<commit_message>
Fixed amendment language on diversion and fine only.
</commit_message>
<xml_diff>
--- a/resources/Templates/Diversion_Template.docx
+++ b/resources/Templates/Diversion_Template.docx
@@ -249,7 +249,6 @@
         </w:rPr>
         <w:t xml:space="preserve">.  </w:t>
       </w:r>
-      <w:proofErr w:type="gramStart"/>
       <w:r>
         <w:rPr>
           <w:rFonts w:ascii="Palatino Linotype" w:hAnsi="Palatino Linotype"/>
@@ -265,16 +264,7 @@
           <w:sz w:val="20"/>
           <w:szCs w:val="20"/>
         </w:rPr>
-        <w:t>case</w:t>
-      </w:r>
-      <w:proofErr w:type="gramEnd"/>
-      <w:r>
-        <w:rPr>
-          <w:rFonts w:ascii="Palatino Linotype" w:hAnsi="Palatino Linotype"/>
-          <w:sz w:val="20"/>
-          <w:szCs w:val="20"/>
-        </w:rPr>
-        <w:t>_number</w:t>
+        <w:t>case_number</w:t>
       </w:r>
       <w:proofErr w:type="spellEnd"/>
       <w:r>
@@ -356,7 +346,6 @@
           <w:szCs w:val="20"/>
         </w:rPr>
       </w:pPr>
-      <w:proofErr w:type="gramStart"/>
       <w:r>
         <w:rPr>
           <w:rFonts w:ascii="Palatino Linotype" w:hAnsi="Palatino Linotype"/>
@@ -372,16 +361,7 @@
           <w:sz w:val="20"/>
           <w:szCs w:val="20"/>
         </w:rPr>
-        <w:t>defendant</w:t>
-      </w:r>
-      <w:proofErr w:type="gramEnd"/>
-      <w:r>
-        <w:rPr>
-          <w:rFonts w:ascii="Palatino Linotype" w:hAnsi="Palatino Linotype"/>
-          <w:sz w:val="20"/>
-          <w:szCs w:val="20"/>
-        </w:rPr>
-        <w:t>.</w:t>
+        <w:t>defendant.</w:t>
       </w:r>
       <w:r>
         <w:rPr>
@@ -590,17 +570,7 @@
           <w:sz w:val="20"/>
           <w:szCs w:val="20"/>
         </w:rPr>
-        <w:t>judicial_</w:t>
-      </w:r>
-      <w:proofErr w:type="gramStart"/>
-      <w:r>
-        <w:rPr>
-          <w:rFonts w:ascii="Palatino Linotype" w:hAnsi="Palatino Linotype"/>
-          <w:bCs/>
-          <w:sz w:val="20"/>
-          <w:szCs w:val="20"/>
-        </w:rPr>
-        <w:t>officer</w:t>
+        <w:t>judicial_officer</w:t>
       </w:r>
       <w:r>
         <w:rPr>
@@ -611,7 +581,6 @@
         </w:rPr>
         <w:t>.officer</w:t>
       </w:r>
-      <w:proofErr w:type="gramEnd"/>
       <w:r>
         <w:rPr>
           <w:rFonts w:ascii="Palatino Linotype" w:hAnsi="Palatino Linotype"/>
@@ -734,16 +703,7 @@
           <w:sz w:val="20"/>
           <w:szCs w:val="20"/>
         </w:rPr>
-        <w:t>judicial_</w:t>
-      </w:r>
-      <w:proofErr w:type="gramStart"/>
-      <w:r>
-        <w:rPr>
-          <w:rFonts w:ascii="Palatino Linotype" w:hAnsi="Palatino Linotype"/>
-          <w:sz w:val="20"/>
-          <w:szCs w:val="20"/>
-        </w:rPr>
-        <w:t>officer</w:t>
+        <w:t>judicial_officer</w:t>
       </w:r>
       <w:r>
         <w:rPr>
@@ -753,7 +713,6 @@
         </w:rPr>
         <w:t>.officer</w:t>
       </w:r>
-      <w:proofErr w:type="gramEnd"/>
       <w:r>
         <w:rPr>
           <w:rFonts w:ascii="Palatino Linotype" w:hAnsi="Palatino Linotype"/>
@@ -880,7 +839,6 @@
         </w:rPr>
         <w:t xml:space="preserve"> for </w:t>
       </w:r>
-      <w:proofErr w:type="gramStart"/>
       <w:r>
         <w:rPr>
           <w:rFonts w:ascii="Palatino Linotype" w:hAnsi="Palatino Linotype"/>
@@ -896,16 +854,7 @@
           <w:sz w:val="20"/>
           <w:szCs w:val="20"/>
         </w:rPr>
-        <w:t>appearance</w:t>
-      </w:r>
-      <w:proofErr w:type="gramEnd"/>
-      <w:r>
-        <w:rPr>
-          <w:rFonts w:ascii="Palatino Linotype" w:hAnsi="Palatino Linotype"/>
-          <w:sz w:val="20"/>
-          <w:szCs w:val="20"/>
-        </w:rPr>
-        <w:t>_reason</w:t>
+        <w:t>appearance_reason</w:t>
       </w:r>
       <w:proofErr w:type="spellEnd"/>
       <w:r>
@@ -977,27 +926,7 @@
           <w:sz w:val="20"/>
           <w:szCs w:val="20"/>
         </w:rPr>
-        <w:t xml:space="preserve"> is false </w:t>
-      </w:r>
-      <w:proofErr w:type="gramStart"/>
-      <w:r>
-        <w:rPr>
-          <w:rFonts w:ascii="Palatino Linotype" w:hAnsi="Palatino Linotype"/>
-          <w:bCs/>
-          <w:sz w:val="20"/>
-          <w:szCs w:val="20"/>
-        </w:rPr>
-        <w:t>%}Defendant</w:t>
-      </w:r>
-      <w:proofErr w:type="gramEnd"/>
-      <w:r>
-        <w:rPr>
-          <w:rFonts w:ascii="Palatino Linotype" w:hAnsi="Palatino Linotype"/>
-          <w:bCs/>
-          <w:sz w:val="20"/>
-          <w:szCs w:val="20"/>
-        </w:rPr>
-        <w:t xml:space="preserve"> was represented by {{ </w:t>
+        <w:t xml:space="preserve"> is false %}Defendant was represented by {{ </w:t>
       </w:r>
       <w:proofErr w:type="spellStart"/>
       <w:r>
@@ -1077,56 +1006,16 @@
           <w:sz w:val="20"/>
           <w:szCs w:val="20"/>
         </w:rPr>
-        <w:t xml:space="preserve"> is true </w:t>
-      </w:r>
-      <w:proofErr w:type="gramStart"/>
-      <w:r>
-        <w:rPr>
-          <w:rFonts w:ascii="Palatino Linotype" w:hAnsi="Palatino Linotype"/>
-          <w:bCs/>
-          <w:sz w:val="20"/>
-          <w:szCs w:val="20"/>
-        </w:rPr>
-        <w:t>%}Defendant</w:t>
-      </w:r>
-      <w:proofErr w:type="gramEnd"/>
-      <w:r>
-        <w:rPr>
-          <w:rFonts w:ascii="Palatino Linotype" w:hAnsi="Palatino Linotype"/>
-          <w:bCs/>
-          <w:sz w:val="20"/>
-          <w:szCs w:val="20"/>
-        </w:rPr>
-        <w:t xml:space="preserve"> waived right to counsel. {% endif </w:t>
-      </w:r>
-      <w:proofErr w:type="gramStart"/>
-      <w:r>
-        <w:rPr>
-          <w:rFonts w:ascii="Palatino Linotype" w:hAnsi="Palatino Linotype"/>
-          <w:bCs/>
-          <w:sz w:val="20"/>
-          <w:szCs w:val="20"/>
-        </w:rPr>
-        <w:t>%}</w:t>
-      </w:r>
-      <w:r>
-        <w:rPr>
-          <w:rFonts w:ascii="Palatino Linotype" w:hAnsi="Palatino Linotype"/>
-          <w:bCs/>
-          <w:sz w:val="20"/>
-          <w:szCs w:val="20"/>
-        </w:rPr>
-        <w:t>{</w:t>
-      </w:r>
-      <w:proofErr w:type="gramEnd"/>
-      <w:r>
-        <w:rPr>
-          <w:rFonts w:ascii="Palatino Linotype" w:hAnsi="Palatino Linotype"/>
-          <w:bCs/>
-          <w:sz w:val="20"/>
-          <w:szCs w:val="20"/>
-        </w:rPr>
-        <w:t xml:space="preserve">% if </w:t>
+        <w:t xml:space="preserve"> is true %}Defendant waived right to counsel. {% endif %}</w:t>
+      </w:r>
+      <w:r>
+        <w:rPr>
+          <w:rFonts w:ascii="Palatino Linotype" w:hAnsi="Palatino Linotype"/>
+          <w:bCs/>
+          <w:sz w:val="20"/>
+          <w:szCs w:val="20"/>
+        </w:rPr>
+        <w:t xml:space="preserve">{% if </w:t>
       </w:r>
       <w:proofErr w:type="spellStart"/>
       <w:r>
@@ -1184,25 +1073,25 @@
           <w:sz w:val="20"/>
           <w:szCs w:val="20"/>
         </w:rPr>
-        <w:t xml:space="preserve">  ==  ‘Granted’ %} The Court found the amendment did not alter the name or identi</w:t>
-      </w:r>
-      <w:r>
-        <w:rPr>
-          <w:rFonts w:ascii="Palatino Linotype" w:hAnsi="Palatino Linotype"/>
-          <w:bCs/>
-          <w:sz w:val="20"/>
-          <w:szCs w:val="20"/>
-        </w:rPr>
-        <w:t>t</w:t>
-      </w:r>
-      <w:r>
-        <w:rPr>
-          <w:rFonts w:ascii="Palatino Linotype" w:hAnsi="Palatino Linotype"/>
-          <w:bCs/>
-          <w:sz w:val="20"/>
-          <w:szCs w:val="20"/>
-        </w:rPr>
-        <w:t xml:space="preserve">y of the offense and the motion is {{ </w:t>
+        <w:t xml:space="preserve">  ==  ‘Granted’ %} The Court found the amendment </w:t>
+      </w:r>
+      <w:r>
+        <w:rPr>
+          <w:rFonts w:ascii="Palatino Linotype" w:hAnsi="Palatino Linotype"/>
+          <w:bCs/>
+          <w:sz w:val="20"/>
+          <w:szCs w:val="20"/>
+        </w:rPr>
+        <w:t xml:space="preserve">is consistent with Crim. R. 7 and consistent with the facts of this case. Therefore, the motion is </w:t>
+      </w:r>
+      <w:r>
+        <w:rPr>
+          <w:rFonts w:ascii="Palatino Linotype" w:hAnsi="Palatino Linotype"/>
+          <w:bCs/>
+          <w:sz w:val="20"/>
+          <w:szCs w:val="20"/>
+        </w:rPr>
+        <w:t xml:space="preserve">{{ </w:t>
       </w:r>
       <w:proofErr w:type="spellStart"/>
       <w:r>
@@ -1577,7 +1466,6 @@
         <w:t xml:space="preserve">{% if </w:t>
       </w:r>
       <w:proofErr w:type="spellStart"/>
-      <w:proofErr w:type="gramStart"/>
       <w:r>
         <w:rPr>
           <w:rFonts w:ascii="Palatino Linotype" w:hAnsi="Palatino Linotype"/>
@@ -1587,7 +1475,6 @@
         <w:t>diversion.ordered</w:t>
       </w:r>
       <w:proofErr w:type="spellEnd"/>
-      <w:proofErr w:type="gramEnd"/>
       <w:r>
         <w:rPr>
           <w:rFonts w:ascii="Palatino Linotype" w:hAnsi="Palatino Linotype"/>
@@ -1628,9 +1515,26 @@
           <w:sz w:val="20"/>
           <w:szCs w:val="20"/>
         </w:rPr>
-        <w:t xml:space="preserve">Defendant is eligible for the </w:t>
-      </w:r>
-      <w:proofErr w:type="gramStart"/>
+        <w:t xml:space="preserve">Defendant is eligible for the {{ </w:t>
+      </w:r>
+      <w:proofErr w:type="spellStart"/>
+      <w:r>
+        <w:rPr>
+          <w:rFonts w:ascii="Palatino Linotype" w:hAnsi="Palatino Linotype"/>
+          <w:sz w:val="20"/>
+          <w:szCs w:val="20"/>
+        </w:rPr>
+        <w:t>diversion.program_name</w:t>
+      </w:r>
+      <w:proofErr w:type="spellEnd"/>
+      <w:r>
+        <w:rPr>
+          <w:rFonts w:ascii="Palatino Linotype" w:hAnsi="Palatino Linotype"/>
+          <w:sz w:val="20"/>
+          <w:szCs w:val="20"/>
+        </w:rPr>
+        <w:t xml:space="preserve"> }}. The Defendant’s plea and the Court’s findings are set forth in the chart below. The sentence, including any fines, costs and jail days, is SUSPENDED pending Defendant’s completion of the </w:t>
+      </w:r>
       <w:r>
         <w:rPr>
           <w:rFonts w:ascii="Palatino Linotype" w:hAnsi="Palatino Linotype"/>
@@ -1646,52 +1550,7 @@
           <w:sz w:val="20"/>
           <w:szCs w:val="20"/>
         </w:rPr>
-        <w:t>diversion</w:t>
-      </w:r>
-      <w:proofErr w:type="gramEnd"/>
-      <w:r>
-        <w:rPr>
-          <w:rFonts w:ascii="Palatino Linotype" w:hAnsi="Palatino Linotype"/>
-          <w:sz w:val="20"/>
-          <w:szCs w:val="20"/>
-        </w:rPr>
-        <w:t>.program_name</w:t>
-      </w:r>
-      <w:proofErr w:type="spellEnd"/>
-      <w:r>
-        <w:rPr>
-          <w:rFonts w:ascii="Palatino Linotype" w:hAnsi="Palatino Linotype"/>
-          <w:sz w:val="20"/>
-          <w:szCs w:val="20"/>
-        </w:rPr>
-        <w:t xml:space="preserve"> }}. The Defendant’s plea and the Court’s findings are set forth in the chart below. The sentence, including any fines, costs and jail days, is SUSPENDED pending Defendant’s completion of the </w:t>
-      </w:r>
-      <w:proofErr w:type="gramStart"/>
-      <w:r>
-        <w:rPr>
-          <w:rFonts w:ascii="Palatino Linotype" w:hAnsi="Palatino Linotype"/>
-          <w:sz w:val="20"/>
-          <w:szCs w:val="20"/>
-        </w:rPr>
-        <w:t xml:space="preserve">{{ </w:t>
-      </w:r>
-      <w:proofErr w:type="spellStart"/>
-      <w:r>
-        <w:rPr>
-          <w:rFonts w:ascii="Palatino Linotype" w:hAnsi="Palatino Linotype"/>
-          <w:sz w:val="20"/>
-          <w:szCs w:val="20"/>
-        </w:rPr>
-        <w:t>diversion</w:t>
-      </w:r>
-      <w:proofErr w:type="gramEnd"/>
-      <w:r>
-        <w:rPr>
-          <w:rFonts w:ascii="Palatino Linotype" w:hAnsi="Palatino Linotype"/>
-          <w:sz w:val="20"/>
-          <w:szCs w:val="20"/>
-        </w:rPr>
-        <w:t>.program_name</w:t>
+        <w:t>diversion.program_name</w:t>
       </w:r>
       <w:proofErr w:type="spellEnd"/>
       <w:r>
@@ -2084,7 +1943,6 @@
                 <w:szCs w:val="20"/>
               </w:rPr>
             </w:pPr>
-            <w:proofErr w:type="gramStart"/>
             <w:r>
               <w:rPr>
                 <w:rFonts w:ascii="Palatino Linotype" w:hAnsi="Palatino Linotype"/>
@@ -2104,18 +1962,7 @@
                 <w:sz w:val="20"/>
                 <w:szCs w:val="20"/>
               </w:rPr>
-              <w:t>charge</w:t>
-            </w:r>
-            <w:proofErr w:type="gramEnd"/>
-            <w:r>
-              <w:rPr>
-                <w:rFonts w:ascii="Palatino Linotype" w:hAnsi="Palatino Linotype"/>
-                <w:b/>
-                <w:bCs/>
-                <w:sz w:val="20"/>
-                <w:szCs w:val="20"/>
-              </w:rPr>
-              <w:t>.offense</w:t>
+              <w:t>charge.offense</w:t>
             </w:r>
             <w:proofErr w:type="spellEnd"/>
             <w:r>
@@ -2363,7 +2210,6 @@
                 <w:szCs w:val="20"/>
               </w:rPr>
             </w:pPr>
-            <w:proofErr w:type="gramStart"/>
             <w:r>
               <w:rPr>
                 <w:rFonts w:ascii="Palatino Linotype" w:hAnsi="Palatino Linotype"/>
@@ -2383,18 +2229,7 @@
                 <w:sz w:val="20"/>
                 <w:szCs w:val="20"/>
               </w:rPr>
-              <w:t>charge</w:t>
-            </w:r>
-            <w:proofErr w:type="gramEnd"/>
-            <w:r>
-              <w:rPr>
-                <w:rFonts w:ascii="Palatino Linotype" w:hAnsi="Palatino Linotype"/>
-                <w:b/>
-                <w:bCs/>
-                <w:sz w:val="20"/>
-                <w:szCs w:val="20"/>
-              </w:rPr>
-              <w:t>.statute</w:t>
+              <w:t>charge.statute</w:t>
             </w:r>
             <w:proofErr w:type="spellEnd"/>
             <w:r>
@@ -2612,7 +2447,18 @@
                 <w:sz w:val="20"/>
                 <w:szCs w:val="20"/>
               </w:rPr>
-              <w:t xml:space="preserve"> %}</w:t>
+              <w:t xml:space="preserve"> </w:t>
+            </w:r>
+            <w:r>
+              <w:rPr>
+                <w:rFonts w:ascii="Palatino Linotype" w:hAnsi="Palatino Linotype"/>
+                <w:b/>
+                <w:bCs/>
+                <w:sz w:val="20"/>
+                <w:szCs w:val="20"/>
+              </w:rPr>
+              <w:lastRenderedPageBreak/>
+              <w:t>%}</w:t>
             </w:r>
           </w:p>
         </w:tc>
@@ -2642,15 +2488,15 @@
                 <w:szCs w:val="20"/>
               </w:rPr>
             </w:pPr>
-            <w:proofErr w:type="gramStart"/>
-            <w:r>
-              <w:rPr>
-                <w:rFonts w:ascii="Palatino Linotype" w:hAnsi="Palatino Linotype"/>
-                <w:b/>
-                <w:bCs/>
-                <w:sz w:val="20"/>
-                <w:szCs w:val="20"/>
-              </w:rPr>
+            <w:r>
+              <w:rPr>
+                <w:rFonts w:ascii="Palatino Linotype" w:hAnsi="Palatino Linotype"/>
+                <w:b/>
+                <w:bCs/>
+                <w:sz w:val="20"/>
+                <w:szCs w:val="20"/>
+              </w:rPr>
+              <w:lastRenderedPageBreak/>
               <w:t xml:space="preserve">{{ </w:t>
             </w:r>
             <w:proofErr w:type="spellStart"/>
@@ -2662,18 +2508,7 @@
                 <w:sz w:val="20"/>
                 <w:szCs w:val="20"/>
               </w:rPr>
-              <w:t>charge</w:t>
-            </w:r>
-            <w:proofErr w:type="gramEnd"/>
-            <w:r>
-              <w:rPr>
-                <w:rFonts w:ascii="Palatino Linotype" w:hAnsi="Palatino Linotype"/>
-                <w:b/>
-                <w:bCs/>
-                <w:sz w:val="20"/>
-                <w:szCs w:val="20"/>
-              </w:rPr>
-              <w:t>.degree</w:t>
+              <w:t>charge.degree</w:t>
             </w:r>
             <w:proofErr w:type="spellEnd"/>
             <w:r>
@@ -2809,7 +2644,6 @@
                 <w:sz w:val="20"/>
                 <w:szCs w:val="20"/>
               </w:rPr>
-              <w:lastRenderedPageBreak/>
               <w:t>Plea</w:t>
             </w:r>
           </w:p>
@@ -2922,7 +2756,6 @@
                 <w:szCs w:val="20"/>
               </w:rPr>
             </w:pPr>
-            <w:proofErr w:type="gramStart"/>
             <w:r>
               <w:rPr>
                 <w:rFonts w:ascii="Palatino Linotype" w:hAnsi="Palatino Linotype"/>
@@ -2942,18 +2775,7 @@
                 <w:sz w:val="20"/>
                 <w:szCs w:val="20"/>
               </w:rPr>
-              <w:t>charge</w:t>
-            </w:r>
-            <w:proofErr w:type="gramEnd"/>
-            <w:r>
-              <w:rPr>
-                <w:rFonts w:ascii="Palatino Linotype" w:hAnsi="Palatino Linotype"/>
-                <w:b/>
-                <w:bCs/>
-                <w:sz w:val="20"/>
-                <w:szCs w:val="20"/>
-              </w:rPr>
-              <w:t>.plea</w:t>
+              <w:t>charge.plea</w:t>
             </w:r>
             <w:proofErr w:type="spellEnd"/>
             <w:r>
@@ -3201,7 +3023,6 @@
                 <w:szCs w:val="20"/>
               </w:rPr>
             </w:pPr>
-            <w:proofErr w:type="gramStart"/>
             <w:r>
               <w:rPr>
                 <w:rFonts w:ascii="Palatino Linotype" w:hAnsi="Palatino Linotype"/>
@@ -3221,18 +3042,7 @@
                 <w:sz w:val="20"/>
                 <w:szCs w:val="20"/>
               </w:rPr>
-              <w:t>charge</w:t>
-            </w:r>
-            <w:proofErr w:type="gramEnd"/>
-            <w:r>
-              <w:rPr>
-                <w:rFonts w:ascii="Palatino Linotype" w:hAnsi="Palatino Linotype"/>
-                <w:b/>
-                <w:bCs/>
-                <w:sz w:val="20"/>
-                <w:szCs w:val="20"/>
-              </w:rPr>
-              <w:t>.finding</w:t>
+              <w:t>charge.finding</w:t>
             </w:r>
             <w:proofErr w:type="spellEnd"/>
             <w:r>
@@ -3480,7 +3290,6 @@
                 <w:szCs w:val="20"/>
               </w:rPr>
             </w:pPr>
-            <w:proofErr w:type="gramStart"/>
             <w:r>
               <w:rPr>
                 <w:rFonts w:ascii="Palatino Linotype" w:hAnsi="Palatino Linotype"/>
@@ -3500,18 +3309,7 @@
                 <w:sz w:val="20"/>
                 <w:szCs w:val="20"/>
               </w:rPr>
-              <w:t>charge</w:t>
-            </w:r>
-            <w:proofErr w:type="gramEnd"/>
-            <w:r>
-              <w:rPr>
-                <w:rFonts w:ascii="Palatino Linotype" w:hAnsi="Palatino Linotype"/>
-                <w:b/>
-                <w:bCs/>
-                <w:sz w:val="20"/>
-                <w:szCs w:val="20"/>
-              </w:rPr>
-              <w:t>.fines_amount</w:t>
+              <w:t>charge.fines_amount</w:t>
             </w:r>
             <w:proofErr w:type="spellEnd"/>
             <w:r>
@@ -3779,7 +3577,6 @@
                 <w:szCs w:val="20"/>
               </w:rPr>
             </w:pPr>
-            <w:proofErr w:type="gramStart"/>
             <w:r>
               <w:rPr>
                 <w:rFonts w:ascii="Palatino Linotype" w:hAnsi="Palatino Linotype"/>
@@ -3799,18 +3596,7 @@
                 <w:sz w:val="20"/>
                 <w:szCs w:val="20"/>
               </w:rPr>
-              <w:t>charge</w:t>
-            </w:r>
-            <w:proofErr w:type="gramEnd"/>
-            <w:r>
-              <w:rPr>
-                <w:rFonts w:ascii="Palatino Linotype" w:hAnsi="Palatino Linotype"/>
-                <w:b/>
-                <w:bCs/>
-                <w:sz w:val="20"/>
-                <w:szCs w:val="20"/>
-              </w:rPr>
-              <w:t>.fines_suspended</w:t>
+              <w:t>charge.fines_suspended</w:t>
             </w:r>
             <w:proofErr w:type="spellEnd"/>
             <w:r>
@@ -4058,7 +3844,6 @@
                 <w:szCs w:val="20"/>
               </w:rPr>
             </w:pPr>
-            <w:proofErr w:type="gramStart"/>
             <w:r>
               <w:rPr>
                 <w:rFonts w:ascii="Palatino Linotype" w:hAnsi="Palatino Linotype"/>
@@ -4078,18 +3863,7 @@
                 <w:sz w:val="20"/>
                 <w:szCs w:val="20"/>
               </w:rPr>
-              <w:t>charge</w:t>
-            </w:r>
-            <w:proofErr w:type="gramEnd"/>
-            <w:r>
-              <w:rPr>
-                <w:rFonts w:ascii="Palatino Linotype" w:hAnsi="Palatino Linotype"/>
-                <w:b/>
-                <w:bCs/>
-                <w:sz w:val="20"/>
-                <w:szCs w:val="20"/>
-              </w:rPr>
-              <w:t>.</w:t>
+              <w:t>charge.</w:t>
             </w:r>
             <w:r>
               <w:rPr>
@@ -4367,7 +4141,6 @@
                 <w:szCs w:val="20"/>
               </w:rPr>
             </w:pPr>
-            <w:proofErr w:type="gramStart"/>
             <w:r>
               <w:rPr>
                 <w:rFonts w:ascii="Palatino Linotype" w:hAnsi="Palatino Linotype"/>
@@ -4387,18 +4160,7 @@
                 <w:sz w:val="20"/>
                 <w:szCs w:val="20"/>
               </w:rPr>
-              <w:t>charge</w:t>
-            </w:r>
-            <w:proofErr w:type="gramEnd"/>
-            <w:r>
-              <w:rPr>
-                <w:rFonts w:ascii="Palatino Linotype" w:hAnsi="Palatino Linotype"/>
-                <w:b/>
-                <w:bCs/>
-                <w:sz w:val="20"/>
-                <w:szCs w:val="20"/>
-              </w:rPr>
-              <w:t>.</w:t>
+              <w:t>charge.</w:t>
             </w:r>
             <w:r>
               <w:rPr>
@@ -4619,9 +4381,9 @@
           <w:szCs w:val="20"/>
           <w:u w:val="single"/>
         </w:rPr>
-        <w:t xml:space="preserve">the </w:t>
-      </w:r>
-      <w:proofErr w:type="gramStart"/>
+        <w:t xml:space="preserve">the {{ </w:t>
+      </w:r>
+      <w:proofErr w:type="spellStart"/>
       <w:r>
         <w:rPr>
           <w:rFonts w:ascii="Palatino Linotype" w:hAnsi="Palatino Linotype"/>
@@ -4629,175 +4391,117 @@
           <w:szCs w:val="20"/>
           <w:u w:val="single"/>
         </w:rPr>
-        <w:t xml:space="preserve">{{ </w:t>
+        <w:t>diversion.program_name</w:t>
+      </w:r>
+      <w:proofErr w:type="spellEnd"/>
+      <w:r>
+        <w:rPr>
+          <w:rFonts w:ascii="Palatino Linotype" w:hAnsi="Palatino Linotype"/>
+          <w:sz w:val="20"/>
+          <w:szCs w:val="20"/>
+          <w:u w:val="single"/>
+        </w:rPr>
+        <w:t xml:space="preserve"> }}</w:t>
+      </w:r>
+      <w:r>
+        <w:rPr>
+          <w:rFonts w:ascii="Palatino Linotype" w:hAnsi="Palatino Linotype"/>
+          <w:sz w:val="20"/>
+          <w:szCs w:val="20"/>
+          <w:u w:val="single"/>
+        </w:rPr>
+        <w:t xml:space="preserve"> is successfully completed</w:t>
+      </w:r>
+      <w:r>
+        <w:rPr>
+          <w:rFonts w:ascii="Palatino Linotype" w:hAnsi="Palatino Linotype"/>
+          <w:bCs/>
+          <w:sz w:val="20"/>
+          <w:szCs w:val="20"/>
+        </w:rPr>
+        <w:t>.</w:t>
+      </w:r>
+      <w:r>
+        <w:rPr>
+          <w:rFonts w:ascii="Palatino Linotype" w:hAnsi="Palatino Linotype"/>
+          <w:bCs/>
+          <w:sz w:val="20"/>
+          <w:szCs w:val="20"/>
+        </w:rPr>
+        <w:t xml:space="preserve"> If Defendant does not successfully complete the {{ </w:t>
       </w:r>
       <w:proofErr w:type="spellStart"/>
       <w:r>
         <w:rPr>
           <w:rFonts w:ascii="Palatino Linotype" w:hAnsi="Palatino Linotype"/>
-          <w:sz w:val="20"/>
-          <w:szCs w:val="20"/>
-          <w:u w:val="single"/>
-        </w:rPr>
-        <w:t>diversion</w:t>
-      </w:r>
-      <w:proofErr w:type="gramEnd"/>
-      <w:r>
-        <w:rPr>
-          <w:rFonts w:ascii="Palatino Linotype" w:hAnsi="Palatino Linotype"/>
-          <w:sz w:val="20"/>
-          <w:szCs w:val="20"/>
-          <w:u w:val="single"/>
-        </w:rPr>
-        <w:t>.program_name</w:t>
+          <w:bCs/>
+          <w:sz w:val="20"/>
+          <w:szCs w:val="20"/>
+        </w:rPr>
+        <w:t>diversion.program_name</w:t>
       </w:r>
       <w:proofErr w:type="spellEnd"/>
       <w:r>
         <w:rPr>
           <w:rFonts w:ascii="Palatino Linotype" w:hAnsi="Palatino Linotype"/>
-          <w:sz w:val="20"/>
-          <w:szCs w:val="20"/>
-          <w:u w:val="single"/>
+          <w:bCs/>
+          <w:sz w:val="20"/>
+          <w:szCs w:val="20"/>
         </w:rPr>
         <w:t xml:space="preserve"> }}</w:t>
       </w:r>
       <w:r>
         <w:rPr>
           <w:rFonts w:ascii="Palatino Linotype" w:hAnsi="Palatino Linotype"/>
-          <w:sz w:val="20"/>
-          <w:szCs w:val="20"/>
-          <w:u w:val="single"/>
-        </w:rPr>
-        <w:t xml:space="preserve"> is successfully completed</w:t>
-      </w:r>
-      <w:r>
-        <w:rPr>
-          <w:rFonts w:ascii="Palatino Linotype" w:hAnsi="Palatino Linotype"/>
-          <w:bCs/>
-          <w:sz w:val="20"/>
-          <w:szCs w:val="20"/>
-        </w:rPr>
-        <w:t>.</w:t>
-      </w:r>
-      <w:r>
-        <w:rPr>
-          <w:rFonts w:ascii="Palatino Linotype" w:hAnsi="Palatino Linotype"/>
-          <w:bCs/>
-          <w:sz w:val="20"/>
-          <w:szCs w:val="20"/>
-        </w:rPr>
-        <w:t xml:space="preserve"> If Defendant does not successfully complete the </w:t>
-      </w:r>
-      <w:proofErr w:type="gramStart"/>
-      <w:r>
-        <w:rPr>
-          <w:rFonts w:ascii="Palatino Linotype" w:hAnsi="Palatino Linotype"/>
-          <w:bCs/>
-          <w:sz w:val="20"/>
-          <w:szCs w:val="20"/>
-        </w:rPr>
-        <w:t xml:space="preserve">{{ </w:t>
+          <w:bCs/>
+          <w:sz w:val="20"/>
+          <w:szCs w:val="20"/>
+        </w:rPr>
+        <w:t>,</w:t>
+      </w:r>
+      <w:r>
+        <w:rPr>
+          <w:rFonts w:ascii="Palatino Linotype" w:hAnsi="Palatino Linotype"/>
+          <w:bCs/>
+          <w:sz w:val="20"/>
+          <w:szCs w:val="20"/>
+        </w:rPr>
+        <w:t xml:space="preserve"> then the diversion program fee shall be applied to fines and costs.</w:t>
+      </w:r>
+      <w:r>
+        <w:rPr>
+          <w:rFonts w:ascii="Palatino Linotype" w:hAnsi="Palatino Linotype"/>
+          <w:bCs/>
+          <w:sz w:val="20"/>
+          <w:szCs w:val="20"/>
+        </w:rPr>
+        <w:t xml:space="preserve"> </w:t>
+      </w:r>
+      <w:r>
+        <w:rPr>
+          <w:rFonts w:ascii="Palatino Linotype" w:hAnsi="Palatino Linotype"/>
+          <w:sz w:val="20"/>
+          <w:szCs w:val="20"/>
+        </w:rPr>
+        <w:t xml:space="preserve">{% if </w:t>
       </w:r>
       <w:proofErr w:type="spellStart"/>
       <w:r>
         <w:rPr>
           <w:rFonts w:ascii="Palatino Linotype" w:hAnsi="Palatino Linotype"/>
-          <w:bCs/>
-          <w:sz w:val="20"/>
-          <w:szCs w:val="20"/>
-        </w:rPr>
-        <w:t>diversion</w:t>
-      </w:r>
-      <w:proofErr w:type="gramEnd"/>
-      <w:r>
-        <w:rPr>
-          <w:rFonts w:ascii="Palatino Linotype" w:hAnsi="Palatino Linotype"/>
-          <w:bCs/>
-          <w:sz w:val="20"/>
-          <w:szCs w:val="20"/>
-        </w:rPr>
-        <w:t>.program_name</w:t>
+          <w:sz w:val="20"/>
+          <w:szCs w:val="20"/>
+        </w:rPr>
+        <w:t>fra_in_file</w:t>
       </w:r>
       <w:proofErr w:type="spellEnd"/>
       <w:r>
         <w:rPr>
           <w:rFonts w:ascii="Palatino Linotype" w:hAnsi="Palatino Linotype"/>
-          <w:bCs/>
-          <w:sz w:val="20"/>
-          <w:szCs w:val="20"/>
-        </w:rPr>
-        <w:t xml:space="preserve"> }}</w:t>
-      </w:r>
-      <w:r>
-        <w:rPr>
-          <w:rFonts w:ascii="Palatino Linotype" w:hAnsi="Palatino Linotype"/>
-          <w:bCs/>
-          <w:sz w:val="20"/>
-          <w:szCs w:val="20"/>
-        </w:rPr>
-        <w:t>,</w:t>
-      </w:r>
-      <w:r>
-        <w:rPr>
-          <w:rFonts w:ascii="Palatino Linotype" w:hAnsi="Palatino Linotype"/>
-          <w:bCs/>
-          <w:sz w:val="20"/>
-          <w:szCs w:val="20"/>
-        </w:rPr>
-        <w:t xml:space="preserve"> then the diversion program fee shall be applied to fines and costs.</w:t>
-      </w:r>
-      <w:r>
-        <w:rPr>
-          <w:rFonts w:ascii="Palatino Linotype" w:hAnsi="Palatino Linotype"/>
-          <w:bCs/>
-          <w:sz w:val="20"/>
-          <w:szCs w:val="20"/>
-        </w:rPr>
-        <w:t xml:space="preserve"> </w:t>
-      </w:r>
-      <w:r>
-        <w:rPr>
-          <w:rFonts w:ascii="Palatino Linotype" w:hAnsi="Palatino Linotype"/>
-          <w:sz w:val="20"/>
-          <w:szCs w:val="20"/>
-        </w:rPr>
-        <w:t xml:space="preserve">{% if </w:t>
-      </w:r>
-      <w:proofErr w:type="spellStart"/>
-      <w:r>
-        <w:rPr>
-          <w:rFonts w:ascii="Palatino Linotype" w:hAnsi="Palatino Linotype"/>
-          <w:sz w:val="20"/>
-          <w:szCs w:val="20"/>
-        </w:rPr>
-        <w:t>fra_in_file</w:t>
-      </w:r>
-      <w:proofErr w:type="spellEnd"/>
-      <w:r>
-        <w:rPr>
-          <w:rFonts w:ascii="Palatino Linotype" w:hAnsi="Palatino Linotype"/>
-          <w:sz w:val="20"/>
-          <w:szCs w:val="20"/>
-        </w:rPr>
-        <w:t xml:space="preserve"> is not none </w:t>
-      </w:r>
-      <w:proofErr w:type="gramStart"/>
-      <w:r>
-        <w:rPr>
-          <w:rFonts w:ascii="Palatino Linotype" w:hAnsi="Palatino Linotype"/>
-          <w:sz w:val="20"/>
-          <w:szCs w:val="20"/>
-        </w:rPr>
-        <w:t>%}{</w:t>
-      </w:r>
-      <w:proofErr w:type="gramEnd"/>
-      <w:r>
-        <w:rPr>
-          <w:rFonts w:ascii="Palatino Linotype" w:hAnsi="Palatino Linotype"/>
-          <w:sz w:val="20"/>
-          <w:szCs w:val="20"/>
-        </w:rPr>
-        <w:t xml:space="preserve">% if </w:t>
+          <w:sz w:val="20"/>
+          <w:szCs w:val="20"/>
+        </w:rPr>
+        <w:t xml:space="preserve"> is not none %}{% if </w:t>
       </w:r>
       <w:proofErr w:type="spellStart"/>
       <w:r>
@@ -5062,7 +4766,6 @@
         </w:rPr>
         <w:t xml:space="preserve"> </w:t>
       </w:r>
-      <w:proofErr w:type="gramStart"/>
       <w:r>
         <w:rPr>
           <w:rFonts w:ascii="Palatino Linotype" w:hAnsi="Palatino Linotype"/>
@@ -5078,16 +4781,7 @@
           <w:sz w:val="20"/>
           <w:szCs w:val="20"/>
         </w:rPr>
-        <w:t>other</w:t>
-      </w:r>
-      <w:proofErr w:type="gramEnd"/>
-      <w:r>
-        <w:rPr>
-          <w:rFonts w:ascii="Palatino Linotype" w:hAnsi="Palatino Linotype"/>
-          <w:sz w:val="20"/>
-          <w:szCs w:val="20"/>
-        </w:rPr>
-        <w:t>_conditions.</w:t>
+        <w:t>other_conditions.</w:t>
       </w:r>
       <w:r>
         <w:rPr>
@@ -5259,7 +4953,6 @@
         </w:rPr>
         <w:tab/>
       </w:r>
-      <w:proofErr w:type="gramStart"/>
       <w:r>
         <w:rPr>
           <w:rFonts w:ascii="Palatino Linotype" w:hAnsi="Palatino Linotype"/>
@@ -5275,16 +4968,7 @@
           <w:sz w:val="20"/>
           <w:szCs w:val="20"/>
         </w:rPr>
-        <w:t>judicial</w:t>
-      </w:r>
-      <w:proofErr w:type="gramEnd"/>
-      <w:r>
-        <w:rPr>
-          <w:rFonts w:ascii="Palatino Linotype" w:hAnsi="Palatino Linotype"/>
-          <w:sz w:val="20"/>
-          <w:szCs w:val="20"/>
-        </w:rPr>
-        <w:t>_officer.officer_</w:t>
+        <w:t>judicial_officer.officer_</w:t>
       </w:r>
       <w:r>
         <w:rPr>
@@ -5434,17 +5118,7 @@
           <w:sz w:val="20"/>
           <w:szCs w:val="20"/>
         </w:rPr>
-        <w:t>judicial_</w:t>
-      </w:r>
-      <w:proofErr w:type="gramStart"/>
-      <w:r>
-        <w:rPr>
-          <w:rFonts w:ascii="Palatino Linotype" w:hAnsi="Palatino Linotype"/>
-          <w:bCs/>
-          <w:sz w:val="20"/>
-          <w:szCs w:val="20"/>
-        </w:rPr>
-        <w:t>of</w:t>
+        <w:t>judicial_of</w:t>
       </w:r>
       <w:r>
         <w:rPr>
@@ -5464,7 +5138,6 @@
         </w:rPr>
         <w:t>.officer</w:t>
       </w:r>
-      <w:proofErr w:type="gramEnd"/>
       <w:r>
         <w:rPr>
           <w:rFonts w:ascii="Palatino Linotype" w:hAnsi="Palatino Linotype"/>
@@ -5672,6 +5345,7 @@
           <w:sz w:val="16"/>
           <w:szCs w:val="16"/>
         </w:rPr>
+        <w:lastRenderedPageBreak/>
         <w:t xml:space="preserve">Prosecutor’s Office: PS    </w:t>
       </w:r>
       <w:r>
@@ -5680,34 +5354,16 @@
           <w:sz w:val="16"/>
           <w:szCs w:val="16"/>
         </w:rPr>
-        <w:t xml:space="preserve">OM     EM; Defendant’s Attorney: PS     OM     EM; </w:t>
-      </w:r>
-      <w:proofErr w:type="gramStart"/>
+        <w:t xml:space="preserve">OM     EM; Defendant’s Attorney: PS     OM     EM; {{ </w:t>
+      </w:r>
+      <w:proofErr w:type="spellStart"/>
       <w:r>
         <w:rPr>
           <w:rFonts w:ascii="Palatino Linotype" w:hAnsi="Palatino Linotype"/>
           <w:sz w:val="16"/>
           <w:szCs w:val="16"/>
         </w:rPr>
-        <w:t xml:space="preserve">{{ </w:t>
-      </w:r>
-      <w:proofErr w:type="spellStart"/>
-      <w:r>
-        <w:rPr>
-          <w:rFonts w:ascii="Palatino Linotype" w:hAnsi="Palatino Linotype"/>
-          <w:sz w:val="16"/>
-          <w:szCs w:val="16"/>
-        </w:rPr>
-        <w:t>defendant</w:t>
-      </w:r>
-      <w:proofErr w:type="gramEnd"/>
-      <w:r>
-        <w:rPr>
-          <w:rFonts w:ascii="Palatino Linotype" w:hAnsi="Palatino Linotype"/>
-          <w:sz w:val="16"/>
-          <w:szCs w:val="16"/>
-        </w:rPr>
-        <w:t>.first_name</w:t>
+        <w:t>defendant.first_name</w:t>
       </w:r>
       <w:proofErr w:type="spellEnd"/>
       <w:r>
@@ -5763,7 +5419,6 @@
           <w:sz w:val="16"/>
           <w:szCs w:val="16"/>
         </w:rPr>
-        <w:lastRenderedPageBreak/>
         <w:t xml:space="preserve">{% if </w:t>
       </w:r>
       <w:proofErr w:type="spellStart"/>
@@ -5773,19 +5428,9 @@
           <w:sz w:val="16"/>
           <w:szCs w:val="16"/>
         </w:rPr>
-        <w:t>community_</w:t>
-      </w:r>
-      <w:proofErr w:type="gramStart"/>
-      <w:r>
-        <w:rPr>
-          <w:rFonts w:ascii="Palatino Linotype" w:hAnsi="Palatino Linotype"/>
-          <w:sz w:val="16"/>
-          <w:szCs w:val="16"/>
-        </w:rPr>
-        <w:t>control.ordered</w:t>
+        <w:t>community_control.ordered</w:t>
       </w:r>
       <w:proofErr w:type="spellEnd"/>
-      <w:proofErr w:type="gramEnd"/>
       <w:r>
         <w:rPr>
           <w:rFonts w:ascii="Palatino Linotype" w:hAnsi="Palatino Linotype"/>
@@ -6178,27 +5823,7 @@
                 <w:sz w:val="20"/>
                 <w:szCs w:val="20"/>
               </w:rPr>
-              <w:t>judicial_</w:t>
-            </w:r>
-            <w:proofErr w:type="gramStart"/>
-            <w:r>
-              <w:rPr>
-                <w:rFonts w:ascii="Palatino Linotype" w:hAnsi="Palatino Linotype"/>
-                <w:bCs/>
-                <w:sz w:val="20"/>
-                <w:szCs w:val="20"/>
-              </w:rPr>
-              <w:t>officer.officer</w:t>
-            </w:r>
-            <w:proofErr w:type="gramEnd"/>
-            <w:r>
-              <w:rPr>
-                <w:rFonts w:ascii="Palatino Linotype" w:hAnsi="Palatino Linotype"/>
-                <w:bCs/>
-                <w:sz w:val="20"/>
-                <w:szCs w:val="20"/>
-              </w:rPr>
-              <w:t>_type</w:t>
+              <w:t>judicial_officer.officer_type</w:t>
             </w:r>
             <w:proofErr w:type="spellEnd"/>
             <w:r>

</xml_diff>

<commit_message>
Updated templates per KP.
</commit_message>
<xml_diff>
--- a/resources/Templates/Diversion_Template.docx
+++ b/resources/Templates/Diversion_Template.docx
@@ -1,6 +1,6 @@
 
 <file path=word/document.xml><?xml version="1.0" encoding="utf-8"?>
-<w:document xmlns:wpc="http://schemas.microsoft.com/office/word/2010/wordprocessingCanvas" xmlns:cx="http://schemas.microsoft.com/office/drawing/2014/chartex" xmlns:cx1="http://schemas.microsoft.com/office/drawing/2015/9/8/chartex" xmlns:cx2="http://schemas.microsoft.com/office/drawing/2015/10/21/chartex" xmlns:cx3="http://schemas.microsoft.com/office/drawing/2016/5/9/chartex" xmlns:cx4="http://schemas.microsoft.com/office/drawing/2016/5/10/chartex" xmlns:cx5="http://schemas.microsoft.com/office/drawing/2016/5/11/chartex" xmlns:cx6="http://schemas.microsoft.com/office/drawing/2016/5/12/chartex" xmlns:cx7="http://schemas.microsoft.com/office/drawing/2016/5/13/chartex" xmlns:cx8="http://schemas.microsoft.com/office/drawing/2016/5/14/chartex" xmlns:mc="http://schemas.openxmlformats.org/markup-compatibility/2006" xmlns:aink="http://schemas.microsoft.com/office/drawing/2016/ink" xmlns:am3d="http://schemas.microsoft.com/office/drawing/2017/model3d" xmlns:o="urn:schemas-microsoft-com:office:office" xmlns:oel="http://schemas.microsoft.com/office/2019/extlst" xmlns:r="http://schemas.openxmlformats.org/officeDocument/2006/relationships" xmlns:m="http://schemas.openxmlformats.org/officeDocument/2006/math" xmlns:v="urn:schemas-microsoft-com:vml" xmlns:wp14="http://schemas.microsoft.com/office/word/2010/wordprocessingDrawing" xmlns:wp="http://schemas.openxmlformats.org/drawingml/2006/wordprocessingDrawing" xmlns:w10="urn:schemas-microsoft-com:office:word" xmlns:w="http://schemas.openxmlformats.org/wordprocessingml/2006/main" xmlns:w14="http://schemas.microsoft.com/office/word/2010/wordml" xmlns:w15="http://schemas.microsoft.com/office/word/2012/wordml" xmlns:w16cex="http://schemas.microsoft.com/office/word/2018/wordml/cex" xmlns:w16cid="http://schemas.microsoft.com/office/word/2016/wordml/cid" xmlns:w16="http://schemas.microsoft.com/office/word/2018/wordml" xmlns:w16sdtdh="http://schemas.microsoft.com/office/word/2020/wordml/sdtdatahash" xmlns:w16se="http://schemas.microsoft.com/office/word/2015/wordml/symex" xmlns:wpg="http://schemas.microsoft.com/office/word/2010/wordprocessingGroup" xmlns:wpi="http://schemas.microsoft.com/office/word/2010/wordprocessingInk" xmlns:wne="http://schemas.microsoft.com/office/word/2006/wordml" xmlns:wps="http://schemas.microsoft.com/office/word/2010/wordprocessingShape" mc:Ignorable="w14 w15 w16se w16cid w16 w16cex w16sdtdh wp14">
+<w:document xmlns:wpc="http://schemas.microsoft.com/office/word/2010/wordprocessingCanvas" xmlns:cx="http://schemas.microsoft.com/office/drawing/2014/chartex" xmlns:cx1="http://schemas.microsoft.com/office/drawing/2015/9/8/chartex" xmlns:cx2="http://schemas.microsoft.com/office/drawing/2015/10/21/chartex" xmlns:cx3="http://schemas.microsoft.com/office/drawing/2016/5/9/chartex" xmlns:cx4="http://schemas.microsoft.com/office/drawing/2016/5/10/chartex" xmlns:cx5="http://schemas.microsoft.com/office/drawing/2016/5/11/chartex" xmlns:cx6="http://schemas.microsoft.com/office/drawing/2016/5/12/chartex" xmlns:cx7="http://schemas.microsoft.com/office/drawing/2016/5/13/chartex" xmlns:cx8="http://schemas.microsoft.com/office/drawing/2016/5/14/chartex" xmlns:mc="http://schemas.openxmlformats.org/markup-compatibility/2006" xmlns:aink="http://schemas.microsoft.com/office/drawing/2016/ink" xmlns:am3d="http://schemas.microsoft.com/office/drawing/2017/model3d" xmlns:o="urn:schemas-microsoft-com:office:office" xmlns:r="http://schemas.openxmlformats.org/officeDocument/2006/relationships" xmlns:m="http://schemas.openxmlformats.org/officeDocument/2006/math" xmlns:v="urn:schemas-microsoft-com:vml" xmlns:wp14="http://schemas.microsoft.com/office/word/2010/wordprocessingDrawing" xmlns:wp="http://schemas.openxmlformats.org/drawingml/2006/wordprocessingDrawing" xmlns:w10="urn:schemas-microsoft-com:office:word" xmlns:w="http://schemas.openxmlformats.org/wordprocessingml/2006/main" xmlns:w14="http://schemas.microsoft.com/office/word/2010/wordml" xmlns:w15="http://schemas.microsoft.com/office/word/2012/wordml" xmlns:w16cex="http://schemas.microsoft.com/office/word/2018/wordml/cex" xmlns:w16cid="http://schemas.microsoft.com/office/word/2016/wordml/cid" xmlns:w16="http://schemas.microsoft.com/office/word/2018/wordml" xmlns:w16sdtdh="http://schemas.microsoft.com/office/word/2020/wordml/sdtdatahash" xmlns:w16se="http://schemas.microsoft.com/office/word/2015/wordml/symex" xmlns:wpg="http://schemas.microsoft.com/office/word/2010/wordprocessingGroup" xmlns:wpi="http://schemas.microsoft.com/office/word/2010/wordprocessingInk" xmlns:wne="http://schemas.microsoft.com/office/word/2006/wordml" xmlns:wps="http://schemas.microsoft.com/office/word/2010/wordprocessingShape" mc:Ignorable="w14 w15 w16se w16cid w16 w16cex w16sdtdh wp14">
   <w:body>
     <w:p>
       <w:pPr>
@@ -249,34 +249,14 @@
         </w:rPr>
         <w:t xml:space="preserve">.  </w:t>
       </w:r>
-      <w:proofErr w:type="gramStart"/>
-      <w:r>
-        <w:rPr>
-          <w:rFonts w:ascii="Palatino Linotype" w:hAnsi="Palatino Linotype"/>
-          <w:sz w:val="20"/>
-          <w:szCs w:val="20"/>
-        </w:rPr>
-        <w:t xml:space="preserve">{{ </w:t>
-      </w:r>
-      <w:proofErr w:type="spellStart"/>
-      <w:r>
-        <w:rPr>
-          <w:rFonts w:ascii="Palatino Linotype" w:hAnsi="Palatino Linotype"/>
-          <w:sz w:val="20"/>
-          <w:szCs w:val="20"/>
-        </w:rPr>
-        <w:t>case</w:t>
-      </w:r>
-      <w:proofErr w:type="gramEnd"/>
-      <w:r>
-        <w:rPr>
-          <w:rFonts w:ascii="Palatino Linotype" w:hAnsi="Palatino Linotype"/>
-          <w:sz w:val="20"/>
-          <w:szCs w:val="20"/>
-        </w:rPr>
-        <w:t>_number</w:t>
-      </w:r>
-      <w:proofErr w:type="spellEnd"/>
+      <w:r>
+        <w:rPr>
+          <w:rFonts w:ascii="Palatino Linotype" w:hAnsi="Palatino Linotype"/>
+          <w:sz w:val="20"/>
+          <w:szCs w:val="20"/>
+        </w:rPr>
+        <w:t>{{ case_number</w:t>
+      </w:r>
       <w:r>
         <w:rPr>
           <w:rFonts w:ascii="Palatino Linotype" w:hAnsi="Palatino Linotype"/>
@@ -356,49 +336,21 @@
           <w:szCs w:val="20"/>
         </w:rPr>
       </w:pPr>
-      <w:proofErr w:type="gramStart"/>
-      <w:r>
-        <w:rPr>
-          <w:rFonts w:ascii="Palatino Linotype" w:hAnsi="Palatino Linotype"/>
-          <w:sz w:val="20"/>
-          <w:szCs w:val="20"/>
-        </w:rPr>
-        <w:t xml:space="preserve">{{ </w:t>
-      </w:r>
-      <w:proofErr w:type="spellStart"/>
-      <w:r>
-        <w:rPr>
-          <w:rFonts w:ascii="Palatino Linotype" w:hAnsi="Palatino Linotype"/>
-          <w:sz w:val="20"/>
-          <w:szCs w:val="20"/>
-        </w:rPr>
-        <w:t>defendant</w:t>
-      </w:r>
-      <w:proofErr w:type="gramEnd"/>
-      <w:r>
-        <w:rPr>
-          <w:rFonts w:ascii="Palatino Linotype" w:hAnsi="Palatino Linotype"/>
-          <w:sz w:val="20"/>
-          <w:szCs w:val="20"/>
-        </w:rPr>
-        <w:t>.</w:t>
-      </w:r>
-      <w:r>
-        <w:rPr>
-          <w:rFonts w:ascii="Palatino Linotype" w:hAnsi="Palatino Linotype"/>
-          <w:sz w:val="20"/>
-          <w:szCs w:val="20"/>
-        </w:rPr>
-        <w:t>first_name</w:t>
-      </w:r>
-      <w:proofErr w:type="spellEnd"/>
-      <w:r>
-        <w:rPr>
-          <w:rFonts w:ascii="Palatino Linotype" w:hAnsi="Palatino Linotype"/>
-          <w:sz w:val="20"/>
-          <w:szCs w:val="20"/>
-        </w:rPr>
-        <w:t xml:space="preserve"> }}</w:t>
+      <w:r>
+        <w:rPr>
+          <w:rFonts w:ascii="Palatino Linotype" w:hAnsi="Palatino Linotype"/>
+          <w:sz w:val="20"/>
+          <w:szCs w:val="20"/>
+        </w:rPr>
+        <w:t>{{ defendant.</w:t>
+      </w:r>
+      <w:r>
+        <w:rPr>
+          <w:rFonts w:ascii="Palatino Linotype" w:hAnsi="Palatino Linotype"/>
+          <w:sz w:val="20"/>
+          <w:szCs w:val="20"/>
+        </w:rPr>
+        <w:t>first_name }}</w:t>
       </w:r>
       <w:r>
         <w:rPr>
@@ -414,16 +366,7 @@
           <w:sz w:val="20"/>
           <w:szCs w:val="20"/>
         </w:rPr>
-        <w:t xml:space="preserve">{{ </w:t>
-      </w:r>
-      <w:proofErr w:type="spellStart"/>
-      <w:r>
-        <w:rPr>
-          <w:rFonts w:ascii="Palatino Linotype" w:hAnsi="Palatino Linotype"/>
-          <w:sz w:val="20"/>
-          <w:szCs w:val="20"/>
-        </w:rPr>
-        <w:t>defendant.</w:t>
+        <w:t>{{ defendant.</w:t>
       </w:r>
       <w:r>
         <w:rPr>
@@ -439,16 +382,7 @@
           <w:sz w:val="20"/>
           <w:szCs w:val="20"/>
         </w:rPr>
-        <w:t>name</w:t>
-      </w:r>
-      <w:proofErr w:type="spellEnd"/>
-      <w:r>
-        <w:rPr>
-          <w:rFonts w:ascii="Palatino Linotype" w:hAnsi="Palatino Linotype"/>
-          <w:sz w:val="20"/>
-          <w:szCs w:val="20"/>
-        </w:rPr>
-        <w:t xml:space="preserve"> }}</w:t>
+        <w:t>name }}</w:t>
       </w:r>
       <w:r>
         <w:rPr>
@@ -580,9 +514,8 @@
           <w:sz w:val="20"/>
           <w:szCs w:val="20"/>
         </w:rPr>
-        <w:t xml:space="preserve">% if </w:t>
-      </w:r>
-      <w:proofErr w:type="spellStart"/>
+        <w:t>% if judicial_officer</w:t>
+      </w:r>
       <w:r>
         <w:rPr>
           <w:rFonts w:ascii="Palatino Linotype" w:hAnsi="Palatino Linotype"/>
@@ -590,9 +523,8 @@
           <w:sz w:val="20"/>
           <w:szCs w:val="20"/>
         </w:rPr>
-        <w:t>judicial_</w:t>
-      </w:r>
-      <w:proofErr w:type="gramStart"/>
+        <w:t>.officer</w:t>
+      </w:r>
       <w:r>
         <w:rPr>
           <w:rFonts w:ascii="Palatino Linotype" w:hAnsi="Palatino Linotype"/>
@@ -600,28 +532,8 @@
           <w:sz w:val="20"/>
           <w:szCs w:val="20"/>
         </w:rPr>
-        <w:t>officer</w:t>
-      </w:r>
-      <w:r>
-        <w:rPr>
-          <w:rFonts w:ascii="Palatino Linotype" w:hAnsi="Palatino Linotype"/>
-          <w:bCs/>
-          <w:sz w:val="20"/>
-          <w:szCs w:val="20"/>
-        </w:rPr>
-        <w:t>.officer</w:t>
-      </w:r>
-      <w:proofErr w:type="gramEnd"/>
-      <w:r>
-        <w:rPr>
-          <w:rFonts w:ascii="Palatino Linotype" w:hAnsi="Palatino Linotype"/>
-          <w:bCs/>
-          <w:sz w:val="20"/>
-          <w:szCs w:val="20"/>
-        </w:rPr>
         <w:t>_type</w:t>
       </w:r>
-      <w:proofErr w:type="spellEnd"/>
       <w:r>
         <w:rPr>
           <w:rFonts w:ascii="Palatino Linotype" w:hAnsi="Palatino Linotype"/>
@@ -707,43 +619,7 @@
           <w:sz w:val="20"/>
           <w:szCs w:val="20"/>
         </w:rPr>
-        <w:t xml:space="preserve">{% </w:t>
-      </w:r>
-      <w:proofErr w:type="spellStart"/>
-      <w:r>
-        <w:rPr>
-          <w:rFonts w:ascii="Palatino Linotype" w:hAnsi="Palatino Linotype"/>
-          <w:sz w:val="20"/>
-          <w:szCs w:val="20"/>
-        </w:rPr>
-        <w:t>elif</w:t>
-      </w:r>
-      <w:proofErr w:type="spellEnd"/>
-      <w:r>
-        <w:rPr>
-          <w:rFonts w:ascii="Palatino Linotype" w:hAnsi="Palatino Linotype"/>
-          <w:sz w:val="20"/>
-          <w:szCs w:val="20"/>
-        </w:rPr>
-        <w:t xml:space="preserve"> </w:t>
-      </w:r>
-      <w:proofErr w:type="spellStart"/>
-      <w:r>
-        <w:rPr>
-          <w:rFonts w:ascii="Palatino Linotype" w:hAnsi="Palatino Linotype"/>
-          <w:sz w:val="20"/>
-          <w:szCs w:val="20"/>
-        </w:rPr>
-        <w:t>judicial_</w:t>
-      </w:r>
-      <w:proofErr w:type="gramStart"/>
-      <w:r>
-        <w:rPr>
-          <w:rFonts w:ascii="Palatino Linotype" w:hAnsi="Palatino Linotype"/>
-          <w:sz w:val="20"/>
-          <w:szCs w:val="20"/>
-        </w:rPr>
-        <w:t>officer</w:t>
+        <w:t>{% elif judicial_officer</w:t>
       </w:r>
       <w:r>
         <w:rPr>
@@ -753,23 +629,13 @@
         </w:rPr>
         <w:t>.officer</w:t>
       </w:r>
-      <w:proofErr w:type="gramEnd"/>
-      <w:r>
-        <w:rPr>
-          <w:rFonts w:ascii="Palatino Linotype" w:hAnsi="Palatino Linotype"/>
-          <w:sz w:val="20"/>
-          <w:szCs w:val="20"/>
-        </w:rPr>
-        <w:t>_type</w:t>
-      </w:r>
-      <w:proofErr w:type="spellEnd"/>
-      <w:r>
-        <w:rPr>
-          <w:rFonts w:ascii="Palatino Linotype" w:hAnsi="Palatino Linotype"/>
-          <w:sz w:val="20"/>
-          <w:szCs w:val="20"/>
-        </w:rPr>
-        <w:t xml:space="preserve"> == ‘Judge’ %}</w:t>
+      <w:r>
+        <w:rPr>
+          <w:rFonts w:ascii="Palatino Linotype" w:hAnsi="Palatino Linotype"/>
+          <w:sz w:val="20"/>
+          <w:szCs w:val="20"/>
+        </w:rPr>
+        <w:t>_type == ‘Judge’ %}</w:t>
       </w:r>
     </w:p>
     <w:p>
@@ -881,67 +747,21 @@
         </w:rPr>
         <w:t xml:space="preserve"> for </w:t>
       </w:r>
-      <w:proofErr w:type="gramStart"/>
-      <w:r>
-        <w:rPr>
-          <w:rFonts w:ascii="Palatino Linotype" w:hAnsi="Palatino Linotype"/>
-          <w:sz w:val="20"/>
-          <w:szCs w:val="20"/>
-        </w:rPr>
-        <w:t xml:space="preserve">{{ </w:t>
-      </w:r>
-      <w:proofErr w:type="spellStart"/>
-      <w:r>
-        <w:rPr>
-          <w:rFonts w:ascii="Palatino Linotype" w:hAnsi="Palatino Linotype"/>
-          <w:sz w:val="20"/>
-          <w:szCs w:val="20"/>
-        </w:rPr>
-        <w:t>appearance</w:t>
-      </w:r>
-      <w:proofErr w:type="gramEnd"/>
-      <w:r>
-        <w:rPr>
-          <w:rFonts w:ascii="Palatino Linotype" w:hAnsi="Palatino Linotype"/>
-          <w:sz w:val="20"/>
-          <w:szCs w:val="20"/>
-        </w:rPr>
-        <w:t>_reason</w:t>
-      </w:r>
-      <w:proofErr w:type="spellEnd"/>
-      <w:r>
-        <w:rPr>
-          <w:rFonts w:ascii="Palatino Linotype" w:hAnsi="Palatino Linotype"/>
-          <w:sz w:val="20"/>
-          <w:szCs w:val="20"/>
-        </w:rPr>
-        <w:t xml:space="preserve"> }}</w:t>
-      </w:r>
-      <w:r>
-        <w:rPr>
-          <w:rFonts w:ascii="Palatino Linotype" w:hAnsi="Palatino Linotype"/>
-          <w:sz w:val="20"/>
-          <w:szCs w:val="20"/>
-        </w:rPr>
-        <w:t xml:space="preserve"> on {{ </w:t>
-      </w:r>
-      <w:proofErr w:type="spellStart"/>
-      <w:r>
-        <w:rPr>
-          <w:rFonts w:ascii="Palatino Linotype" w:hAnsi="Palatino Linotype"/>
-          <w:sz w:val="20"/>
-          <w:szCs w:val="20"/>
-        </w:rPr>
-        <w:t>plea_trial_date</w:t>
-      </w:r>
-      <w:proofErr w:type="spellEnd"/>
-      <w:r>
-        <w:rPr>
-          <w:rFonts w:ascii="Palatino Linotype" w:hAnsi="Palatino Linotype"/>
-          <w:sz w:val="20"/>
-          <w:szCs w:val="20"/>
-        </w:rPr>
-        <w:t xml:space="preserve"> }}.</w:t>
+      <w:r>
+        <w:rPr>
+          <w:rFonts w:ascii="Palatino Linotype" w:hAnsi="Palatino Linotype"/>
+          <w:sz w:val="20"/>
+          <w:szCs w:val="20"/>
+        </w:rPr>
+        <w:t>{{ appearance_reason }}</w:t>
+      </w:r>
+      <w:r>
+        <w:rPr>
+          <w:rFonts w:ascii="Palatino Linotype" w:hAnsi="Palatino Linotype"/>
+          <w:sz w:val="20"/>
+          <w:szCs w:val="20"/>
+        </w:rPr>
+        <w:t xml:space="preserve"> on {{ plea_trial_date }}.</w:t>
       </w:r>
       <w:r>
         <w:rPr>
@@ -958,9 +778,8 @@
           <w:sz w:val="20"/>
           <w:szCs w:val="20"/>
         </w:rPr>
-        <w:t xml:space="preserve">{% if </w:t>
-      </w:r>
-      <w:proofErr w:type="spellStart"/>
+        <w:t>{% if defense_counsel_waived is false %}Defendant was represented by {{ defense_counsel }}, {{ defense_counsel_type }}. {% elif defense_counsel_waived is true %}Defendant waived right to counsel. {% endif %}</w:t>
+      </w:r>
       <w:r>
         <w:rPr>
           <w:rFonts w:ascii="Palatino Linotype" w:hAnsi="Palatino Linotype"/>
@@ -968,9 +787,8 @@
           <w:sz w:val="20"/>
           <w:szCs w:val="20"/>
         </w:rPr>
-        <w:t>defense_counsel_waived</w:t>
-      </w:r>
-      <w:proofErr w:type="spellEnd"/>
+        <w:t>{% if amend_offense_details is not none %}Counsel for the State of Ohio made a motion to amend the cha</w:t>
+      </w:r>
       <w:r>
         <w:rPr>
           <w:rFonts w:ascii="Palatino Linotype" w:hAnsi="Palatino Linotype"/>
@@ -978,9 +796,8 @@
           <w:sz w:val="20"/>
           <w:szCs w:val="20"/>
         </w:rPr>
-        <w:t xml:space="preserve"> is false </w:t>
-      </w:r>
-      <w:proofErr w:type="gramStart"/>
+        <w:t>rge(s) in the case.</w:t>
+      </w:r>
       <w:r>
         <w:rPr>
           <w:rFonts w:ascii="Palatino Linotype" w:hAnsi="Palatino Linotype"/>
@@ -988,9 +805,8 @@
           <w:sz w:val="20"/>
           <w:szCs w:val="20"/>
         </w:rPr>
-        <w:t>%}Defendant</w:t>
-      </w:r>
-      <w:proofErr w:type="gramEnd"/>
+        <w:t>{% if amend_offense_details.motion_disposition  ==  ‘Granted’ %} The Court found the amendment</w:t>
+      </w:r>
       <w:r>
         <w:rPr>
           <w:rFonts w:ascii="Palatino Linotype" w:hAnsi="Palatino Linotype"/>
@@ -998,9 +814,8 @@
           <w:sz w:val="20"/>
           <w:szCs w:val="20"/>
         </w:rPr>
-        <w:t xml:space="preserve"> was represented by {{ </w:t>
-      </w:r>
-      <w:proofErr w:type="spellStart"/>
+        <w:t xml:space="preserve"> is consistent with Crim. R. 7 and consistent with the facts of the case. Therefore, the motion is</w:t>
+      </w:r>
       <w:r>
         <w:rPr>
           <w:rFonts w:ascii="Palatino Linotype" w:hAnsi="Palatino Linotype"/>
@@ -1008,9 +823,8 @@
           <w:sz w:val="20"/>
           <w:szCs w:val="20"/>
         </w:rPr>
-        <w:t>defense_counsel</w:t>
-      </w:r>
-      <w:proofErr w:type="spellEnd"/>
+        <w:t xml:space="preserve"> {{ amend_offense_details.motion_disposition }}.</w:t>
+      </w:r>
       <w:r>
         <w:rPr>
           <w:rFonts w:ascii="Palatino Linotype" w:hAnsi="Palatino Linotype"/>
@@ -1018,9 +832,8 @@
           <w:sz w:val="20"/>
           <w:szCs w:val="20"/>
         </w:rPr>
-        <w:t xml:space="preserve"> }}, {{ </w:t>
-      </w:r>
-      <w:proofErr w:type="spellStart"/>
+        <w:t xml:space="preserve"> The charge(s) of {% for charge in amended_charges_list %}{% if loop.index == 2 %} and {% endif %}{{ charge[0] }} is amended to {{ charge[1] }}{% endfor %}.</w:t>
+      </w:r>
       <w:r>
         <w:rPr>
           <w:rFonts w:ascii="Palatino Linotype" w:hAnsi="Palatino Linotype"/>
@@ -1028,9 +841,8 @@
           <w:sz w:val="20"/>
           <w:szCs w:val="20"/>
         </w:rPr>
-        <w:t>defense_counsel_type</w:t>
-      </w:r>
-      <w:proofErr w:type="spellEnd"/>
+        <w:t>{% elif amend_offense_details.motion_disposition</w:t>
+      </w:r>
       <w:r>
         <w:rPr>
           <w:rFonts w:ascii="Palatino Linotype" w:hAnsi="Palatino Linotype"/>
@@ -1038,9 +850,8 @@
           <w:sz w:val="20"/>
           <w:szCs w:val="20"/>
         </w:rPr>
-        <w:t xml:space="preserve"> }}. {% </w:t>
-      </w:r>
-      <w:proofErr w:type="spellStart"/>
+        <w:t xml:space="preserve">  ==  ‘Denied’ %}</w:t>
+      </w:r>
       <w:r>
         <w:rPr>
           <w:rFonts w:ascii="Palatino Linotype" w:hAnsi="Palatino Linotype"/>
@@ -1048,9 +859,8 @@
           <w:sz w:val="20"/>
           <w:szCs w:val="20"/>
         </w:rPr>
-        <w:t>elif</w:t>
-      </w:r>
-      <w:proofErr w:type="spellEnd"/>
+        <w:t xml:space="preserve"> The Court found the amendment did alter the name or identify of the offense</w:t>
+      </w:r>
       <w:r>
         <w:rPr>
           <w:rFonts w:ascii="Palatino Linotype" w:hAnsi="Palatino Linotype"/>
@@ -1058,9 +868,8 @@
           <w:sz w:val="20"/>
           <w:szCs w:val="20"/>
         </w:rPr>
-        <w:t xml:space="preserve"> </w:t>
-      </w:r>
-      <w:proofErr w:type="spellStart"/>
+        <w:t>(s)</w:t>
+      </w:r>
       <w:r>
         <w:rPr>
           <w:rFonts w:ascii="Palatino Linotype" w:hAnsi="Palatino Linotype"/>
@@ -1068,9 +877,8 @@
           <w:sz w:val="20"/>
           <w:szCs w:val="20"/>
         </w:rPr>
-        <w:t>defense_counsel_waived</w:t>
-      </w:r>
-      <w:proofErr w:type="spellEnd"/>
+        <w:t xml:space="preserve"> and therefore the motion is {{ amend_offense</w:t>
+      </w:r>
       <w:r>
         <w:rPr>
           <w:rFonts w:ascii="Palatino Linotype" w:hAnsi="Palatino Linotype"/>
@@ -1078,346 +886,7 @@
           <w:sz w:val="20"/>
           <w:szCs w:val="20"/>
         </w:rPr>
-        <w:t xml:space="preserve"> is true </w:t>
-      </w:r>
-      <w:proofErr w:type="gramStart"/>
-      <w:r>
-        <w:rPr>
-          <w:rFonts w:ascii="Palatino Linotype" w:hAnsi="Palatino Linotype"/>
-          <w:bCs/>
-          <w:sz w:val="20"/>
-          <w:szCs w:val="20"/>
-        </w:rPr>
-        <w:t>%}Defendant</w:t>
-      </w:r>
-      <w:proofErr w:type="gramEnd"/>
-      <w:r>
-        <w:rPr>
-          <w:rFonts w:ascii="Palatino Linotype" w:hAnsi="Palatino Linotype"/>
-          <w:bCs/>
-          <w:sz w:val="20"/>
-          <w:szCs w:val="20"/>
-        </w:rPr>
-        <w:t xml:space="preserve"> waived right to counsel. {% endif </w:t>
-      </w:r>
-      <w:proofErr w:type="gramStart"/>
-      <w:r>
-        <w:rPr>
-          <w:rFonts w:ascii="Palatino Linotype" w:hAnsi="Palatino Linotype"/>
-          <w:bCs/>
-          <w:sz w:val="20"/>
-          <w:szCs w:val="20"/>
-        </w:rPr>
-        <w:t>%}</w:t>
-      </w:r>
-      <w:r>
-        <w:rPr>
-          <w:rFonts w:ascii="Palatino Linotype" w:hAnsi="Palatino Linotype"/>
-          <w:bCs/>
-          <w:sz w:val="20"/>
-          <w:szCs w:val="20"/>
-        </w:rPr>
-        <w:t>{</w:t>
-      </w:r>
-      <w:proofErr w:type="gramEnd"/>
-      <w:r>
-        <w:rPr>
-          <w:rFonts w:ascii="Palatino Linotype" w:hAnsi="Palatino Linotype"/>
-          <w:bCs/>
-          <w:sz w:val="20"/>
-          <w:szCs w:val="20"/>
-        </w:rPr>
-        <w:t xml:space="preserve">% if </w:t>
-      </w:r>
-      <w:proofErr w:type="spellStart"/>
-      <w:r>
-        <w:rPr>
-          <w:rFonts w:ascii="Palatino Linotype" w:hAnsi="Palatino Linotype"/>
-          <w:bCs/>
-          <w:sz w:val="20"/>
-          <w:szCs w:val="20"/>
-        </w:rPr>
-        <w:t>amend_offense_details</w:t>
-      </w:r>
-      <w:proofErr w:type="spellEnd"/>
-      <w:r>
-        <w:rPr>
-          <w:rFonts w:ascii="Palatino Linotype" w:hAnsi="Palatino Linotype"/>
-          <w:bCs/>
-          <w:sz w:val="20"/>
-          <w:szCs w:val="20"/>
-        </w:rPr>
-        <w:t xml:space="preserve"> is not none %}Counsel for the State of Ohio made a motion to amend the cha</w:t>
-      </w:r>
-      <w:r>
-        <w:rPr>
-          <w:rFonts w:ascii="Palatino Linotype" w:hAnsi="Palatino Linotype"/>
-          <w:bCs/>
-          <w:sz w:val="20"/>
-          <w:szCs w:val="20"/>
-        </w:rPr>
-        <w:t>rge(s) in the case.</w:t>
-      </w:r>
-      <w:r>
-        <w:rPr>
-          <w:rFonts w:ascii="Palatino Linotype" w:hAnsi="Palatino Linotype"/>
-          <w:bCs/>
-          <w:sz w:val="20"/>
-          <w:szCs w:val="20"/>
-        </w:rPr>
-        <w:t xml:space="preserve">{% if </w:t>
-      </w:r>
-      <w:proofErr w:type="spellStart"/>
-      <w:r>
-        <w:rPr>
-          <w:rFonts w:ascii="Palatino Linotype" w:hAnsi="Palatino Linotype"/>
-          <w:bCs/>
-          <w:sz w:val="20"/>
-          <w:szCs w:val="20"/>
-        </w:rPr>
-        <w:t>amend_offense_details.motion_disposition</w:t>
-      </w:r>
-      <w:proofErr w:type="spellEnd"/>
-      <w:r>
-        <w:rPr>
-          <w:rFonts w:ascii="Palatino Linotype" w:hAnsi="Palatino Linotype"/>
-          <w:bCs/>
-          <w:sz w:val="20"/>
-          <w:szCs w:val="20"/>
-        </w:rPr>
-        <w:t xml:space="preserve">  ==  ‘Granted’ %} The Court found the amendment</w:t>
-      </w:r>
-      <w:r>
-        <w:rPr>
-          <w:rFonts w:ascii="Palatino Linotype" w:hAnsi="Palatino Linotype"/>
-          <w:bCs/>
-          <w:sz w:val="20"/>
-          <w:szCs w:val="20"/>
-        </w:rPr>
-        <w:t xml:space="preserve"> is consistent with Crim. R. 7 and consistent with the facts of the case. Therefore, the motion is</w:t>
-      </w:r>
-      <w:r>
-        <w:rPr>
-          <w:rFonts w:ascii="Palatino Linotype" w:hAnsi="Palatino Linotype"/>
-          <w:bCs/>
-          <w:sz w:val="20"/>
-          <w:szCs w:val="20"/>
-        </w:rPr>
-        <w:t xml:space="preserve"> </w:t>
-      </w:r>
-      <w:proofErr w:type="gramStart"/>
-      <w:r>
-        <w:rPr>
-          <w:rFonts w:ascii="Palatino Linotype" w:hAnsi="Palatino Linotype"/>
-          <w:bCs/>
-          <w:sz w:val="20"/>
-          <w:szCs w:val="20"/>
-        </w:rPr>
-        <w:t xml:space="preserve">{{ </w:t>
-      </w:r>
-      <w:proofErr w:type="spellStart"/>
-      <w:r>
-        <w:rPr>
-          <w:rFonts w:ascii="Palatino Linotype" w:hAnsi="Palatino Linotype"/>
-          <w:bCs/>
-          <w:sz w:val="20"/>
-          <w:szCs w:val="20"/>
-        </w:rPr>
-        <w:t>amend</w:t>
-      </w:r>
-      <w:proofErr w:type="gramEnd"/>
-      <w:r>
-        <w:rPr>
-          <w:rFonts w:ascii="Palatino Linotype" w:hAnsi="Palatino Linotype"/>
-          <w:bCs/>
-          <w:sz w:val="20"/>
-          <w:szCs w:val="20"/>
-        </w:rPr>
-        <w:t>_offense_details.motion_disposition</w:t>
-      </w:r>
-      <w:proofErr w:type="spellEnd"/>
-      <w:r>
-        <w:rPr>
-          <w:rFonts w:ascii="Palatino Linotype" w:hAnsi="Palatino Linotype"/>
-          <w:bCs/>
-          <w:sz w:val="20"/>
-          <w:szCs w:val="20"/>
-        </w:rPr>
-        <w:t xml:space="preserve"> }}.</w:t>
-      </w:r>
-      <w:r>
-        <w:rPr>
-          <w:rFonts w:ascii="Palatino Linotype" w:hAnsi="Palatino Linotype"/>
-          <w:bCs/>
-          <w:sz w:val="20"/>
-          <w:szCs w:val="20"/>
-        </w:rPr>
-        <w:t xml:space="preserve"> The charge(s) of {% for charge in </w:t>
-      </w:r>
-      <w:proofErr w:type="spellStart"/>
-      <w:r>
-        <w:rPr>
-          <w:rFonts w:ascii="Palatino Linotype" w:hAnsi="Palatino Linotype"/>
-          <w:bCs/>
-          <w:sz w:val="20"/>
-          <w:szCs w:val="20"/>
-        </w:rPr>
-        <w:t>amended_charges_list</w:t>
-      </w:r>
-      <w:proofErr w:type="spellEnd"/>
-      <w:r>
-        <w:rPr>
-          <w:rFonts w:ascii="Palatino Linotype" w:hAnsi="Palatino Linotype"/>
-          <w:bCs/>
-          <w:sz w:val="20"/>
-          <w:szCs w:val="20"/>
-        </w:rPr>
-        <w:t xml:space="preserve"> %}{% if </w:t>
-      </w:r>
-      <w:proofErr w:type="spellStart"/>
-      <w:r>
-        <w:rPr>
-          <w:rFonts w:ascii="Palatino Linotype" w:hAnsi="Palatino Linotype"/>
-          <w:bCs/>
-          <w:sz w:val="20"/>
-          <w:szCs w:val="20"/>
-        </w:rPr>
-        <w:t>loop.index</w:t>
-      </w:r>
-      <w:proofErr w:type="spellEnd"/>
-      <w:r>
-        <w:rPr>
-          <w:rFonts w:ascii="Palatino Linotype" w:hAnsi="Palatino Linotype"/>
-          <w:bCs/>
-          <w:sz w:val="20"/>
-          <w:szCs w:val="20"/>
-        </w:rPr>
-        <w:t xml:space="preserve"> == 2 %} and {% endif %}{{ charge[0] }} is amended to {{ charge[1] }}{% </w:t>
-      </w:r>
-      <w:proofErr w:type="spellStart"/>
-      <w:r>
-        <w:rPr>
-          <w:rFonts w:ascii="Palatino Linotype" w:hAnsi="Palatino Linotype"/>
-          <w:bCs/>
-          <w:sz w:val="20"/>
-          <w:szCs w:val="20"/>
-        </w:rPr>
-        <w:t>endfor</w:t>
-      </w:r>
-      <w:proofErr w:type="spellEnd"/>
-      <w:r>
-        <w:rPr>
-          <w:rFonts w:ascii="Palatino Linotype" w:hAnsi="Palatino Linotype"/>
-          <w:bCs/>
-          <w:sz w:val="20"/>
-          <w:szCs w:val="20"/>
-        </w:rPr>
-        <w:t xml:space="preserve"> %}.</w:t>
-      </w:r>
-      <w:r>
-        <w:rPr>
-          <w:rFonts w:ascii="Palatino Linotype" w:hAnsi="Palatino Linotype"/>
-          <w:bCs/>
-          <w:sz w:val="20"/>
-          <w:szCs w:val="20"/>
-        </w:rPr>
-        <w:t xml:space="preserve">{% </w:t>
-      </w:r>
-      <w:proofErr w:type="spellStart"/>
-      <w:r>
-        <w:rPr>
-          <w:rFonts w:ascii="Palatino Linotype" w:hAnsi="Palatino Linotype"/>
-          <w:bCs/>
-          <w:sz w:val="20"/>
-          <w:szCs w:val="20"/>
-        </w:rPr>
-        <w:t>elif</w:t>
-      </w:r>
-      <w:proofErr w:type="spellEnd"/>
-      <w:r>
-        <w:rPr>
-          <w:rFonts w:ascii="Palatino Linotype" w:hAnsi="Palatino Linotype"/>
-          <w:bCs/>
-          <w:sz w:val="20"/>
-          <w:szCs w:val="20"/>
-        </w:rPr>
-        <w:t xml:space="preserve"> </w:t>
-      </w:r>
-      <w:proofErr w:type="spellStart"/>
-      <w:r>
-        <w:rPr>
-          <w:rFonts w:ascii="Palatino Linotype" w:hAnsi="Palatino Linotype"/>
-          <w:bCs/>
-          <w:sz w:val="20"/>
-          <w:szCs w:val="20"/>
-        </w:rPr>
-        <w:t>amend_offense_details.motion_disposition</w:t>
-      </w:r>
-      <w:proofErr w:type="spellEnd"/>
-      <w:r>
-        <w:rPr>
-          <w:rFonts w:ascii="Palatino Linotype" w:hAnsi="Palatino Linotype"/>
-          <w:bCs/>
-          <w:sz w:val="20"/>
-          <w:szCs w:val="20"/>
-        </w:rPr>
-        <w:t xml:space="preserve">  ==  ‘Denied’ %}</w:t>
-      </w:r>
-      <w:r>
-        <w:rPr>
-          <w:rFonts w:ascii="Palatino Linotype" w:hAnsi="Palatino Linotype"/>
-          <w:bCs/>
-          <w:sz w:val="20"/>
-          <w:szCs w:val="20"/>
-        </w:rPr>
-        <w:t xml:space="preserve"> The Court found the amendment did alter the name or identify of the offense</w:t>
-      </w:r>
-      <w:r>
-        <w:rPr>
-          <w:rFonts w:ascii="Palatino Linotype" w:hAnsi="Palatino Linotype"/>
-          <w:bCs/>
-          <w:sz w:val="20"/>
-          <w:szCs w:val="20"/>
-        </w:rPr>
-        <w:t>(s)</w:t>
-      </w:r>
-      <w:r>
-        <w:rPr>
-          <w:rFonts w:ascii="Palatino Linotype" w:hAnsi="Palatino Linotype"/>
-          <w:bCs/>
-          <w:sz w:val="20"/>
-          <w:szCs w:val="20"/>
-        </w:rPr>
-        <w:t xml:space="preserve"> and therefore the motion is {{ </w:t>
-      </w:r>
-      <w:proofErr w:type="spellStart"/>
-      <w:r>
-        <w:rPr>
-          <w:rFonts w:ascii="Palatino Linotype" w:hAnsi="Palatino Linotype"/>
-          <w:bCs/>
-          <w:sz w:val="20"/>
-          <w:szCs w:val="20"/>
-        </w:rPr>
-        <w:t>amend_offense</w:t>
-      </w:r>
-      <w:r>
-        <w:rPr>
-          <w:rFonts w:ascii="Palatino Linotype" w:hAnsi="Palatino Linotype"/>
-          <w:bCs/>
-          <w:sz w:val="20"/>
-          <w:szCs w:val="20"/>
-        </w:rPr>
-        <w:t>_details.motion_disposition</w:t>
-      </w:r>
-      <w:proofErr w:type="spellEnd"/>
-      <w:r>
-        <w:rPr>
-          <w:rFonts w:ascii="Palatino Linotype" w:hAnsi="Palatino Linotype"/>
-          <w:bCs/>
-          <w:sz w:val="20"/>
-          <w:szCs w:val="20"/>
-        </w:rPr>
-        <w:t xml:space="preserve"> }}.</w:t>
+        <w:t>_details.motion_disposition }}.</w:t>
       </w:r>
       <w:r>
         <w:rPr>
@@ -1518,7 +987,7 @@
           <w:sz w:val="20"/>
           <w:szCs w:val="20"/>
         </w:rPr>
-        <w:t>. Following allocution, Defendant</w:t>
+        <w:t>. Defendant</w:t>
       </w:r>
       <w:r>
         <w:rPr>
@@ -1569,15 +1038,7 @@
           <w:sz w:val="20"/>
           <w:szCs w:val="20"/>
         </w:rPr>
-        <w:t>The Court, finding that the Defendant entered the plea knowingly, intelligently, and voluntarily, accepted the plea and entered the following sentence:</w:t>
-      </w:r>
-      <w:r>
-        <w:rPr>
-          <w:rFonts w:ascii="Palatino Linotype" w:hAnsi="Palatino Linotype"/>
-          <w:sz w:val="20"/>
-          <w:szCs w:val="20"/>
-        </w:rPr>
-        <w:t xml:space="preserve"> </w:t>
+        <w:t>The Court, finding that the Defendant entered the plea knowingly, intelligently, and voluntarily, accepted the plea and, following allocution, entered the following sentence:</w:t>
       </w:r>
     </w:p>
     <w:p>
@@ -1595,27 +1056,7 @@
           <w:sz w:val="20"/>
           <w:szCs w:val="20"/>
         </w:rPr>
-        <w:t xml:space="preserve">{% if </w:t>
-      </w:r>
-      <w:proofErr w:type="spellStart"/>
-      <w:proofErr w:type="gramStart"/>
-      <w:r>
-        <w:rPr>
-          <w:rFonts w:ascii="Palatino Linotype" w:hAnsi="Palatino Linotype"/>
-          <w:sz w:val="20"/>
-          <w:szCs w:val="20"/>
-        </w:rPr>
-        <w:t>diversion.ordered</w:t>
-      </w:r>
-      <w:proofErr w:type="spellEnd"/>
-      <w:proofErr w:type="gramEnd"/>
-      <w:r>
-        <w:rPr>
-          <w:rFonts w:ascii="Palatino Linotype" w:hAnsi="Palatino Linotype"/>
-          <w:sz w:val="20"/>
-          <w:szCs w:val="20"/>
-        </w:rPr>
-        <w:t xml:space="preserve"> is true %}</w:t>
+        <w:t>{% if diversion.ordered is true %}</w:t>
       </w:r>
       <w:r>
         <w:rPr>
@@ -1649,79 +1090,15 @@
           <w:sz w:val="20"/>
           <w:szCs w:val="20"/>
         </w:rPr>
-        <w:t xml:space="preserve">Defendant is eligible for the </w:t>
-      </w:r>
-      <w:proofErr w:type="gramStart"/>
-      <w:r>
-        <w:rPr>
-          <w:rFonts w:ascii="Palatino Linotype" w:hAnsi="Palatino Linotype"/>
-          <w:sz w:val="20"/>
-          <w:szCs w:val="20"/>
-        </w:rPr>
-        <w:t xml:space="preserve">{{ </w:t>
-      </w:r>
-      <w:proofErr w:type="spellStart"/>
-      <w:r>
-        <w:rPr>
-          <w:rFonts w:ascii="Palatino Linotype" w:hAnsi="Palatino Linotype"/>
-          <w:sz w:val="20"/>
-          <w:szCs w:val="20"/>
-        </w:rPr>
-        <w:t>diversion</w:t>
-      </w:r>
-      <w:proofErr w:type="gramEnd"/>
-      <w:r>
-        <w:rPr>
-          <w:rFonts w:ascii="Palatino Linotype" w:hAnsi="Palatino Linotype"/>
-          <w:sz w:val="20"/>
-          <w:szCs w:val="20"/>
-        </w:rPr>
-        <w:t>.program_name</w:t>
-      </w:r>
-      <w:proofErr w:type="spellEnd"/>
-      <w:r>
-        <w:rPr>
-          <w:rFonts w:ascii="Palatino Linotype" w:hAnsi="Palatino Linotype"/>
-          <w:sz w:val="20"/>
-          <w:szCs w:val="20"/>
-        </w:rPr>
-        <w:t xml:space="preserve"> }}. The Defendant’s plea and the Court’s findings are set forth in the chart below. The sentence, including any fines, costs and jail days, is SUSPENDED pending Defendant’s completion of the </w:t>
-      </w:r>
-      <w:proofErr w:type="gramStart"/>
-      <w:r>
-        <w:rPr>
-          <w:rFonts w:ascii="Palatino Linotype" w:hAnsi="Palatino Linotype"/>
-          <w:sz w:val="20"/>
-          <w:szCs w:val="20"/>
-        </w:rPr>
-        <w:t xml:space="preserve">{{ </w:t>
-      </w:r>
-      <w:proofErr w:type="spellStart"/>
-      <w:r>
-        <w:rPr>
-          <w:rFonts w:ascii="Palatino Linotype" w:hAnsi="Palatino Linotype"/>
-          <w:sz w:val="20"/>
-          <w:szCs w:val="20"/>
-        </w:rPr>
-        <w:t>diversion</w:t>
-      </w:r>
-      <w:proofErr w:type="gramEnd"/>
-      <w:r>
-        <w:rPr>
-          <w:rFonts w:ascii="Palatino Linotype" w:hAnsi="Palatino Linotype"/>
-          <w:sz w:val="20"/>
-          <w:szCs w:val="20"/>
-        </w:rPr>
-        <w:t>.program_name</w:t>
-      </w:r>
-      <w:proofErr w:type="spellEnd"/>
-      <w:r>
-        <w:rPr>
-          <w:rFonts w:ascii="Palatino Linotype" w:hAnsi="Palatino Linotype"/>
-          <w:sz w:val="20"/>
-          <w:szCs w:val="20"/>
-        </w:rPr>
-        <w:t xml:space="preserve"> }}</w:t>
+        <w:t xml:space="preserve">Defendant is eligible for the {{ diversion.program_name }}. The Defendant’s plea and the Court’s findings are set forth in the chart below. The sentence, including any fines, costs and jail days, is SUSPENDED pending Defendant’s completion of the </w:t>
+      </w:r>
+      <w:r>
+        <w:rPr>
+          <w:rFonts w:ascii="Palatino Linotype" w:hAnsi="Palatino Linotype"/>
+          <w:sz w:val="20"/>
+          <w:szCs w:val="20"/>
+        </w:rPr>
+        <w:t>{{ diversion.program_name }}</w:t>
       </w:r>
       <w:r>
         <w:rPr>
@@ -1737,25 +1114,7 @@
           <w:sz w:val="20"/>
           <w:szCs w:val="20"/>
         </w:rPr>
-        <w:t xml:space="preserve">{{ </w:t>
-      </w:r>
-      <w:proofErr w:type="spellStart"/>
-      <w:r>
-        <w:rPr>
-          <w:rFonts w:ascii="Palatino Linotype" w:hAnsi="Palatino Linotype"/>
-          <w:sz w:val="20"/>
-          <w:szCs w:val="20"/>
-        </w:rPr>
-        <w:t>diversion.program_name</w:t>
-      </w:r>
-      <w:proofErr w:type="spellEnd"/>
-      <w:r>
-        <w:rPr>
-          <w:rFonts w:ascii="Palatino Linotype" w:hAnsi="Palatino Linotype"/>
-          <w:sz w:val="20"/>
-          <w:szCs w:val="20"/>
-        </w:rPr>
-        <w:t xml:space="preserve"> }}</w:t>
+        <w:t>{{ diversion.program_name }}</w:t>
       </w:r>
       <w:r>
         <w:rPr>
@@ -1795,44 +1154,16 @@
           <w:sz w:val="20"/>
           <w:szCs w:val="20"/>
         </w:rPr>
-        <w:t xml:space="preserve">by {{ </w:t>
-      </w:r>
-      <w:proofErr w:type="spellStart"/>
-      <w:r>
-        <w:rPr>
-          <w:rFonts w:ascii="Palatino Linotype" w:hAnsi="Palatino Linotype"/>
-          <w:sz w:val="20"/>
-          <w:szCs w:val="20"/>
-        </w:rPr>
-        <w:t>diversion.diversion_fine_pay_date</w:t>
-      </w:r>
-      <w:proofErr w:type="spellEnd"/>
-      <w:r>
-        <w:rPr>
-          <w:rFonts w:ascii="Palatino Linotype" w:hAnsi="Palatino Linotype"/>
-          <w:sz w:val="20"/>
-          <w:szCs w:val="20"/>
-        </w:rPr>
-        <w:t xml:space="preserve"> }}</w:t>
-      </w:r>
-      <w:r>
-        <w:rPr>
-          <w:rFonts w:ascii="Palatino Linotype" w:hAnsi="Palatino Linotype"/>
-          <w:sz w:val="20"/>
-          <w:szCs w:val="20"/>
-        </w:rPr>
-        <w:t xml:space="preserve">{% if </w:t>
-      </w:r>
-      <w:proofErr w:type="spellStart"/>
-      <w:r>
-        <w:rPr>
-          <w:rFonts w:ascii="Palatino Linotype" w:hAnsi="Palatino Linotype"/>
-          <w:sz w:val="20"/>
-          <w:szCs w:val="20"/>
-        </w:rPr>
-        <w:t>diversion.jail_imposed</w:t>
-      </w:r>
-      <w:proofErr w:type="spellEnd"/>
+        <w:t>by {{ diversion.diversion_fine_pay_date }}</w:t>
+      </w:r>
+      <w:r>
+        <w:rPr>
+          <w:rFonts w:ascii="Palatino Linotype" w:hAnsi="Palatino Linotype"/>
+          <w:sz w:val="20"/>
+          <w:szCs w:val="20"/>
+        </w:rPr>
+        <w:t>{% if diversion.jail_imposed</w:t>
+      </w:r>
       <w:r>
         <w:rPr>
           <w:rFonts w:ascii="Palatino Linotype" w:hAnsi="Palatino Linotype"/>
@@ -1863,25 +1194,7 @@
           <w:sz w:val="20"/>
           <w:szCs w:val="20"/>
         </w:rPr>
-        <w:t xml:space="preserve">and shall report to jail on {{ </w:t>
-      </w:r>
-      <w:proofErr w:type="spellStart"/>
-      <w:r>
-        <w:rPr>
-          <w:rFonts w:ascii="Palatino Linotype" w:hAnsi="Palatino Linotype"/>
-          <w:sz w:val="20"/>
-          <w:szCs w:val="20"/>
-        </w:rPr>
-        <w:t>diversion.diversion_jail_report_date</w:t>
-      </w:r>
-      <w:proofErr w:type="spellEnd"/>
-      <w:r>
-        <w:rPr>
-          <w:rFonts w:ascii="Palatino Linotype" w:hAnsi="Palatino Linotype"/>
-          <w:sz w:val="20"/>
-          <w:szCs w:val="20"/>
-        </w:rPr>
-        <w:t xml:space="preserve"> }}</w:t>
+        <w:t>and shall report to jail on {{ diversion.diversion_jail_report_date }}</w:t>
       </w:r>
       <w:r>
         <w:rPr>
@@ -1897,18 +1210,8 @@
           <w:sz w:val="20"/>
           <w:szCs w:val="20"/>
         </w:rPr>
-        <w:t xml:space="preserve"> at 7:00 </w:t>
-      </w:r>
-      <w:proofErr w:type="spellStart"/>
-      <w:r>
-        <w:rPr>
-          <w:rFonts w:ascii="Palatino Linotype" w:hAnsi="Palatino Linotype"/>
-          <w:sz w:val="20"/>
-          <w:szCs w:val="20"/>
-        </w:rPr>
-        <w:t>p.m</w:t>
-      </w:r>
-      <w:proofErr w:type="spellEnd"/>
+        <w:t xml:space="preserve"> at 7:00 p.m</w:t>
+      </w:r>
       <w:r>
         <w:rPr>
           <w:rFonts w:ascii="Palatino Linotype" w:hAnsi="Palatino Linotype"/>
@@ -2031,51 +1334,7 @@
                 <w:sz w:val="20"/>
                 <w:szCs w:val="20"/>
               </w:rPr>
-              <w:t>{%</w:t>
-            </w:r>
-            <w:proofErr w:type="spellStart"/>
-            <w:r>
-              <w:rPr>
-                <w:rFonts w:ascii="Palatino Linotype" w:hAnsi="Palatino Linotype"/>
-                <w:b/>
-                <w:bCs/>
-                <w:sz w:val="20"/>
-                <w:szCs w:val="20"/>
-              </w:rPr>
-              <w:t>tc</w:t>
-            </w:r>
-            <w:proofErr w:type="spellEnd"/>
-            <w:r>
-              <w:rPr>
-                <w:rFonts w:ascii="Palatino Linotype" w:hAnsi="Palatino Linotype"/>
-                <w:b/>
-                <w:bCs/>
-                <w:sz w:val="20"/>
-                <w:szCs w:val="20"/>
-              </w:rPr>
-              <w:t xml:space="preserve"> for charge in </w:t>
-            </w:r>
-            <w:proofErr w:type="spellStart"/>
-            <w:r>
-              <w:rPr>
-                <w:rFonts w:ascii="Palatino Linotype" w:hAnsi="Palatino Linotype"/>
-                <w:b/>
-                <w:bCs/>
-                <w:sz w:val="20"/>
-                <w:szCs w:val="20"/>
-              </w:rPr>
-              <w:t>charges_list</w:t>
-            </w:r>
-            <w:proofErr w:type="spellEnd"/>
-            <w:r>
-              <w:rPr>
-                <w:rFonts w:ascii="Palatino Linotype" w:hAnsi="Palatino Linotype"/>
-                <w:b/>
-                <w:bCs/>
-                <w:sz w:val="20"/>
-                <w:szCs w:val="20"/>
-              </w:rPr>
-              <w:t xml:space="preserve"> %}</w:t>
+              <w:t>{%tc for charge in charges_list %}</w:t>
             </w:r>
           </w:p>
         </w:tc>
@@ -2105,49 +1364,15 @@
                 <w:szCs w:val="20"/>
               </w:rPr>
             </w:pPr>
-            <w:proofErr w:type="gramStart"/>
-            <w:r>
-              <w:rPr>
-                <w:rFonts w:ascii="Palatino Linotype" w:hAnsi="Palatino Linotype"/>
-                <w:b/>
-                <w:bCs/>
-                <w:sz w:val="20"/>
-                <w:szCs w:val="20"/>
-              </w:rPr>
-              <w:t xml:space="preserve">{{ </w:t>
-            </w:r>
-            <w:proofErr w:type="spellStart"/>
-            <w:r>
-              <w:rPr>
-                <w:rFonts w:ascii="Palatino Linotype" w:hAnsi="Palatino Linotype"/>
-                <w:b/>
-                <w:bCs/>
-                <w:sz w:val="20"/>
-                <w:szCs w:val="20"/>
-              </w:rPr>
-              <w:t>charge</w:t>
-            </w:r>
-            <w:proofErr w:type="gramEnd"/>
-            <w:r>
-              <w:rPr>
-                <w:rFonts w:ascii="Palatino Linotype" w:hAnsi="Palatino Linotype"/>
-                <w:b/>
-                <w:bCs/>
-                <w:sz w:val="20"/>
-                <w:szCs w:val="20"/>
-              </w:rPr>
-              <w:t>.offense</w:t>
-            </w:r>
-            <w:proofErr w:type="spellEnd"/>
-            <w:r>
-              <w:rPr>
-                <w:rFonts w:ascii="Palatino Linotype" w:hAnsi="Palatino Linotype"/>
-                <w:b/>
-                <w:bCs/>
-                <w:sz w:val="20"/>
-                <w:szCs w:val="20"/>
-              </w:rPr>
-              <w:t xml:space="preserve"> }}</w:t>
+            <w:r>
+              <w:rPr>
+                <w:rFonts w:ascii="Palatino Linotype" w:hAnsi="Palatino Linotype"/>
+                <w:b/>
+                <w:bCs/>
+                <w:sz w:val="20"/>
+                <w:szCs w:val="20"/>
+              </w:rPr>
+              <w:t>{{ charge.offense }}</w:t>
             </w:r>
           </w:p>
         </w:tc>
@@ -2185,51 +1410,7 @@
                 <w:sz w:val="20"/>
                 <w:szCs w:val="20"/>
               </w:rPr>
-              <w:t>{%</w:t>
-            </w:r>
-            <w:proofErr w:type="spellStart"/>
-            <w:r>
-              <w:rPr>
-                <w:rFonts w:ascii="Palatino Linotype" w:hAnsi="Palatino Linotype"/>
-                <w:b/>
-                <w:bCs/>
-                <w:sz w:val="20"/>
-                <w:szCs w:val="20"/>
-              </w:rPr>
-              <w:t>tc</w:t>
-            </w:r>
-            <w:proofErr w:type="spellEnd"/>
-            <w:r>
-              <w:rPr>
-                <w:rFonts w:ascii="Palatino Linotype" w:hAnsi="Palatino Linotype"/>
-                <w:b/>
-                <w:bCs/>
-                <w:sz w:val="20"/>
-                <w:szCs w:val="20"/>
-              </w:rPr>
-              <w:t xml:space="preserve"> </w:t>
-            </w:r>
-            <w:proofErr w:type="spellStart"/>
-            <w:r>
-              <w:rPr>
-                <w:rFonts w:ascii="Palatino Linotype" w:hAnsi="Palatino Linotype"/>
-                <w:b/>
-                <w:bCs/>
-                <w:sz w:val="20"/>
-                <w:szCs w:val="20"/>
-              </w:rPr>
-              <w:t>endfor</w:t>
-            </w:r>
-            <w:proofErr w:type="spellEnd"/>
-            <w:r>
-              <w:rPr>
-                <w:rFonts w:ascii="Palatino Linotype" w:hAnsi="Palatino Linotype"/>
-                <w:b/>
-                <w:bCs/>
-                <w:sz w:val="20"/>
-                <w:szCs w:val="20"/>
-              </w:rPr>
-              <w:t xml:space="preserve"> %}</w:t>
+              <w:t>{%tc endfor %}</w:t>
             </w:r>
           </w:p>
         </w:tc>
@@ -2310,51 +1491,7 @@
                 <w:sz w:val="20"/>
                 <w:szCs w:val="20"/>
               </w:rPr>
-              <w:t>{%</w:t>
-            </w:r>
-            <w:proofErr w:type="spellStart"/>
-            <w:r>
-              <w:rPr>
-                <w:rFonts w:ascii="Palatino Linotype" w:hAnsi="Palatino Linotype"/>
-                <w:b/>
-                <w:bCs/>
-                <w:sz w:val="20"/>
-                <w:szCs w:val="20"/>
-              </w:rPr>
-              <w:t>tc</w:t>
-            </w:r>
-            <w:proofErr w:type="spellEnd"/>
-            <w:r>
-              <w:rPr>
-                <w:rFonts w:ascii="Palatino Linotype" w:hAnsi="Palatino Linotype"/>
-                <w:b/>
-                <w:bCs/>
-                <w:sz w:val="20"/>
-                <w:szCs w:val="20"/>
-              </w:rPr>
-              <w:t xml:space="preserve"> for charge in </w:t>
-            </w:r>
-            <w:proofErr w:type="spellStart"/>
-            <w:r>
-              <w:rPr>
-                <w:rFonts w:ascii="Palatino Linotype" w:hAnsi="Palatino Linotype"/>
-                <w:b/>
-                <w:bCs/>
-                <w:sz w:val="20"/>
-                <w:szCs w:val="20"/>
-              </w:rPr>
-              <w:t>charges_list</w:t>
-            </w:r>
-            <w:proofErr w:type="spellEnd"/>
-            <w:r>
-              <w:rPr>
-                <w:rFonts w:ascii="Palatino Linotype" w:hAnsi="Palatino Linotype"/>
-                <w:b/>
-                <w:bCs/>
-                <w:sz w:val="20"/>
-                <w:szCs w:val="20"/>
-              </w:rPr>
-              <w:t xml:space="preserve"> %}</w:t>
+              <w:t>{%tc for charge in charges_list %}</w:t>
             </w:r>
           </w:p>
         </w:tc>
@@ -2384,49 +1521,15 @@
                 <w:szCs w:val="20"/>
               </w:rPr>
             </w:pPr>
-            <w:proofErr w:type="gramStart"/>
-            <w:r>
-              <w:rPr>
-                <w:rFonts w:ascii="Palatino Linotype" w:hAnsi="Palatino Linotype"/>
-                <w:b/>
-                <w:bCs/>
-                <w:sz w:val="20"/>
-                <w:szCs w:val="20"/>
-              </w:rPr>
-              <w:t xml:space="preserve">{{ </w:t>
-            </w:r>
-            <w:proofErr w:type="spellStart"/>
-            <w:r>
-              <w:rPr>
-                <w:rFonts w:ascii="Palatino Linotype" w:hAnsi="Palatino Linotype"/>
-                <w:b/>
-                <w:bCs/>
-                <w:sz w:val="20"/>
-                <w:szCs w:val="20"/>
-              </w:rPr>
-              <w:t>charge</w:t>
-            </w:r>
-            <w:proofErr w:type="gramEnd"/>
-            <w:r>
-              <w:rPr>
-                <w:rFonts w:ascii="Palatino Linotype" w:hAnsi="Palatino Linotype"/>
-                <w:b/>
-                <w:bCs/>
-                <w:sz w:val="20"/>
-                <w:szCs w:val="20"/>
-              </w:rPr>
-              <w:t>.statute</w:t>
-            </w:r>
-            <w:proofErr w:type="spellEnd"/>
-            <w:r>
-              <w:rPr>
-                <w:rFonts w:ascii="Palatino Linotype" w:hAnsi="Palatino Linotype"/>
-                <w:b/>
-                <w:bCs/>
-                <w:sz w:val="20"/>
-                <w:szCs w:val="20"/>
-              </w:rPr>
-              <w:t xml:space="preserve"> }}</w:t>
+            <w:r>
+              <w:rPr>
+                <w:rFonts w:ascii="Palatino Linotype" w:hAnsi="Palatino Linotype"/>
+                <w:b/>
+                <w:bCs/>
+                <w:sz w:val="20"/>
+                <w:szCs w:val="20"/>
+              </w:rPr>
+              <w:t>{{ charge.statute }}</w:t>
             </w:r>
           </w:p>
         </w:tc>
@@ -2464,51 +1567,7 @@
                 <w:sz w:val="20"/>
                 <w:szCs w:val="20"/>
               </w:rPr>
-              <w:t>{%</w:t>
-            </w:r>
-            <w:proofErr w:type="spellStart"/>
-            <w:r>
-              <w:rPr>
-                <w:rFonts w:ascii="Palatino Linotype" w:hAnsi="Palatino Linotype"/>
-                <w:b/>
-                <w:bCs/>
-                <w:sz w:val="20"/>
-                <w:szCs w:val="20"/>
-              </w:rPr>
-              <w:t>tc</w:t>
-            </w:r>
-            <w:proofErr w:type="spellEnd"/>
-            <w:r>
-              <w:rPr>
-                <w:rFonts w:ascii="Palatino Linotype" w:hAnsi="Palatino Linotype"/>
-                <w:b/>
-                <w:bCs/>
-                <w:sz w:val="20"/>
-                <w:szCs w:val="20"/>
-              </w:rPr>
-              <w:t xml:space="preserve"> </w:t>
-            </w:r>
-            <w:proofErr w:type="spellStart"/>
-            <w:r>
-              <w:rPr>
-                <w:rFonts w:ascii="Palatino Linotype" w:hAnsi="Palatino Linotype"/>
-                <w:b/>
-                <w:bCs/>
-                <w:sz w:val="20"/>
-                <w:szCs w:val="20"/>
-              </w:rPr>
-              <w:t>endfor</w:t>
-            </w:r>
-            <w:proofErr w:type="spellEnd"/>
-            <w:r>
-              <w:rPr>
-                <w:rFonts w:ascii="Palatino Linotype" w:hAnsi="Palatino Linotype"/>
-                <w:b/>
-                <w:bCs/>
-                <w:sz w:val="20"/>
-                <w:szCs w:val="20"/>
-              </w:rPr>
-              <w:t xml:space="preserve"> %}</w:t>
+              <w:t>{%tc endfor %}</w:t>
             </w:r>
           </w:p>
         </w:tc>
@@ -2589,51 +1648,7 @@
                 <w:sz w:val="20"/>
                 <w:szCs w:val="20"/>
               </w:rPr>
-              <w:t>{%</w:t>
-            </w:r>
-            <w:proofErr w:type="spellStart"/>
-            <w:r>
-              <w:rPr>
-                <w:rFonts w:ascii="Palatino Linotype" w:hAnsi="Palatino Linotype"/>
-                <w:b/>
-                <w:bCs/>
-                <w:sz w:val="20"/>
-                <w:szCs w:val="20"/>
-              </w:rPr>
-              <w:t>tc</w:t>
-            </w:r>
-            <w:proofErr w:type="spellEnd"/>
-            <w:r>
-              <w:rPr>
-                <w:rFonts w:ascii="Palatino Linotype" w:hAnsi="Palatino Linotype"/>
-                <w:b/>
-                <w:bCs/>
-                <w:sz w:val="20"/>
-                <w:szCs w:val="20"/>
-              </w:rPr>
-              <w:t xml:space="preserve"> for charge in </w:t>
-            </w:r>
-            <w:proofErr w:type="spellStart"/>
-            <w:r>
-              <w:rPr>
-                <w:rFonts w:ascii="Palatino Linotype" w:hAnsi="Palatino Linotype"/>
-                <w:b/>
-                <w:bCs/>
-                <w:sz w:val="20"/>
-                <w:szCs w:val="20"/>
-              </w:rPr>
-              <w:t>charges_list</w:t>
-            </w:r>
-            <w:proofErr w:type="spellEnd"/>
-            <w:r>
-              <w:rPr>
-                <w:rFonts w:ascii="Palatino Linotype" w:hAnsi="Palatino Linotype"/>
-                <w:b/>
-                <w:bCs/>
-                <w:sz w:val="20"/>
-                <w:szCs w:val="20"/>
-              </w:rPr>
-              <w:t xml:space="preserve"> </w:t>
+              <w:t xml:space="preserve">{%tc for charge in </w:t>
             </w:r>
             <w:r>
               <w:rPr>
@@ -2644,7 +1659,7 @@
                 <w:szCs w:val="20"/>
               </w:rPr>
               <w:lastRenderedPageBreak/>
-              <w:t>%}</w:t>
+              <w:t>charges_list %}</w:t>
             </w:r>
           </w:p>
         </w:tc>
@@ -2674,7 +1689,6 @@
                 <w:szCs w:val="20"/>
               </w:rPr>
             </w:pPr>
-            <w:proofErr w:type="gramStart"/>
             <w:r>
               <w:rPr>
                 <w:rFonts w:ascii="Palatino Linotype" w:hAnsi="Palatino Linotype"/>
@@ -2684,40 +1698,7 @@
                 <w:szCs w:val="20"/>
               </w:rPr>
               <w:lastRenderedPageBreak/>
-              <w:t xml:space="preserve">{{ </w:t>
-            </w:r>
-            <w:proofErr w:type="spellStart"/>
-            <w:r>
-              <w:rPr>
-                <w:rFonts w:ascii="Palatino Linotype" w:hAnsi="Palatino Linotype"/>
-                <w:b/>
-                <w:bCs/>
-                <w:sz w:val="20"/>
-                <w:szCs w:val="20"/>
-              </w:rPr>
-              <w:t>charge</w:t>
-            </w:r>
-            <w:proofErr w:type="gramEnd"/>
-            <w:r>
-              <w:rPr>
-                <w:rFonts w:ascii="Palatino Linotype" w:hAnsi="Palatino Linotype"/>
-                <w:b/>
-                <w:bCs/>
-                <w:sz w:val="20"/>
-                <w:szCs w:val="20"/>
-              </w:rPr>
-              <w:t>.degree</w:t>
-            </w:r>
-            <w:proofErr w:type="spellEnd"/>
-            <w:r>
-              <w:rPr>
-                <w:rFonts w:ascii="Palatino Linotype" w:hAnsi="Palatino Linotype"/>
-                <w:b/>
-                <w:bCs/>
-                <w:sz w:val="20"/>
-                <w:szCs w:val="20"/>
-              </w:rPr>
-              <w:t xml:space="preserve"> }}</w:t>
+              <w:t>{{ charge.degree }}</w:t>
             </w:r>
           </w:p>
         </w:tc>
@@ -2755,51 +1736,7 @@
                 <w:sz w:val="20"/>
                 <w:szCs w:val="20"/>
               </w:rPr>
-              <w:t>{%</w:t>
-            </w:r>
-            <w:proofErr w:type="spellStart"/>
-            <w:r>
-              <w:rPr>
-                <w:rFonts w:ascii="Palatino Linotype" w:hAnsi="Palatino Linotype"/>
-                <w:b/>
-                <w:bCs/>
-                <w:sz w:val="20"/>
-                <w:szCs w:val="20"/>
-              </w:rPr>
-              <w:t>tc</w:t>
-            </w:r>
-            <w:proofErr w:type="spellEnd"/>
-            <w:r>
-              <w:rPr>
-                <w:rFonts w:ascii="Palatino Linotype" w:hAnsi="Palatino Linotype"/>
-                <w:b/>
-                <w:bCs/>
-                <w:sz w:val="20"/>
-                <w:szCs w:val="20"/>
-              </w:rPr>
-              <w:t xml:space="preserve"> </w:t>
-            </w:r>
-            <w:proofErr w:type="spellStart"/>
-            <w:r>
-              <w:rPr>
-                <w:rFonts w:ascii="Palatino Linotype" w:hAnsi="Palatino Linotype"/>
-                <w:b/>
-                <w:bCs/>
-                <w:sz w:val="20"/>
-                <w:szCs w:val="20"/>
-              </w:rPr>
-              <w:t>endfor</w:t>
-            </w:r>
-            <w:proofErr w:type="spellEnd"/>
-            <w:r>
-              <w:rPr>
-                <w:rFonts w:ascii="Palatino Linotype" w:hAnsi="Palatino Linotype"/>
-                <w:b/>
-                <w:bCs/>
-                <w:sz w:val="20"/>
-                <w:szCs w:val="20"/>
-              </w:rPr>
-              <w:t xml:space="preserve"> %}</w:t>
+              <w:t>{%tc endfor %}</w:t>
             </w:r>
           </w:p>
         </w:tc>
@@ -2880,51 +1817,7 @@
                 <w:sz w:val="20"/>
                 <w:szCs w:val="20"/>
               </w:rPr>
-              <w:t>{%</w:t>
-            </w:r>
-            <w:proofErr w:type="spellStart"/>
-            <w:r>
-              <w:rPr>
-                <w:rFonts w:ascii="Palatino Linotype" w:hAnsi="Palatino Linotype"/>
-                <w:b/>
-                <w:bCs/>
-                <w:sz w:val="20"/>
-                <w:szCs w:val="20"/>
-              </w:rPr>
-              <w:t>tc</w:t>
-            </w:r>
-            <w:proofErr w:type="spellEnd"/>
-            <w:r>
-              <w:rPr>
-                <w:rFonts w:ascii="Palatino Linotype" w:hAnsi="Palatino Linotype"/>
-                <w:b/>
-                <w:bCs/>
-                <w:sz w:val="20"/>
-                <w:szCs w:val="20"/>
-              </w:rPr>
-              <w:t xml:space="preserve"> for charge in </w:t>
-            </w:r>
-            <w:proofErr w:type="spellStart"/>
-            <w:r>
-              <w:rPr>
-                <w:rFonts w:ascii="Palatino Linotype" w:hAnsi="Palatino Linotype"/>
-                <w:b/>
-                <w:bCs/>
-                <w:sz w:val="20"/>
-                <w:szCs w:val="20"/>
-              </w:rPr>
-              <w:t>charges_list</w:t>
-            </w:r>
-            <w:proofErr w:type="spellEnd"/>
-            <w:r>
-              <w:rPr>
-                <w:rFonts w:ascii="Palatino Linotype" w:hAnsi="Palatino Linotype"/>
-                <w:b/>
-                <w:bCs/>
-                <w:sz w:val="20"/>
-                <w:szCs w:val="20"/>
-              </w:rPr>
-              <w:t xml:space="preserve"> %}</w:t>
+              <w:t>{%tc for charge in charges_list %}</w:t>
             </w:r>
           </w:p>
         </w:tc>
@@ -2954,49 +1847,15 @@
                 <w:szCs w:val="20"/>
               </w:rPr>
             </w:pPr>
-            <w:proofErr w:type="gramStart"/>
-            <w:r>
-              <w:rPr>
-                <w:rFonts w:ascii="Palatino Linotype" w:hAnsi="Palatino Linotype"/>
-                <w:b/>
-                <w:bCs/>
-                <w:sz w:val="20"/>
-                <w:szCs w:val="20"/>
-              </w:rPr>
-              <w:t xml:space="preserve">{{ </w:t>
-            </w:r>
-            <w:proofErr w:type="spellStart"/>
-            <w:r>
-              <w:rPr>
-                <w:rFonts w:ascii="Palatino Linotype" w:hAnsi="Palatino Linotype"/>
-                <w:b/>
-                <w:bCs/>
-                <w:sz w:val="20"/>
-                <w:szCs w:val="20"/>
-              </w:rPr>
-              <w:t>charge</w:t>
-            </w:r>
-            <w:proofErr w:type="gramEnd"/>
-            <w:r>
-              <w:rPr>
-                <w:rFonts w:ascii="Palatino Linotype" w:hAnsi="Palatino Linotype"/>
-                <w:b/>
-                <w:bCs/>
-                <w:sz w:val="20"/>
-                <w:szCs w:val="20"/>
-              </w:rPr>
-              <w:t>.plea</w:t>
-            </w:r>
-            <w:proofErr w:type="spellEnd"/>
-            <w:r>
-              <w:rPr>
-                <w:rFonts w:ascii="Palatino Linotype" w:hAnsi="Palatino Linotype"/>
-                <w:b/>
-                <w:bCs/>
-                <w:sz w:val="20"/>
-                <w:szCs w:val="20"/>
-              </w:rPr>
-              <w:t>}}</w:t>
+            <w:r>
+              <w:rPr>
+                <w:rFonts w:ascii="Palatino Linotype" w:hAnsi="Palatino Linotype"/>
+                <w:b/>
+                <w:bCs/>
+                <w:sz w:val="20"/>
+                <w:szCs w:val="20"/>
+              </w:rPr>
+              <w:t>{{ charge.plea}}</w:t>
             </w:r>
           </w:p>
         </w:tc>
@@ -3034,51 +1893,7 @@
                 <w:sz w:val="20"/>
                 <w:szCs w:val="20"/>
               </w:rPr>
-              <w:t>{%</w:t>
-            </w:r>
-            <w:proofErr w:type="spellStart"/>
-            <w:r>
-              <w:rPr>
-                <w:rFonts w:ascii="Palatino Linotype" w:hAnsi="Palatino Linotype"/>
-                <w:b/>
-                <w:bCs/>
-                <w:sz w:val="20"/>
-                <w:szCs w:val="20"/>
-              </w:rPr>
-              <w:t>tc</w:t>
-            </w:r>
-            <w:proofErr w:type="spellEnd"/>
-            <w:r>
-              <w:rPr>
-                <w:rFonts w:ascii="Palatino Linotype" w:hAnsi="Palatino Linotype"/>
-                <w:b/>
-                <w:bCs/>
-                <w:sz w:val="20"/>
-                <w:szCs w:val="20"/>
-              </w:rPr>
-              <w:t xml:space="preserve"> </w:t>
-            </w:r>
-            <w:proofErr w:type="spellStart"/>
-            <w:r>
-              <w:rPr>
-                <w:rFonts w:ascii="Palatino Linotype" w:hAnsi="Palatino Linotype"/>
-                <w:b/>
-                <w:bCs/>
-                <w:sz w:val="20"/>
-                <w:szCs w:val="20"/>
-              </w:rPr>
-              <w:t>endfor</w:t>
-            </w:r>
-            <w:proofErr w:type="spellEnd"/>
-            <w:r>
-              <w:rPr>
-                <w:rFonts w:ascii="Palatino Linotype" w:hAnsi="Palatino Linotype"/>
-                <w:b/>
-                <w:bCs/>
-                <w:sz w:val="20"/>
-                <w:szCs w:val="20"/>
-              </w:rPr>
-              <w:t xml:space="preserve"> %}</w:t>
+              <w:t>{%tc endfor %}</w:t>
             </w:r>
           </w:p>
         </w:tc>
@@ -3159,51 +1974,7 @@
                 <w:sz w:val="20"/>
                 <w:szCs w:val="20"/>
               </w:rPr>
-              <w:t>{%</w:t>
-            </w:r>
-            <w:proofErr w:type="spellStart"/>
-            <w:r>
-              <w:rPr>
-                <w:rFonts w:ascii="Palatino Linotype" w:hAnsi="Palatino Linotype"/>
-                <w:b/>
-                <w:bCs/>
-                <w:sz w:val="20"/>
-                <w:szCs w:val="20"/>
-              </w:rPr>
-              <w:t>tc</w:t>
-            </w:r>
-            <w:proofErr w:type="spellEnd"/>
-            <w:r>
-              <w:rPr>
-                <w:rFonts w:ascii="Palatino Linotype" w:hAnsi="Palatino Linotype"/>
-                <w:b/>
-                <w:bCs/>
-                <w:sz w:val="20"/>
-                <w:szCs w:val="20"/>
-              </w:rPr>
-              <w:t xml:space="preserve"> for charge in </w:t>
-            </w:r>
-            <w:proofErr w:type="spellStart"/>
-            <w:r>
-              <w:rPr>
-                <w:rFonts w:ascii="Palatino Linotype" w:hAnsi="Palatino Linotype"/>
-                <w:b/>
-                <w:bCs/>
-                <w:sz w:val="20"/>
-                <w:szCs w:val="20"/>
-              </w:rPr>
-              <w:t>charges_list</w:t>
-            </w:r>
-            <w:proofErr w:type="spellEnd"/>
-            <w:r>
-              <w:rPr>
-                <w:rFonts w:ascii="Palatino Linotype" w:hAnsi="Palatino Linotype"/>
-                <w:b/>
-                <w:bCs/>
-                <w:sz w:val="20"/>
-                <w:szCs w:val="20"/>
-              </w:rPr>
-              <w:t xml:space="preserve"> %}</w:t>
+              <w:t>{%tc for charge in charges_list %}</w:t>
             </w:r>
           </w:p>
         </w:tc>
@@ -3233,49 +2004,15 @@
                 <w:szCs w:val="20"/>
               </w:rPr>
             </w:pPr>
-            <w:proofErr w:type="gramStart"/>
-            <w:r>
-              <w:rPr>
-                <w:rFonts w:ascii="Palatino Linotype" w:hAnsi="Palatino Linotype"/>
-                <w:b/>
-                <w:bCs/>
-                <w:sz w:val="20"/>
-                <w:szCs w:val="20"/>
-              </w:rPr>
-              <w:t xml:space="preserve">{{ </w:t>
-            </w:r>
-            <w:proofErr w:type="spellStart"/>
-            <w:r>
-              <w:rPr>
-                <w:rFonts w:ascii="Palatino Linotype" w:hAnsi="Palatino Linotype"/>
-                <w:b/>
-                <w:bCs/>
-                <w:sz w:val="20"/>
-                <w:szCs w:val="20"/>
-              </w:rPr>
-              <w:t>charge</w:t>
-            </w:r>
-            <w:proofErr w:type="gramEnd"/>
-            <w:r>
-              <w:rPr>
-                <w:rFonts w:ascii="Palatino Linotype" w:hAnsi="Palatino Linotype"/>
-                <w:b/>
-                <w:bCs/>
-                <w:sz w:val="20"/>
-                <w:szCs w:val="20"/>
-              </w:rPr>
-              <w:t>.finding</w:t>
-            </w:r>
-            <w:proofErr w:type="spellEnd"/>
-            <w:r>
-              <w:rPr>
-                <w:rFonts w:ascii="Palatino Linotype" w:hAnsi="Palatino Linotype"/>
-                <w:b/>
-                <w:bCs/>
-                <w:sz w:val="20"/>
-                <w:szCs w:val="20"/>
-              </w:rPr>
-              <w:t xml:space="preserve"> }}</w:t>
+            <w:r>
+              <w:rPr>
+                <w:rFonts w:ascii="Palatino Linotype" w:hAnsi="Palatino Linotype"/>
+                <w:b/>
+                <w:bCs/>
+                <w:sz w:val="20"/>
+                <w:szCs w:val="20"/>
+              </w:rPr>
+              <w:t>{{ charge.finding }}</w:t>
             </w:r>
           </w:p>
         </w:tc>
@@ -3313,51 +2050,7 @@
                 <w:sz w:val="20"/>
                 <w:szCs w:val="20"/>
               </w:rPr>
-              <w:t>{%</w:t>
-            </w:r>
-            <w:proofErr w:type="spellStart"/>
-            <w:r>
-              <w:rPr>
-                <w:rFonts w:ascii="Palatino Linotype" w:hAnsi="Palatino Linotype"/>
-                <w:b/>
-                <w:bCs/>
-                <w:sz w:val="20"/>
-                <w:szCs w:val="20"/>
-              </w:rPr>
-              <w:t>tc</w:t>
-            </w:r>
-            <w:proofErr w:type="spellEnd"/>
-            <w:r>
-              <w:rPr>
-                <w:rFonts w:ascii="Palatino Linotype" w:hAnsi="Palatino Linotype"/>
-                <w:b/>
-                <w:bCs/>
-                <w:sz w:val="20"/>
-                <w:szCs w:val="20"/>
-              </w:rPr>
-              <w:t xml:space="preserve"> </w:t>
-            </w:r>
-            <w:proofErr w:type="spellStart"/>
-            <w:r>
-              <w:rPr>
-                <w:rFonts w:ascii="Palatino Linotype" w:hAnsi="Palatino Linotype"/>
-                <w:b/>
-                <w:bCs/>
-                <w:sz w:val="20"/>
-                <w:szCs w:val="20"/>
-              </w:rPr>
-              <w:t>endfor</w:t>
-            </w:r>
-            <w:proofErr w:type="spellEnd"/>
-            <w:r>
-              <w:rPr>
-                <w:rFonts w:ascii="Palatino Linotype" w:hAnsi="Palatino Linotype"/>
-                <w:b/>
-                <w:bCs/>
-                <w:sz w:val="20"/>
-                <w:szCs w:val="20"/>
-              </w:rPr>
-              <w:t xml:space="preserve"> %}</w:t>
+              <w:t>{%tc endfor %}</w:t>
             </w:r>
           </w:p>
         </w:tc>
@@ -3438,51 +2131,7 @@
                 <w:sz w:val="20"/>
                 <w:szCs w:val="20"/>
               </w:rPr>
-              <w:t>{%</w:t>
-            </w:r>
-            <w:proofErr w:type="spellStart"/>
-            <w:r>
-              <w:rPr>
-                <w:rFonts w:ascii="Palatino Linotype" w:hAnsi="Palatino Linotype"/>
-                <w:b/>
-                <w:bCs/>
-                <w:sz w:val="20"/>
-                <w:szCs w:val="20"/>
-              </w:rPr>
-              <w:t>tc</w:t>
-            </w:r>
-            <w:proofErr w:type="spellEnd"/>
-            <w:r>
-              <w:rPr>
-                <w:rFonts w:ascii="Palatino Linotype" w:hAnsi="Palatino Linotype"/>
-                <w:b/>
-                <w:bCs/>
-                <w:sz w:val="20"/>
-                <w:szCs w:val="20"/>
-              </w:rPr>
-              <w:t xml:space="preserve"> for charge in </w:t>
-            </w:r>
-            <w:proofErr w:type="spellStart"/>
-            <w:r>
-              <w:rPr>
-                <w:rFonts w:ascii="Palatino Linotype" w:hAnsi="Palatino Linotype"/>
-                <w:b/>
-                <w:bCs/>
-                <w:sz w:val="20"/>
-                <w:szCs w:val="20"/>
-              </w:rPr>
-              <w:t>charges_list</w:t>
-            </w:r>
-            <w:proofErr w:type="spellEnd"/>
-            <w:r>
-              <w:rPr>
-                <w:rFonts w:ascii="Palatino Linotype" w:hAnsi="Palatino Linotype"/>
-                <w:b/>
-                <w:bCs/>
-                <w:sz w:val="20"/>
-                <w:szCs w:val="20"/>
-              </w:rPr>
-              <w:t xml:space="preserve"> %}</w:t>
+              <w:t>{%tc for charge in charges_list %}</w:t>
             </w:r>
           </w:p>
         </w:tc>
@@ -3512,49 +2161,15 @@
                 <w:szCs w:val="20"/>
               </w:rPr>
             </w:pPr>
-            <w:proofErr w:type="gramStart"/>
-            <w:r>
-              <w:rPr>
-                <w:rFonts w:ascii="Palatino Linotype" w:hAnsi="Palatino Linotype"/>
-                <w:b/>
-                <w:bCs/>
-                <w:sz w:val="20"/>
-                <w:szCs w:val="20"/>
-              </w:rPr>
-              <w:t xml:space="preserve">{{ </w:t>
-            </w:r>
-            <w:proofErr w:type="spellStart"/>
-            <w:r>
-              <w:rPr>
-                <w:rFonts w:ascii="Palatino Linotype" w:hAnsi="Palatino Linotype"/>
-                <w:b/>
-                <w:bCs/>
-                <w:sz w:val="20"/>
-                <w:szCs w:val="20"/>
-              </w:rPr>
-              <w:t>charge</w:t>
-            </w:r>
-            <w:proofErr w:type="gramEnd"/>
-            <w:r>
-              <w:rPr>
-                <w:rFonts w:ascii="Palatino Linotype" w:hAnsi="Palatino Linotype"/>
-                <w:b/>
-                <w:bCs/>
-                <w:sz w:val="20"/>
-                <w:szCs w:val="20"/>
-              </w:rPr>
-              <w:t>.fines_amount</w:t>
-            </w:r>
-            <w:proofErr w:type="spellEnd"/>
-            <w:r>
-              <w:rPr>
-                <w:rFonts w:ascii="Palatino Linotype" w:hAnsi="Palatino Linotype"/>
-                <w:b/>
-                <w:bCs/>
-                <w:sz w:val="20"/>
-                <w:szCs w:val="20"/>
-              </w:rPr>
-              <w:t xml:space="preserve"> }}</w:t>
+            <w:r>
+              <w:rPr>
+                <w:rFonts w:ascii="Palatino Linotype" w:hAnsi="Palatino Linotype"/>
+                <w:b/>
+                <w:bCs/>
+                <w:sz w:val="20"/>
+                <w:szCs w:val="20"/>
+              </w:rPr>
+              <w:t>{{ charge.fines_amount }}</w:t>
             </w:r>
           </w:p>
         </w:tc>
@@ -3592,51 +2207,7 @@
                 <w:sz w:val="20"/>
                 <w:szCs w:val="20"/>
               </w:rPr>
-              <w:t>{%</w:t>
-            </w:r>
-            <w:proofErr w:type="spellStart"/>
-            <w:r>
-              <w:rPr>
-                <w:rFonts w:ascii="Palatino Linotype" w:hAnsi="Palatino Linotype"/>
-                <w:b/>
-                <w:bCs/>
-                <w:sz w:val="20"/>
-                <w:szCs w:val="20"/>
-              </w:rPr>
-              <w:t>tc</w:t>
-            </w:r>
-            <w:proofErr w:type="spellEnd"/>
-            <w:r>
-              <w:rPr>
-                <w:rFonts w:ascii="Palatino Linotype" w:hAnsi="Palatino Linotype"/>
-                <w:b/>
-                <w:bCs/>
-                <w:sz w:val="20"/>
-                <w:szCs w:val="20"/>
-              </w:rPr>
-              <w:t xml:space="preserve"> </w:t>
-            </w:r>
-            <w:proofErr w:type="spellStart"/>
-            <w:r>
-              <w:rPr>
-                <w:rFonts w:ascii="Palatino Linotype" w:hAnsi="Palatino Linotype"/>
-                <w:b/>
-                <w:bCs/>
-                <w:sz w:val="20"/>
-                <w:szCs w:val="20"/>
-              </w:rPr>
-              <w:t>endfor</w:t>
-            </w:r>
-            <w:proofErr w:type="spellEnd"/>
-            <w:r>
-              <w:rPr>
-                <w:rFonts w:ascii="Palatino Linotype" w:hAnsi="Palatino Linotype"/>
-                <w:b/>
-                <w:bCs/>
-                <w:sz w:val="20"/>
-                <w:szCs w:val="20"/>
-              </w:rPr>
-              <w:t xml:space="preserve"> %}</w:t>
+              <w:t>{%tc endfor %}</w:t>
             </w:r>
           </w:p>
         </w:tc>
@@ -3737,51 +2308,7 @@
                 <w:sz w:val="20"/>
                 <w:szCs w:val="20"/>
               </w:rPr>
-              <w:t>{%</w:t>
-            </w:r>
-            <w:proofErr w:type="spellStart"/>
-            <w:r>
-              <w:rPr>
-                <w:rFonts w:ascii="Palatino Linotype" w:hAnsi="Palatino Linotype"/>
-                <w:b/>
-                <w:bCs/>
-                <w:sz w:val="20"/>
-                <w:szCs w:val="20"/>
-              </w:rPr>
-              <w:t>tc</w:t>
-            </w:r>
-            <w:proofErr w:type="spellEnd"/>
-            <w:r>
-              <w:rPr>
-                <w:rFonts w:ascii="Palatino Linotype" w:hAnsi="Palatino Linotype"/>
-                <w:b/>
-                <w:bCs/>
-                <w:sz w:val="20"/>
-                <w:szCs w:val="20"/>
-              </w:rPr>
-              <w:t xml:space="preserve"> for charge in </w:t>
-            </w:r>
-            <w:proofErr w:type="spellStart"/>
-            <w:r>
-              <w:rPr>
-                <w:rFonts w:ascii="Palatino Linotype" w:hAnsi="Palatino Linotype"/>
-                <w:b/>
-                <w:bCs/>
-                <w:sz w:val="20"/>
-                <w:szCs w:val="20"/>
-              </w:rPr>
-              <w:t>charges_list</w:t>
-            </w:r>
-            <w:proofErr w:type="spellEnd"/>
-            <w:r>
-              <w:rPr>
-                <w:rFonts w:ascii="Palatino Linotype" w:hAnsi="Palatino Linotype"/>
-                <w:b/>
-                <w:bCs/>
-                <w:sz w:val="20"/>
-                <w:szCs w:val="20"/>
-              </w:rPr>
-              <w:t xml:space="preserve"> %}</w:t>
+              <w:t>{%tc for charge in charges_list %}</w:t>
             </w:r>
           </w:p>
         </w:tc>
@@ -3811,49 +2338,15 @@
                 <w:szCs w:val="20"/>
               </w:rPr>
             </w:pPr>
-            <w:proofErr w:type="gramStart"/>
-            <w:r>
-              <w:rPr>
-                <w:rFonts w:ascii="Palatino Linotype" w:hAnsi="Palatino Linotype"/>
-                <w:b/>
-                <w:bCs/>
-                <w:sz w:val="20"/>
-                <w:szCs w:val="20"/>
-              </w:rPr>
-              <w:t xml:space="preserve">{{ </w:t>
-            </w:r>
-            <w:proofErr w:type="spellStart"/>
-            <w:r>
-              <w:rPr>
-                <w:rFonts w:ascii="Palatino Linotype" w:hAnsi="Palatino Linotype"/>
-                <w:b/>
-                <w:bCs/>
-                <w:sz w:val="20"/>
-                <w:szCs w:val="20"/>
-              </w:rPr>
-              <w:t>charge</w:t>
-            </w:r>
-            <w:proofErr w:type="gramEnd"/>
-            <w:r>
-              <w:rPr>
-                <w:rFonts w:ascii="Palatino Linotype" w:hAnsi="Palatino Linotype"/>
-                <w:b/>
-                <w:bCs/>
-                <w:sz w:val="20"/>
-                <w:szCs w:val="20"/>
-              </w:rPr>
-              <w:t>.fines_suspended</w:t>
-            </w:r>
-            <w:proofErr w:type="spellEnd"/>
-            <w:r>
-              <w:rPr>
-                <w:rFonts w:ascii="Palatino Linotype" w:hAnsi="Palatino Linotype"/>
-                <w:b/>
-                <w:bCs/>
-                <w:sz w:val="20"/>
-                <w:szCs w:val="20"/>
-              </w:rPr>
-              <w:t xml:space="preserve"> }}</w:t>
+            <w:r>
+              <w:rPr>
+                <w:rFonts w:ascii="Palatino Linotype" w:hAnsi="Palatino Linotype"/>
+                <w:b/>
+                <w:bCs/>
+                <w:sz w:val="20"/>
+                <w:szCs w:val="20"/>
+              </w:rPr>
+              <w:t>{{ charge.fines_suspended }}</w:t>
             </w:r>
           </w:p>
         </w:tc>
@@ -3891,51 +2384,7 @@
                 <w:sz w:val="20"/>
                 <w:szCs w:val="20"/>
               </w:rPr>
-              <w:t>{%</w:t>
-            </w:r>
-            <w:proofErr w:type="spellStart"/>
-            <w:r>
-              <w:rPr>
-                <w:rFonts w:ascii="Palatino Linotype" w:hAnsi="Palatino Linotype"/>
-                <w:b/>
-                <w:bCs/>
-                <w:sz w:val="20"/>
-                <w:szCs w:val="20"/>
-              </w:rPr>
-              <w:t>tc</w:t>
-            </w:r>
-            <w:proofErr w:type="spellEnd"/>
-            <w:r>
-              <w:rPr>
-                <w:rFonts w:ascii="Palatino Linotype" w:hAnsi="Palatino Linotype"/>
-                <w:b/>
-                <w:bCs/>
-                <w:sz w:val="20"/>
-                <w:szCs w:val="20"/>
-              </w:rPr>
-              <w:t xml:space="preserve"> </w:t>
-            </w:r>
-            <w:proofErr w:type="spellStart"/>
-            <w:r>
-              <w:rPr>
-                <w:rFonts w:ascii="Palatino Linotype" w:hAnsi="Palatino Linotype"/>
-                <w:b/>
-                <w:bCs/>
-                <w:sz w:val="20"/>
-                <w:szCs w:val="20"/>
-              </w:rPr>
-              <w:t>endfor</w:t>
-            </w:r>
-            <w:proofErr w:type="spellEnd"/>
-            <w:r>
-              <w:rPr>
-                <w:rFonts w:ascii="Palatino Linotype" w:hAnsi="Palatino Linotype"/>
-                <w:b/>
-                <w:bCs/>
-                <w:sz w:val="20"/>
-                <w:szCs w:val="20"/>
-              </w:rPr>
-              <w:t xml:space="preserve"> %}</w:t>
+              <w:t>{%tc endfor %}</w:t>
             </w:r>
           </w:p>
         </w:tc>
@@ -4016,51 +2465,7 @@
                 <w:sz w:val="20"/>
                 <w:szCs w:val="20"/>
               </w:rPr>
-              <w:t>{%</w:t>
-            </w:r>
-            <w:proofErr w:type="spellStart"/>
-            <w:r>
-              <w:rPr>
-                <w:rFonts w:ascii="Palatino Linotype" w:hAnsi="Palatino Linotype"/>
-                <w:b/>
-                <w:bCs/>
-                <w:sz w:val="20"/>
-                <w:szCs w:val="20"/>
-              </w:rPr>
-              <w:t>tc</w:t>
-            </w:r>
-            <w:proofErr w:type="spellEnd"/>
-            <w:r>
-              <w:rPr>
-                <w:rFonts w:ascii="Palatino Linotype" w:hAnsi="Palatino Linotype"/>
-                <w:b/>
-                <w:bCs/>
-                <w:sz w:val="20"/>
-                <w:szCs w:val="20"/>
-              </w:rPr>
-              <w:t xml:space="preserve"> for charge in </w:t>
-            </w:r>
-            <w:proofErr w:type="spellStart"/>
-            <w:r>
-              <w:rPr>
-                <w:rFonts w:ascii="Palatino Linotype" w:hAnsi="Palatino Linotype"/>
-                <w:b/>
-                <w:bCs/>
-                <w:sz w:val="20"/>
-                <w:szCs w:val="20"/>
-              </w:rPr>
-              <w:t>charges_list</w:t>
-            </w:r>
-            <w:proofErr w:type="spellEnd"/>
-            <w:r>
-              <w:rPr>
-                <w:rFonts w:ascii="Palatino Linotype" w:hAnsi="Palatino Linotype"/>
-                <w:b/>
-                <w:bCs/>
-                <w:sz w:val="20"/>
-                <w:szCs w:val="20"/>
-              </w:rPr>
-              <w:t xml:space="preserve"> %}</w:t>
+              <w:t>{%tc for charge in charges_list %}</w:t>
             </w:r>
           </w:p>
         </w:tc>
@@ -4090,38 +2495,15 @@
                 <w:szCs w:val="20"/>
               </w:rPr>
             </w:pPr>
-            <w:proofErr w:type="gramStart"/>
-            <w:r>
-              <w:rPr>
-                <w:rFonts w:ascii="Palatino Linotype" w:hAnsi="Palatino Linotype"/>
-                <w:b/>
-                <w:bCs/>
-                <w:sz w:val="20"/>
-                <w:szCs w:val="20"/>
-              </w:rPr>
-              <w:t xml:space="preserve">{{ </w:t>
-            </w:r>
-            <w:proofErr w:type="spellStart"/>
-            <w:r>
-              <w:rPr>
-                <w:rFonts w:ascii="Palatino Linotype" w:hAnsi="Palatino Linotype"/>
-                <w:b/>
-                <w:bCs/>
-                <w:sz w:val="20"/>
-                <w:szCs w:val="20"/>
-              </w:rPr>
-              <w:t>charge</w:t>
-            </w:r>
-            <w:proofErr w:type="gramEnd"/>
-            <w:r>
-              <w:rPr>
-                <w:rFonts w:ascii="Palatino Linotype" w:hAnsi="Palatino Linotype"/>
-                <w:b/>
-                <w:bCs/>
-                <w:sz w:val="20"/>
-                <w:szCs w:val="20"/>
-              </w:rPr>
-              <w:t>.</w:t>
+            <w:r>
+              <w:rPr>
+                <w:rFonts w:ascii="Palatino Linotype" w:hAnsi="Palatino Linotype"/>
+                <w:b/>
+                <w:bCs/>
+                <w:sz w:val="20"/>
+                <w:szCs w:val="20"/>
+              </w:rPr>
+              <w:t>{{ charge.</w:t>
             </w:r>
             <w:r>
               <w:rPr>
@@ -4133,7 +2515,6 @@
               </w:rPr>
               <w:t>jail_days</w:t>
             </w:r>
-            <w:proofErr w:type="spellEnd"/>
             <w:r>
               <w:rPr>
                 <w:rFonts w:ascii="Palatino Linotype" w:hAnsi="Palatino Linotype"/>
@@ -4180,51 +2561,7 @@
                 <w:sz w:val="20"/>
                 <w:szCs w:val="20"/>
               </w:rPr>
-              <w:t>{%</w:t>
-            </w:r>
-            <w:proofErr w:type="spellStart"/>
-            <w:r>
-              <w:rPr>
-                <w:rFonts w:ascii="Palatino Linotype" w:hAnsi="Palatino Linotype"/>
-                <w:b/>
-                <w:bCs/>
-                <w:sz w:val="20"/>
-                <w:szCs w:val="20"/>
-              </w:rPr>
-              <w:t>tc</w:t>
-            </w:r>
-            <w:proofErr w:type="spellEnd"/>
-            <w:r>
-              <w:rPr>
-                <w:rFonts w:ascii="Palatino Linotype" w:hAnsi="Palatino Linotype"/>
-                <w:b/>
-                <w:bCs/>
-                <w:sz w:val="20"/>
-                <w:szCs w:val="20"/>
-              </w:rPr>
-              <w:t xml:space="preserve"> </w:t>
-            </w:r>
-            <w:proofErr w:type="spellStart"/>
-            <w:r>
-              <w:rPr>
-                <w:rFonts w:ascii="Palatino Linotype" w:hAnsi="Palatino Linotype"/>
-                <w:b/>
-                <w:bCs/>
-                <w:sz w:val="20"/>
-                <w:szCs w:val="20"/>
-              </w:rPr>
-              <w:t>endfor</w:t>
-            </w:r>
-            <w:proofErr w:type="spellEnd"/>
-            <w:r>
-              <w:rPr>
-                <w:rFonts w:ascii="Palatino Linotype" w:hAnsi="Palatino Linotype"/>
-                <w:b/>
-                <w:bCs/>
-                <w:sz w:val="20"/>
-                <w:szCs w:val="20"/>
-              </w:rPr>
-              <w:t xml:space="preserve"> %}</w:t>
+              <w:t>{%tc endfor %}</w:t>
             </w:r>
           </w:p>
         </w:tc>
@@ -4325,51 +2662,7 @@
                 <w:sz w:val="20"/>
                 <w:szCs w:val="20"/>
               </w:rPr>
-              <w:t>{%</w:t>
-            </w:r>
-            <w:proofErr w:type="spellStart"/>
-            <w:r>
-              <w:rPr>
-                <w:rFonts w:ascii="Palatino Linotype" w:hAnsi="Palatino Linotype"/>
-                <w:b/>
-                <w:bCs/>
-                <w:sz w:val="20"/>
-                <w:szCs w:val="20"/>
-              </w:rPr>
-              <w:t>tc</w:t>
-            </w:r>
-            <w:proofErr w:type="spellEnd"/>
-            <w:r>
-              <w:rPr>
-                <w:rFonts w:ascii="Palatino Linotype" w:hAnsi="Palatino Linotype"/>
-                <w:b/>
-                <w:bCs/>
-                <w:sz w:val="20"/>
-                <w:szCs w:val="20"/>
-              </w:rPr>
-              <w:t xml:space="preserve"> for charge in </w:t>
-            </w:r>
-            <w:proofErr w:type="spellStart"/>
-            <w:r>
-              <w:rPr>
-                <w:rFonts w:ascii="Palatino Linotype" w:hAnsi="Palatino Linotype"/>
-                <w:b/>
-                <w:bCs/>
-                <w:sz w:val="20"/>
-                <w:szCs w:val="20"/>
-              </w:rPr>
-              <w:t>charges_list</w:t>
-            </w:r>
-            <w:proofErr w:type="spellEnd"/>
-            <w:r>
-              <w:rPr>
-                <w:rFonts w:ascii="Palatino Linotype" w:hAnsi="Palatino Linotype"/>
-                <w:b/>
-                <w:bCs/>
-                <w:sz w:val="20"/>
-                <w:szCs w:val="20"/>
-              </w:rPr>
-              <w:t xml:space="preserve"> %}</w:t>
+              <w:t>{%tc for charge in charges_list %}</w:t>
             </w:r>
           </w:p>
         </w:tc>
@@ -4399,38 +2692,15 @@
                 <w:szCs w:val="20"/>
               </w:rPr>
             </w:pPr>
-            <w:proofErr w:type="gramStart"/>
-            <w:r>
-              <w:rPr>
-                <w:rFonts w:ascii="Palatino Linotype" w:hAnsi="Palatino Linotype"/>
-                <w:b/>
-                <w:bCs/>
-                <w:sz w:val="20"/>
-                <w:szCs w:val="20"/>
-              </w:rPr>
-              <w:t xml:space="preserve">{{ </w:t>
-            </w:r>
-            <w:proofErr w:type="spellStart"/>
-            <w:r>
-              <w:rPr>
-                <w:rFonts w:ascii="Palatino Linotype" w:hAnsi="Palatino Linotype"/>
-                <w:b/>
-                <w:bCs/>
-                <w:sz w:val="20"/>
-                <w:szCs w:val="20"/>
-              </w:rPr>
-              <w:t>charge</w:t>
-            </w:r>
-            <w:proofErr w:type="gramEnd"/>
-            <w:r>
-              <w:rPr>
-                <w:rFonts w:ascii="Palatino Linotype" w:hAnsi="Palatino Linotype"/>
-                <w:b/>
-                <w:bCs/>
-                <w:sz w:val="20"/>
-                <w:szCs w:val="20"/>
-              </w:rPr>
-              <w:t>.</w:t>
+            <w:r>
+              <w:rPr>
+                <w:rFonts w:ascii="Palatino Linotype" w:hAnsi="Palatino Linotype"/>
+                <w:b/>
+                <w:bCs/>
+                <w:sz w:val="20"/>
+                <w:szCs w:val="20"/>
+              </w:rPr>
+              <w:t>{{ charge.</w:t>
             </w:r>
             <w:r>
               <w:rPr>
@@ -4450,18 +2720,7 @@
                 <w:sz w:val="20"/>
                 <w:szCs w:val="20"/>
               </w:rPr>
-              <w:t>_suspended</w:t>
-            </w:r>
-            <w:proofErr w:type="spellEnd"/>
-            <w:r>
-              <w:rPr>
-                <w:rFonts w:ascii="Palatino Linotype" w:hAnsi="Palatino Linotype"/>
-                <w:b/>
-                <w:bCs/>
-                <w:sz w:val="20"/>
-                <w:szCs w:val="20"/>
-              </w:rPr>
-              <w:t xml:space="preserve"> }}</w:t>
+              <w:t>_suspended }}</w:t>
             </w:r>
           </w:p>
         </w:tc>
@@ -4499,51 +2758,7 @@
                 <w:sz w:val="20"/>
                 <w:szCs w:val="20"/>
               </w:rPr>
-              <w:t>{%</w:t>
-            </w:r>
-            <w:proofErr w:type="spellStart"/>
-            <w:r>
-              <w:rPr>
-                <w:rFonts w:ascii="Palatino Linotype" w:hAnsi="Palatino Linotype"/>
-                <w:b/>
-                <w:bCs/>
-                <w:sz w:val="20"/>
-                <w:szCs w:val="20"/>
-              </w:rPr>
-              <w:t>tc</w:t>
-            </w:r>
-            <w:proofErr w:type="spellEnd"/>
-            <w:r>
-              <w:rPr>
-                <w:rFonts w:ascii="Palatino Linotype" w:hAnsi="Palatino Linotype"/>
-                <w:b/>
-                <w:bCs/>
-                <w:sz w:val="20"/>
-                <w:szCs w:val="20"/>
-              </w:rPr>
-              <w:t xml:space="preserve"> </w:t>
-            </w:r>
-            <w:proofErr w:type="spellStart"/>
-            <w:r>
-              <w:rPr>
-                <w:rFonts w:ascii="Palatino Linotype" w:hAnsi="Palatino Linotype"/>
-                <w:b/>
-                <w:bCs/>
-                <w:sz w:val="20"/>
-                <w:szCs w:val="20"/>
-              </w:rPr>
-              <w:t>endfor</w:t>
-            </w:r>
-            <w:proofErr w:type="spellEnd"/>
-            <w:r>
-              <w:rPr>
-                <w:rFonts w:ascii="Palatino Linotype" w:hAnsi="Palatino Linotype"/>
-                <w:b/>
-                <w:bCs/>
-                <w:sz w:val="20"/>
-                <w:szCs w:val="20"/>
-              </w:rPr>
-              <w:t xml:space="preserve"> %}</w:t>
+              <w:t>{%tc endfor %}</w:t>
             </w:r>
           </w:p>
         </w:tc>
@@ -4651,9 +2866,8 @@
           <w:szCs w:val="20"/>
           <w:u w:val="single"/>
         </w:rPr>
-        <w:t xml:space="preserve">the </w:t>
-      </w:r>
-      <w:proofErr w:type="gramStart"/>
+        <w:t>the {{ diversion.program_name }}</w:t>
+      </w:r>
       <w:r>
         <w:rPr>
           <w:rFonts w:ascii="Palatino Linotype" w:hAnsi="Palatino Linotype"/>
@@ -4661,45 +2875,6 @@
           <w:szCs w:val="20"/>
           <w:u w:val="single"/>
         </w:rPr>
-        <w:t xml:space="preserve">{{ </w:t>
-      </w:r>
-      <w:proofErr w:type="spellStart"/>
-      <w:r>
-        <w:rPr>
-          <w:rFonts w:ascii="Palatino Linotype" w:hAnsi="Palatino Linotype"/>
-          <w:sz w:val="20"/>
-          <w:szCs w:val="20"/>
-          <w:u w:val="single"/>
-        </w:rPr>
-        <w:t>diversion</w:t>
-      </w:r>
-      <w:proofErr w:type="gramEnd"/>
-      <w:r>
-        <w:rPr>
-          <w:rFonts w:ascii="Palatino Linotype" w:hAnsi="Palatino Linotype"/>
-          <w:sz w:val="20"/>
-          <w:szCs w:val="20"/>
-          <w:u w:val="single"/>
-        </w:rPr>
-        <w:t>.program_name</w:t>
-      </w:r>
-      <w:proofErr w:type="spellEnd"/>
-      <w:r>
-        <w:rPr>
-          <w:rFonts w:ascii="Palatino Linotype" w:hAnsi="Palatino Linotype"/>
-          <w:sz w:val="20"/>
-          <w:szCs w:val="20"/>
-          <w:u w:val="single"/>
-        </w:rPr>
-        <w:t xml:space="preserve"> }}</w:t>
-      </w:r>
-      <w:r>
-        <w:rPr>
-          <w:rFonts w:ascii="Palatino Linotype" w:hAnsi="Palatino Linotype"/>
-          <w:sz w:val="20"/>
-          <w:szCs w:val="20"/>
-          <w:u w:val="single"/>
-        </w:rPr>
         <w:t xml:space="preserve"> is successfully completed</w:t>
       </w:r>
       <w:r>
@@ -4718,9 +2893,8 @@
           <w:sz w:val="20"/>
           <w:szCs w:val="20"/>
         </w:rPr>
-        <w:t xml:space="preserve"> If Defendant does not successfully complete the </w:t>
-      </w:r>
-      <w:proofErr w:type="gramStart"/>
+        <w:t xml:space="preserve"> If Defendant does not successfully complete the {{ diversion.program_name }}</w:t>
+      </w:r>
       <w:r>
         <w:rPr>
           <w:rFonts w:ascii="Palatino Linotype" w:hAnsi="Palatino Linotype"/>
@@ -4728,9 +2902,8 @@
           <w:sz w:val="20"/>
           <w:szCs w:val="20"/>
         </w:rPr>
-        <w:t xml:space="preserve">{{ </w:t>
-      </w:r>
-      <w:proofErr w:type="spellStart"/>
+        <w:t>,</w:t>
+      </w:r>
       <w:r>
         <w:rPr>
           <w:rFonts w:ascii="Palatino Linotype" w:hAnsi="Palatino Linotype"/>
@@ -4738,9 +2911,8 @@
           <w:sz w:val="20"/>
           <w:szCs w:val="20"/>
         </w:rPr>
-        <w:t>diversion</w:t>
-      </w:r>
-      <w:proofErr w:type="gramEnd"/>
+        <w:t xml:space="preserve"> then the diversion program fee shall be applied to fines and costs.</w:t>
+      </w:r>
       <w:r>
         <w:rPr>
           <w:rFonts w:ascii="Palatino Linotype" w:hAnsi="Palatino Linotype"/>
@@ -4748,43 +2920,6 @@
           <w:sz w:val="20"/>
           <w:szCs w:val="20"/>
         </w:rPr>
-        <w:t>.program_name</w:t>
-      </w:r>
-      <w:proofErr w:type="spellEnd"/>
-      <w:r>
-        <w:rPr>
-          <w:rFonts w:ascii="Palatino Linotype" w:hAnsi="Palatino Linotype"/>
-          <w:bCs/>
-          <w:sz w:val="20"/>
-          <w:szCs w:val="20"/>
-        </w:rPr>
-        <w:t xml:space="preserve"> }}</w:t>
-      </w:r>
-      <w:r>
-        <w:rPr>
-          <w:rFonts w:ascii="Palatino Linotype" w:hAnsi="Palatino Linotype"/>
-          <w:bCs/>
-          <w:sz w:val="20"/>
-          <w:szCs w:val="20"/>
-        </w:rPr>
-        <w:t>,</w:t>
-      </w:r>
-      <w:r>
-        <w:rPr>
-          <w:rFonts w:ascii="Palatino Linotype" w:hAnsi="Palatino Linotype"/>
-          <w:bCs/>
-          <w:sz w:val="20"/>
-          <w:szCs w:val="20"/>
-        </w:rPr>
-        <w:t xml:space="preserve"> then the diversion program fee shall be applied to fines and costs.</w:t>
-      </w:r>
-      <w:r>
-        <w:rPr>
-          <w:rFonts w:ascii="Palatino Linotype" w:hAnsi="Palatino Linotype"/>
-          <w:bCs/>
-          <w:sz w:val="20"/>
-          <w:szCs w:val="20"/>
-        </w:rPr>
         <w:t xml:space="preserve"> </w:t>
       </w:r>
       <w:r>
@@ -4793,61 +2928,7 @@
           <w:sz w:val="20"/>
           <w:szCs w:val="20"/>
         </w:rPr>
-        <w:t xml:space="preserve">{% if </w:t>
-      </w:r>
-      <w:proofErr w:type="spellStart"/>
-      <w:r>
-        <w:rPr>
-          <w:rFonts w:ascii="Palatino Linotype" w:hAnsi="Palatino Linotype"/>
-          <w:sz w:val="20"/>
-          <w:szCs w:val="20"/>
-        </w:rPr>
-        <w:t>fra_in_file</w:t>
-      </w:r>
-      <w:proofErr w:type="spellEnd"/>
-      <w:r>
-        <w:rPr>
-          <w:rFonts w:ascii="Palatino Linotype" w:hAnsi="Palatino Linotype"/>
-          <w:sz w:val="20"/>
-          <w:szCs w:val="20"/>
-        </w:rPr>
-        <w:t xml:space="preserve"> is not none </w:t>
-      </w:r>
-      <w:proofErr w:type="gramStart"/>
-      <w:r>
-        <w:rPr>
-          <w:rFonts w:ascii="Palatino Linotype" w:hAnsi="Palatino Linotype"/>
-          <w:sz w:val="20"/>
-          <w:szCs w:val="20"/>
-        </w:rPr>
-        <w:t>%}{</w:t>
-      </w:r>
-      <w:proofErr w:type="gramEnd"/>
-      <w:r>
-        <w:rPr>
-          <w:rFonts w:ascii="Palatino Linotype" w:hAnsi="Palatino Linotype"/>
-          <w:sz w:val="20"/>
-          <w:szCs w:val="20"/>
-        </w:rPr>
-        <w:t xml:space="preserve">% if </w:t>
-      </w:r>
-      <w:proofErr w:type="spellStart"/>
-      <w:r>
-        <w:rPr>
-          <w:rFonts w:ascii="Palatino Linotype" w:hAnsi="Palatino Linotype"/>
-          <w:sz w:val="20"/>
-          <w:szCs w:val="20"/>
-        </w:rPr>
-        <w:t>fra_in_court</w:t>
-      </w:r>
-      <w:proofErr w:type="spellEnd"/>
-      <w:r>
-        <w:rPr>
-          <w:rFonts w:ascii="Palatino Linotype" w:hAnsi="Palatino Linotype"/>
-          <w:sz w:val="20"/>
-          <w:szCs w:val="20"/>
-        </w:rPr>
-        <w:t xml:space="preserve"> is not none %}</w:t>
+        <w:t>{% if fra_in_file is not none %}{% if fra_in_court is not none %}</w:t>
       </w:r>
       <w:r>
         <w:rPr>
@@ -4884,147 +2965,66 @@
           <w:sz w:val="20"/>
           <w:szCs w:val="20"/>
         </w:rPr>
+        <w:t xml:space="preserve">{% if fra_in_file is true %} </w:t>
+      </w:r>
+      <w:r>
+        <w:rPr>
+          <w:rFonts w:ascii="Palatino Linotype" w:hAnsi="Palatino Linotype"/>
+          <w:sz w:val="20"/>
+          <w:szCs w:val="20"/>
+        </w:rPr>
+        <w:t>The Defendant showed proof of financial responsibility at the time of the offense.</w:t>
+      </w:r>
+      <w:r>
+        <w:rPr>
+          <w:rFonts w:ascii="Palatino Linotype" w:hAnsi="Palatino Linotype"/>
+          <w:bCs/>
+          <w:sz w:val="20"/>
+          <w:szCs w:val="20"/>
+        </w:rPr>
+        <w:t xml:space="preserve">{% endif %}{% if fra_in_court is true %} </w:t>
+      </w:r>
+      <w:r>
+        <w:rPr>
+          <w:rFonts w:ascii="Palatino Linotype" w:hAnsi="Palatino Linotype"/>
+          <w:sz w:val="20"/>
+          <w:szCs w:val="20"/>
+        </w:rPr>
+        <w:t>The Defendant showed the Court proof of responsibility during the proceeding.</w:t>
+      </w:r>
+      <w:r>
+        <w:rPr>
+          <w:rFonts w:ascii="Palatino Linotype" w:hAnsi="Palatino Linotype"/>
+          <w:bCs/>
+          <w:sz w:val="20"/>
+          <w:szCs w:val="20"/>
+        </w:rPr>
+        <w:t>{% endif %}{% if fra_in_file is false %}{% if fra_in_court is false %}</w:t>
+      </w:r>
+      <w:r>
+        <w:rPr>
+          <w:rFonts w:ascii="Palatino Linotype" w:hAnsi="Palatino Linotype"/>
+          <w:sz w:val="20"/>
+          <w:szCs w:val="20"/>
+        </w:rPr>
+        <w:t>The Defendant did not show proof of financial responsibility at the time of the offense or during the proceeding, but may show proof to Clerk of Court at any time prior to the submission of this matter to the Ohio Bureau of Motor Vehicles.{% endif %}{% endif %}</w:t>
+      </w:r>
+      <w:r>
+        <w:rPr>
+          <w:rFonts w:ascii="Palatino Linotype" w:hAnsi="Palatino Linotype"/>
+          <w:sz w:val="20"/>
+          <w:szCs w:val="20"/>
+        </w:rPr>
+        <w:t>{% endif %}{% endif %}</w:t>
+      </w:r>
+      <w:r>
+        <w:rPr>
+          <w:rFonts w:ascii="Palatino Linotype" w:hAnsi="Palatino Linotype"/>
+          <w:sz w:val="20"/>
+          <w:szCs w:val="20"/>
+        </w:rPr>
         <w:t xml:space="preserve">{% if </w:t>
       </w:r>
-      <w:proofErr w:type="spellStart"/>
-      <w:r>
-        <w:rPr>
-          <w:rFonts w:ascii="Palatino Linotype" w:hAnsi="Palatino Linotype"/>
-          <w:bCs/>
-          <w:sz w:val="20"/>
-          <w:szCs w:val="20"/>
-        </w:rPr>
-        <w:t>fra_in_file</w:t>
-      </w:r>
-      <w:proofErr w:type="spellEnd"/>
-      <w:r>
-        <w:rPr>
-          <w:rFonts w:ascii="Palatino Linotype" w:hAnsi="Palatino Linotype"/>
-          <w:bCs/>
-          <w:sz w:val="20"/>
-          <w:szCs w:val="20"/>
-        </w:rPr>
-        <w:t xml:space="preserve"> is true %} </w:t>
-      </w:r>
-      <w:r>
-        <w:rPr>
-          <w:rFonts w:ascii="Palatino Linotype" w:hAnsi="Palatino Linotype"/>
-          <w:sz w:val="20"/>
-          <w:szCs w:val="20"/>
-        </w:rPr>
-        <w:t>The Defendant showed proof of financial responsibility at the time of the offense.</w:t>
-      </w:r>
-      <w:r>
-        <w:rPr>
-          <w:rFonts w:ascii="Palatino Linotype" w:hAnsi="Palatino Linotype"/>
-          <w:bCs/>
-          <w:sz w:val="20"/>
-          <w:szCs w:val="20"/>
-        </w:rPr>
-        <w:t xml:space="preserve">{% endif %}{% if </w:t>
-      </w:r>
-      <w:proofErr w:type="spellStart"/>
-      <w:r>
-        <w:rPr>
-          <w:rFonts w:ascii="Palatino Linotype" w:hAnsi="Palatino Linotype"/>
-          <w:bCs/>
-          <w:sz w:val="20"/>
-          <w:szCs w:val="20"/>
-        </w:rPr>
-        <w:t>fra_in_court</w:t>
-      </w:r>
-      <w:proofErr w:type="spellEnd"/>
-      <w:r>
-        <w:rPr>
-          <w:rFonts w:ascii="Palatino Linotype" w:hAnsi="Palatino Linotype"/>
-          <w:bCs/>
-          <w:sz w:val="20"/>
-          <w:szCs w:val="20"/>
-        </w:rPr>
-        <w:t xml:space="preserve"> is true %} </w:t>
-      </w:r>
-      <w:r>
-        <w:rPr>
-          <w:rFonts w:ascii="Palatino Linotype" w:hAnsi="Palatino Linotype"/>
-          <w:sz w:val="20"/>
-          <w:szCs w:val="20"/>
-        </w:rPr>
-        <w:t>The Defendant showed the Court proof of responsibility during the proceeding.</w:t>
-      </w:r>
-      <w:r>
-        <w:rPr>
-          <w:rFonts w:ascii="Palatino Linotype" w:hAnsi="Palatino Linotype"/>
-          <w:bCs/>
-          <w:sz w:val="20"/>
-          <w:szCs w:val="20"/>
-        </w:rPr>
-        <w:t xml:space="preserve">{% endif %}{% if </w:t>
-      </w:r>
-      <w:proofErr w:type="spellStart"/>
-      <w:r>
-        <w:rPr>
-          <w:rFonts w:ascii="Palatino Linotype" w:hAnsi="Palatino Linotype"/>
-          <w:bCs/>
-          <w:sz w:val="20"/>
-          <w:szCs w:val="20"/>
-        </w:rPr>
-        <w:t>fra_in_file</w:t>
-      </w:r>
-      <w:proofErr w:type="spellEnd"/>
-      <w:r>
-        <w:rPr>
-          <w:rFonts w:ascii="Palatino Linotype" w:hAnsi="Palatino Linotype"/>
-          <w:bCs/>
-          <w:sz w:val="20"/>
-          <w:szCs w:val="20"/>
-        </w:rPr>
-        <w:t xml:space="preserve"> is false %}{% if </w:t>
-      </w:r>
-      <w:proofErr w:type="spellStart"/>
-      <w:r>
-        <w:rPr>
-          <w:rFonts w:ascii="Palatino Linotype" w:hAnsi="Palatino Linotype"/>
-          <w:bCs/>
-          <w:sz w:val="20"/>
-          <w:szCs w:val="20"/>
-        </w:rPr>
-        <w:t>fra_in_court</w:t>
-      </w:r>
-      <w:proofErr w:type="spellEnd"/>
-      <w:r>
-        <w:rPr>
-          <w:rFonts w:ascii="Palatino Linotype" w:hAnsi="Palatino Linotype"/>
-          <w:bCs/>
-          <w:sz w:val="20"/>
-          <w:szCs w:val="20"/>
-        </w:rPr>
-        <w:t xml:space="preserve"> is false %}</w:t>
-      </w:r>
-      <w:r>
-        <w:rPr>
-          <w:rFonts w:ascii="Palatino Linotype" w:hAnsi="Palatino Linotype"/>
-          <w:sz w:val="20"/>
-          <w:szCs w:val="20"/>
-        </w:rPr>
-        <w:t>The Defendant did not show proof of financial responsibility at the time of the offense or during the proceeding, but may show proof to Clerk of Court at any time prior to the submission of this matter to the Ohio Bureau of Motor Vehicles.{% endif %}{% endif %}</w:t>
-      </w:r>
-      <w:r>
-        <w:rPr>
-          <w:rFonts w:ascii="Palatino Linotype" w:hAnsi="Palatino Linotype"/>
-          <w:sz w:val="20"/>
-          <w:szCs w:val="20"/>
-        </w:rPr>
-        <w:t>{% endif %}{% endif %}</w:t>
-      </w:r>
-      <w:r>
-        <w:rPr>
-          <w:rFonts w:ascii="Palatino Linotype" w:hAnsi="Palatino Linotype"/>
-          <w:sz w:val="20"/>
-          <w:szCs w:val="20"/>
-        </w:rPr>
-        <w:t xml:space="preserve">{% if </w:t>
-      </w:r>
-      <w:proofErr w:type="spellStart"/>
       <w:r>
         <w:rPr>
           <w:rFonts w:ascii="Palatino Linotype" w:hAnsi="Palatino Linotype"/>
@@ -5049,7 +3049,6 @@
         </w:rPr>
         <w:t>.ordered</w:t>
       </w:r>
-      <w:proofErr w:type="spellEnd"/>
       <w:r>
         <w:rPr>
           <w:rFonts w:ascii="Palatino Linotype" w:hAnsi="Palatino Linotype"/>
@@ -5094,7 +3093,6 @@
         </w:rPr>
         <w:t xml:space="preserve"> </w:t>
       </w:r>
-      <w:proofErr w:type="gramStart"/>
       <w:r>
         <w:rPr>
           <w:rFonts w:ascii="Palatino Linotype" w:hAnsi="Palatino Linotype"/>
@@ -5103,40 +3101,21 @@
         </w:rPr>
         <w:t xml:space="preserve">{{ </w:t>
       </w:r>
-      <w:proofErr w:type="spellStart"/>
-      <w:r>
-        <w:rPr>
-          <w:rFonts w:ascii="Palatino Linotype" w:hAnsi="Palatino Linotype"/>
-          <w:sz w:val="20"/>
-          <w:szCs w:val="20"/>
-        </w:rPr>
-        <w:t>other</w:t>
-      </w:r>
-      <w:proofErr w:type="gramEnd"/>
-      <w:r>
-        <w:rPr>
-          <w:rFonts w:ascii="Palatino Linotype" w:hAnsi="Palatino Linotype"/>
-          <w:sz w:val="20"/>
-          <w:szCs w:val="20"/>
-        </w:rPr>
-        <w:t>_conditions.</w:t>
-      </w:r>
-      <w:r>
-        <w:rPr>
-          <w:rFonts w:ascii="Palatino Linotype" w:hAnsi="Palatino Linotype"/>
-          <w:sz w:val="20"/>
-          <w:szCs w:val="20"/>
-        </w:rPr>
-        <w:t>terms</w:t>
-      </w:r>
-      <w:proofErr w:type="spellEnd"/>
-      <w:r>
-        <w:rPr>
-          <w:rFonts w:ascii="Palatino Linotype" w:hAnsi="Palatino Linotype"/>
-          <w:sz w:val="20"/>
-          <w:szCs w:val="20"/>
-        </w:rPr>
-        <w:t xml:space="preserve"> }}</w:t>
+      <w:r>
+        <w:rPr>
+          <w:rFonts w:ascii="Palatino Linotype" w:hAnsi="Palatino Linotype"/>
+          <w:sz w:val="20"/>
+          <w:szCs w:val="20"/>
+        </w:rPr>
+        <w:t>other_conditions.</w:t>
+      </w:r>
+      <w:r>
+        <w:rPr>
+          <w:rFonts w:ascii="Palatino Linotype" w:hAnsi="Palatino Linotype"/>
+          <w:sz w:val="20"/>
+          <w:szCs w:val="20"/>
+        </w:rPr>
+        <w:t>terms }}</w:t>
       </w:r>
       <w:r>
         <w:rPr>
@@ -5292,42 +3271,46 @@
         </w:rPr>
         <w:tab/>
       </w:r>
-      <w:proofErr w:type="gramStart"/>
-      <w:r>
-        <w:rPr>
-          <w:rFonts w:ascii="Palatino Linotype" w:hAnsi="Palatino Linotype"/>
-          <w:sz w:val="20"/>
-          <w:szCs w:val="20"/>
-        </w:rPr>
-        <w:t xml:space="preserve">{{ </w:t>
-      </w:r>
-      <w:proofErr w:type="spellStart"/>
-      <w:r>
-        <w:rPr>
-          <w:rFonts w:ascii="Palatino Linotype" w:hAnsi="Palatino Linotype"/>
-          <w:sz w:val="20"/>
-          <w:szCs w:val="20"/>
-        </w:rPr>
-        <w:t>judicial</w:t>
-      </w:r>
-      <w:proofErr w:type="gramEnd"/>
-      <w:r>
-        <w:rPr>
-          <w:rFonts w:ascii="Palatino Linotype" w:hAnsi="Palatino Linotype"/>
-          <w:sz w:val="20"/>
-          <w:szCs w:val="20"/>
-        </w:rPr>
-        <w:t>_officer.officer_</w:t>
-      </w:r>
-      <w:r>
-        <w:rPr>
-          <w:rFonts w:ascii="Palatino Linotype" w:hAnsi="Palatino Linotype"/>
-          <w:sz w:val="20"/>
-          <w:szCs w:val="20"/>
-        </w:rPr>
-        <w:t>type</w:t>
-      </w:r>
-      <w:proofErr w:type="spellEnd"/>
+      <w:r>
+        <w:rPr>
+          <w:rFonts w:ascii="Palatino Linotype" w:hAnsi="Palatino Linotype"/>
+          <w:sz w:val="20"/>
+          <w:szCs w:val="20"/>
+        </w:rPr>
+        <w:t>{{ judicial_officer.officer_</w:t>
+      </w:r>
+      <w:r>
+        <w:rPr>
+          <w:rFonts w:ascii="Palatino Linotype" w:hAnsi="Palatino Linotype"/>
+          <w:sz w:val="20"/>
+          <w:szCs w:val="20"/>
+        </w:rPr>
+        <w:t>type }}</w:t>
+      </w:r>
+      <w:r>
+        <w:rPr>
+          <w:rFonts w:ascii="Palatino Linotype" w:hAnsi="Palatino Linotype"/>
+          <w:sz w:val="20"/>
+          <w:szCs w:val="20"/>
+        </w:rPr>
+        <w:t xml:space="preserve"> </w:t>
+      </w:r>
+      <w:r>
+        <w:rPr>
+          <w:rFonts w:ascii="Palatino Linotype" w:hAnsi="Palatino Linotype"/>
+          <w:sz w:val="20"/>
+          <w:szCs w:val="20"/>
+        </w:rPr>
+        <w:t>{{ judicial_officer</w:t>
+      </w:r>
+      <w:r>
+        <w:rPr>
+          <w:rFonts w:ascii="Palatino Linotype" w:hAnsi="Palatino Linotype"/>
+          <w:sz w:val="20"/>
+          <w:szCs w:val="20"/>
+        </w:rPr>
+        <w:t>.first_name</w:t>
+      </w:r>
       <w:r>
         <w:rPr>
           <w:rFonts w:ascii="Palatino Linotype" w:hAnsi="Palatino Linotype"/>
@@ -5350,58 +3333,7 @@
           <w:sz w:val="20"/>
           <w:szCs w:val="20"/>
         </w:rPr>
-        <w:t xml:space="preserve">{{ </w:t>
-      </w:r>
-      <w:proofErr w:type="spellStart"/>
-      <w:r>
-        <w:rPr>
-          <w:rFonts w:ascii="Palatino Linotype" w:hAnsi="Palatino Linotype"/>
-          <w:sz w:val="20"/>
-          <w:szCs w:val="20"/>
-        </w:rPr>
-        <w:t>judicial_officer</w:t>
-      </w:r>
-      <w:r>
-        <w:rPr>
-          <w:rFonts w:ascii="Palatino Linotype" w:hAnsi="Palatino Linotype"/>
-          <w:sz w:val="20"/>
-          <w:szCs w:val="20"/>
-        </w:rPr>
-        <w:t>.first_name</w:t>
-      </w:r>
-      <w:proofErr w:type="spellEnd"/>
-      <w:r>
-        <w:rPr>
-          <w:rFonts w:ascii="Palatino Linotype" w:hAnsi="Palatino Linotype"/>
-          <w:sz w:val="20"/>
-          <w:szCs w:val="20"/>
-        </w:rPr>
-        <w:t xml:space="preserve"> }}</w:t>
-      </w:r>
-      <w:r>
-        <w:rPr>
-          <w:rFonts w:ascii="Palatino Linotype" w:hAnsi="Palatino Linotype"/>
-          <w:sz w:val="20"/>
-          <w:szCs w:val="20"/>
-        </w:rPr>
-        <w:t xml:space="preserve"> </w:t>
-      </w:r>
-      <w:r>
-        <w:rPr>
-          <w:rFonts w:ascii="Palatino Linotype" w:hAnsi="Palatino Linotype"/>
-          <w:sz w:val="20"/>
-          <w:szCs w:val="20"/>
-        </w:rPr>
-        <w:t xml:space="preserve">{{ </w:t>
-      </w:r>
-      <w:proofErr w:type="spellStart"/>
-      <w:r>
-        <w:rPr>
-          <w:rFonts w:ascii="Palatino Linotype" w:hAnsi="Palatino Linotype"/>
-          <w:sz w:val="20"/>
-          <w:szCs w:val="20"/>
-        </w:rPr>
-        <w:t>judicial_officer</w:t>
+        <w:t>{{ judicial_officer</w:t>
       </w:r>
       <w:r>
         <w:rPr>
@@ -5411,7 +3343,6 @@
         </w:rPr>
         <w:t>.last_name</w:t>
       </w:r>
-      <w:proofErr w:type="spellEnd"/>
       <w:r>
         <w:rPr>
           <w:rFonts w:ascii="Palatino Linotype" w:hAnsi="Palatino Linotype"/>
@@ -5457,9 +3388,8 @@
           <w:sz w:val="20"/>
           <w:szCs w:val="20"/>
         </w:rPr>
-        <w:t xml:space="preserve">% if </w:t>
-      </w:r>
-      <w:proofErr w:type="spellStart"/>
+        <w:t>% if judicial_of</w:t>
+      </w:r>
       <w:r>
         <w:rPr>
           <w:rFonts w:ascii="Palatino Linotype" w:hAnsi="Palatino Linotype"/>
@@ -5467,9 +3397,8 @@
           <w:sz w:val="20"/>
           <w:szCs w:val="20"/>
         </w:rPr>
-        <w:t>judicial_</w:t>
-      </w:r>
-      <w:proofErr w:type="gramStart"/>
+        <w:t>ficer</w:t>
+      </w:r>
       <w:r>
         <w:rPr>
           <w:rFonts w:ascii="Palatino Linotype" w:hAnsi="Palatino Linotype"/>
@@ -5477,7 +3406,7 @@
           <w:sz w:val="20"/>
           <w:szCs w:val="20"/>
         </w:rPr>
-        <w:t>of</w:t>
+        <w:t>.officer</w:t>
       </w:r>
       <w:r>
         <w:rPr>
@@ -5486,36 +3415,7 @@
           <w:sz w:val="20"/>
           <w:szCs w:val="20"/>
         </w:rPr>
-        <w:t>ficer</w:t>
-      </w:r>
-      <w:r>
-        <w:rPr>
-          <w:rFonts w:ascii="Palatino Linotype" w:hAnsi="Palatino Linotype"/>
-          <w:bCs/>
-          <w:sz w:val="20"/>
-          <w:szCs w:val="20"/>
-        </w:rPr>
-        <w:t>.officer</w:t>
-      </w:r>
-      <w:proofErr w:type="gramEnd"/>
-      <w:r>
-        <w:rPr>
-          <w:rFonts w:ascii="Palatino Linotype" w:hAnsi="Palatino Linotype"/>
-          <w:bCs/>
-          <w:sz w:val="20"/>
-          <w:szCs w:val="20"/>
-        </w:rPr>
-        <w:t>_type</w:t>
-      </w:r>
-      <w:proofErr w:type="spellEnd"/>
-      <w:r>
-        <w:rPr>
-          <w:rFonts w:ascii="Palatino Linotype" w:hAnsi="Palatino Linotype"/>
-          <w:bCs/>
-          <w:sz w:val="20"/>
-          <w:szCs w:val="20"/>
-        </w:rPr>
-        <w:t xml:space="preserve">  ==  ‘Magistrate’ %}</w:t>
+        <w:t>_type  ==  ‘Magistrate’ %}</w:t>
       </w:r>
     </w:p>
     <w:p>
@@ -5644,6 +3544,7 @@
           <w:sz w:val="16"/>
           <w:szCs w:val="16"/>
         </w:rPr>
+        <w:lastRenderedPageBreak/>
         <w:t>Copies served by Dep. Clerk ___________</w:t>
       </w:r>
       <w:r>
@@ -5705,7 +3606,6 @@
           <w:sz w:val="16"/>
           <w:szCs w:val="16"/>
         </w:rPr>
-        <w:lastRenderedPageBreak/>
         <w:t xml:space="preserve">Prosecutor’s Office: PS    </w:t>
       </w:r>
       <w:r>
@@ -5714,61 +3614,7 @@
           <w:sz w:val="16"/>
           <w:szCs w:val="16"/>
         </w:rPr>
-        <w:t xml:space="preserve">OM     EM; Defendant’s Attorney: PS     OM     EM; </w:t>
-      </w:r>
-      <w:proofErr w:type="gramStart"/>
-      <w:r>
-        <w:rPr>
-          <w:rFonts w:ascii="Palatino Linotype" w:hAnsi="Palatino Linotype"/>
-          <w:sz w:val="16"/>
-          <w:szCs w:val="16"/>
-        </w:rPr>
-        <w:t xml:space="preserve">{{ </w:t>
-      </w:r>
-      <w:proofErr w:type="spellStart"/>
-      <w:r>
-        <w:rPr>
-          <w:rFonts w:ascii="Palatino Linotype" w:hAnsi="Palatino Linotype"/>
-          <w:sz w:val="16"/>
-          <w:szCs w:val="16"/>
-        </w:rPr>
-        <w:t>defendant</w:t>
-      </w:r>
-      <w:proofErr w:type="gramEnd"/>
-      <w:r>
-        <w:rPr>
-          <w:rFonts w:ascii="Palatino Linotype" w:hAnsi="Palatino Linotype"/>
-          <w:sz w:val="16"/>
-          <w:szCs w:val="16"/>
-        </w:rPr>
-        <w:t>.first_name</w:t>
-      </w:r>
-      <w:proofErr w:type="spellEnd"/>
-      <w:r>
-        <w:rPr>
-          <w:rFonts w:ascii="Palatino Linotype" w:hAnsi="Palatino Linotype"/>
-          <w:sz w:val="16"/>
-          <w:szCs w:val="16"/>
-        </w:rPr>
-        <w:t xml:space="preserve"> }} {{ </w:t>
-      </w:r>
-      <w:proofErr w:type="spellStart"/>
-      <w:r>
-        <w:rPr>
-          <w:rFonts w:ascii="Palatino Linotype" w:hAnsi="Palatino Linotype"/>
-          <w:sz w:val="16"/>
-          <w:szCs w:val="16"/>
-        </w:rPr>
-        <w:t>defendant.last_name</w:t>
-      </w:r>
-      <w:proofErr w:type="spellEnd"/>
-      <w:r>
-        <w:rPr>
-          <w:rFonts w:ascii="Palatino Linotype" w:hAnsi="Palatino Linotype"/>
-          <w:sz w:val="16"/>
-          <w:szCs w:val="16"/>
-        </w:rPr>
-        <w:t>}}: PS     OM     EM;</w:t>
+        <w:t>OM     EM; Defendant’s Attorney: PS     OM     EM; {{ defendant.first_name }} {{ defendant.last_name}}: PS     OM     EM;</w:t>
       </w:r>
     </w:p>
     <w:p>
@@ -5797,129 +3643,47 @@
           <w:sz w:val="16"/>
           <w:szCs w:val="16"/>
         </w:rPr>
-        <w:t xml:space="preserve">{% if </w:t>
-      </w:r>
-      <w:proofErr w:type="spellStart"/>
+        <w:t>{% if community_control.ordered is true or bond_conditions.monitoring i</w:t>
+      </w:r>
       <w:r>
         <w:rPr>
           <w:rFonts w:ascii="Palatino Linotype" w:hAnsi="Palatino Linotype"/>
           <w:sz w:val="16"/>
           <w:szCs w:val="16"/>
         </w:rPr>
-        <w:t>community_</w:t>
-      </w:r>
-      <w:proofErr w:type="gramStart"/>
+        <w:t xml:space="preserve">s true %}Community Control: PS    </w:t>
+      </w:r>
       <w:r>
         <w:rPr>
           <w:rFonts w:ascii="Palatino Linotype" w:hAnsi="Palatino Linotype"/>
           <w:sz w:val="16"/>
           <w:szCs w:val="16"/>
         </w:rPr>
-        <w:t>control.ordered</w:t>
-      </w:r>
-      <w:proofErr w:type="spellEnd"/>
-      <w:proofErr w:type="gramEnd"/>
+        <w:t>EM;</w:t>
+      </w:r>
       <w:r>
         <w:rPr>
           <w:rFonts w:ascii="Palatino Linotype" w:hAnsi="Palatino Linotype"/>
           <w:sz w:val="16"/>
           <w:szCs w:val="16"/>
         </w:rPr>
-        <w:t xml:space="preserve"> is true or </w:t>
-      </w:r>
-      <w:proofErr w:type="spellStart"/>
+        <w:t xml:space="preserve"> </w:t>
+      </w:r>
       <w:r>
         <w:rPr>
           <w:rFonts w:ascii="Palatino Linotype" w:hAnsi="Palatino Linotype"/>
           <w:sz w:val="16"/>
           <w:szCs w:val="16"/>
         </w:rPr>
-        <w:t>bond_conditions.monitoring</w:t>
-      </w:r>
-      <w:proofErr w:type="spellEnd"/>
+        <w:t>{% endif %}</w:t>
+      </w:r>
       <w:r>
         <w:rPr>
           <w:rFonts w:ascii="Palatino Linotype" w:hAnsi="Palatino Linotype"/>
           <w:sz w:val="16"/>
           <w:szCs w:val="16"/>
         </w:rPr>
-        <w:t xml:space="preserve"> i</w:t>
-      </w:r>
-      <w:r>
-        <w:rPr>
-          <w:rFonts w:ascii="Palatino Linotype" w:hAnsi="Palatino Linotype"/>
-          <w:sz w:val="16"/>
-          <w:szCs w:val="16"/>
-        </w:rPr>
-        <w:t xml:space="preserve">s true %}Community Control: PS    </w:t>
-      </w:r>
-      <w:r>
-        <w:rPr>
-          <w:rFonts w:ascii="Palatino Linotype" w:hAnsi="Palatino Linotype"/>
-          <w:sz w:val="16"/>
-          <w:szCs w:val="16"/>
-        </w:rPr>
-        <w:t>EM;</w:t>
-      </w:r>
-      <w:r>
-        <w:rPr>
-          <w:rFonts w:ascii="Palatino Linotype" w:hAnsi="Palatino Linotype"/>
-          <w:sz w:val="16"/>
-          <w:szCs w:val="16"/>
-        </w:rPr>
-        <w:t xml:space="preserve"> </w:t>
-      </w:r>
-      <w:r>
-        <w:rPr>
-          <w:rFonts w:ascii="Palatino Linotype" w:hAnsi="Palatino Linotype"/>
-          <w:sz w:val="16"/>
-          <w:szCs w:val="16"/>
-        </w:rPr>
-        <w:t>{% endif %}</w:t>
-      </w:r>
-      <w:r>
-        <w:rPr>
-          <w:rFonts w:ascii="Palatino Linotype" w:hAnsi="Palatino Linotype"/>
-          <w:sz w:val="16"/>
-          <w:szCs w:val="16"/>
-        </w:rPr>
-        <w:t xml:space="preserve">{% if </w:t>
-      </w:r>
-      <w:proofErr w:type="spellStart"/>
-      <w:r>
-        <w:rPr>
-          <w:rFonts w:ascii="Palatino Linotype" w:hAnsi="Palatino Linotype"/>
-          <w:sz w:val="16"/>
-          <w:szCs w:val="16"/>
-        </w:rPr>
-        <w:t>jail_terms.ordered</w:t>
-      </w:r>
-      <w:proofErr w:type="spellEnd"/>
-      <w:r>
-        <w:rPr>
-          <w:rFonts w:ascii="Palatino Linotype" w:hAnsi="Palatino Linotype"/>
-          <w:sz w:val="16"/>
-          <w:szCs w:val="16"/>
-        </w:rPr>
-        <w:t xml:space="preserve"> is true or </w:t>
-      </w:r>
-      <w:proofErr w:type="spellStart"/>
-      <w:r>
-        <w:rPr>
-          <w:rFonts w:ascii="Palatino Linotype" w:hAnsi="Palatino Linotype"/>
-          <w:sz w:val="16"/>
-          <w:szCs w:val="16"/>
-        </w:rPr>
-        <w:t>apply_jtc</w:t>
-      </w:r>
-      <w:proofErr w:type="spellEnd"/>
-      <w:r>
-        <w:rPr>
-          <w:rFonts w:ascii="Palatino Linotype" w:hAnsi="Palatino Linotype"/>
-          <w:sz w:val="16"/>
-          <w:szCs w:val="16"/>
-        </w:rPr>
-        <w:t xml:space="preserve"> == ‘S</w:t>
+        <w:t>{% if jail_terms.ordered is true or apply_jtc == ‘S</w:t>
       </w:r>
       <w:r>
         <w:rPr>
@@ -5977,7 +3741,7 @@
 </file>
 
 <file path=word/endnotes.xml><?xml version="1.0" encoding="utf-8"?>
-<w:endnotes xmlns:wpc="http://schemas.microsoft.com/office/word/2010/wordprocessingCanvas" xmlns:cx="http://schemas.microsoft.com/office/drawing/2014/chartex" xmlns:cx1="http://schemas.microsoft.com/office/drawing/2015/9/8/chartex" xmlns:cx2="http://schemas.microsoft.com/office/drawing/2015/10/21/chartex" xmlns:cx3="http://schemas.microsoft.com/office/drawing/2016/5/9/chartex" xmlns:cx4="http://schemas.microsoft.com/office/drawing/2016/5/10/chartex" xmlns:cx5="http://schemas.microsoft.com/office/drawing/2016/5/11/chartex" xmlns:cx6="http://schemas.microsoft.com/office/drawing/2016/5/12/chartex" xmlns:cx7="http://schemas.microsoft.com/office/drawing/2016/5/13/chartex" xmlns:cx8="http://schemas.microsoft.com/office/drawing/2016/5/14/chartex" xmlns:mc="http://schemas.openxmlformats.org/markup-compatibility/2006" xmlns:aink="http://schemas.microsoft.com/office/drawing/2016/ink" xmlns:am3d="http://schemas.microsoft.com/office/drawing/2017/model3d" xmlns:o="urn:schemas-microsoft-com:office:office" xmlns:oel="http://schemas.microsoft.com/office/2019/extlst" xmlns:r="http://schemas.openxmlformats.org/officeDocument/2006/relationships" xmlns:m="http://schemas.openxmlformats.org/officeDocument/2006/math" xmlns:v="urn:schemas-microsoft-com:vml" xmlns:wp14="http://schemas.microsoft.com/office/word/2010/wordprocessingDrawing" xmlns:wp="http://schemas.openxmlformats.org/drawingml/2006/wordprocessingDrawing" xmlns:w10="urn:schemas-microsoft-com:office:word" xmlns:w="http://schemas.openxmlformats.org/wordprocessingml/2006/main" xmlns:w14="http://schemas.microsoft.com/office/word/2010/wordml" xmlns:w15="http://schemas.microsoft.com/office/word/2012/wordml" xmlns:w16cex="http://schemas.microsoft.com/office/word/2018/wordml/cex" xmlns:w16cid="http://schemas.microsoft.com/office/word/2016/wordml/cid" xmlns:w16="http://schemas.microsoft.com/office/word/2018/wordml" xmlns:w16sdtdh="http://schemas.microsoft.com/office/word/2020/wordml/sdtdatahash" xmlns:w16se="http://schemas.microsoft.com/office/word/2015/wordml/symex" xmlns:wpg="http://schemas.microsoft.com/office/word/2010/wordprocessingGroup" xmlns:wpi="http://schemas.microsoft.com/office/word/2010/wordprocessingInk" xmlns:wne="http://schemas.microsoft.com/office/word/2006/wordml" xmlns:wps="http://schemas.microsoft.com/office/word/2010/wordprocessingShape" mc:Ignorable="w14 w15 w16se w16cid w16 w16cex w16sdtdh wp14">
+<w:endnotes xmlns:wpc="http://schemas.microsoft.com/office/word/2010/wordprocessingCanvas" xmlns:cx="http://schemas.microsoft.com/office/drawing/2014/chartex" xmlns:cx1="http://schemas.microsoft.com/office/drawing/2015/9/8/chartex" xmlns:cx2="http://schemas.microsoft.com/office/drawing/2015/10/21/chartex" xmlns:cx3="http://schemas.microsoft.com/office/drawing/2016/5/9/chartex" xmlns:cx4="http://schemas.microsoft.com/office/drawing/2016/5/10/chartex" xmlns:cx5="http://schemas.microsoft.com/office/drawing/2016/5/11/chartex" xmlns:cx6="http://schemas.microsoft.com/office/drawing/2016/5/12/chartex" xmlns:cx7="http://schemas.microsoft.com/office/drawing/2016/5/13/chartex" xmlns:cx8="http://schemas.microsoft.com/office/drawing/2016/5/14/chartex" xmlns:mc="http://schemas.openxmlformats.org/markup-compatibility/2006" xmlns:aink="http://schemas.microsoft.com/office/drawing/2016/ink" xmlns:am3d="http://schemas.microsoft.com/office/drawing/2017/model3d" xmlns:o="urn:schemas-microsoft-com:office:office" xmlns:r="http://schemas.openxmlformats.org/officeDocument/2006/relationships" xmlns:m="http://schemas.openxmlformats.org/officeDocument/2006/math" xmlns:v="urn:schemas-microsoft-com:vml" xmlns:wp14="http://schemas.microsoft.com/office/word/2010/wordprocessingDrawing" xmlns:wp="http://schemas.openxmlformats.org/drawingml/2006/wordprocessingDrawing" xmlns:w10="urn:schemas-microsoft-com:office:word" xmlns:w="http://schemas.openxmlformats.org/wordprocessingml/2006/main" xmlns:w14="http://schemas.microsoft.com/office/word/2010/wordml" xmlns:w15="http://schemas.microsoft.com/office/word/2012/wordml" xmlns:w16cex="http://schemas.microsoft.com/office/word/2018/wordml/cex" xmlns:w16cid="http://schemas.microsoft.com/office/word/2016/wordml/cid" xmlns:w16="http://schemas.microsoft.com/office/word/2018/wordml" xmlns:w16sdtdh="http://schemas.microsoft.com/office/word/2020/wordml/sdtdatahash" xmlns:w16se="http://schemas.microsoft.com/office/word/2015/wordml/symex" xmlns:wpg="http://schemas.microsoft.com/office/word/2010/wordprocessingGroup" xmlns:wpi="http://schemas.microsoft.com/office/word/2010/wordprocessingInk" xmlns:wne="http://schemas.microsoft.com/office/word/2006/wordml" xmlns:wps="http://schemas.microsoft.com/office/word/2010/wordprocessingShape" mc:Ignorable="w14 w15 w16se w16cid w16 w16cex w16sdtdh wp14">
   <w:endnote w:type="separator" w:id="-1">
     <w:p>
       <w:r>
@@ -5996,7 +3760,7 @@
 </file>
 
 <file path=word/footer1.xml><?xml version="1.0" encoding="utf-8"?>
-<w:ftr xmlns:wpc="http://schemas.microsoft.com/office/word/2010/wordprocessingCanvas" xmlns:cx="http://schemas.microsoft.com/office/drawing/2014/chartex" xmlns:cx1="http://schemas.microsoft.com/office/drawing/2015/9/8/chartex" xmlns:cx2="http://schemas.microsoft.com/office/drawing/2015/10/21/chartex" xmlns:cx3="http://schemas.microsoft.com/office/drawing/2016/5/9/chartex" xmlns:cx4="http://schemas.microsoft.com/office/drawing/2016/5/10/chartex" xmlns:cx5="http://schemas.microsoft.com/office/drawing/2016/5/11/chartex" xmlns:cx6="http://schemas.microsoft.com/office/drawing/2016/5/12/chartex" xmlns:cx7="http://schemas.microsoft.com/office/drawing/2016/5/13/chartex" xmlns:cx8="http://schemas.microsoft.com/office/drawing/2016/5/14/chartex" xmlns:mc="http://schemas.openxmlformats.org/markup-compatibility/2006" xmlns:aink="http://schemas.microsoft.com/office/drawing/2016/ink" xmlns:am3d="http://schemas.microsoft.com/office/drawing/2017/model3d" xmlns:o="urn:schemas-microsoft-com:office:office" xmlns:oel="http://schemas.microsoft.com/office/2019/extlst" xmlns:r="http://schemas.openxmlformats.org/officeDocument/2006/relationships" xmlns:m="http://schemas.openxmlformats.org/officeDocument/2006/math" xmlns:v="urn:schemas-microsoft-com:vml" xmlns:wp14="http://schemas.microsoft.com/office/word/2010/wordprocessingDrawing" xmlns:wp="http://schemas.openxmlformats.org/drawingml/2006/wordprocessingDrawing" xmlns:w10="urn:schemas-microsoft-com:office:word" xmlns:w="http://schemas.openxmlformats.org/wordprocessingml/2006/main" xmlns:w14="http://schemas.microsoft.com/office/word/2010/wordml" xmlns:w15="http://schemas.microsoft.com/office/word/2012/wordml" xmlns:w16cex="http://schemas.microsoft.com/office/word/2018/wordml/cex" xmlns:w16cid="http://schemas.microsoft.com/office/word/2016/wordml/cid" xmlns:w16="http://schemas.microsoft.com/office/word/2018/wordml" xmlns:w16sdtdh="http://schemas.microsoft.com/office/word/2020/wordml/sdtdatahash" xmlns:w16se="http://schemas.microsoft.com/office/word/2015/wordml/symex" xmlns:wpg="http://schemas.microsoft.com/office/word/2010/wordprocessingGroup" xmlns:wpi="http://schemas.microsoft.com/office/word/2010/wordprocessingInk" xmlns:wne="http://schemas.microsoft.com/office/word/2006/wordml" xmlns:wps="http://schemas.microsoft.com/office/word/2010/wordprocessingShape" mc:Ignorable="w14 w15 w16se w16cid w16 w16cex w16sdtdh wp14">
+<w:ftr xmlns:wpc="http://schemas.microsoft.com/office/word/2010/wordprocessingCanvas" xmlns:cx="http://schemas.microsoft.com/office/drawing/2014/chartex" xmlns:cx1="http://schemas.microsoft.com/office/drawing/2015/9/8/chartex" xmlns:cx2="http://schemas.microsoft.com/office/drawing/2015/10/21/chartex" xmlns:cx3="http://schemas.microsoft.com/office/drawing/2016/5/9/chartex" xmlns:cx4="http://schemas.microsoft.com/office/drawing/2016/5/10/chartex" xmlns:cx5="http://schemas.microsoft.com/office/drawing/2016/5/11/chartex" xmlns:cx6="http://schemas.microsoft.com/office/drawing/2016/5/12/chartex" xmlns:cx7="http://schemas.microsoft.com/office/drawing/2016/5/13/chartex" xmlns:cx8="http://schemas.microsoft.com/office/drawing/2016/5/14/chartex" xmlns:mc="http://schemas.openxmlformats.org/markup-compatibility/2006" xmlns:aink="http://schemas.microsoft.com/office/drawing/2016/ink" xmlns:am3d="http://schemas.microsoft.com/office/drawing/2017/model3d" xmlns:o="urn:schemas-microsoft-com:office:office" xmlns:r="http://schemas.openxmlformats.org/officeDocument/2006/relationships" xmlns:m="http://schemas.openxmlformats.org/officeDocument/2006/math" xmlns:v="urn:schemas-microsoft-com:vml" xmlns:wp14="http://schemas.microsoft.com/office/word/2010/wordprocessingDrawing" xmlns:wp="http://schemas.openxmlformats.org/drawingml/2006/wordprocessingDrawing" xmlns:w10="urn:schemas-microsoft-com:office:word" xmlns:w="http://schemas.openxmlformats.org/wordprocessingml/2006/main" xmlns:w14="http://schemas.microsoft.com/office/word/2010/wordml" xmlns:w15="http://schemas.microsoft.com/office/word/2012/wordml" xmlns:w16cex="http://schemas.microsoft.com/office/word/2018/wordml/cex" xmlns:w16cid="http://schemas.microsoft.com/office/word/2016/wordml/cid" xmlns:w16="http://schemas.microsoft.com/office/word/2018/wordml" xmlns:w16sdtdh="http://schemas.microsoft.com/office/word/2020/wordml/sdtdatahash" xmlns:w16se="http://schemas.microsoft.com/office/word/2015/wordml/symex" xmlns:wpg="http://schemas.microsoft.com/office/word/2010/wordprocessingGroup" xmlns:wpi="http://schemas.microsoft.com/office/word/2010/wordprocessingInk" xmlns:wne="http://schemas.microsoft.com/office/word/2006/wordml" xmlns:wps="http://schemas.microsoft.com/office/word/2010/wordprocessingShape" mc:Ignorable="w14 w15 w16se w16cid w16 w16cex w16sdtdh wp14">
   <w:p>
     <w:pPr>
       <w:pStyle w:val="Footer"/>
@@ -6006,7 +3770,7 @@
 </file>
 
 <file path=word/footer2.xml><?xml version="1.0" encoding="utf-8"?>
-<w:ftr xmlns:wpc="http://schemas.microsoft.com/office/word/2010/wordprocessingCanvas" xmlns:cx="http://schemas.microsoft.com/office/drawing/2014/chartex" xmlns:cx1="http://schemas.microsoft.com/office/drawing/2015/9/8/chartex" xmlns:cx2="http://schemas.microsoft.com/office/drawing/2015/10/21/chartex" xmlns:cx3="http://schemas.microsoft.com/office/drawing/2016/5/9/chartex" xmlns:cx4="http://schemas.microsoft.com/office/drawing/2016/5/10/chartex" xmlns:cx5="http://schemas.microsoft.com/office/drawing/2016/5/11/chartex" xmlns:cx6="http://schemas.microsoft.com/office/drawing/2016/5/12/chartex" xmlns:cx7="http://schemas.microsoft.com/office/drawing/2016/5/13/chartex" xmlns:cx8="http://schemas.microsoft.com/office/drawing/2016/5/14/chartex" xmlns:mc="http://schemas.openxmlformats.org/markup-compatibility/2006" xmlns:aink="http://schemas.microsoft.com/office/drawing/2016/ink" xmlns:am3d="http://schemas.microsoft.com/office/drawing/2017/model3d" xmlns:o="urn:schemas-microsoft-com:office:office" xmlns:oel="http://schemas.microsoft.com/office/2019/extlst" xmlns:r="http://schemas.openxmlformats.org/officeDocument/2006/relationships" xmlns:m="http://schemas.openxmlformats.org/officeDocument/2006/math" xmlns:v="urn:schemas-microsoft-com:vml" xmlns:wp14="http://schemas.microsoft.com/office/word/2010/wordprocessingDrawing" xmlns:wp="http://schemas.openxmlformats.org/drawingml/2006/wordprocessingDrawing" xmlns:w10="urn:schemas-microsoft-com:office:word" xmlns:w="http://schemas.openxmlformats.org/wordprocessingml/2006/main" xmlns:w14="http://schemas.microsoft.com/office/word/2010/wordml" xmlns:w15="http://schemas.microsoft.com/office/word/2012/wordml" xmlns:w16cex="http://schemas.microsoft.com/office/word/2018/wordml/cex" xmlns:w16cid="http://schemas.microsoft.com/office/word/2016/wordml/cid" xmlns:w16="http://schemas.microsoft.com/office/word/2018/wordml" xmlns:w16sdtdh="http://schemas.microsoft.com/office/word/2020/wordml/sdtdatahash" xmlns:w16se="http://schemas.microsoft.com/office/word/2015/wordml/symex" xmlns:wpg="http://schemas.microsoft.com/office/word/2010/wordprocessingGroup" xmlns:wpi="http://schemas.microsoft.com/office/word/2010/wordprocessingInk" xmlns:wne="http://schemas.microsoft.com/office/word/2006/wordml" xmlns:wps="http://schemas.microsoft.com/office/word/2010/wordprocessingShape" mc:Ignorable="w14 w15 w16se w16cid w16 w16cex w16sdtdh wp14">
+<w:ftr xmlns:wpc="http://schemas.microsoft.com/office/word/2010/wordprocessingCanvas" xmlns:cx="http://schemas.microsoft.com/office/drawing/2014/chartex" xmlns:cx1="http://schemas.microsoft.com/office/drawing/2015/9/8/chartex" xmlns:cx2="http://schemas.microsoft.com/office/drawing/2015/10/21/chartex" xmlns:cx3="http://schemas.microsoft.com/office/drawing/2016/5/9/chartex" xmlns:cx4="http://schemas.microsoft.com/office/drawing/2016/5/10/chartex" xmlns:cx5="http://schemas.microsoft.com/office/drawing/2016/5/11/chartex" xmlns:cx6="http://schemas.microsoft.com/office/drawing/2016/5/12/chartex" xmlns:cx7="http://schemas.microsoft.com/office/drawing/2016/5/13/chartex" xmlns:cx8="http://schemas.microsoft.com/office/drawing/2016/5/14/chartex" xmlns:mc="http://schemas.openxmlformats.org/markup-compatibility/2006" xmlns:aink="http://schemas.microsoft.com/office/drawing/2016/ink" xmlns:am3d="http://schemas.microsoft.com/office/drawing/2017/model3d" xmlns:o="urn:schemas-microsoft-com:office:office" xmlns:r="http://schemas.openxmlformats.org/officeDocument/2006/relationships" xmlns:m="http://schemas.openxmlformats.org/officeDocument/2006/math" xmlns:v="urn:schemas-microsoft-com:vml" xmlns:wp14="http://schemas.microsoft.com/office/word/2010/wordprocessingDrawing" xmlns:wp="http://schemas.openxmlformats.org/drawingml/2006/wordprocessingDrawing" xmlns:w10="urn:schemas-microsoft-com:office:word" xmlns:w="http://schemas.openxmlformats.org/wordprocessingml/2006/main" xmlns:w14="http://schemas.microsoft.com/office/word/2010/wordml" xmlns:w15="http://schemas.microsoft.com/office/word/2012/wordml" xmlns:w16cex="http://schemas.microsoft.com/office/word/2018/wordml/cex" xmlns:w16cid="http://schemas.microsoft.com/office/word/2016/wordml/cid" xmlns:w16="http://schemas.microsoft.com/office/word/2018/wordml" xmlns:w16sdtdh="http://schemas.microsoft.com/office/word/2020/wordml/sdtdatahash" xmlns:w16se="http://schemas.microsoft.com/office/word/2015/wordml/symex" xmlns:wpg="http://schemas.microsoft.com/office/word/2010/wordprocessingGroup" xmlns:wpi="http://schemas.microsoft.com/office/word/2010/wordprocessingInk" xmlns:wne="http://schemas.microsoft.com/office/word/2006/wordml" xmlns:wps="http://schemas.microsoft.com/office/word/2010/wordprocessingShape" mc:Ignorable="w14 w15 w16se w16cid w16 w16cex w16sdtdh wp14">
   <w:sdt>
     <w:sdtPr>
       <w:rPr>
@@ -6201,109 +3965,15 @@
                 <w:sz w:val="20"/>
                 <w:szCs w:val="20"/>
               </w:rPr>
-              <w:t xml:space="preserve">% if </w:t>
-            </w:r>
-            <w:proofErr w:type="spellStart"/>
-            <w:r>
-              <w:rPr>
-                <w:rFonts w:ascii="Palatino Linotype" w:hAnsi="Palatino Linotype"/>
-                <w:bCs/>
-                <w:sz w:val="20"/>
-                <w:szCs w:val="20"/>
-              </w:rPr>
-              <w:t>judicial_</w:t>
-            </w:r>
-            <w:proofErr w:type="gramStart"/>
-            <w:r>
-              <w:rPr>
-                <w:rFonts w:ascii="Palatino Linotype" w:hAnsi="Palatino Linotype"/>
-                <w:bCs/>
-                <w:sz w:val="20"/>
-                <w:szCs w:val="20"/>
-              </w:rPr>
-              <w:t>officer.officer</w:t>
-            </w:r>
-            <w:proofErr w:type="gramEnd"/>
-            <w:r>
-              <w:rPr>
-                <w:rFonts w:ascii="Palatino Linotype" w:hAnsi="Palatino Linotype"/>
-                <w:bCs/>
-                <w:sz w:val="20"/>
-                <w:szCs w:val="20"/>
-              </w:rPr>
-              <w:t>_type</w:t>
-            </w:r>
-            <w:proofErr w:type="spellEnd"/>
-            <w:r>
-              <w:rPr>
-                <w:rFonts w:ascii="Palatino Linotype" w:hAnsi="Palatino Linotype"/>
-                <w:bCs/>
-                <w:sz w:val="20"/>
-                <w:szCs w:val="20"/>
-              </w:rPr>
-              <w:t xml:space="preserve">  ==  ‘Magistrate’ %}Magistrate Decision</w:t>
-            </w:r>
-            <w:r>
-              <w:rPr>
-                <w:rFonts w:ascii="Palatino Linotype" w:hAnsi="Palatino Linotype"/>
-                <w:sz w:val="20"/>
-                <w:szCs w:val="20"/>
-              </w:rPr>
-              <w:t xml:space="preserve">{% </w:t>
-            </w:r>
-            <w:proofErr w:type="spellStart"/>
-            <w:r>
-              <w:rPr>
-                <w:rFonts w:ascii="Palatino Linotype" w:hAnsi="Palatino Linotype"/>
-                <w:sz w:val="20"/>
-                <w:szCs w:val="20"/>
-              </w:rPr>
-              <w:t>elif</w:t>
-            </w:r>
-            <w:proofErr w:type="spellEnd"/>
-            <w:r>
-              <w:rPr>
-                <w:rFonts w:ascii="Palatino Linotype" w:hAnsi="Palatino Linotype"/>
-                <w:sz w:val="20"/>
-                <w:szCs w:val="20"/>
-              </w:rPr>
-              <w:t xml:space="preserve"> </w:t>
-            </w:r>
-            <w:proofErr w:type="spellStart"/>
-            <w:r>
-              <w:rPr>
-                <w:rFonts w:ascii="Palatino Linotype" w:hAnsi="Palatino Linotype"/>
-                <w:sz w:val="20"/>
-                <w:szCs w:val="20"/>
-              </w:rPr>
-              <w:t>judicial_officer.officer_type</w:t>
-            </w:r>
-            <w:proofErr w:type="spellEnd"/>
-            <w:r>
-              <w:rPr>
-                <w:rFonts w:ascii="Palatino Linotype" w:hAnsi="Palatino Linotype"/>
-                <w:sz w:val="20"/>
-                <w:szCs w:val="20"/>
-              </w:rPr>
-              <w:t xml:space="preserve"> == ‘Judge’ %}Final Judgment Entry{% endif %} {{ </w:t>
-            </w:r>
-            <w:proofErr w:type="spellStart"/>
-            <w:r>
-              <w:rPr>
-                <w:rFonts w:ascii="Palatino Linotype" w:hAnsi="Palatino Linotype"/>
-                <w:sz w:val="20"/>
-                <w:szCs w:val="20"/>
-              </w:rPr>
-              <w:t>case_number</w:t>
-            </w:r>
-            <w:proofErr w:type="spellEnd"/>
-            <w:r>
-              <w:rPr>
-                <w:rFonts w:ascii="Palatino Linotype" w:hAnsi="Palatino Linotype"/>
-                <w:sz w:val="20"/>
-                <w:szCs w:val="20"/>
-              </w:rPr>
-              <w:t xml:space="preserve"> }}</w:t>
+              <w:t>% if judicial_officer.officer_type  ==  ‘Magistrate’ %}Magistrate Decision</w:t>
+            </w:r>
+            <w:r>
+              <w:rPr>
+                <w:rFonts w:ascii="Palatino Linotype" w:hAnsi="Palatino Linotype"/>
+                <w:sz w:val="20"/>
+                <w:szCs w:val="20"/>
+              </w:rPr>
+              <w:t>{% elif judicial_officer.officer_type == ‘Judge’ %}Final Judgment Entry{% endif %} {{ case_number }}</w:t>
             </w:r>
           </w:p>
         </w:sdtContent>
@@ -6314,7 +3984,7 @@
 </file>
 
 <file path=word/footer3.xml><?xml version="1.0" encoding="utf-8"?>
-<w:ftr xmlns:wpc="http://schemas.microsoft.com/office/word/2010/wordprocessingCanvas" xmlns:cx="http://schemas.microsoft.com/office/drawing/2014/chartex" xmlns:cx1="http://schemas.microsoft.com/office/drawing/2015/9/8/chartex" xmlns:cx2="http://schemas.microsoft.com/office/drawing/2015/10/21/chartex" xmlns:cx3="http://schemas.microsoft.com/office/drawing/2016/5/9/chartex" xmlns:cx4="http://schemas.microsoft.com/office/drawing/2016/5/10/chartex" xmlns:cx5="http://schemas.microsoft.com/office/drawing/2016/5/11/chartex" xmlns:cx6="http://schemas.microsoft.com/office/drawing/2016/5/12/chartex" xmlns:cx7="http://schemas.microsoft.com/office/drawing/2016/5/13/chartex" xmlns:cx8="http://schemas.microsoft.com/office/drawing/2016/5/14/chartex" xmlns:mc="http://schemas.openxmlformats.org/markup-compatibility/2006" xmlns:aink="http://schemas.microsoft.com/office/drawing/2016/ink" xmlns:am3d="http://schemas.microsoft.com/office/drawing/2017/model3d" xmlns:o="urn:schemas-microsoft-com:office:office" xmlns:oel="http://schemas.microsoft.com/office/2019/extlst" xmlns:r="http://schemas.openxmlformats.org/officeDocument/2006/relationships" xmlns:m="http://schemas.openxmlformats.org/officeDocument/2006/math" xmlns:v="urn:schemas-microsoft-com:vml" xmlns:wp14="http://schemas.microsoft.com/office/word/2010/wordprocessingDrawing" xmlns:wp="http://schemas.openxmlformats.org/drawingml/2006/wordprocessingDrawing" xmlns:w10="urn:schemas-microsoft-com:office:word" xmlns:w="http://schemas.openxmlformats.org/wordprocessingml/2006/main" xmlns:w14="http://schemas.microsoft.com/office/word/2010/wordml" xmlns:w15="http://schemas.microsoft.com/office/word/2012/wordml" xmlns:w16cex="http://schemas.microsoft.com/office/word/2018/wordml/cex" xmlns:w16cid="http://schemas.microsoft.com/office/word/2016/wordml/cid" xmlns:w16="http://schemas.microsoft.com/office/word/2018/wordml" xmlns:w16sdtdh="http://schemas.microsoft.com/office/word/2020/wordml/sdtdatahash" xmlns:w16se="http://schemas.microsoft.com/office/word/2015/wordml/symex" xmlns:wpg="http://schemas.microsoft.com/office/word/2010/wordprocessingGroup" xmlns:wpi="http://schemas.microsoft.com/office/word/2010/wordprocessingInk" xmlns:wne="http://schemas.microsoft.com/office/word/2006/wordml" xmlns:wps="http://schemas.microsoft.com/office/word/2010/wordprocessingShape" mc:Ignorable="w14 w15 w16se w16cid w16 w16cex w16sdtdh wp14">
+<w:ftr xmlns:wpc="http://schemas.microsoft.com/office/word/2010/wordprocessingCanvas" xmlns:cx="http://schemas.microsoft.com/office/drawing/2014/chartex" xmlns:cx1="http://schemas.microsoft.com/office/drawing/2015/9/8/chartex" xmlns:cx2="http://schemas.microsoft.com/office/drawing/2015/10/21/chartex" xmlns:cx3="http://schemas.microsoft.com/office/drawing/2016/5/9/chartex" xmlns:cx4="http://schemas.microsoft.com/office/drawing/2016/5/10/chartex" xmlns:cx5="http://schemas.microsoft.com/office/drawing/2016/5/11/chartex" xmlns:cx6="http://schemas.microsoft.com/office/drawing/2016/5/12/chartex" xmlns:cx7="http://schemas.microsoft.com/office/drawing/2016/5/13/chartex" xmlns:cx8="http://schemas.microsoft.com/office/drawing/2016/5/14/chartex" xmlns:mc="http://schemas.openxmlformats.org/markup-compatibility/2006" xmlns:aink="http://schemas.microsoft.com/office/drawing/2016/ink" xmlns:am3d="http://schemas.microsoft.com/office/drawing/2017/model3d" xmlns:o="urn:schemas-microsoft-com:office:office" xmlns:r="http://schemas.openxmlformats.org/officeDocument/2006/relationships" xmlns:m="http://schemas.openxmlformats.org/officeDocument/2006/math" xmlns:v="urn:schemas-microsoft-com:vml" xmlns:wp14="http://schemas.microsoft.com/office/word/2010/wordprocessingDrawing" xmlns:wp="http://schemas.openxmlformats.org/drawingml/2006/wordprocessingDrawing" xmlns:w10="urn:schemas-microsoft-com:office:word" xmlns:w="http://schemas.openxmlformats.org/wordprocessingml/2006/main" xmlns:w14="http://schemas.microsoft.com/office/word/2010/wordml" xmlns:w15="http://schemas.microsoft.com/office/word/2012/wordml" xmlns:w16cex="http://schemas.microsoft.com/office/word/2018/wordml/cex" xmlns:w16cid="http://schemas.microsoft.com/office/word/2016/wordml/cid" xmlns:w16="http://schemas.microsoft.com/office/word/2018/wordml" xmlns:w16sdtdh="http://schemas.microsoft.com/office/word/2020/wordml/sdtdatahash" xmlns:w16se="http://schemas.microsoft.com/office/word/2015/wordml/symex" xmlns:wpg="http://schemas.microsoft.com/office/word/2010/wordprocessingGroup" xmlns:wpi="http://schemas.microsoft.com/office/word/2010/wordprocessingInk" xmlns:wne="http://schemas.microsoft.com/office/word/2006/wordml" xmlns:wps="http://schemas.microsoft.com/office/word/2010/wordprocessingShape" mc:Ignorable="w14 w15 w16se w16cid w16 w16cex w16sdtdh wp14">
   <w:p>
     <w:pPr>
       <w:pStyle w:val="Footer"/>
@@ -6324,7 +3994,7 @@
 </file>
 
 <file path=word/footnotes.xml><?xml version="1.0" encoding="utf-8"?>
-<w:footnotes xmlns:wpc="http://schemas.microsoft.com/office/word/2010/wordprocessingCanvas" xmlns:cx="http://schemas.microsoft.com/office/drawing/2014/chartex" xmlns:cx1="http://schemas.microsoft.com/office/drawing/2015/9/8/chartex" xmlns:cx2="http://schemas.microsoft.com/office/drawing/2015/10/21/chartex" xmlns:cx3="http://schemas.microsoft.com/office/drawing/2016/5/9/chartex" xmlns:cx4="http://schemas.microsoft.com/office/drawing/2016/5/10/chartex" xmlns:cx5="http://schemas.microsoft.com/office/drawing/2016/5/11/chartex" xmlns:cx6="http://schemas.microsoft.com/office/drawing/2016/5/12/chartex" xmlns:cx7="http://schemas.microsoft.com/office/drawing/2016/5/13/chartex" xmlns:cx8="http://schemas.microsoft.com/office/drawing/2016/5/14/chartex" xmlns:mc="http://schemas.openxmlformats.org/markup-compatibility/2006" xmlns:aink="http://schemas.microsoft.com/office/drawing/2016/ink" xmlns:am3d="http://schemas.microsoft.com/office/drawing/2017/model3d" xmlns:o="urn:schemas-microsoft-com:office:office" xmlns:oel="http://schemas.microsoft.com/office/2019/extlst" xmlns:r="http://schemas.openxmlformats.org/officeDocument/2006/relationships" xmlns:m="http://schemas.openxmlformats.org/officeDocument/2006/math" xmlns:v="urn:schemas-microsoft-com:vml" xmlns:wp14="http://schemas.microsoft.com/office/word/2010/wordprocessingDrawing" xmlns:wp="http://schemas.openxmlformats.org/drawingml/2006/wordprocessingDrawing" xmlns:w10="urn:schemas-microsoft-com:office:word" xmlns:w="http://schemas.openxmlformats.org/wordprocessingml/2006/main" xmlns:w14="http://schemas.microsoft.com/office/word/2010/wordml" xmlns:w15="http://schemas.microsoft.com/office/word/2012/wordml" xmlns:w16cex="http://schemas.microsoft.com/office/word/2018/wordml/cex" xmlns:w16cid="http://schemas.microsoft.com/office/word/2016/wordml/cid" xmlns:w16="http://schemas.microsoft.com/office/word/2018/wordml" xmlns:w16sdtdh="http://schemas.microsoft.com/office/word/2020/wordml/sdtdatahash" xmlns:w16se="http://schemas.microsoft.com/office/word/2015/wordml/symex" xmlns:wpg="http://schemas.microsoft.com/office/word/2010/wordprocessingGroup" xmlns:wpi="http://schemas.microsoft.com/office/word/2010/wordprocessingInk" xmlns:wne="http://schemas.microsoft.com/office/word/2006/wordml" xmlns:wps="http://schemas.microsoft.com/office/word/2010/wordprocessingShape" mc:Ignorable="w14 w15 w16se w16cid w16 w16cex w16sdtdh wp14">
+<w:footnotes xmlns:wpc="http://schemas.microsoft.com/office/word/2010/wordprocessingCanvas" xmlns:cx="http://schemas.microsoft.com/office/drawing/2014/chartex" xmlns:cx1="http://schemas.microsoft.com/office/drawing/2015/9/8/chartex" xmlns:cx2="http://schemas.microsoft.com/office/drawing/2015/10/21/chartex" xmlns:cx3="http://schemas.microsoft.com/office/drawing/2016/5/9/chartex" xmlns:cx4="http://schemas.microsoft.com/office/drawing/2016/5/10/chartex" xmlns:cx5="http://schemas.microsoft.com/office/drawing/2016/5/11/chartex" xmlns:cx6="http://schemas.microsoft.com/office/drawing/2016/5/12/chartex" xmlns:cx7="http://schemas.microsoft.com/office/drawing/2016/5/13/chartex" xmlns:cx8="http://schemas.microsoft.com/office/drawing/2016/5/14/chartex" xmlns:mc="http://schemas.openxmlformats.org/markup-compatibility/2006" xmlns:aink="http://schemas.microsoft.com/office/drawing/2016/ink" xmlns:am3d="http://schemas.microsoft.com/office/drawing/2017/model3d" xmlns:o="urn:schemas-microsoft-com:office:office" xmlns:r="http://schemas.openxmlformats.org/officeDocument/2006/relationships" xmlns:m="http://schemas.openxmlformats.org/officeDocument/2006/math" xmlns:v="urn:schemas-microsoft-com:vml" xmlns:wp14="http://schemas.microsoft.com/office/word/2010/wordprocessingDrawing" xmlns:wp="http://schemas.openxmlformats.org/drawingml/2006/wordprocessingDrawing" xmlns:w10="urn:schemas-microsoft-com:office:word" xmlns:w="http://schemas.openxmlformats.org/wordprocessingml/2006/main" xmlns:w14="http://schemas.microsoft.com/office/word/2010/wordml" xmlns:w15="http://schemas.microsoft.com/office/word/2012/wordml" xmlns:w16cex="http://schemas.microsoft.com/office/word/2018/wordml/cex" xmlns:w16cid="http://schemas.microsoft.com/office/word/2016/wordml/cid" xmlns:w16="http://schemas.microsoft.com/office/word/2018/wordml" xmlns:w16sdtdh="http://schemas.microsoft.com/office/word/2020/wordml/sdtdatahash" xmlns:w16se="http://schemas.microsoft.com/office/word/2015/wordml/symex" xmlns:wpg="http://schemas.microsoft.com/office/word/2010/wordprocessingGroup" xmlns:wpi="http://schemas.microsoft.com/office/word/2010/wordprocessingInk" xmlns:wne="http://schemas.microsoft.com/office/word/2006/wordml" xmlns:wps="http://schemas.microsoft.com/office/word/2010/wordprocessingShape" mc:Ignorable="w14 w15 w16se w16cid w16 w16cex w16sdtdh wp14">
   <w:footnote w:type="separator" w:id="-1">
     <w:p>
       <w:r>
@@ -6343,7 +4013,7 @@
 </file>
 
 <file path=word/header1.xml><?xml version="1.0" encoding="utf-8"?>
-<w:hdr xmlns:wpc="http://schemas.microsoft.com/office/word/2010/wordprocessingCanvas" xmlns:cx="http://schemas.microsoft.com/office/drawing/2014/chartex" xmlns:cx1="http://schemas.microsoft.com/office/drawing/2015/9/8/chartex" xmlns:cx2="http://schemas.microsoft.com/office/drawing/2015/10/21/chartex" xmlns:cx3="http://schemas.microsoft.com/office/drawing/2016/5/9/chartex" xmlns:cx4="http://schemas.microsoft.com/office/drawing/2016/5/10/chartex" xmlns:cx5="http://schemas.microsoft.com/office/drawing/2016/5/11/chartex" xmlns:cx6="http://schemas.microsoft.com/office/drawing/2016/5/12/chartex" xmlns:cx7="http://schemas.microsoft.com/office/drawing/2016/5/13/chartex" xmlns:cx8="http://schemas.microsoft.com/office/drawing/2016/5/14/chartex" xmlns:mc="http://schemas.openxmlformats.org/markup-compatibility/2006" xmlns:aink="http://schemas.microsoft.com/office/drawing/2016/ink" xmlns:am3d="http://schemas.microsoft.com/office/drawing/2017/model3d" xmlns:o="urn:schemas-microsoft-com:office:office" xmlns:oel="http://schemas.microsoft.com/office/2019/extlst" xmlns:r="http://schemas.openxmlformats.org/officeDocument/2006/relationships" xmlns:m="http://schemas.openxmlformats.org/officeDocument/2006/math" xmlns:v="urn:schemas-microsoft-com:vml" xmlns:wp14="http://schemas.microsoft.com/office/word/2010/wordprocessingDrawing" xmlns:wp="http://schemas.openxmlformats.org/drawingml/2006/wordprocessingDrawing" xmlns:w10="urn:schemas-microsoft-com:office:word" xmlns:w="http://schemas.openxmlformats.org/wordprocessingml/2006/main" xmlns:w14="http://schemas.microsoft.com/office/word/2010/wordml" xmlns:w15="http://schemas.microsoft.com/office/word/2012/wordml" xmlns:w16cex="http://schemas.microsoft.com/office/word/2018/wordml/cex" xmlns:w16cid="http://schemas.microsoft.com/office/word/2016/wordml/cid" xmlns:w16="http://schemas.microsoft.com/office/word/2018/wordml" xmlns:w16sdtdh="http://schemas.microsoft.com/office/word/2020/wordml/sdtdatahash" xmlns:w16se="http://schemas.microsoft.com/office/word/2015/wordml/symex" xmlns:wpg="http://schemas.microsoft.com/office/word/2010/wordprocessingGroup" xmlns:wpi="http://schemas.microsoft.com/office/word/2010/wordprocessingInk" xmlns:wne="http://schemas.microsoft.com/office/word/2006/wordml" xmlns:wps="http://schemas.microsoft.com/office/word/2010/wordprocessingShape" mc:Ignorable="w14 w15 w16se w16cid w16 w16cex w16sdtdh wp14">
+<w:hdr xmlns:wpc="http://schemas.microsoft.com/office/word/2010/wordprocessingCanvas" xmlns:cx="http://schemas.microsoft.com/office/drawing/2014/chartex" xmlns:cx1="http://schemas.microsoft.com/office/drawing/2015/9/8/chartex" xmlns:cx2="http://schemas.microsoft.com/office/drawing/2015/10/21/chartex" xmlns:cx3="http://schemas.microsoft.com/office/drawing/2016/5/9/chartex" xmlns:cx4="http://schemas.microsoft.com/office/drawing/2016/5/10/chartex" xmlns:cx5="http://schemas.microsoft.com/office/drawing/2016/5/11/chartex" xmlns:cx6="http://schemas.microsoft.com/office/drawing/2016/5/12/chartex" xmlns:cx7="http://schemas.microsoft.com/office/drawing/2016/5/13/chartex" xmlns:cx8="http://schemas.microsoft.com/office/drawing/2016/5/14/chartex" xmlns:mc="http://schemas.openxmlformats.org/markup-compatibility/2006" xmlns:aink="http://schemas.microsoft.com/office/drawing/2016/ink" xmlns:am3d="http://schemas.microsoft.com/office/drawing/2017/model3d" xmlns:o="urn:schemas-microsoft-com:office:office" xmlns:r="http://schemas.openxmlformats.org/officeDocument/2006/relationships" xmlns:m="http://schemas.openxmlformats.org/officeDocument/2006/math" xmlns:v="urn:schemas-microsoft-com:vml" xmlns:wp14="http://schemas.microsoft.com/office/word/2010/wordprocessingDrawing" xmlns:wp="http://schemas.openxmlformats.org/drawingml/2006/wordprocessingDrawing" xmlns:w10="urn:schemas-microsoft-com:office:word" xmlns:w="http://schemas.openxmlformats.org/wordprocessingml/2006/main" xmlns:w14="http://schemas.microsoft.com/office/word/2010/wordml" xmlns:w15="http://schemas.microsoft.com/office/word/2012/wordml" xmlns:w16cex="http://schemas.microsoft.com/office/word/2018/wordml/cex" xmlns:w16cid="http://schemas.microsoft.com/office/word/2016/wordml/cid" xmlns:w16="http://schemas.microsoft.com/office/word/2018/wordml" xmlns:w16sdtdh="http://schemas.microsoft.com/office/word/2020/wordml/sdtdatahash" xmlns:w16se="http://schemas.microsoft.com/office/word/2015/wordml/symex" xmlns:wpg="http://schemas.microsoft.com/office/word/2010/wordprocessingGroup" xmlns:wpi="http://schemas.microsoft.com/office/word/2010/wordprocessingInk" xmlns:wne="http://schemas.microsoft.com/office/word/2006/wordml" xmlns:wps="http://schemas.microsoft.com/office/word/2010/wordprocessingShape" mc:Ignorable="w14 w15 w16se w16cid w16 w16cex w16sdtdh wp14">
   <w:p>
     <w:pPr>
       <w:pStyle w:val="Header"/>
@@ -6353,7 +4023,7 @@
 </file>
 
 <file path=word/header2.xml><?xml version="1.0" encoding="utf-8"?>
-<w:hdr xmlns:wpc="http://schemas.microsoft.com/office/word/2010/wordprocessingCanvas" xmlns:cx="http://schemas.microsoft.com/office/drawing/2014/chartex" xmlns:cx1="http://schemas.microsoft.com/office/drawing/2015/9/8/chartex" xmlns:cx2="http://schemas.microsoft.com/office/drawing/2015/10/21/chartex" xmlns:cx3="http://schemas.microsoft.com/office/drawing/2016/5/9/chartex" xmlns:cx4="http://schemas.microsoft.com/office/drawing/2016/5/10/chartex" xmlns:cx5="http://schemas.microsoft.com/office/drawing/2016/5/11/chartex" xmlns:cx6="http://schemas.microsoft.com/office/drawing/2016/5/12/chartex" xmlns:cx7="http://schemas.microsoft.com/office/drawing/2016/5/13/chartex" xmlns:cx8="http://schemas.microsoft.com/office/drawing/2016/5/14/chartex" xmlns:mc="http://schemas.openxmlformats.org/markup-compatibility/2006" xmlns:aink="http://schemas.microsoft.com/office/drawing/2016/ink" xmlns:am3d="http://schemas.microsoft.com/office/drawing/2017/model3d" xmlns:o="urn:schemas-microsoft-com:office:office" xmlns:oel="http://schemas.microsoft.com/office/2019/extlst" xmlns:r="http://schemas.openxmlformats.org/officeDocument/2006/relationships" xmlns:m="http://schemas.openxmlformats.org/officeDocument/2006/math" xmlns:v="urn:schemas-microsoft-com:vml" xmlns:wp14="http://schemas.microsoft.com/office/word/2010/wordprocessingDrawing" xmlns:wp="http://schemas.openxmlformats.org/drawingml/2006/wordprocessingDrawing" xmlns:w10="urn:schemas-microsoft-com:office:word" xmlns:w="http://schemas.openxmlformats.org/wordprocessingml/2006/main" xmlns:w14="http://schemas.microsoft.com/office/word/2010/wordml" xmlns:w15="http://schemas.microsoft.com/office/word/2012/wordml" xmlns:w16cex="http://schemas.microsoft.com/office/word/2018/wordml/cex" xmlns:w16cid="http://schemas.microsoft.com/office/word/2016/wordml/cid" xmlns:w16="http://schemas.microsoft.com/office/word/2018/wordml" xmlns:w16sdtdh="http://schemas.microsoft.com/office/word/2020/wordml/sdtdatahash" xmlns:w16se="http://schemas.microsoft.com/office/word/2015/wordml/symex" xmlns:wpg="http://schemas.microsoft.com/office/word/2010/wordprocessingGroup" xmlns:wpi="http://schemas.microsoft.com/office/word/2010/wordprocessingInk" xmlns:wne="http://schemas.microsoft.com/office/word/2006/wordml" xmlns:wps="http://schemas.microsoft.com/office/word/2010/wordprocessingShape" mc:Ignorable="w14 w15 w16se w16cid w16 w16cex w16sdtdh wp14">
+<w:hdr xmlns:wpc="http://schemas.microsoft.com/office/word/2010/wordprocessingCanvas" xmlns:cx="http://schemas.microsoft.com/office/drawing/2014/chartex" xmlns:cx1="http://schemas.microsoft.com/office/drawing/2015/9/8/chartex" xmlns:cx2="http://schemas.microsoft.com/office/drawing/2015/10/21/chartex" xmlns:cx3="http://schemas.microsoft.com/office/drawing/2016/5/9/chartex" xmlns:cx4="http://schemas.microsoft.com/office/drawing/2016/5/10/chartex" xmlns:cx5="http://schemas.microsoft.com/office/drawing/2016/5/11/chartex" xmlns:cx6="http://schemas.microsoft.com/office/drawing/2016/5/12/chartex" xmlns:cx7="http://schemas.microsoft.com/office/drawing/2016/5/13/chartex" xmlns:cx8="http://schemas.microsoft.com/office/drawing/2016/5/14/chartex" xmlns:mc="http://schemas.openxmlformats.org/markup-compatibility/2006" xmlns:aink="http://schemas.microsoft.com/office/drawing/2016/ink" xmlns:am3d="http://schemas.microsoft.com/office/drawing/2017/model3d" xmlns:o="urn:schemas-microsoft-com:office:office" xmlns:r="http://schemas.openxmlformats.org/officeDocument/2006/relationships" xmlns:m="http://schemas.openxmlformats.org/officeDocument/2006/math" xmlns:v="urn:schemas-microsoft-com:vml" xmlns:wp14="http://schemas.microsoft.com/office/word/2010/wordprocessingDrawing" xmlns:wp="http://schemas.openxmlformats.org/drawingml/2006/wordprocessingDrawing" xmlns:w10="urn:schemas-microsoft-com:office:word" xmlns:w="http://schemas.openxmlformats.org/wordprocessingml/2006/main" xmlns:w14="http://schemas.microsoft.com/office/word/2010/wordml" xmlns:w15="http://schemas.microsoft.com/office/word/2012/wordml" xmlns:w16cex="http://schemas.microsoft.com/office/word/2018/wordml/cex" xmlns:w16cid="http://schemas.microsoft.com/office/word/2016/wordml/cid" xmlns:w16="http://schemas.microsoft.com/office/word/2018/wordml" xmlns:w16sdtdh="http://schemas.microsoft.com/office/word/2020/wordml/sdtdatahash" xmlns:w16se="http://schemas.microsoft.com/office/word/2015/wordml/symex" xmlns:wpg="http://schemas.microsoft.com/office/word/2010/wordprocessingGroup" xmlns:wpi="http://schemas.microsoft.com/office/word/2010/wordprocessingInk" xmlns:wne="http://schemas.microsoft.com/office/word/2006/wordml" xmlns:wps="http://schemas.microsoft.com/office/word/2010/wordprocessingShape" mc:Ignorable="w14 w15 w16se w16cid w16 w16cex w16sdtdh wp14">
   <w:p>
     <w:pPr>
       <w:pStyle w:val="Header"/>
@@ -6377,7 +4047,7 @@
 </file>
 
 <file path=word/header3.xml><?xml version="1.0" encoding="utf-8"?>
-<w:hdr xmlns:wpc="http://schemas.microsoft.com/office/word/2010/wordprocessingCanvas" xmlns:cx="http://schemas.microsoft.com/office/drawing/2014/chartex" xmlns:cx1="http://schemas.microsoft.com/office/drawing/2015/9/8/chartex" xmlns:cx2="http://schemas.microsoft.com/office/drawing/2015/10/21/chartex" xmlns:cx3="http://schemas.microsoft.com/office/drawing/2016/5/9/chartex" xmlns:cx4="http://schemas.microsoft.com/office/drawing/2016/5/10/chartex" xmlns:cx5="http://schemas.microsoft.com/office/drawing/2016/5/11/chartex" xmlns:cx6="http://schemas.microsoft.com/office/drawing/2016/5/12/chartex" xmlns:cx7="http://schemas.microsoft.com/office/drawing/2016/5/13/chartex" xmlns:cx8="http://schemas.microsoft.com/office/drawing/2016/5/14/chartex" xmlns:mc="http://schemas.openxmlformats.org/markup-compatibility/2006" xmlns:aink="http://schemas.microsoft.com/office/drawing/2016/ink" xmlns:am3d="http://schemas.microsoft.com/office/drawing/2017/model3d" xmlns:o="urn:schemas-microsoft-com:office:office" xmlns:oel="http://schemas.microsoft.com/office/2019/extlst" xmlns:r="http://schemas.openxmlformats.org/officeDocument/2006/relationships" xmlns:m="http://schemas.openxmlformats.org/officeDocument/2006/math" xmlns:v="urn:schemas-microsoft-com:vml" xmlns:wp14="http://schemas.microsoft.com/office/word/2010/wordprocessingDrawing" xmlns:wp="http://schemas.openxmlformats.org/drawingml/2006/wordprocessingDrawing" xmlns:w10="urn:schemas-microsoft-com:office:word" xmlns:w="http://schemas.openxmlformats.org/wordprocessingml/2006/main" xmlns:w14="http://schemas.microsoft.com/office/word/2010/wordml" xmlns:w15="http://schemas.microsoft.com/office/word/2012/wordml" xmlns:w16cex="http://schemas.microsoft.com/office/word/2018/wordml/cex" xmlns:w16cid="http://schemas.microsoft.com/office/word/2016/wordml/cid" xmlns:w16="http://schemas.microsoft.com/office/word/2018/wordml" xmlns:w16sdtdh="http://schemas.microsoft.com/office/word/2020/wordml/sdtdatahash" xmlns:w16se="http://schemas.microsoft.com/office/word/2015/wordml/symex" xmlns:wpg="http://schemas.microsoft.com/office/word/2010/wordprocessingGroup" xmlns:wpi="http://schemas.microsoft.com/office/word/2010/wordprocessingInk" xmlns:wne="http://schemas.microsoft.com/office/word/2006/wordml" xmlns:wps="http://schemas.microsoft.com/office/word/2010/wordprocessingShape" mc:Ignorable="w14 w15 w16se w16cid w16 w16cex w16sdtdh wp14">
+<w:hdr xmlns:wpc="http://schemas.microsoft.com/office/word/2010/wordprocessingCanvas" xmlns:cx="http://schemas.microsoft.com/office/drawing/2014/chartex" xmlns:cx1="http://schemas.microsoft.com/office/drawing/2015/9/8/chartex" xmlns:cx2="http://schemas.microsoft.com/office/drawing/2015/10/21/chartex" xmlns:cx3="http://schemas.microsoft.com/office/drawing/2016/5/9/chartex" xmlns:cx4="http://schemas.microsoft.com/office/drawing/2016/5/10/chartex" xmlns:cx5="http://schemas.microsoft.com/office/drawing/2016/5/11/chartex" xmlns:cx6="http://schemas.microsoft.com/office/drawing/2016/5/12/chartex" xmlns:cx7="http://schemas.microsoft.com/office/drawing/2016/5/13/chartex" xmlns:cx8="http://schemas.microsoft.com/office/drawing/2016/5/14/chartex" xmlns:mc="http://schemas.openxmlformats.org/markup-compatibility/2006" xmlns:aink="http://schemas.microsoft.com/office/drawing/2016/ink" xmlns:am3d="http://schemas.microsoft.com/office/drawing/2017/model3d" xmlns:o="urn:schemas-microsoft-com:office:office" xmlns:r="http://schemas.openxmlformats.org/officeDocument/2006/relationships" xmlns:m="http://schemas.openxmlformats.org/officeDocument/2006/math" xmlns:v="urn:schemas-microsoft-com:vml" xmlns:wp14="http://schemas.microsoft.com/office/word/2010/wordprocessingDrawing" xmlns:wp="http://schemas.openxmlformats.org/drawingml/2006/wordprocessingDrawing" xmlns:w10="urn:schemas-microsoft-com:office:word" xmlns:w="http://schemas.openxmlformats.org/wordprocessingml/2006/main" xmlns:w14="http://schemas.microsoft.com/office/word/2010/wordml" xmlns:w15="http://schemas.microsoft.com/office/word/2012/wordml" xmlns:w16cex="http://schemas.microsoft.com/office/word/2018/wordml/cex" xmlns:w16cid="http://schemas.microsoft.com/office/word/2016/wordml/cid" xmlns:w16="http://schemas.microsoft.com/office/word/2018/wordml" xmlns:w16sdtdh="http://schemas.microsoft.com/office/word/2020/wordml/sdtdatahash" xmlns:w16se="http://schemas.microsoft.com/office/word/2015/wordml/symex" xmlns:wpg="http://schemas.microsoft.com/office/word/2010/wordprocessingGroup" xmlns:wpi="http://schemas.microsoft.com/office/word/2010/wordprocessingInk" xmlns:wne="http://schemas.microsoft.com/office/word/2006/wordml" xmlns:wps="http://schemas.microsoft.com/office/word/2010/wordprocessingShape" mc:Ignorable="w14 w15 w16se w16cid w16 w16cex w16sdtdh wp14">
   <w:p>
     <w:pPr>
       <w:pStyle w:val="Header"/>
@@ -6387,7 +4057,7 @@
 </file>
 
 <file path=word/numbering.xml><?xml version="1.0" encoding="utf-8"?>
-<w:numbering xmlns:wpc="http://schemas.microsoft.com/office/word/2010/wordprocessingCanvas" xmlns:cx="http://schemas.microsoft.com/office/drawing/2014/chartex" xmlns:cx1="http://schemas.microsoft.com/office/drawing/2015/9/8/chartex" xmlns:cx2="http://schemas.microsoft.com/office/drawing/2015/10/21/chartex" xmlns:cx3="http://schemas.microsoft.com/office/drawing/2016/5/9/chartex" xmlns:cx4="http://schemas.microsoft.com/office/drawing/2016/5/10/chartex" xmlns:cx5="http://schemas.microsoft.com/office/drawing/2016/5/11/chartex" xmlns:cx6="http://schemas.microsoft.com/office/drawing/2016/5/12/chartex" xmlns:cx7="http://schemas.microsoft.com/office/drawing/2016/5/13/chartex" xmlns:cx8="http://schemas.microsoft.com/office/drawing/2016/5/14/chartex" xmlns:mc="http://schemas.openxmlformats.org/markup-compatibility/2006" xmlns:aink="http://schemas.microsoft.com/office/drawing/2016/ink" xmlns:am3d="http://schemas.microsoft.com/office/drawing/2017/model3d" xmlns:o="urn:schemas-microsoft-com:office:office" xmlns:oel="http://schemas.microsoft.com/office/2019/extlst" xmlns:r="http://schemas.openxmlformats.org/officeDocument/2006/relationships" xmlns:m="http://schemas.openxmlformats.org/officeDocument/2006/math" xmlns:v="urn:schemas-microsoft-com:vml" xmlns:wp14="http://schemas.microsoft.com/office/word/2010/wordprocessingDrawing" xmlns:wp="http://schemas.openxmlformats.org/drawingml/2006/wordprocessingDrawing" xmlns:w10="urn:schemas-microsoft-com:office:word" xmlns:w="http://schemas.openxmlformats.org/wordprocessingml/2006/main" xmlns:w14="http://schemas.microsoft.com/office/word/2010/wordml" xmlns:w15="http://schemas.microsoft.com/office/word/2012/wordml" xmlns:w16cex="http://schemas.microsoft.com/office/word/2018/wordml/cex" xmlns:w16cid="http://schemas.microsoft.com/office/word/2016/wordml/cid" xmlns:w16="http://schemas.microsoft.com/office/word/2018/wordml" xmlns:w16sdtdh="http://schemas.microsoft.com/office/word/2020/wordml/sdtdatahash" xmlns:w16se="http://schemas.microsoft.com/office/word/2015/wordml/symex" xmlns:wpg="http://schemas.microsoft.com/office/word/2010/wordprocessingGroup" xmlns:wpi="http://schemas.microsoft.com/office/word/2010/wordprocessingInk" xmlns:wne="http://schemas.microsoft.com/office/word/2006/wordml" xmlns:wps="http://schemas.microsoft.com/office/word/2010/wordprocessingShape" mc:Ignorable="w14 w15 w16se w16cid w16 w16cex w16sdtdh wp14">
+<w:numbering xmlns:wpc="http://schemas.microsoft.com/office/word/2010/wordprocessingCanvas" xmlns:cx="http://schemas.microsoft.com/office/drawing/2014/chartex" xmlns:cx1="http://schemas.microsoft.com/office/drawing/2015/9/8/chartex" xmlns:cx2="http://schemas.microsoft.com/office/drawing/2015/10/21/chartex" xmlns:cx3="http://schemas.microsoft.com/office/drawing/2016/5/9/chartex" xmlns:cx4="http://schemas.microsoft.com/office/drawing/2016/5/10/chartex" xmlns:cx5="http://schemas.microsoft.com/office/drawing/2016/5/11/chartex" xmlns:cx6="http://schemas.microsoft.com/office/drawing/2016/5/12/chartex" xmlns:cx7="http://schemas.microsoft.com/office/drawing/2016/5/13/chartex" xmlns:cx8="http://schemas.microsoft.com/office/drawing/2016/5/14/chartex" xmlns:mc="http://schemas.openxmlformats.org/markup-compatibility/2006" xmlns:aink="http://schemas.microsoft.com/office/drawing/2016/ink" xmlns:am3d="http://schemas.microsoft.com/office/drawing/2017/model3d" xmlns:o="urn:schemas-microsoft-com:office:office" xmlns:r="http://schemas.openxmlformats.org/officeDocument/2006/relationships" xmlns:m="http://schemas.openxmlformats.org/officeDocument/2006/math" xmlns:v="urn:schemas-microsoft-com:vml" xmlns:wp14="http://schemas.microsoft.com/office/word/2010/wordprocessingDrawing" xmlns:wp="http://schemas.openxmlformats.org/drawingml/2006/wordprocessingDrawing" xmlns:w10="urn:schemas-microsoft-com:office:word" xmlns:w="http://schemas.openxmlformats.org/wordprocessingml/2006/main" xmlns:w14="http://schemas.microsoft.com/office/word/2010/wordml" xmlns:w15="http://schemas.microsoft.com/office/word/2012/wordml" xmlns:w16cex="http://schemas.microsoft.com/office/word/2018/wordml/cex" xmlns:w16cid="http://schemas.microsoft.com/office/word/2016/wordml/cid" xmlns:w16="http://schemas.microsoft.com/office/word/2018/wordml" xmlns:w16sdtdh="http://schemas.microsoft.com/office/word/2020/wordml/sdtdatahash" xmlns:w16se="http://schemas.microsoft.com/office/word/2015/wordml/symex" xmlns:wpg="http://schemas.microsoft.com/office/word/2010/wordprocessingGroup" xmlns:wpi="http://schemas.microsoft.com/office/word/2010/wordprocessingInk" xmlns:wne="http://schemas.microsoft.com/office/word/2006/wordml" xmlns:wps="http://schemas.microsoft.com/office/word/2010/wordprocessingShape" mc:Ignorable="w14 w15 w16se w16cid w16 w16cex w16sdtdh wp14">
   <w:abstractNum w:abstractNumId="0" w15:restartNumberingAfterBreak="0">
     <w:nsid w:val="08B2501C"/>
     <w:multiLevelType w:val="hybridMultilevel"/>
@@ -6727,13 +4397,13 @@
       </w:rPr>
     </w:lvl>
   </w:abstractNum>
-  <w:num w:numId="1" w16cid:durableId="1014916975">
+  <w:num w:numId="1">
     <w:abstractNumId w:val="0"/>
   </w:num>
-  <w:num w:numId="2" w16cid:durableId="790243854">
+  <w:num w:numId="2">
     <w:abstractNumId w:val="2"/>
   </w:num>
-  <w:num w:numId="3" w16cid:durableId="308830307">
+  <w:num w:numId="3">
     <w:abstractNumId w:val="1"/>
   </w:num>
 </w:numbering>

</xml_diff>

<commit_message>
Added restitution to Diversion.
</commit_message>
<xml_diff>
--- a/resources/Templates/Diversion_Template.docx
+++ b/resources/Templates/Diversion_Template.docx
@@ -1,6 +1,6 @@
 
 <file path=word/document.xml><?xml version="1.0" encoding="utf-8"?>
-<w:document xmlns:wpc="http://schemas.microsoft.com/office/word/2010/wordprocessingCanvas" xmlns:cx="http://schemas.microsoft.com/office/drawing/2014/chartex" xmlns:cx1="http://schemas.microsoft.com/office/drawing/2015/9/8/chartex" xmlns:cx2="http://schemas.microsoft.com/office/drawing/2015/10/21/chartex" xmlns:cx3="http://schemas.microsoft.com/office/drawing/2016/5/9/chartex" xmlns:cx4="http://schemas.microsoft.com/office/drawing/2016/5/10/chartex" xmlns:cx5="http://schemas.microsoft.com/office/drawing/2016/5/11/chartex" xmlns:cx6="http://schemas.microsoft.com/office/drawing/2016/5/12/chartex" xmlns:cx7="http://schemas.microsoft.com/office/drawing/2016/5/13/chartex" xmlns:cx8="http://schemas.microsoft.com/office/drawing/2016/5/14/chartex" xmlns:mc="http://schemas.openxmlformats.org/markup-compatibility/2006" xmlns:aink="http://schemas.microsoft.com/office/drawing/2016/ink" xmlns:am3d="http://schemas.microsoft.com/office/drawing/2017/model3d" xmlns:o="urn:schemas-microsoft-com:office:office" xmlns:r="http://schemas.openxmlformats.org/officeDocument/2006/relationships" xmlns:m="http://schemas.openxmlformats.org/officeDocument/2006/math" xmlns:v="urn:schemas-microsoft-com:vml" xmlns:wp14="http://schemas.microsoft.com/office/word/2010/wordprocessingDrawing" xmlns:wp="http://schemas.openxmlformats.org/drawingml/2006/wordprocessingDrawing" xmlns:w10="urn:schemas-microsoft-com:office:word" xmlns:w="http://schemas.openxmlformats.org/wordprocessingml/2006/main" xmlns:w14="http://schemas.microsoft.com/office/word/2010/wordml" xmlns:w15="http://schemas.microsoft.com/office/word/2012/wordml" xmlns:w16cex="http://schemas.microsoft.com/office/word/2018/wordml/cex" xmlns:w16cid="http://schemas.microsoft.com/office/word/2016/wordml/cid" xmlns:w16="http://schemas.microsoft.com/office/word/2018/wordml" xmlns:w16sdtdh="http://schemas.microsoft.com/office/word/2020/wordml/sdtdatahash" xmlns:w16se="http://schemas.microsoft.com/office/word/2015/wordml/symex" xmlns:wpg="http://schemas.microsoft.com/office/word/2010/wordprocessingGroup" xmlns:wpi="http://schemas.microsoft.com/office/word/2010/wordprocessingInk" xmlns:wne="http://schemas.microsoft.com/office/word/2006/wordml" xmlns:wps="http://schemas.microsoft.com/office/word/2010/wordprocessingShape" mc:Ignorable="w14 w15 w16se w16cid w16 w16cex w16sdtdh wp14">
+<w:document xmlns:wpc="http://schemas.microsoft.com/office/word/2010/wordprocessingCanvas" xmlns:cx="http://schemas.microsoft.com/office/drawing/2014/chartex" xmlns:cx1="http://schemas.microsoft.com/office/drawing/2015/9/8/chartex" xmlns:cx2="http://schemas.microsoft.com/office/drawing/2015/10/21/chartex" xmlns:cx3="http://schemas.microsoft.com/office/drawing/2016/5/9/chartex" xmlns:cx4="http://schemas.microsoft.com/office/drawing/2016/5/10/chartex" xmlns:cx5="http://schemas.microsoft.com/office/drawing/2016/5/11/chartex" xmlns:cx6="http://schemas.microsoft.com/office/drawing/2016/5/12/chartex" xmlns:cx7="http://schemas.microsoft.com/office/drawing/2016/5/13/chartex" xmlns:cx8="http://schemas.microsoft.com/office/drawing/2016/5/14/chartex" xmlns:mc="http://schemas.openxmlformats.org/markup-compatibility/2006" xmlns:aink="http://schemas.microsoft.com/office/drawing/2016/ink" xmlns:am3d="http://schemas.microsoft.com/office/drawing/2017/model3d" xmlns:o="urn:schemas-microsoft-com:office:office" xmlns:oel="http://schemas.microsoft.com/office/2019/extlst" xmlns:r="http://schemas.openxmlformats.org/officeDocument/2006/relationships" xmlns:m="http://schemas.openxmlformats.org/officeDocument/2006/math" xmlns:v="urn:schemas-microsoft-com:vml" xmlns:wp14="http://schemas.microsoft.com/office/word/2010/wordprocessingDrawing" xmlns:wp="http://schemas.openxmlformats.org/drawingml/2006/wordprocessingDrawing" xmlns:w10="urn:schemas-microsoft-com:office:word" xmlns:w="http://schemas.openxmlformats.org/wordprocessingml/2006/main" xmlns:w14="http://schemas.microsoft.com/office/word/2010/wordml" xmlns:w15="http://schemas.microsoft.com/office/word/2012/wordml" xmlns:w16cex="http://schemas.microsoft.com/office/word/2018/wordml/cex" xmlns:w16cid="http://schemas.microsoft.com/office/word/2016/wordml/cid" xmlns:w16="http://schemas.microsoft.com/office/word/2018/wordml" xmlns:w16sdtdh="http://schemas.microsoft.com/office/word/2020/wordml/sdtdatahash" xmlns:w16se="http://schemas.microsoft.com/office/word/2015/wordml/symex" xmlns:wpg="http://schemas.microsoft.com/office/word/2010/wordprocessingGroup" xmlns:wpi="http://schemas.microsoft.com/office/word/2010/wordprocessingInk" xmlns:wne="http://schemas.microsoft.com/office/word/2006/wordml" xmlns:wps="http://schemas.microsoft.com/office/word/2010/wordprocessingShape" mc:Ignorable="w14 w15 w16se w16cid w16 w16cex w16sdtdh wp14">
   <w:body>
     <w:p>
       <w:pPr>
@@ -255,8 +255,18 @@
           <w:sz w:val="20"/>
           <w:szCs w:val="20"/>
         </w:rPr>
-        <w:t>{{ case_number</w:t>
-      </w:r>
+        <w:t xml:space="preserve">{{ </w:t>
+      </w:r>
+      <w:proofErr w:type="spellStart"/>
+      <w:r>
+        <w:rPr>
+          <w:rFonts w:ascii="Palatino Linotype" w:hAnsi="Palatino Linotype"/>
+          <w:sz w:val="20"/>
+          <w:szCs w:val="20"/>
+        </w:rPr>
+        <w:t>case_number</w:t>
+      </w:r>
+      <w:proofErr w:type="spellEnd"/>
       <w:r>
         <w:rPr>
           <w:rFonts w:ascii="Palatino Linotype" w:hAnsi="Palatino Linotype"/>
@@ -342,15 +352,33 @@
           <w:sz w:val="20"/>
           <w:szCs w:val="20"/>
         </w:rPr>
-        <w:t>{{ defendant.</w:t>
-      </w:r>
-      <w:r>
-        <w:rPr>
-          <w:rFonts w:ascii="Palatino Linotype" w:hAnsi="Palatino Linotype"/>
-          <w:sz w:val="20"/>
-          <w:szCs w:val="20"/>
-        </w:rPr>
-        <w:t>first_name }}</w:t>
+        <w:t xml:space="preserve">{{ </w:t>
+      </w:r>
+      <w:proofErr w:type="spellStart"/>
+      <w:r>
+        <w:rPr>
+          <w:rFonts w:ascii="Palatino Linotype" w:hAnsi="Palatino Linotype"/>
+          <w:sz w:val="20"/>
+          <w:szCs w:val="20"/>
+        </w:rPr>
+        <w:t>defendant.</w:t>
+      </w:r>
+      <w:r>
+        <w:rPr>
+          <w:rFonts w:ascii="Palatino Linotype" w:hAnsi="Palatino Linotype"/>
+          <w:sz w:val="20"/>
+          <w:szCs w:val="20"/>
+        </w:rPr>
+        <w:t>first_name</w:t>
+      </w:r>
+      <w:proofErr w:type="spellEnd"/>
+      <w:r>
+        <w:rPr>
+          <w:rFonts w:ascii="Palatino Linotype" w:hAnsi="Palatino Linotype"/>
+          <w:sz w:val="20"/>
+          <w:szCs w:val="20"/>
+        </w:rPr>
+        <w:t xml:space="preserve"> }}</w:t>
       </w:r>
       <w:r>
         <w:rPr>
@@ -366,7 +394,16 @@
           <w:sz w:val="20"/>
           <w:szCs w:val="20"/>
         </w:rPr>
-        <w:t>{{ defendant.</w:t>
+        <w:t xml:space="preserve">{{ </w:t>
+      </w:r>
+      <w:proofErr w:type="spellStart"/>
+      <w:r>
+        <w:rPr>
+          <w:rFonts w:ascii="Palatino Linotype" w:hAnsi="Palatino Linotype"/>
+          <w:sz w:val="20"/>
+          <w:szCs w:val="20"/>
+        </w:rPr>
+        <w:t>defendant.</w:t>
       </w:r>
       <w:r>
         <w:rPr>
@@ -382,7 +419,16 @@
           <w:sz w:val="20"/>
           <w:szCs w:val="20"/>
         </w:rPr>
-        <w:t>name }}</w:t>
+        <w:t>name</w:t>
+      </w:r>
+      <w:proofErr w:type="spellEnd"/>
+      <w:r>
+        <w:rPr>
+          <w:rFonts w:ascii="Palatino Linotype" w:hAnsi="Palatino Linotype"/>
+          <w:sz w:val="20"/>
+          <w:szCs w:val="20"/>
+        </w:rPr>
+        <w:t xml:space="preserve"> }}</w:t>
       </w:r>
       <w:r>
         <w:rPr>
@@ -514,7 +560,17 @@
           <w:sz w:val="20"/>
           <w:szCs w:val="20"/>
         </w:rPr>
-        <w:t>% if judicial_officer</w:t>
+        <w:t xml:space="preserve">% if </w:t>
+      </w:r>
+      <w:proofErr w:type="spellStart"/>
+      <w:r>
+        <w:rPr>
+          <w:rFonts w:ascii="Palatino Linotype" w:hAnsi="Palatino Linotype"/>
+          <w:bCs/>
+          <w:sz w:val="20"/>
+          <w:szCs w:val="20"/>
+        </w:rPr>
+        <w:t>judicial_officer</w:t>
       </w:r>
       <w:r>
         <w:rPr>
@@ -534,6 +590,7 @@
         </w:rPr>
         <w:t>_type</w:t>
       </w:r>
+      <w:proofErr w:type="spellEnd"/>
       <w:r>
         <w:rPr>
           <w:rFonts w:ascii="Palatino Linotype" w:hAnsi="Palatino Linotype"/>
@@ -619,7 +676,34 @@
           <w:sz w:val="20"/>
           <w:szCs w:val="20"/>
         </w:rPr>
-        <w:t>{% elif judicial_officer</w:t>
+        <w:t xml:space="preserve">{% </w:t>
+      </w:r>
+      <w:proofErr w:type="spellStart"/>
+      <w:r>
+        <w:rPr>
+          <w:rFonts w:ascii="Palatino Linotype" w:hAnsi="Palatino Linotype"/>
+          <w:sz w:val="20"/>
+          <w:szCs w:val="20"/>
+        </w:rPr>
+        <w:t>elif</w:t>
+      </w:r>
+      <w:proofErr w:type="spellEnd"/>
+      <w:r>
+        <w:rPr>
+          <w:rFonts w:ascii="Palatino Linotype" w:hAnsi="Palatino Linotype"/>
+          <w:sz w:val="20"/>
+          <w:szCs w:val="20"/>
+        </w:rPr>
+        <w:t xml:space="preserve"> </w:t>
+      </w:r>
+      <w:proofErr w:type="spellStart"/>
+      <w:r>
+        <w:rPr>
+          <w:rFonts w:ascii="Palatino Linotype" w:hAnsi="Palatino Linotype"/>
+          <w:sz w:val="20"/>
+          <w:szCs w:val="20"/>
+        </w:rPr>
+        <w:t>judicial_officer</w:t>
       </w:r>
       <w:r>
         <w:rPr>
@@ -635,7 +719,16 @@
           <w:sz w:val="20"/>
           <w:szCs w:val="20"/>
         </w:rPr>
-        <w:t>_type == ‘Judge’ %}</w:t>
+        <w:t>_type</w:t>
+      </w:r>
+      <w:proofErr w:type="spellEnd"/>
+      <w:r>
+        <w:rPr>
+          <w:rFonts w:ascii="Palatino Linotype" w:hAnsi="Palatino Linotype"/>
+          <w:sz w:val="20"/>
+          <w:szCs w:val="20"/>
+        </w:rPr>
+        <w:t xml:space="preserve"> == ‘Judge’ %}</w:t>
       </w:r>
     </w:p>
     <w:p>
@@ -753,15 +846,51 @@
           <w:sz w:val="20"/>
           <w:szCs w:val="20"/>
         </w:rPr>
-        <w:t>{{ appearance_reason }}</w:t>
-      </w:r>
-      <w:r>
-        <w:rPr>
-          <w:rFonts w:ascii="Palatino Linotype" w:hAnsi="Palatino Linotype"/>
-          <w:sz w:val="20"/>
-          <w:szCs w:val="20"/>
-        </w:rPr>
-        <w:t xml:space="preserve"> on {{ plea_trial_date }}.</w:t>
+        <w:t xml:space="preserve">{{ </w:t>
+      </w:r>
+      <w:proofErr w:type="spellStart"/>
+      <w:r>
+        <w:rPr>
+          <w:rFonts w:ascii="Palatino Linotype" w:hAnsi="Palatino Linotype"/>
+          <w:sz w:val="20"/>
+          <w:szCs w:val="20"/>
+        </w:rPr>
+        <w:t>appearance_reason</w:t>
+      </w:r>
+      <w:proofErr w:type="spellEnd"/>
+      <w:r>
+        <w:rPr>
+          <w:rFonts w:ascii="Palatino Linotype" w:hAnsi="Palatino Linotype"/>
+          <w:sz w:val="20"/>
+          <w:szCs w:val="20"/>
+        </w:rPr>
+        <w:t xml:space="preserve"> }}</w:t>
+      </w:r>
+      <w:r>
+        <w:rPr>
+          <w:rFonts w:ascii="Palatino Linotype" w:hAnsi="Palatino Linotype"/>
+          <w:sz w:val="20"/>
+          <w:szCs w:val="20"/>
+        </w:rPr>
+        <w:t xml:space="preserve"> on {{ </w:t>
+      </w:r>
+      <w:proofErr w:type="spellStart"/>
+      <w:r>
+        <w:rPr>
+          <w:rFonts w:ascii="Palatino Linotype" w:hAnsi="Palatino Linotype"/>
+          <w:sz w:val="20"/>
+          <w:szCs w:val="20"/>
+        </w:rPr>
+        <w:t>plea_trial_date</w:t>
+      </w:r>
+      <w:proofErr w:type="spellEnd"/>
+      <w:r>
+        <w:rPr>
+          <w:rFonts w:ascii="Palatino Linotype" w:hAnsi="Palatino Linotype"/>
+          <w:sz w:val="20"/>
+          <w:szCs w:val="20"/>
+        </w:rPr>
+        <w:t xml:space="preserve"> }}.</w:t>
       </w:r>
       <w:r>
         <w:rPr>
@@ -778,16 +907,136 @@
           <w:sz w:val="20"/>
           <w:szCs w:val="20"/>
         </w:rPr>
-        <w:t>{% if defense_counsel_waived is false %}Defendant was represented by {{ defense_counsel }}, {{ defense_counsel_type }}. {% elif defense_counsel_waived is true %}Defendant waived right to counsel. {% endif %}</w:t>
-      </w:r>
-      <w:r>
-        <w:rPr>
-          <w:rFonts w:ascii="Palatino Linotype" w:hAnsi="Palatino Linotype"/>
-          <w:bCs/>
-          <w:sz w:val="20"/>
-          <w:szCs w:val="20"/>
-        </w:rPr>
-        <w:t>{% if amend_offense_details is not none %}Counsel for the State of Ohio made a motion to amend the cha</w:t>
+        <w:t xml:space="preserve">{% if </w:t>
+      </w:r>
+      <w:proofErr w:type="spellStart"/>
+      <w:r>
+        <w:rPr>
+          <w:rFonts w:ascii="Palatino Linotype" w:hAnsi="Palatino Linotype"/>
+          <w:bCs/>
+          <w:sz w:val="20"/>
+          <w:szCs w:val="20"/>
+        </w:rPr>
+        <w:t>defense_counsel_waived</w:t>
+      </w:r>
+      <w:proofErr w:type="spellEnd"/>
+      <w:r>
+        <w:rPr>
+          <w:rFonts w:ascii="Palatino Linotype" w:hAnsi="Palatino Linotype"/>
+          <w:bCs/>
+          <w:sz w:val="20"/>
+          <w:szCs w:val="20"/>
+        </w:rPr>
+        <w:t xml:space="preserve"> is false %}Defendant was represented by {{ </w:t>
+      </w:r>
+      <w:proofErr w:type="spellStart"/>
+      <w:r>
+        <w:rPr>
+          <w:rFonts w:ascii="Palatino Linotype" w:hAnsi="Palatino Linotype"/>
+          <w:bCs/>
+          <w:sz w:val="20"/>
+          <w:szCs w:val="20"/>
+        </w:rPr>
+        <w:t>defense_counsel</w:t>
+      </w:r>
+      <w:proofErr w:type="spellEnd"/>
+      <w:r>
+        <w:rPr>
+          <w:rFonts w:ascii="Palatino Linotype" w:hAnsi="Palatino Linotype"/>
+          <w:bCs/>
+          <w:sz w:val="20"/>
+          <w:szCs w:val="20"/>
+        </w:rPr>
+        <w:t xml:space="preserve"> }}, {{ </w:t>
+      </w:r>
+      <w:proofErr w:type="spellStart"/>
+      <w:r>
+        <w:rPr>
+          <w:rFonts w:ascii="Palatino Linotype" w:hAnsi="Palatino Linotype"/>
+          <w:bCs/>
+          <w:sz w:val="20"/>
+          <w:szCs w:val="20"/>
+        </w:rPr>
+        <w:t>defense_counsel_type</w:t>
+      </w:r>
+      <w:proofErr w:type="spellEnd"/>
+      <w:r>
+        <w:rPr>
+          <w:rFonts w:ascii="Palatino Linotype" w:hAnsi="Palatino Linotype"/>
+          <w:bCs/>
+          <w:sz w:val="20"/>
+          <w:szCs w:val="20"/>
+        </w:rPr>
+        <w:t xml:space="preserve"> }}. {% </w:t>
+      </w:r>
+      <w:proofErr w:type="spellStart"/>
+      <w:r>
+        <w:rPr>
+          <w:rFonts w:ascii="Palatino Linotype" w:hAnsi="Palatino Linotype"/>
+          <w:bCs/>
+          <w:sz w:val="20"/>
+          <w:szCs w:val="20"/>
+        </w:rPr>
+        <w:t>elif</w:t>
+      </w:r>
+      <w:proofErr w:type="spellEnd"/>
+      <w:r>
+        <w:rPr>
+          <w:rFonts w:ascii="Palatino Linotype" w:hAnsi="Palatino Linotype"/>
+          <w:bCs/>
+          <w:sz w:val="20"/>
+          <w:szCs w:val="20"/>
+        </w:rPr>
+        <w:t xml:space="preserve"> </w:t>
+      </w:r>
+      <w:proofErr w:type="spellStart"/>
+      <w:r>
+        <w:rPr>
+          <w:rFonts w:ascii="Palatino Linotype" w:hAnsi="Palatino Linotype"/>
+          <w:bCs/>
+          <w:sz w:val="20"/>
+          <w:szCs w:val="20"/>
+        </w:rPr>
+        <w:t>defense_counsel_waived</w:t>
+      </w:r>
+      <w:proofErr w:type="spellEnd"/>
+      <w:r>
+        <w:rPr>
+          <w:rFonts w:ascii="Palatino Linotype" w:hAnsi="Palatino Linotype"/>
+          <w:bCs/>
+          <w:sz w:val="20"/>
+          <w:szCs w:val="20"/>
+        </w:rPr>
+        <w:t xml:space="preserve"> is true %}Defendant waived right to counsel. {% endif %}</w:t>
+      </w:r>
+      <w:r>
+        <w:rPr>
+          <w:rFonts w:ascii="Palatino Linotype" w:hAnsi="Palatino Linotype"/>
+          <w:bCs/>
+          <w:sz w:val="20"/>
+          <w:szCs w:val="20"/>
+        </w:rPr>
+        <w:t xml:space="preserve">{% if </w:t>
+      </w:r>
+      <w:proofErr w:type="spellStart"/>
+      <w:r>
+        <w:rPr>
+          <w:rFonts w:ascii="Palatino Linotype" w:hAnsi="Palatino Linotype"/>
+          <w:bCs/>
+          <w:sz w:val="20"/>
+          <w:szCs w:val="20"/>
+        </w:rPr>
+        <w:t>amend_offense_details</w:t>
+      </w:r>
+      <w:proofErr w:type="spellEnd"/>
+      <w:r>
+        <w:rPr>
+          <w:rFonts w:ascii="Palatino Linotype" w:hAnsi="Palatino Linotype"/>
+          <w:bCs/>
+          <w:sz w:val="20"/>
+          <w:szCs w:val="20"/>
+        </w:rPr>
+        <w:t xml:space="preserve"> is not none %}Counsel for the State of Ohio made a motion to amend the cha</w:t>
       </w:r>
       <w:r>
         <w:rPr>
@@ -805,7 +1054,27 @@
           <w:sz w:val="20"/>
           <w:szCs w:val="20"/>
         </w:rPr>
-        <w:t>{% if amend_offense_details.motion_disposition  ==  ‘Granted’ %} The Court found the amendment</w:t>
+        <w:t xml:space="preserve">{% if </w:t>
+      </w:r>
+      <w:proofErr w:type="spellStart"/>
+      <w:r>
+        <w:rPr>
+          <w:rFonts w:ascii="Palatino Linotype" w:hAnsi="Palatino Linotype"/>
+          <w:bCs/>
+          <w:sz w:val="20"/>
+          <w:szCs w:val="20"/>
+        </w:rPr>
+        <w:t>amend_offense_details.motion_disposition</w:t>
+      </w:r>
+      <w:proofErr w:type="spellEnd"/>
+      <w:r>
+        <w:rPr>
+          <w:rFonts w:ascii="Palatino Linotype" w:hAnsi="Palatino Linotype"/>
+          <w:bCs/>
+          <w:sz w:val="20"/>
+          <w:szCs w:val="20"/>
+        </w:rPr>
+        <w:t xml:space="preserve">  ==  ‘Granted’ %} The Court found the amendment</w:t>
       </w:r>
       <w:r>
         <w:rPr>
@@ -823,26 +1092,137 @@
           <w:sz w:val="20"/>
           <w:szCs w:val="20"/>
         </w:rPr>
-        <w:t xml:space="preserve"> {{ amend_offense_details.motion_disposition }}.</w:t>
-      </w:r>
-      <w:r>
-        <w:rPr>
-          <w:rFonts w:ascii="Palatino Linotype" w:hAnsi="Palatino Linotype"/>
-          <w:bCs/>
-          <w:sz w:val="20"/>
-          <w:szCs w:val="20"/>
-        </w:rPr>
-        <w:t xml:space="preserve"> The charge(s) of {% for charge in amended_charges_list %}{% if loop.index == 2 %} and {% endif %}{{ charge[0] }} is amended to {{ charge[1] }}{% endfor %}.</w:t>
-      </w:r>
-      <w:r>
-        <w:rPr>
-          <w:rFonts w:ascii="Palatino Linotype" w:hAnsi="Palatino Linotype"/>
-          <w:bCs/>
-          <w:sz w:val="20"/>
-          <w:szCs w:val="20"/>
-        </w:rPr>
-        <w:t>{% elif amend_offense_details.motion_disposition</w:t>
-      </w:r>
+        <w:t xml:space="preserve"> {{ </w:t>
+      </w:r>
+      <w:proofErr w:type="spellStart"/>
+      <w:r>
+        <w:rPr>
+          <w:rFonts w:ascii="Palatino Linotype" w:hAnsi="Palatino Linotype"/>
+          <w:bCs/>
+          <w:sz w:val="20"/>
+          <w:szCs w:val="20"/>
+        </w:rPr>
+        <w:t>amend_offense_details.motion_disposition</w:t>
+      </w:r>
+      <w:proofErr w:type="spellEnd"/>
+      <w:r>
+        <w:rPr>
+          <w:rFonts w:ascii="Palatino Linotype" w:hAnsi="Palatino Linotype"/>
+          <w:bCs/>
+          <w:sz w:val="20"/>
+          <w:szCs w:val="20"/>
+        </w:rPr>
+        <w:t xml:space="preserve"> }}.</w:t>
+      </w:r>
+      <w:r>
+        <w:rPr>
+          <w:rFonts w:ascii="Palatino Linotype" w:hAnsi="Palatino Linotype"/>
+          <w:bCs/>
+          <w:sz w:val="20"/>
+          <w:szCs w:val="20"/>
+        </w:rPr>
+        <w:t xml:space="preserve"> The charge(s) of {% for charge in </w:t>
+      </w:r>
+      <w:proofErr w:type="spellStart"/>
+      <w:r>
+        <w:rPr>
+          <w:rFonts w:ascii="Palatino Linotype" w:hAnsi="Palatino Linotype"/>
+          <w:bCs/>
+          <w:sz w:val="20"/>
+          <w:szCs w:val="20"/>
+        </w:rPr>
+        <w:t>amended_charges_list</w:t>
+      </w:r>
+      <w:proofErr w:type="spellEnd"/>
+      <w:r>
+        <w:rPr>
+          <w:rFonts w:ascii="Palatino Linotype" w:hAnsi="Palatino Linotype"/>
+          <w:bCs/>
+          <w:sz w:val="20"/>
+          <w:szCs w:val="20"/>
+        </w:rPr>
+        <w:t xml:space="preserve"> %}{% if </w:t>
+      </w:r>
+      <w:proofErr w:type="spellStart"/>
+      <w:r>
+        <w:rPr>
+          <w:rFonts w:ascii="Palatino Linotype" w:hAnsi="Palatino Linotype"/>
+          <w:bCs/>
+          <w:sz w:val="20"/>
+          <w:szCs w:val="20"/>
+        </w:rPr>
+        <w:t>loop.index</w:t>
+      </w:r>
+      <w:proofErr w:type="spellEnd"/>
+      <w:r>
+        <w:rPr>
+          <w:rFonts w:ascii="Palatino Linotype" w:hAnsi="Palatino Linotype"/>
+          <w:bCs/>
+          <w:sz w:val="20"/>
+          <w:szCs w:val="20"/>
+        </w:rPr>
+        <w:t xml:space="preserve"> == 2 %} and {% endif %}{{ charge[0] }} is amended to {{ charge[1] }}{% </w:t>
+      </w:r>
+      <w:proofErr w:type="spellStart"/>
+      <w:r>
+        <w:rPr>
+          <w:rFonts w:ascii="Palatino Linotype" w:hAnsi="Palatino Linotype"/>
+          <w:bCs/>
+          <w:sz w:val="20"/>
+          <w:szCs w:val="20"/>
+        </w:rPr>
+        <w:t>endfor</w:t>
+      </w:r>
+      <w:proofErr w:type="spellEnd"/>
+      <w:r>
+        <w:rPr>
+          <w:rFonts w:ascii="Palatino Linotype" w:hAnsi="Palatino Linotype"/>
+          <w:bCs/>
+          <w:sz w:val="20"/>
+          <w:szCs w:val="20"/>
+        </w:rPr>
+        <w:t xml:space="preserve"> %}.</w:t>
+      </w:r>
+      <w:r>
+        <w:rPr>
+          <w:rFonts w:ascii="Palatino Linotype" w:hAnsi="Palatino Linotype"/>
+          <w:bCs/>
+          <w:sz w:val="20"/>
+          <w:szCs w:val="20"/>
+        </w:rPr>
+        <w:t xml:space="preserve">{% </w:t>
+      </w:r>
+      <w:proofErr w:type="spellStart"/>
+      <w:r>
+        <w:rPr>
+          <w:rFonts w:ascii="Palatino Linotype" w:hAnsi="Palatino Linotype"/>
+          <w:bCs/>
+          <w:sz w:val="20"/>
+          <w:szCs w:val="20"/>
+        </w:rPr>
+        <w:t>elif</w:t>
+      </w:r>
+      <w:proofErr w:type="spellEnd"/>
+      <w:r>
+        <w:rPr>
+          <w:rFonts w:ascii="Palatino Linotype" w:hAnsi="Palatino Linotype"/>
+          <w:bCs/>
+          <w:sz w:val="20"/>
+          <w:szCs w:val="20"/>
+        </w:rPr>
+        <w:t xml:space="preserve"> </w:t>
+      </w:r>
+      <w:proofErr w:type="spellStart"/>
+      <w:r>
+        <w:rPr>
+          <w:rFonts w:ascii="Palatino Linotype" w:hAnsi="Palatino Linotype"/>
+          <w:bCs/>
+          <w:sz w:val="20"/>
+          <w:szCs w:val="20"/>
+        </w:rPr>
+        <w:t>amend_offense_details.motion_disposition</w:t>
+      </w:r>
+      <w:proofErr w:type="spellEnd"/>
       <w:r>
         <w:rPr>
           <w:rFonts w:ascii="Palatino Linotype" w:hAnsi="Palatino Linotype"/>
@@ -877,16 +1257,36 @@
           <w:sz w:val="20"/>
           <w:szCs w:val="20"/>
         </w:rPr>
-        <w:t xml:space="preserve"> and therefore the motion is {{ amend_offense</w:t>
-      </w:r>
-      <w:r>
-        <w:rPr>
-          <w:rFonts w:ascii="Palatino Linotype" w:hAnsi="Palatino Linotype"/>
-          <w:bCs/>
-          <w:sz w:val="20"/>
-          <w:szCs w:val="20"/>
-        </w:rPr>
-        <w:t>_details.motion_disposition }}.</w:t>
+        <w:t xml:space="preserve"> and therefore the motion is {{ </w:t>
+      </w:r>
+      <w:proofErr w:type="spellStart"/>
+      <w:r>
+        <w:rPr>
+          <w:rFonts w:ascii="Palatino Linotype" w:hAnsi="Palatino Linotype"/>
+          <w:bCs/>
+          <w:sz w:val="20"/>
+          <w:szCs w:val="20"/>
+        </w:rPr>
+        <w:t>amend_offense</w:t>
+      </w:r>
+      <w:r>
+        <w:rPr>
+          <w:rFonts w:ascii="Palatino Linotype" w:hAnsi="Palatino Linotype"/>
+          <w:bCs/>
+          <w:sz w:val="20"/>
+          <w:szCs w:val="20"/>
+        </w:rPr>
+        <w:t>_details.motion_disposition</w:t>
+      </w:r>
+      <w:proofErr w:type="spellEnd"/>
+      <w:r>
+        <w:rPr>
+          <w:rFonts w:ascii="Palatino Linotype" w:hAnsi="Palatino Linotype"/>
+          <w:bCs/>
+          <w:sz w:val="20"/>
+          <w:szCs w:val="20"/>
+        </w:rPr>
+        <w:t xml:space="preserve"> }}.</w:t>
       </w:r>
       <w:r>
         <w:rPr>
@@ -1056,7 +1456,25 @@
           <w:sz w:val="20"/>
           <w:szCs w:val="20"/>
         </w:rPr>
-        <w:t>{% if diversion.ordered is true %}</w:t>
+        <w:t xml:space="preserve">{% if </w:t>
+      </w:r>
+      <w:proofErr w:type="spellStart"/>
+      <w:r>
+        <w:rPr>
+          <w:rFonts w:ascii="Palatino Linotype" w:hAnsi="Palatino Linotype"/>
+          <w:sz w:val="20"/>
+          <w:szCs w:val="20"/>
+        </w:rPr>
+        <w:t>diversion.ordered</w:t>
+      </w:r>
+      <w:proofErr w:type="spellEnd"/>
+      <w:r>
+        <w:rPr>
+          <w:rFonts w:ascii="Palatino Linotype" w:hAnsi="Palatino Linotype"/>
+          <w:sz w:val="20"/>
+          <w:szCs w:val="20"/>
+        </w:rPr>
+        <w:t xml:space="preserve"> is true %}</w:t>
       </w:r>
       <w:r>
         <w:rPr>
@@ -1090,15 +1508,51 @@
           <w:sz w:val="20"/>
           <w:szCs w:val="20"/>
         </w:rPr>
-        <w:t xml:space="preserve">Defendant is eligible for the {{ diversion.program_name }}. The Defendant’s plea and the Court’s findings are set forth in the chart below. The sentence, including any fines, costs and jail days, is SUSPENDED pending Defendant’s completion of the </w:t>
-      </w:r>
-      <w:r>
-        <w:rPr>
-          <w:rFonts w:ascii="Palatino Linotype" w:hAnsi="Palatino Linotype"/>
-          <w:sz w:val="20"/>
-          <w:szCs w:val="20"/>
-        </w:rPr>
-        <w:t>{{ diversion.program_name }}</w:t>
+        <w:t xml:space="preserve">Defendant is eligible for the {{ </w:t>
+      </w:r>
+      <w:proofErr w:type="spellStart"/>
+      <w:r>
+        <w:rPr>
+          <w:rFonts w:ascii="Palatino Linotype" w:hAnsi="Palatino Linotype"/>
+          <w:sz w:val="20"/>
+          <w:szCs w:val="20"/>
+        </w:rPr>
+        <w:t>diversion.program_name</w:t>
+      </w:r>
+      <w:proofErr w:type="spellEnd"/>
+      <w:r>
+        <w:rPr>
+          <w:rFonts w:ascii="Palatino Linotype" w:hAnsi="Palatino Linotype"/>
+          <w:sz w:val="20"/>
+          <w:szCs w:val="20"/>
+        </w:rPr>
+        <w:t xml:space="preserve"> }}. The Defendant’s plea and the Court’s findings are set forth in the chart below. The sentence, including any fines, costs and jail days, is SUSPENDED pending Defendant’s completion of the </w:t>
+      </w:r>
+      <w:r>
+        <w:rPr>
+          <w:rFonts w:ascii="Palatino Linotype" w:hAnsi="Palatino Linotype"/>
+          <w:sz w:val="20"/>
+          <w:szCs w:val="20"/>
+        </w:rPr>
+        <w:t xml:space="preserve">{{ </w:t>
+      </w:r>
+      <w:proofErr w:type="spellStart"/>
+      <w:r>
+        <w:rPr>
+          <w:rFonts w:ascii="Palatino Linotype" w:hAnsi="Palatino Linotype"/>
+          <w:sz w:val="20"/>
+          <w:szCs w:val="20"/>
+        </w:rPr>
+        <w:t>diversion.program_name</w:t>
+      </w:r>
+      <w:proofErr w:type="spellEnd"/>
+      <w:r>
+        <w:rPr>
+          <w:rFonts w:ascii="Palatino Linotype" w:hAnsi="Palatino Linotype"/>
+          <w:sz w:val="20"/>
+          <w:szCs w:val="20"/>
+        </w:rPr>
+        <w:t xml:space="preserve"> }}</w:t>
       </w:r>
       <w:r>
         <w:rPr>
@@ -1114,15 +1568,33 @@
           <w:sz w:val="20"/>
           <w:szCs w:val="20"/>
         </w:rPr>
-        <w:t>{{ diversion.program_name }}</w:t>
-      </w:r>
-      <w:r>
-        <w:rPr>
-          <w:rFonts w:ascii="Palatino Linotype" w:hAnsi="Palatino Linotype"/>
-          <w:sz w:val="20"/>
-          <w:szCs w:val="20"/>
-        </w:rPr>
-        <w:t>, the sentence shall apply</w:t>
+        <w:t xml:space="preserve">{{ </w:t>
+      </w:r>
+      <w:proofErr w:type="spellStart"/>
+      <w:r>
+        <w:rPr>
+          <w:rFonts w:ascii="Palatino Linotype" w:hAnsi="Palatino Linotype"/>
+          <w:sz w:val="20"/>
+          <w:szCs w:val="20"/>
+        </w:rPr>
+        <w:t>diversion.program_name</w:t>
+      </w:r>
+      <w:proofErr w:type="spellEnd"/>
+      <w:r>
+        <w:rPr>
+          <w:rFonts w:ascii="Palatino Linotype" w:hAnsi="Palatino Linotype"/>
+          <w:sz w:val="20"/>
+          <w:szCs w:val="20"/>
+        </w:rPr>
+        <w:t xml:space="preserve"> }}</w:t>
+      </w:r>
+      <w:r>
+        <w:rPr>
+          <w:rFonts w:ascii="Palatino Linotype" w:hAnsi="Palatino Linotype"/>
+          <w:sz w:val="20"/>
+          <w:szCs w:val="20"/>
+        </w:rPr>
+        <w:t xml:space="preserve"> the sentence shall apply</w:t>
       </w:r>
       <w:r>
         <w:rPr>
@@ -1154,16 +1626,58 @@
           <w:sz w:val="20"/>
           <w:szCs w:val="20"/>
         </w:rPr>
-        <w:t>by {{ diversion.diversion_fine_pay_date }}</w:t>
-      </w:r>
-      <w:r>
-        <w:rPr>
-          <w:rFonts w:ascii="Palatino Linotype" w:hAnsi="Palatino Linotype"/>
-          <w:sz w:val="20"/>
-          <w:szCs w:val="20"/>
-        </w:rPr>
-        <w:t>{% if diversion.jail_imposed</w:t>
-      </w:r>
+        <w:t xml:space="preserve">by </w:t>
+      </w:r>
+      <w:r>
+        <w:rPr>
+          <w:rFonts w:ascii="Palatino Linotype" w:hAnsi="Palatino Linotype"/>
+          <w:b/>
+          <w:bCs/>
+          <w:sz w:val="20"/>
+          <w:szCs w:val="20"/>
+        </w:rPr>
+        <w:t xml:space="preserve">{{ </w:t>
+      </w:r>
+      <w:proofErr w:type="spellStart"/>
+      <w:r>
+        <w:rPr>
+          <w:rFonts w:ascii="Palatino Linotype" w:hAnsi="Palatino Linotype"/>
+          <w:b/>
+          <w:bCs/>
+          <w:sz w:val="20"/>
+          <w:szCs w:val="20"/>
+        </w:rPr>
+        <w:t>diversion.diversion_fine_pay_date</w:t>
+      </w:r>
+      <w:proofErr w:type="spellEnd"/>
+      <w:r>
+        <w:rPr>
+          <w:rFonts w:ascii="Palatino Linotype" w:hAnsi="Palatino Linotype"/>
+          <w:b/>
+          <w:bCs/>
+          <w:sz w:val="20"/>
+          <w:szCs w:val="20"/>
+        </w:rPr>
+        <w:t xml:space="preserve"> }}</w:t>
+      </w:r>
+      <w:r>
+        <w:rPr>
+          <w:rFonts w:ascii="Palatino Linotype" w:hAnsi="Palatino Linotype"/>
+          <w:sz w:val="20"/>
+          <w:szCs w:val="20"/>
+        </w:rPr>
+        <w:t xml:space="preserve">{% if </w:t>
+      </w:r>
+      <w:proofErr w:type="spellStart"/>
+      <w:r>
+        <w:rPr>
+          <w:rFonts w:ascii="Palatino Linotype" w:hAnsi="Palatino Linotype"/>
+          <w:sz w:val="20"/>
+          <w:szCs w:val="20"/>
+        </w:rPr>
+        <w:t>diversion.jail_imposed</w:t>
+      </w:r>
+      <w:proofErr w:type="spellEnd"/>
       <w:r>
         <w:rPr>
           <w:rFonts w:ascii="Palatino Linotype" w:hAnsi="Palatino Linotype"/>
@@ -1194,11 +1708,45 @@
           <w:sz w:val="20"/>
           <w:szCs w:val="20"/>
         </w:rPr>
-        <w:t>and shall report to jail on {{ diversion.diversion_jail_report_date }}</w:t>
-      </w:r>
-      <w:r>
-        <w:rPr>
-          <w:rFonts w:ascii="Palatino Linotype" w:hAnsi="Palatino Linotype"/>
+        <w:t xml:space="preserve">and report to jail on </w:t>
+      </w:r>
+      <w:r>
+        <w:rPr>
+          <w:rFonts w:ascii="Palatino Linotype" w:hAnsi="Palatino Linotype"/>
+          <w:b/>
+          <w:bCs/>
+          <w:sz w:val="20"/>
+          <w:szCs w:val="20"/>
+        </w:rPr>
+        <w:t xml:space="preserve">{{ </w:t>
+      </w:r>
+      <w:proofErr w:type="spellStart"/>
+      <w:r>
+        <w:rPr>
+          <w:rFonts w:ascii="Palatino Linotype" w:hAnsi="Palatino Linotype"/>
+          <w:b/>
+          <w:bCs/>
+          <w:sz w:val="20"/>
+          <w:szCs w:val="20"/>
+        </w:rPr>
+        <w:t>diversion.diversion_jail_report_date</w:t>
+      </w:r>
+      <w:proofErr w:type="spellEnd"/>
+      <w:r>
+        <w:rPr>
+          <w:rFonts w:ascii="Palatino Linotype" w:hAnsi="Palatino Linotype"/>
+          <w:b/>
+          <w:bCs/>
+          <w:sz w:val="20"/>
+          <w:szCs w:val="20"/>
+        </w:rPr>
+        <w:t xml:space="preserve"> }}</w:t>
+      </w:r>
+      <w:r>
+        <w:rPr>
+          <w:rFonts w:ascii="Palatino Linotype" w:hAnsi="Palatino Linotype"/>
+          <w:b/>
+          <w:bCs/>
           <w:sz w:val="20"/>
           <w:szCs w:val="20"/>
         </w:rPr>
@@ -1207,11 +1755,25 @@
       <w:r>
         <w:rPr>
           <w:rFonts w:ascii="Palatino Linotype" w:hAnsi="Palatino Linotype"/>
-          <w:sz w:val="20"/>
-          <w:szCs w:val="20"/>
-        </w:rPr>
-        <w:t xml:space="preserve"> at 7:00 p.m</w:t>
-      </w:r>
+          <w:b/>
+          <w:bCs/>
+          <w:sz w:val="20"/>
+          <w:szCs w:val="20"/>
+        </w:rPr>
+        <w:t xml:space="preserve"> at 7:00 </w:t>
+      </w:r>
+      <w:proofErr w:type="spellStart"/>
+      <w:r>
+        <w:rPr>
+          <w:rFonts w:ascii="Palatino Linotype" w:hAnsi="Palatino Linotype"/>
+          <w:b/>
+          <w:bCs/>
+          <w:sz w:val="20"/>
+          <w:szCs w:val="20"/>
+        </w:rPr>
+        <w:t>p.m</w:t>
+      </w:r>
+      <w:proofErr w:type="spellEnd"/>
       <w:r>
         <w:rPr>
           <w:rFonts w:ascii="Palatino Linotype" w:hAnsi="Palatino Linotype"/>
@@ -1334,7 +1896,51 @@
                 <w:sz w:val="20"/>
                 <w:szCs w:val="20"/>
               </w:rPr>
-              <w:t>{%tc for charge in charges_list %}</w:t>
+              <w:t>{%</w:t>
+            </w:r>
+            <w:proofErr w:type="spellStart"/>
+            <w:r>
+              <w:rPr>
+                <w:rFonts w:ascii="Palatino Linotype" w:hAnsi="Palatino Linotype"/>
+                <w:b/>
+                <w:bCs/>
+                <w:sz w:val="20"/>
+                <w:szCs w:val="20"/>
+              </w:rPr>
+              <w:t>tc</w:t>
+            </w:r>
+            <w:proofErr w:type="spellEnd"/>
+            <w:r>
+              <w:rPr>
+                <w:rFonts w:ascii="Palatino Linotype" w:hAnsi="Palatino Linotype"/>
+                <w:b/>
+                <w:bCs/>
+                <w:sz w:val="20"/>
+                <w:szCs w:val="20"/>
+              </w:rPr>
+              <w:t xml:space="preserve"> for charge in </w:t>
+            </w:r>
+            <w:proofErr w:type="spellStart"/>
+            <w:r>
+              <w:rPr>
+                <w:rFonts w:ascii="Palatino Linotype" w:hAnsi="Palatino Linotype"/>
+                <w:b/>
+                <w:bCs/>
+                <w:sz w:val="20"/>
+                <w:szCs w:val="20"/>
+              </w:rPr>
+              <w:t>charges_list</w:t>
+            </w:r>
+            <w:proofErr w:type="spellEnd"/>
+            <w:r>
+              <w:rPr>
+                <w:rFonts w:ascii="Palatino Linotype" w:hAnsi="Palatino Linotype"/>
+                <w:b/>
+                <w:bCs/>
+                <w:sz w:val="20"/>
+                <w:szCs w:val="20"/>
+              </w:rPr>
+              <w:t xml:space="preserve"> %}</w:t>
             </w:r>
           </w:p>
         </w:tc>
@@ -1372,7 +1978,29 @@
                 <w:sz w:val="20"/>
                 <w:szCs w:val="20"/>
               </w:rPr>
-              <w:t>{{ charge.offense }}</w:t>
+              <w:t xml:space="preserve">{{ </w:t>
+            </w:r>
+            <w:proofErr w:type="spellStart"/>
+            <w:r>
+              <w:rPr>
+                <w:rFonts w:ascii="Palatino Linotype" w:hAnsi="Palatino Linotype"/>
+                <w:b/>
+                <w:bCs/>
+                <w:sz w:val="20"/>
+                <w:szCs w:val="20"/>
+              </w:rPr>
+              <w:t>charge.offense</w:t>
+            </w:r>
+            <w:proofErr w:type="spellEnd"/>
+            <w:r>
+              <w:rPr>
+                <w:rFonts w:ascii="Palatino Linotype" w:hAnsi="Palatino Linotype"/>
+                <w:b/>
+                <w:bCs/>
+                <w:sz w:val="20"/>
+                <w:szCs w:val="20"/>
+              </w:rPr>
+              <w:t xml:space="preserve"> }}</w:t>
             </w:r>
           </w:p>
         </w:tc>
@@ -1410,7 +2038,51 @@
                 <w:sz w:val="20"/>
                 <w:szCs w:val="20"/>
               </w:rPr>
-              <w:t>{%tc endfor %}</w:t>
+              <w:t>{%</w:t>
+            </w:r>
+            <w:proofErr w:type="spellStart"/>
+            <w:r>
+              <w:rPr>
+                <w:rFonts w:ascii="Palatino Linotype" w:hAnsi="Palatino Linotype"/>
+                <w:b/>
+                <w:bCs/>
+                <w:sz w:val="20"/>
+                <w:szCs w:val="20"/>
+              </w:rPr>
+              <w:t>tc</w:t>
+            </w:r>
+            <w:proofErr w:type="spellEnd"/>
+            <w:r>
+              <w:rPr>
+                <w:rFonts w:ascii="Palatino Linotype" w:hAnsi="Palatino Linotype"/>
+                <w:b/>
+                <w:bCs/>
+                <w:sz w:val="20"/>
+                <w:szCs w:val="20"/>
+              </w:rPr>
+              <w:t xml:space="preserve"> </w:t>
+            </w:r>
+            <w:proofErr w:type="spellStart"/>
+            <w:r>
+              <w:rPr>
+                <w:rFonts w:ascii="Palatino Linotype" w:hAnsi="Palatino Linotype"/>
+                <w:b/>
+                <w:bCs/>
+                <w:sz w:val="20"/>
+                <w:szCs w:val="20"/>
+              </w:rPr>
+              <w:t>endfor</w:t>
+            </w:r>
+            <w:proofErr w:type="spellEnd"/>
+            <w:r>
+              <w:rPr>
+                <w:rFonts w:ascii="Palatino Linotype" w:hAnsi="Palatino Linotype"/>
+                <w:b/>
+                <w:bCs/>
+                <w:sz w:val="20"/>
+                <w:szCs w:val="20"/>
+              </w:rPr>
+              <w:t xml:space="preserve"> %}</w:t>
             </w:r>
           </w:p>
         </w:tc>
@@ -1491,7 +2163,51 @@
                 <w:sz w:val="20"/>
                 <w:szCs w:val="20"/>
               </w:rPr>
-              <w:t>{%tc for charge in charges_list %}</w:t>
+              <w:t>{%</w:t>
+            </w:r>
+            <w:proofErr w:type="spellStart"/>
+            <w:r>
+              <w:rPr>
+                <w:rFonts w:ascii="Palatino Linotype" w:hAnsi="Palatino Linotype"/>
+                <w:b/>
+                <w:bCs/>
+                <w:sz w:val="20"/>
+                <w:szCs w:val="20"/>
+              </w:rPr>
+              <w:t>tc</w:t>
+            </w:r>
+            <w:proofErr w:type="spellEnd"/>
+            <w:r>
+              <w:rPr>
+                <w:rFonts w:ascii="Palatino Linotype" w:hAnsi="Palatino Linotype"/>
+                <w:b/>
+                <w:bCs/>
+                <w:sz w:val="20"/>
+                <w:szCs w:val="20"/>
+              </w:rPr>
+              <w:t xml:space="preserve"> for charge in </w:t>
+            </w:r>
+            <w:proofErr w:type="spellStart"/>
+            <w:r>
+              <w:rPr>
+                <w:rFonts w:ascii="Palatino Linotype" w:hAnsi="Palatino Linotype"/>
+                <w:b/>
+                <w:bCs/>
+                <w:sz w:val="20"/>
+                <w:szCs w:val="20"/>
+              </w:rPr>
+              <w:t>charges_list</w:t>
+            </w:r>
+            <w:proofErr w:type="spellEnd"/>
+            <w:r>
+              <w:rPr>
+                <w:rFonts w:ascii="Palatino Linotype" w:hAnsi="Palatino Linotype"/>
+                <w:b/>
+                <w:bCs/>
+                <w:sz w:val="20"/>
+                <w:szCs w:val="20"/>
+              </w:rPr>
+              <w:t xml:space="preserve"> %}</w:t>
             </w:r>
           </w:p>
         </w:tc>
@@ -1529,7 +2245,29 @@
                 <w:sz w:val="20"/>
                 <w:szCs w:val="20"/>
               </w:rPr>
-              <w:t>{{ charge.statute }}</w:t>
+              <w:t xml:space="preserve">{{ </w:t>
+            </w:r>
+            <w:proofErr w:type="spellStart"/>
+            <w:r>
+              <w:rPr>
+                <w:rFonts w:ascii="Palatino Linotype" w:hAnsi="Palatino Linotype"/>
+                <w:b/>
+                <w:bCs/>
+                <w:sz w:val="20"/>
+                <w:szCs w:val="20"/>
+              </w:rPr>
+              <w:t>charge.statute</w:t>
+            </w:r>
+            <w:proofErr w:type="spellEnd"/>
+            <w:r>
+              <w:rPr>
+                <w:rFonts w:ascii="Palatino Linotype" w:hAnsi="Palatino Linotype"/>
+                <w:b/>
+                <w:bCs/>
+                <w:sz w:val="20"/>
+                <w:szCs w:val="20"/>
+              </w:rPr>
+              <w:t xml:space="preserve"> }}</w:t>
             </w:r>
           </w:p>
         </w:tc>
@@ -1567,7 +2305,51 @@
                 <w:sz w:val="20"/>
                 <w:szCs w:val="20"/>
               </w:rPr>
-              <w:t>{%tc endfor %}</w:t>
+              <w:t>{%</w:t>
+            </w:r>
+            <w:proofErr w:type="spellStart"/>
+            <w:r>
+              <w:rPr>
+                <w:rFonts w:ascii="Palatino Linotype" w:hAnsi="Palatino Linotype"/>
+                <w:b/>
+                <w:bCs/>
+                <w:sz w:val="20"/>
+                <w:szCs w:val="20"/>
+              </w:rPr>
+              <w:t>tc</w:t>
+            </w:r>
+            <w:proofErr w:type="spellEnd"/>
+            <w:r>
+              <w:rPr>
+                <w:rFonts w:ascii="Palatino Linotype" w:hAnsi="Palatino Linotype"/>
+                <w:b/>
+                <w:bCs/>
+                <w:sz w:val="20"/>
+                <w:szCs w:val="20"/>
+              </w:rPr>
+              <w:t xml:space="preserve"> </w:t>
+            </w:r>
+            <w:proofErr w:type="spellStart"/>
+            <w:r>
+              <w:rPr>
+                <w:rFonts w:ascii="Palatino Linotype" w:hAnsi="Palatino Linotype"/>
+                <w:b/>
+                <w:bCs/>
+                <w:sz w:val="20"/>
+                <w:szCs w:val="20"/>
+              </w:rPr>
+              <w:t>endfor</w:t>
+            </w:r>
+            <w:proofErr w:type="spellEnd"/>
+            <w:r>
+              <w:rPr>
+                <w:rFonts w:ascii="Palatino Linotype" w:hAnsi="Palatino Linotype"/>
+                <w:b/>
+                <w:bCs/>
+                <w:sz w:val="20"/>
+                <w:szCs w:val="20"/>
+              </w:rPr>
+              <w:t xml:space="preserve"> %}</w:t>
             </w:r>
           </w:p>
         </w:tc>
@@ -1648,7 +2430,51 @@
                 <w:sz w:val="20"/>
                 <w:szCs w:val="20"/>
               </w:rPr>
-              <w:t xml:space="preserve">{%tc for charge in </w:t>
+              <w:t>{%</w:t>
+            </w:r>
+            <w:proofErr w:type="spellStart"/>
+            <w:r>
+              <w:rPr>
+                <w:rFonts w:ascii="Palatino Linotype" w:hAnsi="Palatino Linotype"/>
+                <w:b/>
+                <w:bCs/>
+                <w:sz w:val="20"/>
+                <w:szCs w:val="20"/>
+              </w:rPr>
+              <w:t>tc</w:t>
+            </w:r>
+            <w:proofErr w:type="spellEnd"/>
+            <w:r>
+              <w:rPr>
+                <w:rFonts w:ascii="Palatino Linotype" w:hAnsi="Palatino Linotype"/>
+                <w:b/>
+                <w:bCs/>
+                <w:sz w:val="20"/>
+                <w:szCs w:val="20"/>
+              </w:rPr>
+              <w:t xml:space="preserve"> for charge in </w:t>
+            </w:r>
+            <w:proofErr w:type="spellStart"/>
+            <w:r>
+              <w:rPr>
+                <w:rFonts w:ascii="Palatino Linotype" w:hAnsi="Palatino Linotype"/>
+                <w:b/>
+                <w:bCs/>
+                <w:sz w:val="20"/>
+                <w:szCs w:val="20"/>
+              </w:rPr>
+              <w:t>charges_list</w:t>
+            </w:r>
+            <w:proofErr w:type="spellEnd"/>
+            <w:r>
+              <w:rPr>
+                <w:rFonts w:ascii="Palatino Linotype" w:hAnsi="Palatino Linotype"/>
+                <w:b/>
+                <w:bCs/>
+                <w:sz w:val="20"/>
+                <w:szCs w:val="20"/>
+              </w:rPr>
+              <w:t xml:space="preserve"> </w:t>
             </w:r>
             <w:r>
               <w:rPr>
@@ -1659,7 +2485,7 @@
                 <w:szCs w:val="20"/>
               </w:rPr>
               <w:lastRenderedPageBreak/>
-              <w:t>charges_list %}</w:t>
+              <w:t>%}</w:t>
             </w:r>
           </w:p>
         </w:tc>
@@ -1698,7 +2524,29 @@
                 <w:szCs w:val="20"/>
               </w:rPr>
               <w:lastRenderedPageBreak/>
-              <w:t>{{ charge.degree }}</w:t>
+              <w:t xml:space="preserve">{{ </w:t>
+            </w:r>
+            <w:proofErr w:type="spellStart"/>
+            <w:r>
+              <w:rPr>
+                <w:rFonts w:ascii="Palatino Linotype" w:hAnsi="Palatino Linotype"/>
+                <w:b/>
+                <w:bCs/>
+                <w:sz w:val="20"/>
+                <w:szCs w:val="20"/>
+              </w:rPr>
+              <w:t>charge.degree</w:t>
+            </w:r>
+            <w:proofErr w:type="spellEnd"/>
+            <w:r>
+              <w:rPr>
+                <w:rFonts w:ascii="Palatino Linotype" w:hAnsi="Palatino Linotype"/>
+                <w:b/>
+                <w:bCs/>
+                <w:sz w:val="20"/>
+                <w:szCs w:val="20"/>
+              </w:rPr>
+              <w:t xml:space="preserve"> }}</w:t>
             </w:r>
           </w:p>
         </w:tc>
@@ -1736,7 +2584,51 @@
                 <w:sz w:val="20"/>
                 <w:szCs w:val="20"/>
               </w:rPr>
-              <w:t>{%tc endfor %}</w:t>
+              <w:t>{%</w:t>
+            </w:r>
+            <w:proofErr w:type="spellStart"/>
+            <w:r>
+              <w:rPr>
+                <w:rFonts w:ascii="Palatino Linotype" w:hAnsi="Palatino Linotype"/>
+                <w:b/>
+                <w:bCs/>
+                <w:sz w:val="20"/>
+                <w:szCs w:val="20"/>
+              </w:rPr>
+              <w:t>tc</w:t>
+            </w:r>
+            <w:proofErr w:type="spellEnd"/>
+            <w:r>
+              <w:rPr>
+                <w:rFonts w:ascii="Palatino Linotype" w:hAnsi="Palatino Linotype"/>
+                <w:b/>
+                <w:bCs/>
+                <w:sz w:val="20"/>
+                <w:szCs w:val="20"/>
+              </w:rPr>
+              <w:t xml:space="preserve"> </w:t>
+            </w:r>
+            <w:proofErr w:type="spellStart"/>
+            <w:r>
+              <w:rPr>
+                <w:rFonts w:ascii="Palatino Linotype" w:hAnsi="Palatino Linotype"/>
+                <w:b/>
+                <w:bCs/>
+                <w:sz w:val="20"/>
+                <w:szCs w:val="20"/>
+              </w:rPr>
+              <w:t>endfor</w:t>
+            </w:r>
+            <w:proofErr w:type="spellEnd"/>
+            <w:r>
+              <w:rPr>
+                <w:rFonts w:ascii="Palatino Linotype" w:hAnsi="Palatino Linotype"/>
+                <w:b/>
+                <w:bCs/>
+                <w:sz w:val="20"/>
+                <w:szCs w:val="20"/>
+              </w:rPr>
+              <w:t xml:space="preserve"> %}</w:t>
             </w:r>
           </w:p>
         </w:tc>
@@ -1817,7 +2709,51 @@
                 <w:sz w:val="20"/>
                 <w:szCs w:val="20"/>
               </w:rPr>
-              <w:t>{%tc for charge in charges_list %}</w:t>
+              <w:t>{%</w:t>
+            </w:r>
+            <w:proofErr w:type="spellStart"/>
+            <w:r>
+              <w:rPr>
+                <w:rFonts w:ascii="Palatino Linotype" w:hAnsi="Palatino Linotype"/>
+                <w:b/>
+                <w:bCs/>
+                <w:sz w:val="20"/>
+                <w:szCs w:val="20"/>
+              </w:rPr>
+              <w:t>tc</w:t>
+            </w:r>
+            <w:proofErr w:type="spellEnd"/>
+            <w:r>
+              <w:rPr>
+                <w:rFonts w:ascii="Palatino Linotype" w:hAnsi="Palatino Linotype"/>
+                <w:b/>
+                <w:bCs/>
+                <w:sz w:val="20"/>
+                <w:szCs w:val="20"/>
+              </w:rPr>
+              <w:t xml:space="preserve"> for charge in </w:t>
+            </w:r>
+            <w:proofErr w:type="spellStart"/>
+            <w:r>
+              <w:rPr>
+                <w:rFonts w:ascii="Palatino Linotype" w:hAnsi="Palatino Linotype"/>
+                <w:b/>
+                <w:bCs/>
+                <w:sz w:val="20"/>
+                <w:szCs w:val="20"/>
+              </w:rPr>
+              <w:t>charges_list</w:t>
+            </w:r>
+            <w:proofErr w:type="spellEnd"/>
+            <w:r>
+              <w:rPr>
+                <w:rFonts w:ascii="Palatino Linotype" w:hAnsi="Palatino Linotype"/>
+                <w:b/>
+                <w:bCs/>
+                <w:sz w:val="20"/>
+                <w:szCs w:val="20"/>
+              </w:rPr>
+              <w:t xml:space="preserve"> %}</w:t>
             </w:r>
           </w:p>
         </w:tc>
@@ -1855,7 +2791,29 @@
                 <w:sz w:val="20"/>
                 <w:szCs w:val="20"/>
               </w:rPr>
-              <w:t>{{ charge.plea}}</w:t>
+              <w:t xml:space="preserve">{{ </w:t>
+            </w:r>
+            <w:proofErr w:type="spellStart"/>
+            <w:r>
+              <w:rPr>
+                <w:rFonts w:ascii="Palatino Linotype" w:hAnsi="Palatino Linotype"/>
+                <w:b/>
+                <w:bCs/>
+                <w:sz w:val="20"/>
+                <w:szCs w:val="20"/>
+              </w:rPr>
+              <w:t>charge.plea</w:t>
+            </w:r>
+            <w:proofErr w:type="spellEnd"/>
+            <w:r>
+              <w:rPr>
+                <w:rFonts w:ascii="Palatino Linotype" w:hAnsi="Palatino Linotype"/>
+                <w:b/>
+                <w:bCs/>
+                <w:sz w:val="20"/>
+                <w:szCs w:val="20"/>
+              </w:rPr>
+              <w:t>}}</w:t>
             </w:r>
           </w:p>
         </w:tc>
@@ -1893,7 +2851,51 @@
                 <w:sz w:val="20"/>
                 <w:szCs w:val="20"/>
               </w:rPr>
-              <w:t>{%tc endfor %}</w:t>
+              <w:t>{%</w:t>
+            </w:r>
+            <w:proofErr w:type="spellStart"/>
+            <w:r>
+              <w:rPr>
+                <w:rFonts w:ascii="Palatino Linotype" w:hAnsi="Palatino Linotype"/>
+                <w:b/>
+                <w:bCs/>
+                <w:sz w:val="20"/>
+                <w:szCs w:val="20"/>
+              </w:rPr>
+              <w:t>tc</w:t>
+            </w:r>
+            <w:proofErr w:type="spellEnd"/>
+            <w:r>
+              <w:rPr>
+                <w:rFonts w:ascii="Palatino Linotype" w:hAnsi="Palatino Linotype"/>
+                <w:b/>
+                <w:bCs/>
+                <w:sz w:val="20"/>
+                <w:szCs w:val="20"/>
+              </w:rPr>
+              <w:t xml:space="preserve"> </w:t>
+            </w:r>
+            <w:proofErr w:type="spellStart"/>
+            <w:r>
+              <w:rPr>
+                <w:rFonts w:ascii="Palatino Linotype" w:hAnsi="Palatino Linotype"/>
+                <w:b/>
+                <w:bCs/>
+                <w:sz w:val="20"/>
+                <w:szCs w:val="20"/>
+              </w:rPr>
+              <w:t>endfor</w:t>
+            </w:r>
+            <w:proofErr w:type="spellEnd"/>
+            <w:r>
+              <w:rPr>
+                <w:rFonts w:ascii="Palatino Linotype" w:hAnsi="Palatino Linotype"/>
+                <w:b/>
+                <w:bCs/>
+                <w:sz w:val="20"/>
+                <w:szCs w:val="20"/>
+              </w:rPr>
+              <w:t xml:space="preserve"> %}</w:t>
             </w:r>
           </w:p>
         </w:tc>
@@ -1974,7 +2976,51 @@
                 <w:sz w:val="20"/>
                 <w:szCs w:val="20"/>
               </w:rPr>
-              <w:t>{%tc for charge in charges_list %}</w:t>
+              <w:t>{%</w:t>
+            </w:r>
+            <w:proofErr w:type="spellStart"/>
+            <w:r>
+              <w:rPr>
+                <w:rFonts w:ascii="Palatino Linotype" w:hAnsi="Palatino Linotype"/>
+                <w:b/>
+                <w:bCs/>
+                <w:sz w:val="20"/>
+                <w:szCs w:val="20"/>
+              </w:rPr>
+              <w:t>tc</w:t>
+            </w:r>
+            <w:proofErr w:type="spellEnd"/>
+            <w:r>
+              <w:rPr>
+                <w:rFonts w:ascii="Palatino Linotype" w:hAnsi="Palatino Linotype"/>
+                <w:b/>
+                <w:bCs/>
+                <w:sz w:val="20"/>
+                <w:szCs w:val="20"/>
+              </w:rPr>
+              <w:t xml:space="preserve"> for charge in </w:t>
+            </w:r>
+            <w:proofErr w:type="spellStart"/>
+            <w:r>
+              <w:rPr>
+                <w:rFonts w:ascii="Palatino Linotype" w:hAnsi="Palatino Linotype"/>
+                <w:b/>
+                <w:bCs/>
+                <w:sz w:val="20"/>
+                <w:szCs w:val="20"/>
+              </w:rPr>
+              <w:t>charges_list</w:t>
+            </w:r>
+            <w:proofErr w:type="spellEnd"/>
+            <w:r>
+              <w:rPr>
+                <w:rFonts w:ascii="Palatino Linotype" w:hAnsi="Palatino Linotype"/>
+                <w:b/>
+                <w:bCs/>
+                <w:sz w:val="20"/>
+                <w:szCs w:val="20"/>
+              </w:rPr>
+              <w:t xml:space="preserve"> %}</w:t>
             </w:r>
           </w:p>
         </w:tc>
@@ -2012,7 +3058,29 @@
                 <w:sz w:val="20"/>
                 <w:szCs w:val="20"/>
               </w:rPr>
-              <w:t>{{ charge.finding }}</w:t>
+              <w:t xml:space="preserve">{{ </w:t>
+            </w:r>
+            <w:proofErr w:type="spellStart"/>
+            <w:r>
+              <w:rPr>
+                <w:rFonts w:ascii="Palatino Linotype" w:hAnsi="Palatino Linotype"/>
+                <w:b/>
+                <w:bCs/>
+                <w:sz w:val="20"/>
+                <w:szCs w:val="20"/>
+              </w:rPr>
+              <w:t>charge.finding</w:t>
+            </w:r>
+            <w:proofErr w:type="spellEnd"/>
+            <w:r>
+              <w:rPr>
+                <w:rFonts w:ascii="Palatino Linotype" w:hAnsi="Palatino Linotype"/>
+                <w:b/>
+                <w:bCs/>
+                <w:sz w:val="20"/>
+                <w:szCs w:val="20"/>
+              </w:rPr>
+              <w:t xml:space="preserve"> }}</w:t>
             </w:r>
           </w:p>
         </w:tc>
@@ -2050,7 +3118,51 @@
                 <w:sz w:val="20"/>
                 <w:szCs w:val="20"/>
               </w:rPr>
-              <w:t>{%tc endfor %}</w:t>
+              <w:t>{%</w:t>
+            </w:r>
+            <w:proofErr w:type="spellStart"/>
+            <w:r>
+              <w:rPr>
+                <w:rFonts w:ascii="Palatino Linotype" w:hAnsi="Palatino Linotype"/>
+                <w:b/>
+                <w:bCs/>
+                <w:sz w:val="20"/>
+                <w:szCs w:val="20"/>
+              </w:rPr>
+              <w:t>tc</w:t>
+            </w:r>
+            <w:proofErr w:type="spellEnd"/>
+            <w:r>
+              <w:rPr>
+                <w:rFonts w:ascii="Palatino Linotype" w:hAnsi="Palatino Linotype"/>
+                <w:b/>
+                <w:bCs/>
+                <w:sz w:val="20"/>
+                <w:szCs w:val="20"/>
+              </w:rPr>
+              <w:t xml:space="preserve"> </w:t>
+            </w:r>
+            <w:proofErr w:type="spellStart"/>
+            <w:r>
+              <w:rPr>
+                <w:rFonts w:ascii="Palatino Linotype" w:hAnsi="Palatino Linotype"/>
+                <w:b/>
+                <w:bCs/>
+                <w:sz w:val="20"/>
+                <w:szCs w:val="20"/>
+              </w:rPr>
+              <w:t>endfor</w:t>
+            </w:r>
+            <w:proofErr w:type="spellEnd"/>
+            <w:r>
+              <w:rPr>
+                <w:rFonts w:ascii="Palatino Linotype" w:hAnsi="Palatino Linotype"/>
+                <w:b/>
+                <w:bCs/>
+                <w:sz w:val="20"/>
+                <w:szCs w:val="20"/>
+              </w:rPr>
+              <w:t xml:space="preserve"> %}</w:t>
             </w:r>
           </w:p>
         </w:tc>
@@ -2131,7 +3243,51 @@
                 <w:sz w:val="20"/>
                 <w:szCs w:val="20"/>
               </w:rPr>
-              <w:t>{%tc for charge in charges_list %}</w:t>
+              <w:t>{%</w:t>
+            </w:r>
+            <w:proofErr w:type="spellStart"/>
+            <w:r>
+              <w:rPr>
+                <w:rFonts w:ascii="Palatino Linotype" w:hAnsi="Palatino Linotype"/>
+                <w:b/>
+                <w:bCs/>
+                <w:sz w:val="20"/>
+                <w:szCs w:val="20"/>
+              </w:rPr>
+              <w:t>tc</w:t>
+            </w:r>
+            <w:proofErr w:type="spellEnd"/>
+            <w:r>
+              <w:rPr>
+                <w:rFonts w:ascii="Palatino Linotype" w:hAnsi="Palatino Linotype"/>
+                <w:b/>
+                <w:bCs/>
+                <w:sz w:val="20"/>
+                <w:szCs w:val="20"/>
+              </w:rPr>
+              <w:t xml:space="preserve"> for charge in </w:t>
+            </w:r>
+            <w:proofErr w:type="spellStart"/>
+            <w:r>
+              <w:rPr>
+                <w:rFonts w:ascii="Palatino Linotype" w:hAnsi="Palatino Linotype"/>
+                <w:b/>
+                <w:bCs/>
+                <w:sz w:val="20"/>
+                <w:szCs w:val="20"/>
+              </w:rPr>
+              <w:t>charges_list</w:t>
+            </w:r>
+            <w:proofErr w:type="spellEnd"/>
+            <w:r>
+              <w:rPr>
+                <w:rFonts w:ascii="Palatino Linotype" w:hAnsi="Palatino Linotype"/>
+                <w:b/>
+                <w:bCs/>
+                <w:sz w:val="20"/>
+                <w:szCs w:val="20"/>
+              </w:rPr>
+              <w:t xml:space="preserve"> %}</w:t>
             </w:r>
           </w:p>
         </w:tc>
@@ -2169,7 +3325,29 @@
                 <w:sz w:val="20"/>
                 <w:szCs w:val="20"/>
               </w:rPr>
-              <w:t>{{ charge.fines_amount }}</w:t>
+              <w:t xml:space="preserve">{{ </w:t>
+            </w:r>
+            <w:proofErr w:type="spellStart"/>
+            <w:r>
+              <w:rPr>
+                <w:rFonts w:ascii="Palatino Linotype" w:hAnsi="Palatino Linotype"/>
+                <w:b/>
+                <w:bCs/>
+                <w:sz w:val="20"/>
+                <w:szCs w:val="20"/>
+              </w:rPr>
+              <w:t>charge.fines_amount</w:t>
+            </w:r>
+            <w:proofErr w:type="spellEnd"/>
+            <w:r>
+              <w:rPr>
+                <w:rFonts w:ascii="Palatino Linotype" w:hAnsi="Palatino Linotype"/>
+                <w:b/>
+                <w:bCs/>
+                <w:sz w:val="20"/>
+                <w:szCs w:val="20"/>
+              </w:rPr>
+              <w:t xml:space="preserve"> }}</w:t>
             </w:r>
           </w:p>
         </w:tc>
@@ -2207,7 +3385,51 @@
                 <w:sz w:val="20"/>
                 <w:szCs w:val="20"/>
               </w:rPr>
-              <w:t>{%tc endfor %}</w:t>
+              <w:t>{%</w:t>
+            </w:r>
+            <w:proofErr w:type="spellStart"/>
+            <w:r>
+              <w:rPr>
+                <w:rFonts w:ascii="Palatino Linotype" w:hAnsi="Palatino Linotype"/>
+                <w:b/>
+                <w:bCs/>
+                <w:sz w:val="20"/>
+                <w:szCs w:val="20"/>
+              </w:rPr>
+              <w:t>tc</w:t>
+            </w:r>
+            <w:proofErr w:type="spellEnd"/>
+            <w:r>
+              <w:rPr>
+                <w:rFonts w:ascii="Palatino Linotype" w:hAnsi="Palatino Linotype"/>
+                <w:b/>
+                <w:bCs/>
+                <w:sz w:val="20"/>
+                <w:szCs w:val="20"/>
+              </w:rPr>
+              <w:t xml:space="preserve"> </w:t>
+            </w:r>
+            <w:proofErr w:type="spellStart"/>
+            <w:r>
+              <w:rPr>
+                <w:rFonts w:ascii="Palatino Linotype" w:hAnsi="Palatino Linotype"/>
+                <w:b/>
+                <w:bCs/>
+                <w:sz w:val="20"/>
+                <w:szCs w:val="20"/>
+              </w:rPr>
+              <w:t>endfor</w:t>
+            </w:r>
+            <w:proofErr w:type="spellEnd"/>
+            <w:r>
+              <w:rPr>
+                <w:rFonts w:ascii="Palatino Linotype" w:hAnsi="Palatino Linotype"/>
+                <w:b/>
+                <w:bCs/>
+                <w:sz w:val="20"/>
+                <w:szCs w:val="20"/>
+              </w:rPr>
+              <w:t xml:space="preserve"> %}</w:t>
             </w:r>
           </w:p>
         </w:tc>
@@ -2308,7 +3530,51 @@
                 <w:sz w:val="20"/>
                 <w:szCs w:val="20"/>
               </w:rPr>
-              <w:t>{%tc for charge in charges_list %}</w:t>
+              <w:t>{%</w:t>
+            </w:r>
+            <w:proofErr w:type="spellStart"/>
+            <w:r>
+              <w:rPr>
+                <w:rFonts w:ascii="Palatino Linotype" w:hAnsi="Palatino Linotype"/>
+                <w:b/>
+                <w:bCs/>
+                <w:sz w:val="20"/>
+                <w:szCs w:val="20"/>
+              </w:rPr>
+              <w:t>tc</w:t>
+            </w:r>
+            <w:proofErr w:type="spellEnd"/>
+            <w:r>
+              <w:rPr>
+                <w:rFonts w:ascii="Palatino Linotype" w:hAnsi="Palatino Linotype"/>
+                <w:b/>
+                <w:bCs/>
+                <w:sz w:val="20"/>
+                <w:szCs w:val="20"/>
+              </w:rPr>
+              <w:t xml:space="preserve"> for charge in </w:t>
+            </w:r>
+            <w:proofErr w:type="spellStart"/>
+            <w:r>
+              <w:rPr>
+                <w:rFonts w:ascii="Palatino Linotype" w:hAnsi="Palatino Linotype"/>
+                <w:b/>
+                <w:bCs/>
+                <w:sz w:val="20"/>
+                <w:szCs w:val="20"/>
+              </w:rPr>
+              <w:t>charges_list</w:t>
+            </w:r>
+            <w:proofErr w:type="spellEnd"/>
+            <w:r>
+              <w:rPr>
+                <w:rFonts w:ascii="Palatino Linotype" w:hAnsi="Palatino Linotype"/>
+                <w:b/>
+                <w:bCs/>
+                <w:sz w:val="20"/>
+                <w:szCs w:val="20"/>
+              </w:rPr>
+              <w:t xml:space="preserve"> %}</w:t>
             </w:r>
           </w:p>
         </w:tc>
@@ -2346,7 +3612,29 @@
                 <w:sz w:val="20"/>
                 <w:szCs w:val="20"/>
               </w:rPr>
-              <w:t>{{ charge.fines_suspended }}</w:t>
+              <w:t xml:space="preserve">{{ </w:t>
+            </w:r>
+            <w:proofErr w:type="spellStart"/>
+            <w:r>
+              <w:rPr>
+                <w:rFonts w:ascii="Palatino Linotype" w:hAnsi="Palatino Linotype"/>
+                <w:b/>
+                <w:bCs/>
+                <w:sz w:val="20"/>
+                <w:szCs w:val="20"/>
+              </w:rPr>
+              <w:t>charge.fines_suspended</w:t>
+            </w:r>
+            <w:proofErr w:type="spellEnd"/>
+            <w:r>
+              <w:rPr>
+                <w:rFonts w:ascii="Palatino Linotype" w:hAnsi="Palatino Linotype"/>
+                <w:b/>
+                <w:bCs/>
+                <w:sz w:val="20"/>
+                <w:szCs w:val="20"/>
+              </w:rPr>
+              <w:t xml:space="preserve"> }}</w:t>
             </w:r>
           </w:p>
         </w:tc>
@@ -2384,7 +3672,51 @@
                 <w:sz w:val="20"/>
                 <w:szCs w:val="20"/>
               </w:rPr>
-              <w:t>{%tc endfor %}</w:t>
+              <w:t>{%</w:t>
+            </w:r>
+            <w:proofErr w:type="spellStart"/>
+            <w:r>
+              <w:rPr>
+                <w:rFonts w:ascii="Palatino Linotype" w:hAnsi="Palatino Linotype"/>
+                <w:b/>
+                <w:bCs/>
+                <w:sz w:val="20"/>
+                <w:szCs w:val="20"/>
+              </w:rPr>
+              <w:t>tc</w:t>
+            </w:r>
+            <w:proofErr w:type="spellEnd"/>
+            <w:r>
+              <w:rPr>
+                <w:rFonts w:ascii="Palatino Linotype" w:hAnsi="Palatino Linotype"/>
+                <w:b/>
+                <w:bCs/>
+                <w:sz w:val="20"/>
+                <w:szCs w:val="20"/>
+              </w:rPr>
+              <w:t xml:space="preserve"> </w:t>
+            </w:r>
+            <w:proofErr w:type="spellStart"/>
+            <w:r>
+              <w:rPr>
+                <w:rFonts w:ascii="Palatino Linotype" w:hAnsi="Palatino Linotype"/>
+                <w:b/>
+                <w:bCs/>
+                <w:sz w:val="20"/>
+                <w:szCs w:val="20"/>
+              </w:rPr>
+              <w:t>endfor</w:t>
+            </w:r>
+            <w:proofErr w:type="spellEnd"/>
+            <w:r>
+              <w:rPr>
+                <w:rFonts w:ascii="Palatino Linotype" w:hAnsi="Palatino Linotype"/>
+                <w:b/>
+                <w:bCs/>
+                <w:sz w:val="20"/>
+                <w:szCs w:val="20"/>
+              </w:rPr>
+              <w:t xml:space="preserve"> %}</w:t>
             </w:r>
           </w:p>
         </w:tc>
@@ -2465,7 +3797,51 @@
                 <w:sz w:val="20"/>
                 <w:szCs w:val="20"/>
               </w:rPr>
-              <w:t>{%tc for charge in charges_list %}</w:t>
+              <w:t>{%</w:t>
+            </w:r>
+            <w:proofErr w:type="spellStart"/>
+            <w:r>
+              <w:rPr>
+                <w:rFonts w:ascii="Palatino Linotype" w:hAnsi="Palatino Linotype"/>
+                <w:b/>
+                <w:bCs/>
+                <w:sz w:val="20"/>
+                <w:szCs w:val="20"/>
+              </w:rPr>
+              <w:t>tc</w:t>
+            </w:r>
+            <w:proofErr w:type="spellEnd"/>
+            <w:r>
+              <w:rPr>
+                <w:rFonts w:ascii="Palatino Linotype" w:hAnsi="Palatino Linotype"/>
+                <w:b/>
+                <w:bCs/>
+                <w:sz w:val="20"/>
+                <w:szCs w:val="20"/>
+              </w:rPr>
+              <w:t xml:space="preserve"> for charge in </w:t>
+            </w:r>
+            <w:proofErr w:type="spellStart"/>
+            <w:r>
+              <w:rPr>
+                <w:rFonts w:ascii="Palatino Linotype" w:hAnsi="Palatino Linotype"/>
+                <w:b/>
+                <w:bCs/>
+                <w:sz w:val="20"/>
+                <w:szCs w:val="20"/>
+              </w:rPr>
+              <w:t>charges_list</w:t>
+            </w:r>
+            <w:proofErr w:type="spellEnd"/>
+            <w:r>
+              <w:rPr>
+                <w:rFonts w:ascii="Palatino Linotype" w:hAnsi="Palatino Linotype"/>
+                <w:b/>
+                <w:bCs/>
+                <w:sz w:val="20"/>
+                <w:szCs w:val="20"/>
+              </w:rPr>
+              <w:t xml:space="preserve"> %}</w:t>
             </w:r>
           </w:p>
         </w:tc>
@@ -2503,7 +3879,18 @@
                 <w:sz w:val="20"/>
                 <w:szCs w:val="20"/>
               </w:rPr>
-              <w:t>{{ charge.</w:t>
+              <w:t xml:space="preserve">{{ </w:t>
+            </w:r>
+            <w:proofErr w:type="spellStart"/>
+            <w:r>
+              <w:rPr>
+                <w:rFonts w:ascii="Palatino Linotype" w:hAnsi="Palatino Linotype"/>
+                <w:b/>
+                <w:bCs/>
+                <w:sz w:val="20"/>
+                <w:szCs w:val="20"/>
+              </w:rPr>
+              <w:t>charge.</w:t>
             </w:r>
             <w:r>
               <w:rPr>
@@ -2515,6 +3902,7 @@
               </w:rPr>
               <w:t>jail_days</w:t>
             </w:r>
+            <w:proofErr w:type="spellEnd"/>
             <w:r>
               <w:rPr>
                 <w:rFonts w:ascii="Palatino Linotype" w:hAnsi="Palatino Linotype"/>
@@ -2561,7 +3949,51 @@
                 <w:sz w:val="20"/>
                 <w:szCs w:val="20"/>
               </w:rPr>
-              <w:t>{%tc endfor %}</w:t>
+              <w:t>{%</w:t>
+            </w:r>
+            <w:proofErr w:type="spellStart"/>
+            <w:r>
+              <w:rPr>
+                <w:rFonts w:ascii="Palatino Linotype" w:hAnsi="Palatino Linotype"/>
+                <w:b/>
+                <w:bCs/>
+                <w:sz w:val="20"/>
+                <w:szCs w:val="20"/>
+              </w:rPr>
+              <w:t>tc</w:t>
+            </w:r>
+            <w:proofErr w:type="spellEnd"/>
+            <w:r>
+              <w:rPr>
+                <w:rFonts w:ascii="Palatino Linotype" w:hAnsi="Palatino Linotype"/>
+                <w:b/>
+                <w:bCs/>
+                <w:sz w:val="20"/>
+                <w:szCs w:val="20"/>
+              </w:rPr>
+              <w:t xml:space="preserve"> </w:t>
+            </w:r>
+            <w:proofErr w:type="spellStart"/>
+            <w:r>
+              <w:rPr>
+                <w:rFonts w:ascii="Palatino Linotype" w:hAnsi="Palatino Linotype"/>
+                <w:b/>
+                <w:bCs/>
+                <w:sz w:val="20"/>
+                <w:szCs w:val="20"/>
+              </w:rPr>
+              <w:t>endfor</w:t>
+            </w:r>
+            <w:proofErr w:type="spellEnd"/>
+            <w:r>
+              <w:rPr>
+                <w:rFonts w:ascii="Palatino Linotype" w:hAnsi="Palatino Linotype"/>
+                <w:b/>
+                <w:bCs/>
+                <w:sz w:val="20"/>
+                <w:szCs w:val="20"/>
+              </w:rPr>
+              <w:t xml:space="preserve"> %}</w:t>
             </w:r>
           </w:p>
         </w:tc>
@@ -2662,7 +4094,51 @@
                 <w:sz w:val="20"/>
                 <w:szCs w:val="20"/>
               </w:rPr>
-              <w:t>{%tc for charge in charges_list %}</w:t>
+              <w:t>{%</w:t>
+            </w:r>
+            <w:proofErr w:type="spellStart"/>
+            <w:r>
+              <w:rPr>
+                <w:rFonts w:ascii="Palatino Linotype" w:hAnsi="Palatino Linotype"/>
+                <w:b/>
+                <w:bCs/>
+                <w:sz w:val="20"/>
+                <w:szCs w:val="20"/>
+              </w:rPr>
+              <w:t>tc</w:t>
+            </w:r>
+            <w:proofErr w:type="spellEnd"/>
+            <w:r>
+              <w:rPr>
+                <w:rFonts w:ascii="Palatino Linotype" w:hAnsi="Palatino Linotype"/>
+                <w:b/>
+                <w:bCs/>
+                <w:sz w:val="20"/>
+                <w:szCs w:val="20"/>
+              </w:rPr>
+              <w:t xml:space="preserve"> for charge in </w:t>
+            </w:r>
+            <w:proofErr w:type="spellStart"/>
+            <w:r>
+              <w:rPr>
+                <w:rFonts w:ascii="Palatino Linotype" w:hAnsi="Palatino Linotype"/>
+                <w:b/>
+                <w:bCs/>
+                <w:sz w:val="20"/>
+                <w:szCs w:val="20"/>
+              </w:rPr>
+              <w:t>charges_list</w:t>
+            </w:r>
+            <w:proofErr w:type="spellEnd"/>
+            <w:r>
+              <w:rPr>
+                <w:rFonts w:ascii="Palatino Linotype" w:hAnsi="Palatino Linotype"/>
+                <w:b/>
+                <w:bCs/>
+                <w:sz w:val="20"/>
+                <w:szCs w:val="20"/>
+              </w:rPr>
+              <w:t xml:space="preserve"> %}</w:t>
             </w:r>
           </w:p>
         </w:tc>
@@ -2700,7 +4176,18 @@
                 <w:sz w:val="20"/>
                 <w:szCs w:val="20"/>
               </w:rPr>
-              <w:t>{{ charge.</w:t>
+              <w:t xml:space="preserve">{{ </w:t>
+            </w:r>
+            <w:proofErr w:type="spellStart"/>
+            <w:r>
+              <w:rPr>
+                <w:rFonts w:ascii="Palatino Linotype" w:hAnsi="Palatino Linotype"/>
+                <w:b/>
+                <w:bCs/>
+                <w:sz w:val="20"/>
+                <w:szCs w:val="20"/>
+              </w:rPr>
+              <w:t>charge.</w:t>
             </w:r>
             <w:r>
               <w:rPr>
@@ -2720,7 +4207,18 @@
                 <w:sz w:val="20"/>
                 <w:szCs w:val="20"/>
               </w:rPr>
-              <w:t>_suspended }}</w:t>
+              <w:t>_suspended</w:t>
+            </w:r>
+            <w:proofErr w:type="spellEnd"/>
+            <w:r>
+              <w:rPr>
+                <w:rFonts w:ascii="Palatino Linotype" w:hAnsi="Palatino Linotype"/>
+                <w:b/>
+                <w:bCs/>
+                <w:sz w:val="20"/>
+                <w:szCs w:val="20"/>
+              </w:rPr>
+              <w:t xml:space="preserve"> }}</w:t>
             </w:r>
           </w:p>
         </w:tc>
@@ -2758,7 +4256,51 @@
                 <w:sz w:val="20"/>
                 <w:szCs w:val="20"/>
               </w:rPr>
-              <w:t>{%tc endfor %}</w:t>
+              <w:t>{%</w:t>
+            </w:r>
+            <w:proofErr w:type="spellStart"/>
+            <w:r>
+              <w:rPr>
+                <w:rFonts w:ascii="Palatino Linotype" w:hAnsi="Palatino Linotype"/>
+                <w:b/>
+                <w:bCs/>
+                <w:sz w:val="20"/>
+                <w:szCs w:val="20"/>
+              </w:rPr>
+              <w:t>tc</w:t>
+            </w:r>
+            <w:proofErr w:type="spellEnd"/>
+            <w:r>
+              <w:rPr>
+                <w:rFonts w:ascii="Palatino Linotype" w:hAnsi="Palatino Linotype"/>
+                <w:b/>
+                <w:bCs/>
+                <w:sz w:val="20"/>
+                <w:szCs w:val="20"/>
+              </w:rPr>
+              <w:t xml:space="preserve"> </w:t>
+            </w:r>
+            <w:proofErr w:type="spellStart"/>
+            <w:r>
+              <w:rPr>
+                <w:rFonts w:ascii="Palatino Linotype" w:hAnsi="Palatino Linotype"/>
+                <w:b/>
+                <w:bCs/>
+                <w:sz w:val="20"/>
+                <w:szCs w:val="20"/>
+              </w:rPr>
+              <w:t>endfor</w:t>
+            </w:r>
+            <w:proofErr w:type="spellEnd"/>
+            <w:r>
+              <w:rPr>
+                <w:rFonts w:ascii="Palatino Linotype" w:hAnsi="Palatino Linotype"/>
+                <w:b/>
+                <w:bCs/>
+                <w:sz w:val="20"/>
+                <w:szCs w:val="20"/>
+              </w:rPr>
+              <w:t xml:space="preserve"> %}</w:t>
             </w:r>
           </w:p>
         </w:tc>
@@ -2779,6 +4321,7 @@
     </w:p>
     <w:p>
       <w:pPr>
+        <w:spacing w:line="276" w:lineRule="auto"/>
         <w:jc w:val="both"/>
         <w:rPr>
           <w:rFonts w:ascii="Palatino Linotype" w:hAnsi="Palatino Linotype"/>
@@ -2789,11 +4332,109 @@
       <w:r>
         <w:rPr>
           <w:rFonts w:ascii="Palatino Linotype" w:hAnsi="Palatino Linotype"/>
+          <w:sz w:val="20"/>
+          <w:szCs w:val="20"/>
+        </w:rPr>
+        <w:t xml:space="preserve">{% if </w:t>
+      </w:r>
+      <w:proofErr w:type="spellStart"/>
+      <w:r>
+        <w:rPr>
+          <w:rFonts w:ascii="Palatino Linotype" w:hAnsi="Palatino Linotype"/>
+          <w:sz w:val="20"/>
+          <w:szCs w:val="20"/>
+        </w:rPr>
+        <w:t>diversion.restitution_ordered</w:t>
+      </w:r>
+      <w:proofErr w:type="spellEnd"/>
+      <w:r>
+        <w:rPr>
+          <w:rFonts w:ascii="Palatino Linotype" w:hAnsi="Palatino Linotype"/>
+          <w:sz w:val="20"/>
+          <w:szCs w:val="20"/>
+        </w:rPr>
+        <w:t xml:space="preserve"> is true %}</w:t>
+      </w:r>
+      <w:r>
+        <w:rPr>
+          <w:rFonts w:ascii="Palatino Linotype" w:hAnsi="Palatino Linotype"/>
           <w:b/>
           <w:bCs/>
           <w:sz w:val="20"/>
           <w:szCs w:val="20"/>
         </w:rPr>
+        <w:t>Restitution.</w:t>
+      </w:r>
+      <w:r>
+        <w:rPr>
+          <w:rFonts w:ascii="Palatino Linotype" w:hAnsi="Palatino Linotype"/>
+          <w:sz w:val="20"/>
+          <w:szCs w:val="20"/>
+        </w:rPr>
+        <w:t xml:space="preserve"> The Defendant must pay restitution in the amount of {{ </w:t>
+      </w:r>
+      <w:proofErr w:type="spellStart"/>
+      <w:r>
+        <w:rPr>
+          <w:rFonts w:ascii="Palatino Linotype" w:hAnsi="Palatino Linotype"/>
+          <w:sz w:val="20"/>
+          <w:szCs w:val="20"/>
+        </w:rPr>
+        <w:t>diversion.pay_restitution_amount</w:t>
+      </w:r>
+      <w:proofErr w:type="spellEnd"/>
+      <w:r>
+        <w:rPr>
+          <w:rFonts w:ascii="Palatino Linotype" w:hAnsi="Palatino Linotype"/>
+          <w:sz w:val="20"/>
+          <w:szCs w:val="20"/>
+        </w:rPr>
+        <w:t xml:space="preserve"> }} to {{ </w:t>
+      </w:r>
+      <w:proofErr w:type="spellStart"/>
+      <w:r>
+        <w:rPr>
+          <w:rFonts w:ascii="Palatino Linotype" w:hAnsi="Palatino Linotype"/>
+          <w:sz w:val="20"/>
+          <w:szCs w:val="20"/>
+        </w:rPr>
+        <w:t>diversion.pay_restitution_to</w:t>
+      </w:r>
+      <w:proofErr w:type="spellEnd"/>
+      <w:r>
+        <w:rPr>
+          <w:rFonts w:ascii="Palatino Linotype" w:hAnsi="Palatino Linotype"/>
+          <w:sz w:val="20"/>
+          <w:szCs w:val="20"/>
+        </w:rPr>
+        <w:t xml:space="preserve"> }} no later than {{ </w:t>
+      </w:r>
+      <w:proofErr w:type="spellStart"/>
+      <w:r>
+        <w:rPr>
+          <w:rFonts w:ascii="Palatino Linotype" w:hAnsi="Palatino Linotype"/>
+          <w:sz w:val="20"/>
+          <w:szCs w:val="20"/>
+        </w:rPr>
+        <w:t>diversion.diversion_fine_pay_date</w:t>
+      </w:r>
+      <w:proofErr w:type="spellEnd"/>
+      <w:r>
+        <w:rPr>
+          <w:rFonts w:ascii="Palatino Linotype" w:hAnsi="Palatino Linotype"/>
+          <w:sz w:val="20"/>
+          <w:szCs w:val="20"/>
+        </w:rPr>
+        <w:t xml:space="preserve"> }} in order to successfully complete the diversion program. {{‘\n\n’}}{% endif %}</w:t>
+      </w:r>
+      <w:r>
+        <w:rPr>
+          <w:rFonts w:ascii="Palatino Linotype" w:hAnsi="Palatino Linotype"/>
+          <w:b/>
+          <w:bCs/>
+          <w:sz w:val="20"/>
+          <w:szCs w:val="20"/>
+        </w:rPr>
         <w:t xml:space="preserve">Fines and Costs.  </w:t>
       </w:r>
       <w:r>
@@ -2866,8 +4507,9 @@
           <w:szCs w:val="20"/>
           <w:u w:val="single"/>
         </w:rPr>
-        <w:t>the {{ diversion.program_name }}</w:t>
-      </w:r>
+        <w:t xml:space="preserve">the {{ </w:t>
+      </w:r>
+      <w:proofErr w:type="spellStart"/>
       <w:r>
         <w:rPr>
           <w:rFonts w:ascii="Palatino Linotype" w:hAnsi="Palatino Linotype"/>
@@ -2875,6 +4517,25 @@
           <w:szCs w:val="20"/>
           <w:u w:val="single"/>
         </w:rPr>
+        <w:t>diversion.program_name</w:t>
+      </w:r>
+      <w:proofErr w:type="spellEnd"/>
+      <w:r>
+        <w:rPr>
+          <w:rFonts w:ascii="Palatino Linotype" w:hAnsi="Palatino Linotype"/>
+          <w:sz w:val="20"/>
+          <w:szCs w:val="20"/>
+          <w:u w:val="single"/>
+        </w:rPr>
+        <w:t xml:space="preserve"> }}</w:t>
+      </w:r>
+      <w:r>
+        <w:rPr>
+          <w:rFonts w:ascii="Palatino Linotype" w:hAnsi="Palatino Linotype"/>
+          <w:sz w:val="20"/>
+          <w:szCs w:val="20"/>
+          <w:u w:val="single"/>
+        </w:rPr>
         <w:t xml:space="preserve"> is successfully completed</w:t>
       </w:r>
       <w:r>
@@ -2893,7 +4554,27 @@
           <w:sz w:val="20"/>
           <w:szCs w:val="20"/>
         </w:rPr>
-        <w:t xml:space="preserve"> If Defendant does not successfully complete the {{ diversion.program_name }}</w:t>
+        <w:t xml:space="preserve"> If Defendant does not successfully complete the {{ </w:t>
+      </w:r>
+      <w:proofErr w:type="spellStart"/>
+      <w:r>
+        <w:rPr>
+          <w:rFonts w:ascii="Palatino Linotype" w:hAnsi="Palatino Linotype"/>
+          <w:bCs/>
+          <w:sz w:val="20"/>
+          <w:szCs w:val="20"/>
+        </w:rPr>
+        <w:t>diversion.program_name</w:t>
+      </w:r>
+      <w:proofErr w:type="spellEnd"/>
+      <w:r>
+        <w:rPr>
+          <w:rFonts w:ascii="Palatino Linotype" w:hAnsi="Palatino Linotype"/>
+          <w:bCs/>
+          <w:sz w:val="20"/>
+          <w:szCs w:val="20"/>
+        </w:rPr>
+        <w:t xml:space="preserve"> }}</w:t>
       </w:r>
       <w:r>
         <w:rPr>
@@ -2928,7 +4609,43 @@
           <w:sz w:val="20"/>
           <w:szCs w:val="20"/>
         </w:rPr>
-        <w:t>{% if fra_in_file is not none %}{% if fra_in_court is not none %}</w:t>
+        <w:t xml:space="preserve">{% if </w:t>
+      </w:r>
+      <w:proofErr w:type="spellStart"/>
+      <w:r>
+        <w:rPr>
+          <w:rFonts w:ascii="Palatino Linotype" w:hAnsi="Palatino Linotype"/>
+          <w:sz w:val="20"/>
+          <w:szCs w:val="20"/>
+        </w:rPr>
+        <w:t>fra_in_file</w:t>
+      </w:r>
+      <w:proofErr w:type="spellEnd"/>
+      <w:r>
+        <w:rPr>
+          <w:rFonts w:ascii="Palatino Linotype" w:hAnsi="Palatino Linotype"/>
+          <w:sz w:val="20"/>
+          <w:szCs w:val="20"/>
+        </w:rPr>
+        <w:t xml:space="preserve"> is not none %}{% if </w:t>
+      </w:r>
+      <w:proofErr w:type="spellStart"/>
+      <w:r>
+        <w:rPr>
+          <w:rFonts w:ascii="Palatino Linotype" w:hAnsi="Palatino Linotype"/>
+          <w:sz w:val="20"/>
+          <w:szCs w:val="20"/>
+        </w:rPr>
+        <w:t>fra_in_court</w:t>
+      </w:r>
+      <w:proofErr w:type="spellEnd"/>
+      <w:r>
+        <w:rPr>
+          <w:rFonts w:ascii="Palatino Linotype" w:hAnsi="Palatino Linotype"/>
+          <w:sz w:val="20"/>
+          <w:szCs w:val="20"/>
+        </w:rPr>
+        <w:t xml:space="preserve"> is not none %}</w:t>
       </w:r>
       <w:r>
         <w:rPr>
@@ -2965,7 +4682,27 @@
           <w:sz w:val="20"/>
           <w:szCs w:val="20"/>
         </w:rPr>
-        <w:t xml:space="preserve">{% if fra_in_file is true %} </w:t>
+        <w:t xml:space="preserve">{% if </w:t>
+      </w:r>
+      <w:proofErr w:type="spellStart"/>
+      <w:r>
+        <w:rPr>
+          <w:rFonts w:ascii="Palatino Linotype" w:hAnsi="Palatino Linotype"/>
+          <w:bCs/>
+          <w:sz w:val="20"/>
+          <w:szCs w:val="20"/>
+        </w:rPr>
+        <w:t>fra_in_file</w:t>
+      </w:r>
+      <w:proofErr w:type="spellEnd"/>
+      <w:r>
+        <w:rPr>
+          <w:rFonts w:ascii="Palatino Linotype" w:hAnsi="Palatino Linotype"/>
+          <w:bCs/>
+          <w:sz w:val="20"/>
+          <w:szCs w:val="20"/>
+        </w:rPr>
+        <w:t xml:space="preserve"> is true %} </w:t>
       </w:r>
       <w:r>
         <w:rPr>
@@ -2982,7 +4719,27 @@
           <w:sz w:val="20"/>
           <w:szCs w:val="20"/>
         </w:rPr>
-        <w:t xml:space="preserve">{% endif %}{% if fra_in_court is true %} </w:t>
+        <w:t xml:space="preserve">{% endif %}{% if </w:t>
+      </w:r>
+      <w:proofErr w:type="spellStart"/>
+      <w:r>
+        <w:rPr>
+          <w:rFonts w:ascii="Palatino Linotype" w:hAnsi="Palatino Linotype"/>
+          <w:bCs/>
+          <w:sz w:val="20"/>
+          <w:szCs w:val="20"/>
+        </w:rPr>
+        <w:t>fra_in_court</w:t>
+      </w:r>
+      <w:proofErr w:type="spellEnd"/>
+      <w:r>
+        <w:rPr>
+          <w:rFonts w:ascii="Palatino Linotype" w:hAnsi="Palatino Linotype"/>
+          <w:bCs/>
+          <w:sz w:val="20"/>
+          <w:szCs w:val="20"/>
+        </w:rPr>
+        <w:t xml:space="preserve"> is true %} </w:t>
       </w:r>
       <w:r>
         <w:rPr>
@@ -2999,7 +4756,47 @@
           <w:sz w:val="20"/>
           <w:szCs w:val="20"/>
         </w:rPr>
-        <w:t>{% endif %}{% if fra_in_file is false %}{% if fra_in_court is false %}</w:t>
+        <w:t xml:space="preserve">{% endif %}{% if </w:t>
+      </w:r>
+      <w:proofErr w:type="spellStart"/>
+      <w:r>
+        <w:rPr>
+          <w:rFonts w:ascii="Palatino Linotype" w:hAnsi="Palatino Linotype"/>
+          <w:bCs/>
+          <w:sz w:val="20"/>
+          <w:szCs w:val="20"/>
+        </w:rPr>
+        <w:t>fra_in_file</w:t>
+      </w:r>
+      <w:proofErr w:type="spellEnd"/>
+      <w:r>
+        <w:rPr>
+          <w:rFonts w:ascii="Palatino Linotype" w:hAnsi="Palatino Linotype"/>
+          <w:bCs/>
+          <w:sz w:val="20"/>
+          <w:szCs w:val="20"/>
+        </w:rPr>
+        <w:t xml:space="preserve"> is false %}{% if </w:t>
+      </w:r>
+      <w:proofErr w:type="spellStart"/>
+      <w:r>
+        <w:rPr>
+          <w:rFonts w:ascii="Palatino Linotype" w:hAnsi="Palatino Linotype"/>
+          <w:bCs/>
+          <w:sz w:val="20"/>
+          <w:szCs w:val="20"/>
+        </w:rPr>
+        <w:t>fra_in_court</w:t>
+      </w:r>
+      <w:proofErr w:type="spellEnd"/>
+      <w:r>
+        <w:rPr>
+          <w:rFonts w:ascii="Palatino Linotype" w:hAnsi="Palatino Linotype"/>
+          <w:bCs/>
+          <w:sz w:val="20"/>
+          <w:szCs w:val="20"/>
+        </w:rPr>
+        <w:t xml:space="preserve"> is false %}</w:t>
       </w:r>
       <w:r>
         <w:rPr>
@@ -3025,6 +4822,7 @@
         </w:rPr>
         <w:t xml:space="preserve">{% if </w:t>
       </w:r>
+      <w:proofErr w:type="spellStart"/>
       <w:r>
         <w:rPr>
           <w:rFonts w:ascii="Palatino Linotype" w:hAnsi="Palatino Linotype"/>
@@ -3049,6 +4847,7 @@
         </w:rPr>
         <w:t>.ordered</w:t>
       </w:r>
+      <w:proofErr w:type="spellEnd"/>
       <w:r>
         <w:rPr>
           <w:rFonts w:ascii="Palatino Linotype" w:hAnsi="Palatino Linotype"/>
@@ -3101,6 +4900,7 @@
         </w:rPr>
         <w:t xml:space="preserve">{{ </w:t>
       </w:r>
+      <w:proofErr w:type="spellStart"/>
       <w:r>
         <w:rPr>
           <w:rFonts w:ascii="Palatino Linotype" w:hAnsi="Palatino Linotype"/>
@@ -3115,7 +4915,16 @@
           <w:sz w:val="20"/>
           <w:szCs w:val="20"/>
         </w:rPr>
-        <w:t>terms }}</w:t>
+        <w:t>terms</w:t>
+      </w:r>
+      <w:proofErr w:type="spellEnd"/>
+      <w:r>
+        <w:rPr>
+          <w:rFonts w:ascii="Palatino Linotype" w:hAnsi="Palatino Linotype"/>
+          <w:sz w:val="20"/>
+          <w:szCs w:val="20"/>
+        </w:rPr>
+        <w:t xml:space="preserve"> }}</w:t>
       </w:r>
       <w:r>
         <w:rPr>
@@ -3277,15 +5086,33 @@
           <w:sz w:val="20"/>
           <w:szCs w:val="20"/>
         </w:rPr>
-        <w:t>{{ judicial_officer.officer_</w:t>
-      </w:r>
-      <w:r>
-        <w:rPr>
-          <w:rFonts w:ascii="Palatino Linotype" w:hAnsi="Palatino Linotype"/>
-          <w:sz w:val="20"/>
-          <w:szCs w:val="20"/>
-        </w:rPr>
-        <w:t>type }}</w:t>
+        <w:t xml:space="preserve">{{ </w:t>
+      </w:r>
+      <w:proofErr w:type="spellStart"/>
+      <w:r>
+        <w:rPr>
+          <w:rFonts w:ascii="Palatino Linotype" w:hAnsi="Palatino Linotype"/>
+          <w:sz w:val="20"/>
+          <w:szCs w:val="20"/>
+        </w:rPr>
+        <w:t>judicial_officer.officer_</w:t>
+      </w:r>
+      <w:r>
+        <w:rPr>
+          <w:rFonts w:ascii="Palatino Linotype" w:hAnsi="Palatino Linotype"/>
+          <w:sz w:val="20"/>
+          <w:szCs w:val="20"/>
+        </w:rPr>
+        <w:t>type</w:t>
+      </w:r>
+      <w:proofErr w:type="spellEnd"/>
+      <w:r>
+        <w:rPr>
+          <w:rFonts w:ascii="Palatino Linotype" w:hAnsi="Palatino Linotype"/>
+          <w:sz w:val="20"/>
+          <w:szCs w:val="20"/>
+        </w:rPr>
+        <w:t xml:space="preserve"> }}</w:t>
       </w:r>
       <w:r>
         <w:rPr>
@@ -3301,7 +5128,16 @@
           <w:sz w:val="20"/>
           <w:szCs w:val="20"/>
         </w:rPr>
-        <w:t>{{ judicial_officer</w:t>
+        <w:t xml:space="preserve">{{ </w:t>
+      </w:r>
+      <w:proofErr w:type="spellStart"/>
+      <w:r>
+        <w:rPr>
+          <w:rFonts w:ascii="Palatino Linotype" w:hAnsi="Palatino Linotype"/>
+          <w:sz w:val="20"/>
+          <w:szCs w:val="20"/>
+        </w:rPr>
+        <w:t>judicial_officer</w:t>
       </w:r>
       <w:r>
         <w:rPr>
@@ -3311,6 +5147,7 @@
         </w:rPr>
         <w:t>.first_name</w:t>
       </w:r>
+      <w:proofErr w:type="spellEnd"/>
       <w:r>
         <w:rPr>
           <w:rFonts w:ascii="Palatino Linotype" w:hAnsi="Palatino Linotype"/>
@@ -3333,7 +5170,16 @@
           <w:sz w:val="20"/>
           <w:szCs w:val="20"/>
         </w:rPr>
-        <w:t>{{ judicial_officer</w:t>
+        <w:t xml:space="preserve">{{ </w:t>
+      </w:r>
+      <w:proofErr w:type="spellStart"/>
+      <w:r>
+        <w:rPr>
+          <w:rFonts w:ascii="Palatino Linotype" w:hAnsi="Palatino Linotype"/>
+          <w:sz w:val="20"/>
+          <w:szCs w:val="20"/>
+        </w:rPr>
+        <w:t>judicial_officer</w:t>
       </w:r>
       <w:r>
         <w:rPr>
@@ -3343,6 +5189,7 @@
         </w:rPr>
         <w:t>.last_name</w:t>
       </w:r>
+      <w:proofErr w:type="spellEnd"/>
       <w:r>
         <w:rPr>
           <w:rFonts w:ascii="Palatino Linotype" w:hAnsi="Palatino Linotype"/>
@@ -3388,7 +5235,17 @@
           <w:sz w:val="20"/>
           <w:szCs w:val="20"/>
         </w:rPr>
-        <w:t>% if judicial_of</w:t>
+        <w:t xml:space="preserve">% if </w:t>
+      </w:r>
+      <w:proofErr w:type="spellStart"/>
+      <w:r>
+        <w:rPr>
+          <w:rFonts w:ascii="Palatino Linotype" w:hAnsi="Palatino Linotype"/>
+          <w:bCs/>
+          <w:sz w:val="20"/>
+          <w:szCs w:val="20"/>
+        </w:rPr>
+        <w:t>judicial_of</w:t>
       </w:r>
       <w:r>
         <w:rPr>
@@ -3415,7 +5272,17 @@
           <w:sz w:val="20"/>
           <w:szCs w:val="20"/>
         </w:rPr>
-        <w:t>_type  ==  ‘Magistrate’ %}</w:t>
+        <w:t>_type</w:t>
+      </w:r>
+      <w:proofErr w:type="spellEnd"/>
+      <w:r>
+        <w:rPr>
+          <w:rFonts w:ascii="Palatino Linotype" w:hAnsi="Palatino Linotype"/>
+          <w:bCs/>
+          <w:sz w:val="20"/>
+          <w:szCs w:val="20"/>
+        </w:rPr>
+        <w:t xml:space="preserve">  ==  ‘Magistrate’ %}</w:t>
       </w:r>
     </w:p>
     <w:p>
@@ -3442,7 +5309,19 @@
           <w:sz w:val="19"/>
           <w:szCs w:val="19"/>
         </w:rPr>
-        <w:t xml:space="preserve">Pursuant to Criminal Rule 19(D) and Traffic Rule 14, written objections to this magistrate’s decision must be filed within </w:t>
+        <w:t xml:space="preserve">Pursuant to Criminal Rule 19(D) and Traffic Rule 14, written objections to this magistrate’s decision must be filed </w:t>
+      </w:r>
+      <w:r>
+        <w:rPr>
+          <w:rFonts w:ascii="Palatino Linotype" w:hAnsi="Palatino Linotype"/>
+          <w:b/>
+          <w:bCs/>
+          <w:i/>
+          <w:sz w:val="19"/>
+          <w:szCs w:val="19"/>
+        </w:rPr>
+        <w:lastRenderedPageBreak/>
+        <w:t xml:space="preserve">within </w:t>
       </w:r>
       <w:r>
         <w:rPr>
@@ -3544,7 +5423,6 @@
           <w:sz w:val="16"/>
           <w:szCs w:val="16"/>
         </w:rPr>
-        <w:lastRenderedPageBreak/>
         <w:t>Copies served by Dep. Clerk ___________</w:t>
       </w:r>
       <w:r>
@@ -3614,7 +5492,43 @@
           <w:sz w:val="16"/>
           <w:szCs w:val="16"/>
         </w:rPr>
-        <w:t>OM     EM; Defendant’s Attorney: PS     OM     EM; {{ defendant.first_name }} {{ defendant.last_name}}: PS     OM     EM;</w:t>
+        <w:t xml:space="preserve">OM     EM; Defendant’s Attorney: PS     OM     EM; {{ </w:t>
+      </w:r>
+      <w:proofErr w:type="spellStart"/>
+      <w:r>
+        <w:rPr>
+          <w:rFonts w:ascii="Palatino Linotype" w:hAnsi="Palatino Linotype"/>
+          <w:sz w:val="16"/>
+          <w:szCs w:val="16"/>
+        </w:rPr>
+        <w:t>defendant.first_name</w:t>
+      </w:r>
+      <w:proofErr w:type="spellEnd"/>
+      <w:r>
+        <w:rPr>
+          <w:rFonts w:ascii="Palatino Linotype" w:hAnsi="Palatino Linotype"/>
+          <w:sz w:val="16"/>
+          <w:szCs w:val="16"/>
+        </w:rPr>
+        <w:t xml:space="preserve"> }} {{ </w:t>
+      </w:r>
+      <w:proofErr w:type="spellStart"/>
+      <w:r>
+        <w:rPr>
+          <w:rFonts w:ascii="Palatino Linotype" w:hAnsi="Palatino Linotype"/>
+          <w:sz w:val="16"/>
+          <w:szCs w:val="16"/>
+        </w:rPr>
+        <w:t>defendant.last_name</w:t>
+      </w:r>
+      <w:proofErr w:type="spellEnd"/>
+      <w:r>
+        <w:rPr>
+          <w:rFonts w:ascii="Palatino Linotype" w:hAnsi="Palatino Linotype"/>
+          <w:sz w:val="16"/>
+          <w:szCs w:val="16"/>
+        </w:rPr>
+        <w:t>}}: PS     OM     EM;</w:t>
       </w:r>
     </w:p>
     <w:p>
@@ -3643,39 +5557,43 @@
           <w:sz w:val="16"/>
           <w:szCs w:val="16"/>
         </w:rPr>
-        <w:t>{% if community_control.ordered is true or bond_conditions.monitoring i</w:t>
-      </w:r>
+        <w:t xml:space="preserve">{% if </w:t>
+      </w:r>
+      <w:proofErr w:type="spellStart"/>
       <w:r>
         <w:rPr>
           <w:rFonts w:ascii="Palatino Linotype" w:hAnsi="Palatino Linotype"/>
           <w:sz w:val="16"/>
           <w:szCs w:val="16"/>
         </w:rPr>
-        <w:t xml:space="preserve">s true %}Community Control: PS    </w:t>
-      </w:r>
+        <w:t>community_control.ordered</w:t>
+      </w:r>
+      <w:proofErr w:type="spellEnd"/>
       <w:r>
         <w:rPr>
           <w:rFonts w:ascii="Palatino Linotype" w:hAnsi="Palatino Linotype"/>
           <w:sz w:val="16"/>
           <w:szCs w:val="16"/>
         </w:rPr>
-        <w:t>EM;</w:t>
-      </w:r>
+        <w:t xml:space="preserve"> is true or </w:t>
+      </w:r>
+      <w:proofErr w:type="spellStart"/>
       <w:r>
         <w:rPr>
           <w:rFonts w:ascii="Palatino Linotype" w:hAnsi="Palatino Linotype"/>
           <w:sz w:val="16"/>
           <w:szCs w:val="16"/>
         </w:rPr>
-        <w:t xml:space="preserve"> </w:t>
-      </w:r>
+        <w:t>bond_conditions.monitoring</w:t>
+      </w:r>
+      <w:proofErr w:type="spellEnd"/>
       <w:r>
         <w:rPr>
           <w:rFonts w:ascii="Palatino Linotype" w:hAnsi="Palatino Linotype"/>
           <w:sz w:val="16"/>
           <w:szCs w:val="16"/>
         </w:rPr>
-        <w:t>{% endif %}</w:t>
+        <w:t xml:space="preserve"> i</w:t>
       </w:r>
       <w:r>
         <w:rPr>
@@ -3683,7 +5601,75 @@
           <w:sz w:val="16"/>
           <w:szCs w:val="16"/>
         </w:rPr>
-        <w:t>{% if jail_terms.ordered is true or apply_jtc == ‘S</w:t>
+        <w:t xml:space="preserve">s true %}Community Control: PS    </w:t>
+      </w:r>
+      <w:r>
+        <w:rPr>
+          <w:rFonts w:ascii="Palatino Linotype" w:hAnsi="Palatino Linotype"/>
+          <w:sz w:val="16"/>
+          <w:szCs w:val="16"/>
+        </w:rPr>
+        <w:t>EM;</w:t>
+      </w:r>
+      <w:r>
+        <w:rPr>
+          <w:rFonts w:ascii="Palatino Linotype" w:hAnsi="Palatino Linotype"/>
+          <w:sz w:val="16"/>
+          <w:szCs w:val="16"/>
+        </w:rPr>
+        <w:t xml:space="preserve"> </w:t>
+      </w:r>
+      <w:r>
+        <w:rPr>
+          <w:rFonts w:ascii="Palatino Linotype" w:hAnsi="Palatino Linotype"/>
+          <w:sz w:val="16"/>
+          <w:szCs w:val="16"/>
+        </w:rPr>
+        <w:t>{% endif %}</w:t>
+      </w:r>
+      <w:r>
+        <w:rPr>
+          <w:rFonts w:ascii="Palatino Linotype" w:hAnsi="Palatino Linotype"/>
+          <w:sz w:val="16"/>
+          <w:szCs w:val="16"/>
+        </w:rPr>
+        <w:t xml:space="preserve">{% if </w:t>
+      </w:r>
+      <w:proofErr w:type="spellStart"/>
+      <w:r>
+        <w:rPr>
+          <w:rFonts w:ascii="Palatino Linotype" w:hAnsi="Palatino Linotype"/>
+          <w:sz w:val="16"/>
+          <w:szCs w:val="16"/>
+        </w:rPr>
+        <w:t>jail_terms.ordered</w:t>
+      </w:r>
+      <w:proofErr w:type="spellEnd"/>
+      <w:r>
+        <w:rPr>
+          <w:rFonts w:ascii="Palatino Linotype" w:hAnsi="Palatino Linotype"/>
+          <w:sz w:val="16"/>
+          <w:szCs w:val="16"/>
+        </w:rPr>
+        <w:t xml:space="preserve"> is true or </w:t>
+      </w:r>
+      <w:proofErr w:type="spellStart"/>
+      <w:r>
+        <w:rPr>
+          <w:rFonts w:ascii="Palatino Linotype" w:hAnsi="Palatino Linotype"/>
+          <w:sz w:val="16"/>
+          <w:szCs w:val="16"/>
+        </w:rPr>
+        <w:t>apply_jtc</w:t>
+      </w:r>
+      <w:proofErr w:type="spellEnd"/>
+      <w:r>
+        <w:rPr>
+          <w:rFonts w:ascii="Palatino Linotype" w:hAnsi="Palatino Linotype"/>
+          <w:sz w:val="16"/>
+          <w:szCs w:val="16"/>
+        </w:rPr>
+        <w:t xml:space="preserve"> == ‘S</w:t>
       </w:r>
       <w:r>
         <w:rPr>
@@ -3741,7 +5727,7 @@
 </file>
 
 <file path=word/endnotes.xml><?xml version="1.0" encoding="utf-8"?>
-<w:endnotes xmlns:wpc="http://schemas.microsoft.com/office/word/2010/wordprocessingCanvas" xmlns:cx="http://schemas.microsoft.com/office/drawing/2014/chartex" xmlns:cx1="http://schemas.microsoft.com/office/drawing/2015/9/8/chartex" xmlns:cx2="http://schemas.microsoft.com/office/drawing/2015/10/21/chartex" xmlns:cx3="http://schemas.microsoft.com/office/drawing/2016/5/9/chartex" xmlns:cx4="http://schemas.microsoft.com/office/drawing/2016/5/10/chartex" xmlns:cx5="http://schemas.microsoft.com/office/drawing/2016/5/11/chartex" xmlns:cx6="http://schemas.microsoft.com/office/drawing/2016/5/12/chartex" xmlns:cx7="http://schemas.microsoft.com/office/drawing/2016/5/13/chartex" xmlns:cx8="http://schemas.microsoft.com/office/drawing/2016/5/14/chartex" xmlns:mc="http://schemas.openxmlformats.org/markup-compatibility/2006" xmlns:aink="http://schemas.microsoft.com/office/drawing/2016/ink" xmlns:am3d="http://schemas.microsoft.com/office/drawing/2017/model3d" xmlns:o="urn:schemas-microsoft-com:office:office" xmlns:r="http://schemas.openxmlformats.org/officeDocument/2006/relationships" xmlns:m="http://schemas.openxmlformats.org/officeDocument/2006/math" xmlns:v="urn:schemas-microsoft-com:vml" xmlns:wp14="http://schemas.microsoft.com/office/word/2010/wordprocessingDrawing" xmlns:wp="http://schemas.openxmlformats.org/drawingml/2006/wordprocessingDrawing" xmlns:w10="urn:schemas-microsoft-com:office:word" xmlns:w="http://schemas.openxmlformats.org/wordprocessingml/2006/main" xmlns:w14="http://schemas.microsoft.com/office/word/2010/wordml" xmlns:w15="http://schemas.microsoft.com/office/word/2012/wordml" xmlns:w16cex="http://schemas.microsoft.com/office/word/2018/wordml/cex" xmlns:w16cid="http://schemas.microsoft.com/office/word/2016/wordml/cid" xmlns:w16="http://schemas.microsoft.com/office/word/2018/wordml" xmlns:w16sdtdh="http://schemas.microsoft.com/office/word/2020/wordml/sdtdatahash" xmlns:w16se="http://schemas.microsoft.com/office/word/2015/wordml/symex" xmlns:wpg="http://schemas.microsoft.com/office/word/2010/wordprocessingGroup" xmlns:wpi="http://schemas.microsoft.com/office/word/2010/wordprocessingInk" xmlns:wne="http://schemas.microsoft.com/office/word/2006/wordml" xmlns:wps="http://schemas.microsoft.com/office/word/2010/wordprocessingShape" mc:Ignorable="w14 w15 w16se w16cid w16 w16cex w16sdtdh wp14">
+<w:endnotes xmlns:wpc="http://schemas.microsoft.com/office/word/2010/wordprocessingCanvas" xmlns:cx="http://schemas.microsoft.com/office/drawing/2014/chartex" xmlns:cx1="http://schemas.microsoft.com/office/drawing/2015/9/8/chartex" xmlns:cx2="http://schemas.microsoft.com/office/drawing/2015/10/21/chartex" xmlns:cx3="http://schemas.microsoft.com/office/drawing/2016/5/9/chartex" xmlns:cx4="http://schemas.microsoft.com/office/drawing/2016/5/10/chartex" xmlns:cx5="http://schemas.microsoft.com/office/drawing/2016/5/11/chartex" xmlns:cx6="http://schemas.microsoft.com/office/drawing/2016/5/12/chartex" xmlns:cx7="http://schemas.microsoft.com/office/drawing/2016/5/13/chartex" xmlns:cx8="http://schemas.microsoft.com/office/drawing/2016/5/14/chartex" xmlns:mc="http://schemas.openxmlformats.org/markup-compatibility/2006" xmlns:aink="http://schemas.microsoft.com/office/drawing/2016/ink" xmlns:am3d="http://schemas.microsoft.com/office/drawing/2017/model3d" xmlns:o="urn:schemas-microsoft-com:office:office" xmlns:oel="http://schemas.microsoft.com/office/2019/extlst" xmlns:r="http://schemas.openxmlformats.org/officeDocument/2006/relationships" xmlns:m="http://schemas.openxmlformats.org/officeDocument/2006/math" xmlns:v="urn:schemas-microsoft-com:vml" xmlns:wp14="http://schemas.microsoft.com/office/word/2010/wordprocessingDrawing" xmlns:wp="http://schemas.openxmlformats.org/drawingml/2006/wordprocessingDrawing" xmlns:w10="urn:schemas-microsoft-com:office:word" xmlns:w="http://schemas.openxmlformats.org/wordprocessingml/2006/main" xmlns:w14="http://schemas.microsoft.com/office/word/2010/wordml" xmlns:w15="http://schemas.microsoft.com/office/word/2012/wordml" xmlns:w16cex="http://schemas.microsoft.com/office/word/2018/wordml/cex" xmlns:w16cid="http://schemas.microsoft.com/office/word/2016/wordml/cid" xmlns:w16="http://schemas.microsoft.com/office/word/2018/wordml" xmlns:w16sdtdh="http://schemas.microsoft.com/office/word/2020/wordml/sdtdatahash" xmlns:w16se="http://schemas.microsoft.com/office/word/2015/wordml/symex" xmlns:wpg="http://schemas.microsoft.com/office/word/2010/wordprocessingGroup" xmlns:wpi="http://schemas.microsoft.com/office/word/2010/wordprocessingInk" xmlns:wne="http://schemas.microsoft.com/office/word/2006/wordml" xmlns:wps="http://schemas.microsoft.com/office/word/2010/wordprocessingShape" mc:Ignorable="w14 w15 w16se w16cid w16 w16cex w16sdtdh wp14">
   <w:endnote w:type="separator" w:id="-1">
     <w:p>
       <w:r>
@@ -3760,7 +5746,7 @@
 </file>
 
 <file path=word/footer1.xml><?xml version="1.0" encoding="utf-8"?>
-<w:ftr xmlns:wpc="http://schemas.microsoft.com/office/word/2010/wordprocessingCanvas" xmlns:cx="http://schemas.microsoft.com/office/drawing/2014/chartex" xmlns:cx1="http://schemas.microsoft.com/office/drawing/2015/9/8/chartex" xmlns:cx2="http://schemas.microsoft.com/office/drawing/2015/10/21/chartex" xmlns:cx3="http://schemas.microsoft.com/office/drawing/2016/5/9/chartex" xmlns:cx4="http://schemas.microsoft.com/office/drawing/2016/5/10/chartex" xmlns:cx5="http://schemas.microsoft.com/office/drawing/2016/5/11/chartex" xmlns:cx6="http://schemas.microsoft.com/office/drawing/2016/5/12/chartex" xmlns:cx7="http://schemas.microsoft.com/office/drawing/2016/5/13/chartex" xmlns:cx8="http://schemas.microsoft.com/office/drawing/2016/5/14/chartex" xmlns:mc="http://schemas.openxmlformats.org/markup-compatibility/2006" xmlns:aink="http://schemas.microsoft.com/office/drawing/2016/ink" xmlns:am3d="http://schemas.microsoft.com/office/drawing/2017/model3d" xmlns:o="urn:schemas-microsoft-com:office:office" xmlns:r="http://schemas.openxmlformats.org/officeDocument/2006/relationships" xmlns:m="http://schemas.openxmlformats.org/officeDocument/2006/math" xmlns:v="urn:schemas-microsoft-com:vml" xmlns:wp14="http://schemas.microsoft.com/office/word/2010/wordprocessingDrawing" xmlns:wp="http://schemas.openxmlformats.org/drawingml/2006/wordprocessingDrawing" xmlns:w10="urn:schemas-microsoft-com:office:word" xmlns:w="http://schemas.openxmlformats.org/wordprocessingml/2006/main" xmlns:w14="http://schemas.microsoft.com/office/word/2010/wordml" xmlns:w15="http://schemas.microsoft.com/office/word/2012/wordml" xmlns:w16cex="http://schemas.microsoft.com/office/word/2018/wordml/cex" xmlns:w16cid="http://schemas.microsoft.com/office/word/2016/wordml/cid" xmlns:w16="http://schemas.microsoft.com/office/word/2018/wordml" xmlns:w16sdtdh="http://schemas.microsoft.com/office/word/2020/wordml/sdtdatahash" xmlns:w16se="http://schemas.microsoft.com/office/word/2015/wordml/symex" xmlns:wpg="http://schemas.microsoft.com/office/word/2010/wordprocessingGroup" xmlns:wpi="http://schemas.microsoft.com/office/word/2010/wordprocessingInk" xmlns:wne="http://schemas.microsoft.com/office/word/2006/wordml" xmlns:wps="http://schemas.microsoft.com/office/word/2010/wordprocessingShape" mc:Ignorable="w14 w15 w16se w16cid w16 w16cex w16sdtdh wp14">
+<w:ftr xmlns:wpc="http://schemas.microsoft.com/office/word/2010/wordprocessingCanvas" xmlns:cx="http://schemas.microsoft.com/office/drawing/2014/chartex" xmlns:cx1="http://schemas.microsoft.com/office/drawing/2015/9/8/chartex" xmlns:cx2="http://schemas.microsoft.com/office/drawing/2015/10/21/chartex" xmlns:cx3="http://schemas.microsoft.com/office/drawing/2016/5/9/chartex" xmlns:cx4="http://schemas.microsoft.com/office/drawing/2016/5/10/chartex" xmlns:cx5="http://schemas.microsoft.com/office/drawing/2016/5/11/chartex" xmlns:cx6="http://schemas.microsoft.com/office/drawing/2016/5/12/chartex" xmlns:cx7="http://schemas.microsoft.com/office/drawing/2016/5/13/chartex" xmlns:cx8="http://schemas.microsoft.com/office/drawing/2016/5/14/chartex" xmlns:mc="http://schemas.openxmlformats.org/markup-compatibility/2006" xmlns:aink="http://schemas.microsoft.com/office/drawing/2016/ink" xmlns:am3d="http://schemas.microsoft.com/office/drawing/2017/model3d" xmlns:o="urn:schemas-microsoft-com:office:office" xmlns:oel="http://schemas.microsoft.com/office/2019/extlst" xmlns:r="http://schemas.openxmlformats.org/officeDocument/2006/relationships" xmlns:m="http://schemas.openxmlformats.org/officeDocument/2006/math" xmlns:v="urn:schemas-microsoft-com:vml" xmlns:wp14="http://schemas.microsoft.com/office/word/2010/wordprocessingDrawing" xmlns:wp="http://schemas.openxmlformats.org/drawingml/2006/wordprocessingDrawing" xmlns:w10="urn:schemas-microsoft-com:office:word" xmlns:w="http://schemas.openxmlformats.org/wordprocessingml/2006/main" xmlns:w14="http://schemas.microsoft.com/office/word/2010/wordml" xmlns:w15="http://schemas.microsoft.com/office/word/2012/wordml" xmlns:w16cex="http://schemas.microsoft.com/office/word/2018/wordml/cex" xmlns:w16cid="http://schemas.microsoft.com/office/word/2016/wordml/cid" xmlns:w16="http://schemas.microsoft.com/office/word/2018/wordml" xmlns:w16sdtdh="http://schemas.microsoft.com/office/word/2020/wordml/sdtdatahash" xmlns:w16se="http://schemas.microsoft.com/office/word/2015/wordml/symex" xmlns:wpg="http://schemas.microsoft.com/office/word/2010/wordprocessingGroup" xmlns:wpi="http://schemas.microsoft.com/office/word/2010/wordprocessingInk" xmlns:wne="http://schemas.microsoft.com/office/word/2006/wordml" xmlns:wps="http://schemas.microsoft.com/office/word/2010/wordprocessingShape" mc:Ignorable="w14 w15 w16se w16cid w16 w16cex w16sdtdh wp14">
   <w:p>
     <w:pPr>
       <w:pStyle w:val="Footer"/>
@@ -3770,7 +5756,7 @@
 </file>
 
 <file path=word/footer2.xml><?xml version="1.0" encoding="utf-8"?>
-<w:ftr xmlns:wpc="http://schemas.microsoft.com/office/word/2010/wordprocessingCanvas" xmlns:cx="http://schemas.microsoft.com/office/drawing/2014/chartex" xmlns:cx1="http://schemas.microsoft.com/office/drawing/2015/9/8/chartex" xmlns:cx2="http://schemas.microsoft.com/office/drawing/2015/10/21/chartex" xmlns:cx3="http://schemas.microsoft.com/office/drawing/2016/5/9/chartex" xmlns:cx4="http://schemas.microsoft.com/office/drawing/2016/5/10/chartex" xmlns:cx5="http://schemas.microsoft.com/office/drawing/2016/5/11/chartex" xmlns:cx6="http://schemas.microsoft.com/office/drawing/2016/5/12/chartex" xmlns:cx7="http://schemas.microsoft.com/office/drawing/2016/5/13/chartex" xmlns:cx8="http://schemas.microsoft.com/office/drawing/2016/5/14/chartex" xmlns:mc="http://schemas.openxmlformats.org/markup-compatibility/2006" xmlns:aink="http://schemas.microsoft.com/office/drawing/2016/ink" xmlns:am3d="http://schemas.microsoft.com/office/drawing/2017/model3d" xmlns:o="urn:schemas-microsoft-com:office:office" xmlns:r="http://schemas.openxmlformats.org/officeDocument/2006/relationships" xmlns:m="http://schemas.openxmlformats.org/officeDocument/2006/math" xmlns:v="urn:schemas-microsoft-com:vml" xmlns:wp14="http://schemas.microsoft.com/office/word/2010/wordprocessingDrawing" xmlns:wp="http://schemas.openxmlformats.org/drawingml/2006/wordprocessingDrawing" xmlns:w10="urn:schemas-microsoft-com:office:word" xmlns:w="http://schemas.openxmlformats.org/wordprocessingml/2006/main" xmlns:w14="http://schemas.microsoft.com/office/word/2010/wordml" xmlns:w15="http://schemas.microsoft.com/office/word/2012/wordml" xmlns:w16cex="http://schemas.microsoft.com/office/word/2018/wordml/cex" xmlns:w16cid="http://schemas.microsoft.com/office/word/2016/wordml/cid" xmlns:w16="http://schemas.microsoft.com/office/word/2018/wordml" xmlns:w16sdtdh="http://schemas.microsoft.com/office/word/2020/wordml/sdtdatahash" xmlns:w16se="http://schemas.microsoft.com/office/word/2015/wordml/symex" xmlns:wpg="http://schemas.microsoft.com/office/word/2010/wordprocessingGroup" xmlns:wpi="http://schemas.microsoft.com/office/word/2010/wordprocessingInk" xmlns:wne="http://schemas.microsoft.com/office/word/2006/wordml" xmlns:wps="http://schemas.microsoft.com/office/word/2010/wordprocessingShape" mc:Ignorable="w14 w15 w16se w16cid w16 w16cex w16sdtdh wp14">
+<w:ftr xmlns:wpc="http://schemas.microsoft.com/office/word/2010/wordprocessingCanvas" xmlns:cx="http://schemas.microsoft.com/office/drawing/2014/chartex" xmlns:cx1="http://schemas.microsoft.com/office/drawing/2015/9/8/chartex" xmlns:cx2="http://schemas.microsoft.com/office/drawing/2015/10/21/chartex" xmlns:cx3="http://schemas.microsoft.com/office/drawing/2016/5/9/chartex" xmlns:cx4="http://schemas.microsoft.com/office/drawing/2016/5/10/chartex" xmlns:cx5="http://schemas.microsoft.com/office/drawing/2016/5/11/chartex" xmlns:cx6="http://schemas.microsoft.com/office/drawing/2016/5/12/chartex" xmlns:cx7="http://schemas.microsoft.com/office/drawing/2016/5/13/chartex" xmlns:cx8="http://schemas.microsoft.com/office/drawing/2016/5/14/chartex" xmlns:mc="http://schemas.openxmlformats.org/markup-compatibility/2006" xmlns:aink="http://schemas.microsoft.com/office/drawing/2016/ink" xmlns:am3d="http://schemas.microsoft.com/office/drawing/2017/model3d" xmlns:o="urn:schemas-microsoft-com:office:office" xmlns:oel="http://schemas.microsoft.com/office/2019/extlst" xmlns:r="http://schemas.openxmlformats.org/officeDocument/2006/relationships" xmlns:m="http://schemas.openxmlformats.org/officeDocument/2006/math" xmlns:v="urn:schemas-microsoft-com:vml" xmlns:wp14="http://schemas.microsoft.com/office/word/2010/wordprocessingDrawing" xmlns:wp="http://schemas.openxmlformats.org/drawingml/2006/wordprocessingDrawing" xmlns:w10="urn:schemas-microsoft-com:office:word" xmlns:w="http://schemas.openxmlformats.org/wordprocessingml/2006/main" xmlns:w14="http://schemas.microsoft.com/office/word/2010/wordml" xmlns:w15="http://schemas.microsoft.com/office/word/2012/wordml" xmlns:w16cex="http://schemas.microsoft.com/office/word/2018/wordml/cex" xmlns:w16cid="http://schemas.microsoft.com/office/word/2016/wordml/cid" xmlns:w16="http://schemas.microsoft.com/office/word/2018/wordml" xmlns:w16sdtdh="http://schemas.microsoft.com/office/word/2020/wordml/sdtdatahash" xmlns:w16se="http://schemas.microsoft.com/office/word/2015/wordml/symex" xmlns:wpg="http://schemas.microsoft.com/office/word/2010/wordprocessingGroup" xmlns:wpi="http://schemas.microsoft.com/office/word/2010/wordprocessingInk" xmlns:wne="http://schemas.microsoft.com/office/word/2006/wordml" xmlns:wps="http://schemas.microsoft.com/office/word/2010/wordprocessingShape" mc:Ignorable="w14 w15 w16se w16cid w16 w16cex w16sdtdh wp14">
   <w:sdt>
     <w:sdtPr>
       <w:rPr>
@@ -3965,15 +5951,89 @@
                 <w:sz w:val="20"/>
                 <w:szCs w:val="20"/>
               </w:rPr>
-              <w:t>% if judicial_officer.officer_type  ==  ‘Magistrate’ %}Magistrate Decision</w:t>
-            </w:r>
-            <w:r>
-              <w:rPr>
-                <w:rFonts w:ascii="Palatino Linotype" w:hAnsi="Palatino Linotype"/>
-                <w:sz w:val="20"/>
-                <w:szCs w:val="20"/>
-              </w:rPr>
-              <w:t>{% elif judicial_officer.officer_type == ‘Judge’ %}Final Judgment Entry{% endif %} {{ case_number }}</w:t>
+              <w:t xml:space="preserve">% if </w:t>
+            </w:r>
+            <w:proofErr w:type="spellStart"/>
+            <w:r>
+              <w:rPr>
+                <w:rFonts w:ascii="Palatino Linotype" w:hAnsi="Palatino Linotype"/>
+                <w:bCs/>
+                <w:sz w:val="20"/>
+                <w:szCs w:val="20"/>
+              </w:rPr>
+              <w:t>judicial_officer.officer_type</w:t>
+            </w:r>
+            <w:proofErr w:type="spellEnd"/>
+            <w:r>
+              <w:rPr>
+                <w:rFonts w:ascii="Palatino Linotype" w:hAnsi="Palatino Linotype"/>
+                <w:bCs/>
+                <w:sz w:val="20"/>
+                <w:szCs w:val="20"/>
+              </w:rPr>
+              <w:t xml:space="preserve">  ==  ‘Magistrate’ %}Magistrate Decision</w:t>
+            </w:r>
+            <w:r>
+              <w:rPr>
+                <w:rFonts w:ascii="Palatino Linotype" w:hAnsi="Palatino Linotype"/>
+                <w:sz w:val="20"/>
+                <w:szCs w:val="20"/>
+              </w:rPr>
+              <w:t xml:space="preserve">{% </w:t>
+            </w:r>
+            <w:proofErr w:type="spellStart"/>
+            <w:r>
+              <w:rPr>
+                <w:rFonts w:ascii="Palatino Linotype" w:hAnsi="Palatino Linotype"/>
+                <w:sz w:val="20"/>
+                <w:szCs w:val="20"/>
+              </w:rPr>
+              <w:t>elif</w:t>
+            </w:r>
+            <w:proofErr w:type="spellEnd"/>
+            <w:r>
+              <w:rPr>
+                <w:rFonts w:ascii="Palatino Linotype" w:hAnsi="Palatino Linotype"/>
+                <w:sz w:val="20"/>
+                <w:szCs w:val="20"/>
+              </w:rPr>
+              <w:t xml:space="preserve"> </w:t>
+            </w:r>
+            <w:proofErr w:type="spellStart"/>
+            <w:r>
+              <w:rPr>
+                <w:rFonts w:ascii="Palatino Linotype" w:hAnsi="Palatino Linotype"/>
+                <w:sz w:val="20"/>
+                <w:szCs w:val="20"/>
+              </w:rPr>
+              <w:t>judicial_officer.officer_type</w:t>
+            </w:r>
+            <w:proofErr w:type="spellEnd"/>
+            <w:r>
+              <w:rPr>
+                <w:rFonts w:ascii="Palatino Linotype" w:hAnsi="Palatino Linotype"/>
+                <w:sz w:val="20"/>
+                <w:szCs w:val="20"/>
+              </w:rPr>
+              <w:t xml:space="preserve"> == ‘Judge’ %}Final Judgment Entry{% endif %} {{ </w:t>
+            </w:r>
+            <w:proofErr w:type="spellStart"/>
+            <w:r>
+              <w:rPr>
+                <w:rFonts w:ascii="Palatino Linotype" w:hAnsi="Palatino Linotype"/>
+                <w:sz w:val="20"/>
+                <w:szCs w:val="20"/>
+              </w:rPr>
+              <w:t>case_number</w:t>
+            </w:r>
+            <w:proofErr w:type="spellEnd"/>
+            <w:r>
+              <w:rPr>
+                <w:rFonts w:ascii="Palatino Linotype" w:hAnsi="Palatino Linotype"/>
+                <w:sz w:val="20"/>
+                <w:szCs w:val="20"/>
+              </w:rPr>
+              <w:t xml:space="preserve"> }}</w:t>
             </w:r>
           </w:p>
         </w:sdtContent>
@@ -3984,7 +6044,7 @@
 </file>
 
 <file path=word/footer3.xml><?xml version="1.0" encoding="utf-8"?>
-<w:ftr xmlns:wpc="http://schemas.microsoft.com/office/word/2010/wordprocessingCanvas" xmlns:cx="http://schemas.microsoft.com/office/drawing/2014/chartex" xmlns:cx1="http://schemas.microsoft.com/office/drawing/2015/9/8/chartex" xmlns:cx2="http://schemas.microsoft.com/office/drawing/2015/10/21/chartex" xmlns:cx3="http://schemas.microsoft.com/office/drawing/2016/5/9/chartex" xmlns:cx4="http://schemas.microsoft.com/office/drawing/2016/5/10/chartex" xmlns:cx5="http://schemas.microsoft.com/office/drawing/2016/5/11/chartex" xmlns:cx6="http://schemas.microsoft.com/office/drawing/2016/5/12/chartex" xmlns:cx7="http://schemas.microsoft.com/office/drawing/2016/5/13/chartex" xmlns:cx8="http://schemas.microsoft.com/office/drawing/2016/5/14/chartex" xmlns:mc="http://schemas.openxmlformats.org/markup-compatibility/2006" xmlns:aink="http://schemas.microsoft.com/office/drawing/2016/ink" xmlns:am3d="http://schemas.microsoft.com/office/drawing/2017/model3d" xmlns:o="urn:schemas-microsoft-com:office:office" xmlns:r="http://schemas.openxmlformats.org/officeDocument/2006/relationships" xmlns:m="http://schemas.openxmlformats.org/officeDocument/2006/math" xmlns:v="urn:schemas-microsoft-com:vml" xmlns:wp14="http://schemas.microsoft.com/office/word/2010/wordprocessingDrawing" xmlns:wp="http://schemas.openxmlformats.org/drawingml/2006/wordprocessingDrawing" xmlns:w10="urn:schemas-microsoft-com:office:word" xmlns:w="http://schemas.openxmlformats.org/wordprocessingml/2006/main" xmlns:w14="http://schemas.microsoft.com/office/word/2010/wordml" xmlns:w15="http://schemas.microsoft.com/office/word/2012/wordml" xmlns:w16cex="http://schemas.microsoft.com/office/word/2018/wordml/cex" xmlns:w16cid="http://schemas.microsoft.com/office/word/2016/wordml/cid" xmlns:w16="http://schemas.microsoft.com/office/word/2018/wordml" xmlns:w16sdtdh="http://schemas.microsoft.com/office/word/2020/wordml/sdtdatahash" xmlns:w16se="http://schemas.microsoft.com/office/word/2015/wordml/symex" xmlns:wpg="http://schemas.microsoft.com/office/word/2010/wordprocessingGroup" xmlns:wpi="http://schemas.microsoft.com/office/word/2010/wordprocessingInk" xmlns:wne="http://schemas.microsoft.com/office/word/2006/wordml" xmlns:wps="http://schemas.microsoft.com/office/word/2010/wordprocessingShape" mc:Ignorable="w14 w15 w16se w16cid w16 w16cex w16sdtdh wp14">
+<w:ftr xmlns:wpc="http://schemas.microsoft.com/office/word/2010/wordprocessingCanvas" xmlns:cx="http://schemas.microsoft.com/office/drawing/2014/chartex" xmlns:cx1="http://schemas.microsoft.com/office/drawing/2015/9/8/chartex" xmlns:cx2="http://schemas.microsoft.com/office/drawing/2015/10/21/chartex" xmlns:cx3="http://schemas.microsoft.com/office/drawing/2016/5/9/chartex" xmlns:cx4="http://schemas.microsoft.com/office/drawing/2016/5/10/chartex" xmlns:cx5="http://schemas.microsoft.com/office/drawing/2016/5/11/chartex" xmlns:cx6="http://schemas.microsoft.com/office/drawing/2016/5/12/chartex" xmlns:cx7="http://schemas.microsoft.com/office/drawing/2016/5/13/chartex" xmlns:cx8="http://schemas.microsoft.com/office/drawing/2016/5/14/chartex" xmlns:mc="http://schemas.openxmlformats.org/markup-compatibility/2006" xmlns:aink="http://schemas.microsoft.com/office/drawing/2016/ink" xmlns:am3d="http://schemas.microsoft.com/office/drawing/2017/model3d" xmlns:o="urn:schemas-microsoft-com:office:office" xmlns:oel="http://schemas.microsoft.com/office/2019/extlst" xmlns:r="http://schemas.openxmlformats.org/officeDocument/2006/relationships" xmlns:m="http://schemas.openxmlformats.org/officeDocument/2006/math" xmlns:v="urn:schemas-microsoft-com:vml" xmlns:wp14="http://schemas.microsoft.com/office/word/2010/wordprocessingDrawing" xmlns:wp="http://schemas.openxmlformats.org/drawingml/2006/wordprocessingDrawing" xmlns:w10="urn:schemas-microsoft-com:office:word" xmlns:w="http://schemas.openxmlformats.org/wordprocessingml/2006/main" xmlns:w14="http://schemas.microsoft.com/office/word/2010/wordml" xmlns:w15="http://schemas.microsoft.com/office/word/2012/wordml" xmlns:w16cex="http://schemas.microsoft.com/office/word/2018/wordml/cex" xmlns:w16cid="http://schemas.microsoft.com/office/word/2016/wordml/cid" xmlns:w16="http://schemas.microsoft.com/office/word/2018/wordml" xmlns:w16sdtdh="http://schemas.microsoft.com/office/word/2020/wordml/sdtdatahash" xmlns:w16se="http://schemas.microsoft.com/office/word/2015/wordml/symex" xmlns:wpg="http://schemas.microsoft.com/office/word/2010/wordprocessingGroup" xmlns:wpi="http://schemas.microsoft.com/office/word/2010/wordprocessingInk" xmlns:wne="http://schemas.microsoft.com/office/word/2006/wordml" xmlns:wps="http://schemas.microsoft.com/office/word/2010/wordprocessingShape" mc:Ignorable="w14 w15 w16se w16cid w16 w16cex w16sdtdh wp14">
   <w:p>
     <w:pPr>
       <w:pStyle w:val="Footer"/>
@@ -3994,7 +6054,7 @@
 </file>
 
 <file path=word/footnotes.xml><?xml version="1.0" encoding="utf-8"?>
-<w:footnotes xmlns:wpc="http://schemas.microsoft.com/office/word/2010/wordprocessingCanvas" xmlns:cx="http://schemas.microsoft.com/office/drawing/2014/chartex" xmlns:cx1="http://schemas.microsoft.com/office/drawing/2015/9/8/chartex" xmlns:cx2="http://schemas.microsoft.com/office/drawing/2015/10/21/chartex" xmlns:cx3="http://schemas.microsoft.com/office/drawing/2016/5/9/chartex" xmlns:cx4="http://schemas.microsoft.com/office/drawing/2016/5/10/chartex" xmlns:cx5="http://schemas.microsoft.com/office/drawing/2016/5/11/chartex" xmlns:cx6="http://schemas.microsoft.com/office/drawing/2016/5/12/chartex" xmlns:cx7="http://schemas.microsoft.com/office/drawing/2016/5/13/chartex" xmlns:cx8="http://schemas.microsoft.com/office/drawing/2016/5/14/chartex" xmlns:mc="http://schemas.openxmlformats.org/markup-compatibility/2006" xmlns:aink="http://schemas.microsoft.com/office/drawing/2016/ink" xmlns:am3d="http://schemas.microsoft.com/office/drawing/2017/model3d" xmlns:o="urn:schemas-microsoft-com:office:office" xmlns:r="http://schemas.openxmlformats.org/officeDocument/2006/relationships" xmlns:m="http://schemas.openxmlformats.org/officeDocument/2006/math" xmlns:v="urn:schemas-microsoft-com:vml" xmlns:wp14="http://schemas.microsoft.com/office/word/2010/wordprocessingDrawing" xmlns:wp="http://schemas.openxmlformats.org/drawingml/2006/wordprocessingDrawing" xmlns:w10="urn:schemas-microsoft-com:office:word" xmlns:w="http://schemas.openxmlformats.org/wordprocessingml/2006/main" xmlns:w14="http://schemas.microsoft.com/office/word/2010/wordml" xmlns:w15="http://schemas.microsoft.com/office/word/2012/wordml" xmlns:w16cex="http://schemas.microsoft.com/office/word/2018/wordml/cex" xmlns:w16cid="http://schemas.microsoft.com/office/word/2016/wordml/cid" xmlns:w16="http://schemas.microsoft.com/office/word/2018/wordml" xmlns:w16sdtdh="http://schemas.microsoft.com/office/word/2020/wordml/sdtdatahash" xmlns:w16se="http://schemas.microsoft.com/office/word/2015/wordml/symex" xmlns:wpg="http://schemas.microsoft.com/office/word/2010/wordprocessingGroup" xmlns:wpi="http://schemas.microsoft.com/office/word/2010/wordprocessingInk" xmlns:wne="http://schemas.microsoft.com/office/word/2006/wordml" xmlns:wps="http://schemas.microsoft.com/office/word/2010/wordprocessingShape" mc:Ignorable="w14 w15 w16se w16cid w16 w16cex w16sdtdh wp14">
+<w:footnotes xmlns:wpc="http://schemas.microsoft.com/office/word/2010/wordprocessingCanvas" xmlns:cx="http://schemas.microsoft.com/office/drawing/2014/chartex" xmlns:cx1="http://schemas.microsoft.com/office/drawing/2015/9/8/chartex" xmlns:cx2="http://schemas.microsoft.com/office/drawing/2015/10/21/chartex" xmlns:cx3="http://schemas.microsoft.com/office/drawing/2016/5/9/chartex" xmlns:cx4="http://schemas.microsoft.com/office/drawing/2016/5/10/chartex" xmlns:cx5="http://schemas.microsoft.com/office/drawing/2016/5/11/chartex" xmlns:cx6="http://schemas.microsoft.com/office/drawing/2016/5/12/chartex" xmlns:cx7="http://schemas.microsoft.com/office/drawing/2016/5/13/chartex" xmlns:cx8="http://schemas.microsoft.com/office/drawing/2016/5/14/chartex" xmlns:mc="http://schemas.openxmlformats.org/markup-compatibility/2006" xmlns:aink="http://schemas.microsoft.com/office/drawing/2016/ink" xmlns:am3d="http://schemas.microsoft.com/office/drawing/2017/model3d" xmlns:o="urn:schemas-microsoft-com:office:office" xmlns:oel="http://schemas.microsoft.com/office/2019/extlst" xmlns:r="http://schemas.openxmlformats.org/officeDocument/2006/relationships" xmlns:m="http://schemas.openxmlformats.org/officeDocument/2006/math" xmlns:v="urn:schemas-microsoft-com:vml" xmlns:wp14="http://schemas.microsoft.com/office/word/2010/wordprocessingDrawing" xmlns:wp="http://schemas.openxmlformats.org/drawingml/2006/wordprocessingDrawing" xmlns:w10="urn:schemas-microsoft-com:office:word" xmlns:w="http://schemas.openxmlformats.org/wordprocessingml/2006/main" xmlns:w14="http://schemas.microsoft.com/office/word/2010/wordml" xmlns:w15="http://schemas.microsoft.com/office/word/2012/wordml" xmlns:w16cex="http://schemas.microsoft.com/office/word/2018/wordml/cex" xmlns:w16cid="http://schemas.microsoft.com/office/word/2016/wordml/cid" xmlns:w16="http://schemas.microsoft.com/office/word/2018/wordml" xmlns:w16sdtdh="http://schemas.microsoft.com/office/word/2020/wordml/sdtdatahash" xmlns:w16se="http://schemas.microsoft.com/office/word/2015/wordml/symex" xmlns:wpg="http://schemas.microsoft.com/office/word/2010/wordprocessingGroup" xmlns:wpi="http://schemas.microsoft.com/office/word/2010/wordprocessingInk" xmlns:wne="http://schemas.microsoft.com/office/word/2006/wordml" xmlns:wps="http://schemas.microsoft.com/office/word/2010/wordprocessingShape" mc:Ignorable="w14 w15 w16se w16cid w16 w16cex w16sdtdh wp14">
   <w:footnote w:type="separator" w:id="-1">
     <w:p>
       <w:r>
@@ -4013,7 +6073,7 @@
 </file>
 
 <file path=word/header1.xml><?xml version="1.0" encoding="utf-8"?>
-<w:hdr xmlns:wpc="http://schemas.microsoft.com/office/word/2010/wordprocessingCanvas" xmlns:cx="http://schemas.microsoft.com/office/drawing/2014/chartex" xmlns:cx1="http://schemas.microsoft.com/office/drawing/2015/9/8/chartex" xmlns:cx2="http://schemas.microsoft.com/office/drawing/2015/10/21/chartex" xmlns:cx3="http://schemas.microsoft.com/office/drawing/2016/5/9/chartex" xmlns:cx4="http://schemas.microsoft.com/office/drawing/2016/5/10/chartex" xmlns:cx5="http://schemas.microsoft.com/office/drawing/2016/5/11/chartex" xmlns:cx6="http://schemas.microsoft.com/office/drawing/2016/5/12/chartex" xmlns:cx7="http://schemas.microsoft.com/office/drawing/2016/5/13/chartex" xmlns:cx8="http://schemas.microsoft.com/office/drawing/2016/5/14/chartex" xmlns:mc="http://schemas.openxmlformats.org/markup-compatibility/2006" xmlns:aink="http://schemas.microsoft.com/office/drawing/2016/ink" xmlns:am3d="http://schemas.microsoft.com/office/drawing/2017/model3d" xmlns:o="urn:schemas-microsoft-com:office:office" xmlns:r="http://schemas.openxmlformats.org/officeDocument/2006/relationships" xmlns:m="http://schemas.openxmlformats.org/officeDocument/2006/math" xmlns:v="urn:schemas-microsoft-com:vml" xmlns:wp14="http://schemas.microsoft.com/office/word/2010/wordprocessingDrawing" xmlns:wp="http://schemas.openxmlformats.org/drawingml/2006/wordprocessingDrawing" xmlns:w10="urn:schemas-microsoft-com:office:word" xmlns:w="http://schemas.openxmlformats.org/wordprocessingml/2006/main" xmlns:w14="http://schemas.microsoft.com/office/word/2010/wordml" xmlns:w15="http://schemas.microsoft.com/office/word/2012/wordml" xmlns:w16cex="http://schemas.microsoft.com/office/word/2018/wordml/cex" xmlns:w16cid="http://schemas.microsoft.com/office/word/2016/wordml/cid" xmlns:w16="http://schemas.microsoft.com/office/word/2018/wordml" xmlns:w16sdtdh="http://schemas.microsoft.com/office/word/2020/wordml/sdtdatahash" xmlns:w16se="http://schemas.microsoft.com/office/word/2015/wordml/symex" xmlns:wpg="http://schemas.microsoft.com/office/word/2010/wordprocessingGroup" xmlns:wpi="http://schemas.microsoft.com/office/word/2010/wordprocessingInk" xmlns:wne="http://schemas.microsoft.com/office/word/2006/wordml" xmlns:wps="http://schemas.microsoft.com/office/word/2010/wordprocessingShape" mc:Ignorable="w14 w15 w16se w16cid w16 w16cex w16sdtdh wp14">
+<w:hdr xmlns:wpc="http://schemas.microsoft.com/office/word/2010/wordprocessingCanvas" xmlns:cx="http://schemas.microsoft.com/office/drawing/2014/chartex" xmlns:cx1="http://schemas.microsoft.com/office/drawing/2015/9/8/chartex" xmlns:cx2="http://schemas.microsoft.com/office/drawing/2015/10/21/chartex" xmlns:cx3="http://schemas.microsoft.com/office/drawing/2016/5/9/chartex" xmlns:cx4="http://schemas.microsoft.com/office/drawing/2016/5/10/chartex" xmlns:cx5="http://schemas.microsoft.com/office/drawing/2016/5/11/chartex" xmlns:cx6="http://schemas.microsoft.com/office/drawing/2016/5/12/chartex" xmlns:cx7="http://schemas.microsoft.com/office/drawing/2016/5/13/chartex" xmlns:cx8="http://schemas.microsoft.com/office/drawing/2016/5/14/chartex" xmlns:mc="http://schemas.openxmlformats.org/markup-compatibility/2006" xmlns:aink="http://schemas.microsoft.com/office/drawing/2016/ink" xmlns:am3d="http://schemas.microsoft.com/office/drawing/2017/model3d" xmlns:o="urn:schemas-microsoft-com:office:office" xmlns:oel="http://schemas.microsoft.com/office/2019/extlst" xmlns:r="http://schemas.openxmlformats.org/officeDocument/2006/relationships" xmlns:m="http://schemas.openxmlformats.org/officeDocument/2006/math" xmlns:v="urn:schemas-microsoft-com:vml" xmlns:wp14="http://schemas.microsoft.com/office/word/2010/wordprocessingDrawing" xmlns:wp="http://schemas.openxmlformats.org/drawingml/2006/wordprocessingDrawing" xmlns:w10="urn:schemas-microsoft-com:office:word" xmlns:w="http://schemas.openxmlformats.org/wordprocessingml/2006/main" xmlns:w14="http://schemas.microsoft.com/office/word/2010/wordml" xmlns:w15="http://schemas.microsoft.com/office/word/2012/wordml" xmlns:w16cex="http://schemas.microsoft.com/office/word/2018/wordml/cex" xmlns:w16cid="http://schemas.microsoft.com/office/word/2016/wordml/cid" xmlns:w16="http://schemas.microsoft.com/office/word/2018/wordml" xmlns:w16sdtdh="http://schemas.microsoft.com/office/word/2020/wordml/sdtdatahash" xmlns:w16se="http://schemas.microsoft.com/office/word/2015/wordml/symex" xmlns:wpg="http://schemas.microsoft.com/office/word/2010/wordprocessingGroup" xmlns:wpi="http://schemas.microsoft.com/office/word/2010/wordprocessingInk" xmlns:wne="http://schemas.microsoft.com/office/word/2006/wordml" xmlns:wps="http://schemas.microsoft.com/office/word/2010/wordprocessingShape" mc:Ignorable="w14 w15 w16se w16cid w16 w16cex w16sdtdh wp14">
   <w:p>
     <w:pPr>
       <w:pStyle w:val="Header"/>
@@ -4023,7 +6083,7 @@
 </file>
 
 <file path=word/header2.xml><?xml version="1.0" encoding="utf-8"?>
-<w:hdr xmlns:wpc="http://schemas.microsoft.com/office/word/2010/wordprocessingCanvas" xmlns:cx="http://schemas.microsoft.com/office/drawing/2014/chartex" xmlns:cx1="http://schemas.microsoft.com/office/drawing/2015/9/8/chartex" xmlns:cx2="http://schemas.microsoft.com/office/drawing/2015/10/21/chartex" xmlns:cx3="http://schemas.microsoft.com/office/drawing/2016/5/9/chartex" xmlns:cx4="http://schemas.microsoft.com/office/drawing/2016/5/10/chartex" xmlns:cx5="http://schemas.microsoft.com/office/drawing/2016/5/11/chartex" xmlns:cx6="http://schemas.microsoft.com/office/drawing/2016/5/12/chartex" xmlns:cx7="http://schemas.microsoft.com/office/drawing/2016/5/13/chartex" xmlns:cx8="http://schemas.microsoft.com/office/drawing/2016/5/14/chartex" xmlns:mc="http://schemas.openxmlformats.org/markup-compatibility/2006" xmlns:aink="http://schemas.microsoft.com/office/drawing/2016/ink" xmlns:am3d="http://schemas.microsoft.com/office/drawing/2017/model3d" xmlns:o="urn:schemas-microsoft-com:office:office" xmlns:r="http://schemas.openxmlformats.org/officeDocument/2006/relationships" xmlns:m="http://schemas.openxmlformats.org/officeDocument/2006/math" xmlns:v="urn:schemas-microsoft-com:vml" xmlns:wp14="http://schemas.microsoft.com/office/word/2010/wordprocessingDrawing" xmlns:wp="http://schemas.openxmlformats.org/drawingml/2006/wordprocessingDrawing" xmlns:w10="urn:schemas-microsoft-com:office:word" xmlns:w="http://schemas.openxmlformats.org/wordprocessingml/2006/main" xmlns:w14="http://schemas.microsoft.com/office/word/2010/wordml" xmlns:w15="http://schemas.microsoft.com/office/word/2012/wordml" xmlns:w16cex="http://schemas.microsoft.com/office/word/2018/wordml/cex" xmlns:w16cid="http://schemas.microsoft.com/office/word/2016/wordml/cid" xmlns:w16="http://schemas.microsoft.com/office/word/2018/wordml" xmlns:w16sdtdh="http://schemas.microsoft.com/office/word/2020/wordml/sdtdatahash" xmlns:w16se="http://schemas.microsoft.com/office/word/2015/wordml/symex" xmlns:wpg="http://schemas.microsoft.com/office/word/2010/wordprocessingGroup" xmlns:wpi="http://schemas.microsoft.com/office/word/2010/wordprocessingInk" xmlns:wne="http://schemas.microsoft.com/office/word/2006/wordml" xmlns:wps="http://schemas.microsoft.com/office/word/2010/wordprocessingShape" mc:Ignorable="w14 w15 w16se w16cid w16 w16cex w16sdtdh wp14">
+<w:hdr xmlns:wpc="http://schemas.microsoft.com/office/word/2010/wordprocessingCanvas" xmlns:cx="http://schemas.microsoft.com/office/drawing/2014/chartex" xmlns:cx1="http://schemas.microsoft.com/office/drawing/2015/9/8/chartex" xmlns:cx2="http://schemas.microsoft.com/office/drawing/2015/10/21/chartex" xmlns:cx3="http://schemas.microsoft.com/office/drawing/2016/5/9/chartex" xmlns:cx4="http://schemas.microsoft.com/office/drawing/2016/5/10/chartex" xmlns:cx5="http://schemas.microsoft.com/office/drawing/2016/5/11/chartex" xmlns:cx6="http://schemas.microsoft.com/office/drawing/2016/5/12/chartex" xmlns:cx7="http://schemas.microsoft.com/office/drawing/2016/5/13/chartex" xmlns:cx8="http://schemas.microsoft.com/office/drawing/2016/5/14/chartex" xmlns:mc="http://schemas.openxmlformats.org/markup-compatibility/2006" xmlns:aink="http://schemas.microsoft.com/office/drawing/2016/ink" xmlns:am3d="http://schemas.microsoft.com/office/drawing/2017/model3d" xmlns:o="urn:schemas-microsoft-com:office:office" xmlns:oel="http://schemas.microsoft.com/office/2019/extlst" xmlns:r="http://schemas.openxmlformats.org/officeDocument/2006/relationships" xmlns:m="http://schemas.openxmlformats.org/officeDocument/2006/math" xmlns:v="urn:schemas-microsoft-com:vml" xmlns:wp14="http://schemas.microsoft.com/office/word/2010/wordprocessingDrawing" xmlns:wp="http://schemas.openxmlformats.org/drawingml/2006/wordprocessingDrawing" xmlns:w10="urn:schemas-microsoft-com:office:word" xmlns:w="http://schemas.openxmlformats.org/wordprocessingml/2006/main" xmlns:w14="http://schemas.microsoft.com/office/word/2010/wordml" xmlns:w15="http://schemas.microsoft.com/office/word/2012/wordml" xmlns:w16cex="http://schemas.microsoft.com/office/word/2018/wordml/cex" xmlns:w16cid="http://schemas.microsoft.com/office/word/2016/wordml/cid" xmlns:w16="http://schemas.microsoft.com/office/word/2018/wordml" xmlns:w16sdtdh="http://schemas.microsoft.com/office/word/2020/wordml/sdtdatahash" xmlns:w16se="http://schemas.microsoft.com/office/word/2015/wordml/symex" xmlns:wpg="http://schemas.microsoft.com/office/word/2010/wordprocessingGroup" xmlns:wpi="http://schemas.microsoft.com/office/word/2010/wordprocessingInk" xmlns:wne="http://schemas.microsoft.com/office/word/2006/wordml" xmlns:wps="http://schemas.microsoft.com/office/word/2010/wordprocessingShape" mc:Ignorable="w14 w15 w16se w16cid w16 w16cex w16sdtdh wp14">
   <w:p>
     <w:pPr>
       <w:pStyle w:val="Header"/>
@@ -4047,7 +6107,7 @@
 </file>
 
 <file path=word/header3.xml><?xml version="1.0" encoding="utf-8"?>
-<w:hdr xmlns:wpc="http://schemas.microsoft.com/office/word/2010/wordprocessingCanvas" xmlns:cx="http://schemas.microsoft.com/office/drawing/2014/chartex" xmlns:cx1="http://schemas.microsoft.com/office/drawing/2015/9/8/chartex" xmlns:cx2="http://schemas.microsoft.com/office/drawing/2015/10/21/chartex" xmlns:cx3="http://schemas.microsoft.com/office/drawing/2016/5/9/chartex" xmlns:cx4="http://schemas.microsoft.com/office/drawing/2016/5/10/chartex" xmlns:cx5="http://schemas.microsoft.com/office/drawing/2016/5/11/chartex" xmlns:cx6="http://schemas.microsoft.com/office/drawing/2016/5/12/chartex" xmlns:cx7="http://schemas.microsoft.com/office/drawing/2016/5/13/chartex" xmlns:cx8="http://schemas.microsoft.com/office/drawing/2016/5/14/chartex" xmlns:mc="http://schemas.openxmlformats.org/markup-compatibility/2006" xmlns:aink="http://schemas.microsoft.com/office/drawing/2016/ink" xmlns:am3d="http://schemas.microsoft.com/office/drawing/2017/model3d" xmlns:o="urn:schemas-microsoft-com:office:office" xmlns:r="http://schemas.openxmlformats.org/officeDocument/2006/relationships" xmlns:m="http://schemas.openxmlformats.org/officeDocument/2006/math" xmlns:v="urn:schemas-microsoft-com:vml" xmlns:wp14="http://schemas.microsoft.com/office/word/2010/wordprocessingDrawing" xmlns:wp="http://schemas.openxmlformats.org/drawingml/2006/wordprocessingDrawing" xmlns:w10="urn:schemas-microsoft-com:office:word" xmlns:w="http://schemas.openxmlformats.org/wordprocessingml/2006/main" xmlns:w14="http://schemas.microsoft.com/office/word/2010/wordml" xmlns:w15="http://schemas.microsoft.com/office/word/2012/wordml" xmlns:w16cex="http://schemas.microsoft.com/office/word/2018/wordml/cex" xmlns:w16cid="http://schemas.microsoft.com/office/word/2016/wordml/cid" xmlns:w16="http://schemas.microsoft.com/office/word/2018/wordml" xmlns:w16sdtdh="http://schemas.microsoft.com/office/word/2020/wordml/sdtdatahash" xmlns:w16se="http://schemas.microsoft.com/office/word/2015/wordml/symex" xmlns:wpg="http://schemas.microsoft.com/office/word/2010/wordprocessingGroup" xmlns:wpi="http://schemas.microsoft.com/office/word/2010/wordprocessingInk" xmlns:wne="http://schemas.microsoft.com/office/word/2006/wordml" xmlns:wps="http://schemas.microsoft.com/office/word/2010/wordprocessingShape" mc:Ignorable="w14 w15 w16se w16cid w16 w16cex w16sdtdh wp14">
+<w:hdr xmlns:wpc="http://schemas.microsoft.com/office/word/2010/wordprocessingCanvas" xmlns:cx="http://schemas.microsoft.com/office/drawing/2014/chartex" xmlns:cx1="http://schemas.microsoft.com/office/drawing/2015/9/8/chartex" xmlns:cx2="http://schemas.microsoft.com/office/drawing/2015/10/21/chartex" xmlns:cx3="http://schemas.microsoft.com/office/drawing/2016/5/9/chartex" xmlns:cx4="http://schemas.microsoft.com/office/drawing/2016/5/10/chartex" xmlns:cx5="http://schemas.microsoft.com/office/drawing/2016/5/11/chartex" xmlns:cx6="http://schemas.microsoft.com/office/drawing/2016/5/12/chartex" xmlns:cx7="http://schemas.microsoft.com/office/drawing/2016/5/13/chartex" xmlns:cx8="http://schemas.microsoft.com/office/drawing/2016/5/14/chartex" xmlns:mc="http://schemas.openxmlformats.org/markup-compatibility/2006" xmlns:aink="http://schemas.microsoft.com/office/drawing/2016/ink" xmlns:am3d="http://schemas.microsoft.com/office/drawing/2017/model3d" xmlns:o="urn:schemas-microsoft-com:office:office" xmlns:oel="http://schemas.microsoft.com/office/2019/extlst" xmlns:r="http://schemas.openxmlformats.org/officeDocument/2006/relationships" xmlns:m="http://schemas.openxmlformats.org/officeDocument/2006/math" xmlns:v="urn:schemas-microsoft-com:vml" xmlns:wp14="http://schemas.microsoft.com/office/word/2010/wordprocessingDrawing" xmlns:wp="http://schemas.openxmlformats.org/drawingml/2006/wordprocessingDrawing" xmlns:w10="urn:schemas-microsoft-com:office:word" xmlns:w="http://schemas.openxmlformats.org/wordprocessingml/2006/main" xmlns:w14="http://schemas.microsoft.com/office/word/2010/wordml" xmlns:w15="http://schemas.microsoft.com/office/word/2012/wordml" xmlns:w16cex="http://schemas.microsoft.com/office/word/2018/wordml/cex" xmlns:w16cid="http://schemas.microsoft.com/office/word/2016/wordml/cid" xmlns:w16="http://schemas.microsoft.com/office/word/2018/wordml" xmlns:w16sdtdh="http://schemas.microsoft.com/office/word/2020/wordml/sdtdatahash" xmlns:w16se="http://schemas.microsoft.com/office/word/2015/wordml/symex" xmlns:wpg="http://schemas.microsoft.com/office/word/2010/wordprocessingGroup" xmlns:wpi="http://schemas.microsoft.com/office/word/2010/wordprocessingInk" xmlns:wne="http://schemas.microsoft.com/office/word/2006/wordml" xmlns:wps="http://schemas.microsoft.com/office/word/2010/wordprocessingShape" mc:Ignorable="w14 w15 w16se w16cid w16 w16cex w16sdtdh wp14">
   <w:p>
     <w:pPr>
       <w:pStyle w:val="Header"/>
@@ -4057,7 +6117,7 @@
 </file>
 
 <file path=word/numbering.xml><?xml version="1.0" encoding="utf-8"?>
-<w:numbering xmlns:wpc="http://schemas.microsoft.com/office/word/2010/wordprocessingCanvas" xmlns:cx="http://schemas.microsoft.com/office/drawing/2014/chartex" xmlns:cx1="http://schemas.microsoft.com/office/drawing/2015/9/8/chartex" xmlns:cx2="http://schemas.microsoft.com/office/drawing/2015/10/21/chartex" xmlns:cx3="http://schemas.microsoft.com/office/drawing/2016/5/9/chartex" xmlns:cx4="http://schemas.microsoft.com/office/drawing/2016/5/10/chartex" xmlns:cx5="http://schemas.microsoft.com/office/drawing/2016/5/11/chartex" xmlns:cx6="http://schemas.microsoft.com/office/drawing/2016/5/12/chartex" xmlns:cx7="http://schemas.microsoft.com/office/drawing/2016/5/13/chartex" xmlns:cx8="http://schemas.microsoft.com/office/drawing/2016/5/14/chartex" xmlns:mc="http://schemas.openxmlformats.org/markup-compatibility/2006" xmlns:aink="http://schemas.microsoft.com/office/drawing/2016/ink" xmlns:am3d="http://schemas.microsoft.com/office/drawing/2017/model3d" xmlns:o="urn:schemas-microsoft-com:office:office" xmlns:r="http://schemas.openxmlformats.org/officeDocument/2006/relationships" xmlns:m="http://schemas.openxmlformats.org/officeDocument/2006/math" xmlns:v="urn:schemas-microsoft-com:vml" xmlns:wp14="http://schemas.microsoft.com/office/word/2010/wordprocessingDrawing" xmlns:wp="http://schemas.openxmlformats.org/drawingml/2006/wordprocessingDrawing" xmlns:w10="urn:schemas-microsoft-com:office:word" xmlns:w="http://schemas.openxmlformats.org/wordprocessingml/2006/main" xmlns:w14="http://schemas.microsoft.com/office/word/2010/wordml" xmlns:w15="http://schemas.microsoft.com/office/word/2012/wordml" xmlns:w16cex="http://schemas.microsoft.com/office/word/2018/wordml/cex" xmlns:w16cid="http://schemas.microsoft.com/office/word/2016/wordml/cid" xmlns:w16="http://schemas.microsoft.com/office/word/2018/wordml" xmlns:w16sdtdh="http://schemas.microsoft.com/office/word/2020/wordml/sdtdatahash" xmlns:w16se="http://schemas.microsoft.com/office/word/2015/wordml/symex" xmlns:wpg="http://schemas.microsoft.com/office/word/2010/wordprocessingGroup" xmlns:wpi="http://schemas.microsoft.com/office/word/2010/wordprocessingInk" xmlns:wne="http://schemas.microsoft.com/office/word/2006/wordml" xmlns:wps="http://schemas.microsoft.com/office/word/2010/wordprocessingShape" mc:Ignorable="w14 w15 w16se w16cid w16 w16cex w16sdtdh wp14">
+<w:numbering xmlns:wpc="http://schemas.microsoft.com/office/word/2010/wordprocessingCanvas" xmlns:cx="http://schemas.microsoft.com/office/drawing/2014/chartex" xmlns:cx1="http://schemas.microsoft.com/office/drawing/2015/9/8/chartex" xmlns:cx2="http://schemas.microsoft.com/office/drawing/2015/10/21/chartex" xmlns:cx3="http://schemas.microsoft.com/office/drawing/2016/5/9/chartex" xmlns:cx4="http://schemas.microsoft.com/office/drawing/2016/5/10/chartex" xmlns:cx5="http://schemas.microsoft.com/office/drawing/2016/5/11/chartex" xmlns:cx6="http://schemas.microsoft.com/office/drawing/2016/5/12/chartex" xmlns:cx7="http://schemas.microsoft.com/office/drawing/2016/5/13/chartex" xmlns:cx8="http://schemas.microsoft.com/office/drawing/2016/5/14/chartex" xmlns:mc="http://schemas.openxmlformats.org/markup-compatibility/2006" xmlns:aink="http://schemas.microsoft.com/office/drawing/2016/ink" xmlns:am3d="http://schemas.microsoft.com/office/drawing/2017/model3d" xmlns:o="urn:schemas-microsoft-com:office:office" xmlns:oel="http://schemas.microsoft.com/office/2019/extlst" xmlns:r="http://schemas.openxmlformats.org/officeDocument/2006/relationships" xmlns:m="http://schemas.openxmlformats.org/officeDocument/2006/math" xmlns:v="urn:schemas-microsoft-com:vml" xmlns:wp14="http://schemas.microsoft.com/office/word/2010/wordprocessingDrawing" xmlns:wp="http://schemas.openxmlformats.org/drawingml/2006/wordprocessingDrawing" xmlns:w10="urn:schemas-microsoft-com:office:word" xmlns:w="http://schemas.openxmlformats.org/wordprocessingml/2006/main" xmlns:w14="http://schemas.microsoft.com/office/word/2010/wordml" xmlns:w15="http://schemas.microsoft.com/office/word/2012/wordml" xmlns:w16cex="http://schemas.microsoft.com/office/word/2018/wordml/cex" xmlns:w16cid="http://schemas.microsoft.com/office/word/2016/wordml/cid" xmlns:w16="http://schemas.microsoft.com/office/word/2018/wordml" xmlns:w16sdtdh="http://schemas.microsoft.com/office/word/2020/wordml/sdtdatahash" xmlns:w16se="http://schemas.microsoft.com/office/word/2015/wordml/symex" xmlns:wpg="http://schemas.microsoft.com/office/word/2010/wordprocessingGroup" xmlns:wpi="http://schemas.microsoft.com/office/word/2010/wordprocessingInk" xmlns:wne="http://schemas.microsoft.com/office/word/2006/wordml" xmlns:wps="http://schemas.microsoft.com/office/word/2010/wordprocessingShape" mc:Ignorable="w14 w15 w16se w16cid w16 w16cex w16sdtdh wp14">
   <w:abstractNum w:abstractNumId="0" w15:restartNumberingAfterBreak="0">
     <w:nsid w:val="08B2501C"/>
     <w:multiLevelType w:val="hybridMultilevel"/>
@@ -4397,13 +6457,13 @@
       </w:rPr>
     </w:lvl>
   </w:abstractNum>
-  <w:num w:numId="1">
+  <w:num w:numId="1" w16cid:durableId="411122931">
     <w:abstractNumId w:val="0"/>
   </w:num>
-  <w:num w:numId="2">
+  <w:num w:numId="2" w16cid:durableId="165942248">
     <w:abstractNumId w:val="2"/>
   </w:num>
-  <w:num w:numId="3">
+  <w:num w:numId="3" w16cid:durableId="743375473">
     <w:abstractNumId w:val="1"/>
   </w:num>
 </w:numbering>

</xml_diff>

<commit_message>
DiversionCaseInformation refactored and working.
</commit_message>
<xml_diff>
--- a/resources/Templates/Diversion_Template.docx
+++ b/resources/Templates/Diversion_Template.docx
@@ -5952,194 +5952,6 @@
         </w:rPr>
         <w:t>}}: PS     OM     EM;</w:t>
       </w:r>
-    </w:p>
-    <w:p>
-      <w:pPr>
-        <w:tabs>
-          <w:tab w:val="left" w:pos="-1080"/>
-          <w:tab w:val="left" w:pos="-720"/>
-          <w:tab w:val="left" w:pos="0"/>
-          <w:tab w:val="left" w:pos="720"/>
-          <w:tab w:val="left" w:pos="1440"/>
-          <w:tab w:val="left" w:pos="2160"/>
-          <w:tab w:val="left" w:pos="2880"/>
-          <w:tab w:val="left" w:pos="3600"/>
-          <w:tab w:val="left" w:pos="4320"/>
-          <w:tab w:val="left" w:pos="4680"/>
-        </w:tabs>
-        <w:rPr>
-          <w:rFonts w:ascii="Palatino Linotype" w:hAnsi="Palatino Linotype"/>
-          <w:sz w:val="16"/>
-          <w:szCs w:val="16"/>
-        </w:rPr>
-      </w:pPr>
-      <w:r>
-        <w:rPr>
-          <w:rFonts w:ascii="Palatino Linotype" w:hAnsi="Palatino Linotype"/>
-          <w:sz w:val="16"/>
-          <w:szCs w:val="16"/>
-        </w:rPr>
-        <w:t xml:space="preserve">{% if </w:t>
-      </w:r>
-      <w:proofErr w:type="spellStart"/>
-      <w:r>
-        <w:rPr>
-          <w:rFonts w:ascii="Palatino Linotype" w:hAnsi="Palatino Linotype"/>
-          <w:sz w:val="16"/>
-          <w:szCs w:val="16"/>
-        </w:rPr>
-        <w:t>community_</w:t>
-      </w:r>
-      <w:proofErr w:type="gramStart"/>
-      <w:r>
-        <w:rPr>
-          <w:rFonts w:ascii="Palatino Linotype" w:hAnsi="Palatino Linotype"/>
-          <w:sz w:val="16"/>
-          <w:szCs w:val="16"/>
-        </w:rPr>
-        <w:t>control.ordered</w:t>
-      </w:r>
-      <w:proofErr w:type="spellEnd"/>
-      <w:proofErr w:type="gramEnd"/>
-      <w:r>
-        <w:rPr>
-          <w:rFonts w:ascii="Palatino Linotype" w:hAnsi="Palatino Linotype"/>
-          <w:sz w:val="16"/>
-          <w:szCs w:val="16"/>
-        </w:rPr>
-        <w:t xml:space="preserve"> is true or </w:t>
-      </w:r>
-      <w:proofErr w:type="spellStart"/>
-      <w:r>
-        <w:rPr>
-          <w:rFonts w:ascii="Palatino Linotype" w:hAnsi="Palatino Linotype"/>
-          <w:sz w:val="16"/>
-          <w:szCs w:val="16"/>
-        </w:rPr>
-        <w:t>bond_conditions.monitoring</w:t>
-      </w:r>
-      <w:proofErr w:type="spellEnd"/>
-      <w:r>
-        <w:rPr>
-          <w:rFonts w:ascii="Palatino Linotype" w:hAnsi="Palatino Linotype"/>
-          <w:sz w:val="16"/>
-          <w:szCs w:val="16"/>
-        </w:rPr>
-        <w:t xml:space="preserve"> i</w:t>
-      </w:r>
-      <w:r>
-        <w:rPr>
-          <w:rFonts w:ascii="Palatino Linotype" w:hAnsi="Palatino Linotype"/>
-          <w:sz w:val="16"/>
-          <w:szCs w:val="16"/>
-        </w:rPr>
-        <w:t xml:space="preserve">s true %}Community Control: PS    </w:t>
-      </w:r>
-      <w:r>
-        <w:rPr>
-          <w:rFonts w:ascii="Palatino Linotype" w:hAnsi="Palatino Linotype"/>
-          <w:sz w:val="16"/>
-          <w:szCs w:val="16"/>
-        </w:rPr>
-        <w:t>EM;</w:t>
-      </w:r>
-      <w:r>
-        <w:rPr>
-          <w:rFonts w:ascii="Palatino Linotype" w:hAnsi="Palatino Linotype"/>
-          <w:sz w:val="16"/>
-          <w:szCs w:val="16"/>
-        </w:rPr>
-        <w:t xml:space="preserve"> </w:t>
-      </w:r>
-      <w:r>
-        <w:rPr>
-          <w:rFonts w:ascii="Palatino Linotype" w:hAnsi="Palatino Linotype"/>
-          <w:sz w:val="16"/>
-          <w:szCs w:val="16"/>
-        </w:rPr>
-        <w:t>{% endif %}</w:t>
-      </w:r>
-      <w:r>
-        <w:rPr>
-          <w:rFonts w:ascii="Palatino Linotype" w:hAnsi="Palatino Linotype"/>
-          <w:sz w:val="16"/>
-          <w:szCs w:val="16"/>
-        </w:rPr>
-        <w:t xml:space="preserve">{% if </w:t>
-      </w:r>
-      <w:proofErr w:type="spellStart"/>
-      <w:r>
-        <w:rPr>
-          <w:rFonts w:ascii="Palatino Linotype" w:hAnsi="Palatino Linotype"/>
-          <w:sz w:val="16"/>
-          <w:szCs w:val="16"/>
-        </w:rPr>
-        <w:t>jail_terms.ordered</w:t>
-      </w:r>
-      <w:proofErr w:type="spellEnd"/>
-      <w:r>
-        <w:rPr>
-          <w:rFonts w:ascii="Palatino Linotype" w:hAnsi="Palatino Linotype"/>
-          <w:sz w:val="16"/>
-          <w:szCs w:val="16"/>
-        </w:rPr>
-        <w:t xml:space="preserve"> is true or </w:t>
-      </w:r>
-      <w:proofErr w:type="spellStart"/>
-      <w:r>
-        <w:rPr>
-          <w:rFonts w:ascii="Palatino Linotype" w:hAnsi="Palatino Linotype"/>
-          <w:sz w:val="16"/>
-          <w:szCs w:val="16"/>
-        </w:rPr>
-        <w:t>apply_jtc</w:t>
-      </w:r>
-      <w:proofErr w:type="spellEnd"/>
-      <w:r>
-        <w:rPr>
-          <w:rFonts w:ascii="Palatino Linotype" w:hAnsi="Palatino Linotype"/>
-          <w:sz w:val="16"/>
-          <w:szCs w:val="16"/>
-        </w:rPr>
-        <w:t xml:space="preserve"> == ‘S</w:t>
-      </w:r>
-      <w:r>
-        <w:rPr>
-          <w:rFonts w:ascii="Palatino Linotype" w:hAnsi="Palatino Linotype"/>
-          <w:sz w:val="16"/>
-          <w:szCs w:val="16"/>
-        </w:rPr>
-        <w:t>entence</w:t>
-      </w:r>
-      <w:r>
-        <w:rPr>
-          <w:rFonts w:ascii="Palatino Linotype" w:hAnsi="Palatino Linotype"/>
-          <w:sz w:val="16"/>
-          <w:szCs w:val="16"/>
-        </w:rPr>
-        <w:t>’ %}County Jail: PS   EM;{% endif %}</w:t>
-      </w:r>
-    </w:p>
-    <w:p>
-      <w:pPr>
-        <w:tabs>
-          <w:tab w:val="left" w:pos="-1080"/>
-          <w:tab w:val="left" w:pos="-720"/>
-          <w:tab w:val="left" w:pos="0"/>
-          <w:tab w:val="left" w:pos="720"/>
-          <w:tab w:val="left" w:pos="1440"/>
-          <w:tab w:val="left" w:pos="2160"/>
-          <w:tab w:val="left" w:pos="2880"/>
-          <w:tab w:val="left" w:pos="3600"/>
-          <w:tab w:val="left" w:pos="4320"/>
-          <w:tab w:val="left" w:pos="4680"/>
-        </w:tabs>
-        <w:rPr>
-          <w:rFonts w:ascii="Palatino Linotype" w:hAnsi="Palatino Linotype"/>
-          <w:sz w:val="16"/>
-          <w:szCs w:val="16"/>
-        </w:rPr>
-      </w:pPr>
     </w:p>
     <w:sectPr>
       <w:headerReference w:type="even" r:id="rId8"/>

</xml_diff>

<commit_message>
Updated COS on all templates.
</commit_message>
<xml_diff>
--- a/resources/Templates/Diversion_Template.docx
+++ b/resources/Templates/Diversion_Template.docx
@@ -5827,39 +5827,7 @@
           <w:sz w:val="16"/>
           <w:szCs w:val="16"/>
         </w:rPr>
-        <w:t>Copies served by Dep. Clerk ___________</w:t>
-      </w:r>
-      <w:r>
-        <w:rPr>
-          <w:rFonts w:ascii="Palatino Linotype" w:hAnsi="Palatino Linotype"/>
-          <w:sz w:val="16"/>
-          <w:szCs w:val="16"/>
-        </w:rPr>
-        <w:t>________________</w:t>
-      </w:r>
-      <w:r>
-        <w:rPr>
-          <w:rFonts w:ascii="Palatino Linotype" w:hAnsi="Palatino Linotype"/>
-          <w:sz w:val="16"/>
-          <w:szCs w:val="16"/>
-        </w:rPr>
-        <w:t xml:space="preserve"> on the following date ___________</w:t>
-      </w:r>
-      <w:r>
-        <w:rPr>
-          <w:rFonts w:ascii="Palatino Linotype" w:hAnsi="Palatino Linotype"/>
-          <w:sz w:val="16"/>
-          <w:szCs w:val="16"/>
-        </w:rPr>
-        <w:t>_________</w:t>
-      </w:r>
-      <w:r>
-        <w:rPr>
-          <w:rFonts w:ascii="Palatino Linotype" w:hAnsi="Palatino Linotype"/>
-          <w:sz w:val="16"/>
-          <w:szCs w:val="16"/>
-        </w:rPr>
-        <w:t xml:space="preserve"> to:</w:t>
+        <w:t>Copies served by Dep. Clerk ___________________________ on the following date ____________________ to:</w:t>
       </w:r>
     </w:p>
     <w:p>
@@ -5888,70 +5856,83 @@
           <w:sz w:val="16"/>
           <w:szCs w:val="16"/>
         </w:rPr>
-        <w:t xml:space="preserve">Prosecutor’s Office: PS    </w:t>
-      </w:r>
+        <w:t xml:space="preserve">Prosecutor’s Office: PS    OM     EM; Defendant’s Attorney: PS     OM     EM; </w:t>
+      </w:r>
+      <w:proofErr w:type="gramStart"/>
       <w:r>
         <w:rPr>
           <w:rFonts w:ascii="Palatino Linotype" w:hAnsi="Palatino Linotype"/>
           <w:sz w:val="16"/>
           <w:szCs w:val="16"/>
         </w:rPr>
-        <w:t xml:space="preserve">OM     EM; Defendant’s Attorney: PS     OM     EM; </w:t>
-      </w:r>
-      <w:proofErr w:type="gramStart"/>
+        <w:t xml:space="preserve">{{ </w:t>
+      </w:r>
+      <w:proofErr w:type="spellStart"/>
       <w:r>
         <w:rPr>
           <w:rFonts w:ascii="Palatino Linotype" w:hAnsi="Palatino Linotype"/>
           <w:sz w:val="16"/>
           <w:szCs w:val="16"/>
         </w:rPr>
-        <w:t xml:space="preserve">{{ </w:t>
-      </w:r>
-      <w:proofErr w:type="spellStart"/>
+        <w:t>defendant</w:t>
+      </w:r>
+      <w:proofErr w:type="gramEnd"/>
       <w:r>
         <w:rPr>
           <w:rFonts w:ascii="Palatino Linotype" w:hAnsi="Palatino Linotype"/>
           <w:sz w:val="16"/>
           <w:szCs w:val="16"/>
         </w:rPr>
-        <w:t>defendant</w:t>
-      </w:r>
-      <w:proofErr w:type="gramEnd"/>
+        <w:t>.first_name</w:t>
+      </w:r>
+      <w:proofErr w:type="spellEnd"/>
       <w:r>
         <w:rPr>
           <w:rFonts w:ascii="Palatino Linotype" w:hAnsi="Palatino Linotype"/>
           <w:sz w:val="16"/>
           <w:szCs w:val="16"/>
         </w:rPr>
-        <w:t>.first_name</w:t>
-      </w:r>
-      <w:proofErr w:type="spellEnd"/>
+        <w:t xml:space="preserve"> }} {{ </w:t>
+      </w:r>
+      <w:proofErr w:type="spellStart"/>
       <w:r>
         <w:rPr>
           <w:rFonts w:ascii="Palatino Linotype" w:hAnsi="Palatino Linotype"/>
           <w:sz w:val="16"/>
           <w:szCs w:val="16"/>
         </w:rPr>
-        <w:t xml:space="preserve"> }} {{ </w:t>
-      </w:r>
-      <w:proofErr w:type="spellStart"/>
+        <w:t>defendant.last_name</w:t>
+      </w:r>
+      <w:proofErr w:type="spellEnd"/>
       <w:r>
         <w:rPr>
           <w:rFonts w:ascii="Palatino Linotype" w:hAnsi="Palatino Linotype"/>
           <w:sz w:val="16"/>
           <w:szCs w:val="16"/>
         </w:rPr>
-        <w:t>defendant.last_name</w:t>
-      </w:r>
-      <w:proofErr w:type="spellEnd"/>
-      <w:r>
+        <w:t>}}: PS     OM     EM; Community Control: PS    EM; County Jail: PS   EM;</w:t>
+      </w:r>
+    </w:p>
+    <w:p>
+      <w:pPr>
+        <w:tabs>
+          <w:tab w:val="left" w:pos="-1080"/>
+          <w:tab w:val="left" w:pos="-720"/>
+          <w:tab w:val="left" w:pos="0"/>
+          <w:tab w:val="left" w:pos="720"/>
+          <w:tab w:val="left" w:pos="1440"/>
+          <w:tab w:val="left" w:pos="2160"/>
+          <w:tab w:val="left" w:pos="2880"/>
+          <w:tab w:val="left" w:pos="3600"/>
+          <w:tab w:val="left" w:pos="4320"/>
+          <w:tab w:val="left" w:pos="4680"/>
+        </w:tabs>
         <w:rPr>
           <w:rFonts w:ascii="Palatino Linotype" w:hAnsi="Palatino Linotype"/>
           <w:sz w:val="16"/>
           <w:szCs w:val="16"/>
         </w:rPr>
-        <w:t>}}: PS     OM     EM;</w:t>
-      </w:r>
+      </w:pPr>
     </w:p>
     <w:sectPr>
       <w:headerReference w:type="even" r:id="rId8"/>

</xml_diff>

<commit_message>
Updated diversion check to required check and cleaned diversion up.
</commit_message>
<xml_diff>
--- a/resources/Templates/Diversion_Template.docx
+++ b/resources/Templates/Diversion_Template.docx
@@ -250,14 +250,34 @@
         </w:rPr>
         <w:t xml:space="preserve">.  </w:t>
       </w:r>
-      <w:r>
-        <w:rPr>
-          <w:rFonts w:ascii="Palatino Linotype" w:hAnsi="Palatino Linotype"/>
-          <w:sz w:val="20"/>
-          <w:szCs w:val="20"/>
-        </w:rPr>
-        <w:t>{{ case_number</w:t>
-      </w:r>
+      <w:proofErr w:type="gramStart"/>
+      <w:r>
+        <w:rPr>
+          <w:rFonts w:ascii="Palatino Linotype" w:hAnsi="Palatino Linotype"/>
+          <w:sz w:val="20"/>
+          <w:szCs w:val="20"/>
+        </w:rPr>
+        <w:t xml:space="preserve">{{ </w:t>
+      </w:r>
+      <w:proofErr w:type="spellStart"/>
+      <w:r>
+        <w:rPr>
+          <w:rFonts w:ascii="Palatino Linotype" w:hAnsi="Palatino Linotype"/>
+          <w:sz w:val="20"/>
+          <w:szCs w:val="20"/>
+        </w:rPr>
+        <w:t>case</w:t>
+      </w:r>
+      <w:proofErr w:type="gramEnd"/>
+      <w:r>
+        <w:rPr>
+          <w:rFonts w:ascii="Palatino Linotype" w:hAnsi="Palatino Linotype"/>
+          <w:sz w:val="20"/>
+          <w:szCs w:val="20"/>
+        </w:rPr>
+        <w:t>_number</w:t>
+      </w:r>
+      <w:proofErr w:type="spellEnd"/>
       <w:r>
         <w:rPr>
           <w:rFonts w:ascii="Palatino Linotype" w:hAnsi="Palatino Linotype"/>
@@ -313,21 +333,49 @@
           <w:szCs w:val="20"/>
         </w:rPr>
       </w:pPr>
-      <w:r>
-        <w:rPr>
-          <w:rFonts w:ascii="Palatino Linotype" w:hAnsi="Palatino Linotype"/>
-          <w:sz w:val="20"/>
-          <w:szCs w:val="20"/>
-        </w:rPr>
-        <w:t>{{ defendant.</w:t>
-      </w:r>
-      <w:r>
-        <w:rPr>
-          <w:rFonts w:ascii="Palatino Linotype" w:hAnsi="Palatino Linotype"/>
-          <w:sz w:val="20"/>
-          <w:szCs w:val="20"/>
-        </w:rPr>
-        <w:t>first_name }}</w:t>
+      <w:proofErr w:type="gramStart"/>
+      <w:r>
+        <w:rPr>
+          <w:rFonts w:ascii="Palatino Linotype" w:hAnsi="Palatino Linotype"/>
+          <w:sz w:val="20"/>
+          <w:szCs w:val="20"/>
+        </w:rPr>
+        <w:t xml:space="preserve">{{ </w:t>
+      </w:r>
+      <w:proofErr w:type="spellStart"/>
+      <w:r>
+        <w:rPr>
+          <w:rFonts w:ascii="Palatino Linotype" w:hAnsi="Palatino Linotype"/>
+          <w:sz w:val="20"/>
+          <w:szCs w:val="20"/>
+        </w:rPr>
+        <w:t>defendant</w:t>
+      </w:r>
+      <w:proofErr w:type="gramEnd"/>
+      <w:r>
+        <w:rPr>
+          <w:rFonts w:ascii="Palatino Linotype" w:hAnsi="Palatino Linotype"/>
+          <w:sz w:val="20"/>
+          <w:szCs w:val="20"/>
+        </w:rPr>
+        <w:t>.</w:t>
+      </w:r>
+      <w:r>
+        <w:rPr>
+          <w:rFonts w:ascii="Palatino Linotype" w:hAnsi="Palatino Linotype"/>
+          <w:sz w:val="20"/>
+          <w:szCs w:val="20"/>
+        </w:rPr>
+        <w:t>first_name</w:t>
+      </w:r>
+      <w:proofErr w:type="spellEnd"/>
+      <w:r>
+        <w:rPr>
+          <w:rFonts w:ascii="Palatino Linotype" w:hAnsi="Palatino Linotype"/>
+          <w:sz w:val="20"/>
+          <w:szCs w:val="20"/>
+        </w:rPr>
+        <w:t xml:space="preserve"> }}</w:t>
       </w:r>
       <w:r>
         <w:rPr>
@@ -343,7 +391,16 @@
           <w:sz w:val="20"/>
           <w:szCs w:val="20"/>
         </w:rPr>
-        <w:t>{{ defendant.</w:t>
+        <w:t xml:space="preserve">{{ </w:t>
+      </w:r>
+      <w:proofErr w:type="spellStart"/>
+      <w:r>
+        <w:rPr>
+          <w:rFonts w:ascii="Palatino Linotype" w:hAnsi="Palatino Linotype"/>
+          <w:sz w:val="20"/>
+          <w:szCs w:val="20"/>
+        </w:rPr>
+        <w:t>defendant.</w:t>
       </w:r>
       <w:r>
         <w:rPr>
@@ -359,7 +416,16 @@
           <w:sz w:val="20"/>
           <w:szCs w:val="20"/>
         </w:rPr>
-        <w:t>name }}</w:t>
+        <w:t>name</w:t>
+      </w:r>
+      <w:proofErr w:type="spellEnd"/>
+      <w:r>
+        <w:rPr>
+          <w:rFonts w:ascii="Palatino Linotype" w:hAnsi="Palatino Linotype"/>
+          <w:sz w:val="20"/>
+          <w:szCs w:val="20"/>
+        </w:rPr>
+        <w:t xml:space="preserve"> }}</w:t>
       </w:r>
       <w:r>
         <w:rPr>
@@ -498,7 +564,27 @@
           <w:sz w:val="20"/>
           <w:szCs w:val="20"/>
         </w:rPr>
-        <w:t>% if judicial_officer</w:t>
+        <w:t xml:space="preserve">% if </w:t>
+      </w:r>
+      <w:proofErr w:type="spellStart"/>
+      <w:r>
+        <w:rPr>
+          <w:rFonts w:ascii="Palatino Linotype" w:hAnsi="Palatino Linotype"/>
+          <w:bCs/>
+          <w:sz w:val="20"/>
+          <w:szCs w:val="20"/>
+        </w:rPr>
+        <w:t>judicial_</w:t>
+      </w:r>
+      <w:proofErr w:type="gramStart"/>
+      <w:r>
+        <w:rPr>
+          <w:rFonts w:ascii="Palatino Linotype" w:hAnsi="Palatino Linotype"/>
+          <w:bCs/>
+          <w:sz w:val="20"/>
+          <w:szCs w:val="20"/>
+        </w:rPr>
+        <w:t>officer</w:t>
       </w:r>
       <w:r>
         <w:rPr>
@@ -509,6 +595,7 @@
         </w:rPr>
         <w:t>.officer</w:t>
       </w:r>
+      <w:proofErr w:type="gramEnd"/>
       <w:r>
         <w:rPr>
           <w:rFonts w:ascii="Palatino Linotype" w:hAnsi="Palatino Linotype"/>
@@ -518,6 +605,7 @@
         </w:rPr>
         <w:t>_type</w:t>
       </w:r>
+      <w:proofErr w:type="spellEnd"/>
       <w:r>
         <w:rPr>
           <w:rFonts w:ascii="Palatino Linotype" w:hAnsi="Palatino Linotype"/>
@@ -603,7 +691,43 @@
           <w:sz w:val="20"/>
           <w:szCs w:val="20"/>
         </w:rPr>
-        <w:t>{% elif judicial_officer</w:t>
+        <w:t xml:space="preserve">{% </w:t>
+      </w:r>
+      <w:proofErr w:type="spellStart"/>
+      <w:r>
+        <w:rPr>
+          <w:rFonts w:ascii="Palatino Linotype" w:hAnsi="Palatino Linotype"/>
+          <w:sz w:val="20"/>
+          <w:szCs w:val="20"/>
+        </w:rPr>
+        <w:t>elif</w:t>
+      </w:r>
+      <w:proofErr w:type="spellEnd"/>
+      <w:r>
+        <w:rPr>
+          <w:rFonts w:ascii="Palatino Linotype" w:hAnsi="Palatino Linotype"/>
+          <w:sz w:val="20"/>
+          <w:szCs w:val="20"/>
+        </w:rPr>
+        <w:t xml:space="preserve"> </w:t>
+      </w:r>
+      <w:proofErr w:type="spellStart"/>
+      <w:r>
+        <w:rPr>
+          <w:rFonts w:ascii="Palatino Linotype" w:hAnsi="Palatino Linotype"/>
+          <w:sz w:val="20"/>
+          <w:szCs w:val="20"/>
+        </w:rPr>
+        <w:t>judicial_</w:t>
+      </w:r>
+      <w:proofErr w:type="gramStart"/>
+      <w:r>
+        <w:rPr>
+          <w:rFonts w:ascii="Palatino Linotype" w:hAnsi="Palatino Linotype"/>
+          <w:sz w:val="20"/>
+          <w:szCs w:val="20"/>
+        </w:rPr>
+        <w:t>officer</w:t>
       </w:r>
       <w:r>
         <w:rPr>
@@ -613,13 +737,23 @@
         </w:rPr>
         <w:t>.officer</w:t>
       </w:r>
-      <w:r>
-        <w:rPr>
-          <w:rFonts w:ascii="Palatino Linotype" w:hAnsi="Palatino Linotype"/>
-          <w:sz w:val="20"/>
-          <w:szCs w:val="20"/>
-        </w:rPr>
-        <w:t>_type == ‘Judge’ %}</w:t>
+      <w:proofErr w:type="gramEnd"/>
+      <w:r>
+        <w:rPr>
+          <w:rFonts w:ascii="Palatino Linotype" w:hAnsi="Palatino Linotype"/>
+          <w:sz w:val="20"/>
+          <w:szCs w:val="20"/>
+        </w:rPr>
+        <w:t>_type</w:t>
+      </w:r>
+      <w:proofErr w:type="spellEnd"/>
+      <w:r>
+        <w:rPr>
+          <w:rFonts w:ascii="Palatino Linotype" w:hAnsi="Palatino Linotype"/>
+          <w:sz w:val="20"/>
+          <w:szCs w:val="20"/>
+        </w:rPr>
+        <w:t xml:space="preserve"> == ‘Judge’ %}</w:t>
       </w:r>
     </w:p>
     <w:p>
@@ -731,21 +865,67 @@
         </w:rPr>
         <w:t xml:space="preserve"> for </w:t>
       </w:r>
-      <w:r>
-        <w:rPr>
-          <w:rFonts w:ascii="Palatino Linotype" w:hAnsi="Palatino Linotype"/>
-          <w:sz w:val="20"/>
-          <w:szCs w:val="20"/>
-        </w:rPr>
-        <w:t>{{ appearance_reason }}</w:t>
-      </w:r>
-      <w:r>
-        <w:rPr>
-          <w:rFonts w:ascii="Palatino Linotype" w:hAnsi="Palatino Linotype"/>
-          <w:sz w:val="20"/>
-          <w:szCs w:val="20"/>
-        </w:rPr>
-        <w:t xml:space="preserve"> on {{ plea_trial_date }}.</w:t>
+      <w:proofErr w:type="gramStart"/>
+      <w:r>
+        <w:rPr>
+          <w:rFonts w:ascii="Palatino Linotype" w:hAnsi="Palatino Linotype"/>
+          <w:sz w:val="20"/>
+          <w:szCs w:val="20"/>
+        </w:rPr>
+        <w:t xml:space="preserve">{{ </w:t>
+      </w:r>
+      <w:proofErr w:type="spellStart"/>
+      <w:r>
+        <w:rPr>
+          <w:rFonts w:ascii="Palatino Linotype" w:hAnsi="Palatino Linotype"/>
+          <w:sz w:val="20"/>
+          <w:szCs w:val="20"/>
+        </w:rPr>
+        <w:t>appearance</w:t>
+      </w:r>
+      <w:proofErr w:type="gramEnd"/>
+      <w:r>
+        <w:rPr>
+          <w:rFonts w:ascii="Palatino Linotype" w:hAnsi="Palatino Linotype"/>
+          <w:sz w:val="20"/>
+          <w:szCs w:val="20"/>
+        </w:rPr>
+        <w:t>_reason</w:t>
+      </w:r>
+      <w:proofErr w:type="spellEnd"/>
+      <w:r>
+        <w:rPr>
+          <w:rFonts w:ascii="Palatino Linotype" w:hAnsi="Palatino Linotype"/>
+          <w:sz w:val="20"/>
+          <w:szCs w:val="20"/>
+        </w:rPr>
+        <w:t xml:space="preserve"> }}</w:t>
+      </w:r>
+      <w:r>
+        <w:rPr>
+          <w:rFonts w:ascii="Palatino Linotype" w:hAnsi="Palatino Linotype"/>
+          <w:sz w:val="20"/>
+          <w:szCs w:val="20"/>
+        </w:rPr>
+        <w:t xml:space="preserve"> on {{ </w:t>
+      </w:r>
+      <w:proofErr w:type="spellStart"/>
+      <w:r>
+        <w:rPr>
+          <w:rFonts w:ascii="Palatino Linotype" w:hAnsi="Palatino Linotype"/>
+          <w:sz w:val="20"/>
+          <w:szCs w:val="20"/>
+        </w:rPr>
+        <w:t>plea_trial_date</w:t>
+      </w:r>
+      <w:proofErr w:type="spellEnd"/>
+      <w:r>
+        <w:rPr>
+          <w:rFonts w:ascii="Palatino Linotype" w:hAnsi="Palatino Linotype"/>
+          <w:sz w:val="20"/>
+          <w:szCs w:val="20"/>
+        </w:rPr>
+        <w:t xml:space="preserve"> }}.</w:t>
       </w:r>
       <w:r>
         <w:rPr>
@@ -762,16 +942,196 @@
           <w:sz w:val="20"/>
           <w:szCs w:val="20"/>
         </w:rPr>
-        <w:t>{% if defense_counsel_waived is false %}Defendant was represented by {{ defense_counsel }}, {{ defense_counsel_type }}. {% elif defense_counsel_waived is true %}Defendant waived right to counsel. {% endif %}</w:t>
-      </w:r>
-      <w:r>
-        <w:rPr>
-          <w:rFonts w:ascii="Palatino Linotype" w:hAnsi="Palatino Linotype"/>
-          <w:bCs/>
-          <w:sz w:val="20"/>
-          <w:szCs w:val="20"/>
-        </w:rPr>
-        <w:t>{% if amend_offense_details is not none %}Counsel for the State of Ohio made a motion to amend the cha</w:t>
+        <w:t xml:space="preserve">{% if </w:t>
+      </w:r>
+      <w:proofErr w:type="spellStart"/>
+      <w:r>
+        <w:rPr>
+          <w:rFonts w:ascii="Palatino Linotype" w:hAnsi="Palatino Linotype"/>
+          <w:bCs/>
+          <w:sz w:val="20"/>
+          <w:szCs w:val="20"/>
+        </w:rPr>
+        <w:t>defense_counsel_waived</w:t>
+      </w:r>
+      <w:proofErr w:type="spellEnd"/>
+      <w:r>
+        <w:rPr>
+          <w:rFonts w:ascii="Palatino Linotype" w:hAnsi="Palatino Linotype"/>
+          <w:bCs/>
+          <w:sz w:val="20"/>
+          <w:szCs w:val="20"/>
+        </w:rPr>
+        <w:t xml:space="preserve"> is false </w:t>
+      </w:r>
+      <w:proofErr w:type="gramStart"/>
+      <w:r>
+        <w:rPr>
+          <w:rFonts w:ascii="Palatino Linotype" w:hAnsi="Palatino Linotype"/>
+          <w:bCs/>
+          <w:sz w:val="20"/>
+          <w:szCs w:val="20"/>
+        </w:rPr>
+        <w:t>%}Defendant</w:t>
+      </w:r>
+      <w:proofErr w:type="gramEnd"/>
+      <w:r>
+        <w:rPr>
+          <w:rFonts w:ascii="Palatino Linotype" w:hAnsi="Palatino Linotype"/>
+          <w:bCs/>
+          <w:sz w:val="20"/>
+          <w:szCs w:val="20"/>
+        </w:rPr>
+        <w:t xml:space="preserve"> was represented by {{ </w:t>
+      </w:r>
+      <w:proofErr w:type="spellStart"/>
+      <w:r>
+        <w:rPr>
+          <w:rFonts w:ascii="Palatino Linotype" w:hAnsi="Palatino Linotype"/>
+          <w:bCs/>
+          <w:sz w:val="20"/>
+          <w:szCs w:val="20"/>
+        </w:rPr>
+        <w:t>defense_counsel</w:t>
+      </w:r>
+      <w:proofErr w:type="spellEnd"/>
+      <w:r>
+        <w:rPr>
+          <w:rFonts w:ascii="Palatino Linotype" w:hAnsi="Palatino Linotype"/>
+          <w:bCs/>
+          <w:sz w:val="20"/>
+          <w:szCs w:val="20"/>
+        </w:rPr>
+        <w:t xml:space="preserve"> }}, {{ </w:t>
+      </w:r>
+      <w:proofErr w:type="spellStart"/>
+      <w:r>
+        <w:rPr>
+          <w:rFonts w:ascii="Palatino Linotype" w:hAnsi="Palatino Linotype"/>
+          <w:bCs/>
+          <w:sz w:val="20"/>
+          <w:szCs w:val="20"/>
+        </w:rPr>
+        <w:t>defense_counsel_type</w:t>
+      </w:r>
+      <w:proofErr w:type="spellEnd"/>
+      <w:r>
+        <w:rPr>
+          <w:rFonts w:ascii="Palatino Linotype" w:hAnsi="Palatino Linotype"/>
+          <w:bCs/>
+          <w:sz w:val="20"/>
+          <w:szCs w:val="20"/>
+        </w:rPr>
+        <w:t xml:space="preserve"> }}. {% </w:t>
+      </w:r>
+      <w:proofErr w:type="spellStart"/>
+      <w:r>
+        <w:rPr>
+          <w:rFonts w:ascii="Palatino Linotype" w:hAnsi="Palatino Linotype"/>
+          <w:bCs/>
+          <w:sz w:val="20"/>
+          <w:szCs w:val="20"/>
+        </w:rPr>
+        <w:t>elif</w:t>
+      </w:r>
+      <w:proofErr w:type="spellEnd"/>
+      <w:r>
+        <w:rPr>
+          <w:rFonts w:ascii="Palatino Linotype" w:hAnsi="Palatino Linotype"/>
+          <w:bCs/>
+          <w:sz w:val="20"/>
+          <w:szCs w:val="20"/>
+        </w:rPr>
+        <w:t xml:space="preserve"> </w:t>
+      </w:r>
+      <w:proofErr w:type="spellStart"/>
+      <w:r>
+        <w:rPr>
+          <w:rFonts w:ascii="Palatino Linotype" w:hAnsi="Palatino Linotype"/>
+          <w:bCs/>
+          <w:sz w:val="20"/>
+          <w:szCs w:val="20"/>
+        </w:rPr>
+        <w:t>defense_counsel_waived</w:t>
+      </w:r>
+      <w:proofErr w:type="spellEnd"/>
+      <w:r>
+        <w:rPr>
+          <w:rFonts w:ascii="Palatino Linotype" w:hAnsi="Palatino Linotype"/>
+          <w:bCs/>
+          <w:sz w:val="20"/>
+          <w:szCs w:val="20"/>
+        </w:rPr>
+        <w:t xml:space="preserve"> is true </w:t>
+      </w:r>
+      <w:proofErr w:type="gramStart"/>
+      <w:r>
+        <w:rPr>
+          <w:rFonts w:ascii="Palatino Linotype" w:hAnsi="Palatino Linotype"/>
+          <w:bCs/>
+          <w:sz w:val="20"/>
+          <w:szCs w:val="20"/>
+        </w:rPr>
+        <w:t>%}Defendant</w:t>
+      </w:r>
+      <w:proofErr w:type="gramEnd"/>
+      <w:r>
+        <w:rPr>
+          <w:rFonts w:ascii="Palatino Linotype" w:hAnsi="Palatino Linotype"/>
+          <w:bCs/>
+          <w:sz w:val="20"/>
+          <w:szCs w:val="20"/>
+        </w:rPr>
+        <w:t xml:space="preserve"> waived right to counsel. {% endif </w:t>
+      </w:r>
+      <w:proofErr w:type="gramStart"/>
+      <w:r>
+        <w:rPr>
+          <w:rFonts w:ascii="Palatino Linotype" w:hAnsi="Palatino Linotype"/>
+          <w:bCs/>
+          <w:sz w:val="20"/>
+          <w:szCs w:val="20"/>
+        </w:rPr>
+        <w:t>%}</w:t>
+      </w:r>
+      <w:r>
+        <w:rPr>
+          <w:rFonts w:ascii="Palatino Linotype" w:hAnsi="Palatino Linotype"/>
+          <w:bCs/>
+          <w:sz w:val="20"/>
+          <w:szCs w:val="20"/>
+        </w:rPr>
+        <w:t>{</w:t>
+      </w:r>
+      <w:proofErr w:type="gramEnd"/>
+      <w:r>
+        <w:rPr>
+          <w:rFonts w:ascii="Palatino Linotype" w:hAnsi="Palatino Linotype"/>
+          <w:bCs/>
+          <w:sz w:val="20"/>
+          <w:szCs w:val="20"/>
+        </w:rPr>
+        <w:t xml:space="preserve">% if </w:t>
+      </w:r>
+      <w:proofErr w:type="spellStart"/>
+      <w:r>
+        <w:rPr>
+          <w:rFonts w:ascii="Palatino Linotype" w:hAnsi="Palatino Linotype"/>
+          <w:bCs/>
+          <w:sz w:val="20"/>
+          <w:szCs w:val="20"/>
+        </w:rPr>
+        <w:t>amend_offense_details</w:t>
+      </w:r>
+      <w:proofErr w:type="spellEnd"/>
+      <w:r>
+        <w:rPr>
+          <w:rFonts w:ascii="Palatino Linotype" w:hAnsi="Palatino Linotype"/>
+          <w:bCs/>
+          <w:sz w:val="20"/>
+          <w:szCs w:val="20"/>
+        </w:rPr>
+        <w:t xml:space="preserve"> is not none %}Counsel for the State of Ohio made a motion to amend the cha</w:t>
       </w:r>
       <w:r>
         <w:rPr>
@@ -789,7 +1149,27 @@
           <w:sz w:val="20"/>
           <w:szCs w:val="20"/>
         </w:rPr>
-        <w:t>{% if amend_offense_details.motion_disposition  ==  ‘Granted’ %} The Court found the amendment</w:t>
+        <w:t xml:space="preserve">{% if </w:t>
+      </w:r>
+      <w:proofErr w:type="spellStart"/>
+      <w:r>
+        <w:rPr>
+          <w:rFonts w:ascii="Palatino Linotype" w:hAnsi="Palatino Linotype"/>
+          <w:bCs/>
+          <w:sz w:val="20"/>
+          <w:szCs w:val="20"/>
+        </w:rPr>
+        <w:t>amend_offense_details.motion_disposition</w:t>
+      </w:r>
+      <w:proofErr w:type="spellEnd"/>
+      <w:r>
+        <w:rPr>
+          <w:rFonts w:ascii="Palatino Linotype" w:hAnsi="Palatino Linotype"/>
+          <w:bCs/>
+          <w:sz w:val="20"/>
+          <w:szCs w:val="20"/>
+        </w:rPr>
+        <w:t xml:space="preserve">  ==  ‘Granted’ %} The Court found the amendment</w:t>
       </w:r>
       <w:r>
         <w:rPr>
@@ -807,26 +1187,157 @@
           <w:sz w:val="20"/>
           <w:szCs w:val="20"/>
         </w:rPr>
-        <w:t xml:space="preserve"> {{ amend_offense_details.motion_disposition }}.</w:t>
-      </w:r>
-      <w:r>
-        <w:rPr>
-          <w:rFonts w:ascii="Palatino Linotype" w:hAnsi="Palatino Linotype"/>
-          <w:bCs/>
-          <w:sz w:val="20"/>
-          <w:szCs w:val="20"/>
-        </w:rPr>
-        <w:t xml:space="preserve"> The charge(s) of {% for charge in amended_charges_list %}{% if loop.index == 2 %} and {% endif %}{{ charge[0] }} is amended to {{ charge[1] }}{% endfor %}.</w:t>
-      </w:r>
-      <w:r>
-        <w:rPr>
-          <w:rFonts w:ascii="Palatino Linotype" w:hAnsi="Palatino Linotype"/>
-          <w:bCs/>
-          <w:sz w:val="20"/>
-          <w:szCs w:val="20"/>
-        </w:rPr>
-        <w:t>{% elif amend_offense_details.motion_disposition</w:t>
-      </w:r>
+        <w:t xml:space="preserve"> </w:t>
+      </w:r>
+      <w:proofErr w:type="gramStart"/>
+      <w:r>
+        <w:rPr>
+          <w:rFonts w:ascii="Palatino Linotype" w:hAnsi="Palatino Linotype"/>
+          <w:bCs/>
+          <w:sz w:val="20"/>
+          <w:szCs w:val="20"/>
+        </w:rPr>
+        <w:t xml:space="preserve">{{ </w:t>
+      </w:r>
+      <w:proofErr w:type="spellStart"/>
+      <w:r>
+        <w:rPr>
+          <w:rFonts w:ascii="Palatino Linotype" w:hAnsi="Palatino Linotype"/>
+          <w:bCs/>
+          <w:sz w:val="20"/>
+          <w:szCs w:val="20"/>
+        </w:rPr>
+        <w:t>amend</w:t>
+      </w:r>
+      <w:proofErr w:type="gramEnd"/>
+      <w:r>
+        <w:rPr>
+          <w:rFonts w:ascii="Palatino Linotype" w:hAnsi="Palatino Linotype"/>
+          <w:bCs/>
+          <w:sz w:val="20"/>
+          <w:szCs w:val="20"/>
+        </w:rPr>
+        <w:t>_offense_details.motion_disposition</w:t>
+      </w:r>
+      <w:proofErr w:type="spellEnd"/>
+      <w:r>
+        <w:rPr>
+          <w:rFonts w:ascii="Palatino Linotype" w:hAnsi="Palatino Linotype"/>
+          <w:bCs/>
+          <w:sz w:val="20"/>
+          <w:szCs w:val="20"/>
+        </w:rPr>
+        <w:t xml:space="preserve"> }}.</w:t>
+      </w:r>
+      <w:r>
+        <w:rPr>
+          <w:rFonts w:ascii="Palatino Linotype" w:hAnsi="Palatino Linotype"/>
+          <w:bCs/>
+          <w:sz w:val="20"/>
+          <w:szCs w:val="20"/>
+        </w:rPr>
+        <w:t xml:space="preserve"> The charge(s) of {% for charge in </w:t>
+      </w:r>
+      <w:proofErr w:type="spellStart"/>
+      <w:r>
+        <w:rPr>
+          <w:rFonts w:ascii="Palatino Linotype" w:hAnsi="Palatino Linotype"/>
+          <w:bCs/>
+          <w:sz w:val="20"/>
+          <w:szCs w:val="20"/>
+        </w:rPr>
+        <w:t>amended_charges_list</w:t>
+      </w:r>
+      <w:proofErr w:type="spellEnd"/>
+      <w:r>
+        <w:rPr>
+          <w:rFonts w:ascii="Palatino Linotype" w:hAnsi="Palatino Linotype"/>
+          <w:bCs/>
+          <w:sz w:val="20"/>
+          <w:szCs w:val="20"/>
+        </w:rPr>
+        <w:t xml:space="preserve"> %}{% if </w:t>
+      </w:r>
+      <w:proofErr w:type="spellStart"/>
+      <w:r>
+        <w:rPr>
+          <w:rFonts w:ascii="Palatino Linotype" w:hAnsi="Palatino Linotype"/>
+          <w:bCs/>
+          <w:sz w:val="20"/>
+          <w:szCs w:val="20"/>
+        </w:rPr>
+        <w:t>loop.index</w:t>
+      </w:r>
+      <w:proofErr w:type="spellEnd"/>
+      <w:r>
+        <w:rPr>
+          <w:rFonts w:ascii="Palatino Linotype" w:hAnsi="Palatino Linotype"/>
+          <w:bCs/>
+          <w:sz w:val="20"/>
+          <w:szCs w:val="20"/>
+        </w:rPr>
+        <w:t xml:space="preserve"> == 2 %} and {% endif %}{{ charge[0] }} is amended to {{ charge[1] }}{% </w:t>
+      </w:r>
+      <w:proofErr w:type="spellStart"/>
+      <w:r>
+        <w:rPr>
+          <w:rFonts w:ascii="Palatino Linotype" w:hAnsi="Palatino Linotype"/>
+          <w:bCs/>
+          <w:sz w:val="20"/>
+          <w:szCs w:val="20"/>
+        </w:rPr>
+        <w:t>endfor</w:t>
+      </w:r>
+      <w:proofErr w:type="spellEnd"/>
+      <w:r>
+        <w:rPr>
+          <w:rFonts w:ascii="Palatino Linotype" w:hAnsi="Palatino Linotype"/>
+          <w:bCs/>
+          <w:sz w:val="20"/>
+          <w:szCs w:val="20"/>
+        </w:rPr>
+        <w:t xml:space="preserve"> %}.</w:t>
+      </w:r>
+      <w:r>
+        <w:rPr>
+          <w:rFonts w:ascii="Palatino Linotype" w:hAnsi="Palatino Linotype"/>
+          <w:bCs/>
+          <w:sz w:val="20"/>
+          <w:szCs w:val="20"/>
+        </w:rPr>
+        <w:t xml:space="preserve">{% </w:t>
+      </w:r>
+      <w:proofErr w:type="spellStart"/>
+      <w:r>
+        <w:rPr>
+          <w:rFonts w:ascii="Palatino Linotype" w:hAnsi="Palatino Linotype"/>
+          <w:bCs/>
+          <w:sz w:val="20"/>
+          <w:szCs w:val="20"/>
+        </w:rPr>
+        <w:t>elif</w:t>
+      </w:r>
+      <w:proofErr w:type="spellEnd"/>
+      <w:r>
+        <w:rPr>
+          <w:rFonts w:ascii="Palatino Linotype" w:hAnsi="Palatino Linotype"/>
+          <w:bCs/>
+          <w:sz w:val="20"/>
+          <w:szCs w:val="20"/>
+        </w:rPr>
+        <w:t xml:space="preserve"> </w:t>
+      </w:r>
+      <w:proofErr w:type="spellStart"/>
+      <w:r>
+        <w:rPr>
+          <w:rFonts w:ascii="Palatino Linotype" w:hAnsi="Palatino Linotype"/>
+          <w:bCs/>
+          <w:sz w:val="20"/>
+          <w:szCs w:val="20"/>
+        </w:rPr>
+        <w:t>amend_offense_details.motion_disposition</w:t>
+      </w:r>
+      <w:proofErr w:type="spellEnd"/>
       <w:r>
         <w:rPr>
           <w:rFonts w:ascii="Palatino Linotype" w:hAnsi="Palatino Linotype"/>
@@ -861,16 +1372,36 @@
           <w:sz w:val="20"/>
           <w:szCs w:val="20"/>
         </w:rPr>
-        <w:t xml:space="preserve"> and therefore the motion is {{ amend_offense</w:t>
-      </w:r>
-      <w:r>
-        <w:rPr>
-          <w:rFonts w:ascii="Palatino Linotype" w:hAnsi="Palatino Linotype"/>
-          <w:bCs/>
-          <w:sz w:val="20"/>
-          <w:szCs w:val="20"/>
-        </w:rPr>
-        <w:t>_details.motion_disposition }}.</w:t>
+        <w:t xml:space="preserve"> and therefore the motion is {{ </w:t>
+      </w:r>
+      <w:proofErr w:type="spellStart"/>
+      <w:r>
+        <w:rPr>
+          <w:rFonts w:ascii="Palatino Linotype" w:hAnsi="Palatino Linotype"/>
+          <w:bCs/>
+          <w:sz w:val="20"/>
+          <w:szCs w:val="20"/>
+        </w:rPr>
+        <w:t>amend_offense</w:t>
+      </w:r>
+      <w:r>
+        <w:rPr>
+          <w:rFonts w:ascii="Palatino Linotype" w:hAnsi="Palatino Linotype"/>
+          <w:bCs/>
+          <w:sz w:val="20"/>
+          <w:szCs w:val="20"/>
+        </w:rPr>
+        <w:t>_details.motion_disposition</w:t>
+      </w:r>
+      <w:proofErr w:type="spellEnd"/>
+      <w:r>
+        <w:rPr>
+          <w:rFonts w:ascii="Palatino Linotype" w:hAnsi="Palatino Linotype"/>
+          <w:bCs/>
+          <w:sz w:val="20"/>
+          <w:szCs w:val="20"/>
+        </w:rPr>
+        <w:t xml:space="preserve"> }}.</w:t>
       </w:r>
       <w:r>
         <w:rPr>
@@ -1116,15 +1647,79 @@
           <w:sz w:val="20"/>
           <w:szCs w:val="20"/>
         </w:rPr>
-        <w:t xml:space="preserve">Defendant is eligible for the {{ diversion.program_name }}. The Defendant’s plea and the Court’s findings are set forth in the chart below. The sentence, including any fines, costs and jail days, is SUSPENDED pending Defendant’s completion of the </w:t>
-      </w:r>
-      <w:r>
-        <w:rPr>
-          <w:rFonts w:ascii="Palatino Linotype" w:hAnsi="Palatino Linotype"/>
-          <w:sz w:val="20"/>
-          <w:szCs w:val="20"/>
-        </w:rPr>
-        <w:t>{{ diversion.program_name }}</w:t>
+        <w:t xml:space="preserve">Defendant is eligible for the </w:t>
+      </w:r>
+      <w:proofErr w:type="gramStart"/>
+      <w:r>
+        <w:rPr>
+          <w:rFonts w:ascii="Palatino Linotype" w:hAnsi="Palatino Linotype"/>
+          <w:sz w:val="20"/>
+          <w:szCs w:val="20"/>
+        </w:rPr>
+        <w:t xml:space="preserve">{{ </w:t>
+      </w:r>
+      <w:proofErr w:type="spellStart"/>
+      <w:r>
+        <w:rPr>
+          <w:rFonts w:ascii="Palatino Linotype" w:hAnsi="Palatino Linotype"/>
+          <w:sz w:val="20"/>
+          <w:szCs w:val="20"/>
+        </w:rPr>
+        <w:t>diversion</w:t>
+      </w:r>
+      <w:proofErr w:type="gramEnd"/>
+      <w:r>
+        <w:rPr>
+          <w:rFonts w:ascii="Palatino Linotype" w:hAnsi="Palatino Linotype"/>
+          <w:sz w:val="20"/>
+          <w:szCs w:val="20"/>
+        </w:rPr>
+        <w:t>.program_name</w:t>
+      </w:r>
+      <w:proofErr w:type="spellEnd"/>
+      <w:r>
+        <w:rPr>
+          <w:rFonts w:ascii="Palatino Linotype" w:hAnsi="Palatino Linotype"/>
+          <w:sz w:val="20"/>
+          <w:szCs w:val="20"/>
+        </w:rPr>
+        <w:t xml:space="preserve"> }}. The Defendant’s plea and the Court’s findings are set forth in the chart below. The sentence, including any fines, costs and jail days, is SUSPENDED pending Defendant’s completion of the </w:t>
+      </w:r>
+      <w:proofErr w:type="gramStart"/>
+      <w:r>
+        <w:rPr>
+          <w:rFonts w:ascii="Palatino Linotype" w:hAnsi="Palatino Linotype"/>
+          <w:sz w:val="20"/>
+          <w:szCs w:val="20"/>
+        </w:rPr>
+        <w:t xml:space="preserve">{{ </w:t>
+      </w:r>
+      <w:proofErr w:type="spellStart"/>
+      <w:r>
+        <w:rPr>
+          <w:rFonts w:ascii="Palatino Linotype" w:hAnsi="Palatino Linotype"/>
+          <w:sz w:val="20"/>
+          <w:szCs w:val="20"/>
+        </w:rPr>
+        <w:t>diversion</w:t>
+      </w:r>
+      <w:proofErr w:type="gramEnd"/>
+      <w:r>
+        <w:rPr>
+          <w:rFonts w:ascii="Palatino Linotype" w:hAnsi="Palatino Linotype"/>
+          <w:sz w:val="20"/>
+          <w:szCs w:val="20"/>
+        </w:rPr>
+        <w:t>.program_name</w:t>
+      </w:r>
+      <w:proofErr w:type="spellEnd"/>
+      <w:r>
+        <w:rPr>
+          <w:rFonts w:ascii="Palatino Linotype" w:hAnsi="Palatino Linotype"/>
+          <w:sz w:val="20"/>
+          <w:szCs w:val="20"/>
+        </w:rPr>
+        <w:t xml:space="preserve"> }}</w:t>
       </w:r>
       <w:r>
         <w:rPr>
@@ -1140,7 +1735,25 @@
           <w:sz w:val="20"/>
           <w:szCs w:val="20"/>
         </w:rPr>
-        <w:t>{{ diversion.program_name }}</w:t>
+        <w:t xml:space="preserve">{{ </w:t>
+      </w:r>
+      <w:proofErr w:type="spellStart"/>
+      <w:r>
+        <w:rPr>
+          <w:rFonts w:ascii="Palatino Linotype" w:hAnsi="Palatino Linotype"/>
+          <w:sz w:val="20"/>
+          <w:szCs w:val="20"/>
+        </w:rPr>
+        <w:t>diversion.program_name</w:t>
+      </w:r>
+      <w:proofErr w:type="spellEnd"/>
+      <w:r>
+        <w:rPr>
+          <w:rFonts w:ascii="Palatino Linotype" w:hAnsi="Palatino Linotype"/>
+          <w:sz w:val="20"/>
+          <w:szCs w:val="20"/>
+        </w:rPr>
+        <w:t xml:space="preserve"> }}</w:t>
       </w:r>
       <w:r>
         <w:rPr>
@@ -1190,16 +1803,48 @@
           <w:sz w:val="20"/>
           <w:szCs w:val="20"/>
         </w:rPr>
-        <w:t>{{ diversion.diversion_fine_pay_date }}</w:t>
-      </w:r>
-      <w:r>
-        <w:rPr>
-          <w:rFonts w:ascii="Palatino Linotype" w:hAnsi="Palatino Linotype"/>
-          <w:sz w:val="20"/>
-          <w:szCs w:val="20"/>
-        </w:rPr>
-        <w:t>{% if diversion.jail_imposed</w:t>
-      </w:r>
+        <w:t xml:space="preserve">{{ </w:t>
+      </w:r>
+      <w:proofErr w:type="spellStart"/>
+      <w:r>
+        <w:rPr>
+          <w:rFonts w:ascii="Palatino Linotype" w:hAnsi="Palatino Linotype"/>
+          <w:b/>
+          <w:bCs/>
+          <w:sz w:val="20"/>
+          <w:szCs w:val="20"/>
+        </w:rPr>
+        <w:t>diversion.diversion_fine_pay_date</w:t>
+      </w:r>
+      <w:proofErr w:type="spellEnd"/>
+      <w:r>
+        <w:rPr>
+          <w:rFonts w:ascii="Palatino Linotype" w:hAnsi="Palatino Linotype"/>
+          <w:b/>
+          <w:bCs/>
+          <w:sz w:val="20"/>
+          <w:szCs w:val="20"/>
+        </w:rPr>
+        <w:t xml:space="preserve"> }}</w:t>
+      </w:r>
+      <w:r>
+        <w:rPr>
+          <w:rFonts w:ascii="Palatino Linotype" w:hAnsi="Palatino Linotype"/>
+          <w:sz w:val="20"/>
+          <w:szCs w:val="20"/>
+        </w:rPr>
+        <w:t xml:space="preserve">{% if </w:t>
+      </w:r>
+      <w:proofErr w:type="spellStart"/>
+      <w:r>
+        <w:rPr>
+          <w:rFonts w:ascii="Palatino Linotype" w:hAnsi="Palatino Linotype"/>
+          <w:sz w:val="20"/>
+          <w:szCs w:val="20"/>
+        </w:rPr>
+        <w:t>diversion.jail_imposed</w:t>
+      </w:r>
+      <w:proofErr w:type="spellEnd"/>
       <w:r>
         <w:rPr>
           <w:rFonts w:ascii="Palatino Linotype" w:hAnsi="Palatino Linotype"/>
@@ -1240,8 +1885,9 @@
           <w:sz w:val="20"/>
           <w:szCs w:val="20"/>
         </w:rPr>
-        <w:t>{{ diversion.diversion_jail_report_date }}</w:t>
-      </w:r>
+        <w:t xml:space="preserve">{{ </w:t>
+      </w:r>
+      <w:proofErr w:type="spellStart"/>
       <w:r>
         <w:rPr>
           <w:rFonts w:ascii="Palatino Linotype" w:hAnsi="Palatino Linotype"/>
@@ -1250,6 +1896,27 @@
           <w:sz w:val="20"/>
           <w:szCs w:val="20"/>
         </w:rPr>
+        <w:t>diversion.diversion_jail_report_date</w:t>
+      </w:r>
+      <w:proofErr w:type="spellEnd"/>
+      <w:r>
+        <w:rPr>
+          <w:rFonts w:ascii="Palatino Linotype" w:hAnsi="Palatino Linotype"/>
+          <w:b/>
+          <w:bCs/>
+          <w:sz w:val="20"/>
+          <w:szCs w:val="20"/>
+        </w:rPr>
+        <w:t xml:space="preserve"> }}</w:t>
+      </w:r>
+      <w:r>
+        <w:rPr>
+          <w:rFonts w:ascii="Palatino Linotype" w:hAnsi="Palatino Linotype"/>
+          <w:b/>
+          <w:bCs/>
+          <w:sz w:val="20"/>
+          <w:szCs w:val="20"/>
+        </w:rPr>
         <w:t>,</w:t>
       </w:r>
       <w:r>
@@ -1260,8 +1927,20 @@
           <w:sz w:val="20"/>
           <w:szCs w:val="20"/>
         </w:rPr>
-        <w:t xml:space="preserve"> at 7:00 p.m</w:t>
-      </w:r>
+        <w:t xml:space="preserve"> at 7:00 </w:t>
+      </w:r>
+      <w:proofErr w:type="spellStart"/>
+      <w:r>
+        <w:rPr>
+          <w:rFonts w:ascii="Palatino Linotype" w:hAnsi="Palatino Linotype"/>
+          <w:b/>
+          <w:bCs/>
+          <w:sz w:val="20"/>
+          <w:szCs w:val="20"/>
+        </w:rPr>
+        <w:t>p.m</w:t>
+      </w:r>
+      <w:proofErr w:type="spellEnd"/>
       <w:r>
         <w:rPr>
           <w:rFonts w:ascii="Palatino Linotype" w:hAnsi="Palatino Linotype"/>
@@ -1378,7 +2057,51 @@
                 <w:sz w:val="20"/>
                 <w:szCs w:val="20"/>
               </w:rPr>
-              <w:t>{%tc for charge in charges_list %}</w:t>
+              <w:t>{%</w:t>
+            </w:r>
+            <w:proofErr w:type="spellStart"/>
+            <w:r>
+              <w:rPr>
+                <w:rFonts w:ascii="Palatino Linotype" w:hAnsi="Palatino Linotype"/>
+                <w:b/>
+                <w:bCs/>
+                <w:sz w:val="20"/>
+                <w:szCs w:val="20"/>
+              </w:rPr>
+              <w:t>tc</w:t>
+            </w:r>
+            <w:proofErr w:type="spellEnd"/>
+            <w:r>
+              <w:rPr>
+                <w:rFonts w:ascii="Palatino Linotype" w:hAnsi="Palatino Linotype"/>
+                <w:b/>
+                <w:bCs/>
+                <w:sz w:val="20"/>
+                <w:szCs w:val="20"/>
+              </w:rPr>
+              <w:t xml:space="preserve"> for charge in </w:t>
+            </w:r>
+            <w:proofErr w:type="spellStart"/>
+            <w:r>
+              <w:rPr>
+                <w:rFonts w:ascii="Palatino Linotype" w:hAnsi="Palatino Linotype"/>
+                <w:b/>
+                <w:bCs/>
+                <w:sz w:val="20"/>
+                <w:szCs w:val="20"/>
+              </w:rPr>
+              <w:t>charges_list</w:t>
+            </w:r>
+            <w:proofErr w:type="spellEnd"/>
+            <w:r>
+              <w:rPr>
+                <w:rFonts w:ascii="Palatino Linotype" w:hAnsi="Palatino Linotype"/>
+                <w:b/>
+                <w:bCs/>
+                <w:sz w:val="20"/>
+                <w:szCs w:val="20"/>
+              </w:rPr>
+              <w:t xml:space="preserve"> %}</w:t>
             </w:r>
           </w:p>
         </w:tc>
@@ -1408,15 +2131,49 @@
                 <w:szCs w:val="20"/>
               </w:rPr>
             </w:pPr>
-            <w:r>
-              <w:rPr>
-                <w:rFonts w:ascii="Palatino Linotype" w:hAnsi="Palatino Linotype"/>
-                <w:b/>
-                <w:bCs/>
-                <w:sz w:val="20"/>
-                <w:szCs w:val="20"/>
-              </w:rPr>
-              <w:t>{{ charge.offense }}</w:t>
+            <w:proofErr w:type="gramStart"/>
+            <w:r>
+              <w:rPr>
+                <w:rFonts w:ascii="Palatino Linotype" w:hAnsi="Palatino Linotype"/>
+                <w:b/>
+                <w:bCs/>
+                <w:sz w:val="20"/>
+                <w:szCs w:val="20"/>
+              </w:rPr>
+              <w:t xml:space="preserve">{{ </w:t>
+            </w:r>
+            <w:proofErr w:type="spellStart"/>
+            <w:r>
+              <w:rPr>
+                <w:rFonts w:ascii="Palatino Linotype" w:hAnsi="Palatino Linotype"/>
+                <w:b/>
+                <w:bCs/>
+                <w:sz w:val="20"/>
+                <w:szCs w:val="20"/>
+              </w:rPr>
+              <w:t>charge</w:t>
+            </w:r>
+            <w:proofErr w:type="gramEnd"/>
+            <w:r>
+              <w:rPr>
+                <w:rFonts w:ascii="Palatino Linotype" w:hAnsi="Palatino Linotype"/>
+                <w:b/>
+                <w:bCs/>
+                <w:sz w:val="20"/>
+                <w:szCs w:val="20"/>
+              </w:rPr>
+              <w:t>.offense</w:t>
+            </w:r>
+            <w:proofErr w:type="spellEnd"/>
+            <w:r>
+              <w:rPr>
+                <w:rFonts w:ascii="Palatino Linotype" w:hAnsi="Palatino Linotype"/>
+                <w:b/>
+                <w:bCs/>
+                <w:sz w:val="20"/>
+                <w:szCs w:val="20"/>
+              </w:rPr>
+              <w:t xml:space="preserve"> }}</w:t>
             </w:r>
           </w:p>
         </w:tc>
@@ -1454,7 +2211,51 @@
                 <w:sz w:val="20"/>
                 <w:szCs w:val="20"/>
               </w:rPr>
-              <w:t>{%tc endfor %}</w:t>
+              <w:t>{%</w:t>
+            </w:r>
+            <w:proofErr w:type="spellStart"/>
+            <w:r>
+              <w:rPr>
+                <w:rFonts w:ascii="Palatino Linotype" w:hAnsi="Palatino Linotype"/>
+                <w:b/>
+                <w:bCs/>
+                <w:sz w:val="20"/>
+                <w:szCs w:val="20"/>
+              </w:rPr>
+              <w:t>tc</w:t>
+            </w:r>
+            <w:proofErr w:type="spellEnd"/>
+            <w:r>
+              <w:rPr>
+                <w:rFonts w:ascii="Palatino Linotype" w:hAnsi="Palatino Linotype"/>
+                <w:b/>
+                <w:bCs/>
+                <w:sz w:val="20"/>
+                <w:szCs w:val="20"/>
+              </w:rPr>
+              <w:t xml:space="preserve"> </w:t>
+            </w:r>
+            <w:proofErr w:type="spellStart"/>
+            <w:r>
+              <w:rPr>
+                <w:rFonts w:ascii="Palatino Linotype" w:hAnsi="Palatino Linotype"/>
+                <w:b/>
+                <w:bCs/>
+                <w:sz w:val="20"/>
+                <w:szCs w:val="20"/>
+              </w:rPr>
+              <w:t>endfor</w:t>
+            </w:r>
+            <w:proofErr w:type="spellEnd"/>
+            <w:r>
+              <w:rPr>
+                <w:rFonts w:ascii="Palatino Linotype" w:hAnsi="Palatino Linotype"/>
+                <w:b/>
+                <w:bCs/>
+                <w:sz w:val="20"/>
+                <w:szCs w:val="20"/>
+              </w:rPr>
+              <w:t xml:space="preserve"> %}</w:t>
             </w:r>
           </w:p>
         </w:tc>
@@ -1535,7 +2336,51 @@
                 <w:sz w:val="20"/>
                 <w:szCs w:val="20"/>
               </w:rPr>
-              <w:t>{%tc for charge in charges_list %}</w:t>
+              <w:t>{%</w:t>
+            </w:r>
+            <w:proofErr w:type="spellStart"/>
+            <w:r>
+              <w:rPr>
+                <w:rFonts w:ascii="Palatino Linotype" w:hAnsi="Palatino Linotype"/>
+                <w:b/>
+                <w:bCs/>
+                <w:sz w:val="20"/>
+                <w:szCs w:val="20"/>
+              </w:rPr>
+              <w:t>tc</w:t>
+            </w:r>
+            <w:proofErr w:type="spellEnd"/>
+            <w:r>
+              <w:rPr>
+                <w:rFonts w:ascii="Palatino Linotype" w:hAnsi="Palatino Linotype"/>
+                <w:b/>
+                <w:bCs/>
+                <w:sz w:val="20"/>
+                <w:szCs w:val="20"/>
+              </w:rPr>
+              <w:t xml:space="preserve"> for charge in </w:t>
+            </w:r>
+            <w:proofErr w:type="spellStart"/>
+            <w:r>
+              <w:rPr>
+                <w:rFonts w:ascii="Palatino Linotype" w:hAnsi="Palatino Linotype"/>
+                <w:b/>
+                <w:bCs/>
+                <w:sz w:val="20"/>
+                <w:szCs w:val="20"/>
+              </w:rPr>
+              <w:t>charges_list</w:t>
+            </w:r>
+            <w:proofErr w:type="spellEnd"/>
+            <w:r>
+              <w:rPr>
+                <w:rFonts w:ascii="Palatino Linotype" w:hAnsi="Palatino Linotype"/>
+                <w:b/>
+                <w:bCs/>
+                <w:sz w:val="20"/>
+                <w:szCs w:val="20"/>
+              </w:rPr>
+              <w:t xml:space="preserve"> %}</w:t>
             </w:r>
           </w:p>
         </w:tc>
@@ -1565,15 +2410,49 @@
                 <w:szCs w:val="20"/>
               </w:rPr>
             </w:pPr>
-            <w:r>
-              <w:rPr>
-                <w:rFonts w:ascii="Palatino Linotype" w:hAnsi="Palatino Linotype"/>
-                <w:b/>
-                <w:bCs/>
-                <w:sz w:val="20"/>
-                <w:szCs w:val="20"/>
-              </w:rPr>
-              <w:t>{{ charge.statute }}</w:t>
+            <w:proofErr w:type="gramStart"/>
+            <w:r>
+              <w:rPr>
+                <w:rFonts w:ascii="Palatino Linotype" w:hAnsi="Palatino Linotype"/>
+                <w:b/>
+                <w:bCs/>
+                <w:sz w:val="20"/>
+                <w:szCs w:val="20"/>
+              </w:rPr>
+              <w:t xml:space="preserve">{{ </w:t>
+            </w:r>
+            <w:proofErr w:type="spellStart"/>
+            <w:r>
+              <w:rPr>
+                <w:rFonts w:ascii="Palatino Linotype" w:hAnsi="Palatino Linotype"/>
+                <w:b/>
+                <w:bCs/>
+                <w:sz w:val="20"/>
+                <w:szCs w:val="20"/>
+              </w:rPr>
+              <w:t>charge</w:t>
+            </w:r>
+            <w:proofErr w:type="gramEnd"/>
+            <w:r>
+              <w:rPr>
+                <w:rFonts w:ascii="Palatino Linotype" w:hAnsi="Palatino Linotype"/>
+                <w:b/>
+                <w:bCs/>
+                <w:sz w:val="20"/>
+                <w:szCs w:val="20"/>
+              </w:rPr>
+              <w:t>.statute</w:t>
+            </w:r>
+            <w:proofErr w:type="spellEnd"/>
+            <w:r>
+              <w:rPr>
+                <w:rFonts w:ascii="Palatino Linotype" w:hAnsi="Palatino Linotype"/>
+                <w:b/>
+                <w:bCs/>
+                <w:sz w:val="20"/>
+                <w:szCs w:val="20"/>
+              </w:rPr>
+              <w:t xml:space="preserve"> }}</w:t>
             </w:r>
           </w:p>
         </w:tc>
@@ -1611,7 +2490,51 @@
                 <w:sz w:val="20"/>
                 <w:szCs w:val="20"/>
               </w:rPr>
-              <w:t>{%tc endfor %}</w:t>
+              <w:t>{%</w:t>
+            </w:r>
+            <w:proofErr w:type="spellStart"/>
+            <w:r>
+              <w:rPr>
+                <w:rFonts w:ascii="Palatino Linotype" w:hAnsi="Palatino Linotype"/>
+                <w:b/>
+                <w:bCs/>
+                <w:sz w:val="20"/>
+                <w:szCs w:val="20"/>
+              </w:rPr>
+              <w:t>tc</w:t>
+            </w:r>
+            <w:proofErr w:type="spellEnd"/>
+            <w:r>
+              <w:rPr>
+                <w:rFonts w:ascii="Palatino Linotype" w:hAnsi="Palatino Linotype"/>
+                <w:b/>
+                <w:bCs/>
+                <w:sz w:val="20"/>
+                <w:szCs w:val="20"/>
+              </w:rPr>
+              <w:t xml:space="preserve"> </w:t>
+            </w:r>
+            <w:proofErr w:type="spellStart"/>
+            <w:r>
+              <w:rPr>
+                <w:rFonts w:ascii="Palatino Linotype" w:hAnsi="Palatino Linotype"/>
+                <w:b/>
+                <w:bCs/>
+                <w:sz w:val="20"/>
+                <w:szCs w:val="20"/>
+              </w:rPr>
+              <w:t>endfor</w:t>
+            </w:r>
+            <w:proofErr w:type="spellEnd"/>
+            <w:r>
+              <w:rPr>
+                <w:rFonts w:ascii="Palatino Linotype" w:hAnsi="Palatino Linotype"/>
+                <w:b/>
+                <w:bCs/>
+                <w:sz w:val="20"/>
+                <w:szCs w:val="20"/>
+              </w:rPr>
+              <w:t xml:space="preserve"> %}</w:t>
             </w:r>
           </w:p>
         </w:tc>
@@ -1692,7 +2615,51 @@
                 <w:sz w:val="20"/>
                 <w:szCs w:val="20"/>
               </w:rPr>
-              <w:t xml:space="preserve">{%tc for charge in charges_list </w:t>
+              <w:t>{%</w:t>
+            </w:r>
+            <w:proofErr w:type="spellStart"/>
+            <w:r>
+              <w:rPr>
+                <w:rFonts w:ascii="Palatino Linotype" w:hAnsi="Palatino Linotype"/>
+                <w:b/>
+                <w:bCs/>
+                <w:sz w:val="20"/>
+                <w:szCs w:val="20"/>
+              </w:rPr>
+              <w:t>tc</w:t>
+            </w:r>
+            <w:proofErr w:type="spellEnd"/>
+            <w:r>
+              <w:rPr>
+                <w:rFonts w:ascii="Palatino Linotype" w:hAnsi="Palatino Linotype"/>
+                <w:b/>
+                <w:bCs/>
+                <w:sz w:val="20"/>
+                <w:szCs w:val="20"/>
+              </w:rPr>
+              <w:t xml:space="preserve"> for charge in </w:t>
+            </w:r>
+            <w:proofErr w:type="spellStart"/>
+            <w:r>
+              <w:rPr>
+                <w:rFonts w:ascii="Palatino Linotype" w:hAnsi="Palatino Linotype"/>
+                <w:b/>
+                <w:bCs/>
+                <w:sz w:val="20"/>
+                <w:szCs w:val="20"/>
+              </w:rPr>
+              <w:t>charges_list</w:t>
+            </w:r>
+            <w:proofErr w:type="spellEnd"/>
+            <w:r>
+              <w:rPr>
+                <w:rFonts w:ascii="Palatino Linotype" w:hAnsi="Palatino Linotype"/>
+                <w:b/>
+                <w:bCs/>
+                <w:sz w:val="20"/>
+                <w:szCs w:val="20"/>
+              </w:rPr>
+              <w:t xml:space="preserve"> </w:t>
             </w:r>
             <w:r>
               <w:rPr>
@@ -1733,6 +2700,7 @@
                 <w:szCs w:val="20"/>
               </w:rPr>
             </w:pPr>
+            <w:proofErr w:type="gramStart"/>
             <w:r>
               <w:rPr>
                 <w:rFonts w:ascii="Palatino Linotype" w:hAnsi="Palatino Linotype"/>
@@ -1742,7 +2710,40 @@
                 <w:szCs w:val="20"/>
               </w:rPr>
               <w:lastRenderedPageBreak/>
-              <w:t>{{ charge.degree }}</w:t>
+              <w:t xml:space="preserve">{{ </w:t>
+            </w:r>
+            <w:proofErr w:type="spellStart"/>
+            <w:r>
+              <w:rPr>
+                <w:rFonts w:ascii="Palatino Linotype" w:hAnsi="Palatino Linotype"/>
+                <w:b/>
+                <w:bCs/>
+                <w:sz w:val="20"/>
+                <w:szCs w:val="20"/>
+              </w:rPr>
+              <w:t>charge</w:t>
+            </w:r>
+            <w:proofErr w:type="gramEnd"/>
+            <w:r>
+              <w:rPr>
+                <w:rFonts w:ascii="Palatino Linotype" w:hAnsi="Palatino Linotype"/>
+                <w:b/>
+                <w:bCs/>
+                <w:sz w:val="20"/>
+                <w:szCs w:val="20"/>
+              </w:rPr>
+              <w:t>.degree</w:t>
+            </w:r>
+            <w:proofErr w:type="spellEnd"/>
+            <w:r>
+              <w:rPr>
+                <w:rFonts w:ascii="Palatino Linotype" w:hAnsi="Palatino Linotype"/>
+                <w:b/>
+                <w:bCs/>
+                <w:sz w:val="20"/>
+                <w:szCs w:val="20"/>
+              </w:rPr>
+              <w:t xml:space="preserve"> }}</w:t>
             </w:r>
           </w:p>
         </w:tc>
@@ -1780,7 +2781,51 @@
                 <w:sz w:val="20"/>
                 <w:szCs w:val="20"/>
               </w:rPr>
-              <w:t>{%tc endfor %}</w:t>
+              <w:t>{%</w:t>
+            </w:r>
+            <w:proofErr w:type="spellStart"/>
+            <w:r>
+              <w:rPr>
+                <w:rFonts w:ascii="Palatino Linotype" w:hAnsi="Palatino Linotype"/>
+                <w:b/>
+                <w:bCs/>
+                <w:sz w:val="20"/>
+                <w:szCs w:val="20"/>
+              </w:rPr>
+              <w:t>tc</w:t>
+            </w:r>
+            <w:proofErr w:type="spellEnd"/>
+            <w:r>
+              <w:rPr>
+                <w:rFonts w:ascii="Palatino Linotype" w:hAnsi="Palatino Linotype"/>
+                <w:b/>
+                <w:bCs/>
+                <w:sz w:val="20"/>
+                <w:szCs w:val="20"/>
+              </w:rPr>
+              <w:t xml:space="preserve"> </w:t>
+            </w:r>
+            <w:proofErr w:type="spellStart"/>
+            <w:r>
+              <w:rPr>
+                <w:rFonts w:ascii="Palatino Linotype" w:hAnsi="Palatino Linotype"/>
+                <w:b/>
+                <w:bCs/>
+                <w:sz w:val="20"/>
+                <w:szCs w:val="20"/>
+              </w:rPr>
+              <w:t>endfor</w:t>
+            </w:r>
+            <w:proofErr w:type="spellEnd"/>
+            <w:r>
+              <w:rPr>
+                <w:rFonts w:ascii="Palatino Linotype" w:hAnsi="Palatino Linotype"/>
+                <w:b/>
+                <w:bCs/>
+                <w:sz w:val="20"/>
+                <w:szCs w:val="20"/>
+              </w:rPr>
+              <w:t xml:space="preserve"> %}</w:t>
             </w:r>
           </w:p>
         </w:tc>
@@ -1861,7 +2906,51 @@
                 <w:sz w:val="20"/>
                 <w:szCs w:val="20"/>
               </w:rPr>
-              <w:t>{%tc for charge in charges_list %}</w:t>
+              <w:t>{%</w:t>
+            </w:r>
+            <w:proofErr w:type="spellStart"/>
+            <w:r>
+              <w:rPr>
+                <w:rFonts w:ascii="Palatino Linotype" w:hAnsi="Palatino Linotype"/>
+                <w:b/>
+                <w:bCs/>
+                <w:sz w:val="20"/>
+                <w:szCs w:val="20"/>
+              </w:rPr>
+              <w:t>tc</w:t>
+            </w:r>
+            <w:proofErr w:type="spellEnd"/>
+            <w:r>
+              <w:rPr>
+                <w:rFonts w:ascii="Palatino Linotype" w:hAnsi="Palatino Linotype"/>
+                <w:b/>
+                <w:bCs/>
+                <w:sz w:val="20"/>
+                <w:szCs w:val="20"/>
+              </w:rPr>
+              <w:t xml:space="preserve"> for charge in </w:t>
+            </w:r>
+            <w:proofErr w:type="spellStart"/>
+            <w:r>
+              <w:rPr>
+                <w:rFonts w:ascii="Palatino Linotype" w:hAnsi="Palatino Linotype"/>
+                <w:b/>
+                <w:bCs/>
+                <w:sz w:val="20"/>
+                <w:szCs w:val="20"/>
+              </w:rPr>
+              <w:t>charges_list</w:t>
+            </w:r>
+            <w:proofErr w:type="spellEnd"/>
+            <w:r>
+              <w:rPr>
+                <w:rFonts w:ascii="Palatino Linotype" w:hAnsi="Palatino Linotype"/>
+                <w:b/>
+                <w:bCs/>
+                <w:sz w:val="20"/>
+                <w:szCs w:val="20"/>
+              </w:rPr>
+              <w:t xml:space="preserve"> %}</w:t>
             </w:r>
           </w:p>
         </w:tc>
@@ -1891,15 +2980,49 @@
                 <w:szCs w:val="20"/>
               </w:rPr>
             </w:pPr>
-            <w:r>
-              <w:rPr>
-                <w:rFonts w:ascii="Palatino Linotype" w:hAnsi="Palatino Linotype"/>
-                <w:b/>
-                <w:bCs/>
-                <w:sz w:val="20"/>
-                <w:szCs w:val="20"/>
-              </w:rPr>
-              <w:t>{{ charge.plea}}</w:t>
+            <w:proofErr w:type="gramStart"/>
+            <w:r>
+              <w:rPr>
+                <w:rFonts w:ascii="Palatino Linotype" w:hAnsi="Palatino Linotype"/>
+                <w:b/>
+                <w:bCs/>
+                <w:sz w:val="20"/>
+                <w:szCs w:val="20"/>
+              </w:rPr>
+              <w:t xml:space="preserve">{{ </w:t>
+            </w:r>
+            <w:proofErr w:type="spellStart"/>
+            <w:r>
+              <w:rPr>
+                <w:rFonts w:ascii="Palatino Linotype" w:hAnsi="Palatino Linotype"/>
+                <w:b/>
+                <w:bCs/>
+                <w:sz w:val="20"/>
+                <w:szCs w:val="20"/>
+              </w:rPr>
+              <w:t>charge</w:t>
+            </w:r>
+            <w:proofErr w:type="gramEnd"/>
+            <w:r>
+              <w:rPr>
+                <w:rFonts w:ascii="Palatino Linotype" w:hAnsi="Palatino Linotype"/>
+                <w:b/>
+                <w:bCs/>
+                <w:sz w:val="20"/>
+                <w:szCs w:val="20"/>
+              </w:rPr>
+              <w:t>.plea</w:t>
+            </w:r>
+            <w:proofErr w:type="spellEnd"/>
+            <w:r>
+              <w:rPr>
+                <w:rFonts w:ascii="Palatino Linotype" w:hAnsi="Palatino Linotype"/>
+                <w:b/>
+                <w:bCs/>
+                <w:sz w:val="20"/>
+                <w:szCs w:val="20"/>
+              </w:rPr>
+              <w:t>}}</w:t>
             </w:r>
           </w:p>
         </w:tc>
@@ -1937,7 +3060,51 @@
                 <w:sz w:val="20"/>
                 <w:szCs w:val="20"/>
               </w:rPr>
-              <w:t>{%tc endfor %}</w:t>
+              <w:t>{%</w:t>
+            </w:r>
+            <w:proofErr w:type="spellStart"/>
+            <w:r>
+              <w:rPr>
+                <w:rFonts w:ascii="Palatino Linotype" w:hAnsi="Palatino Linotype"/>
+                <w:b/>
+                <w:bCs/>
+                <w:sz w:val="20"/>
+                <w:szCs w:val="20"/>
+              </w:rPr>
+              <w:t>tc</w:t>
+            </w:r>
+            <w:proofErr w:type="spellEnd"/>
+            <w:r>
+              <w:rPr>
+                <w:rFonts w:ascii="Palatino Linotype" w:hAnsi="Palatino Linotype"/>
+                <w:b/>
+                <w:bCs/>
+                <w:sz w:val="20"/>
+                <w:szCs w:val="20"/>
+              </w:rPr>
+              <w:t xml:space="preserve"> </w:t>
+            </w:r>
+            <w:proofErr w:type="spellStart"/>
+            <w:r>
+              <w:rPr>
+                <w:rFonts w:ascii="Palatino Linotype" w:hAnsi="Palatino Linotype"/>
+                <w:b/>
+                <w:bCs/>
+                <w:sz w:val="20"/>
+                <w:szCs w:val="20"/>
+              </w:rPr>
+              <w:t>endfor</w:t>
+            </w:r>
+            <w:proofErr w:type="spellEnd"/>
+            <w:r>
+              <w:rPr>
+                <w:rFonts w:ascii="Palatino Linotype" w:hAnsi="Palatino Linotype"/>
+                <w:b/>
+                <w:bCs/>
+                <w:sz w:val="20"/>
+                <w:szCs w:val="20"/>
+              </w:rPr>
+              <w:t xml:space="preserve"> %}</w:t>
             </w:r>
           </w:p>
         </w:tc>
@@ -2018,7 +3185,51 @@
                 <w:sz w:val="20"/>
                 <w:szCs w:val="20"/>
               </w:rPr>
-              <w:t>{%tc for charge in charges_list %}</w:t>
+              <w:t>{%</w:t>
+            </w:r>
+            <w:proofErr w:type="spellStart"/>
+            <w:r>
+              <w:rPr>
+                <w:rFonts w:ascii="Palatino Linotype" w:hAnsi="Palatino Linotype"/>
+                <w:b/>
+                <w:bCs/>
+                <w:sz w:val="20"/>
+                <w:szCs w:val="20"/>
+              </w:rPr>
+              <w:t>tc</w:t>
+            </w:r>
+            <w:proofErr w:type="spellEnd"/>
+            <w:r>
+              <w:rPr>
+                <w:rFonts w:ascii="Palatino Linotype" w:hAnsi="Palatino Linotype"/>
+                <w:b/>
+                <w:bCs/>
+                <w:sz w:val="20"/>
+                <w:szCs w:val="20"/>
+              </w:rPr>
+              <w:t xml:space="preserve"> for charge in </w:t>
+            </w:r>
+            <w:proofErr w:type="spellStart"/>
+            <w:r>
+              <w:rPr>
+                <w:rFonts w:ascii="Palatino Linotype" w:hAnsi="Palatino Linotype"/>
+                <w:b/>
+                <w:bCs/>
+                <w:sz w:val="20"/>
+                <w:szCs w:val="20"/>
+              </w:rPr>
+              <w:t>charges_list</w:t>
+            </w:r>
+            <w:proofErr w:type="spellEnd"/>
+            <w:r>
+              <w:rPr>
+                <w:rFonts w:ascii="Palatino Linotype" w:hAnsi="Palatino Linotype"/>
+                <w:b/>
+                <w:bCs/>
+                <w:sz w:val="20"/>
+                <w:szCs w:val="20"/>
+              </w:rPr>
+              <w:t xml:space="preserve"> %}</w:t>
             </w:r>
           </w:p>
         </w:tc>
@@ -2048,15 +3259,49 @@
                 <w:szCs w:val="20"/>
               </w:rPr>
             </w:pPr>
-            <w:r>
-              <w:rPr>
-                <w:rFonts w:ascii="Palatino Linotype" w:hAnsi="Palatino Linotype"/>
-                <w:b/>
-                <w:bCs/>
-                <w:sz w:val="20"/>
-                <w:szCs w:val="20"/>
-              </w:rPr>
-              <w:t>{{ charge.finding }}</w:t>
+            <w:proofErr w:type="gramStart"/>
+            <w:r>
+              <w:rPr>
+                <w:rFonts w:ascii="Palatino Linotype" w:hAnsi="Palatino Linotype"/>
+                <w:b/>
+                <w:bCs/>
+                <w:sz w:val="20"/>
+                <w:szCs w:val="20"/>
+              </w:rPr>
+              <w:t xml:space="preserve">{{ </w:t>
+            </w:r>
+            <w:proofErr w:type="spellStart"/>
+            <w:r>
+              <w:rPr>
+                <w:rFonts w:ascii="Palatino Linotype" w:hAnsi="Palatino Linotype"/>
+                <w:b/>
+                <w:bCs/>
+                <w:sz w:val="20"/>
+                <w:szCs w:val="20"/>
+              </w:rPr>
+              <w:t>charge</w:t>
+            </w:r>
+            <w:proofErr w:type="gramEnd"/>
+            <w:r>
+              <w:rPr>
+                <w:rFonts w:ascii="Palatino Linotype" w:hAnsi="Palatino Linotype"/>
+                <w:b/>
+                <w:bCs/>
+                <w:sz w:val="20"/>
+                <w:szCs w:val="20"/>
+              </w:rPr>
+              <w:t>.finding</w:t>
+            </w:r>
+            <w:proofErr w:type="spellEnd"/>
+            <w:r>
+              <w:rPr>
+                <w:rFonts w:ascii="Palatino Linotype" w:hAnsi="Palatino Linotype"/>
+                <w:b/>
+                <w:bCs/>
+                <w:sz w:val="20"/>
+                <w:szCs w:val="20"/>
+              </w:rPr>
+              <w:t xml:space="preserve"> }}</w:t>
             </w:r>
           </w:p>
         </w:tc>
@@ -2094,7 +3339,51 @@
                 <w:sz w:val="20"/>
                 <w:szCs w:val="20"/>
               </w:rPr>
-              <w:t>{%tc endfor %}</w:t>
+              <w:t>{%</w:t>
+            </w:r>
+            <w:proofErr w:type="spellStart"/>
+            <w:r>
+              <w:rPr>
+                <w:rFonts w:ascii="Palatino Linotype" w:hAnsi="Palatino Linotype"/>
+                <w:b/>
+                <w:bCs/>
+                <w:sz w:val="20"/>
+                <w:szCs w:val="20"/>
+              </w:rPr>
+              <w:t>tc</w:t>
+            </w:r>
+            <w:proofErr w:type="spellEnd"/>
+            <w:r>
+              <w:rPr>
+                <w:rFonts w:ascii="Palatino Linotype" w:hAnsi="Palatino Linotype"/>
+                <w:b/>
+                <w:bCs/>
+                <w:sz w:val="20"/>
+                <w:szCs w:val="20"/>
+              </w:rPr>
+              <w:t xml:space="preserve"> </w:t>
+            </w:r>
+            <w:proofErr w:type="spellStart"/>
+            <w:r>
+              <w:rPr>
+                <w:rFonts w:ascii="Palatino Linotype" w:hAnsi="Palatino Linotype"/>
+                <w:b/>
+                <w:bCs/>
+                <w:sz w:val="20"/>
+                <w:szCs w:val="20"/>
+              </w:rPr>
+              <w:t>endfor</w:t>
+            </w:r>
+            <w:proofErr w:type="spellEnd"/>
+            <w:r>
+              <w:rPr>
+                <w:rFonts w:ascii="Palatino Linotype" w:hAnsi="Palatino Linotype"/>
+                <w:b/>
+                <w:bCs/>
+                <w:sz w:val="20"/>
+                <w:szCs w:val="20"/>
+              </w:rPr>
+              <w:t xml:space="preserve"> %}</w:t>
             </w:r>
           </w:p>
         </w:tc>
@@ -2175,7 +3464,51 @@
                 <w:sz w:val="20"/>
                 <w:szCs w:val="20"/>
               </w:rPr>
-              <w:t>{%tc for charge in charges_list %}</w:t>
+              <w:t>{%</w:t>
+            </w:r>
+            <w:proofErr w:type="spellStart"/>
+            <w:r>
+              <w:rPr>
+                <w:rFonts w:ascii="Palatino Linotype" w:hAnsi="Palatino Linotype"/>
+                <w:b/>
+                <w:bCs/>
+                <w:sz w:val="20"/>
+                <w:szCs w:val="20"/>
+              </w:rPr>
+              <w:t>tc</w:t>
+            </w:r>
+            <w:proofErr w:type="spellEnd"/>
+            <w:r>
+              <w:rPr>
+                <w:rFonts w:ascii="Palatino Linotype" w:hAnsi="Palatino Linotype"/>
+                <w:b/>
+                <w:bCs/>
+                <w:sz w:val="20"/>
+                <w:szCs w:val="20"/>
+              </w:rPr>
+              <w:t xml:space="preserve"> for charge in </w:t>
+            </w:r>
+            <w:proofErr w:type="spellStart"/>
+            <w:r>
+              <w:rPr>
+                <w:rFonts w:ascii="Palatino Linotype" w:hAnsi="Palatino Linotype"/>
+                <w:b/>
+                <w:bCs/>
+                <w:sz w:val="20"/>
+                <w:szCs w:val="20"/>
+              </w:rPr>
+              <w:t>charges_list</w:t>
+            </w:r>
+            <w:proofErr w:type="spellEnd"/>
+            <w:r>
+              <w:rPr>
+                <w:rFonts w:ascii="Palatino Linotype" w:hAnsi="Palatino Linotype"/>
+                <w:b/>
+                <w:bCs/>
+                <w:sz w:val="20"/>
+                <w:szCs w:val="20"/>
+              </w:rPr>
+              <w:t xml:space="preserve"> %}</w:t>
             </w:r>
           </w:p>
         </w:tc>
@@ -2205,15 +3538,49 @@
                 <w:szCs w:val="20"/>
               </w:rPr>
             </w:pPr>
-            <w:r>
-              <w:rPr>
-                <w:rFonts w:ascii="Palatino Linotype" w:hAnsi="Palatino Linotype"/>
-                <w:b/>
-                <w:bCs/>
-                <w:sz w:val="20"/>
-                <w:szCs w:val="20"/>
-              </w:rPr>
-              <w:t>{{ charge.fines_amount }}</w:t>
+            <w:proofErr w:type="gramStart"/>
+            <w:r>
+              <w:rPr>
+                <w:rFonts w:ascii="Palatino Linotype" w:hAnsi="Palatino Linotype"/>
+                <w:b/>
+                <w:bCs/>
+                <w:sz w:val="20"/>
+                <w:szCs w:val="20"/>
+              </w:rPr>
+              <w:t xml:space="preserve">{{ </w:t>
+            </w:r>
+            <w:proofErr w:type="spellStart"/>
+            <w:r>
+              <w:rPr>
+                <w:rFonts w:ascii="Palatino Linotype" w:hAnsi="Palatino Linotype"/>
+                <w:b/>
+                <w:bCs/>
+                <w:sz w:val="20"/>
+                <w:szCs w:val="20"/>
+              </w:rPr>
+              <w:t>charge</w:t>
+            </w:r>
+            <w:proofErr w:type="gramEnd"/>
+            <w:r>
+              <w:rPr>
+                <w:rFonts w:ascii="Palatino Linotype" w:hAnsi="Palatino Linotype"/>
+                <w:b/>
+                <w:bCs/>
+                <w:sz w:val="20"/>
+                <w:szCs w:val="20"/>
+              </w:rPr>
+              <w:t>.fines_amount</w:t>
+            </w:r>
+            <w:proofErr w:type="spellEnd"/>
+            <w:r>
+              <w:rPr>
+                <w:rFonts w:ascii="Palatino Linotype" w:hAnsi="Palatino Linotype"/>
+                <w:b/>
+                <w:bCs/>
+                <w:sz w:val="20"/>
+                <w:szCs w:val="20"/>
+              </w:rPr>
+              <w:t xml:space="preserve"> }}</w:t>
             </w:r>
           </w:p>
         </w:tc>
@@ -2251,7 +3618,51 @@
                 <w:sz w:val="20"/>
                 <w:szCs w:val="20"/>
               </w:rPr>
-              <w:t>{%tc endfor %}</w:t>
+              <w:t>{%</w:t>
+            </w:r>
+            <w:proofErr w:type="spellStart"/>
+            <w:r>
+              <w:rPr>
+                <w:rFonts w:ascii="Palatino Linotype" w:hAnsi="Palatino Linotype"/>
+                <w:b/>
+                <w:bCs/>
+                <w:sz w:val="20"/>
+                <w:szCs w:val="20"/>
+              </w:rPr>
+              <w:t>tc</w:t>
+            </w:r>
+            <w:proofErr w:type="spellEnd"/>
+            <w:r>
+              <w:rPr>
+                <w:rFonts w:ascii="Palatino Linotype" w:hAnsi="Palatino Linotype"/>
+                <w:b/>
+                <w:bCs/>
+                <w:sz w:val="20"/>
+                <w:szCs w:val="20"/>
+              </w:rPr>
+              <w:t xml:space="preserve"> </w:t>
+            </w:r>
+            <w:proofErr w:type="spellStart"/>
+            <w:r>
+              <w:rPr>
+                <w:rFonts w:ascii="Palatino Linotype" w:hAnsi="Palatino Linotype"/>
+                <w:b/>
+                <w:bCs/>
+                <w:sz w:val="20"/>
+                <w:szCs w:val="20"/>
+              </w:rPr>
+              <w:t>endfor</w:t>
+            </w:r>
+            <w:proofErr w:type="spellEnd"/>
+            <w:r>
+              <w:rPr>
+                <w:rFonts w:ascii="Palatino Linotype" w:hAnsi="Palatino Linotype"/>
+                <w:b/>
+                <w:bCs/>
+                <w:sz w:val="20"/>
+                <w:szCs w:val="20"/>
+              </w:rPr>
+              <w:t xml:space="preserve"> %}</w:t>
             </w:r>
           </w:p>
         </w:tc>
@@ -2352,7 +3763,51 @@
                 <w:sz w:val="20"/>
                 <w:szCs w:val="20"/>
               </w:rPr>
-              <w:t>{%tc for charge in charges_list %}</w:t>
+              <w:t>{%</w:t>
+            </w:r>
+            <w:proofErr w:type="spellStart"/>
+            <w:r>
+              <w:rPr>
+                <w:rFonts w:ascii="Palatino Linotype" w:hAnsi="Palatino Linotype"/>
+                <w:b/>
+                <w:bCs/>
+                <w:sz w:val="20"/>
+                <w:szCs w:val="20"/>
+              </w:rPr>
+              <w:t>tc</w:t>
+            </w:r>
+            <w:proofErr w:type="spellEnd"/>
+            <w:r>
+              <w:rPr>
+                <w:rFonts w:ascii="Palatino Linotype" w:hAnsi="Palatino Linotype"/>
+                <w:b/>
+                <w:bCs/>
+                <w:sz w:val="20"/>
+                <w:szCs w:val="20"/>
+              </w:rPr>
+              <w:t xml:space="preserve"> for charge in </w:t>
+            </w:r>
+            <w:proofErr w:type="spellStart"/>
+            <w:r>
+              <w:rPr>
+                <w:rFonts w:ascii="Palatino Linotype" w:hAnsi="Palatino Linotype"/>
+                <w:b/>
+                <w:bCs/>
+                <w:sz w:val="20"/>
+                <w:szCs w:val="20"/>
+              </w:rPr>
+              <w:t>charges_list</w:t>
+            </w:r>
+            <w:proofErr w:type="spellEnd"/>
+            <w:r>
+              <w:rPr>
+                <w:rFonts w:ascii="Palatino Linotype" w:hAnsi="Palatino Linotype"/>
+                <w:b/>
+                <w:bCs/>
+                <w:sz w:val="20"/>
+                <w:szCs w:val="20"/>
+              </w:rPr>
+              <w:t xml:space="preserve"> %}</w:t>
             </w:r>
           </w:p>
         </w:tc>
@@ -2382,15 +3837,49 @@
                 <w:szCs w:val="20"/>
               </w:rPr>
             </w:pPr>
-            <w:r>
-              <w:rPr>
-                <w:rFonts w:ascii="Palatino Linotype" w:hAnsi="Palatino Linotype"/>
-                <w:b/>
-                <w:bCs/>
-                <w:sz w:val="20"/>
-                <w:szCs w:val="20"/>
-              </w:rPr>
-              <w:t>{{ charge.fines_suspended }}</w:t>
+            <w:proofErr w:type="gramStart"/>
+            <w:r>
+              <w:rPr>
+                <w:rFonts w:ascii="Palatino Linotype" w:hAnsi="Palatino Linotype"/>
+                <w:b/>
+                <w:bCs/>
+                <w:sz w:val="20"/>
+                <w:szCs w:val="20"/>
+              </w:rPr>
+              <w:t xml:space="preserve">{{ </w:t>
+            </w:r>
+            <w:proofErr w:type="spellStart"/>
+            <w:r>
+              <w:rPr>
+                <w:rFonts w:ascii="Palatino Linotype" w:hAnsi="Palatino Linotype"/>
+                <w:b/>
+                <w:bCs/>
+                <w:sz w:val="20"/>
+                <w:szCs w:val="20"/>
+              </w:rPr>
+              <w:t>charge</w:t>
+            </w:r>
+            <w:proofErr w:type="gramEnd"/>
+            <w:r>
+              <w:rPr>
+                <w:rFonts w:ascii="Palatino Linotype" w:hAnsi="Palatino Linotype"/>
+                <w:b/>
+                <w:bCs/>
+                <w:sz w:val="20"/>
+                <w:szCs w:val="20"/>
+              </w:rPr>
+              <w:t>.fines_suspended</w:t>
+            </w:r>
+            <w:proofErr w:type="spellEnd"/>
+            <w:r>
+              <w:rPr>
+                <w:rFonts w:ascii="Palatino Linotype" w:hAnsi="Palatino Linotype"/>
+                <w:b/>
+                <w:bCs/>
+                <w:sz w:val="20"/>
+                <w:szCs w:val="20"/>
+              </w:rPr>
+              <w:t xml:space="preserve"> }}</w:t>
             </w:r>
           </w:p>
         </w:tc>
@@ -2428,7 +3917,51 @@
                 <w:sz w:val="20"/>
                 <w:szCs w:val="20"/>
               </w:rPr>
-              <w:t>{%tc endfor %}</w:t>
+              <w:t>{%</w:t>
+            </w:r>
+            <w:proofErr w:type="spellStart"/>
+            <w:r>
+              <w:rPr>
+                <w:rFonts w:ascii="Palatino Linotype" w:hAnsi="Palatino Linotype"/>
+                <w:b/>
+                <w:bCs/>
+                <w:sz w:val="20"/>
+                <w:szCs w:val="20"/>
+              </w:rPr>
+              <w:t>tc</w:t>
+            </w:r>
+            <w:proofErr w:type="spellEnd"/>
+            <w:r>
+              <w:rPr>
+                <w:rFonts w:ascii="Palatino Linotype" w:hAnsi="Palatino Linotype"/>
+                <w:b/>
+                <w:bCs/>
+                <w:sz w:val="20"/>
+                <w:szCs w:val="20"/>
+              </w:rPr>
+              <w:t xml:space="preserve"> </w:t>
+            </w:r>
+            <w:proofErr w:type="spellStart"/>
+            <w:r>
+              <w:rPr>
+                <w:rFonts w:ascii="Palatino Linotype" w:hAnsi="Palatino Linotype"/>
+                <w:b/>
+                <w:bCs/>
+                <w:sz w:val="20"/>
+                <w:szCs w:val="20"/>
+              </w:rPr>
+              <w:t>endfor</w:t>
+            </w:r>
+            <w:proofErr w:type="spellEnd"/>
+            <w:r>
+              <w:rPr>
+                <w:rFonts w:ascii="Palatino Linotype" w:hAnsi="Palatino Linotype"/>
+                <w:b/>
+                <w:bCs/>
+                <w:sz w:val="20"/>
+                <w:szCs w:val="20"/>
+              </w:rPr>
+              <w:t xml:space="preserve"> %}</w:t>
             </w:r>
           </w:p>
         </w:tc>
@@ -2509,7 +4042,51 @@
                 <w:sz w:val="20"/>
                 <w:szCs w:val="20"/>
               </w:rPr>
-              <w:t>{%tc for charge in charges_list %}</w:t>
+              <w:t>{%</w:t>
+            </w:r>
+            <w:proofErr w:type="spellStart"/>
+            <w:r>
+              <w:rPr>
+                <w:rFonts w:ascii="Palatino Linotype" w:hAnsi="Palatino Linotype"/>
+                <w:b/>
+                <w:bCs/>
+                <w:sz w:val="20"/>
+                <w:szCs w:val="20"/>
+              </w:rPr>
+              <w:t>tc</w:t>
+            </w:r>
+            <w:proofErr w:type="spellEnd"/>
+            <w:r>
+              <w:rPr>
+                <w:rFonts w:ascii="Palatino Linotype" w:hAnsi="Palatino Linotype"/>
+                <w:b/>
+                <w:bCs/>
+                <w:sz w:val="20"/>
+                <w:szCs w:val="20"/>
+              </w:rPr>
+              <w:t xml:space="preserve"> for charge in </w:t>
+            </w:r>
+            <w:proofErr w:type="spellStart"/>
+            <w:r>
+              <w:rPr>
+                <w:rFonts w:ascii="Palatino Linotype" w:hAnsi="Palatino Linotype"/>
+                <w:b/>
+                <w:bCs/>
+                <w:sz w:val="20"/>
+                <w:szCs w:val="20"/>
+              </w:rPr>
+              <w:t>charges_list</w:t>
+            </w:r>
+            <w:proofErr w:type="spellEnd"/>
+            <w:r>
+              <w:rPr>
+                <w:rFonts w:ascii="Palatino Linotype" w:hAnsi="Palatino Linotype"/>
+                <w:b/>
+                <w:bCs/>
+                <w:sz w:val="20"/>
+                <w:szCs w:val="20"/>
+              </w:rPr>
+              <w:t xml:space="preserve"> %}</w:t>
             </w:r>
           </w:p>
         </w:tc>
@@ -2539,15 +4116,38 @@
                 <w:szCs w:val="20"/>
               </w:rPr>
             </w:pPr>
-            <w:r>
-              <w:rPr>
-                <w:rFonts w:ascii="Palatino Linotype" w:hAnsi="Palatino Linotype"/>
-                <w:b/>
-                <w:bCs/>
-                <w:sz w:val="20"/>
-                <w:szCs w:val="20"/>
-              </w:rPr>
-              <w:t>{{ charge.</w:t>
+            <w:proofErr w:type="gramStart"/>
+            <w:r>
+              <w:rPr>
+                <w:rFonts w:ascii="Palatino Linotype" w:hAnsi="Palatino Linotype"/>
+                <w:b/>
+                <w:bCs/>
+                <w:sz w:val="20"/>
+                <w:szCs w:val="20"/>
+              </w:rPr>
+              <w:t xml:space="preserve">{{ </w:t>
+            </w:r>
+            <w:proofErr w:type="spellStart"/>
+            <w:r>
+              <w:rPr>
+                <w:rFonts w:ascii="Palatino Linotype" w:hAnsi="Palatino Linotype"/>
+                <w:b/>
+                <w:bCs/>
+                <w:sz w:val="20"/>
+                <w:szCs w:val="20"/>
+              </w:rPr>
+              <w:t>charge</w:t>
+            </w:r>
+            <w:proofErr w:type="gramEnd"/>
+            <w:r>
+              <w:rPr>
+                <w:rFonts w:ascii="Palatino Linotype" w:hAnsi="Palatino Linotype"/>
+                <w:b/>
+                <w:bCs/>
+                <w:sz w:val="20"/>
+                <w:szCs w:val="20"/>
+              </w:rPr>
+              <w:t>.</w:t>
             </w:r>
             <w:r>
               <w:rPr>
@@ -2559,6 +4159,7 @@
               </w:rPr>
               <w:t>jail_days</w:t>
             </w:r>
+            <w:proofErr w:type="spellEnd"/>
             <w:r>
               <w:rPr>
                 <w:rFonts w:ascii="Palatino Linotype" w:hAnsi="Palatino Linotype"/>
@@ -2605,7 +4206,51 @@
                 <w:sz w:val="20"/>
                 <w:szCs w:val="20"/>
               </w:rPr>
-              <w:t>{%tc endfor %}</w:t>
+              <w:t>{%</w:t>
+            </w:r>
+            <w:proofErr w:type="spellStart"/>
+            <w:r>
+              <w:rPr>
+                <w:rFonts w:ascii="Palatino Linotype" w:hAnsi="Palatino Linotype"/>
+                <w:b/>
+                <w:bCs/>
+                <w:sz w:val="20"/>
+                <w:szCs w:val="20"/>
+              </w:rPr>
+              <w:t>tc</w:t>
+            </w:r>
+            <w:proofErr w:type="spellEnd"/>
+            <w:r>
+              <w:rPr>
+                <w:rFonts w:ascii="Palatino Linotype" w:hAnsi="Palatino Linotype"/>
+                <w:b/>
+                <w:bCs/>
+                <w:sz w:val="20"/>
+                <w:szCs w:val="20"/>
+              </w:rPr>
+              <w:t xml:space="preserve"> </w:t>
+            </w:r>
+            <w:proofErr w:type="spellStart"/>
+            <w:r>
+              <w:rPr>
+                <w:rFonts w:ascii="Palatino Linotype" w:hAnsi="Palatino Linotype"/>
+                <w:b/>
+                <w:bCs/>
+                <w:sz w:val="20"/>
+                <w:szCs w:val="20"/>
+              </w:rPr>
+              <w:t>endfor</w:t>
+            </w:r>
+            <w:proofErr w:type="spellEnd"/>
+            <w:r>
+              <w:rPr>
+                <w:rFonts w:ascii="Palatino Linotype" w:hAnsi="Palatino Linotype"/>
+                <w:b/>
+                <w:bCs/>
+                <w:sz w:val="20"/>
+                <w:szCs w:val="20"/>
+              </w:rPr>
+              <w:t xml:space="preserve"> %}</w:t>
             </w:r>
           </w:p>
         </w:tc>
@@ -2706,7 +4351,51 @@
                 <w:sz w:val="20"/>
                 <w:szCs w:val="20"/>
               </w:rPr>
-              <w:t>{%tc for charge in charges_list %}</w:t>
+              <w:t>{%</w:t>
+            </w:r>
+            <w:proofErr w:type="spellStart"/>
+            <w:r>
+              <w:rPr>
+                <w:rFonts w:ascii="Palatino Linotype" w:hAnsi="Palatino Linotype"/>
+                <w:b/>
+                <w:bCs/>
+                <w:sz w:val="20"/>
+                <w:szCs w:val="20"/>
+              </w:rPr>
+              <w:t>tc</w:t>
+            </w:r>
+            <w:proofErr w:type="spellEnd"/>
+            <w:r>
+              <w:rPr>
+                <w:rFonts w:ascii="Palatino Linotype" w:hAnsi="Palatino Linotype"/>
+                <w:b/>
+                <w:bCs/>
+                <w:sz w:val="20"/>
+                <w:szCs w:val="20"/>
+              </w:rPr>
+              <w:t xml:space="preserve"> for charge in </w:t>
+            </w:r>
+            <w:proofErr w:type="spellStart"/>
+            <w:r>
+              <w:rPr>
+                <w:rFonts w:ascii="Palatino Linotype" w:hAnsi="Palatino Linotype"/>
+                <w:b/>
+                <w:bCs/>
+                <w:sz w:val="20"/>
+                <w:szCs w:val="20"/>
+              </w:rPr>
+              <w:t>charges_list</w:t>
+            </w:r>
+            <w:proofErr w:type="spellEnd"/>
+            <w:r>
+              <w:rPr>
+                <w:rFonts w:ascii="Palatino Linotype" w:hAnsi="Palatino Linotype"/>
+                <w:b/>
+                <w:bCs/>
+                <w:sz w:val="20"/>
+                <w:szCs w:val="20"/>
+              </w:rPr>
+              <w:t xml:space="preserve"> %}</w:t>
             </w:r>
           </w:p>
         </w:tc>
@@ -2736,15 +4425,38 @@
                 <w:szCs w:val="20"/>
               </w:rPr>
             </w:pPr>
-            <w:r>
-              <w:rPr>
-                <w:rFonts w:ascii="Palatino Linotype" w:hAnsi="Palatino Linotype"/>
-                <w:b/>
-                <w:bCs/>
-                <w:sz w:val="20"/>
-                <w:szCs w:val="20"/>
-              </w:rPr>
-              <w:t>{{ charge.</w:t>
+            <w:proofErr w:type="gramStart"/>
+            <w:r>
+              <w:rPr>
+                <w:rFonts w:ascii="Palatino Linotype" w:hAnsi="Palatino Linotype"/>
+                <w:b/>
+                <w:bCs/>
+                <w:sz w:val="20"/>
+                <w:szCs w:val="20"/>
+              </w:rPr>
+              <w:t xml:space="preserve">{{ </w:t>
+            </w:r>
+            <w:proofErr w:type="spellStart"/>
+            <w:r>
+              <w:rPr>
+                <w:rFonts w:ascii="Palatino Linotype" w:hAnsi="Palatino Linotype"/>
+                <w:b/>
+                <w:bCs/>
+                <w:sz w:val="20"/>
+                <w:szCs w:val="20"/>
+              </w:rPr>
+              <w:t>charge</w:t>
+            </w:r>
+            <w:proofErr w:type="gramEnd"/>
+            <w:r>
+              <w:rPr>
+                <w:rFonts w:ascii="Palatino Linotype" w:hAnsi="Palatino Linotype"/>
+                <w:b/>
+                <w:bCs/>
+                <w:sz w:val="20"/>
+                <w:szCs w:val="20"/>
+              </w:rPr>
+              <w:t>.</w:t>
             </w:r>
             <w:r>
               <w:rPr>
@@ -2764,7 +4476,18 @@
                 <w:sz w:val="20"/>
                 <w:szCs w:val="20"/>
               </w:rPr>
-              <w:t>_suspended }}</w:t>
+              <w:t>_suspended</w:t>
+            </w:r>
+            <w:proofErr w:type="spellEnd"/>
+            <w:r>
+              <w:rPr>
+                <w:rFonts w:ascii="Palatino Linotype" w:hAnsi="Palatino Linotype"/>
+                <w:b/>
+                <w:bCs/>
+                <w:sz w:val="20"/>
+                <w:szCs w:val="20"/>
+              </w:rPr>
+              <w:t xml:space="preserve"> }}</w:t>
             </w:r>
           </w:p>
         </w:tc>
@@ -2802,7 +4525,51 @@
                 <w:sz w:val="20"/>
                 <w:szCs w:val="20"/>
               </w:rPr>
-              <w:t>{%tc endfor %}</w:t>
+              <w:t>{%</w:t>
+            </w:r>
+            <w:proofErr w:type="spellStart"/>
+            <w:r>
+              <w:rPr>
+                <w:rFonts w:ascii="Palatino Linotype" w:hAnsi="Palatino Linotype"/>
+                <w:b/>
+                <w:bCs/>
+                <w:sz w:val="20"/>
+                <w:szCs w:val="20"/>
+              </w:rPr>
+              <w:t>tc</w:t>
+            </w:r>
+            <w:proofErr w:type="spellEnd"/>
+            <w:r>
+              <w:rPr>
+                <w:rFonts w:ascii="Palatino Linotype" w:hAnsi="Palatino Linotype"/>
+                <w:b/>
+                <w:bCs/>
+                <w:sz w:val="20"/>
+                <w:szCs w:val="20"/>
+              </w:rPr>
+              <w:t xml:space="preserve"> </w:t>
+            </w:r>
+            <w:proofErr w:type="spellStart"/>
+            <w:r>
+              <w:rPr>
+                <w:rFonts w:ascii="Palatino Linotype" w:hAnsi="Palatino Linotype"/>
+                <w:b/>
+                <w:bCs/>
+                <w:sz w:val="20"/>
+                <w:szCs w:val="20"/>
+              </w:rPr>
+              <w:t>endfor</w:t>
+            </w:r>
+            <w:proofErr w:type="spellEnd"/>
+            <w:r>
+              <w:rPr>
+                <w:rFonts w:ascii="Palatino Linotype" w:hAnsi="Palatino Linotype"/>
+                <w:b/>
+                <w:bCs/>
+                <w:sz w:val="20"/>
+                <w:szCs w:val="20"/>
+              </w:rPr>
+              <w:t xml:space="preserve"> %}</w:t>
             </w:r>
           </w:p>
         </w:tc>
@@ -2837,7 +4604,35 @@
           <w:sz w:val="20"/>
           <w:szCs w:val="20"/>
         </w:rPr>
-        <w:t>{% if diversion.restitution_ordered is true %}</w:t>
+        <w:t xml:space="preserve">{% if </w:t>
+      </w:r>
+      <w:proofErr w:type="spellStart"/>
+      <w:proofErr w:type="gramStart"/>
+      <w:r>
+        <w:rPr>
+          <w:rFonts w:ascii="Palatino Linotype" w:hAnsi="Palatino Linotype"/>
+          <w:sz w:val="20"/>
+          <w:szCs w:val="20"/>
+        </w:rPr>
+        <w:t>diversion.restitution</w:t>
+      </w:r>
+      <w:proofErr w:type="gramEnd"/>
+      <w:r>
+        <w:rPr>
+          <w:rFonts w:ascii="Palatino Linotype" w:hAnsi="Palatino Linotype"/>
+          <w:sz w:val="20"/>
+          <w:szCs w:val="20"/>
+        </w:rPr>
+        <w:t>_ordered</w:t>
+      </w:r>
+      <w:proofErr w:type="spellEnd"/>
+      <w:r>
+        <w:rPr>
+          <w:rFonts w:ascii="Palatino Linotype" w:hAnsi="Palatino Linotype"/>
+          <w:sz w:val="20"/>
+          <w:szCs w:val="20"/>
+        </w:rPr>
+        <w:t xml:space="preserve"> is true %}</w:t>
       </w:r>
       <w:r>
         <w:rPr>
@@ -2855,7 +4650,97 @@
           <w:sz w:val="20"/>
           <w:szCs w:val="20"/>
         </w:rPr>
-        <w:t xml:space="preserve"> The Defendant must pay restitution in the amount of {{ diversion.pay_restitution_amount }} to {{ diversion.pay_restitution_to }} no later than {{ diversion.diversion_fine_pay_date }} in order to successfully complete the diversion program. {{‘\n\n’}}{% endif %}</w:t>
+        <w:t xml:space="preserve"> The Defendant must pay restitution in the amount of </w:t>
+      </w:r>
+      <w:proofErr w:type="gramStart"/>
+      <w:r>
+        <w:rPr>
+          <w:rFonts w:ascii="Palatino Linotype" w:hAnsi="Palatino Linotype"/>
+          <w:sz w:val="20"/>
+          <w:szCs w:val="20"/>
+        </w:rPr>
+        <w:t xml:space="preserve">{{ </w:t>
+      </w:r>
+      <w:proofErr w:type="spellStart"/>
+      <w:r>
+        <w:rPr>
+          <w:rFonts w:ascii="Palatino Linotype" w:hAnsi="Palatino Linotype"/>
+          <w:sz w:val="20"/>
+          <w:szCs w:val="20"/>
+        </w:rPr>
+        <w:t>diversion.pay</w:t>
+      </w:r>
+      <w:proofErr w:type="gramEnd"/>
+      <w:r>
+        <w:rPr>
+          <w:rFonts w:ascii="Palatino Linotype" w:hAnsi="Palatino Linotype"/>
+          <w:sz w:val="20"/>
+          <w:szCs w:val="20"/>
+        </w:rPr>
+        <w:t>_restitution_amount</w:t>
+      </w:r>
+      <w:proofErr w:type="spellEnd"/>
+      <w:r>
+        <w:rPr>
+          <w:rFonts w:ascii="Palatino Linotype" w:hAnsi="Palatino Linotype"/>
+          <w:sz w:val="20"/>
+          <w:szCs w:val="20"/>
+        </w:rPr>
+        <w:t xml:space="preserve"> }} to {{ </w:t>
+      </w:r>
+      <w:proofErr w:type="spellStart"/>
+      <w:r>
+        <w:rPr>
+          <w:rFonts w:ascii="Palatino Linotype" w:hAnsi="Palatino Linotype"/>
+          <w:sz w:val="20"/>
+          <w:szCs w:val="20"/>
+        </w:rPr>
+        <w:t>diversion.pay_restitution_to</w:t>
+      </w:r>
+      <w:proofErr w:type="spellEnd"/>
+      <w:r>
+        <w:rPr>
+          <w:rFonts w:ascii="Palatino Linotype" w:hAnsi="Palatino Linotype"/>
+          <w:sz w:val="20"/>
+          <w:szCs w:val="20"/>
+        </w:rPr>
+        <w:t xml:space="preserve"> }} no later than {{ </w:t>
+      </w:r>
+      <w:proofErr w:type="spellStart"/>
+      <w:r>
+        <w:rPr>
+          <w:rFonts w:ascii="Palatino Linotype" w:hAnsi="Palatino Linotype"/>
+          <w:sz w:val="20"/>
+          <w:szCs w:val="20"/>
+        </w:rPr>
+        <w:t>diversion.diversion_fine_pay_date</w:t>
+      </w:r>
+      <w:proofErr w:type="spellEnd"/>
+      <w:r>
+        <w:rPr>
+          <w:rFonts w:ascii="Palatino Linotype" w:hAnsi="Palatino Linotype"/>
+          <w:sz w:val="20"/>
+          <w:szCs w:val="20"/>
+        </w:rPr>
+        <w:t xml:space="preserve"> }} in order to successfully complete the diversion program. {{‘\n\n’</w:t>
+      </w:r>
+      <w:proofErr w:type="gramStart"/>
+      <w:r>
+        <w:rPr>
+          <w:rFonts w:ascii="Palatino Linotype" w:hAnsi="Palatino Linotype"/>
+          <w:sz w:val="20"/>
+          <w:szCs w:val="20"/>
+        </w:rPr>
+        <w:t>}}{</w:t>
+      </w:r>
+      <w:proofErr w:type="gramEnd"/>
+      <w:r>
+        <w:rPr>
+          <w:rFonts w:ascii="Palatino Linotype" w:hAnsi="Palatino Linotype"/>
+          <w:sz w:val="20"/>
+          <w:szCs w:val="20"/>
+        </w:rPr>
+        <w:t>% endif %}</w:t>
       </w:r>
       <w:r>
         <w:rPr>
@@ -2937,8 +4822,9 @@
           <w:szCs w:val="20"/>
           <w:u w:val="single"/>
         </w:rPr>
-        <w:t>the {{ diversion.program_name }}</w:t>
-      </w:r>
+        <w:t xml:space="preserve">the </w:t>
+      </w:r>
+      <w:proofErr w:type="gramStart"/>
       <w:r>
         <w:rPr>
           <w:rFonts w:ascii="Palatino Linotype" w:hAnsi="Palatino Linotype"/>
@@ -2946,6 +4832,45 @@
           <w:szCs w:val="20"/>
           <w:u w:val="single"/>
         </w:rPr>
+        <w:t xml:space="preserve">{{ </w:t>
+      </w:r>
+      <w:proofErr w:type="spellStart"/>
+      <w:r>
+        <w:rPr>
+          <w:rFonts w:ascii="Palatino Linotype" w:hAnsi="Palatino Linotype"/>
+          <w:sz w:val="20"/>
+          <w:szCs w:val="20"/>
+          <w:u w:val="single"/>
+        </w:rPr>
+        <w:t>diversion</w:t>
+      </w:r>
+      <w:proofErr w:type="gramEnd"/>
+      <w:r>
+        <w:rPr>
+          <w:rFonts w:ascii="Palatino Linotype" w:hAnsi="Palatino Linotype"/>
+          <w:sz w:val="20"/>
+          <w:szCs w:val="20"/>
+          <w:u w:val="single"/>
+        </w:rPr>
+        <w:t>.program_name</w:t>
+      </w:r>
+      <w:proofErr w:type="spellEnd"/>
+      <w:r>
+        <w:rPr>
+          <w:rFonts w:ascii="Palatino Linotype" w:hAnsi="Palatino Linotype"/>
+          <w:sz w:val="20"/>
+          <w:szCs w:val="20"/>
+          <w:u w:val="single"/>
+        </w:rPr>
+        <w:t xml:space="preserve"> }}</w:t>
+      </w:r>
+      <w:r>
+        <w:rPr>
+          <w:rFonts w:ascii="Palatino Linotype" w:hAnsi="Palatino Linotype"/>
+          <w:sz w:val="20"/>
+          <w:szCs w:val="20"/>
+          <w:u w:val="single"/>
+        </w:rPr>
         <w:t xml:space="preserve"> is successfully completed</w:t>
       </w:r>
       <w:r>
@@ -2964,7 +4889,47 @@
           <w:sz w:val="20"/>
           <w:szCs w:val="20"/>
         </w:rPr>
-        <w:t xml:space="preserve"> If Defendant does not successfully complete the {{ diversion.program_name }}</w:t>
+        <w:t xml:space="preserve"> If Defendant does not successfully complete the </w:t>
+      </w:r>
+      <w:proofErr w:type="gramStart"/>
+      <w:r>
+        <w:rPr>
+          <w:rFonts w:ascii="Palatino Linotype" w:hAnsi="Palatino Linotype"/>
+          <w:bCs/>
+          <w:sz w:val="20"/>
+          <w:szCs w:val="20"/>
+        </w:rPr>
+        <w:t xml:space="preserve">{{ </w:t>
+      </w:r>
+      <w:proofErr w:type="spellStart"/>
+      <w:r>
+        <w:rPr>
+          <w:rFonts w:ascii="Palatino Linotype" w:hAnsi="Palatino Linotype"/>
+          <w:bCs/>
+          <w:sz w:val="20"/>
+          <w:szCs w:val="20"/>
+        </w:rPr>
+        <w:t>diversion</w:t>
+      </w:r>
+      <w:proofErr w:type="gramEnd"/>
+      <w:r>
+        <w:rPr>
+          <w:rFonts w:ascii="Palatino Linotype" w:hAnsi="Palatino Linotype"/>
+          <w:bCs/>
+          <w:sz w:val="20"/>
+          <w:szCs w:val="20"/>
+        </w:rPr>
+        <w:t>.program_name</w:t>
+      </w:r>
+      <w:proofErr w:type="spellEnd"/>
+      <w:r>
+        <w:rPr>
+          <w:rFonts w:ascii="Palatino Linotype" w:hAnsi="Palatino Linotype"/>
+          <w:bCs/>
+          <w:sz w:val="20"/>
+          <w:szCs w:val="20"/>
+        </w:rPr>
+        <w:t xml:space="preserve"> }}</w:t>
       </w:r>
       <w:r>
         <w:rPr>
@@ -2999,7 +4964,61 @@
           <w:sz w:val="20"/>
           <w:szCs w:val="20"/>
         </w:rPr>
-        <w:t>{% if fra_in_file is not none %}{% if fra_in_court is not none %}</w:t>
+        <w:t xml:space="preserve">{% if </w:t>
+      </w:r>
+      <w:proofErr w:type="spellStart"/>
+      <w:r>
+        <w:rPr>
+          <w:rFonts w:ascii="Palatino Linotype" w:hAnsi="Palatino Linotype"/>
+          <w:sz w:val="20"/>
+          <w:szCs w:val="20"/>
+        </w:rPr>
+        <w:t>fra_in_file</w:t>
+      </w:r>
+      <w:proofErr w:type="spellEnd"/>
+      <w:r>
+        <w:rPr>
+          <w:rFonts w:ascii="Palatino Linotype" w:hAnsi="Palatino Linotype"/>
+          <w:sz w:val="20"/>
+          <w:szCs w:val="20"/>
+        </w:rPr>
+        <w:t xml:space="preserve"> is not none </w:t>
+      </w:r>
+      <w:proofErr w:type="gramStart"/>
+      <w:r>
+        <w:rPr>
+          <w:rFonts w:ascii="Palatino Linotype" w:hAnsi="Palatino Linotype"/>
+          <w:sz w:val="20"/>
+          <w:szCs w:val="20"/>
+        </w:rPr>
+        <w:t>%}{</w:t>
+      </w:r>
+      <w:proofErr w:type="gramEnd"/>
+      <w:r>
+        <w:rPr>
+          <w:rFonts w:ascii="Palatino Linotype" w:hAnsi="Palatino Linotype"/>
+          <w:sz w:val="20"/>
+          <w:szCs w:val="20"/>
+        </w:rPr>
+        <w:t xml:space="preserve">% if </w:t>
+      </w:r>
+      <w:proofErr w:type="spellStart"/>
+      <w:r>
+        <w:rPr>
+          <w:rFonts w:ascii="Palatino Linotype" w:hAnsi="Palatino Linotype"/>
+          <w:sz w:val="20"/>
+          <w:szCs w:val="20"/>
+        </w:rPr>
+        <w:t>fra_in_court</w:t>
+      </w:r>
+      <w:proofErr w:type="spellEnd"/>
+      <w:r>
+        <w:rPr>
+          <w:rFonts w:ascii="Palatino Linotype" w:hAnsi="Palatino Linotype"/>
+          <w:sz w:val="20"/>
+          <w:szCs w:val="20"/>
+        </w:rPr>
+        <w:t xml:space="preserve"> is not none %}</w:t>
       </w:r>
       <w:r>
         <w:rPr>
@@ -3036,7 +5055,27 @@
           <w:sz w:val="20"/>
           <w:szCs w:val="20"/>
         </w:rPr>
-        <w:t xml:space="preserve">{% if fra_in_file is true %} </w:t>
+        <w:t xml:space="preserve">{% if </w:t>
+      </w:r>
+      <w:proofErr w:type="spellStart"/>
+      <w:r>
+        <w:rPr>
+          <w:rFonts w:ascii="Palatino Linotype" w:hAnsi="Palatino Linotype"/>
+          <w:bCs/>
+          <w:sz w:val="20"/>
+          <w:szCs w:val="20"/>
+        </w:rPr>
+        <w:t>fra_in_file</w:t>
+      </w:r>
+      <w:proofErr w:type="spellEnd"/>
+      <w:r>
+        <w:rPr>
+          <w:rFonts w:ascii="Palatino Linotype" w:hAnsi="Palatino Linotype"/>
+          <w:bCs/>
+          <w:sz w:val="20"/>
+          <w:szCs w:val="20"/>
+        </w:rPr>
+        <w:t xml:space="preserve"> is true %} </w:t>
       </w:r>
       <w:r>
         <w:rPr>
@@ -3053,7 +5092,27 @@
           <w:sz w:val="20"/>
           <w:szCs w:val="20"/>
         </w:rPr>
-        <w:t xml:space="preserve">{% endif %}{% if fra_in_court is true %} </w:t>
+        <w:t xml:space="preserve">{% endif %}{% if </w:t>
+      </w:r>
+      <w:proofErr w:type="spellStart"/>
+      <w:r>
+        <w:rPr>
+          <w:rFonts w:ascii="Palatino Linotype" w:hAnsi="Palatino Linotype"/>
+          <w:bCs/>
+          <w:sz w:val="20"/>
+          <w:szCs w:val="20"/>
+        </w:rPr>
+        <w:t>fra_in_court</w:t>
+      </w:r>
+      <w:proofErr w:type="spellEnd"/>
+      <w:r>
+        <w:rPr>
+          <w:rFonts w:ascii="Palatino Linotype" w:hAnsi="Palatino Linotype"/>
+          <w:bCs/>
+          <w:sz w:val="20"/>
+          <w:szCs w:val="20"/>
+        </w:rPr>
+        <w:t xml:space="preserve"> is true %} </w:t>
       </w:r>
       <w:r>
         <w:rPr>
@@ -3070,7 +5129,47 @@
           <w:sz w:val="20"/>
           <w:szCs w:val="20"/>
         </w:rPr>
-        <w:t>{% endif %}{% if fra_in_file is false %}{% if fra_in_court is false %}</w:t>
+        <w:t xml:space="preserve">{% endif %}{% if </w:t>
+      </w:r>
+      <w:proofErr w:type="spellStart"/>
+      <w:r>
+        <w:rPr>
+          <w:rFonts w:ascii="Palatino Linotype" w:hAnsi="Palatino Linotype"/>
+          <w:bCs/>
+          <w:sz w:val="20"/>
+          <w:szCs w:val="20"/>
+        </w:rPr>
+        <w:t>fra_in_file</w:t>
+      </w:r>
+      <w:proofErr w:type="spellEnd"/>
+      <w:r>
+        <w:rPr>
+          <w:rFonts w:ascii="Palatino Linotype" w:hAnsi="Palatino Linotype"/>
+          <w:bCs/>
+          <w:sz w:val="20"/>
+          <w:szCs w:val="20"/>
+        </w:rPr>
+        <w:t xml:space="preserve"> is false %}{% if </w:t>
+      </w:r>
+      <w:proofErr w:type="spellStart"/>
+      <w:r>
+        <w:rPr>
+          <w:rFonts w:ascii="Palatino Linotype" w:hAnsi="Palatino Linotype"/>
+          <w:bCs/>
+          <w:sz w:val="20"/>
+          <w:szCs w:val="20"/>
+        </w:rPr>
+        <w:t>fra_in_court</w:t>
+      </w:r>
+      <w:proofErr w:type="spellEnd"/>
+      <w:r>
+        <w:rPr>
+          <w:rFonts w:ascii="Palatino Linotype" w:hAnsi="Palatino Linotype"/>
+          <w:bCs/>
+          <w:sz w:val="20"/>
+          <w:szCs w:val="20"/>
+        </w:rPr>
+        <w:t xml:space="preserve"> is false %}</w:t>
       </w:r>
       <w:r>
         <w:rPr>
@@ -3087,54 +5186,6 @@
           <w:szCs w:val="20"/>
         </w:rPr>
         <w:t>{% endif %}{% endif %}</w:t>
-      </w:r>
-      <w:r>
-        <w:rPr>
-          <w:rFonts w:ascii="Palatino Linotype" w:hAnsi="Palatino Linotype"/>
-          <w:sz w:val="20"/>
-          <w:szCs w:val="20"/>
-        </w:rPr>
-        <w:t xml:space="preserve">{% if </w:t>
-      </w:r>
-      <w:r>
-        <w:rPr>
-          <w:rFonts w:ascii="Palatino Linotype" w:hAnsi="Palatino Linotype"/>
-          <w:sz w:val="20"/>
-          <w:szCs w:val="20"/>
-        </w:rPr>
-        <w:t>other_condition</w:t>
-      </w:r>
-      <w:r>
-        <w:rPr>
-          <w:rFonts w:ascii="Palatino Linotype" w:hAnsi="Palatino Linotype"/>
-          <w:sz w:val="20"/>
-          <w:szCs w:val="20"/>
-        </w:rPr>
-        <w:t>s</w:t>
-      </w:r>
-      <w:r>
-        <w:rPr>
-          <w:rFonts w:ascii="Palatino Linotype" w:hAnsi="Palatino Linotype"/>
-          <w:sz w:val="20"/>
-          <w:szCs w:val="20"/>
-        </w:rPr>
-        <w:t>.ordered</w:t>
-      </w:r>
-      <w:r>
-        <w:rPr>
-          <w:rFonts w:ascii="Palatino Linotype" w:hAnsi="Palatino Linotype"/>
-          <w:sz w:val="20"/>
-          <w:szCs w:val="20"/>
-        </w:rPr>
-        <w:t xml:space="preserve"> is true %}</w:t>
-      </w:r>
-      <w:r>
-        <w:rPr>
-          <w:rFonts w:ascii="Palatino Linotype" w:hAnsi="Palatino Linotype"/>
-          <w:sz w:val="20"/>
-          <w:szCs w:val="20"/>
-        </w:rPr>
-        <w:t>{{ ‘\n’ }}</w:t>
       </w:r>
     </w:p>
     <w:p>
@@ -3149,6 +5200,74 @@
       <w:r>
         <w:rPr>
           <w:rFonts w:ascii="Palatino Linotype" w:hAnsi="Palatino Linotype"/>
+          <w:sz w:val="20"/>
+          <w:szCs w:val="20"/>
+        </w:rPr>
+        <w:t xml:space="preserve">{% if </w:t>
+      </w:r>
+      <w:proofErr w:type="spellStart"/>
+      <w:proofErr w:type="gramStart"/>
+      <w:r>
+        <w:rPr>
+          <w:rFonts w:ascii="Palatino Linotype" w:hAnsi="Palatino Linotype"/>
+          <w:sz w:val="20"/>
+          <w:szCs w:val="20"/>
+        </w:rPr>
+        <w:t>diversion</w:t>
+      </w:r>
+      <w:r>
+        <w:rPr>
+          <w:rFonts w:ascii="Palatino Linotype" w:hAnsi="Palatino Linotype"/>
+          <w:sz w:val="20"/>
+          <w:szCs w:val="20"/>
+        </w:rPr>
+        <w:t>.</w:t>
+      </w:r>
+      <w:r>
+        <w:rPr>
+          <w:rFonts w:ascii="Palatino Linotype" w:hAnsi="Palatino Linotype"/>
+          <w:sz w:val="20"/>
+          <w:szCs w:val="20"/>
+        </w:rPr>
+        <w:t>other</w:t>
+      </w:r>
+      <w:proofErr w:type="gramEnd"/>
+      <w:r>
+        <w:rPr>
+          <w:rFonts w:ascii="Palatino Linotype" w:hAnsi="Palatino Linotype"/>
+          <w:sz w:val="20"/>
+          <w:szCs w:val="20"/>
+        </w:rPr>
+        <w:t>_conditions_</w:t>
+      </w:r>
+      <w:r>
+        <w:rPr>
+          <w:rFonts w:ascii="Palatino Linotype" w:hAnsi="Palatino Linotype"/>
+          <w:sz w:val="20"/>
+          <w:szCs w:val="20"/>
+        </w:rPr>
+        <w:t>ordered</w:t>
+      </w:r>
+      <w:proofErr w:type="spellEnd"/>
+      <w:r>
+        <w:rPr>
+          <w:rFonts w:ascii="Palatino Linotype" w:hAnsi="Palatino Linotype"/>
+          <w:sz w:val="20"/>
+          <w:szCs w:val="20"/>
+        </w:rPr>
+        <w:t xml:space="preserve"> is true %}</w:t>
+      </w:r>
+      <w:r>
+        <w:rPr>
+          <w:rFonts w:ascii="Palatino Linotype" w:hAnsi="Palatino Linotype"/>
+          <w:sz w:val="20"/>
+          <w:szCs w:val="20"/>
+        </w:rPr>
+        <w:t>{{ ‘\n’ }}</w:t>
+      </w:r>
+      <w:r>
+        <w:rPr>
+          <w:rFonts w:ascii="Palatino Linotype" w:hAnsi="Palatino Linotype"/>
           <w:b/>
           <w:sz w:val="20"/>
           <w:szCs w:val="20"/>
@@ -3164,6 +5283,7 @@
         </w:rPr>
         <w:t xml:space="preserve"> </w:t>
       </w:r>
+      <w:proofErr w:type="gramStart"/>
       <w:r>
         <w:rPr>
           <w:rFonts w:ascii="Palatino Linotype" w:hAnsi="Palatino Linotype"/>
@@ -3172,21 +5292,32 @@
         </w:rPr>
         <w:t xml:space="preserve">{{ </w:t>
       </w:r>
-      <w:r>
-        <w:rPr>
-          <w:rFonts w:ascii="Palatino Linotype" w:hAnsi="Palatino Linotype"/>
-          <w:sz w:val="20"/>
-          <w:szCs w:val="20"/>
-        </w:rPr>
-        <w:t>other_conditions.</w:t>
-      </w:r>
-      <w:r>
-        <w:rPr>
-          <w:rFonts w:ascii="Palatino Linotype" w:hAnsi="Palatino Linotype"/>
-          <w:sz w:val="20"/>
-          <w:szCs w:val="20"/>
-        </w:rPr>
-        <w:t>terms }}</w:t>
+      <w:proofErr w:type="spellStart"/>
+      <w:r>
+        <w:rPr>
+          <w:rFonts w:ascii="Palatino Linotype" w:hAnsi="Palatino Linotype"/>
+          <w:sz w:val="20"/>
+          <w:szCs w:val="20"/>
+        </w:rPr>
+        <w:t>diversion</w:t>
+      </w:r>
+      <w:proofErr w:type="gramEnd"/>
+      <w:r>
+        <w:rPr>
+          <w:rFonts w:ascii="Palatino Linotype" w:hAnsi="Palatino Linotype"/>
+          <w:sz w:val="20"/>
+          <w:szCs w:val="20"/>
+        </w:rPr>
+        <w:t>.other_conditions_text</w:t>
+      </w:r>
+      <w:proofErr w:type="spellEnd"/>
+      <w:r>
+        <w:rPr>
+          <w:rFonts w:ascii="Palatino Linotype" w:hAnsi="Palatino Linotype"/>
+          <w:sz w:val="20"/>
+          <w:szCs w:val="20"/>
+        </w:rPr>
+        <w:t xml:space="preserve"> }}</w:t>
       </w:r>
       <w:r>
         <w:rPr>
@@ -3334,21 +5465,49 @@
         </w:rPr>
         <w:tab/>
       </w:r>
-      <w:r>
-        <w:rPr>
-          <w:rFonts w:ascii="Palatino Linotype" w:hAnsi="Palatino Linotype"/>
-          <w:sz w:val="20"/>
-          <w:szCs w:val="20"/>
-        </w:rPr>
-        <w:t>{{ judicial_officer.officer_</w:t>
-      </w:r>
-      <w:r>
-        <w:rPr>
-          <w:rFonts w:ascii="Palatino Linotype" w:hAnsi="Palatino Linotype"/>
-          <w:sz w:val="20"/>
-          <w:szCs w:val="20"/>
-        </w:rPr>
-        <w:t>type }}</w:t>
+      <w:proofErr w:type="gramStart"/>
+      <w:r>
+        <w:rPr>
+          <w:rFonts w:ascii="Palatino Linotype" w:hAnsi="Palatino Linotype"/>
+          <w:sz w:val="20"/>
+          <w:szCs w:val="20"/>
+        </w:rPr>
+        <w:t xml:space="preserve">{{ </w:t>
+      </w:r>
+      <w:proofErr w:type="spellStart"/>
+      <w:r>
+        <w:rPr>
+          <w:rFonts w:ascii="Palatino Linotype" w:hAnsi="Palatino Linotype"/>
+          <w:sz w:val="20"/>
+          <w:szCs w:val="20"/>
+        </w:rPr>
+        <w:t>judicial</w:t>
+      </w:r>
+      <w:proofErr w:type="gramEnd"/>
+      <w:r>
+        <w:rPr>
+          <w:rFonts w:ascii="Palatino Linotype" w:hAnsi="Palatino Linotype"/>
+          <w:sz w:val="20"/>
+          <w:szCs w:val="20"/>
+        </w:rPr>
+        <w:t>_officer.officer_</w:t>
+      </w:r>
+      <w:r>
+        <w:rPr>
+          <w:rFonts w:ascii="Palatino Linotype" w:hAnsi="Palatino Linotype"/>
+          <w:sz w:val="20"/>
+          <w:szCs w:val="20"/>
+        </w:rPr>
+        <w:t>type</w:t>
+      </w:r>
+      <w:proofErr w:type="spellEnd"/>
+      <w:r>
+        <w:rPr>
+          <w:rFonts w:ascii="Palatino Linotype" w:hAnsi="Palatino Linotype"/>
+          <w:sz w:val="20"/>
+          <w:szCs w:val="20"/>
+        </w:rPr>
+        <w:t xml:space="preserve"> }}</w:t>
       </w:r>
       <w:r>
         <w:rPr>
@@ -3364,7 +5523,16 @@
           <w:sz w:val="20"/>
           <w:szCs w:val="20"/>
         </w:rPr>
-        <w:t>{{ judicial_officer</w:t>
+        <w:t xml:space="preserve">{{ </w:t>
+      </w:r>
+      <w:proofErr w:type="spellStart"/>
+      <w:r>
+        <w:rPr>
+          <w:rFonts w:ascii="Palatino Linotype" w:hAnsi="Palatino Linotype"/>
+          <w:sz w:val="20"/>
+          <w:szCs w:val="20"/>
+        </w:rPr>
+        <w:t>judicial_officer</w:t>
       </w:r>
       <w:r>
         <w:rPr>
@@ -3374,6 +5542,7 @@
         </w:rPr>
         <w:t>.first_name</w:t>
       </w:r>
+      <w:proofErr w:type="spellEnd"/>
       <w:r>
         <w:rPr>
           <w:rFonts w:ascii="Palatino Linotype" w:hAnsi="Palatino Linotype"/>
@@ -3396,7 +5565,16 @@
           <w:sz w:val="20"/>
           <w:szCs w:val="20"/>
         </w:rPr>
-        <w:t>{{ judicial_officer</w:t>
+        <w:t xml:space="preserve">{{ </w:t>
+      </w:r>
+      <w:proofErr w:type="spellStart"/>
+      <w:r>
+        <w:rPr>
+          <w:rFonts w:ascii="Palatino Linotype" w:hAnsi="Palatino Linotype"/>
+          <w:sz w:val="20"/>
+          <w:szCs w:val="20"/>
+        </w:rPr>
+        <w:t>judicial_officer</w:t>
       </w:r>
       <w:r>
         <w:rPr>
@@ -3406,6 +5584,7 @@
         </w:rPr>
         <w:t>.last_name</w:t>
       </w:r>
+      <w:proofErr w:type="spellEnd"/>
       <w:r>
         <w:rPr>
           <w:rFonts w:ascii="Palatino Linotype" w:hAnsi="Palatino Linotype"/>
@@ -3451,7 +5630,27 @@
           <w:sz w:val="20"/>
           <w:szCs w:val="20"/>
         </w:rPr>
-        <w:t>% if judicial_of</w:t>
+        <w:t xml:space="preserve">% if </w:t>
+      </w:r>
+      <w:proofErr w:type="spellStart"/>
+      <w:r>
+        <w:rPr>
+          <w:rFonts w:ascii="Palatino Linotype" w:hAnsi="Palatino Linotype"/>
+          <w:bCs/>
+          <w:sz w:val="20"/>
+          <w:szCs w:val="20"/>
+        </w:rPr>
+        <w:t>judicial_</w:t>
+      </w:r>
+      <w:proofErr w:type="gramStart"/>
+      <w:r>
+        <w:rPr>
+          <w:rFonts w:ascii="Palatino Linotype" w:hAnsi="Palatino Linotype"/>
+          <w:bCs/>
+          <w:sz w:val="20"/>
+          <w:szCs w:val="20"/>
+        </w:rPr>
+        <w:t>of</w:t>
       </w:r>
       <w:r>
         <w:rPr>
@@ -3471,14 +5670,25 @@
         </w:rPr>
         <w:t>.officer</w:t>
       </w:r>
-      <w:r>
-        <w:rPr>
-          <w:rFonts w:ascii="Palatino Linotype" w:hAnsi="Palatino Linotype"/>
-          <w:bCs/>
-          <w:sz w:val="20"/>
-          <w:szCs w:val="20"/>
-        </w:rPr>
-        <w:t>_type  ==  ‘Magistrate’ %}</w:t>
+      <w:proofErr w:type="gramEnd"/>
+      <w:r>
+        <w:rPr>
+          <w:rFonts w:ascii="Palatino Linotype" w:hAnsi="Palatino Linotype"/>
+          <w:bCs/>
+          <w:sz w:val="20"/>
+          <w:szCs w:val="20"/>
+        </w:rPr>
+        <w:t>_type</w:t>
+      </w:r>
+      <w:proofErr w:type="spellEnd"/>
+      <w:r>
+        <w:rPr>
+          <w:rFonts w:ascii="Palatino Linotype" w:hAnsi="Palatino Linotype"/>
+          <w:bCs/>
+          <w:sz w:val="20"/>
+          <w:szCs w:val="20"/>
+        </w:rPr>
+        <w:t xml:space="preserve">  ==  ‘Magistrate’ %}</w:t>
       </w:r>
     </w:p>
     <w:p>
@@ -3505,19 +5715,8 @@
           <w:sz w:val="19"/>
           <w:szCs w:val="19"/>
         </w:rPr>
-        <w:t xml:space="preserve">Pursuant to Criminal Rule 19(D) and Traffic Rule 14, written objections to this magistrate’s decision must be filed </w:t>
-      </w:r>
-      <w:r>
-        <w:rPr>
-          <w:rFonts w:ascii="Palatino Linotype" w:hAnsi="Palatino Linotype"/>
-          <w:b/>
-          <w:bCs/>
-          <w:i/>
-          <w:sz w:val="19"/>
-          <w:szCs w:val="19"/>
-        </w:rPr>
         <w:lastRenderedPageBreak/>
-        <w:t xml:space="preserve">within </w:t>
+        <w:t xml:space="preserve">Pursuant to Criminal Rule 19(D) and Traffic Rule 14, written objections to this magistrate’s decision must be filed within </w:t>
       </w:r>
       <w:r>
         <w:rPr>
@@ -3648,7 +5847,61 @@
           <w:sz w:val="16"/>
           <w:szCs w:val="16"/>
         </w:rPr>
-        <w:t>Prosecutor’s Office: PS    OM     EM; Defendant’s Attorney: PS     OM     EM; {{ defendant.first_name }} {{ defendant.last_name}}: PS     OM     EM; Community Control: PS    EM; County Jail: PS   EM;</w:t>
+        <w:t xml:space="preserve">Prosecutor’s Office: PS    OM     EM; Defendant’s Attorney: PS     OM     EM; </w:t>
+      </w:r>
+      <w:proofErr w:type="gramStart"/>
+      <w:r>
+        <w:rPr>
+          <w:rFonts w:ascii="Palatino Linotype" w:hAnsi="Palatino Linotype"/>
+          <w:sz w:val="16"/>
+          <w:szCs w:val="16"/>
+        </w:rPr>
+        <w:t xml:space="preserve">{{ </w:t>
+      </w:r>
+      <w:proofErr w:type="spellStart"/>
+      <w:r>
+        <w:rPr>
+          <w:rFonts w:ascii="Palatino Linotype" w:hAnsi="Palatino Linotype"/>
+          <w:sz w:val="16"/>
+          <w:szCs w:val="16"/>
+        </w:rPr>
+        <w:t>defendant</w:t>
+      </w:r>
+      <w:proofErr w:type="gramEnd"/>
+      <w:r>
+        <w:rPr>
+          <w:rFonts w:ascii="Palatino Linotype" w:hAnsi="Palatino Linotype"/>
+          <w:sz w:val="16"/>
+          <w:szCs w:val="16"/>
+        </w:rPr>
+        <w:t>.first_name</w:t>
+      </w:r>
+      <w:proofErr w:type="spellEnd"/>
+      <w:r>
+        <w:rPr>
+          <w:rFonts w:ascii="Palatino Linotype" w:hAnsi="Palatino Linotype"/>
+          <w:sz w:val="16"/>
+          <w:szCs w:val="16"/>
+        </w:rPr>
+        <w:t xml:space="preserve"> }} {{ </w:t>
+      </w:r>
+      <w:proofErr w:type="spellStart"/>
+      <w:r>
+        <w:rPr>
+          <w:rFonts w:ascii="Palatino Linotype" w:hAnsi="Palatino Linotype"/>
+          <w:sz w:val="16"/>
+          <w:szCs w:val="16"/>
+        </w:rPr>
+        <w:t>defendant.last_name</w:t>
+      </w:r>
+      <w:proofErr w:type="spellEnd"/>
+      <w:r>
+        <w:rPr>
+          <w:rFonts w:ascii="Palatino Linotype" w:hAnsi="Palatino Linotype"/>
+          <w:sz w:val="16"/>
+          <w:szCs w:val="16"/>
+        </w:rPr>
+        <w:t>}}: PS     OM     EM; Community Control: PS    EM; County Jail: PS   EM;</w:t>
       </w:r>
     </w:p>
     <w:p>
@@ -3912,15 +6165,109 @@
                 <w:sz w:val="20"/>
                 <w:szCs w:val="20"/>
               </w:rPr>
-              <w:t>% if judicial_officer.officer_type  ==  ‘Magistrate’ %}Magistrate Decision</w:t>
-            </w:r>
-            <w:r>
-              <w:rPr>
-                <w:rFonts w:ascii="Palatino Linotype" w:hAnsi="Palatino Linotype"/>
-                <w:sz w:val="20"/>
-                <w:szCs w:val="20"/>
-              </w:rPr>
-              <w:t>{% elif judicial_officer.officer_type == ‘Judge’ %}Final Judgment Entry{% endif %} {{ case_number }}</w:t>
+              <w:t xml:space="preserve">% if </w:t>
+            </w:r>
+            <w:proofErr w:type="spellStart"/>
+            <w:r>
+              <w:rPr>
+                <w:rFonts w:ascii="Palatino Linotype" w:hAnsi="Palatino Linotype"/>
+                <w:bCs/>
+                <w:sz w:val="20"/>
+                <w:szCs w:val="20"/>
+              </w:rPr>
+              <w:t>judicial_</w:t>
+            </w:r>
+            <w:proofErr w:type="gramStart"/>
+            <w:r>
+              <w:rPr>
+                <w:rFonts w:ascii="Palatino Linotype" w:hAnsi="Palatino Linotype"/>
+                <w:bCs/>
+                <w:sz w:val="20"/>
+                <w:szCs w:val="20"/>
+              </w:rPr>
+              <w:t>officer.officer</w:t>
+            </w:r>
+            <w:proofErr w:type="gramEnd"/>
+            <w:r>
+              <w:rPr>
+                <w:rFonts w:ascii="Palatino Linotype" w:hAnsi="Palatino Linotype"/>
+                <w:bCs/>
+                <w:sz w:val="20"/>
+                <w:szCs w:val="20"/>
+              </w:rPr>
+              <w:t>_type</w:t>
+            </w:r>
+            <w:proofErr w:type="spellEnd"/>
+            <w:r>
+              <w:rPr>
+                <w:rFonts w:ascii="Palatino Linotype" w:hAnsi="Palatino Linotype"/>
+                <w:bCs/>
+                <w:sz w:val="20"/>
+                <w:szCs w:val="20"/>
+              </w:rPr>
+              <w:t xml:space="preserve">  ==  ‘Magistrate’ %}Magistrate Decision</w:t>
+            </w:r>
+            <w:r>
+              <w:rPr>
+                <w:rFonts w:ascii="Palatino Linotype" w:hAnsi="Palatino Linotype"/>
+                <w:sz w:val="20"/>
+                <w:szCs w:val="20"/>
+              </w:rPr>
+              <w:t xml:space="preserve">{% </w:t>
+            </w:r>
+            <w:proofErr w:type="spellStart"/>
+            <w:r>
+              <w:rPr>
+                <w:rFonts w:ascii="Palatino Linotype" w:hAnsi="Palatino Linotype"/>
+                <w:sz w:val="20"/>
+                <w:szCs w:val="20"/>
+              </w:rPr>
+              <w:t>elif</w:t>
+            </w:r>
+            <w:proofErr w:type="spellEnd"/>
+            <w:r>
+              <w:rPr>
+                <w:rFonts w:ascii="Palatino Linotype" w:hAnsi="Palatino Linotype"/>
+                <w:sz w:val="20"/>
+                <w:szCs w:val="20"/>
+              </w:rPr>
+              <w:t xml:space="preserve"> </w:t>
+            </w:r>
+            <w:proofErr w:type="spellStart"/>
+            <w:r>
+              <w:rPr>
+                <w:rFonts w:ascii="Palatino Linotype" w:hAnsi="Palatino Linotype"/>
+                <w:sz w:val="20"/>
+                <w:szCs w:val="20"/>
+              </w:rPr>
+              <w:t>judicial_officer.officer_type</w:t>
+            </w:r>
+            <w:proofErr w:type="spellEnd"/>
+            <w:r>
+              <w:rPr>
+                <w:rFonts w:ascii="Palatino Linotype" w:hAnsi="Palatino Linotype"/>
+                <w:sz w:val="20"/>
+                <w:szCs w:val="20"/>
+              </w:rPr>
+              <w:t xml:space="preserve"> == ‘Judge’ %}Final Judgment Entry{% endif %} {{ </w:t>
+            </w:r>
+            <w:proofErr w:type="spellStart"/>
+            <w:r>
+              <w:rPr>
+                <w:rFonts w:ascii="Palatino Linotype" w:hAnsi="Palatino Linotype"/>
+                <w:sz w:val="20"/>
+                <w:szCs w:val="20"/>
+              </w:rPr>
+              <w:t>case_number</w:t>
+            </w:r>
+            <w:proofErr w:type="spellEnd"/>
+            <w:r>
+              <w:rPr>
+                <w:rFonts w:ascii="Palatino Linotype" w:hAnsi="Palatino Linotype"/>
+                <w:sz w:val="20"/>
+                <w:szCs w:val="20"/>
+              </w:rPr>
+              <w:t xml:space="preserve"> }}</w:t>
             </w:r>
           </w:p>
         </w:sdtContent>

</xml_diff>

<commit_message>
Updated Diversion template to match current citizenship and plea lang.
</commit_message>
<xml_diff>
--- a/resources/Templates/Diversion_Template.docx
+++ b/resources/Templates/Diversion_Template.docx
@@ -1,6 +1,6 @@
 
 <file path=word/document.xml><?xml version="1.0" encoding="utf-8"?>
-<w:document xmlns:wpc="http://schemas.microsoft.com/office/word/2010/wordprocessingCanvas" xmlns:cx="http://schemas.microsoft.com/office/drawing/2014/chartex" xmlns:cx1="http://schemas.microsoft.com/office/drawing/2015/9/8/chartex" xmlns:cx2="http://schemas.microsoft.com/office/drawing/2015/10/21/chartex" xmlns:cx3="http://schemas.microsoft.com/office/drawing/2016/5/9/chartex" xmlns:cx4="http://schemas.microsoft.com/office/drawing/2016/5/10/chartex" xmlns:cx5="http://schemas.microsoft.com/office/drawing/2016/5/11/chartex" xmlns:cx6="http://schemas.microsoft.com/office/drawing/2016/5/12/chartex" xmlns:cx7="http://schemas.microsoft.com/office/drawing/2016/5/13/chartex" xmlns:cx8="http://schemas.microsoft.com/office/drawing/2016/5/14/chartex" xmlns:mc="http://schemas.openxmlformats.org/markup-compatibility/2006" xmlns:aink="http://schemas.microsoft.com/office/drawing/2016/ink" xmlns:am3d="http://schemas.microsoft.com/office/drawing/2017/model3d" xmlns:o="urn:schemas-microsoft-com:office:office" xmlns:oel="http://schemas.microsoft.com/office/2019/extlst" xmlns:r="http://schemas.openxmlformats.org/officeDocument/2006/relationships" xmlns:m="http://schemas.openxmlformats.org/officeDocument/2006/math" xmlns:v="urn:schemas-microsoft-com:vml" xmlns:wp14="http://schemas.microsoft.com/office/word/2010/wordprocessingDrawing" xmlns:wp="http://schemas.openxmlformats.org/drawingml/2006/wordprocessingDrawing" xmlns:w10="urn:schemas-microsoft-com:office:word" xmlns:w="http://schemas.openxmlformats.org/wordprocessingml/2006/main" xmlns:w14="http://schemas.microsoft.com/office/word/2010/wordml" xmlns:w15="http://schemas.microsoft.com/office/word/2012/wordml" xmlns:w16cex="http://schemas.microsoft.com/office/word/2018/wordml/cex" xmlns:w16cid="http://schemas.microsoft.com/office/word/2016/wordml/cid" xmlns:w16="http://schemas.microsoft.com/office/word/2018/wordml" xmlns:w16sdtdh="http://schemas.microsoft.com/office/word/2020/wordml/sdtdatahash" xmlns:w16se="http://schemas.microsoft.com/office/word/2015/wordml/symex" xmlns:wpg="http://schemas.microsoft.com/office/word/2010/wordprocessingGroup" xmlns:wpi="http://schemas.microsoft.com/office/word/2010/wordprocessingInk" xmlns:wne="http://schemas.microsoft.com/office/word/2006/wordml" xmlns:wps="http://schemas.microsoft.com/office/word/2010/wordprocessingShape" mc:Ignorable="w14 w15 w16se w16cid w16 w16cex w16sdtdh wp14">
+<w:document xmlns:wpc="http://schemas.microsoft.com/office/word/2010/wordprocessingCanvas" xmlns:cx="http://schemas.microsoft.com/office/drawing/2014/chartex" xmlns:cx1="http://schemas.microsoft.com/office/drawing/2015/9/8/chartex" xmlns:cx2="http://schemas.microsoft.com/office/drawing/2015/10/21/chartex" xmlns:cx3="http://schemas.microsoft.com/office/drawing/2016/5/9/chartex" xmlns:cx4="http://schemas.microsoft.com/office/drawing/2016/5/10/chartex" xmlns:cx5="http://schemas.microsoft.com/office/drawing/2016/5/11/chartex" xmlns:cx6="http://schemas.microsoft.com/office/drawing/2016/5/12/chartex" xmlns:cx7="http://schemas.microsoft.com/office/drawing/2016/5/13/chartex" xmlns:cx8="http://schemas.microsoft.com/office/drawing/2016/5/14/chartex" xmlns:mc="http://schemas.openxmlformats.org/markup-compatibility/2006" xmlns:aink="http://schemas.microsoft.com/office/drawing/2016/ink" xmlns:am3d="http://schemas.microsoft.com/office/drawing/2017/model3d" xmlns:o="urn:schemas-microsoft-com:office:office" xmlns:oel="http://schemas.microsoft.com/office/2019/extlst" xmlns:r="http://schemas.openxmlformats.org/officeDocument/2006/relationships" xmlns:m="http://schemas.openxmlformats.org/officeDocument/2006/math" xmlns:v="urn:schemas-microsoft-com:vml" xmlns:wp14="http://schemas.microsoft.com/office/word/2010/wordprocessingDrawing" xmlns:wp="http://schemas.openxmlformats.org/drawingml/2006/wordprocessingDrawing" xmlns:w10="urn:schemas-microsoft-com:office:word" xmlns:w="http://schemas.openxmlformats.org/wordprocessingml/2006/main" xmlns:w14="http://schemas.microsoft.com/office/word/2010/wordml" xmlns:w15="http://schemas.microsoft.com/office/word/2012/wordml" xmlns:w16cex="http://schemas.microsoft.com/office/word/2018/wordml/cex" xmlns:w16cid="http://schemas.microsoft.com/office/word/2016/wordml/cid" xmlns:w16="http://schemas.microsoft.com/office/word/2018/wordml" xmlns:w16du="http://schemas.microsoft.com/office/word/2023/wordml/word16du" xmlns:w16sdtdh="http://schemas.microsoft.com/office/word/2020/wordml/sdtdatahash" xmlns:w16sdtfl="http://schemas.microsoft.com/office/word/2024/wordml/sdtformatlock" xmlns:w16se="http://schemas.microsoft.com/office/word/2015/wordml/symex" xmlns:wpg="http://schemas.microsoft.com/office/word/2010/wordprocessingGroup" xmlns:wpi="http://schemas.microsoft.com/office/word/2010/wordprocessingInk" xmlns:wne="http://schemas.microsoft.com/office/word/2006/wordml" xmlns:wps="http://schemas.microsoft.com/office/word/2010/wordprocessingShape" mc:Ignorable="w14 w15 w16se w16cid w16 w16cex w16sdtdh w16sdtfl w16du wp14">
   <w:body>
     <w:p>
       <w:pPr>
@@ -256,8 +256,18 @@
           <w:sz w:val="20"/>
           <w:szCs w:val="20"/>
         </w:rPr>
-        <w:t>{{ case_number</w:t>
-      </w:r>
+        <w:t xml:space="preserve">{{ </w:t>
+      </w:r>
+      <w:proofErr w:type="spellStart"/>
+      <w:r>
+        <w:rPr>
+          <w:rFonts w:ascii="Palatino Linotype" w:hAnsi="Palatino Linotype"/>
+          <w:sz w:val="20"/>
+          <w:szCs w:val="20"/>
+        </w:rPr>
+        <w:t>case_number</w:t>
+      </w:r>
+      <w:proofErr w:type="spellEnd"/>
       <w:r>
         <w:rPr>
           <w:rFonts w:ascii="Palatino Linotype" w:hAnsi="Palatino Linotype"/>
@@ -319,15 +329,33 @@
           <w:sz w:val="20"/>
           <w:szCs w:val="20"/>
         </w:rPr>
-        <w:t>{{ defendant.</w:t>
-      </w:r>
-      <w:r>
-        <w:rPr>
-          <w:rFonts w:ascii="Palatino Linotype" w:hAnsi="Palatino Linotype"/>
-          <w:sz w:val="20"/>
-          <w:szCs w:val="20"/>
-        </w:rPr>
-        <w:t>first_name }}</w:t>
+        <w:t xml:space="preserve">{{ </w:t>
+      </w:r>
+      <w:proofErr w:type="spellStart"/>
+      <w:r>
+        <w:rPr>
+          <w:rFonts w:ascii="Palatino Linotype" w:hAnsi="Palatino Linotype"/>
+          <w:sz w:val="20"/>
+          <w:szCs w:val="20"/>
+        </w:rPr>
+        <w:t>defendant.</w:t>
+      </w:r>
+      <w:r>
+        <w:rPr>
+          <w:rFonts w:ascii="Palatino Linotype" w:hAnsi="Palatino Linotype"/>
+          <w:sz w:val="20"/>
+          <w:szCs w:val="20"/>
+        </w:rPr>
+        <w:t>first_name</w:t>
+      </w:r>
+      <w:proofErr w:type="spellEnd"/>
+      <w:r>
+        <w:rPr>
+          <w:rFonts w:ascii="Palatino Linotype" w:hAnsi="Palatino Linotype"/>
+          <w:sz w:val="20"/>
+          <w:szCs w:val="20"/>
+        </w:rPr>
+        <w:t xml:space="preserve"> }}</w:t>
       </w:r>
       <w:r>
         <w:rPr>
@@ -343,7 +371,16 @@
           <w:sz w:val="20"/>
           <w:szCs w:val="20"/>
         </w:rPr>
-        <w:t>{{ defendant.</w:t>
+        <w:t xml:space="preserve">{{ </w:t>
+      </w:r>
+      <w:proofErr w:type="spellStart"/>
+      <w:r>
+        <w:rPr>
+          <w:rFonts w:ascii="Palatino Linotype" w:hAnsi="Palatino Linotype"/>
+          <w:sz w:val="20"/>
+          <w:szCs w:val="20"/>
+        </w:rPr>
+        <w:t>defendant.</w:t>
       </w:r>
       <w:r>
         <w:rPr>
@@ -359,7 +396,16 @@
           <w:sz w:val="20"/>
           <w:szCs w:val="20"/>
         </w:rPr>
-        <w:t>name }}</w:t>
+        <w:t>name</w:t>
+      </w:r>
+      <w:proofErr w:type="spellEnd"/>
+      <w:r>
+        <w:rPr>
+          <w:rFonts w:ascii="Palatino Linotype" w:hAnsi="Palatino Linotype"/>
+          <w:sz w:val="20"/>
+          <w:szCs w:val="20"/>
+        </w:rPr>
+        <w:t xml:space="preserve"> }}</w:t>
       </w:r>
       <w:r>
         <w:rPr>
@@ -498,7 +544,17 @@
           <w:sz w:val="20"/>
           <w:szCs w:val="20"/>
         </w:rPr>
-        <w:t>% if judicial_officer</w:t>
+        <w:t xml:space="preserve">% if </w:t>
+      </w:r>
+      <w:proofErr w:type="spellStart"/>
+      <w:r>
+        <w:rPr>
+          <w:rFonts w:ascii="Palatino Linotype" w:hAnsi="Palatino Linotype"/>
+          <w:bCs/>
+          <w:sz w:val="20"/>
+          <w:szCs w:val="20"/>
+        </w:rPr>
+        <w:t>judicial_officer</w:t>
       </w:r>
       <w:r>
         <w:rPr>
@@ -518,6 +574,7 @@
         </w:rPr>
         <w:t>_type</w:t>
       </w:r>
+      <w:proofErr w:type="spellEnd"/>
       <w:r>
         <w:rPr>
           <w:rFonts w:ascii="Palatino Linotype" w:hAnsi="Palatino Linotype"/>
@@ -603,7 +660,34 @@
           <w:sz w:val="20"/>
           <w:szCs w:val="20"/>
         </w:rPr>
-        <w:t>{% elif judicial_officer</w:t>
+        <w:t xml:space="preserve">{% </w:t>
+      </w:r>
+      <w:proofErr w:type="spellStart"/>
+      <w:r>
+        <w:rPr>
+          <w:rFonts w:ascii="Palatino Linotype" w:hAnsi="Palatino Linotype"/>
+          <w:sz w:val="20"/>
+          <w:szCs w:val="20"/>
+        </w:rPr>
+        <w:t>elif</w:t>
+      </w:r>
+      <w:proofErr w:type="spellEnd"/>
+      <w:r>
+        <w:rPr>
+          <w:rFonts w:ascii="Palatino Linotype" w:hAnsi="Palatino Linotype"/>
+          <w:sz w:val="20"/>
+          <w:szCs w:val="20"/>
+        </w:rPr>
+        <w:t xml:space="preserve"> </w:t>
+      </w:r>
+      <w:proofErr w:type="spellStart"/>
+      <w:r>
+        <w:rPr>
+          <w:rFonts w:ascii="Palatino Linotype" w:hAnsi="Palatino Linotype"/>
+          <w:sz w:val="20"/>
+          <w:szCs w:val="20"/>
+        </w:rPr>
+        <w:t>judicial_officer</w:t>
       </w:r>
       <w:r>
         <w:rPr>
@@ -619,7 +703,16 @@
           <w:sz w:val="20"/>
           <w:szCs w:val="20"/>
         </w:rPr>
-        <w:t>_type == ‘Judge’ %}</w:t>
+        <w:t>_type</w:t>
+      </w:r>
+      <w:proofErr w:type="spellEnd"/>
+      <w:r>
+        <w:rPr>
+          <w:rFonts w:ascii="Palatino Linotype" w:hAnsi="Palatino Linotype"/>
+          <w:sz w:val="20"/>
+          <w:szCs w:val="20"/>
+        </w:rPr>
+        <w:t xml:space="preserve"> == ‘Judge’ %}</w:t>
       </w:r>
     </w:p>
     <w:p>
@@ -737,15 +830,51 @@
           <w:sz w:val="20"/>
           <w:szCs w:val="20"/>
         </w:rPr>
-        <w:t>{{ appearance_reason }}</w:t>
-      </w:r>
-      <w:r>
-        <w:rPr>
-          <w:rFonts w:ascii="Palatino Linotype" w:hAnsi="Palatino Linotype"/>
-          <w:sz w:val="20"/>
-          <w:szCs w:val="20"/>
-        </w:rPr>
-        <w:t xml:space="preserve"> on {{ plea_trial_date }}.</w:t>
+        <w:t xml:space="preserve">{{ </w:t>
+      </w:r>
+      <w:proofErr w:type="spellStart"/>
+      <w:r>
+        <w:rPr>
+          <w:rFonts w:ascii="Palatino Linotype" w:hAnsi="Palatino Linotype"/>
+          <w:sz w:val="20"/>
+          <w:szCs w:val="20"/>
+        </w:rPr>
+        <w:t>appearance_reason</w:t>
+      </w:r>
+      <w:proofErr w:type="spellEnd"/>
+      <w:r>
+        <w:rPr>
+          <w:rFonts w:ascii="Palatino Linotype" w:hAnsi="Palatino Linotype"/>
+          <w:sz w:val="20"/>
+          <w:szCs w:val="20"/>
+        </w:rPr>
+        <w:t xml:space="preserve"> }}</w:t>
+      </w:r>
+      <w:r>
+        <w:rPr>
+          <w:rFonts w:ascii="Palatino Linotype" w:hAnsi="Palatino Linotype"/>
+          <w:sz w:val="20"/>
+          <w:szCs w:val="20"/>
+        </w:rPr>
+        <w:t xml:space="preserve"> on {{ </w:t>
+      </w:r>
+      <w:proofErr w:type="spellStart"/>
+      <w:r>
+        <w:rPr>
+          <w:rFonts w:ascii="Palatino Linotype" w:hAnsi="Palatino Linotype"/>
+          <w:sz w:val="20"/>
+          <w:szCs w:val="20"/>
+        </w:rPr>
+        <w:t>plea_trial_date</w:t>
+      </w:r>
+      <w:proofErr w:type="spellEnd"/>
+      <w:r>
+        <w:rPr>
+          <w:rFonts w:ascii="Palatino Linotype" w:hAnsi="Palatino Linotype"/>
+          <w:sz w:val="20"/>
+          <w:szCs w:val="20"/>
+        </w:rPr>
+        <w:t xml:space="preserve"> }}.</w:t>
       </w:r>
       <w:r>
         <w:rPr>
@@ -762,16 +891,136 @@
           <w:sz w:val="20"/>
           <w:szCs w:val="20"/>
         </w:rPr>
-        <w:t>{% if defense_counsel_waived is false %}Defendant was represented by {{ defense_counsel }}, {{ defense_counsel_type }}. {% elif defense_counsel_waived is true %}Defendant waived right to counsel. {% endif %}</w:t>
-      </w:r>
-      <w:r>
-        <w:rPr>
-          <w:rFonts w:ascii="Palatino Linotype" w:hAnsi="Palatino Linotype"/>
-          <w:bCs/>
-          <w:sz w:val="20"/>
-          <w:szCs w:val="20"/>
-        </w:rPr>
-        <w:t>{% if amend_offense_details is not none %}Counsel for the State of Ohio made a motion to amend the cha</w:t>
+        <w:t xml:space="preserve">{% if </w:t>
+      </w:r>
+      <w:proofErr w:type="spellStart"/>
+      <w:r>
+        <w:rPr>
+          <w:rFonts w:ascii="Palatino Linotype" w:hAnsi="Palatino Linotype"/>
+          <w:bCs/>
+          <w:sz w:val="20"/>
+          <w:szCs w:val="20"/>
+        </w:rPr>
+        <w:t>defense_counsel_waived</w:t>
+      </w:r>
+      <w:proofErr w:type="spellEnd"/>
+      <w:r>
+        <w:rPr>
+          <w:rFonts w:ascii="Palatino Linotype" w:hAnsi="Palatino Linotype"/>
+          <w:bCs/>
+          <w:sz w:val="20"/>
+          <w:szCs w:val="20"/>
+        </w:rPr>
+        <w:t xml:space="preserve"> is false %}Defendant was represented by {{ </w:t>
+      </w:r>
+      <w:proofErr w:type="spellStart"/>
+      <w:r>
+        <w:rPr>
+          <w:rFonts w:ascii="Palatino Linotype" w:hAnsi="Palatino Linotype"/>
+          <w:bCs/>
+          <w:sz w:val="20"/>
+          <w:szCs w:val="20"/>
+        </w:rPr>
+        <w:t>defense_counsel</w:t>
+      </w:r>
+      <w:proofErr w:type="spellEnd"/>
+      <w:r>
+        <w:rPr>
+          <w:rFonts w:ascii="Palatino Linotype" w:hAnsi="Palatino Linotype"/>
+          <w:bCs/>
+          <w:sz w:val="20"/>
+          <w:szCs w:val="20"/>
+        </w:rPr>
+        <w:t xml:space="preserve"> }}, {{ </w:t>
+      </w:r>
+      <w:proofErr w:type="spellStart"/>
+      <w:r>
+        <w:rPr>
+          <w:rFonts w:ascii="Palatino Linotype" w:hAnsi="Palatino Linotype"/>
+          <w:bCs/>
+          <w:sz w:val="20"/>
+          <w:szCs w:val="20"/>
+        </w:rPr>
+        <w:t>defense_counsel_type</w:t>
+      </w:r>
+      <w:proofErr w:type="spellEnd"/>
+      <w:r>
+        <w:rPr>
+          <w:rFonts w:ascii="Palatino Linotype" w:hAnsi="Palatino Linotype"/>
+          <w:bCs/>
+          <w:sz w:val="20"/>
+          <w:szCs w:val="20"/>
+        </w:rPr>
+        <w:t xml:space="preserve"> }}. {% </w:t>
+      </w:r>
+      <w:proofErr w:type="spellStart"/>
+      <w:r>
+        <w:rPr>
+          <w:rFonts w:ascii="Palatino Linotype" w:hAnsi="Palatino Linotype"/>
+          <w:bCs/>
+          <w:sz w:val="20"/>
+          <w:szCs w:val="20"/>
+        </w:rPr>
+        <w:t>elif</w:t>
+      </w:r>
+      <w:proofErr w:type="spellEnd"/>
+      <w:r>
+        <w:rPr>
+          <w:rFonts w:ascii="Palatino Linotype" w:hAnsi="Palatino Linotype"/>
+          <w:bCs/>
+          <w:sz w:val="20"/>
+          <w:szCs w:val="20"/>
+        </w:rPr>
+        <w:t xml:space="preserve"> </w:t>
+      </w:r>
+      <w:proofErr w:type="spellStart"/>
+      <w:r>
+        <w:rPr>
+          <w:rFonts w:ascii="Palatino Linotype" w:hAnsi="Palatino Linotype"/>
+          <w:bCs/>
+          <w:sz w:val="20"/>
+          <w:szCs w:val="20"/>
+        </w:rPr>
+        <w:t>defense_counsel_waived</w:t>
+      </w:r>
+      <w:proofErr w:type="spellEnd"/>
+      <w:r>
+        <w:rPr>
+          <w:rFonts w:ascii="Palatino Linotype" w:hAnsi="Palatino Linotype"/>
+          <w:bCs/>
+          <w:sz w:val="20"/>
+          <w:szCs w:val="20"/>
+        </w:rPr>
+        <w:t xml:space="preserve"> is true %}Defendant waived right to counsel. {% endif %}</w:t>
+      </w:r>
+      <w:r>
+        <w:rPr>
+          <w:rFonts w:ascii="Palatino Linotype" w:hAnsi="Palatino Linotype"/>
+          <w:bCs/>
+          <w:sz w:val="20"/>
+          <w:szCs w:val="20"/>
+        </w:rPr>
+        <w:t xml:space="preserve">{% if </w:t>
+      </w:r>
+      <w:proofErr w:type="spellStart"/>
+      <w:r>
+        <w:rPr>
+          <w:rFonts w:ascii="Palatino Linotype" w:hAnsi="Palatino Linotype"/>
+          <w:bCs/>
+          <w:sz w:val="20"/>
+          <w:szCs w:val="20"/>
+        </w:rPr>
+        <w:t>amend_offense_details</w:t>
+      </w:r>
+      <w:proofErr w:type="spellEnd"/>
+      <w:r>
+        <w:rPr>
+          <w:rFonts w:ascii="Palatino Linotype" w:hAnsi="Palatino Linotype"/>
+          <w:bCs/>
+          <w:sz w:val="20"/>
+          <w:szCs w:val="20"/>
+        </w:rPr>
+        <w:t xml:space="preserve"> is not none %}Counsel for the State of Ohio made a motion to amend the cha</w:t>
       </w:r>
       <w:r>
         <w:rPr>
@@ -789,7 +1038,27 @@
           <w:sz w:val="20"/>
           <w:szCs w:val="20"/>
         </w:rPr>
-        <w:t>{% if amend_offense_details.motion_disposition  ==  ‘Granted’ %} The Court found the amendment</w:t>
+        <w:t xml:space="preserve">{% if </w:t>
+      </w:r>
+      <w:proofErr w:type="spellStart"/>
+      <w:r>
+        <w:rPr>
+          <w:rFonts w:ascii="Palatino Linotype" w:hAnsi="Palatino Linotype"/>
+          <w:bCs/>
+          <w:sz w:val="20"/>
+          <w:szCs w:val="20"/>
+        </w:rPr>
+        <w:t>amend_offense_details.motion_disposition</w:t>
+      </w:r>
+      <w:proofErr w:type="spellEnd"/>
+      <w:r>
+        <w:rPr>
+          <w:rFonts w:ascii="Palatino Linotype" w:hAnsi="Palatino Linotype"/>
+          <w:bCs/>
+          <w:sz w:val="20"/>
+          <w:szCs w:val="20"/>
+        </w:rPr>
+        <w:t xml:space="preserve">  ==  ‘Granted’ %} The Court found the amendment</w:t>
       </w:r>
       <w:r>
         <w:rPr>
@@ -807,26 +1076,137 @@
           <w:sz w:val="20"/>
           <w:szCs w:val="20"/>
         </w:rPr>
-        <w:t xml:space="preserve"> {{ amend_offense_details.motion_disposition }}.</w:t>
-      </w:r>
-      <w:r>
-        <w:rPr>
-          <w:rFonts w:ascii="Palatino Linotype" w:hAnsi="Palatino Linotype"/>
-          <w:bCs/>
-          <w:sz w:val="20"/>
-          <w:szCs w:val="20"/>
-        </w:rPr>
-        <w:t xml:space="preserve"> The charge(s) of {% for charge in amended_charges_list %}{% if loop.index == 2 %} and {% endif %}{{ charge[0] }} is amended to {{ charge[1] }}{% endfor %}.</w:t>
-      </w:r>
-      <w:r>
-        <w:rPr>
-          <w:rFonts w:ascii="Palatino Linotype" w:hAnsi="Palatino Linotype"/>
-          <w:bCs/>
-          <w:sz w:val="20"/>
-          <w:szCs w:val="20"/>
-        </w:rPr>
-        <w:t>{% elif amend_offense_details.motion_disposition</w:t>
-      </w:r>
+        <w:t xml:space="preserve"> {{ </w:t>
+      </w:r>
+      <w:proofErr w:type="spellStart"/>
+      <w:r>
+        <w:rPr>
+          <w:rFonts w:ascii="Palatino Linotype" w:hAnsi="Palatino Linotype"/>
+          <w:bCs/>
+          <w:sz w:val="20"/>
+          <w:szCs w:val="20"/>
+        </w:rPr>
+        <w:t>amend_offense_details.motion_disposition</w:t>
+      </w:r>
+      <w:proofErr w:type="spellEnd"/>
+      <w:r>
+        <w:rPr>
+          <w:rFonts w:ascii="Palatino Linotype" w:hAnsi="Palatino Linotype"/>
+          <w:bCs/>
+          <w:sz w:val="20"/>
+          <w:szCs w:val="20"/>
+        </w:rPr>
+        <w:t xml:space="preserve"> }}.</w:t>
+      </w:r>
+      <w:r>
+        <w:rPr>
+          <w:rFonts w:ascii="Palatino Linotype" w:hAnsi="Palatino Linotype"/>
+          <w:bCs/>
+          <w:sz w:val="20"/>
+          <w:szCs w:val="20"/>
+        </w:rPr>
+        <w:t xml:space="preserve"> The charge(s) of {% for charge in </w:t>
+      </w:r>
+      <w:proofErr w:type="spellStart"/>
+      <w:r>
+        <w:rPr>
+          <w:rFonts w:ascii="Palatino Linotype" w:hAnsi="Palatino Linotype"/>
+          <w:bCs/>
+          <w:sz w:val="20"/>
+          <w:szCs w:val="20"/>
+        </w:rPr>
+        <w:t>amended_charges_list</w:t>
+      </w:r>
+      <w:proofErr w:type="spellEnd"/>
+      <w:r>
+        <w:rPr>
+          <w:rFonts w:ascii="Palatino Linotype" w:hAnsi="Palatino Linotype"/>
+          <w:bCs/>
+          <w:sz w:val="20"/>
+          <w:szCs w:val="20"/>
+        </w:rPr>
+        <w:t xml:space="preserve"> %}{% if </w:t>
+      </w:r>
+      <w:proofErr w:type="spellStart"/>
+      <w:r>
+        <w:rPr>
+          <w:rFonts w:ascii="Palatino Linotype" w:hAnsi="Palatino Linotype"/>
+          <w:bCs/>
+          <w:sz w:val="20"/>
+          <w:szCs w:val="20"/>
+        </w:rPr>
+        <w:t>loop.index</w:t>
+      </w:r>
+      <w:proofErr w:type="spellEnd"/>
+      <w:r>
+        <w:rPr>
+          <w:rFonts w:ascii="Palatino Linotype" w:hAnsi="Palatino Linotype"/>
+          <w:bCs/>
+          <w:sz w:val="20"/>
+          <w:szCs w:val="20"/>
+        </w:rPr>
+        <w:t xml:space="preserve"> == 2 %} and {% endif %}{{ charge[0] }} is amended to {{ charge[1] }}{% </w:t>
+      </w:r>
+      <w:proofErr w:type="spellStart"/>
+      <w:r>
+        <w:rPr>
+          <w:rFonts w:ascii="Palatino Linotype" w:hAnsi="Palatino Linotype"/>
+          <w:bCs/>
+          <w:sz w:val="20"/>
+          <w:szCs w:val="20"/>
+        </w:rPr>
+        <w:t>endfor</w:t>
+      </w:r>
+      <w:proofErr w:type="spellEnd"/>
+      <w:r>
+        <w:rPr>
+          <w:rFonts w:ascii="Palatino Linotype" w:hAnsi="Palatino Linotype"/>
+          <w:bCs/>
+          <w:sz w:val="20"/>
+          <w:szCs w:val="20"/>
+        </w:rPr>
+        <w:t xml:space="preserve"> %}.</w:t>
+      </w:r>
+      <w:r>
+        <w:rPr>
+          <w:rFonts w:ascii="Palatino Linotype" w:hAnsi="Palatino Linotype"/>
+          <w:bCs/>
+          <w:sz w:val="20"/>
+          <w:szCs w:val="20"/>
+        </w:rPr>
+        <w:t xml:space="preserve">{% </w:t>
+      </w:r>
+      <w:proofErr w:type="spellStart"/>
+      <w:r>
+        <w:rPr>
+          <w:rFonts w:ascii="Palatino Linotype" w:hAnsi="Palatino Linotype"/>
+          <w:bCs/>
+          <w:sz w:val="20"/>
+          <w:szCs w:val="20"/>
+        </w:rPr>
+        <w:t>elif</w:t>
+      </w:r>
+      <w:proofErr w:type="spellEnd"/>
+      <w:r>
+        <w:rPr>
+          <w:rFonts w:ascii="Palatino Linotype" w:hAnsi="Palatino Linotype"/>
+          <w:bCs/>
+          <w:sz w:val="20"/>
+          <w:szCs w:val="20"/>
+        </w:rPr>
+        <w:t xml:space="preserve"> </w:t>
+      </w:r>
+      <w:proofErr w:type="spellStart"/>
+      <w:r>
+        <w:rPr>
+          <w:rFonts w:ascii="Palatino Linotype" w:hAnsi="Palatino Linotype"/>
+          <w:bCs/>
+          <w:sz w:val="20"/>
+          <w:szCs w:val="20"/>
+        </w:rPr>
+        <w:t>amend_offense_details.motion_disposition</w:t>
+      </w:r>
+      <w:proofErr w:type="spellEnd"/>
       <w:r>
         <w:rPr>
           <w:rFonts w:ascii="Palatino Linotype" w:hAnsi="Palatino Linotype"/>
@@ -861,16 +1241,36 @@
           <w:sz w:val="20"/>
           <w:szCs w:val="20"/>
         </w:rPr>
-        <w:t xml:space="preserve"> and therefore the motion is {{ amend_offense</w:t>
-      </w:r>
-      <w:r>
-        <w:rPr>
-          <w:rFonts w:ascii="Palatino Linotype" w:hAnsi="Palatino Linotype"/>
-          <w:bCs/>
-          <w:sz w:val="20"/>
-          <w:szCs w:val="20"/>
-        </w:rPr>
-        <w:t>_details.motion_disposition }}.</w:t>
+        <w:t xml:space="preserve"> and therefore the motion is {{ </w:t>
+      </w:r>
+      <w:proofErr w:type="spellStart"/>
+      <w:r>
+        <w:rPr>
+          <w:rFonts w:ascii="Palatino Linotype" w:hAnsi="Palatino Linotype"/>
+          <w:bCs/>
+          <w:sz w:val="20"/>
+          <w:szCs w:val="20"/>
+        </w:rPr>
+        <w:t>amend_offense</w:t>
+      </w:r>
+      <w:r>
+        <w:rPr>
+          <w:rFonts w:ascii="Palatino Linotype" w:hAnsi="Palatino Linotype"/>
+          <w:bCs/>
+          <w:sz w:val="20"/>
+          <w:szCs w:val="20"/>
+        </w:rPr>
+        <w:t>_details.motion_disposition</w:t>
+      </w:r>
+      <w:proofErr w:type="spellEnd"/>
+      <w:r>
+        <w:rPr>
+          <w:rFonts w:ascii="Palatino Linotype" w:hAnsi="Palatino Linotype"/>
+          <w:bCs/>
+          <w:sz w:val="20"/>
+          <w:szCs w:val="20"/>
+        </w:rPr>
+        <w:t xml:space="preserve"> }}.</w:t>
       </w:r>
       <w:r>
         <w:rPr>
@@ -909,168 +1309,23 @@
           <w:szCs w:val="20"/>
         </w:rPr>
       </w:pPr>
-      <w:r>
-        <w:rPr>
-          <w:rFonts w:ascii="Palatino Linotype" w:hAnsi="Palatino Linotype"/>
-          <w:sz w:val="20"/>
-          <w:szCs w:val="20"/>
-        </w:rPr>
-        <w:t>The Court explained that Defendant was charged with the offense</w:t>
-      </w:r>
-      <w:r>
-        <w:rPr>
-          <w:rFonts w:ascii="Palatino Linotype" w:hAnsi="Palatino Linotype"/>
-          <w:sz w:val="20"/>
-          <w:szCs w:val="20"/>
-        </w:rPr>
-        <w:t>(</w:t>
-      </w:r>
-      <w:r>
-        <w:rPr>
-          <w:rFonts w:ascii="Palatino Linotype" w:hAnsi="Palatino Linotype"/>
-          <w:sz w:val="20"/>
-          <w:szCs w:val="20"/>
-        </w:rPr>
-        <w:t>s</w:t>
-      </w:r>
-      <w:r>
-        <w:rPr>
-          <w:rFonts w:ascii="Palatino Linotype" w:hAnsi="Palatino Linotype"/>
-          <w:sz w:val="20"/>
-          <w:szCs w:val="20"/>
-        </w:rPr>
-        <w:t>)</w:t>
-      </w:r>
-      <w:r>
-        <w:rPr>
-          <w:rFonts w:ascii="Palatino Linotype" w:hAnsi="Palatino Linotype"/>
-          <w:sz w:val="20"/>
-          <w:szCs w:val="20"/>
-        </w:rPr>
-        <w:t xml:space="preserve"> set fo</w:t>
-      </w:r>
-      <w:r>
-        <w:rPr>
-          <w:rFonts w:ascii="Palatino Linotype" w:hAnsi="Palatino Linotype"/>
-          <w:sz w:val="20"/>
-          <w:szCs w:val="20"/>
-        </w:rPr>
-        <w:t xml:space="preserve">rth below. </w:t>
-      </w:r>
-      <w:r>
-        <w:rPr>
-          <w:rFonts w:ascii="Palatino Linotype" w:hAnsi="Palatino Linotype"/>
-          <w:sz w:val="20"/>
-          <w:szCs w:val="20"/>
-        </w:rPr>
-        <w:t xml:space="preserve">The Court advised that if Defendant is not a United States citizen any plea or conviction could result in deportation, exclusion from admission into the United States, or denial of naturalization under United States law. </w:t>
-      </w:r>
-      <w:r>
-        <w:rPr>
-          <w:rFonts w:ascii="Palatino Linotype" w:hAnsi="Palatino Linotype"/>
-          <w:sz w:val="20"/>
-          <w:szCs w:val="20"/>
-        </w:rPr>
-        <w:t>The Defendant</w:t>
-      </w:r>
-      <w:r>
-        <w:rPr>
-          <w:rFonts w:ascii="Palatino Linotype" w:hAnsi="Palatino Linotype"/>
-          <w:sz w:val="20"/>
-          <w:szCs w:val="20"/>
-        </w:rPr>
-        <w:t xml:space="preserve"> understood the nature of the charge(s), all constitutional rights, and the effects of a plea</w:t>
-      </w:r>
-      <w:r>
-        <w:rPr>
-          <w:rFonts w:ascii="Palatino Linotype" w:hAnsi="Palatino Linotype"/>
-          <w:sz w:val="20"/>
-          <w:szCs w:val="20"/>
-        </w:rPr>
-        <w:t>. Defendant</w:t>
-      </w:r>
-      <w:r>
-        <w:rPr>
-          <w:rFonts w:ascii="Palatino Linotype" w:hAnsi="Palatino Linotype"/>
-          <w:sz w:val="20"/>
-          <w:szCs w:val="20"/>
-        </w:rPr>
-        <w:t xml:space="preserve"> entered a plea(s) to the charge(s) as set forth in the chart below. </w:t>
-      </w:r>
-      <w:r>
-        <w:rPr>
-          <w:rFonts w:ascii="Palatino Linotype" w:hAnsi="Palatino Linotype"/>
-          <w:vanish/>
-          <w:sz w:val="20"/>
-          <w:szCs w:val="20"/>
-        </w:rPr>
-        <w:t>R.C. 2943.031</w:t>
-      </w:r>
-      <w:r>
-        <w:rPr>
-          <w:rFonts w:ascii="Palatino Linotype" w:hAnsi="Palatino Linotype"/>
-          <w:vanish/>
-          <w:sz w:val="20"/>
-          <w:szCs w:val="20"/>
-        </w:rPr>
-        <w:t>.</w:t>
-      </w:r>
-      <w:r>
-        <w:rPr>
-          <w:rFonts w:ascii="Palatino Linotype" w:hAnsi="Palatino Linotype"/>
-          <w:vanish/>
-          <w:sz w:val="20"/>
-          <w:szCs w:val="20"/>
-        </w:rPr>
-        <w:t xml:space="preserve"> </w:t>
-      </w:r>
-      <w:r>
-        <w:rPr>
-          <w:rFonts w:ascii="Palatino Linotype" w:hAnsi="Palatino Linotype"/>
-          <w:sz w:val="20"/>
-          <w:szCs w:val="20"/>
-        </w:rPr>
-        <w:t>The Court</w:t>
-      </w:r>
-      <w:r>
-        <w:rPr>
-          <w:rFonts w:ascii="Palatino Linotype" w:hAnsi="Palatino Linotype"/>
-          <w:sz w:val="20"/>
-          <w:szCs w:val="20"/>
-        </w:rPr>
-        <w:t xml:space="preserve"> found that</w:t>
-      </w:r>
-      <w:r>
-        <w:rPr>
-          <w:rFonts w:ascii="Palatino Linotype" w:hAnsi="Palatino Linotype"/>
-          <w:sz w:val="20"/>
-          <w:szCs w:val="20"/>
-        </w:rPr>
-        <w:t xml:space="preserve"> the Defendant entered the plea knowingly, intelligently, and voluntarily, </w:t>
-      </w:r>
-      <w:r>
-        <w:rPr>
-          <w:rFonts w:ascii="Palatino Linotype" w:hAnsi="Palatino Linotype"/>
-          <w:sz w:val="20"/>
-          <w:szCs w:val="20"/>
-        </w:rPr>
-        <w:t xml:space="preserve">and the Court </w:t>
-      </w:r>
-      <w:r>
-        <w:rPr>
-          <w:rFonts w:ascii="Palatino Linotype" w:hAnsi="Palatino Linotype"/>
-          <w:sz w:val="20"/>
-          <w:szCs w:val="20"/>
-        </w:rPr>
-        <w:t>accepted the plea</w:t>
-      </w:r>
-      <w:r>
-        <w:rPr>
-          <w:rFonts w:ascii="Palatino Linotype" w:hAnsi="Palatino Linotype"/>
-          <w:sz w:val="20"/>
-          <w:szCs w:val="20"/>
-        </w:rPr>
-        <w:t>.</w:t>
+      <w:bookmarkStart w:id="0" w:name="_Hlk159405813"/>
+      <w:r>
+        <w:rPr>
+          <w:rFonts w:ascii="Palatino Linotype" w:hAnsi="Palatino Linotype"/>
+          <w:sz w:val="20"/>
+          <w:szCs w:val="20"/>
+        </w:rPr>
+        <w:t xml:space="preserve">The Defendant understood the nature of the charge(s), all constitutional rights, potential consequences to citizenship, and the effects of the plea. </w:t>
+      </w:r>
+      <w:bookmarkEnd w:id="0"/>
+      <w:r>
+        <w:rPr>
+          <w:rFonts w:ascii="Palatino Linotype" w:hAnsi="Palatino Linotype"/>
+          <w:sz w:val="20"/>
+          <w:szCs w:val="20"/>
+        </w:rPr>
+        <w:t>The Court accepted Defendant’s plea, finding it was entered knowingly, voluntarily, and intelligently. The Court considered the overriding purposes of misdemeanor sentencing when making its findings and entered the following sentence:</w:t>
       </w:r>
     </w:p>
     <w:p>
@@ -1116,15 +1371,51 @@
           <w:sz w:val="20"/>
           <w:szCs w:val="20"/>
         </w:rPr>
-        <w:t xml:space="preserve">Defendant is eligible for the {{ diversion.program_name }}. The Defendant’s plea and the Court’s findings are set forth in the chart below. The sentence, including any fines, costs and jail days, is SUSPENDED pending Defendant’s completion of the </w:t>
-      </w:r>
-      <w:r>
-        <w:rPr>
-          <w:rFonts w:ascii="Palatino Linotype" w:hAnsi="Palatino Linotype"/>
-          <w:sz w:val="20"/>
-          <w:szCs w:val="20"/>
-        </w:rPr>
-        <w:t>{{ diversion.program_name }}</w:t>
+        <w:t xml:space="preserve">Defendant is eligible for the {{ </w:t>
+      </w:r>
+      <w:proofErr w:type="spellStart"/>
+      <w:r>
+        <w:rPr>
+          <w:rFonts w:ascii="Palatino Linotype" w:hAnsi="Palatino Linotype"/>
+          <w:sz w:val="20"/>
+          <w:szCs w:val="20"/>
+        </w:rPr>
+        <w:t>diversion.program_name</w:t>
+      </w:r>
+      <w:proofErr w:type="spellEnd"/>
+      <w:r>
+        <w:rPr>
+          <w:rFonts w:ascii="Palatino Linotype" w:hAnsi="Palatino Linotype"/>
+          <w:sz w:val="20"/>
+          <w:szCs w:val="20"/>
+        </w:rPr>
+        <w:t xml:space="preserve"> }}. The Defendant’s plea and the Court’s findings are set forth in the chart below. The sentence, including any fines, costs and jail days, is SUSPENDED pending Defendant’s completion of the </w:t>
+      </w:r>
+      <w:r>
+        <w:rPr>
+          <w:rFonts w:ascii="Palatino Linotype" w:hAnsi="Palatino Linotype"/>
+          <w:sz w:val="20"/>
+          <w:szCs w:val="20"/>
+        </w:rPr>
+        <w:t xml:space="preserve">{{ </w:t>
+      </w:r>
+      <w:proofErr w:type="spellStart"/>
+      <w:r>
+        <w:rPr>
+          <w:rFonts w:ascii="Palatino Linotype" w:hAnsi="Palatino Linotype"/>
+          <w:sz w:val="20"/>
+          <w:szCs w:val="20"/>
+        </w:rPr>
+        <w:t>diversion.program_name</w:t>
+      </w:r>
+      <w:proofErr w:type="spellEnd"/>
+      <w:r>
+        <w:rPr>
+          <w:rFonts w:ascii="Palatino Linotype" w:hAnsi="Palatino Linotype"/>
+          <w:sz w:val="20"/>
+          <w:szCs w:val="20"/>
+        </w:rPr>
+        <w:t xml:space="preserve"> }}</w:t>
       </w:r>
       <w:r>
         <w:rPr>
@@ -1140,7 +1431,25 @@
           <w:sz w:val="20"/>
           <w:szCs w:val="20"/>
         </w:rPr>
-        <w:t>{{ diversion.program_name }}</w:t>
+        <w:t xml:space="preserve">{{ </w:t>
+      </w:r>
+      <w:proofErr w:type="spellStart"/>
+      <w:r>
+        <w:rPr>
+          <w:rFonts w:ascii="Palatino Linotype" w:hAnsi="Palatino Linotype"/>
+          <w:sz w:val="20"/>
+          <w:szCs w:val="20"/>
+        </w:rPr>
+        <w:t>diversion.program_name</w:t>
+      </w:r>
+      <w:proofErr w:type="spellEnd"/>
+      <w:r>
+        <w:rPr>
+          <w:rFonts w:ascii="Palatino Linotype" w:hAnsi="Palatino Linotype"/>
+          <w:sz w:val="20"/>
+          <w:szCs w:val="20"/>
+        </w:rPr>
+        <w:t xml:space="preserve"> }}</w:t>
       </w:r>
       <w:r>
         <w:rPr>
@@ -1190,16 +1499,48 @@
           <w:sz w:val="20"/>
           <w:szCs w:val="20"/>
         </w:rPr>
-        <w:t>{{ diversion.diversion_fine_pay_date }}</w:t>
-      </w:r>
-      <w:r>
-        <w:rPr>
-          <w:rFonts w:ascii="Palatino Linotype" w:hAnsi="Palatino Linotype"/>
-          <w:sz w:val="20"/>
-          <w:szCs w:val="20"/>
-        </w:rPr>
-        <w:t>{% if diversion.jail_imposed</w:t>
-      </w:r>
+        <w:t xml:space="preserve">{{ </w:t>
+      </w:r>
+      <w:proofErr w:type="spellStart"/>
+      <w:r>
+        <w:rPr>
+          <w:rFonts w:ascii="Palatino Linotype" w:hAnsi="Palatino Linotype"/>
+          <w:b/>
+          <w:bCs/>
+          <w:sz w:val="20"/>
+          <w:szCs w:val="20"/>
+        </w:rPr>
+        <w:t>diversion.diversion_fine_pay_date</w:t>
+      </w:r>
+      <w:proofErr w:type="spellEnd"/>
+      <w:r>
+        <w:rPr>
+          <w:rFonts w:ascii="Palatino Linotype" w:hAnsi="Palatino Linotype"/>
+          <w:b/>
+          <w:bCs/>
+          <w:sz w:val="20"/>
+          <w:szCs w:val="20"/>
+        </w:rPr>
+        <w:t xml:space="preserve"> }}</w:t>
+      </w:r>
+      <w:r>
+        <w:rPr>
+          <w:rFonts w:ascii="Palatino Linotype" w:hAnsi="Palatino Linotype"/>
+          <w:sz w:val="20"/>
+          <w:szCs w:val="20"/>
+        </w:rPr>
+        <w:t xml:space="preserve">{% if </w:t>
+      </w:r>
+      <w:proofErr w:type="spellStart"/>
+      <w:r>
+        <w:rPr>
+          <w:rFonts w:ascii="Palatino Linotype" w:hAnsi="Palatino Linotype"/>
+          <w:sz w:val="20"/>
+          <w:szCs w:val="20"/>
+        </w:rPr>
+        <w:t>diversion.jail_imposed</w:t>
+      </w:r>
+      <w:proofErr w:type="spellEnd"/>
       <w:r>
         <w:rPr>
           <w:rFonts w:ascii="Palatino Linotype" w:hAnsi="Palatino Linotype"/>
@@ -1240,8 +1581,9 @@
           <w:sz w:val="20"/>
           <w:szCs w:val="20"/>
         </w:rPr>
-        <w:t>{{ diversion.diversion_jail_report_date }}</w:t>
-      </w:r>
+        <w:t xml:space="preserve">{{ </w:t>
+      </w:r>
+      <w:proofErr w:type="spellStart"/>
       <w:r>
         <w:rPr>
           <w:rFonts w:ascii="Palatino Linotype" w:hAnsi="Palatino Linotype"/>
@@ -1250,6 +1592,27 @@
           <w:sz w:val="20"/>
           <w:szCs w:val="20"/>
         </w:rPr>
+        <w:t>diversion.diversion_jail_report_date</w:t>
+      </w:r>
+      <w:proofErr w:type="spellEnd"/>
+      <w:r>
+        <w:rPr>
+          <w:rFonts w:ascii="Palatino Linotype" w:hAnsi="Palatino Linotype"/>
+          <w:b/>
+          <w:bCs/>
+          <w:sz w:val="20"/>
+          <w:szCs w:val="20"/>
+        </w:rPr>
+        <w:t xml:space="preserve"> }}</w:t>
+      </w:r>
+      <w:r>
+        <w:rPr>
+          <w:rFonts w:ascii="Palatino Linotype" w:hAnsi="Palatino Linotype"/>
+          <w:b/>
+          <w:bCs/>
+          <w:sz w:val="20"/>
+          <w:szCs w:val="20"/>
+        </w:rPr>
         <w:t>,</w:t>
       </w:r>
       <w:r>
@@ -1260,8 +1623,20 @@
           <w:sz w:val="20"/>
           <w:szCs w:val="20"/>
         </w:rPr>
-        <w:t xml:space="preserve"> at 7:00 p.m</w:t>
-      </w:r>
+        <w:t xml:space="preserve"> at 7:00 </w:t>
+      </w:r>
+      <w:proofErr w:type="spellStart"/>
+      <w:r>
+        <w:rPr>
+          <w:rFonts w:ascii="Palatino Linotype" w:hAnsi="Palatino Linotype"/>
+          <w:b/>
+          <w:bCs/>
+          <w:sz w:val="20"/>
+          <w:szCs w:val="20"/>
+        </w:rPr>
+        <w:t>p.m</w:t>
+      </w:r>
+      <w:proofErr w:type="spellEnd"/>
       <w:r>
         <w:rPr>
           <w:rFonts w:ascii="Palatino Linotype" w:hAnsi="Palatino Linotype"/>
@@ -1378,7 +1753,51 @@
                 <w:sz w:val="20"/>
                 <w:szCs w:val="20"/>
               </w:rPr>
-              <w:t>{%tc for charge in charges_list %}</w:t>
+              <w:t>{%</w:t>
+            </w:r>
+            <w:proofErr w:type="spellStart"/>
+            <w:r>
+              <w:rPr>
+                <w:rFonts w:ascii="Palatino Linotype" w:hAnsi="Palatino Linotype"/>
+                <w:b/>
+                <w:bCs/>
+                <w:sz w:val="20"/>
+                <w:szCs w:val="20"/>
+              </w:rPr>
+              <w:t>tc</w:t>
+            </w:r>
+            <w:proofErr w:type="spellEnd"/>
+            <w:r>
+              <w:rPr>
+                <w:rFonts w:ascii="Palatino Linotype" w:hAnsi="Palatino Linotype"/>
+                <w:b/>
+                <w:bCs/>
+                <w:sz w:val="20"/>
+                <w:szCs w:val="20"/>
+              </w:rPr>
+              <w:t xml:space="preserve"> for charge in </w:t>
+            </w:r>
+            <w:proofErr w:type="spellStart"/>
+            <w:r>
+              <w:rPr>
+                <w:rFonts w:ascii="Palatino Linotype" w:hAnsi="Palatino Linotype"/>
+                <w:b/>
+                <w:bCs/>
+                <w:sz w:val="20"/>
+                <w:szCs w:val="20"/>
+              </w:rPr>
+              <w:t>charges_list</w:t>
+            </w:r>
+            <w:proofErr w:type="spellEnd"/>
+            <w:r>
+              <w:rPr>
+                <w:rFonts w:ascii="Palatino Linotype" w:hAnsi="Palatino Linotype"/>
+                <w:b/>
+                <w:bCs/>
+                <w:sz w:val="20"/>
+                <w:szCs w:val="20"/>
+              </w:rPr>
+              <w:t xml:space="preserve"> %}</w:t>
             </w:r>
           </w:p>
         </w:tc>
@@ -1416,7 +1835,29 @@
                 <w:sz w:val="20"/>
                 <w:szCs w:val="20"/>
               </w:rPr>
-              <w:t>{{ charge.offense }}</w:t>
+              <w:t xml:space="preserve">{{ </w:t>
+            </w:r>
+            <w:proofErr w:type="spellStart"/>
+            <w:r>
+              <w:rPr>
+                <w:rFonts w:ascii="Palatino Linotype" w:hAnsi="Palatino Linotype"/>
+                <w:b/>
+                <w:bCs/>
+                <w:sz w:val="20"/>
+                <w:szCs w:val="20"/>
+              </w:rPr>
+              <w:t>charge.offense</w:t>
+            </w:r>
+            <w:proofErr w:type="spellEnd"/>
+            <w:r>
+              <w:rPr>
+                <w:rFonts w:ascii="Palatino Linotype" w:hAnsi="Palatino Linotype"/>
+                <w:b/>
+                <w:bCs/>
+                <w:sz w:val="20"/>
+                <w:szCs w:val="20"/>
+              </w:rPr>
+              <w:t xml:space="preserve"> }}</w:t>
             </w:r>
           </w:p>
         </w:tc>
@@ -1454,7 +1895,51 @@
                 <w:sz w:val="20"/>
                 <w:szCs w:val="20"/>
               </w:rPr>
-              <w:t>{%tc endfor %}</w:t>
+              <w:t>{%</w:t>
+            </w:r>
+            <w:proofErr w:type="spellStart"/>
+            <w:r>
+              <w:rPr>
+                <w:rFonts w:ascii="Palatino Linotype" w:hAnsi="Palatino Linotype"/>
+                <w:b/>
+                <w:bCs/>
+                <w:sz w:val="20"/>
+                <w:szCs w:val="20"/>
+              </w:rPr>
+              <w:t>tc</w:t>
+            </w:r>
+            <w:proofErr w:type="spellEnd"/>
+            <w:r>
+              <w:rPr>
+                <w:rFonts w:ascii="Palatino Linotype" w:hAnsi="Palatino Linotype"/>
+                <w:b/>
+                <w:bCs/>
+                <w:sz w:val="20"/>
+                <w:szCs w:val="20"/>
+              </w:rPr>
+              <w:t xml:space="preserve"> </w:t>
+            </w:r>
+            <w:proofErr w:type="spellStart"/>
+            <w:r>
+              <w:rPr>
+                <w:rFonts w:ascii="Palatino Linotype" w:hAnsi="Palatino Linotype"/>
+                <w:b/>
+                <w:bCs/>
+                <w:sz w:val="20"/>
+                <w:szCs w:val="20"/>
+              </w:rPr>
+              <w:t>endfor</w:t>
+            </w:r>
+            <w:proofErr w:type="spellEnd"/>
+            <w:r>
+              <w:rPr>
+                <w:rFonts w:ascii="Palatino Linotype" w:hAnsi="Palatino Linotype"/>
+                <w:b/>
+                <w:bCs/>
+                <w:sz w:val="20"/>
+                <w:szCs w:val="20"/>
+              </w:rPr>
+              <w:t xml:space="preserve"> %}</w:t>
             </w:r>
           </w:p>
         </w:tc>
@@ -1535,7 +2020,51 @@
                 <w:sz w:val="20"/>
                 <w:szCs w:val="20"/>
               </w:rPr>
-              <w:t>{%tc for charge in charges_list %}</w:t>
+              <w:t>{%</w:t>
+            </w:r>
+            <w:proofErr w:type="spellStart"/>
+            <w:r>
+              <w:rPr>
+                <w:rFonts w:ascii="Palatino Linotype" w:hAnsi="Palatino Linotype"/>
+                <w:b/>
+                <w:bCs/>
+                <w:sz w:val="20"/>
+                <w:szCs w:val="20"/>
+              </w:rPr>
+              <w:t>tc</w:t>
+            </w:r>
+            <w:proofErr w:type="spellEnd"/>
+            <w:r>
+              <w:rPr>
+                <w:rFonts w:ascii="Palatino Linotype" w:hAnsi="Palatino Linotype"/>
+                <w:b/>
+                <w:bCs/>
+                <w:sz w:val="20"/>
+                <w:szCs w:val="20"/>
+              </w:rPr>
+              <w:t xml:space="preserve"> for charge in </w:t>
+            </w:r>
+            <w:proofErr w:type="spellStart"/>
+            <w:r>
+              <w:rPr>
+                <w:rFonts w:ascii="Palatino Linotype" w:hAnsi="Palatino Linotype"/>
+                <w:b/>
+                <w:bCs/>
+                <w:sz w:val="20"/>
+                <w:szCs w:val="20"/>
+              </w:rPr>
+              <w:t>charges_list</w:t>
+            </w:r>
+            <w:proofErr w:type="spellEnd"/>
+            <w:r>
+              <w:rPr>
+                <w:rFonts w:ascii="Palatino Linotype" w:hAnsi="Palatino Linotype"/>
+                <w:b/>
+                <w:bCs/>
+                <w:sz w:val="20"/>
+                <w:szCs w:val="20"/>
+              </w:rPr>
+              <w:t xml:space="preserve"> %}</w:t>
             </w:r>
           </w:p>
         </w:tc>
@@ -1573,7 +2102,29 @@
                 <w:sz w:val="20"/>
                 <w:szCs w:val="20"/>
               </w:rPr>
-              <w:t>{{ charge.statute }}</w:t>
+              <w:t xml:space="preserve">{{ </w:t>
+            </w:r>
+            <w:proofErr w:type="spellStart"/>
+            <w:r>
+              <w:rPr>
+                <w:rFonts w:ascii="Palatino Linotype" w:hAnsi="Palatino Linotype"/>
+                <w:b/>
+                <w:bCs/>
+                <w:sz w:val="20"/>
+                <w:szCs w:val="20"/>
+              </w:rPr>
+              <w:t>charge.statute</w:t>
+            </w:r>
+            <w:proofErr w:type="spellEnd"/>
+            <w:r>
+              <w:rPr>
+                <w:rFonts w:ascii="Palatino Linotype" w:hAnsi="Palatino Linotype"/>
+                <w:b/>
+                <w:bCs/>
+                <w:sz w:val="20"/>
+                <w:szCs w:val="20"/>
+              </w:rPr>
+              <w:t xml:space="preserve"> }}</w:t>
             </w:r>
           </w:p>
         </w:tc>
@@ -1611,7 +2162,51 @@
                 <w:sz w:val="20"/>
                 <w:szCs w:val="20"/>
               </w:rPr>
-              <w:t>{%tc endfor %}</w:t>
+              <w:t>{%</w:t>
+            </w:r>
+            <w:proofErr w:type="spellStart"/>
+            <w:r>
+              <w:rPr>
+                <w:rFonts w:ascii="Palatino Linotype" w:hAnsi="Palatino Linotype"/>
+                <w:b/>
+                <w:bCs/>
+                <w:sz w:val="20"/>
+                <w:szCs w:val="20"/>
+              </w:rPr>
+              <w:t>tc</w:t>
+            </w:r>
+            <w:proofErr w:type="spellEnd"/>
+            <w:r>
+              <w:rPr>
+                <w:rFonts w:ascii="Palatino Linotype" w:hAnsi="Palatino Linotype"/>
+                <w:b/>
+                <w:bCs/>
+                <w:sz w:val="20"/>
+                <w:szCs w:val="20"/>
+              </w:rPr>
+              <w:t xml:space="preserve"> </w:t>
+            </w:r>
+            <w:proofErr w:type="spellStart"/>
+            <w:r>
+              <w:rPr>
+                <w:rFonts w:ascii="Palatino Linotype" w:hAnsi="Palatino Linotype"/>
+                <w:b/>
+                <w:bCs/>
+                <w:sz w:val="20"/>
+                <w:szCs w:val="20"/>
+              </w:rPr>
+              <w:t>endfor</w:t>
+            </w:r>
+            <w:proofErr w:type="spellEnd"/>
+            <w:r>
+              <w:rPr>
+                <w:rFonts w:ascii="Palatino Linotype" w:hAnsi="Palatino Linotype"/>
+                <w:b/>
+                <w:bCs/>
+                <w:sz w:val="20"/>
+                <w:szCs w:val="20"/>
+              </w:rPr>
+              <w:t xml:space="preserve"> %}</w:t>
             </w:r>
           </w:p>
         </w:tc>
@@ -1692,18 +2287,51 @@
                 <w:sz w:val="20"/>
                 <w:szCs w:val="20"/>
               </w:rPr>
-              <w:t xml:space="preserve">{%tc for charge in charges_list </w:t>
-            </w:r>
-            <w:r>
-              <w:rPr>
-                <w:rFonts w:ascii="Palatino Linotype" w:hAnsi="Palatino Linotype"/>
-                <w:b/>
-                <w:bCs/>
-                <w:sz w:val="20"/>
-                <w:szCs w:val="20"/>
-              </w:rPr>
-              <w:lastRenderedPageBreak/>
-              <w:t>%}</w:t>
+              <w:t>{%</w:t>
+            </w:r>
+            <w:proofErr w:type="spellStart"/>
+            <w:r>
+              <w:rPr>
+                <w:rFonts w:ascii="Palatino Linotype" w:hAnsi="Palatino Linotype"/>
+                <w:b/>
+                <w:bCs/>
+                <w:sz w:val="20"/>
+                <w:szCs w:val="20"/>
+              </w:rPr>
+              <w:t>tc</w:t>
+            </w:r>
+            <w:proofErr w:type="spellEnd"/>
+            <w:r>
+              <w:rPr>
+                <w:rFonts w:ascii="Palatino Linotype" w:hAnsi="Palatino Linotype"/>
+                <w:b/>
+                <w:bCs/>
+                <w:sz w:val="20"/>
+                <w:szCs w:val="20"/>
+              </w:rPr>
+              <w:t xml:space="preserve"> for charge in </w:t>
+            </w:r>
+            <w:proofErr w:type="spellStart"/>
+            <w:r>
+              <w:rPr>
+                <w:rFonts w:ascii="Palatino Linotype" w:hAnsi="Palatino Linotype"/>
+                <w:b/>
+                <w:bCs/>
+                <w:sz w:val="20"/>
+                <w:szCs w:val="20"/>
+              </w:rPr>
+              <w:t>charges_list</w:t>
+            </w:r>
+            <w:proofErr w:type="spellEnd"/>
+            <w:r>
+              <w:rPr>
+                <w:rFonts w:ascii="Palatino Linotype" w:hAnsi="Palatino Linotype"/>
+                <w:b/>
+                <w:bCs/>
+                <w:sz w:val="20"/>
+                <w:szCs w:val="20"/>
+              </w:rPr>
+              <w:t xml:space="preserve"> %}</w:t>
             </w:r>
           </w:p>
         </w:tc>
@@ -1741,8 +2369,29 @@
                 <w:sz w:val="20"/>
                 <w:szCs w:val="20"/>
               </w:rPr>
-              <w:lastRenderedPageBreak/>
-              <w:t>{{ charge.degree }}</w:t>
+              <w:t xml:space="preserve">{{ </w:t>
+            </w:r>
+            <w:proofErr w:type="spellStart"/>
+            <w:r>
+              <w:rPr>
+                <w:rFonts w:ascii="Palatino Linotype" w:hAnsi="Palatino Linotype"/>
+                <w:b/>
+                <w:bCs/>
+                <w:sz w:val="20"/>
+                <w:szCs w:val="20"/>
+              </w:rPr>
+              <w:t>charge.degree</w:t>
+            </w:r>
+            <w:proofErr w:type="spellEnd"/>
+            <w:r>
+              <w:rPr>
+                <w:rFonts w:ascii="Palatino Linotype" w:hAnsi="Palatino Linotype"/>
+                <w:b/>
+                <w:bCs/>
+                <w:sz w:val="20"/>
+                <w:szCs w:val="20"/>
+              </w:rPr>
+              <w:t xml:space="preserve"> }}</w:t>
             </w:r>
           </w:p>
         </w:tc>
@@ -1780,7 +2429,51 @@
                 <w:sz w:val="20"/>
                 <w:szCs w:val="20"/>
               </w:rPr>
-              <w:t>{%tc endfor %}</w:t>
+              <w:t>{%</w:t>
+            </w:r>
+            <w:proofErr w:type="spellStart"/>
+            <w:r>
+              <w:rPr>
+                <w:rFonts w:ascii="Palatino Linotype" w:hAnsi="Palatino Linotype"/>
+                <w:b/>
+                <w:bCs/>
+                <w:sz w:val="20"/>
+                <w:szCs w:val="20"/>
+              </w:rPr>
+              <w:t>tc</w:t>
+            </w:r>
+            <w:proofErr w:type="spellEnd"/>
+            <w:r>
+              <w:rPr>
+                <w:rFonts w:ascii="Palatino Linotype" w:hAnsi="Palatino Linotype"/>
+                <w:b/>
+                <w:bCs/>
+                <w:sz w:val="20"/>
+                <w:szCs w:val="20"/>
+              </w:rPr>
+              <w:t xml:space="preserve"> </w:t>
+            </w:r>
+            <w:proofErr w:type="spellStart"/>
+            <w:r>
+              <w:rPr>
+                <w:rFonts w:ascii="Palatino Linotype" w:hAnsi="Palatino Linotype"/>
+                <w:b/>
+                <w:bCs/>
+                <w:sz w:val="20"/>
+                <w:szCs w:val="20"/>
+              </w:rPr>
+              <w:t>endfor</w:t>
+            </w:r>
+            <w:proofErr w:type="spellEnd"/>
+            <w:r>
+              <w:rPr>
+                <w:rFonts w:ascii="Palatino Linotype" w:hAnsi="Palatino Linotype"/>
+                <w:b/>
+                <w:bCs/>
+                <w:sz w:val="20"/>
+                <w:szCs w:val="20"/>
+              </w:rPr>
+              <w:t xml:space="preserve"> %}</w:t>
             </w:r>
           </w:p>
         </w:tc>
@@ -1861,7 +2554,62 @@
                 <w:sz w:val="20"/>
                 <w:szCs w:val="20"/>
               </w:rPr>
-              <w:t>{%tc for charge in charges_list %}</w:t>
+              <w:t>{%</w:t>
+            </w:r>
+            <w:proofErr w:type="spellStart"/>
+            <w:r>
+              <w:rPr>
+                <w:rFonts w:ascii="Palatino Linotype" w:hAnsi="Palatino Linotype"/>
+                <w:b/>
+                <w:bCs/>
+                <w:sz w:val="20"/>
+                <w:szCs w:val="20"/>
+              </w:rPr>
+              <w:t>tc</w:t>
+            </w:r>
+            <w:proofErr w:type="spellEnd"/>
+            <w:r>
+              <w:rPr>
+                <w:rFonts w:ascii="Palatino Linotype" w:hAnsi="Palatino Linotype"/>
+                <w:b/>
+                <w:bCs/>
+                <w:sz w:val="20"/>
+                <w:szCs w:val="20"/>
+              </w:rPr>
+              <w:t xml:space="preserve"> for </w:t>
+            </w:r>
+            <w:r>
+              <w:rPr>
+                <w:rFonts w:ascii="Palatino Linotype" w:hAnsi="Palatino Linotype"/>
+                <w:b/>
+                <w:bCs/>
+                <w:sz w:val="20"/>
+                <w:szCs w:val="20"/>
+              </w:rPr>
+              <w:lastRenderedPageBreak/>
+              <w:t xml:space="preserve">charge in </w:t>
+            </w:r>
+            <w:proofErr w:type="spellStart"/>
+            <w:r>
+              <w:rPr>
+                <w:rFonts w:ascii="Palatino Linotype" w:hAnsi="Palatino Linotype"/>
+                <w:b/>
+                <w:bCs/>
+                <w:sz w:val="20"/>
+                <w:szCs w:val="20"/>
+              </w:rPr>
+              <w:t>charges_list</w:t>
+            </w:r>
+            <w:proofErr w:type="spellEnd"/>
+            <w:r>
+              <w:rPr>
+                <w:rFonts w:ascii="Palatino Linotype" w:hAnsi="Palatino Linotype"/>
+                <w:b/>
+                <w:bCs/>
+                <w:sz w:val="20"/>
+                <w:szCs w:val="20"/>
+              </w:rPr>
+              <w:t xml:space="preserve"> %}</w:t>
             </w:r>
           </w:p>
         </w:tc>
@@ -1899,7 +2647,30 @@
                 <w:sz w:val="20"/>
                 <w:szCs w:val="20"/>
               </w:rPr>
-              <w:t>{{ charge.plea}}</w:t>
+              <w:lastRenderedPageBreak/>
+              <w:t xml:space="preserve">{{ </w:t>
+            </w:r>
+            <w:proofErr w:type="spellStart"/>
+            <w:r>
+              <w:rPr>
+                <w:rFonts w:ascii="Palatino Linotype" w:hAnsi="Palatino Linotype"/>
+                <w:b/>
+                <w:bCs/>
+                <w:sz w:val="20"/>
+                <w:szCs w:val="20"/>
+              </w:rPr>
+              <w:t>charge.plea</w:t>
+            </w:r>
+            <w:proofErr w:type="spellEnd"/>
+            <w:r>
+              <w:rPr>
+                <w:rFonts w:ascii="Palatino Linotype" w:hAnsi="Palatino Linotype"/>
+                <w:b/>
+                <w:bCs/>
+                <w:sz w:val="20"/>
+                <w:szCs w:val="20"/>
+              </w:rPr>
+              <w:t>}}</w:t>
             </w:r>
           </w:p>
         </w:tc>
@@ -1937,7 +2708,51 @@
                 <w:sz w:val="20"/>
                 <w:szCs w:val="20"/>
               </w:rPr>
-              <w:t>{%tc endfor %}</w:t>
+              <w:t>{%</w:t>
+            </w:r>
+            <w:proofErr w:type="spellStart"/>
+            <w:r>
+              <w:rPr>
+                <w:rFonts w:ascii="Palatino Linotype" w:hAnsi="Palatino Linotype"/>
+                <w:b/>
+                <w:bCs/>
+                <w:sz w:val="20"/>
+                <w:szCs w:val="20"/>
+              </w:rPr>
+              <w:t>tc</w:t>
+            </w:r>
+            <w:proofErr w:type="spellEnd"/>
+            <w:r>
+              <w:rPr>
+                <w:rFonts w:ascii="Palatino Linotype" w:hAnsi="Palatino Linotype"/>
+                <w:b/>
+                <w:bCs/>
+                <w:sz w:val="20"/>
+                <w:szCs w:val="20"/>
+              </w:rPr>
+              <w:t xml:space="preserve"> </w:t>
+            </w:r>
+            <w:proofErr w:type="spellStart"/>
+            <w:r>
+              <w:rPr>
+                <w:rFonts w:ascii="Palatino Linotype" w:hAnsi="Palatino Linotype"/>
+                <w:b/>
+                <w:bCs/>
+                <w:sz w:val="20"/>
+                <w:szCs w:val="20"/>
+              </w:rPr>
+              <w:t>endfor</w:t>
+            </w:r>
+            <w:proofErr w:type="spellEnd"/>
+            <w:r>
+              <w:rPr>
+                <w:rFonts w:ascii="Palatino Linotype" w:hAnsi="Palatino Linotype"/>
+                <w:b/>
+                <w:bCs/>
+                <w:sz w:val="20"/>
+                <w:szCs w:val="20"/>
+              </w:rPr>
+              <w:t xml:space="preserve"> %}</w:t>
             </w:r>
           </w:p>
         </w:tc>
@@ -2018,7 +2833,51 @@
                 <w:sz w:val="20"/>
                 <w:szCs w:val="20"/>
               </w:rPr>
-              <w:t>{%tc for charge in charges_list %}</w:t>
+              <w:t>{%</w:t>
+            </w:r>
+            <w:proofErr w:type="spellStart"/>
+            <w:r>
+              <w:rPr>
+                <w:rFonts w:ascii="Palatino Linotype" w:hAnsi="Palatino Linotype"/>
+                <w:b/>
+                <w:bCs/>
+                <w:sz w:val="20"/>
+                <w:szCs w:val="20"/>
+              </w:rPr>
+              <w:t>tc</w:t>
+            </w:r>
+            <w:proofErr w:type="spellEnd"/>
+            <w:r>
+              <w:rPr>
+                <w:rFonts w:ascii="Palatino Linotype" w:hAnsi="Palatino Linotype"/>
+                <w:b/>
+                <w:bCs/>
+                <w:sz w:val="20"/>
+                <w:szCs w:val="20"/>
+              </w:rPr>
+              <w:t xml:space="preserve"> for charge in </w:t>
+            </w:r>
+            <w:proofErr w:type="spellStart"/>
+            <w:r>
+              <w:rPr>
+                <w:rFonts w:ascii="Palatino Linotype" w:hAnsi="Palatino Linotype"/>
+                <w:b/>
+                <w:bCs/>
+                <w:sz w:val="20"/>
+                <w:szCs w:val="20"/>
+              </w:rPr>
+              <w:t>charges_list</w:t>
+            </w:r>
+            <w:proofErr w:type="spellEnd"/>
+            <w:r>
+              <w:rPr>
+                <w:rFonts w:ascii="Palatino Linotype" w:hAnsi="Palatino Linotype"/>
+                <w:b/>
+                <w:bCs/>
+                <w:sz w:val="20"/>
+                <w:szCs w:val="20"/>
+              </w:rPr>
+              <w:t xml:space="preserve"> %}</w:t>
             </w:r>
           </w:p>
         </w:tc>
@@ -2056,7 +2915,29 @@
                 <w:sz w:val="20"/>
                 <w:szCs w:val="20"/>
               </w:rPr>
-              <w:t>{{ charge.finding }}</w:t>
+              <w:t xml:space="preserve">{{ </w:t>
+            </w:r>
+            <w:proofErr w:type="spellStart"/>
+            <w:r>
+              <w:rPr>
+                <w:rFonts w:ascii="Palatino Linotype" w:hAnsi="Palatino Linotype"/>
+                <w:b/>
+                <w:bCs/>
+                <w:sz w:val="20"/>
+                <w:szCs w:val="20"/>
+              </w:rPr>
+              <w:t>charge.finding</w:t>
+            </w:r>
+            <w:proofErr w:type="spellEnd"/>
+            <w:r>
+              <w:rPr>
+                <w:rFonts w:ascii="Palatino Linotype" w:hAnsi="Palatino Linotype"/>
+                <w:b/>
+                <w:bCs/>
+                <w:sz w:val="20"/>
+                <w:szCs w:val="20"/>
+              </w:rPr>
+              <w:t xml:space="preserve"> }}</w:t>
             </w:r>
           </w:p>
         </w:tc>
@@ -2094,7 +2975,51 @@
                 <w:sz w:val="20"/>
                 <w:szCs w:val="20"/>
               </w:rPr>
-              <w:t>{%tc endfor %}</w:t>
+              <w:t>{%</w:t>
+            </w:r>
+            <w:proofErr w:type="spellStart"/>
+            <w:r>
+              <w:rPr>
+                <w:rFonts w:ascii="Palatino Linotype" w:hAnsi="Palatino Linotype"/>
+                <w:b/>
+                <w:bCs/>
+                <w:sz w:val="20"/>
+                <w:szCs w:val="20"/>
+              </w:rPr>
+              <w:t>tc</w:t>
+            </w:r>
+            <w:proofErr w:type="spellEnd"/>
+            <w:r>
+              <w:rPr>
+                <w:rFonts w:ascii="Palatino Linotype" w:hAnsi="Palatino Linotype"/>
+                <w:b/>
+                <w:bCs/>
+                <w:sz w:val="20"/>
+                <w:szCs w:val="20"/>
+              </w:rPr>
+              <w:t xml:space="preserve"> </w:t>
+            </w:r>
+            <w:proofErr w:type="spellStart"/>
+            <w:r>
+              <w:rPr>
+                <w:rFonts w:ascii="Palatino Linotype" w:hAnsi="Palatino Linotype"/>
+                <w:b/>
+                <w:bCs/>
+                <w:sz w:val="20"/>
+                <w:szCs w:val="20"/>
+              </w:rPr>
+              <w:t>endfor</w:t>
+            </w:r>
+            <w:proofErr w:type="spellEnd"/>
+            <w:r>
+              <w:rPr>
+                <w:rFonts w:ascii="Palatino Linotype" w:hAnsi="Palatino Linotype"/>
+                <w:b/>
+                <w:bCs/>
+                <w:sz w:val="20"/>
+                <w:szCs w:val="20"/>
+              </w:rPr>
+              <w:t xml:space="preserve"> %}</w:t>
             </w:r>
           </w:p>
         </w:tc>
@@ -2175,7 +3100,51 @@
                 <w:sz w:val="20"/>
                 <w:szCs w:val="20"/>
               </w:rPr>
-              <w:t>{%tc for charge in charges_list %}</w:t>
+              <w:t>{%</w:t>
+            </w:r>
+            <w:proofErr w:type="spellStart"/>
+            <w:r>
+              <w:rPr>
+                <w:rFonts w:ascii="Palatino Linotype" w:hAnsi="Palatino Linotype"/>
+                <w:b/>
+                <w:bCs/>
+                <w:sz w:val="20"/>
+                <w:szCs w:val="20"/>
+              </w:rPr>
+              <w:t>tc</w:t>
+            </w:r>
+            <w:proofErr w:type="spellEnd"/>
+            <w:r>
+              <w:rPr>
+                <w:rFonts w:ascii="Palatino Linotype" w:hAnsi="Palatino Linotype"/>
+                <w:b/>
+                <w:bCs/>
+                <w:sz w:val="20"/>
+                <w:szCs w:val="20"/>
+              </w:rPr>
+              <w:t xml:space="preserve"> for charge in </w:t>
+            </w:r>
+            <w:proofErr w:type="spellStart"/>
+            <w:r>
+              <w:rPr>
+                <w:rFonts w:ascii="Palatino Linotype" w:hAnsi="Palatino Linotype"/>
+                <w:b/>
+                <w:bCs/>
+                <w:sz w:val="20"/>
+                <w:szCs w:val="20"/>
+              </w:rPr>
+              <w:t>charges_list</w:t>
+            </w:r>
+            <w:proofErr w:type="spellEnd"/>
+            <w:r>
+              <w:rPr>
+                <w:rFonts w:ascii="Palatino Linotype" w:hAnsi="Palatino Linotype"/>
+                <w:b/>
+                <w:bCs/>
+                <w:sz w:val="20"/>
+                <w:szCs w:val="20"/>
+              </w:rPr>
+              <w:t xml:space="preserve"> %}</w:t>
             </w:r>
           </w:p>
         </w:tc>
@@ -2213,7 +3182,29 @@
                 <w:sz w:val="20"/>
                 <w:szCs w:val="20"/>
               </w:rPr>
-              <w:t>{{ charge.fines_amount }}</w:t>
+              <w:t xml:space="preserve">{{ </w:t>
+            </w:r>
+            <w:proofErr w:type="spellStart"/>
+            <w:r>
+              <w:rPr>
+                <w:rFonts w:ascii="Palatino Linotype" w:hAnsi="Palatino Linotype"/>
+                <w:b/>
+                <w:bCs/>
+                <w:sz w:val="20"/>
+                <w:szCs w:val="20"/>
+              </w:rPr>
+              <w:t>charge.fines_amount</w:t>
+            </w:r>
+            <w:proofErr w:type="spellEnd"/>
+            <w:r>
+              <w:rPr>
+                <w:rFonts w:ascii="Palatino Linotype" w:hAnsi="Palatino Linotype"/>
+                <w:b/>
+                <w:bCs/>
+                <w:sz w:val="20"/>
+                <w:szCs w:val="20"/>
+              </w:rPr>
+              <w:t xml:space="preserve"> }}</w:t>
             </w:r>
           </w:p>
         </w:tc>
@@ -2251,7 +3242,51 @@
                 <w:sz w:val="20"/>
                 <w:szCs w:val="20"/>
               </w:rPr>
-              <w:t>{%tc endfor %}</w:t>
+              <w:t>{%</w:t>
+            </w:r>
+            <w:proofErr w:type="spellStart"/>
+            <w:r>
+              <w:rPr>
+                <w:rFonts w:ascii="Palatino Linotype" w:hAnsi="Palatino Linotype"/>
+                <w:b/>
+                <w:bCs/>
+                <w:sz w:val="20"/>
+                <w:szCs w:val="20"/>
+              </w:rPr>
+              <w:t>tc</w:t>
+            </w:r>
+            <w:proofErr w:type="spellEnd"/>
+            <w:r>
+              <w:rPr>
+                <w:rFonts w:ascii="Palatino Linotype" w:hAnsi="Palatino Linotype"/>
+                <w:b/>
+                <w:bCs/>
+                <w:sz w:val="20"/>
+                <w:szCs w:val="20"/>
+              </w:rPr>
+              <w:t xml:space="preserve"> </w:t>
+            </w:r>
+            <w:proofErr w:type="spellStart"/>
+            <w:r>
+              <w:rPr>
+                <w:rFonts w:ascii="Palatino Linotype" w:hAnsi="Palatino Linotype"/>
+                <w:b/>
+                <w:bCs/>
+                <w:sz w:val="20"/>
+                <w:szCs w:val="20"/>
+              </w:rPr>
+              <w:t>endfor</w:t>
+            </w:r>
+            <w:proofErr w:type="spellEnd"/>
+            <w:r>
+              <w:rPr>
+                <w:rFonts w:ascii="Palatino Linotype" w:hAnsi="Palatino Linotype"/>
+                <w:b/>
+                <w:bCs/>
+                <w:sz w:val="20"/>
+                <w:szCs w:val="20"/>
+              </w:rPr>
+              <w:t xml:space="preserve"> %}</w:t>
             </w:r>
           </w:p>
         </w:tc>
@@ -2352,7 +3387,51 @@
                 <w:sz w:val="20"/>
                 <w:szCs w:val="20"/>
               </w:rPr>
-              <w:t>{%tc for charge in charges_list %}</w:t>
+              <w:t>{%</w:t>
+            </w:r>
+            <w:proofErr w:type="spellStart"/>
+            <w:r>
+              <w:rPr>
+                <w:rFonts w:ascii="Palatino Linotype" w:hAnsi="Palatino Linotype"/>
+                <w:b/>
+                <w:bCs/>
+                <w:sz w:val="20"/>
+                <w:szCs w:val="20"/>
+              </w:rPr>
+              <w:t>tc</w:t>
+            </w:r>
+            <w:proofErr w:type="spellEnd"/>
+            <w:r>
+              <w:rPr>
+                <w:rFonts w:ascii="Palatino Linotype" w:hAnsi="Palatino Linotype"/>
+                <w:b/>
+                <w:bCs/>
+                <w:sz w:val="20"/>
+                <w:szCs w:val="20"/>
+              </w:rPr>
+              <w:t xml:space="preserve"> for charge in </w:t>
+            </w:r>
+            <w:proofErr w:type="spellStart"/>
+            <w:r>
+              <w:rPr>
+                <w:rFonts w:ascii="Palatino Linotype" w:hAnsi="Palatino Linotype"/>
+                <w:b/>
+                <w:bCs/>
+                <w:sz w:val="20"/>
+                <w:szCs w:val="20"/>
+              </w:rPr>
+              <w:t>charges_list</w:t>
+            </w:r>
+            <w:proofErr w:type="spellEnd"/>
+            <w:r>
+              <w:rPr>
+                <w:rFonts w:ascii="Palatino Linotype" w:hAnsi="Palatino Linotype"/>
+                <w:b/>
+                <w:bCs/>
+                <w:sz w:val="20"/>
+                <w:szCs w:val="20"/>
+              </w:rPr>
+              <w:t xml:space="preserve"> %}</w:t>
             </w:r>
           </w:p>
         </w:tc>
@@ -2390,7 +3469,29 @@
                 <w:sz w:val="20"/>
                 <w:szCs w:val="20"/>
               </w:rPr>
-              <w:t>{{ charge.fines_suspended }}</w:t>
+              <w:t xml:space="preserve">{{ </w:t>
+            </w:r>
+            <w:proofErr w:type="spellStart"/>
+            <w:r>
+              <w:rPr>
+                <w:rFonts w:ascii="Palatino Linotype" w:hAnsi="Palatino Linotype"/>
+                <w:b/>
+                <w:bCs/>
+                <w:sz w:val="20"/>
+                <w:szCs w:val="20"/>
+              </w:rPr>
+              <w:t>charge.fines_suspended</w:t>
+            </w:r>
+            <w:proofErr w:type="spellEnd"/>
+            <w:r>
+              <w:rPr>
+                <w:rFonts w:ascii="Palatino Linotype" w:hAnsi="Palatino Linotype"/>
+                <w:b/>
+                <w:bCs/>
+                <w:sz w:val="20"/>
+                <w:szCs w:val="20"/>
+              </w:rPr>
+              <w:t xml:space="preserve"> }}</w:t>
             </w:r>
           </w:p>
         </w:tc>
@@ -2428,7 +3529,51 @@
                 <w:sz w:val="20"/>
                 <w:szCs w:val="20"/>
               </w:rPr>
-              <w:t>{%tc endfor %}</w:t>
+              <w:t>{%</w:t>
+            </w:r>
+            <w:proofErr w:type="spellStart"/>
+            <w:r>
+              <w:rPr>
+                <w:rFonts w:ascii="Palatino Linotype" w:hAnsi="Palatino Linotype"/>
+                <w:b/>
+                <w:bCs/>
+                <w:sz w:val="20"/>
+                <w:szCs w:val="20"/>
+              </w:rPr>
+              <w:t>tc</w:t>
+            </w:r>
+            <w:proofErr w:type="spellEnd"/>
+            <w:r>
+              <w:rPr>
+                <w:rFonts w:ascii="Palatino Linotype" w:hAnsi="Palatino Linotype"/>
+                <w:b/>
+                <w:bCs/>
+                <w:sz w:val="20"/>
+                <w:szCs w:val="20"/>
+              </w:rPr>
+              <w:t xml:space="preserve"> </w:t>
+            </w:r>
+            <w:proofErr w:type="spellStart"/>
+            <w:r>
+              <w:rPr>
+                <w:rFonts w:ascii="Palatino Linotype" w:hAnsi="Palatino Linotype"/>
+                <w:b/>
+                <w:bCs/>
+                <w:sz w:val="20"/>
+                <w:szCs w:val="20"/>
+              </w:rPr>
+              <w:t>endfor</w:t>
+            </w:r>
+            <w:proofErr w:type="spellEnd"/>
+            <w:r>
+              <w:rPr>
+                <w:rFonts w:ascii="Palatino Linotype" w:hAnsi="Palatino Linotype"/>
+                <w:b/>
+                <w:bCs/>
+                <w:sz w:val="20"/>
+                <w:szCs w:val="20"/>
+              </w:rPr>
+              <w:t xml:space="preserve"> %}</w:t>
             </w:r>
           </w:p>
         </w:tc>
@@ -2509,7 +3654,51 @@
                 <w:sz w:val="20"/>
                 <w:szCs w:val="20"/>
               </w:rPr>
-              <w:t>{%tc for charge in charges_list %}</w:t>
+              <w:t>{%</w:t>
+            </w:r>
+            <w:proofErr w:type="spellStart"/>
+            <w:r>
+              <w:rPr>
+                <w:rFonts w:ascii="Palatino Linotype" w:hAnsi="Palatino Linotype"/>
+                <w:b/>
+                <w:bCs/>
+                <w:sz w:val="20"/>
+                <w:szCs w:val="20"/>
+              </w:rPr>
+              <w:t>tc</w:t>
+            </w:r>
+            <w:proofErr w:type="spellEnd"/>
+            <w:r>
+              <w:rPr>
+                <w:rFonts w:ascii="Palatino Linotype" w:hAnsi="Palatino Linotype"/>
+                <w:b/>
+                <w:bCs/>
+                <w:sz w:val="20"/>
+                <w:szCs w:val="20"/>
+              </w:rPr>
+              <w:t xml:space="preserve"> for charge in </w:t>
+            </w:r>
+            <w:proofErr w:type="spellStart"/>
+            <w:r>
+              <w:rPr>
+                <w:rFonts w:ascii="Palatino Linotype" w:hAnsi="Palatino Linotype"/>
+                <w:b/>
+                <w:bCs/>
+                <w:sz w:val="20"/>
+                <w:szCs w:val="20"/>
+              </w:rPr>
+              <w:t>charges_list</w:t>
+            </w:r>
+            <w:proofErr w:type="spellEnd"/>
+            <w:r>
+              <w:rPr>
+                <w:rFonts w:ascii="Palatino Linotype" w:hAnsi="Palatino Linotype"/>
+                <w:b/>
+                <w:bCs/>
+                <w:sz w:val="20"/>
+                <w:szCs w:val="20"/>
+              </w:rPr>
+              <w:t xml:space="preserve"> %}</w:t>
             </w:r>
           </w:p>
         </w:tc>
@@ -2547,7 +3736,18 @@
                 <w:sz w:val="20"/>
                 <w:szCs w:val="20"/>
               </w:rPr>
-              <w:t>{{ charge.</w:t>
+              <w:t xml:space="preserve">{{ </w:t>
+            </w:r>
+            <w:proofErr w:type="spellStart"/>
+            <w:r>
+              <w:rPr>
+                <w:rFonts w:ascii="Palatino Linotype" w:hAnsi="Palatino Linotype"/>
+                <w:b/>
+                <w:bCs/>
+                <w:sz w:val="20"/>
+                <w:szCs w:val="20"/>
+              </w:rPr>
+              <w:t>charge.</w:t>
             </w:r>
             <w:r>
               <w:rPr>
@@ -2559,6 +3759,7 @@
               </w:rPr>
               <w:t>jail_days</w:t>
             </w:r>
+            <w:proofErr w:type="spellEnd"/>
             <w:r>
               <w:rPr>
                 <w:rFonts w:ascii="Palatino Linotype" w:hAnsi="Palatino Linotype"/>
@@ -2605,7 +3806,51 @@
                 <w:sz w:val="20"/>
                 <w:szCs w:val="20"/>
               </w:rPr>
-              <w:t>{%tc endfor %}</w:t>
+              <w:t>{%</w:t>
+            </w:r>
+            <w:proofErr w:type="spellStart"/>
+            <w:r>
+              <w:rPr>
+                <w:rFonts w:ascii="Palatino Linotype" w:hAnsi="Palatino Linotype"/>
+                <w:b/>
+                <w:bCs/>
+                <w:sz w:val="20"/>
+                <w:szCs w:val="20"/>
+              </w:rPr>
+              <w:t>tc</w:t>
+            </w:r>
+            <w:proofErr w:type="spellEnd"/>
+            <w:r>
+              <w:rPr>
+                <w:rFonts w:ascii="Palatino Linotype" w:hAnsi="Palatino Linotype"/>
+                <w:b/>
+                <w:bCs/>
+                <w:sz w:val="20"/>
+                <w:szCs w:val="20"/>
+              </w:rPr>
+              <w:t xml:space="preserve"> </w:t>
+            </w:r>
+            <w:proofErr w:type="spellStart"/>
+            <w:r>
+              <w:rPr>
+                <w:rFonts w:ascii="Palatino Linotype" w:hAnsi="Palatino Linotype"/>
+                <w:b/>
+                <w:bCs/>
+                <w:sz w:val="20"/>
+                <w:szCs w:val="20"/>
+              </w:rPr>
+              <w:t>endfor</w:t>
+            </w:r>
+            <w:proofErr w:type="spellEnd"/>
+            <w:r>
+              <w:rPr>
+                <w:rFonts w:ascii="Palatino Linotype" w:hAnsi="Palatino Linotype"/>
+                <w:b/>
+                <w:bCs/>
+                <w:sz w:val="20"/>
+                <w:szCs w:val="20"/>
+              </w:rPr>
+              <w:t xml:space="preserve"> %}</w:t>
             </w:r>
           </w:p>
         </w:tc>
@@ -2706,7 +3951,51 @@
                 <w:sz w:val="20"/>
                 <w:szCs w:val="20"/>
               </w:rPr>
-              <w:t>{%tc for charge in charges_list %}</w:t>
+              <w:t>{%</w:t>
+            </w:r>
+            <w:proofErr w:type="spellStart"/>
+            <w:r>
+              <w:rPr>
+                <w:rFonts w:ascii="Palatino Linotype" w:hAnsi="Palatino Linotype"/>
+                <w:b/>
+                <w:bCs/>
+                <w:sz w:val="20"/>
+                <w:szCs w:val="20"/>
+              </w:rPr>
+              <w:t>tc</w:t>
+            </w:r>
+            <w:proofErr w:type="spellEnd"/>
+            <w:r>
+              <w:rPr>
+                <w:rFonts w:ascii="Palatino Linotype" w:hAnsi="Palatino Linotype"/>
+                <w:b/>
+                <w:bCs/>
+                <w:sz w:val="20"/>
+                <w:szCs w:val="20"/>
+              </w:rPr>
+              <w:t xml:space="preserve"> for charge in </w:t>
+            </w:r>
+            <w:proofErr w:type="spellStart"/>
+            <w:r>
+              <w:rPr>
+                <w:rFonts w:ascii="Palatino Linotype" w:hAnsi="Palatino Linotype"/>
+                <w:b/>
+                <w:bCs/>
+                <w:sz w:val="20"/>
+                <w:szCs w:val="20"/>
+              </w:rPr>
+              <w:t>charges_list</w:t>
+            </w:r>
+            <w:proofErr w:type="spellEnd"/>
+            <w:r>
+              <w:rPr>
+                <w:rFonts w:ascii="Palatino Linotype" w:hAnsi="Palatino Linotype"/>
+                <w:b/>
+                <w:bCs/>
+                <w:sz w:val="20"/>
+                <w:szCs w:val="20"/>
+              </w:rPr>
+              <w:t xml:space="preserve"> %}</w:t>
             </w:r>
           </w:p>
         </w:tc>
@@ -2744,7 +4033,18 @@
                 <w:sz w:val="20"/>
                 <w:szCs w:val="20"/>
               </w:rPr>
-              <w:t>{{ charge.</w:t>
+              <w:t xml:space="preserve">{{ </w:t>
+            </w:r>
+            <w:proofErr w:type="spellStart"/>
+            <w:r>
+              <w:rPr>
+                <w:rFonts w:ascii="Palatino Linotype" w:hAnsi="Palatino Linotype"/>
+                <w:b/>
+                <w:bCs/>
+                <w:sz w:val="20"/>
+                <w:szCs w:val="20"/>
+              </w:rPr>
+              <w:t>charge.</w:t>
             </w:r>
             <w:r>
               <w:rPr>
@@ -2764,7 +4064,18 @@
                 <w:sz w:val="20"/>
                 <w:szCs w:val="20"/>
               </w:rPr>
-              <w:t>_suspended }}</w:t>
+              <w:t>_suspended</w:t>
+            </w:r>
+            <w:proofErr w:type="spellEnd"/>
+            <w:r>
+              <w:rPr>
+                <w:rFonts w:ascii="Palatino Linotype" w:hAnsi="Palatino Linotype"/>
+                <w:b/>
+                <w:bCs/>
+                <w:sz w:val="20"/>
+                <w:szCs w:val="20"/>
+              </w:rPr>
+              <w:t xml:space="preserve"> }}</w:t>
             </w:r>
           </w:p>
         </w:tc>
@@ -2802,7 +4113,51 @@
                 <w:sz w:val="20"/>
                 <w:szCs w:val="20"/>
               </w:rPr>
-              <w:t>{%tc endfor %}</w:t>
+              <w:t>{%</w:t>
+            </w:r>
+            <w:proofErr w:type="spellStart"/>
+            <w:r>
+              <w:rPr>
+                <w:rFonts w:ascii="Palatino Linotype" w:hAnsi="Palatino Linotype"/>
+                <w:b/>
+                <w:bCs/>
+                <w:sz w:val="20"/>
+                <w:szCs w:val="20"/>
+              </w:rPr>
+              <w:t>tc</w:t>
+            </w:r>
+            <w:proofErr w:type="spellEnd"/>
+            <w:r>
+              <w:rPr>
+                <w:rFonts w:ascii="Palatino Linotype" w:hAnsi="Palatino Linotype"/>
+                <w:b/>
+                <w:bCs/>
+                <w:sz w:val="20"/>
+                <w:szCs w:val="20"/>
+              </w:rPr>
+              <w:t xml:space="preserve"> </w:t>
+            </w:r>
+            <w:proofErr w:type="spellStart"/>
+            <w:r>
+              <w:rPr>
+                <w:rFonts w:ascii="Palatino Linotype" w:hAnsi="Palatino Linotype"/>
+                <w:b/>
+                <w:bCs/>
+                <w:sz w:val="20"/>
+                <w:szCs w:val="20"/>
+              </w:rPr>
+              <w:t>endfor</w:t>
+            </w:r>
+            <w:proofErr w:type="spellEnd"/>
+            <w:r>
+              <w:rPr>
+                <w:rFonts w:ascii="Palatino Linotype" w:hAnsi="Palatino Linotype"/>
+                <w:b/>
+                <w:bCs/>
+                <w:sz w:val="20"/>
+                <w:szCs w:val="20"/>
+              </w:rPr>
+              <w:t xml:space="preserve"> %}</w:t>
             </w:r>
           </w:p>
         </w:tc>
@@ -2837,7 +4192,25 @@
           <w:sz w:val="20"/>
           <w:szCs w:val="20"/>
         </w:rPr>
-        <w:t>{% if diversion.restitution_ordered is true %}</w:t>
+        <w:t xml:space="preserve">{% if </w:t>
+      </w:r>
+      <w:proofErr w:type="spellStart"/>
+      <w:r>
+        <w:rPr>
+          <w:rFonts w:ascii="Palatino Linotype" w:hAnsi="Palatino Linotype"/>
+          <w:sz w:val="20"/>
+          <w:szCs w:val="20"/>
+        </w:rPr>
+        <w:t>diversion.restitution_ordered</w:t>
+      </w:r>
+      <w:proofErr w:type="spellEnd"/>
+      <w:r>
+        <w:rPr>
+          <w:rFonts w:ascii="Palatino Linotype" w:hAnsi="Palatino Linotype"/>
+          <w:sz w:val="20"/>
+          <w:szCs w:val="20"/>
+        </w:rPr>
+        <w:t xml:space="preserve"> is true %}</w:t>
       </w:r>
       <w:r>
         <w:rPr>
@@ -2855,7 +4228,61 @@
           <w:sz w:val="20"/>
           <w:szCs w:val="20"/>
         </w:rPr>
-        <w:t xml:space="preserve"> The Defendant must pay restitution in the amount of {{ diversion.pay_restitution_amount }} to {{ diversion.pay_restitution_to }} no later than {{ diversion.diversion_fine_pay_date }} in order to successfully complete the diversion program. {{‘\n\n’}}{% endif %}</w:t>
+        <w:t xml:space="preserve"> The Defendant must pay restitution in the amount of {{ </w:t>
+      </w:r>
+      <w:proofErr w:type="spellStart"/>
+      <w:r>
+        <w:rPr>
+          <w:rFonts w:ascii="Palatino Linotype" w:hAnsi="Palatino Linotype"/>
+          <w:sz w:val="20"/>
+          <w:szCs w:val="20"/>
+        </w:rPr>
+        <w:t>diversion.pay_restitution_amount</w:t>
+      </w:r>
+      <w:proofErr w:type="spellEnd"/>
+      <w:r>
+        <w:rPr>
+          <w:rFonts w:ascii="Palatino Linotype" w:hAnsi="Palatino Linotype"/>
+          <w:sz w:val="20"/>
+          <w:szCs w:val="20"/>
+        </w:rPr>
+        <w:t xml:space="preserve"> }} to {{ </w:t>
+      </w:r>
+      <w:proofErr w:type="spellStart"/>
+      <w:r>
+        <w:rPr>
+          <w:rFonts w:ascii="Palatino Linotype" w:hAnsi="Palatino Linotype"/>
+          <w:sz w:val="20"/>
+          <w:szCs w:val="20"/>
+        </w:rPr>
+        <w:t>diversion.pay_restitution_to</w:t>
+      </w:r>
+      <w:proofErr w:type="spellEnd"/>
+      <w:r>
+        <w:rPr>
+          <w:rFonts w:ascii="Palatino Linotype" w:hAnsi="Palatino Linotype"/>
+          <w:sz w:val="20"/>
+          <w:szCs w:val="20"/>
+        </w:rPr>
+        <w:t xml:space="preserve"> }} no later than {{ </w:t>
+      </w:r>
+      <w:proofErr w:type="spellStart"/>
+      <w:r>
+        <w:rPr>
+          <w:rFonts w:ascii="Palatino Linotype" w:hAnsi="Palatino Linotype"/>
+          <w:sz w:val="20"/>
+          <w:szCs w:val="20"/>
+        </w:rPr>
+        <w:t>diversion.diversion_fine_pay_date</w:t>
+      </w:r>
+      <w:proofErr w:type="spellEnd"/>
+      <w:r>
+        <w:rPr>
+          <w:rFonts w:ascii="Palatino Linotype" w:hAnsi="Palatino Linotype"/>
+          <w:sz w:val="20"/>
+          <w:szCs w:val="20"/>
+        </w:rPr>
+        <w:t xml:space="preserve"> }} in order to successfully complete the diversion program. {{‘\n\n’}}{% endif %}</w:t>
       </w:r>
       <w:r>
         <w:rPr>
@@ -2937,8 +4364,9 @@
           <w:szCs w:val="20"/>
           <w:u w:val="single"/>
         </w:rPr>
-        <w:t>the {{ diversion.program_name }}</w:t>
-      </w:r>
+        <w:t xml:space="preserve">the {{ </w:t>
+      </w:r>
+      <w:proofErr w:type="spellStart"/>
       <w:r>
         <w:rPr>
           <w:rFonts w:ascii="Palatino Linotype" w:hAnsi="Palatino Linotype"/>
@@ -2946,6 +4374,25 @@
           <w:szCs w:val="20"/>
           <w:u w:val="single"/>
         </w:rPr>
+        <w:t>diversion.program_name</w:t>
+      </w:r>
+      <w:proofErr w:type="spellEnd"/>
+      <w:r>
+        <w:rPr>
+          <w:rFonts w:ascii="Palatino Linotype" w:hAnsi="Palatino Linotype"/>
+          <w:sz w:val="20"/>
+          <w:szCs w:val="20"/>
+          <w:u w:val="single"/>
+        </w:rPr>
+        <w:t xml:space="preserve"> }}</w:t>
+      </w:r>
+      <w:r>
+        <w:rPr>
+          <w:rFonts w:ascii="Palatino Linotype" w:hAnsi="Palatino Linotype"/>
+          <w:sz w:val="20"/>
+          <w:szCs w:val="20"/>
+          <w:u w:val="single"/>
+        </w:rPr>
         <w:t xml:space="preserve"> is successfully completed</w:t>
       </w:r>
       <w:r>
@@ -2964,7 +4411,27 @@
           <w:sz w:val="20"/>
           <w:szCs w:val="20"/>
         </w:rPr>
-        <w:t xml:space="preserve"> If Defendant does not successfully complete the {{ diversion.program_name }}</w:t>
+        <w:t xml:space="preserve"> If Defendant does not successfully complete the {{ </w:t>
+      </w:r>
+      <w:proofErr w:type="spellStart"/>
+      <w:r>
+        <w:rPr>
+          <w:rFonts w:ascii="Palatino Linotype" w:hAnsi="Palatino Linotype"/>
+          <w:bCs/>
+          <w:sz w:val="20"/>
+          <w:szCs w:val="20"/>
+        </w:rPr>
+        <w:t>diversion.program_name</w:t>
+      </w:r>
+      <w:proofErr w:type="spellEnd"/>
+      <w:r>
+        <w:rPr>
+          <w:rFonts w:ascii="Palatino Linotype" w:hAnsi="Palatino Linotype"/>
+          <w:bCs/>
+          <w:sz w:val="20"/>
+          <w:szCs w:val="20"/>
+        </w:rPr>
+        <w:t xml:space="preserve"> }}</w:t>
       </w:r>
       <w:r>
         <w:rPr>
@@ -2999,7 +4466,43 @@
           <w:sz w:val="20"/>
           <w:szCs w:val="20"/>
         </w:rPr>
-        <w:t>{% if fra_in_file is not none %}{% if fra_in_court is not none %}</w:t>
+        <w:t xml:space="preserve">{% if </w:t>
+      </w:r>
+      <w:proofErr w:type="spellStart"/>
+      <w:r>
+        <w:rPr>
+          <w:rFonts w:ascii="Palatino Linotype" w:hAnsi="Palatino Linotype"/>
+          <w:sz w:val="20"/>
+          <w:szCs w:val="20"/>
+        </w:rPr>
+        <w:t>fra_in_file</w:t>
+      </w:r>
+      <w:proofErr w:type="spellEnd"/>
+      <w:r>
+        <w:rPr>
+          <w:rFonts w:ascii="Palatino Linotype" w:hAnsi="Palatino Linotype"/>
+          <w:sz w:val="20"/>
+          <w:szCs w:val="20"/>
+        </w:rPr>
+        <w:t xml:space="preserve"> is not none %}{% if </w:t>
+      </w:r>
+      <w:proofErr w:type="spellStart"/>
+      <w:r>
+        <w:rPr>
+          <w:rFonts w:ascii="Palatino Linotype" w:hAnsi="Palatino Linotype"/>
+          <w:sz w:val="20"/>
+          <w:szCs w:val="20"/>
+        </w:rPr>
+        <w:t>fra_in_court</w:t>
+      </w:r>
+      <w:proofErr w:type="spellEnd"/>
+      <w:r>
+        <w:rPr>
+          <w:rFonts w:ascii="Palatino Linotype" w:hAnsi="Palatino Linotype"/>
+          <w:sz w:val="20"/>
+          <w:szCs w:val="20"/>
+        </w:rPr>
+        <w:t xml:space="preserve"> is not none %}</w:t>
       </w:r>
       <w:r>
         <w:rPr>
@@ -3036,7 +4539,27 @@
           <w:sz w:val="20"/>
           <w:szCs w:val="20"/>
         </w:rPr>
-        <w:t xml:space="preserve">{% if fra_in_file is true %} </w:t>
+        <w:t xml:space="preserve">{% if </w:t>
+      </w:r>
+      <w:proofErr w:type="spellStart"/>
+      <w:r>
+        <w:rPr>
+          <w:rFonts w:ascii="Palatino Linotype" w:hAnsi="Palatino Linotype"/>
+          <w:bCs/>
+          <w:sz w:val="20"/>
+          <w:szCs w:val="20"/>
+        </w:rPr>
+        <w:t>fra_in_file</w:t>
+      </w:r>
+      <w:proofErr w:type="spellEnd"/>
+      <w:r>
+        <w:rPr>
+          <w:rFonts w:ascii="Palatino Linotype" w:hAnsi="Palatino Linotype"/>
+          <w:bCs/>
+          <w:sz w:val="20"/>
+          <w:szCs w:val="20"/>
+        </w:rPr>
+        <w:t xml:space="preserve"> is true %} </w:t>
       </w:r>
       <w:r>
         <w:rPr>
@@ -3053,7 +4576,27 @@
           <w:sz w:val="20"/>
           <w:szCs w:val="20"/>
         </w:rPr>
-        <w:t xml:space="preserve">{% endif %}{% if fra_in_court is true %} </w:t>
+        <w:t xml:space="preserve">{% endif %}{% if </w:t>
+      </w:r>
+      <w:proofErr w:type="spellStart"/>
+      <w:r>
+        <w:rPr>
+          <w:rFonts w:ascii="Palatino Linotype" w:hAnsi="Palatino Linotype"/>
+          <w:bCs/>
+          <w:sz w:val="20"/>
+          <w:szCs w:val="20"/>
+        </w:rPr>
+        <w:t>fra_in_court</w:t>
+      </w:r>
+      <w:proofErr w:type="spellEnd"/>
+      <w:r>
+        <w:rPr>
+          <w:rFonts w:ascii="Palatino Linotype" w:hAnsi="Palatino Linotype"/>
+          <w:bCs/>
+          <w:sz w:val="20"/>
+          <w:szCs w:val="20"/>
+        </w:rPr>
+        <w:t xml:space="preserve"> is true %} </w:t>
       </w:r>
       <w:r>
         <w:rPr>
@@ -3070,7 +4613,47 @@
           <w:sz w:val="20"/>
           <w:szCs w:val="20"/>
         </w:rPr>
-        <w:t>{% endif %}{% if fra_in_file is false %}{% if fra_in_court is false %}</w:t>
+        <w:t xml:space="preserve">{% endif %}{% if </w:t>
+      </w:r>
+      <w:proofErr w:type="spellStart"/>
+      <w:r>
+        <w:rPr>
+          <w:rFonts w:ascii="Palatino Linotype" w:hAnsi="Palatino Linotype"/>
+          <w:bCs/>
+          <w:sz w:val="20"/>
+          <w:szCs w:val="20"/>
+        </w:rPr>
+        <w:t>fra_in_file</w:t>
+      </w:r>
+      <w:proofErr w:type="spellEnd"/>
+      <w:r>
+        <w:rPr>
+          <w:rFonts w:ascii="Palatino Linotype" w:hAnsi="Palatino Linotype"/>
+          <w:bCs/>
+          <w:sz w:val="20"/>
+          <w:szCs w:val="20"/>
+        </w:rPr>
+        <w:t xml:space="preserve"> is false %}{% if </w:t>
+      </w:r>
+      <w:proofErr w:type="spellStart"/>
+      <w:r>
+        <w:rPr>
+          <w:rFonts w:ascii="Palatino Linotype" w:hAnsi="Palatino Linotype"/>
+          <w:bCs/>
+          <w:sz w:val="20"/>
+          <w:szCs w:val="20"/>
+        </w:rPr>
+        <w:t>fra_in_court</w:t>
+      </w:r>
+      <w:proofErr w:type="spellEnd"/>
+      <w:r>
+        <w:rPr>
+          <w:rFonts w:ascii="Palatino Linotype" w:hAnsi="Palatino Linotype"/>
+          <w:bCs/>
+          <w:sz w:val="20"/>
+          <w:szCs w:val="20"/>
+        </w:rPr>
+        <w:t xml:space="preserve"> is false %}</w:t>
       </w:r>
       <w:r>
         <w:rPr>
@@ -3106,6 +4689,7 @@
         </w:rPr>
         <w:t xml:space="preserve">{% if </w:t>
       </w:r>
+      <w:proofErr w:type="spellStart"/>
       <w:r>
         <w:rPr>
           <w:rFonts w:ascii="Palatino Linotype" w:hAnsi="Palatino Linotype"/>
@@ -3138,6 +4722,7 @@
         </w:rPr>
         <w:t>ordered</w:t>
       </w:r>
+      <w:proofErr w:type="spellEnd"/>
       <w:r>
         <w:rPr>
           <w:rFonts w:ascii="Palatino Linotype" w:hAnsi="Palatino Linotype"/>
@@ -3180,6 +4765,7 @@
         </w:rPr>
         <w:t xml:space="preserve">{{ </w:t>
       </w:r>
+      <w:proofErr w:type="spellStart"/>
       <w:r>
         <w:rPr>
           <w:rFonts w:ascii="Palatino Linotype" w:hAnsi="Palatino Linotype"/>
@@ -3188,6 +4774,7 @@
         </w:rPr>
         <w:t>diversion.other_conditions_text</w:t>
       </w:r>
+      <w:proofErr w:type="spellEnd"/>
       <w:r>
         <w:rPr>
           <w:rFonts w:ascii="Palatino Linotype" w:hAnsi="Palatino Linotype"/>
@@ -3303,7 +4890,7 @@
         </w:rPr>
         <w:tab/>
       </w:r>
-      <w:bookmarkStart w:id="0" w:name="_Hlk160191650"/>
+      <w:bookmarkStart w:id="1" w:name="_Hlk160191650"/>
       <w:r>
         <w:rPr>
           <w:rFonts w:ascii="Palatino Linotype" w:hAnsi="Palatino Linotype"/>
@@ -3363,7 +4950,7 @@
         </w:rPr>
         <w:fldChar w:fldCharType="end"/>
       </w:r>
-      <w:bookmarkEnd w:id="0"/>
+      <w:bookmarkEnd w:id="1"/>
     </w:p>
     <w:p>
       <w:pPr>
@@ -3401,15 +4988,33 @@
           <w:sz w:val="20"/>
           <w:szCs w:val="20"/>
         </w:rPr>
-        <w:t>{{ judicial_officer.officer_</w:t>
-      </w:r>
-      <w:r>
-        <w:rPr>
-          <w:rFonts w:ascii="Palatino Linotype" w:hAnsi="Palatino Linotype"/>
-          <w:sz w:val="20"/>
-          <w:szCs w:val="20"/>
-        </w:rPr>
-        <w:t>type }}</w:t>
+        <w:t xml:space="preserve">{{ </w:t>
+      </w:r>
+      <w:proofErr w:type="spellStart"/>
+      <w:r>
+        <w:rPr>
+          <w:rFonts w:ascii="Palatino Linotype" w:hAnsi="Palatino Linotype"/>
+          <w:sz w:val="20"/>
+          <w:szCs w:val="20"/>
+        </w:rPr>
+        <w:t>judicial_officer.officer_</w:t>
+      </w:r>
+      <w:r>
+        <w:rPr>
+          <w:rFonts w:ascii="Palatino Linotype" w:hAnsi="Palatino Linotype"/>
+          <w:sz w:val="20"/>
+          <w:szCs w:val="20"/>
+        </w:rPr>
+        <w:t>type</w:t>
+      </w:r>
+      <w:proofErr w:type="spellEnd"/>
+      <w:r>
+        <w:rPr>
+          <w:rFonts w:ascii="Palatino Linotype" w:hAnsi="Palatino Linotype"/>
+          <w:sz w:val="20"/>
+          <w:szCs w:val="20"/>
+        </w:rPr>
+        <w:t xml:space="preserve"> }}</w:t>
       </w:r>
       <w:r>
         <w:rPr>
@@ -3425,7 +5030,16 @@
           <w:sz w:val="20"/>
           <w:szCs w:val="20"/>
         </w:rPr>
-        <w:t>{{ judicial_officer</w:t>
+        <w:t xml:space="preserve">{{ </w:t>
+      </w:r>
+      <w:proofErr w:type="spellStart"/>
+      <w:r>
+        <w:rPr>
+          <w:rFonts w:ascii="Palatino Linotype" w:hAnsi="Palatino Linotype"/>
+          <w:sz w:val="20"/>
+          <w:szCs w:val="20"/>
+        </w:rPr>
+        <w:t>judicial_officer</w:t>
       </w:r>
       <w:r>
         <w:rPr>
@@ -3435,6 +5049,7 @@
         </w:rPr>
         <w:t>.first_name</w:t>
       </w:r>
+      <w:proofErr w:type="spellEnd"/>
       <w:r>
         <w:rPr>
           <w:rFonts w:ascii="Palatino Linotype" w:hAnsi="Palatino Linotype"/>
@@ -3457,7 +5072,16 @@
           <w:sz w:val="20"/>
           <w:szCs w:val="20"/>
         </w:rPr>
-        <w:t>{{ judicial_officer</w:t>
+        <w:t xml:space="preserve">{{ </w:t>
+      </w:r>
+      <w:proofErr w:type="spellStart"/>
+      <w:r>
+        <w:rPr>
+          <w:rFonts w:ascii="Palatino Linotype" w:hAnsi="Palatino Linotype"/>
+          <w:sz w:val="20"/>
+          <w:szCs w:val="20"/>
+        </w:rPr>
+        <w:t>judicial_officer</w:t>
       </w:r>
       <w:r>
         <w:rPr>
@@ -3467,6 +5091,7 @@
         </w:rPr>
         <w:t>.last_name</w:t>
       </w:r>
+      <w:proofErr w:type="spellEnd"/>
       <w:r>
         <w:rPr>
           <w:rFonts w:ascii="Palatino Linotype" w:hAnsi="Palatino Linotype"/>
@@ -3512,7 +5137,17 @@
           <w:sz w:val="20"/>
           <w:szCs w:val="20"/>
         </w:rPr>
-        <w:t>% if judicial_of</w:t>
+        <w:t xml:space="preserve">% if </w:t>
+      </w:r>
+      <w:proofErr w:type="spellStart"/>
+      <w:r>
+        <w:rPr>
+          <w:rFonts w:ascii="Palatino Linotype" w:hAnsi="Palatino Linotype"/>
+          <w:bCs/>
+          <w:sz w:val="20"/>
+          <w:szCs w:val="20"/>
+        </w:rPr>
+        <w:t>judicial_of</w:t>
       </w:r>
       <w:r>
         <w:rPr>
@@ -3539,7 +5174,17 @@
           <w:sz w:val="20"/>
           <w:szCs w:val="20"/>
         </w:rPr>
-        <w:t>_type  ==  ‘Magistrate’ %}</w:t>
+        <w:t>_type</w:t>
+      </w:r>
+      <w:proofErr w:type="spellEnd"/>
+      <w:r>
+        <w:rPr>
+          <w:rFonts w:ascii="Palatino Linotype" w:hAnsi="Palatino Linotype"/>
+          <w:bCs/>
+          <w:sz w:val="20"/>
+          <w:szCs w:val="20"/>
+        </w:rPr>
+        <w:t xml:space="preserve">  ==  ‘Magistrate’ %}</w:t>
       </w:r>
     </w:p>
     <w:p>
@@ -3566,7 +5211,6 @@
           <w:sz w:val="19"/>
           <w:szCs w:val="19"/>
         </w:rPr>
-        <w:lastRenderedPageBreak/>
         <w:t xml:space="preserve">Pursuant to Criminal Rule 19(D) and Traffic Rule 14, written objections to this magistrate’s decision must be filed within </w:t>
       </w:r>
       <w:r>
@@ -3600,7 +5244,19 @@
           <w:sz w:val="19"/>
           <w:szCs w:val="19"/>
         </w:rPr>
-        <w:t xml:space="preserve">A party shall not assign as error on appeal the court’s adoption of this decision unless the party timely </w:t>
+        <w:t xml:space="preserve">A </w:t>
+      </w:r>
+      <w:r>
+        <w:rPr>
+          <w:rFonts w:ascii="Palatino Linotype" w:hAnsi="Palatino Linotype"/>
+          <w:b/>
+          <w:bCs/>
+          <w:i/>
+          <w:sz w:val="19"/>
+          <w:szCs w:val="19"/>
+        </w:rPr>
+        <w:lastRenderedPageBreak/>
+        <w:t xml:space="preserve">party shall not assign as error on appeal the court’s adoption of this decision unless the party timely </w:t>
       </w:r>
       <w:r>
         <w:rPr>
@@ -3698,7 +5354,43 @@
           <w:sz w:val="16"/>
           <w:szCs w:val="16"/>
         </w:rPr>
-        <w:t>Prosecutor’s Office: PS    OM     EM; Defendant’s Attorney: PS     OM     EM; {{ defendant.first_name }} {{ defendant.last_name}}: PS     OM     EM; Community Control: PS    EM; County Jail: PS   EM;</w:t>
+        <w:t xml:space="preserve">Prosecutor’s Office: PS    OM     EM; Defendant’s Attorney: PS     OM     EM; {{ </w:t>
+      </w:r>
+      <w:proofErr w:type="spellStart"/>
+      <w:r>
+        <w:rPr>
+          <w:rFonts w:ascii="Palatino Linotype" w:hAnsi="Palatino Linotype"/>
+          <w:sz w:val="16"/>
+          <w:szCs w:val="16"/>
+        </w:rPr>
+        <w:t>defendant.first_name</w:t>
+      </w:r>
+      <w:proofErr w:type="spellEnd"/>
+      <w:r>
+        <w:rPr>
+          <w:rFonts w:ascii="Palatino Linotype" w:hAnsi="Palatino Linotype"/>
+          <w:sz w:val="16"/>
+          <w:szCs w:val="16"/>
+        </w:rPr>
+        <w:t xml:space="preserve"> }} {{ </w:t>
+      </w:r>
+      <w:proofErr w:type="spellStart"/>
+      <w:r>
+        <w:rPr>
+          <w:rFonts w:ascii="Palatino Linotype" w:hAnsi="Palatino Linotype"/>
+          <w:sz w:val="16"/>
+          <w:szCs w:val="16"/>
+        </w:rPr>
+        <w:t>defendant.last_name</w:t>
+      </w:r>
+      <w:proofErr w:type="spellEnd"/>
+      <w:r>
+        <w:rPr>
+          <w:rFonts w:ascii="Palatino Linotype" w:hAnsi="Palatino Linotype"/>
+          <w:sz w:val="16"/>
+          <w:szCs w:val="16"/>
+        </w:rPr>
+        <w:t>}}: PS     OM     EM; Community Control: PS    EM; County Jail: PS   EM;</w:t>
       </w:r>
     </w:p>
     <w:p>
@@ -3740,7 +5432,7 @@
 </file>
 
 <file path=word/endnotes.xml><?xml version="1.0" encoding="utf-8"?>
-<w:endnotes xmlns:wpc="http://schemas.microsoft.com/office/word/2010/wordprocessingCanvas" xmlns:cx="http://schemas.microsoft.com/office/drawing/2014/chartex" xmlns:cx1="http://schemas.microsoft.com/office/drawing/2015/9/8/chartex" xmlns:cx2="http://schemas.microsoft.com/office/drawing/2015/10/21/chartex" xmlns:cx3="http://schemas.microsoft.com/office/drawing/2016/5/9/chartex" xmlns:cx4="http://schemas.microsoft.com/office/drawing/2016/5/10/chartex" xmlns:cx5="http://schemas.microsoft.com/office/drawing/2016/5/11/chartex" xmlns:cx6="http://schemas.microsoft.com/office/drawing/2016/5/12/chartex" xmlns:cx7="http://schemas.microsoft.com/office/drawing/2016/5/13/chartex" xmlns:cx8="http://schemas.microsoft.com/office/drawing/2016/5/14/chartex" xmlns:mc="http://schemas.openxmlformats.org/markup-compatibility/2006" xmlns:aink="http://schemas.microsoft.com/office/drawing/2016/ink" xmlns:am3d="http://schemas.microsoft.com/office/drawing/2017/model3d" xmlns:o="urn:schemas-microsoft-com:office:office" xmlns:oel="http://schemas.microsoft.com/office/2019/extlst" xmlns:r="http://schemas.openxmlformats.org/officeDocument/2006/relationships" xmlns:m="http://schemas.openxmlformats.org/officeDocument/2006/math" xmlns:v="urn:schemas-microsoft-com:vml" xmlns:wp14="http://schemas.microsoft.com/office/word/2010/wordprocessingDrawing" xmlns:wp="http://schemas.openxmlformats.org/drawingml/2006/wordprocessingDrawing" xmlns:w10="urn:schemas-microsoft-com:office:word" xmlns:w="http://schemas.openxmlformats.org/wordprocessingml/2006/main" xmlns:w14="http://schemas.microsoft.com/office/word/2010/wordml" xmlns:w15="http://schemas.microsoft.com/office/word/2012/wordml" xmlns:w16cex="http://schemas.microsoft.com/office/word/2018/wordml/cex" xmlns:w16cid="http://schemas.microsoft.com/office/word/2016/wordml/cid" xmlns:w16="http://schemas.microsoft.com/office/word/2018/wordml" xmlns:w16sdtdh="http://schemas.microsoft.com/office/word/2020/wordml/sdtdatahash" xmlns:w16se="http://schemas.microsoft.com/office/word/2015/wordml/symex" xmlns:wpg="http://schemas.microsoft.com/office/word/2010/wordprocessingGroup" xmlns:wpi="http://schemas.microsoft.com/office/word/2010/wordprocessingInk" xmlns:wne="http://schemas.microsoft.com/office/word/2006/wordml" xmlns:wps="http://schemas.microsoft.com/office/word/2010/wordprocessingShape" mc:Ignorable="w14 w15 w16se w16cid w16 w16cex w16sdtdh wp14">
+<w:endnotes xmlns:wpc="http://schemas.microsoft.com/office/word/2010/wordprocessingCanvas" xmlns:cx="http://schemas.microsoft.com/office/drawing/2014/chartex" xmlns:cx1="http://schemas.microsoft.com/office/drawing/2015/9/8/chartex" xmlns:cx2="http://schemas.microsoft.com/office/drawing/2015/10/21/chartex" xmlns:cx3="http://schemas.microsoft.com/office/drawing/2016/5/9/chartex" xmlns:cx4="http://schemas.microsoft.com/office/drawing/2016/5/10/chartex" xmlns:cx5="http://schemas.microsoft.com/office/drawing/2016/5/11/chartex" xmlns:cx6="http://schemas.microsoft.com/office/drawing/2016/5/12/chartex" xmlns:cx7="http://schemas.microsoft.com/office/drawing/2016/5/13/chartex" xmlns:cx8="http://schemas.microsoft.com/office/drawing/2016/5/14/chartex" xmlns:mc="http://schemas.openxmlformats.org/markup-compatibility/2006" xmlns:aink="http://schemas.microsoft.com/office/drawing/2016/ink" xmlns:am3d="http://schemas.microsoft.com/office/drawing/2017/model3d" xmlns:o="urn:schemas-microsoft-com:office:office" xmlns:oel="http://schemas.microsoft.com/office/2019/extlst" xmlns:r="http://schemas.openxmlformats.org/officeDocument/2006/relationships" xmlns:m="http://schemas.openxmlformats.org/officeDocument/2006/math" xmlns:v="urn:schemas-microsoft-com:vml" xmlns:wp14="http://schemas.microsoft.com/office/word/2010/wordprocessingDrawing" xmlns:wp="http://schemas.openxmlformats.org/drawingml/2006/wordprocessingDrawing" xmlns:w10="urn:schemas-microsoft-com:office:word" xmlns:w="http://schemas.openxmlformats.org/wordprocessingml/2006/main" xmlns:w14="http://schemas.microsoft.com/office/word/2010/wordml" xmlns:w15="http://schemas.microsoft.com/office/word/2012/wordml" xmlns:w16cex="http://schemas.microsoft.com/office/word/2018/wordml/cex" xmlns:w16cid="http://schemas.microsoft.com/office/word/2016/wordml/cid" xmlns:w16="http://schemas.microsoft.com/office/word/2018/wordml" xmlns:w16du="http://schemas.microsoft.com/office/word/2023/wordml/word16du" xmlns:w16sdtdh="http://schemas.microsoft.com/office/word/2020/wordml/sdtdatahash" xmlns:w16sdtfl="http://schemas.microsoft.com/office/word/2024/wordml/sdtformatlock" xmlns:w16se="http://schemas.microsoft.com/office/word/2015/wordml/symex" xmlns:wpg="http://schemas.microsoft.com/office/word/2010/wordprocessingGroup" xmlns:wpi="http://schemas.microsoft.com/office/word/2010/wordprocessingInk" xmlns:wne="http://schemas.microsoft.com/office/word/2006/wordml" xmlns:wps="http://schemas.microsoft.com/office/word/2010/wordprocessingShape" mc:Ignorable="w14 w15 w16se w16cid w16 w16cex w16sdtdh w16sdtfl w16du wp14">
   <w:endnote w:type="separator" w:id="-1">
     <w:p>
       <w:r>
@@ -3759,7 +5451,7 @@
 </file>
 
 <file path=word/footer1.xml><?xml version="1.0" encoding="utf-8"?>
-<w:ftr xmlns:wpc="http://schemas.microsoft.com/office/word/2010/wordprocessingCanvas" xmlns:cx="http://schemas.microsoft.com/office/drawing/2014/chartex" xmlns:cx1="http://schemas.microsoft.com/office/drawing/2015/9/8/chartex" xmlns:cx2="http://schemas.microsoft.com/office/drawing/2015/10/21/chartex" xmlns:cx3="http://schemas.microsoft.com/office/drawing/2016/5/9/chartex" xmlns:cx4="http://schemas.microsoft.com/office/drawing/2016/5/10/chartex" xmlns:cx5="http://schemas.microsoft.com/office/drawing/2016/5/11/chartex" xmlns:cx6="http://schemas.microsoft.com/office/drawing/2016/5/12/chartex" xmlns:cx7="http://schemas.microsoft.com/office/drawing/2016/5/13/chartex" xmlns:cx8="http://schemas.microsoft.com/office/drawing/2016/5/14/chartex" xmlns:mc="http://schemas.openxmlformats.org/markup-compatibility/2006" xmlns:aink="http://schemas.microsoft.com/office/drawing/2016/ink" xmlns:am3d="http://schemas.microsoft.com/office/drawing/2017/model3d" xmlns:o="urn:schemas-microsoft-com:office:office" xmlns:oel="http://schemas.microsoft.com/office/2019/extlst" xmlns:r="http://schemas.openxmlformats.org/officeDocument/2006/relationships" xmlns:m="http://schemas.openxmlformats.org/officeDocument/2006/math" xmlns:v="urn:schemas-microsoft-com:vml" xmlns:wp14="http://schemas.microsoft.com/office/word/2010/wordprocessingDrawing" xmlns:wp="http://schemas.openxmlformats.org/drawingml/2006/wordprocessingDrawing" xmlns:w10="urn:schemas-microsoft-com:office:word" xmlns:w="http://schemas.openxmlformats.org/wordprocessingml/2006/main" xmlns:w14="http://schemas.microsoft.com/office/word/2010/wordml" xmlns:w15="http://schemas.microsoft.com/office/word/2012/wordml" xmlns:w16cex="http://schemas.microsoft.com/office/word/2018/wordml/cex" xmlns:w16cid="http://schemas.microsoft.com/office/word/2016/wordml/cid" xmlns:w16="http://schemas.microsoft.com/office/word/2018/wordml" xmlns:w16sdtdh="http://schemas.microsoft.com/office/word/2020/wordml/sdtdatahash" xmlns:w16se="http://schemas.microsoft.com/office/word/2015/wordml/symex" xmlns:wpg="http://schemas.microsoft.com/office/word/2010/wordprocessingGroup" xmlns:wpi="http://schemas.microsoft.com/office/word/2010/wordprocessingInk" xmlns:wne="http://schemas.microsoft.com/office/word/2006/wordml" xmlns:wps="http://schemas.microsoft.com/office/word/2010/wordprocessingShape" mc:Ignorable="w14 w15 w16se w16cid w16 w16cex w16sdtdh wp14">
+<w:ftr xmlns:wpc="http://schemas.microsoft.com/office/word/2010/wordprocessingCanvas" xmlns:cx="http://schemas.microsoft.com/office/drawing/2014/chartex" xmlns:cx1="http://schemas.microsoft.com/office/drawing/2015/9/8/chartex" xmlns:cx2="http://schemas.microsoft.com/office/drawing/2015/10/21/chartex" xmlns:cx3="http://schemas.microsoft.com/office/drawing/2016/5/9/chartex" xmlns:cx4="http://schemas.microsoft.com/office/drawing/2016/5/10/chartex" xmlns:cx5="http://schemas.microsoft.com/office/drawing/2016/5/11/chartex" xmlns:cx6="http://schemas.microsoft.com/office/drawing/2016/5/12/chartex" xmlns:cx7="http://schemas.microsoft.com/office/drawing/2016/5/13/chartex" xmlns:cx8="http://schemas.microsoft.com/office/drawing/2016/5/14/chartex" xmlns:mc="http://schemas.openxmlformats.org/markup-compatibility/2006" xmlns:aink="http://schemas.microsoft.com/office/drawing/2016/ink" xmlns:am3d="http://schemas.microsoft.com/office/drawing/2017/model3d" xmlns:o="urn:schemas-microsoft-com:office:office" xmlns:oel="http://schemas.microsoft.com/office/2019/extlst" xmlns:r="http://schemas.openxmlformats.org/officeDocument/2006/relationships" xmlns:m="http://schemas.openxmlformats.org/officeDocument/2006/math" xmlns:v="urn:schemas-microsoft-com:vml" xmlns:wp14="http://schemas.microsoft.com/office/word/2010/wordprocessingDrawing" xmlns:wp="http://schemas.openxmlformats.org/drawingml/2006/wordprocessingDrawing" xmlns:w10="urn:schemas-microsoft-com:office:word" xmlns:w="http://schemas.openxmlformats.org/wordprocessingml/2006/main" xmlns:w14="http://schemas.microsoft.com/office/word/2010/wordml" xmlns:w15="http://schemas.microsoft.com/office/word/2012/wordml" xmlns:w16cex="http://schemas.microsoft.com/office/word/2018/wordml/cex" xmlns:w16cid="http://schemas.microsoft.com/office/word/2016/wordml/cid" xmlns:w16="http://schemas.microsoft.com/office/word/2018/wordml" xmlns:w16du="http://schemas.microsoft.com/office/word/2023/wordml/word16du" xmlns:w16sdtdh="http://schemas.microsoft.com/office/word/2020/wordml/sdtdatahash" xmlns:w16sdtfl="http://schemas.microsoft.com/office/word/2024/wordml/sdtformatlock" xmlns:w16se="http://schemas.microsoft.com/office/word/2015/wordml/symex" xmlns:wpg="http://schemas.microsoft.com/office/word/2010/wordprocessingGroup" xmlns:wpi="http://schemas.microsoft.com/office/word/2010/wordprocessingInk" xmlns:wne="http://schemas.microsoft.com/office/word/2006/wordml" xmlns:wps="http://schemas.microsoft.com/office/word/2010/wordprocessingShape" mc:Ignorable="w14 w15 w16se w16cid w16 w16cex w16sdtdh w16sdtfl w16du wp14">
   <w:p>
     <w:pPr>
       <w:pStyle w:val="Footer"/>
@@ -3769,7 +5461,7 @@
 </file>
 
 <file path=word/footer2.xml><?xml version="1.0" encoding="utf-8"?>
-<w:ftr xmlns:wpc="http://schemas.microsoft.com/office/word/2010/wordprocessingCanvas" xmlns:cx="http://schemas.microsoft.com/office/drawing/2014/chartex" xmlns:cx1="http://schemas.microsoft.com/office/drawing/2015/9/8/chartex" xmlns:cx2="http://schemas.microsoft.com/office/drawing/2015/10/21/chartex" xmlns:cx3="http://schemas.microsoft.com/office/drawing/2016/5/9/chartex" xmlns:cx4="http://schemas.microsoft.com/office/drawing/2016/5/10/chartex" xmlns:cx5="http://schemas.microsoft.com/office/drawing/2016/5/11/chartex" xmlns:cx6="http://schemas.microsoft.com/office/drawing/2016/5/12/chartex" xmlns:cx7="http://schemas.microsoft.com/office/drawing/2016/5/13/chartex" xmlns:cx8="http://schemas.microsoft.com/office/drawing/2016/5/14/chartex" xmlns:mc="http://schemas.openxmlformats.org/markup-compatibility/2006" xmlns:aink="http://schemas.microsoft.com/office/drawing/2016/ink" xmlns:am3d="http://schemas.microsoft.com/office/drawing/2017/model3d" xmlns:o="urn:schemas-microsoft-com:office:office" xmlns:oel="http://schemas.microsoft.com/office/2019/extlst" xmlns:r="http://schemas.openxmlformats.org/officeDocument/2006/relationships" xmlns:m="http://schemas.openxmlformats.org/officeDocument/2006/math" xmlns:v="urn:schemas-microsoft-com:vml" xmlns:wp14="http://schemas.microsoft.com/office/word/2010/wordprocessingDrawing" xmlns:wp="http://schemas.openxmlformats.org/drawingml/2006/wordprocessingDrawing" xmlns:w10="urn:schemas-microsoft-com:office:word" xmlns:w="http://schemas.openxmlformats.org/wordprocessingml/2006/main" xmlns:w14="http://schemas.microsoft.com/office/word/2010/wordml" xmlns:w15="http://schemas.microsoft.com/office/word/2012/wordml" xmlns:w16cex="http://schemas.microsoft.com/office/word/2018/wordml/cex" xmlns:w16cid="http://schemas.microsoft.com/office/word/2016/wordml/cid" xmlns:w16="http://schemas.microsoft.com/office/word/2018/wordml" xmlns:w16sdtdh="http://schemas.microsoft.com/office/word/2020/wordml/sdtdatahash" xmlns:w16se="http://schemas.microsoft.com/office/word/2015/wordml/symex" xmlns:wpg="http://schemas.microsoft.com/office/word/2010/wordprocessingGroup" xmlns:wpi="http://schemas.microsoft.com/office/word/2010/wordprocessingInk" xmlns:wne="http://schemas.microsoft.com/office/word/2006/wordml" xmlns:wps="http://schemas.microsoft.com/office/word/2010/wordprocessingShape" mc:Ignorable="w14 w15 w16se w16cid w16 w16cex w16sdtdh wp14">
+<w:ftr xmlns:wpc="http://schemas.microsoft.com/office/word/2010/wordprocessingCanvas" xmlns:cx="http://schemas.microsoft.com/office/drawing/2014/chartex" xmlns:cx1="http://schemas.microsoft.com/office/drawing/2015/9/8/chartex" xmlns:cx2="http://schemas.microsoft.com/office/drawing/2015/10/21/chartex" xmlns:cx3="http://schemas.microsoft.com/office/drawing/2016/5/9/chartex" xmlns:cx4="http://schemas.microsoft.com/office/drawing/2016/5/10/chartex" xmlns:cx5="http://schemas.microsoft.com/office/drawing/2016/5/11/chartex" xmlns:cx6="http://schemas.microsoft.com/office/drawing/2016/5/12/chartex" xmlns:cx7="http://schemas.microsoft.com/office/drawing/2016/5/13/chartex" xmlns:cx8="http://schemas.microsoft.com/office/drawing/2016/5/14/chartex" xmlns:mc="http://schemas.openxmlformats.org/markup-compatibility/2006" xmlns:aink="http://schemas.microsoft.com/office/drawing/2016/ink" xmlns:am3d="http://schemas.microsoft.com/office/drawing/2017/model3d" xmlns:o="urn:schemas-microsoft-com:office:office" xmlns:oel="http://schemas.microsoft.com/office/2019/extlst" xmlns:r="http://schemas.openxmlformats.org/officeDocument/2006/relationships" xmlns:m="http://schemas.openxmlformats.org/officeDocument/2006/math" xmlns:v="urn:schemas-microsoft-com:vml" xmlns:wp14="http://schemas.microsoft.com/office/word/2010/wordprocessingDrawing" xmlns:wp="http://schemas.openxmlformats.org/drawingml/2006/wordprocessingDrawing" xmlns:w10="urn:schemas-microsoft-com:office:word" xmlns:w="http://schemas.openxmlformats.org/wordprocessingml/2006/main" xmlns:w14="http://schemas.microsoft.com/office/word/2010/wordml" xmlns:w15="http://schemas.microsoft.com/office/word/2012/wordml" xmlns:w16cex="http://schemas.microsoft.com/office/word/2018/wordml/cex" xmlns:w16cid="http://schemas.microsoft.com/office/word/2016/wordml/cid" xmlns:w16="http://schemas.microsoft.com/office/word/2018/wordml" xmlns:w16du="http://schemas.microsoft.com/office/word/2023/wordml/word16du" xmlns:w16sdtdh="http://schemas.microsoft.com/office/word/2020/wordml/sdtdatahash" xmlns:w16sdtfl="http://schemas.microsoft.com/office/word/2024/wordml/sdtformatlock" xmlns:w16se="http://schemas.microsoft.com/office/word/2015/wordml/symex" xmlns:wpg="http://schemas.microsoft.com/office/word/2010/wordprocessingGroup" xmlns:wpi="http://schemas.microsoft.com/office/word/2010/wordprocessingInk" xmlns:wne="http://schemas.microsoft.com/office/word/2006/wordml" xmlns:wps="http://schemas.microsoft.com/office/word/2010/wordprocessingShape" mc:Ignorable="w14 w15 w16se w16cid w16 w16cex w16sdtdh w16sdtfl w16du wp14">
   <w:sdt>
     <w:sdtPr>
       <w:rPr>
@@ -3783,7 +5475,6 @@
         <w:docPartUnique/>
       </w:docPartObj>
     </w:sdtPr>
-    <w:sdtEndPr/>
     <w:sdtContent>
       <w:sdt>
         <w:sdtPr>
@@ -3798,7 +5489,6 @@
             <w:docPartUnique/>
           </w:docPartObj>
         </w:sdtPr>
-        <w:sdtEndPr/>
         <w:sdtContent>
           <w:p>
             <w:pPr>
@@ -3964,15 +5654,89 @@
                 <w:sz w:val="20"/>
                 <w:szCs w:val="20"/>
               </w:rPr>
-              <w:t>% if judicial_officer.officer_type  ==  ‘Magistrate’ %}Magistrate Decision</w:t>
-            </w:r>
-            <w:r>
-              <w:rPr>
-                <w:rFonts w:ascii="Palatino Linotype" w:hAnsi="Palatino Linotype"/>
-                <w:sz w:val="20"/>
-                <w:szCs w:val="20"/>
-              </w:rPr>
-              <w:t>{% elif judicial_officer.officer_type == ‘Judge’ %}Final Judgment Entry{% endif %} {{ case_number }}</w:t>
+              <w:t xml:space="preserve">% if </w:t>
+            </w:r>
+            <w:proofErr w:type="spellStart"/>
+            <w:r>
+              <w:rPr>
+                <w:rFonts w:ascii="Palatino Linotype" w:hAnsi="Palatino Linotype"/>
+                <w:bCs/>
+                <w:sz w:val="20"/>
+                <w:szCs w:val="20"/>
+              </w:rPr>
+              <w:t>judicial_officer.officer_type</w:t>
+            </w:r>
+            <w:proofErr w:type="spellEnd"/>
+            <w:r>
+              <w:rPr>
+                <w:rFonts w:ascii="Palatino Linotype" w:hAnsi="Palatino Linotype"/>
+                <w:bCs/>
+                <w:sz w:val="20"/>
+                <w:szCs w:val="20"/>
+              </w:rPr>
+              <w:t xml:space="preserve">  ==  ‘Magistrate’ %}Magistrate Decision</w:t>
+            </w:r>
+            <w:r>
+              <w:rPr>
+                <w:rFonts w:ascii="Palatino Linotype" w:hAnsi="Palatino Linotype"/>
+                <w:sz w:val="20"/>
+                <w:szCs w:val="20"/>
+              </w:rPr>
+              <w:t xml:space="preserve">{% </w:t>
+            </w:r>
+            <w:proofErr w:type="spellStart"/>
+            <w:r>
+              <w:rPr>
+                <w:rFonts w:ascii="Palatino Linotype" w:hAnsi="Palatino Linotype"/>
+                <w:sz w:val="20"/>
+                <w:szCs w:val="20"/>
+              </w:rPr>
+              <w:t>elif</w:t>
+            </w:r>
+            <w:proofErr w:type="spellEnd"/>
+            <w:r>
+              <w:rPr>
+                <w:rFonts w:ascii="Palatino Linotype" w:hAnsi="Palatino Linotype"/>
+                <w:sz w:val="20"/>
+                <w:szCs w:val="20"/>
+              </w:rPr>
+              <w:t xml:space="preserve"> </w:t>
+            </w:r>
+            <w:proofErr w:type="spellStart"/>
+            <w:r>
+              <w:rPr>
+                <w:rFonts w:ascii="Palatino Linotype" w:hAnsi="Palatino Linotype"/>
+                <w:sz w:val="20"/>
+                <w:szCs w:val="20"/>
+              </w:rPr>
+              <w:t>judicial_officer.officer_type</w:t>
+            </w:r>
+            <w:proofErr w:type="spellEnd"/>
+            <w:r>
+              <w:rPr>
+                <w:rFonts w:ascii="Palatino Linotype" w:hAnsi="Palatino Linotype"/>
+                <w:sz w:val="20"/>
+                <w:szCs w:val="20"/>
+              </w:rPr>
+              <w:t xml:space="preserve"> == ‘Judge’ %}Final Judgment Entry{% endif %} {{ </w:t>
+            </w:r>
+            <w:proofErr w:type="spellStart"/>
+            <w:r>
+              <w:rPr>
+                <w:rFonts w:ascii="Palatino Linotype" w:hAnsi="Palatino Linotype"/>
+                <w:sz w:val="20"/>
+                <w:szCs w:val="20"/>
+              </w:rPr>
+              <w:t>case_number</w:t>
+            </w:r>
+            <w:proofErr w:type="spellEnd"/>
+            <w:r>
+              <w:rPr>
+                <w:rFonts w:ascii="Palatino Linotype" w:hAnsi="Palatino Linotype"/>
+                <w:sz w:val="20"/>
+                <w:szCs w:val="20"/>
+              </w:rPr>
+              <w:t xml:space="preserve"> }}</w:t>
             </w:r>
           </w:p>
           <w:p>
@@ -3985,16 +5749,16 @@
                 <w:szCs w:val="12"/>
               </w:rPr>
             </w:pPr>
-            <w:bookmarkStart w:id="1" w:name="_Hlk160190315"/>
-            <w:bookmarkStart w:id="2" w:name="_Hlk160190316"/>
-            <w:bookmarkStart w:id="3" w:name="_Hlk160191569"/>
-            <w:bookmarkStart w:id="4" w:name="_Hlk160191570"/>
-            <w:bookmarkStart w:id="5" w:name="_Hlk160191578"/>
+            <w:bookmarkStart w:id="2" w:name="_Hlk160192029"/>
+            <w:bookmarkStart w:id="3" w:name="_Hlk160192028"/>
+            <w:bookmarkStart w:id="4" w:name="_Hlk160191722"/>
+            <w:bookmarkStart w:id="5" w:name="_Hlk160191721"/>
             <w:bookmarkStart w:id="6" w:name="_Hlk160191579"/>
-            <w:bookmarkStart w:id="7" w:name="_Hlk160191721"/>
-            <w:bookmarkStart w:id="8" w:name="_Hlk160191722"/>
-            <w:bookmarkStart w:id="9" w:name="_Hlk160192028"/>
-            <w:bookmarkStart w:id="10" w:name="_Hlk160192029"/>
+            <w:bookmarkStart w:id="7" w:name="_Hlk160191578"/>
+            <w:bookmarkStart w:id="8" w:name="_Hlk160191570"/>
+            <w:bookmarkStart w:id="9" w:name="_Hlk160191569"/>
+            <w:bookmarkStart w:id="10" w:name="_Hlk160190316"/>
+            <w:bookmarkStart w:id="11" w:name="_Hlk160190315"/>
             <w:r>
               <w:rPr>
                 <w:rFonts w:ascii="Palatino Linotype" w:hAnsi="Palatino Linotype"/>
@@ -4045,6 +5809,7 @@
               <w:fldChar w:fldCharType="end"/>
             </w:r>
           </w:p>
+          <w:bookmarkEnd w:id="11" w:displacedByCustomXml="next"/>
           <w:bookmarkEnd w:id="10" w:displacedByCustomXml="next"/>
           <w:bookmarkEnd w:id="9" w:displacedByCustomXml="next"/>
           <w:bookmarkEnd w:id="8" w:displacedByCustomXml="next"/>
@@ -4054,7 +5819,6 @@
           <w:bookmarkEnd w:id="4" w:displacedByCustomXml="next"/>
           <w:bookmarkEnd w:id="3" w:displacedByCustomXml="next"/>
           <w:bookmarkEnd w:id="2" w:displacedByCustomXml="next"/>
-          <w:bookmarkEnd w:id="1" w:displacedByCustomXml="next"/>
         </w:sdtContent>
       </w:sdt>
     </w:sdtContent>
@@ -4063,7 +5827,7 @@
 </file>
 
 <file path=word/footer3.xml><?xml version="1.0" encoding="utf-8"?>
-<w:ftr xmlns:wpc="http://schemas.microsoft.com/office/word/2010/wordprocessingCanvas" xmlns:cx="http://schemas.microsoft.com/office/drawing/2014/chartex" xmlns:cx1="http://schemas.microsoft.com/office/drawing/2015/9/8/chartex" xmlns:cx2="http://schemas.microsoft.com/office/drawing/2015/10/21/chartex" xmlns:cx3="http://schemas.microsoft.com/office/drawing/2016/5/9/chartex" xmlns:cx4="http://schemas.microsoft.com/office/drawing/2016/5/10/chartex" xmlns:cx5="http://schemas.microsoft.com/office/drawing/2016/5/11/chartex" xmlns:cx6="http://schemas.microsoft.com/office/drawing/2016/5/12/chartex" xmlns:cx7="http://schemas.microsoft.com/office/drawing/2016/5/13/chartex" xmlns:cx8="http://schemas.microsoft.com/office/drawing/2016/5/14/chartex" xmlns:mc="http://schemas.openxmlformats.org/markup-compatibility/2006" xmlns:aink="http://schemas.microsoft.com/office/drawing/2016/ink" xmlns:am3d="http://schemas.microsoft.com/office/drawing/2017/model3d" xmlns:o="urn:schemas-microsoft-com:office:office" xmlns:oel="http://schemas.microsoft.com/office/2019/extlst" xmlns:r="http://schemas.openxmlformats.org/officeDocument/2006/relationships" xmlns:m="http://schemas.openxmlformats.org/officeDocument/2006/math" xmlns:v="urn:schemas-microsoft-com:vml" xmlns:wp14="http://schemas.microsoft.com/office/word/2010/wordprocessingDrawing" xmlns:wp="http://schemas.openxmlformats.org/drawingml/2006/wordprocessingDrawing" xmlns:w10="urn:schemas-microsoft-com:office:word" xmlns:w="http://schemas.openxmlformats.org/wordprocessingml/2006/main" xmlns:w14="http://schemas.microsoft.com/office/word/2010/wordml" xmlns:w15="http://schemas.microsoft.com/office/word/2012/wordml" xmlns:w16cex="http://schemas.microsoft.com/office/word/2018/wordml/cex" xmlns:w16cid="http://schemas.microsoft.com/office/word/2016/wordml/cid" xmlns:w16="http://schemas.microsoft.com/office/word/2018/wordml" xmlns:w16sdtdh="http://schemas.microsoft.com/office/word/2020/wordml/sdtdatahash" xmlns:w16se="http://schemas.microsoft.com/office/word/2015/wordml/symex" xmlns:wpg="http://schemas.microsoft.com/office/word/2010/wordprocessingGroup" xmlns:wpi="http://schemas.microsoft.com/office/word/2010/wordprocessingInk" xmlns:wne="http://schemas.microsoft.com/office/word/2006/wordml" xmlns:wps="http://schemas.microsoft.com/office/word/2010/wordprocessingShape" mc:Ignorable="w14 w15 w16se w16cid w16 w16cex w16sdtdh wp14">
+<w:ftr xmlns:wpc="http://schemas.microsoft.com/office/word/2010/wordprocessingCanvas" xmlns:cx="http://schemas.microsoft.com/office/drawing/2014/chartex" xmlns:cx1="http://schemas.microsoft.com/office/drawing/2015/9/8/chartex" xmlns:cx2="http://schemas.microsoft.com/office/drawing/2015/10/21/chartex" xmlns:cx3="http://schemas.microsoft.com/office/drawing/2016/5/9/chartex" xmlns:cx4="http://schemas.microsoft.com/office/drawing/2016/5/10/chartex" xmlns:cx5="http://schemas.microsoft.com/office/drawing/2016/5/11/chartex" xmlns:cx6="http://schemas.microsoft.com/office/drawing/2016/5/12/chartex" xmlns:cx7="http://schemas.microsoft.com/office/drawing/2016/5/13/chartex" xmlns:cx8="http://schemas.microsoft.com/office/drawing/2016/5/14/chartex" xmlns:mc="http://schemas.openxmlformats.org/markup-compatibility/2006" xmlns:aink="http://schemas.microsoft.com/office/drawing/2016/ink" xmlns:am3d="http://schemas.microsoft.com/office/drawing/2017/model3d" xmlns:o="urn:schemas-microsoft-com:office:office" xmlns:oel="http://schemas.microsoft.com/office/2019/extlst" xmlns:r="http://schemas.openxmlformats.org/officeDocument/2006/relationships" xmlns:m="http://schemas.openxmlformats.org/officeDocument/2006/math" xmlns:v="urn:schemas-microsoft-com:vml" xmlns:wp14="http://schemas.microsoft.com/office/word/2010/wordprocessingDrawing" xmlns:wp="http://schemas.openxmlformats.org/drawingml/2006/wordprocessingDrawing" xmlns:w10="urn:schemas-microsoft-com:office:word" xmlns:w="http://schemas.openxmlformats.org/wordprocessingml/2006/main" xmlns:w14="http://schemas.microsoft.com/office/word/2010/wordml" xmlns:w15="http://schemas.microsoft.com/office/word/2012/wordml" xmlns:w16cex="http://schemas.microsoft.com/office/word/2018/wordml/cex" xmlns:w16cid="http://schemas.microsoft.com/office/word/2016/wordml/cid" xmlns:w16="http://schemas.microsoft.com/office/word/2018/wordml" xmlns:w16du="http://schemas.microsoft.com/office/word/2023/wordml/word16du" xmlns:w16sdtdh="http://schemas.microsoft.com/office/word/2020/wordml/sdtdatahash" xmlns:w16sdtfl="http://schemas.microsoft.com/office/word/2024/wordml/sdtformatlock" xmlns:w16se="http://schemas.microsoft.com/office/word/2015/wordml/symex" xmlns:wpg="http://schemas.microsoft.com/office/word/2010/wordprocessingGroup" xmlns:wpi="http://schemas.microsoft.com/office/word/2010/wordprocessingInk" xmlns:wne="http://schemas.microsoft.com/office/word/2006/wordml" xmlns:wps="http://schemas.microsoft.com/office/word/2010/wordprocessingShape" mc:Ignorable="w14 w15 w16se w16cid w16 w16cex w16sdtdh w16sdtfl w16du wp14">
   <w:p>
     <w:pPr>
       <w:pStyle w:val="Footer"/>
@@ -4073,7 +5837,7 @@
 </file>
 
 <file path=word/footnotes.xml><?xml version="1.0" encoding="utf-8"?>
-<w:footnotes xmlns:wpc="http://schemas.microsoft.com/office/word/2010/wordprocessingCanvas" xmlns:cx="http://schemas.microsoft.com/office/drawing/2014/chartex" xmlns:cx1="http://schemas.microsoft.com/office/drawing/2015/9/8/chartex" xmlns:cx2="http://schemas.microsoft.com/office/drawing/2015/10/21/chartex" xmlns:cx3="http://schemas.microsoft.com/office/drawing/2016/5/9/chartex" xmlns:cx4="http://schemas.microsoft.com/office/drawing/2016/5/10/chartex" xmlns:cx5="http://schemas.microsoft.com/office/drawing/2016/5/11/chartex" xmlns:cx6="http://schemas.microsoft.com/office/drawing/2016/5/12/chartex" xmlns:cx7="http://schemas.microsoft.com/office/drawing/2016/5/13/chartex" xmlns:cx8="http://schemas.microsoft.com/office/drawing/2016/5/14/chartex" xmlns:mc="http://schemas.openxmlformats.org/markup-compatibility/2006" xmlns:aink="http://schemas.microsoft.com/office/drawing/2016/ink" xmlns:am3d="http://schemas.microsoft.com/office/drawing/2017/model3d" xmlns:o="urn:schemas-microsoft-com:office:office" xmlns:oel="http://schemas.microsoft.com/office/2019/extlst" xmlns:r="http://schemas.openxmlformats.org/officeDocument/2006/relationships" xmlns:m="http://schemas.openxmlformats.org/officeDocument/2006/math" xmlns:v="urn:schemas-microsoft-com:vml" xmlns:wp14="http://schemas.microsoft.com/office/word/2010/wordprocessingDrawing" xmlns:wp="http://schemas.openxmlformats.org/drawingml/2006/wordprocessingDrawing" xmlns:w10="urn:schemas-microsoft-com:office:word" xmlns:w="http://schemas.openxmlformats.org/wordprocessingml/2006/main" xmlns:w14="http://schemas.microsoft.com/office/word/2010/wordml" xmlns:w15="http://schemas.microsoft.com/office/word/2012/wordml" xmlns:w16cex="http://schemas.microsoft.com/office/word/2018/wordml/cex" xmlns:w16cid="http://schemas.microsoft.com/office/word/2016/wordml/cid" xmlns:w16="http://schemas.microsoft.com/office/word/2018/wordml" xmlns:w16sdtdh="http://schemas.microsoft.com/office/word/2020/wordml/sdtdatahash" xmlns:w16se="http://schemas.microsoft.com/office/word/2015/wordml/symex" xmlns:wpg="http://schemas.microsoft.com/office/word/2010/wordprocessingGroup" xmlns:wpi="http://schemas.microsoft.com/office/word/2010/wordprocessingInk" xmlns:wne="http://schemas.microsoft.com/office/word/2006/wordml" xmlns:wps="http://schemas.microsoft.com/office/word/2010/wordprocessingShape" mc:Ignorable="w14 w15 w16se w16cid w16 w16cex w16sdtdh wp14">
+<w:footnotes xmlns:wpc="http://schemas.microsoft.com/office/word/2010/wordprocessingCanvas" xmlns:cx="http://schemas.microsoft.com/office/drawing/2014/chartex" xmlns:cx1="http://schemas.microsoft.com/office/drawing/2015/9/8/chartex" xmlns:cx2="http://schemas.microsoft.com/office/drawing/2015/10/21/chartex" xmlns:cx3="http://schemas.microsoft.com/office/drawing/2016/5/9/chartex" xmlns:cx4="http://schemas.microsoft.com/office/drawing/2016/5/10/chartex" xmlns:cx5="http://schemas.microsoft.com/office/drawing/2016/5/11/chartex" xmlns:cx6="http://schemas.microsoft.com/office/drawing/2016/5/12/chartex" xmlns:cx7="http://schemas.microsoft.com/office/drawing/2016/5/13/chartex" xmlns:cx8="http://schemas.microsoft.com/office/drawing/2016/5/14/chartex" xmlns:mc="http://schemas.openxmlformats.org/markup-compatibility/2006" xmlns:aink="http://schemas.microsoft.com/office/drawing/2016/ink" xmlns:am3d="http://schemas.microsoft.com/office/drawing/2017/model3d" xmlns:o="urn:schemas-microsoft-com:office:office" xmlns:oel="http://schemas.microsoft.com/office/2019/extlst" xmlns:r="http://schemas.openxmlformats.org/officeDocument/2006/relationships" xmlns:m="http://schemas.openxmlformats.org/officeDocument/2006/math" xmlns:v="urn:schemas-microsoft-com:vml" xmlns:wp14="http://schemas.microsoft.com/office/word/2010/wordprocessingDrawing" xmlns:wp="http://schemas.openxmlformats.org/drawingml/2006/wordprocessingDrawing" xmlns:w10="urn:schemas-microsoft-com:office:word" xmlns:w="http://schemas.openxmlformats.org/wordprocessingml/2006/main" xmlns:w14="http://schemas.microsoft.com/office/word/2010/wordml" xmlns:w15="http://schemas.microsoft.com/office/word/2012/wordml" xmlns:w16cex="http://schemas.microsoft.com/office/word/2018/wordml/cex" xmlns:w16cid="http://schemas.microsoft.com/office/word/2016/wordml/cid" xmlns:w16="http://schemas.microsoft.com/office/word/2018/wordml" xmlns:w16du="http://schemas.microsoft.com/office/word/2023/wordml/word16du" xmlns:w16sdtdh="http://schemas.microsoft.com/office/word/2020/wordml/sdtdatahash" xmlns:w16sdtfl="http://schemas.microsoft.com/office/word/2024/wordml/sdtformatlock" xmlns:w16se="http://schemas.microsoft.com/office/word/2015/wordml/symex" xmlns:wpg="http://schemas.microsoft.com/office/word/2010/wordprocessingGroup" xmlns:wpi="http://schemas.microsoft.com/office/word/2010/wordprocessingInk" xmlns:wne="http://schemas.microsoft.com/office/word/2006/wordml" xmlns:wps="http://schemas.microsoft.com/office/word/2010/wordprocessingShape" mc:Ignorable="w14 w15 w16se w16cid w16 w16cex w16sdtdh w16sdtfl w16du wp14">
   <w:footnote w:type="separator" w:id="-1">
     <w:p>
       <w:r>
@@ -4092,7 +5856,7 @@
 </file>
 
 <file path=word/header1.xml><?xml version="1.0" encoding="utf-8"?>
-<w:hdr xmlns:wpc="http://schemas.microsoft.com/office/word/2010/wordprocessingCanvas" xmlns:cx="http://schemas.microsoft.com/office/drawing/2014/chartex" xmlns:cx1="http://schemas.microsoft.com/office/drawing/2015/9/8/chartex" xmlns:cx2="http://schemas.microsoft.com/office/drawing/2015/10/21/chartex" xmlns:cx3="http://schemas.microsoft.com/office/drawing/2016/5/9/chartex" xmlns:cx4="http://schemas.microsoft.com/office/drawing/2016/5/10/chartex" xmlns:cx5="http://schemas.microsoft.com/office/drawing/2016/5/11/chartex" xmlns:cx6="http://schemas.microsoft.com/office/drawing/2016/5/12/chartex" xmlns:cx7="http://schemas.microsoft.com/office/drawing/2016/5/13/chartex" xmlns:cx8="http://schemas.microsoft.com/office/drawing/2016/5/14/chartex" xmlns:mc="http://schemas.openxmlformats.org/markup-compatibility/2006" xmlns:aink="http://schemas.microsoft.com/office/drawing/2016/ink" xmlns:am3d="http://schemas.microsoft.com/office/drawing/2017/model3d" xmlns:o="urn:schemas-microsoft-com:office:office" xmlns:oel="http://schemas.microsoft.com/office/2019/extlst" xmlns:r="http://schemas.openxmlformats.org/officeDocument/2006/relationships" xmlns:m="http://schemas.openxmlformats.org/officeDocument/2006/math" xmlns:v="urn:schemas-microsoft-com:vml" xmlns:wp14="http://schemas.microsoft.com/office/word/2010/wordprocessingDrawing" xmlns:wp="http://schemas.openxmlformats.org/drawingml/2006/wordprocessingDrawing" xmlns:w10="urn:schemas-microsoft-com:office:word" xmlns:w="http://schemas.openxmlformats.org/wordprocessingml/2006/main" xmlns:w14="http://schemas.microsoft.com/office/word/2010/wordml" xmlns:w15="http://schemas.microsoft.com/office/word/2012/wordml" xmlns:w16cex="http://schemas.microsoft.com/office/word/2018/wordml/cex" xmlns:w16cid="http://schemas.microsoft.com/office/word/2016/wordml/cid" xmlns:w16="http://schemas.microsoft.com/office/word/2018/wordml" xmlns:w16sdtdh="http://schemas.microsoft.com/office/word/2020/wordml/sdtdatahash" xmlns:w16se="http://schemas.microsoft.com/office/word/2015/wordml/symex" xmlns:wpg="http://schemas.microsoft.com/office/word/2010/wordprocessingGroup" xmlns:wpi="http://schemas.microsoft.com/office/word/2010/wordprocessingInk" xmlns:wne="http://schemas.microsoft.com/office/word/2006/wordml" xmlns:wps="http://schemas.microsoft.com/office/word/2010/wordprocessingShape" mc:Ignorable="w14 w15 w16se w16cid w16 w16cex w16sdtdh wp14">
+<w:hdr xmlns:wpc="http://schemas.microsoft.com/office/word/2010/wordprocessingCanvas" xmlns:cx="http://schemas.microsoft.com/office/drawing/2014/chartex" xmlns:cx1="http://schemas.microsoft.com/office/drawing/2015/9/8/chartex" xmlns:cx2="http://schemas.microsoft.com/office/drawing/2015/10/21/chartex" xmlns:cx3="http://schemas.microsoft.com/office/drawing/2016/5/9/chartex" xmlns:cx4="http://schemas.microsoft.com/office/drawing/2016/5/10/chartex" xmlns:cx5="http://schemas.microsoft.com/office/drawing/2016/5/11/chartex" xmlns:cx6="http://schemas.microsoft.com/office/drawing/2016/5/12/chartex" xmlns:cx7="http://schemas.microsoft.com/office/drawing/2016/5/13/chartex" xmlns:cx8="http://schemas.microsoft.com/office/drawing/2016/5/14/chartex" xmlns:mc="http://schemas.openxmlformats.org/markup-compatibility/2006" xmlns:aink="http://schemas.microsoft.com/office/drawing/2016/ink" xmlns:am3d="http://schemas.microsoft.com/office/drawing/2017/model3d" xmlns:o="urn:schemas-microsoft-com:office:office" xmlns:oel="http://schemas.microsoft.com/office/2019/extlst" xmlns:r="http://schemas.openxmlformats.org/officeDocument/2006/relationships" xmlns:m="http://schemas.openxmlformats.org/officeDocument/2006/math" xmlns:v="urn:schemas-microsoft-com:vml" xmlns:wp14="http://schemas.microsoft.com/office/word/2010/wordprocessingDrawing" xmlns:wp="http://schemas.openxmlformats.org/drawingml/2006/wordprocessingDrawing" xmlns:w10="urn:schemas-microsoft-com:office:word" xmlns:w="http://schemas.openxmlformats.org/wordprocessingml/2006/main" xmlns:w14="http://schemas.microsoft.com/office/word/2010/wordml" xmlns:w15="http://schemas.microsoft.com/office/word/2012/wordml" xmlns:w16cex="http://schemas.microsoft.com/office/word/2018/wordml/cex" xmlns:w16cid="http://schemas.microsoft.com/office/word/2016/wordml/cid" xmlns:w16="http://schemas.microsoft.com/office/word/2018/wordml" xmlns:w16du="http://schemas.microsoft.com/office/word/2023/wordml/word16du" xmlns:w16sdtdh="http://schemas.microsoft.com/office/word/2020/wordml/sdtdatahash" xmlns:w16sdtfl="http://schemas.microsoft.com/office/word/2024/wordml/sdtformatlock" xmlns:w16se="http://schemas.microsoft.com/office/word/2015/wordml/symex" xmlns:wpg="http://schemas.microsoft.com/office/word/2010/wordprocessingGroup" xmlns:wpi="http://schemas.microsoft.com/office/word/2010/wordprocessingInk" xmlns:wne="http://schemas.microsoft.com/office/word/2006/wordml" xmlns:wps="http://schemas.microsoft.com/office/word/2010/wordprocessingShape" mc:Ignorable="w14 w15 w16se w16cid w16 w16cex w16sdtdh w16sdtfl w16du wp14">
   <w:p>
     <w:pPr>
       <w:pStyle w:val="Header"/>
@@ -4102,7 +5866,7 @@
 </file>
 
 <file path=word/header2.xml><?xml version="1.0" encoding="utf-8"?>
-<w:hdr xmlns:wpc="http://schemas.microsoft.com/office/word/2010/wordprocessingCanvas" xmlns:cx="http://schemas.microsoft.com/office/drawing/2014/chartex" xmlns:cx1="http://schemas.microsoft.com/office/drawing/2015/9/8/chartex" xmlns:cx2="http://schemas.microsoft.com/office/drawing/2015/10/21/chartex" xmlns:cx3="http://schemas.microsoft.com/office/drawing/2016/5/9/chartex" xmlns:cx4="http://schemas.microsoft.com/office/drawing/2016/5/10/chartex" xmlns:cx5="http://schemas.microsoft.com/office/drawing/2016/5/11/chartex" xmlns:cx6="http://schemas.microsoft.com/office/drawing/2016/5/12/chartex" xmlns:cx7="http://schemas.microsoft.com/office/drawing/2016/5/13/chartex" xmlns:cx8="http://schemas.microsoft.com/office/drawing/2016/5/14/chartex" xmlns:mc="http://schemas.openxmlformats.org/markup-compatibility/2006" xmlns:aink="http://schemas.microsoft.com/office/drawing/2016/ink" xmlns:am3d="http://schemas.microsoft.com/office/drawing/2017/model3d" xmlns:o="urn:schemas-microsoft-com:office:office" xmlns:oel="http://schemas.microsoft.com/office/2019/extlst" xmlns:r="http://schemas.openxmlformats.org/officeDocument/2006/relationships" xmlns:m="http://schemas.openxmlformats.org/officeDocument/2006/math" xmlns:v="urn:schemas-microsoft-com:vml" xmlns:wp14="http://schemas.microsoft.com/office/word/2010/wordprocessingDrawing" xmlns:wp="http://schemas.openxmlformats.org/drawingml/2006/wordprocessingDrawing" xmlns:w10="urn:schemas-microsoft-com:office:word" xmlns:w="http://schemas.openxmlformats.org/wordprocessingml/2006/main" xmlns:w14="http://schemas.microsoft.com/office/word/2010/wordml" xmlns:w15="http://schemas.microsoft.com/office/word/2012/wordml" xmlns:w16cex="http://schemas.microsoft.com/office/word/2018/wordml/cex" xmlns:w16cid="http://schemas.microsoft.com/office/word/2016/wordml/cid" xmlns:w16="http://schemas.microsoft.com/office/word/2018/wordml" xmlns:w16sdtdh="http://schemas.microsoft.com/office/word/2020/wordml/sdtdatahash" xmlns:w16se="http://schemas.microsoft.com/office/word/2015/wordml/symex" xmlns:wpg="http://schemas.microsoft.com/office/word/2010/wordprocessingGroup" xmlns:wpi="http://schemas.microsoft.com/office/word/2010/wordprocessingInk" xmlns:wne="http://schemas.microsoft.com/office/word/2006/wordml" xmlns:wps="http://schemas.microsoft.com/office/word/2010/wordprocessingShape" mc:Ignorable="w14 w15 w16se w16cid w16 w16cex w16sdtdh wp14">
+<w:hdr xmlns:wpc="http://schemas.microsoft.com/office/word/2010/wordprocessingCanvas" xmlns:cx="http://schemas.microsoft.com/office/drawing/2014/chartex" xmlns:cx1="http://schemas.microsoft.com/office/drawing/2015/9/8/chartex" xmlns:cx2="http://schemas.microsoft.com/office/drawing/2015/10/21/chartex" xmlns:cx3="http://schemas.microsoft.com/office/drawing/2016/5/9/chartex" xmlns:cx4="http://schemas.microsoft.com/office/drawing/2016/5/10/chartex" xmlns:cx5="http://schemas.microsoft.com/office/drawing/2016/5/11/chartex" xmlns:cx6="http://schemas.microsoft.com/office/drawing/2016/5/12/chartex" xmlns:cx7="http://schemas.microsoft.com/office/drawing/2016/5/13/chartex" xmlns:cx8="http://schemas.microsoft.com/office/drawing/2016/5/14/chartex" xmlns:mc="http://schemas.openxmlformats.org/markup-compatibility/2006" xmlns:aink="http://schemas.microsoft.com/office/drawing/2016/ink" xmlns:am3d="http://schemas.microsoft.com/office/drawing/2017/model3d" xmlns:o="urn:schemas-microsoft-com:office:office" xmlns:oel="http://schemas.microsoft.com/office/2019/extlst" xmlns:r="http://schemas.openxmlformats.org/officeDocument/2006/relationships" xmlns:m="http://schemas.openxmlformats.org/officeDocument/2006/math" xmlns:v="urn:schemas-microsoft-com:vml" xmlns:wp14="http://schemas.microsoft.com/office/word/2010/wordprocessingDrawing" xmlns:wp="http://schemas.openxmlformats.org/drawingml/2006/wordprocessingDrawing" xmlns:w10="urn:schemas-microsoft-com:office:word" xmlns:w="http://schemas.openxmlformats.org/wordprocessingml/2006/main" xmlns:w14="http://schemas.microsoft.com/office/word/2010/wordml" xmlns:w15="http://schemas.microsoft.com/office/word/2012/wordml" xmlns:w16cex="http://schemas.microsoft.com/office/word/2018/wordml/cex" xmlns:w16cid="http://schemas.microsoft.com/office/word/2016/wordml/cid" xmlns:w16="http://schemas.microsoft.com/office/word/2018/wordml" xmlns:w16du="http://schemas.microsoft.com/office/word/2023/wordml/word16du" xmlns:w16sdtdh="http://schemas.microsoft.com/office/word/2020/wordml/sdtdatahash" xmlns:w16sdtfl="http://schemas.microsoft.com/office/word/2024/wordml/sdtformatlock" xmlns:w16se="http://schemas.microsoft.com/office/word/2015/wordml/symex" xmlns:wpg="http://schemas.microsoft.com/office/word/2010/wordprocessingGroup" xmlns:wpi="http://schemas.microsoft.com/office/word/2010/wordprocessingInk" xmlns:wne="http://schemas.microsoft.com/office/word/2006/wordml" xmlns:wps="http://schemas.microsoft.com/office/word/2010/wordprocessingShape" mc:Ignorable="w14 w15 w16se w16cid w16 w16cex w16sdtdh w16sdtfl w16du wp14">
   <w:p>
     <w:pPr>
       <w:pStyle w:val="Header"/>
@@ -4126,7 +5890,7 @@
 </file>
 
 <file path=word/header3.xml><?xml version="1.0" encoding="utf-8"?>
-<w:hdr xmlns:wpc="http://schemas.microsoft.com/office/word/2010/wordprocessingCanvas" xmlns:cx="http://schemas.microsoft.com/office/drawing/2014/chartex" xmlns:cx1="http://schemas.microsoft.com/office/drawing/2015/9/8/chartex" xmlns:cx2="http://schemas.microsoft.com/office/drawing/2015/10/21/chartex" xmlns:cx3="http://schemas.microsoft.com/office/drawing/2016/5/9/chartex" xmlns:cx4="http://schemas.microsoft.com/office/drawing/2016/5/10/chartex" xmlns:cx5="http://schemas.microsoft.com/office/drawing/2016/5/11/chartex" xmlns:cx6="http://schemas.microsoft.com/office/drawing/2016/5/12/chartex" xmlns:cx7="http://schemas.microsoft.com/office/drawing/2016/5/13/chartex" xmlns:cx8="http://schemas.microsoft.com/office/drawing/2016/5/14/chartex" xmlns:mc="http://schemas.openxmlformats.org/markup-compatibility/2006" xmlns:aink="http://schemas.microsoft.com/office/drawing/2016/ink" xmlns:am3d="http://schemas.microsoft.com/office/drawing/2017/model3d" xmlns:o="urn:schemas-microsoft-com:office:office" xmlns:oel="http://schemas.microsoft.com/office/2019/extlst" xmlns:r="http://schemas.openxmlformats.org/officeDocument/2006/relationships" xmlns:m="http://schemas.openxmlformats.org/officeDocument/2006/math" xmlns:v="urn:schemas-microsoft-com:vml" xmlns:wp14="http://schemas.microsoft.com/office/word/2010/wordprocessingDrawing" xmlns:wp="http://schemas.openxmlformats.org/drawingml/2006/wordprocessingDrawing" xmlns:w10="urn:schemas-microsoft-com:office:word" xmlns:w="http://schemas.openxmlformats.org/wordprocessingml/2006/main" xmlns:w14="http://schemas.microsoft.com/office/word/2010/wordml" xmlns:w15="http://schemas.microsoft.com/office/word/2012/wordml" xmlns:w16cex="http://schemas.microsoft.com/office/word/2018/wordml/cex" xmlns:w16cid="http://schemas.microsoft.com/office/word/2016/wordml/cid" xmlns:w16="http://schemas.microsoft.com/office/word/2018/wordml" xmlns:w16sdtdh="http://schemas.microsoft.com/office/word/2020/wordml/sdtdatahash" xmlns:w16se="http://schemas.microsoft.com/office/word/2015/wordml/symex" xmlns:wpg="http://schemas.microsoft.com/office/word/2010/wordprocessingGroup" xmlns:wpi="http://schemas.microsoft.com/office/word/2010/wordprocessingInk" xmlns:wne="http://schemas.microsoft.com/office/word/2006/wordml" xmlns:wps="http://schemas.microsoft.com/office/word/2010/wordprocessingShape" mc:Ignorable="w14 w15 w16se w16cid w16 w16cex w16sdtdh wp14">
+<w:hdr xmlns:wpc="http://schemas.microsoft.com/office/word/2010/wordprocessingCanvas" xmlns:cx="http://schemas.microsoft.com/office/drawing/2014/chartex" xmlns:cx1="http://schemas.microsoft.com/office/drawing/2015/9/8/chartex" xmlns:cx2="http://schemas.microsoft.com/office/drawing/2015/10/21/chartex" xmlns:cx3="http://schemas.microsoft.com/office/drawing/2016/5/9/chartex" xmlns:cx4="http://schemas.microsoft.com/office/drawing/2016/5/10/chartex" xmlns:cx5="http://schemas.microsoft.com/office/drawing/2016/5/11/chartex" xmlns:cx6="http://schemas.microsoft.com/office/drawing/2016/5/12/chartex" xmlns:cx7="http://schemas.microsoft.com/office/drawing/2016/5/13/chartex" xmlns:cx8="http://schemas.microsoft.com/office/drawing/2016/5/14/chartex" xmlns:mc="http://schemas.openxmlformats.org/markup-compatibility/2006" xmlns:aink="http://schemas.microsoft.com/office/drawing/2016/ink" xmlns:am3d="http://schemas.microsoft.com/office/drawing/2017/model3d" xmlns:o="urn:schemas-microsoft-com:office:office" xmlns:oel="http://schemas.microsoft.com/office/2019/extlst" xmlns:r="http://schemas.openxmlformats.org/officeDocument/2006/relationships" xmlns:m="http://schemas.openxmlformats.org/officeDocument/2006/math" xmlns:v="urn:schemas-microsoft-com:vml" xmlns:wp14="http://schemas.microsoft.com/office/word/2010/wordprocessingDrawing" xmlns:wp="http://schemas.openxmlformats.org/drawingml/2006/wordprocessingDrawing" xmlns:w10="urn:schemas-microsoft-com:office:word" xmlns:w="http://schemas.openxmlformats.org/wordprocessingml/2006/main" xmlns:w14="http://schemas.microsoft.com/office/word/2010/wordml" xmlns:w15="http://schemas.microsoft.com/office/word/2012/wordml" xmlns:w16cex="http://schemas.microsoft.com/office/word/2018/wordml/cex" xmlns:w16cid="http://schemas.microsoft.com/office/word/2016/wordml/cid" xmlns:w16="http://schemas.microsoft.com/office/word/2018/wordml" xmlns:w16du="http://schemas.microsoft.com/office/word/2023/wordml/word16du" xmlns:w16sdtdh="http://schemas.microsoft.com/office/word/2020/wordml/sdtdatahash" xmlns:w16sdtfl="http://schemas.microsoft.com/office/word/2024/wordml/sdtformatlock" xmlns:w16se="http://schemas.microsoft.com/office/word/2015/wordml/symex" xmlns:wpg="http://schemas.microsoft.com/office/word/2010/wordprocessingGroup" xmlns:wpi="http://schemas.microsoft.com/office/word/2010/wordprocessingInk" xmlns:wne="http://schemas.microsoft.com/office/word/2006/wordml" xmlns:wps="http://schemas.microsoft.com/office/word/2010/wordprocessingShape" mc:Ignorable="w14 w15 w16se w16cid w16 w16cex w16sdtdh w16sdtfl w16du wp14">
   <w:p>
     <w:pPr>
       <w:pStyle w:val="Header"/>
@@ -4136,7 +5900,7 @@
 </file>
 
 <file path=word/numbering.xml><?xml version="1.0" encoding="utf-8"?>
-<w:numbering xmlns:wpc="http://schemas.microsoft.com/office/word/2010/wordprocessingCanvas" xmlns:cx="http://schemas.microsoft.com/office/drawing/2014/chartex" xmlns:cx1="http://schemas.microsoft.com/office/drawing/2015/9/8/chartex" xmlns:cx2="http://schemas.microsoft.com/office/drawing/2015/10/21/chartex" xmlns:cx3="http://schemas.microsoft.com/office/drawing/2016/5/9/chartex" xmlns:cx4="http://schemas.microsoft.com/office/drawing/2016/5/10/chartex" xmlns:cx5="http://schemas.microsoft.com/office/drawing/2016/5/11/chartex" xmlns:cx6="http://schemas.microsoft.com/office/drawing/2016/5/12/chartex" xmlns:cx7="http://schemas.microsoft.com/office/drawing/2016/5/13/chartex" xmlns:cx8="http://schemas.microsoft.com/office/drawing/2016/5/14/chartex" xmlns:mc="http://schemas.openxmlformats.org/markup-compatibility/2006" xmlns:aink="http://schemas.microsoft.com/office/drawing/2016/ink" xmlns:am3d="http://schemas.microsoft.com/office/drawing/2017/model3d" xmlns:o="urn:schemas-microsoft-com:office:office" xmlns:oel="http://schemas.microsoft.com/office/2019/extlst" xmlns:r="http://schemas.openxmlformats.org/officeDocument/2006/relationships" xmlns:m="http://schemas.openxmlformats.org/officeDocument/2006/math" xmlns:v="urn:schemas-microsoft-com:vml" xmlns:wp14="http://schemas.microsoft.com/office/word/2010/wordprocessingDrawing" xmlns:wp="http://schemas.openxmlformats.org/drawingml/2006/wordprocessingDrawing" xmlns:w10="urn:schemas-microsoft-com:office:word" xmlns:w="http://schemas.openxmlformats.org/wordprocessingml/2006/main" xmlns:w14="http://schemas.microsoft.com/office/word/2010/wordml" xmlns:w15="http://schemas.microsoft.com/office/word/2012/wordml" xmlns:w16cex="http://schemas.microsoft.com/office/word/2018/wordml/cex" xmlns:w16cid="http://schemas.microsoft.com/office/word/2016/wordml/cid" xmlns:w16="http://schemas.microsoft.com/office/word/2018/wordml" xmlns:w16sdtdh="http://schemas.microsoft.com/office/word/2020/wordml/sdtdatahash" xmlns:w16se="http://schemas.microsoft.com/office/word/2015/wordml/symex" xmlns:wpg="http://schemas.microsoft.com/office/word/2010/wordprocessingGroup" xmlns:wpi="http://schemas.microsoft.com/office/word/2010/wordprocessingInk" xmlns:wne="http://schemas.microsoft.com/office/word/2006/wordml" xmlns:wps="http://schemas.microsoft.com/office/word/2010/wordprocessingShape" mc:Ignorable="w14 w15 w16se w16cid w16 w16cex w16sdtdh wp14">
+<w:numbering xmlns:wpc="http://schemas.microsoft.com/office/word/2010/wordprocessingCanvas" xmlns:cx="http://schemas.microsoft.com/office/drawing/2014/chartex" xmlns:cx1="http://schemas.microsoft.com/office/drawing/2015/9/8/chartex" xmlns:cx2="http://schemas.microsoft.com/office/drawing/2015/10/21/chartex" xmlns:cx3="http://schemas.microsoft.com/office/drawing/2016/5/9/chartex" xmlns:cx4="http://schemas.microsoft.com/office/drawing/2016/5/10/chartex" xmlns:cx5="http://schemas.microsoft.com/office/drawing/2016/5/11/chartex" xmlns:cx6="http://schemas.microsoft.com/office/drawing/2016/5/12/chartex" xmlns:cx7="http://schemas.microsoft.com/office/drawing/2016/5/13/chartex" xmlns:cx8="http://schemas.microsoft.com/office/drawing/2016/5/14/chartex" xmlns:mc="http://schemas.openxmlformats.org/markup-compatibility/2006" xmlns:aink="http://schemas.microsoft.com/office/drawing/2016/ink" xmlns:am3d="http://schemas.microsoft.com/office/drawing/2017/model3d" xmlns:o="urn:schemas-microsoft-com:office:office" xmlns:oel="http://schemas.microsoft.com/office/2019/extlst" xmlns:r="http://schemas.openxmlformats.org/officeDocument/2006/relationships" xmlns:m="http://schemas.openxmlformats.org/officeDocument/2006/math" xmlns:v="urn:schemas-microsoft-com:vml" xmlns:wp14="http://schemas.microsoft.com/office/word/2010/wordprocessingDrawing" xmlns:wp="http://schemas.openxmlformats.org/drawingml/2006/wordprocessingDrawing" xmlns:w10="urn:schemas-microsoft-com:office:word" xmlns:w="http://schemas.openxmlformats.org/wordprocessingml/2006/main" xmlns:w14="http://schemas.microsoft.com/office/word/2010/wordml" xmlns:w15="http://schemas.microsoft.com/office/word/2012/wordml" xmlns:w16cex="http://schemas.microsoft.com/office/word/2018/wordml/cex" xmlns:w16cid="http://schemas.microsoft.com/office/word/2016/wordml/cid" xmlns:w16="http://schemas.microsoft.com/office/word/2018/wordml" xmlns:w16du="http://schemas.microsoft.com/office/word/2023/wordml/word16du" xmlns:w16sdtdh="http://schemas.microsoft.com/office/word/2020/wordml/sdtdatahash" xmlns:w16sdtfl="http://schemas.microsoft.com/office/word/2024/wordml/sdtformatlock" xmlns:w16se="http://schemas.microsoft.com/office/word/2015/wordml/symex" xmlns:wpg="http://schemas.microsoft.com/office/word/2010/wordprocessingGroup" xmlns:wpi="http://schemas.microsoft.com/office/word/2010/wordprocessingInk" xmlns:wne="http://schemas.microsoft.com/office/word/2006/wordml" xmlns:wps="http://schemas.microsoft.com/office/word/2010/wordprocessingShape" mc:Ignorable="w14 w15 w16se w16cid w16 w16cex w16sdtdh w16sdtfl w16du wp14">
   <w:abstractNum w:abstractNumId="0" w15:restartNumberingAfterBreak="0">
     <w:nsid w:val="08B2501C"/>
     <w:multiLevelType w:val="hybridMultilevel"/>
@@ -4489,7 +6253,7 @@
 </file>
 
 <file path=word/styles.xml><?xml version="1.0" encoding="utf-8"?>
-<w:styles xmlns:mc="http://schemas.openxmlformats.org/markup-compatibility/2006" xmlns:r="http://schemas.openxmlformats.org/officeDocument/2006/relationships" xmlns:w="http://schemas.openxmlformats.org/wordprocessingml/2006/main" xmlns:w14="http://schemas.microsoft.com/office/word/2010/wordml" xmlns:w15="http://schemas.microsoft.com/office/word/2012/wordml" xmlns:w16cex="http://schemas.microsoft.com/office/word/2018/wordml/cex" xmlns:w16cid="http://schemas.microsoft.com/office/word/2016/wordml/cid" xmlns:w16="http://schemas.microsoft.com/office/word/2018/wordml" xmlns:w16sdtdh="http://schemas.microsoft.com/office/word/2020/wordml/sdtdatahash" xmlns:w16se="http://schemas.microsoft.com/office/word/2015/wordml/symex" mc:Ignorable="w14 w15 w16se w16cid w16 w16cex w16sdtdh">
+<w:styles xmlns:mc="http://schemas.openxmlformats.org/markup-compatibility/2006" xmlns:r="http://schemas.openxmlformats.org/officeDocument/2006/relationships" xmlns:w="http://schemas.openxmlformats.org/wordprocessingml/2006/main" xmlns:w14="http://schemas.microsoft.com/office/word/2010/wordml" xmlns:w15="http://schemas.microsoft.com/office/word/2012/wordml" xmlns:w16cex="http://schemas.microsoft.com/office/word/2018/wordml/cex" xmlns:w16cid="http://schemas.microsoft.com/office/word/2016/wordml/cid" xmlns:w16="http://schemas.microsoft.com/office/word/2018/wordml" xmlns:w16du="http://schemas.microsoft.com/office/word/2023/wordml/word16du" xmlns:w16sdtdh="http://schemas.microsoft.com/office/word/2020/wordml/sdtdatahash" xmlns:w16sdtfl="http://schemas.microsoft.com/office/word/2024/wordml/sdtformatlock" xmlns:w16se="http://schemas.microsoft.com/office/word/2015/wordml/symex" mc:Ignorable="w14 w15 w16se w16cid w16 w16cex w16sdtdh w16sdtfl w16du">
   <w:docDefaults>
     <w:rPrDefault>
       <w:rPr>

</xml_diff>

<commit_message>
Updated diversion template for probation language.
</commit_message>
<xml_diff>
--- a/resources/Templates/Diversion_Template.docx
+++ b/resources/Templates/Diversion_Template.docx
@@ -256,18 +256,8 @@
           <w:sz w:val="20"/>
           <w:szCs w:val="20"/>
         </w:rPr>
-        <w:t xml:space="preserve">{{ </w:t>
-      </w:r>
-      <w:proofErr w:type="spellStart"/>
-      <w:r>
-        <w:rPr>
-          <w:rFonts w:ascii="Palatino Linotype" w:hAnsi="Palatino Linotype"/>
-          <w:sz w:val="20"/>
-          <w:szCs w:val="20"/>
-        </w:rPr>
-        <w:t>case_number</w:t>
-      </w:r>
-      <w:proofErr w:type="spellEnd"/>
+        <w:t>{{ case_number</w:t>
+      </w:r>
       <w:r>
         <w:rPr>
           <w:rFonts w:ascii="Palatino Linotype" w:hAnsi="Palatino Linotype"/>
@@ -329,33 +319,15 @@
           <w:sz w:val="20"/>
           <w:szCs w:val="20"/>
         </w:rPr>
-        <w:t xml:space="preserve">{{ </w:t>
-      </w:r>
-      <w:proofErr w:type="spellStart"/>
-      <w:r>
-        <w:rPr>
-          <w:rFonts w:ascii="Palatino Linotype" w:hAnsi="Palatino Linotype"/>
-          <w:sz w:val="20"/>
-          <w:szCs w:val="20"/>
-        </w:rPr>
-        <w:t>defendant.</w:t>
-      </w:r>
-      <w:r>
-        <w:rPr>
-          <w:rFonts w:ascii="Palatino Linotype" w:hAnsi="Palatino Linotype"/>
-          <w:sz w:val="20"/>
-          <w:szCs w:val="20"/>
-        </w:rPr>
-        <w:t>first_name</w:t>
-      </w:r>
-      <w:proofErr w:type="spellEnd"/>
-      <w:r>
-        <w:rPr>
-          <w:rFonts w:ascii="Palatino Linotype" w:hAnsi="Palatino Linotype"/>
-          <w:sz w:val="20"/>
-          <w:szCs w:val="20"/>
-        </w:rPr>
-        <w:t xml:space="preserve"> }}</w:t>
+        <w:t>{{ defendant.</w:t>
+      </w:r>
+      <w:r>
+        <w:rPr>
+          <w:rFonts w:ascii="Palatino Linotype" w:hAnsi="Palatino Linotype"/>
+          <w:sz w:val="20"/>
+          <w:szCs w:val="20"/>
+        </w:rPr>
+        <w:t>first_name }}</w:t>
       </w:r>
       <w:r>
         <w:rPr>
@@ -371,16 +343,7 @@
           <w:sz w:val="20"/>
           <w:szCs w:val="20"/>
         </w:rPr>
-        <w:t xml:space="preserve">{{ </w:t>
-      </w:r>
-      <w:proofErr w:type="spellStart"/>
-      <w:r>
-        <w:rPr>
-          <w:rFonts w:ascii="Palatino Linotype" w:hAnsi="Palatino Linotype"/>
-          <w:sz w:val="20"/>
-          <w:szCs w:val="20"/>
-        </w:rPr>
-        <w:t>defendant.</w:t>
+        <w:t>{{ defendant.</w:t>
       </w:r>
       <w:r>
         <w:rPr>
@@ -396,16 +359,7 @@
           <w:sz w:val="20"/>
           <w:szCs w:val="20"/>
         </w:rPr>
-        <w:t>name</w:t>
-      </w:r>
-      <w:proofErr w:type="spellEnd"/>
-      <w:r>
-        <w:rPr>
-          <w:rFonts w:ascii="Palatino Linotype" w:hAnsi="Palatino Linotype"/>
-          <w:sz w:val="20"/>
-          <w:szCs w:val="20"/>
-        </w:rPr>
-        <w:t xml:space="preserve"> }}</w:t>
+        <w:t>name }}</w:t>
       </w:r>
       <w:r>
         <w:rPr>
@@ -544,17 +498,7 @@
           <w:sz w:val="20"/>
           <w:szCs w:val="20"/>
         </w:rPr>
-        <w:t xml:space="preserve">% if </w:t>
-      </w:r>
-      <w:proofErr w:type="spellStart"/>
-      <w:r>
-        <w:rPr>
-          <w:rFonts w:ascii="Palatino Linotype" w:hAnsi="Palatino Linotype"/>
-          <w:bCs/>
-          <w:sz w:val="20"/>
-          <w:szCs w:val="20"/>
-        </w:rPr>
-        <w:t>judicial_officer</w:t>
+        <w:t>% if judicial_officer</w:t>
       </w:r>
       <w:r>
         <w:rPr>
@@ -574,7 +518,6 @@
         </w:rPr>
         <w:t>_type</w:t>
       </w:r>
-      <w:proofErr w:type="spellEnd"/>
       <w:r>
         <w:rPr>
           <w:rFonts w:ascii="Palatino Linotype" w:hAnsi="Palatino Linotype"/>
@@ -660,34 +603,7 @@
           <w:sz w:val="20"/>
           <w:szCs w:val="20"/>
         </w:rPr>
-        <w:t xml:space="preserve">{% </w:t>
-      </w:r>
-      <w:proofErr w:type="spellStart"/>
-      <w:r>
-        <w:rPr>
-          <w:rFonts w:ascii="Palatino Linotype" w:hAnsi="Palatino Linotype"/>
-          <w:sz w:val="20"/>
-          <w:szCs w:val="20"/>
-        </w:rPr>
-        <w:t>elif</w:t>
-      </w:r>
-      <w:proofErr w:type="spellEnd"/>
-      <w:r>
-        <w:rPr>
-          <w:rFonts w:ascii="Palatino Linotype" w:hAnsi="Palatino Linotype"/>
-          <w:sz w:val="20"/>
-          <w:szCs w:val="20"/>
-        </w:rPr>
-        <w:t xml:space="preserve"> </w:t>
-      </w:r>
-      <w:proofErr w:type="spellStart"/>
-      <w:r>
-        <w:rPr>
-          <w:rFonts w:ascii="Palatino Linotype" w:hAnsi="Palatino Linotype"/>
-          <w:sz w:val="20"/>
-          <w:szCs w:val="20"/>
-        </w:rPr>
-        <w:t>judicial_officer</w:t>
+        <w:t>{% elif judicial_officer</w:t>
       </w:r>
       <w:r>
         <w:rPr>
@@ -703,16 +619,7 @@
           <w:sz w:val="20"/>
           <w:szCs w:val="20"/>
         </w:rPr>
-        <w:t>_type</w:t>
-      </w:r>
-      <w:proofErr w:type="spellEnd"/>
-      <w:r>
-        <w:rPr>
-          <w:rFonts w:ascii="Palatino Linotype" w:hAnsi="Palatino Linotype"/>
-          <w:sz w:val="20"/>
-          <w:szCs w:val="20"/>
-        </w:rPr>
-        <w:t xml:space="preserve"> == ‘Judge’ %}</w:t>
+        <w:t>_type == ‘Judge’ %}</w:t>
       </w:r>
     </w:p>
     <w:p>
@@ -830,51 +737,15 @@
           <w:sz w:val="20"/>
           <w:szCs w:val="20"/>
         </w:rPr>
-        <w:t xml:space="preserve">{{ </w:t>
-      </w:r>
-      <w:proofErr w:type="spellStart"/>
-      <w:r>
-        <w:rPr>
-          <w:rFonts w:ascii="Palatino Linotype" w:hAnsi="Palatino Linotype"/>
-          <w:sz w:val="20"/>
-          <w:szCs w:val="20"/>
-        </w:rPr>
-        <w:t>appearance_reason</w:t>
-      </w:r>
-      <w:proofErr w:type="spellEnd"/>
-      <w:r>
-        <w:rPr>
-          <w:rFonts w:ascii="Palatino Linotype" w:hAnsi="Palatino Linotype"/>
-          <w:sz w:val="20"/>
-          <w:szCs w:val="20"/>
-        </w:rPr>
-        <w:t xml:space="preserve"> }}</w:t>
-      </w:r>
-      <w:r>
-        <w:rPr>
-          <w:rFonts w:ascii="Palatino Linotype" w:hAnsi="Palatino Linotype"/>
-          <w:sz w:val="20"/>
-          <w:szCs w:val="20"/>
-        </w:rPr>
-        <w:t xml:space="preserve"> on {{ </w:t>
-      </w:r>
-      <w:proofErr w:type="spellStart"/>
-      <w:r>
-        <w:rPr>
-          <w:rFonts w:ascii="Palatino Linotype" w:hAnsi="Palatino Linotype"/>
-          <w:sz w:val="20"/>
-          <w:szCs w:val="20"/>
-        </w:rPr>
-        <w:t>plea_trial_date</w:t>
-      </w:r>
-      <w:proofErr w:type="spellEnd"/>
-      <w:r>
-        <w:rPr>
-          <w:rFonts w:ascii="Palatino Linotype" w:hAnsi="Palatino Linotype"/>
-          <w:sz w:val="20"/>
-          <w:szCs w:val="20"/>
-        </w:rPr>
-        <w:t xml:space="preserve"> }}.</w:t>
+        <w:t>{{ appearance_reason }}</w:t>
+      </w:r>
+      <w:r>
+        <w:rPr>
+          <w:rFonts w:ascii="Palatino Linotype" w:hAnsi="Palatino Linotype"/>
+          <w:sz w:val="20"/>
+          <w:szCs w:val="20"/>
+        </w:rPr>
+        <w:t xml:space="preserve"> on {{ plea_trial_date }}.</w:t>
       </w:r>
       <w:r>
         <w:rPr>
@@ -891,136 +762,16 @@
           <w:sz w:val="20"/>
           <w:szCs w:val="20"/>
         </w:rPr>
-        <w:t xml:space="preserve">{% if </w:t>
-      </w:r>
-      <w:proofErr w:type="spellStart"/>
-      <w:r>
-        <w:rPr>
-          <w:rFonts w:ascii="Palatino Linotype" w:hAnsi="Palatino Linotype"/>
-          <w:bCs/>
-          <w:sz w:val="20"/>
-          <w:szCs w:val="20"/>
-        </w:rPr>
-        <w:t>defense_counsel_waived</w:t>
-      </w:r>
-      <w:proofErr w:type="spellEnd"/>
-      <w:r>
-        <w:rPr>
-          <w:rFonts w:ascii="Palatino Linotype" w:hAnsi="Palatino Linotype"/>
-          <w:bCs/>
-          <w:sz w:val="20"/>
-          <w:szCs w:val="20"/>
-        </w:rPr>
-        <w:t xml:space="preserve"> is false %}Defendant was represented by {{ </w:t>
-      </w:r>
-      <w:proofErr w:type="spellStart"/>
-      <w:r>
-        <w:rPr>
-          <w:rFonts w:ascii="Palatino Linotype" w:hAnsi="Palatino Linotype"/>
-          <w:bCs/>
-          <w:sz w:val="20"/>
-          <w:szCs w:val="20"/>
-        </w:rPr>
-        <w:t>defense_counsel</w:t>
-      </w:r>
-      <w:proofErr w:type="spellEnd"/>
-      <w:r>
-        <w:rPr>
-          <w:rFonts w:ascii="Palatino Linotype" w:hAnsi="Palatino Linotype"/>
-          <w:bCs/>
-          <w:sz w:val="20"/>
-          <w:szCs w:val="20"/>
-        </w:rPr>
-        <w:t xml:space="preserve"> }}, {{ </w:t>
-      </w:r>
-      <w:proofErr w:type="spellStart"/>
-      <w:r>
-        <w:rPr>
-          <w:rFonts w:ascii="Palatino Linotype" w:hAnsi="Palatino Linotype"/>
-          <w:bCs/>
-          <w:sz w:val="20"/>
-          <w:szCs w:val="20"/>
-        </w:rPr>
-        <w:t>defense_counsel_type</w:t>
-      </w:r>
-      <w:proofErr w:type="spellEnd"/>
-      <w:r>
-        <w:rPr>
-          <w:rFonts w:ascii="Palatino Linotype" w:hAnsi="Palatino Linotype"/>
-          <w:bCs/>
-          <w:sz w:val="20"/>
-          <w:szCs w:val="20"/>
-        </w:rPr>
-        <w:t xml:space="preserve"> }}. {% </w:t>
-      </w:r>
-      <w:proofErr w:type="spellStart"/>
-      <w:r>
-        <w:rPr>
-          <w:rFonts w:ascii="Palatino Linotype" w:hAnsi="Palatino Linotype"/>
-          <w:bCs/>
-          <w:sz w:val="20"/>
-          <w:szCs w:val="20"/>
-        </w:rPr>
-        <w:t>elif</w:t>
-      </w:r>
-      <w:proofErr w:type="spellEnd"/>
-      <w:r>
-        <w:rPr>
-          <w:rFonts w:ascii="Palatino Linotype" w:hAnsi="Palatino Linotype"/>
-          <w:bCs/>
-          <w:sz w:val="20"/>
-          <w:szCs w:val="20"/>
-        </w:rPr>
-        <w:t xml:space="preserve"> </w:t>
-      </w:r>
-      <w:proofErr w:type="spellStart"/>
-      <w:r>
-        <w:rPr>
-          <w:rFonts w:ascii="Palatino Linotype" w:hAnsi="Palatino Linotype"/>
-          <w:bCs/>
-          <w:sz w:val="20"/>
-          <w:szCs w:val="20"/>
-        </w:rPr>
-        <w:t>defense_counsel_waived</w:t>
-      </w:r>
-      <w:proofErr w:type="spellEnd"/>
-      <w:r>
-        <w:rPr>
-          <w:rFonts w:ascii="Palatino Linotype" w:hAnsi="Palatino Linotype"/>
-          <w:bCs/>
-          <w:sz w:val="20"/>
-          <w:szCs w:val="20"/>
-        </w:rPr>
-        <w:t xml:space="preserve"> is true %}Defendant waived right to counsel. {% endif %}</w:t>
-      </w:r>
-      <w:r>
-        <w:rPr>
-          <w:rFonts w:ascii="Palatino Linotype" w:hAnsi="Palatino Linotype"/>
-          <w:bCs/>
-          <w:sz w:val="20"/>
-          <w:szCs w:val="20"/>
-        </w:rPr>
-        <w:t xml:space="preserve">{% if </w:t>
-      </w:r>
-      <w:proofErr w:type="spellStart"/>
-      <w:r>
-        <w:rPr>
-          <w:rFonts w:ascii="Palatino Linotype" w:hAnsi="Palatino Linotype"/>
-          <w:bCs/>
-          <w:sz w:val="20"/>
-          <w:szCs w:val="20"/>
-        </w:rPr>
-        <w:t>amend_offense_details</w:t>
-      </w:r>
-      <w:proofErr w:type="spellEnd"/>
-      <w:r>
-        <w:rPr>
-          <w:rFonts w:ascii="Palatino Linotype" w:hAnsi="Palatino Linotype"/>
-          <w:bCs/>
-          <w:sz w:val="20"/>
-          <w:szCs w:val="20"/>
-        </w:rPr>
-        <w:t xml:space="preserve"> is not none %}Counsel for the State of Ohio made a motion to amend the cha</w:t>
+        <w:t>{% if defense_counsel_waived is false %}Defendant was represented by {{ defense_counsel }}, {{ defense_counsel_type }}. {% elif defense_counsel_waived is true %}Defendant waived right to counsel. {% endif %}</w:t>
+      </w:r>
+      <w:r>
+        <w:rPr>
+          <w:rFonts w:ascii="Palatino Linotype" w:hAnsi="Palatino Linotype"/>
+          <w:bCs/>
+          <w:sz w:val="20"/>
+          <w:szCs w:val="20"/>
+        </w:rPr>
+        <w:t>{% if amend_offense_details is not none %}Counsel for the State of Ohio made a motion to amend the cha</w:t>
       </w:r>
       <w:r>
         <w:rPr>
@@ -1038,27 +789,7 @@
           <w:sz w:val="20"/>
           <w:szCs w:val="20"/>
         </w:rPr>
-        <w:t xml:space="preserve">{% if </w:t>
-      </w:r>
-      <w:proofErr w:type="spellStart"/>
-      <w:r>
-        <w:rPr>
-          <w:rFonts w:ascii="Palatino Linotype" w:hAnsi="Palatino Linotype"/>
-          <w:bCs/>
-          <w:sz w:val="20"/>
-          <w:szCs w:val="20"/>
-        </w:rPr>
-        <w:t>amend_offense_details.motion_disposition</w:t>
-      </w:r>
-      <w:proofErr w:type="spellEnd"/>
-      <w:r>
-        <w:rPr>
-          <w:rFonts w:ascii="Palatino Linotype" w:hAnsi="Palatino Linotype"/>
-          <w:bCs/>
-          <w:sz w:val="20"/>
-          <w:szCs w:val="20"/>
-        </w:rPr>
-        <w:t xml:space="preserve">  ==  ‘Granted’ %} The Court found the amendment</w:t>
+        <w:t>{% if amend_offense_details.motion_disposition  ==  ‘Granted’ %} The Court found the amendment</w:t>
       </w:r>
       <w:r>
         <w:rPr>
@@ -1076,137 +807,26 @@
           <w:sz w:val="20"/>
           <w:szCs w:val="20"/>
         </w:rPr>
-        <w:t xml:space="preserve"> {{ </w:t>
-      </w:r>
-      <w:proofErr w:type="spellStart"/>
-      <w:r>
-        <w:rPr>
-          <w:rFonts w:ascii="Palatino Linotype" w:hAnsi="Palatino Linotype"/>
-          <w:bCs/>
-          <w:sz w:val="20"/>
-          <w:szCs w:val="20"/>
-        </w:rPr>
-        <w:t>amend_offense_details.motion_disposition</w:t>
-      </w:r>
-      <w:proofErr w:type="spellEnd"/>
-      <w:r>
-        <w:rPr>
-          <w:rFonts w:ascii="Palatino Linotype" w:hAnsi="Palatino Linotype"/>
-          <w:bCs/>
-          <w:sz w:val="20"/>
-          <w:szCs w:val="20"/>
-        </w:rPr>
-        <w:t xml:space="preserve"> }}.</w:t>
-      </w:r>
-      <w:r>
-        <w:rPr>
-          <w:rFonts w:ascii="Palatino Linotype" w:hAnsi="Palatino Linotype"/>
-          <w:bCs/>
-          <w:sz w:val="20"/>
-          <w:szCs w:val="20"/>
-        </w:rPr>
-        <w:t xml:space="preserve"> The charge(s) of {% for charge in </w:t>
-      </w:r>
-      <w:proofErr w:type="spellStart"/>
-      <w:r>
-        <w:rPr>
-          <w:rFonts w:ascii="Palatino Linotype" w:hAnsi="Palatino Linotype"/>
-          <w:bCs/>
-          <w:sz w:val="20"/>
-          <w:szCs w:val="20"/>
-        </w:rPr>
-        <w:t>amended_charges_list</w:t>
-      </w:r>
-      <w:proofErr w:type="spellEnd"/>
-      <w:r>
-        <w:rPr>
-          <w:rFonts w:ascii="Palatino Linotype" w:hAnsi="Palatino Linotype"/>
-          <w:bCs/>
-          <w:sz w:val="20"/>
-          <w:szCs w:val="20"/>
-        </w:rPr>
-        <w:t xml:space="preserve"> %}{% if </w:t>
-      </w:r>
-      <w:proofErr w:type="spellStart"/>
-      <w:r>
-        <w:rPr>
-          <w:rFonts w:ascii="Palatino Linotype" w:hAnsi="Palatino Linotype"/>
-          <w:bCs/>
-          <w:sz w:val="20"/>
-          <w:szCs w:val="20"/>
-        </w:rPr>
-        <w:t>loop.index</w:t>
-      </w:r>
-      <w:proofErr w:type="spellEnd"/>
-      <w:r>
-        <w:rPr>
-          <w:rFonts w:ascii="Palatino Linotype" w:hAnsi="Palatino Linotype"/>
-          <w:bCs/>
-          <w:sz w:val="20"/>
-          <w:szCs w:val="20"/>
-        </w:rPr>
-        <w:t xml:space="preserve"> == 2 %} and {% endif %}{{ charge[0] }} is amended to {{ charge[1] }}{% </w:t>
-      </w:r>
-      <w:proofErr w:type="spellStart"/>
-      <w:r>
-        <w:rPr>
-          <w:rFonts w:ascii="Palatino Linotype" w:hAnsi="Palatino Linotype"/>
-          <w:bCs/>
-          <w:sz w:val="20"/>
-          <w:szCs w:val="20"/>
-        </w:rPr>
-        <w:t>endfor</w:t>
-      </w:r>
-      <w:proofErr w:type="spellEnd"/>
-      <w:r>
-        <w:rPr>
-          <w:rFonts w:ascii="Palatino Linotype" w:hAnsi="Palatino Linotype"/>
-          <w:bCs/>
-          <w:sz w:val="20"/>
-          <w:szCs w:val="20"/>
-        </w:rPr>
-        <w:t xml:space="preserve"> %}.</w:t>
-      </w:r>
-      <w:r>
-        <w:rPr>
-          <w:rFonts w:ascii="Palatino Linotype" w:hAnsi="Palatino Linotype"/>
-          <w:bCs/>
-          <w:sz w:val="20"/>
-          <w:szCs w:val="20"/>
-        </w:rPr>
-        <w:t xml:space="preserve">{% </w:t>
-      </w:r>
-      <w:proofErr w:type="spellStart"/>
-      <w:r>
-        <w:rPr>
-          <w:rFonts w:ascii="Palatino Linotype" w:hAnsi="Palatino Linotype"/>
-          <w:bCs/>
-          <w:sz w:val="20"/>
-          <w:szCs w:val="20"/>
-        </w:rPr>
-        <w:t>elif</w:t>
-      </w:r>
-      <w:proofErr w:type="spellEnd"/>
-      <w:r>
-        <w:rPr>
-          <w:rFonts w:ascii="Palatino Linotype" w:hAnsi="Palatino Linotype"/>
-          <w:bCs/>
-          <w:sz w:val="20"/>
-          <w:szCs w:val="20"/>
-        </w:rPr>
-        <w:t xml:space="preserve"> </w:t>
-      </w:r>
-      <w:proofErr w:type="spellStart"/>
-      <w:r>
-        <w:rPr>
-          <w:rFonts w:ascii="Palatino Linotype" w:hAnsi="Palatino Linotype"/>
-          <w:bCs/>
-          <w:sz w:val="20"/>
-          <w:szCs w:val="20"/>
-        </w:rPr>
-        <w:t>amend_offense_details.motion_disposition</w:t>
-      </w:r>
-      <w:proofErr w:type="spellEnd"/>
+        <w:t xml:space="preserve"> {{ amend_offense_details.motion_disposition }}.</w:t>
+      </w:r>
+      <w:r>
+        <w:rPr>
+          <w:rFonts w:ascii="Palatino Linotype" w:hAnsi="Palatino Linotype"/>
+          <w:bCs/>
+          <w:sz w:val="20"/>
+          <w:szCs w:val="20"/>
+        </w:rPr>
+        <w:t xml:space="preserve"> The charge(s) of {% for charge in amended_charges_list %}{% if loop.index == 2 %} and {% endif %}{{ charge[0] }} is amended to {{ charge[1] }}{% endfor %}.</w:t>
+      </w:r>
+      <w:r>
+        <w:rPr>
+          <w:rFonts w:ascii="Palatino Linotype" w:hAnsi="Palatino Linotype"/>
+          <w:bCs/>
+          <w:sz w:val="20"/>
+          <w:szCs w:val="20"/>
+        </w:rPr>
+        <w:t>{% elif amend_offense_details.motion_disposition</w:t>
+      </w:r>
       <w:r>
         <w:rPr>
           <w:rFonts w:ascii="Palatino Linotype" w:hAnsi="Palatino Linotype"/>
@@ -1241,36 +861,16 @@
           <w:sz w:val="20"/>
           <w:szCs w:val="20"/>
         </w:rPr>
-        <w:t xml:space="preserve"> and therefore the motion is {{ </w:t>
-      </w:r>
-      <w:proofErr w:type="spellStart"/>
-      <w:r>
-        <w:rPr>
-          <w:rFonts w:ascii="Palatino Linotype" w:hAnsi="Palatino Linotype"/>
-          <w:bCs/>
-          <w:sz w:val="20"/>
-          <w:szCs w:val="20"/>
-        </w:rPr>
-        <w:t>amend_offense</w:t>
-      </w:r>
-      <w:r>
-        <w:rPr>
-          <w:rFonts w:ascii="Palatino Linotype" w:hAnsi="Palatino Linotype"/>
-          <w:bCs/>
-          <w:sz w:val="20"/>
-          <w:szCs w:val="20"/>
-        </w:rPr>
-        <w:t>_details.motion_disposition</w:t>
-      </w:r>
-      <w:proofErr w:type="spellEnd"/>
-      <w:r>
-        <w:rPr>
-          <w:rFonts w:ascii="Palatino Linotype" w:hAnsi="Palatino Linotype"/>
-          <w:bCs/>
-          <w:sz w:val="20"/>
-          <w:szCs w:val="20"/>
-        </w:rPr>
-        <w:t xml:space="preserve"> }}.</w:t>
+        <w:t xml:space="preserve"> and therefore the motion is {{ amend_offense</w:t>
+      </w:r>
+      <w:r>
+        <w:rPr>
+          <w:rFonts w:ascii="Palatino Linotype" w:hAnsi="Palatino Linotype"/>
+          <w:bCs/>
+          <w:sz w:val="20"/>
+          <w:szCs w:val="20"/>
+        </w:rPr>
+        <w:t>_details.motion_disposition }}.</w:t>
       </w:r>
       <w:r>
         <w:rPr>
@@ -1371,51 +971,15 @@
           <w:sz w:val="20"/>
           <w:szCs w:val="20"/>
         </w:rPr>
-        <w:t xml:space="preserve">Defendant is eligible for the {{ </w:t>
-      </w:r>
-      <w:proofErr w:type="spellStart"/>
-      <w:r>
-        <w:rPr>
-          <w:rFonts w:ascii="Palatino Linotype" w:hAnsi="Palatino Linotype"/>
-          <w:sz w:val="20"/>
-          <w:szCs w:val="20"/>
-        </w:rPr>
-        <w:t>diversion.program_name</w:t>
-      </w:r>
-      <w:proofErr w:type="spellEnd"/>
-      <w:r>
-        <w:rPr>
-          <w:rFonts w:ascii="Palatino Linotype" w:hAnsi="Palatino Linotype"/>
-          <w:sz w:val="20"/>
-          <w:szCs w:val="20"/>
-        </w:rPr>
-        <w:t xml:space="preserve"> }}. The Defendant’s plea and the Court’s findings are set forth in the chart below. The sentence, including any fines, costs and jail days, is SUSPENDED pending Defendant’s completion of the </w:t>
-      </w:r>
-      <w:r>
-        <w:rPr>
-          <w:rFonts w:ascii="Palatino Linotype" w:hAnsi="Palatino Linotype"/>
-          <w:sz w:val="20"/>
-          <w:szCs w:val="20"/>
-        </w:rPr>
-        <w:t xml:space="preserve">{{ </w:t>
-      </w:r>
-      <w:proofErr w:type="spellStart"/>
-      <w:r>
-        <w:rPr>
-          <w:rFonts w:ascii="Palatino Linotype" w:hAnsi="Palatino Linotype"/>
-          <w:sz w:val="20"/>
-          <w:szCs w:val="20"/>
-        </w:rPr>
-        <w:t>diversion.program_name</w:t>
-      </w:r>
-      <w:proofErr w:type="spellEnd"/>
-      <w:r>
-        <w:rPr>
-          <w:rFonts w:ascii="Palatino Linotype" w:hAnsi="Palatino Linotype"/>
-          <w:sz w:val="20"/>
-          <w:szCs w:val="20"/>
-        </w:rPr>
-        <w:t xml:space="preserve"> }}</w:t>
+        <w:t xml:space="preserve">Defendant is eligible for the {{ diversion.program_name }}. The Defendant’s plea and the Court’s findings are set forth in the chart below. The sentence, including any fines, costs and jail days, is SUSPENDED pending Defendant’s completion of the </w:t>
+      </w:r>
+      <w:r>
+        <w:rPr>
+          <w:rFonts w:ascii="Palatino Linotype" w:hAnsi="Palatino Linotype"/>
+          <w:sz w:val="20"/>
+          <w:szCs w:val="20"/>
+        </w:rPr>
+        <w:t>{{ diversion.program_name }}</w:t>
       </w:r>
       <w:r>
         <w:rPr>
@@ -1431,25 +995,7 @@
           <w:sz w:val="20"/>
           <w:szCs w:val="20"/>
         </w:rPr>
-        <w:t xml:space="preserve">{{ </w:t>
-      </w:r>
-      <w:proofErr w:type="spellStart"/>
-      <w:r>
-        <w:rPr>
-          <w:rFonts w:ascii="Palatino Linotype" w:hAnsi="Palatino Linotype"/>
-          <w:sz w:val="20"/>
-          <w:szCs w:val="20"/>
-        </w:rPr>
-        <w:t>diversion.program_name</w:t>
-      </w:r>
-      <w:proofErr w:type="spellEnd"/>
-      <w:r>
-        <w:rPr>
-          <w:rFonts w:ascii="Palatino Linotype" w:hAnsi="Palatino Linotype"/>
-          <w:sz w:val="20"/>
-          <w:szCs w:val="20"/>
-        </w:rPr>
-        <w:t xml:space="preserve"> }}</w:t>
+        <w:t>{{ diversion.program_name }}</w:t>
       </w:r>
       <w:r>
         <w:rPr>
@@ -1499,9 +1045,48 @@
           <w:sz w:val="20"/>
           <w:szCs w:val="20"/>
         </w:rPr>
-        <w:t xml:space="preserve">{{ </w:t>
-      </w:r>
-      <w:proofErr w:type="spellStart"/>
+        <w:t>{{ diversion.diversion_fine_pay_date }}</w:t>
+      </w:r>
+      <w:r>
+        <w:rPr>
+          <w:rFonts w:ascii="Palatino Linotype" w:hAnsi="Palatino Linotype"/>
+          <w:sz w:val="20"/>
+          <w:szCs w:val="20"/>
+        </w:rPr>
+        <w:t>{% if diversion.jail_imposed</w:t>
+      </w:r>
+      <w:r>
+        <w:rPr>
+          <w:rFonts w:ascii="Palatino Linotype" w:hAnsi="Palatino Linotype"/>
+          <w:sz w:val="20"/>
+          <w:szCs w:val="20"/>
+        </w:rPr>
+        <w:t xml:space="preserve"> is true</w:t>
+      </w:r>
+      <w:r>
+        <w:rPr>
+          <w:rFonts w:ascii="Palatino Linotype" w:hAnsi="Palatino Linotype"/>
+          <w:sz w:val="20"/>
+          <w:szCs w:val="20"/>
+        </w:rPr>
+        <w:t xml:space="preserve"> %}</w:t>
+      </w:r>
+      <w:r>
+        <w:rPr>
+          <w:rFonts w:ascii="Palatino Linotype" w:hAnsi="Palatino Linotype"/>
+          <w:sz w:val="20"/>
+          <w:szCs w:val="20"/>
+        </w:rPr>
+        <w:t xml:space="preserve">, </w:t>
+      </w:r>
+      <w:r>
+        <w:rPr>
+          <w:rFonts w:ascii="Palatino Linotype" w:hAnsi="Palatino Linotype"/>
+          <w:sz w:val="20"/>
+          <w:szCs w:val="20"/>
+        </w:rPr>
+        <w:t xml:space="preserve">and report to jail on </w:t>
+      </w:r>
       <w:r>
         <w:rPr>
           <w:rFonts w:ascii="Palatino Linotype" w:hAnsi="Palatino Linotype"/>
@@ -1510,9 +1095,8 @@
           <w:sz w:val="20"/>
           <w:szCs w:val="20"/>
         </w:rPr>
-        <w:t>diversion.diversion_fine_pay_date</w:t>
-      </w:r>
-      <w:proofErr w:type="spellEnd"/>
+        <w:t>{{ diversion.diversion_jail_report_date }}</w:t>
+      </w:r>
       <w:r>
         <w:rPr>
           <w:rFonts w:ascii="Palatino Linotype" w:hAnsi="Palatino Linotype"/>
@@ -1521,57 +1105,7 @@
           <w:sz w:val="20"/>
           <w:szCs w:val="20"/>
         </w:rPr>
-        <w:t xml:space="preserve"> }}</w:t>
-      </w:r>
-      <w:r>
-        <w:rPr>
-          <w:rFonts w:ascii="Palatino Linotype" w:hAnsi="Palatino Linotype"/>
-          <w:sz w:val="20"/>
-          <w:szCs w:val="20"/>
-        </w:rPr>
-        <w:t xml:space="preserve">{% if </w:t>
-      </w:r>
-      <w:proofErr w:type="spellStart"/>
-      <w:r>
-        <w:rPr>
-          <w:rFonts w:ascii="Palatino Linotype" w:hAnsi="Palatino Linotype"/>
-          <w:sz w:val="20"/>
-          <w:szCs w:val="20"/>
-        </w:rPr>
-        <w:t>diversion.jail_imposed</w:t>
-      </w:r>
-      <w:proofErr w:type="spellEnd"/>
-      <w:r>
-        <w:rPr>
-          <w:rFonts w:ascii="Palatino Linotype" w:hAnsi="Palatino Linotype"/>
-          <w:sz w:val="20"/>
-          <w:szCs w:val="20"/>
-        </w:rPr>
-        <w:t xml:space="preserve"> is true</w:t>
-      </w:r>
-      <w:r>
-        <w:rPr>
-          <w:rFonts w:ascii="Palatino Linotype" w:hAnsi="Palatino Linotype"/>
-          <w:sz w:val="20"/>
-          <w:szCs w:val="20"/>
-        </w:rPr>
-        <w:t xml:space="preserve"> %}</w:t>
-      </w:r>
-      <w:r>
-        <w:rPr>
-          <w:rFonts w:ascii="Palatino Linotype" w:hAnsi="Palatino Linotype"/>
-          <w:sz w:val="20"/>
-          <w:szCs w:val="20"/>
-        </w:rPr>
-        <w:t xml:space="preserve">, </w:t>
-      </w:r>
-      <w:r>
-        <w:rPr>
-          <w:rFonts w:ascii="Palatino Linotype" w:hAnsi="Palatino Linotype"/>
-          <w:sz w:val="20"/>
-          <w:szCs w:val="20"/>
-        </w:rPr>
-        <w:t xml:space="preserve">and report to jail on </w:t>
+        <w:t>,</w:t>
       </w:r>
       <w:r>
         <w:rPr>
@@ -1581,62 +1115,8 @@
           <w:sz w:val="20"/>
           <w:szCs w:val="20"/>
         </w:rPr>
-        <w:t xml:space="preserve">{{ </w:t>
-      </w:r>
-      <w:proofErr w:type="spellStart"/>
-      <w:r>
-        <w:rPr>
-          <w:rFonts w:ascii="Palatino Linotype" w:hAnsi="Palatino Linotype"/>
-          <w:b/>
-          <w:bCs/>
-          <w:sz w:val="20"/>
-          <w:szCs w:val="20"/>
-        </w:rPr>
-        <w:t>diversion.diversion_jail_report_date</w:t>
-      </w:r>
-      <w:proofErr w:type="spellEnd"/>
-      <w:r>
-        <w:rPr>
-          <w:rFonts w:ascii="Palatino Linotype" w:hAnsi="Palatino Linotype"/>
-          <w:b/>
-          <w:bCs/>
-          <w:sz w:val="20"/>
-          <w:szCs w:val="20"/>
-        </w:rPr>
-        <w:t xml:space="preserve"> }}</w:t>
-      </w:r>
-      <w:r>
-        <w:rPr>
-          <w:rFonts w:ascii="Palatino Linotype" w:hAnsi="Palatino Linotype"/>
-          <w:b/>
-          <w:bCs/>
-          <w:sz w:val="20"/>
-          <w:szCs w:val="20"/>
-        </w:rPr>
-        <w:t>,</w:t>
-      </w:r>
-      <w:r>
-        <w:rPr>
-          <w:rFonts w:ascii="Palatino Linotype" w:hAnsi="Palatino Linotype"/>
-          <w:b/>
-          <w:bCs/>
-          <w:sz w:val="20"/>
-          <w:szCs w:val="20"/>
-        </w:rPr>
-        <w:t xml:space="preserve"> at 7:00 </w:t>
-      </w:r>
-      <w:proofErr w:type="spellStart"/>
-      <w:r>
-        <w:rPr>
-          <w:rFonts w:ascii="Palatino Linotype" w:hAnsi="Palatino Linotype"/>
-          <w:b/>
-          <w:bCs/>
-          <w:sz w:val="20"/>
-          <w:szCs w:val="20"/>
-        </w:rPr>
-        <w:t>p.m</w:t>
-      </w:r>
-      <w:proofErr w:type="spellEnd"/>
+        <w:t xml:space="preserve"> at 7:00 p.m</w:t>
+      </w:r>
       <w:r>
         <w:rPr>
           <w:rFonts w:ascii="Palatino Linotype" w:hAnsi="Palatino Linotype"/>
@@ -1753,51 +1233,7 @@
                 <w:sz w:val="20"/>
                 <w:szCs w:val="20"/>
               </w:rPr>
-              <w:t>{%</w:t>
-            </w:r>
-            <w:proofErr w:type="spellStart"/>
-            <w:r>
-              <w:rPr>
-                <w:rFonts w:ascii="Palatino Linotype" w:hAnsi="Palatino Linotype"/>
-                <w:b/>
-                <w:bCs/>
-                <w:sz w:val="20"/>
-                <w:szCs w:val="20"/>
-              </w:rPr>
-              <w:t>tc</w:t>
-            </w:r>
-            <w:proofErr w:type="spellEnd"/>
-            <w:r>
-              <w:rPr>
-                <w:rFonts w:ascii="Palatino Linotype" w:hAnsi="Palatino Linotype"/>
-                <w:b/>
-                <w:bCs/>
-                <w:sz w:val="20"/>
-                <w:szCs w:val="20"/>
-              </w:rPr>
-              <w:t xml:space="preserve"> for charge in </w:t>
-            </w:r>
-            <w:proofErr w:type="spellStart"/>
-            <w:r>
-              <w:rPr>
-                <w:rFonts w:ascii="Palatino Linotype" w:hAnsi="Palatino Linotype"/>
-                <w:b/>
-                <w:bCs/>
-                <w:sz w:val="20"/>
-                <w:szCs w:val="20"/>
-              </w:rPr>
-              <w:t>charges_list</w:t>
-            </w:r>
-            <w:proofErr w:type="spellEnd"/>
-            <w:r>
-              <w:rPr>
-                <w:rFonts w:ascii="Palatino Linotype" w:hAnsi="Palatino Linotype"/>
-                <w:b/>
-                <w:bCs/>
-                <w:sz w:val="20"/>
-                <w:szCs w:val="20"/>
-              </w:rPr>
-              <w:t xml:space="preserve"> %}</w:t>
+              <w:t>{%tc for charge in charges_list %}</w:t>
             </w:r>
           </w:p>
         </w:tc>
@@ -1835,29 +1271,7 @@
                 <w:sz w:val="20"/>
                 <w:szCs w:val="20"/>
               </w:rPr>
-              <w:t xml:space="preserve">{{ </w:t>
-            </w:r>
-            <w:proofErr w:type="spellStart"/>
-            <w:r>
-              <w:rPr>
-                <w:rFonts w:ascii="Palatino Linotype" w:hAnsi="Palatino Linotype"/>
-                <w:b/>
-                <w:bCs/>
-                <w:sz w:val="20"/>
-                <w:szCs w:val="20"/>
-              </w:rPr>
-              <w:t>charge.offense</w:t>
-            </w:r>
-            <w:proofErr w:type="spellEnd"/>
-            <w:r>
-              <w:rPr>
-                <w:rFonts w:ascii="Palatino Linotype" w:hAnsi="Palatino Linotype"/>
-                <w:b/>
-                <w:bCs/>
-                <w:sz w:val="20"/>
-                <w:szCs w:val="20"/>
-              </w:rPr>
-              <w:t xml:space="preserve"> }}</w:t>
+              <w:t>{{ charge.offense }}</w:t>
             </w:r>
           </w:p>
         </w:tc>
@@ -1895,51 +1309,7 @@
                 <w:sz w:val="20"/>
                 <w:szCs w:val="20"/>
               </w:rPr>
-              <w:t>{%</w:t>
-            </w:r>
-            <w:proofErr w:type="spellStart"/>
-            <w:r>
-              <w:rPr>
-                <w:rFonts w:ascii="Palatino Linotype" w:hAnsi="Palatino Linotype"/>
-                <w:b/>
-                <w:bCs/>
-                <w:sz w:val="20"/>
-                <w:szCs w:val="20"/>
-              </w:rPr>
-              <w:t>tc</w:t>
-            </w:r>
-            <w:proofErr w:type="spellEnd"/>
-            <w:r>
-              <w:rPr>
-                <w:rFonts w:ascii="Palatino Linotype" w:hAnsi="Palatino Linotype"/>
-                <w:b/>
-                <w:bCs/>
-                <w:sz w:val="20"/>
-                <w:szCs w:val="20"/>
-              </w:rPr>
-              <w:t xml:space="preserve"> </w:t>
-            </w:r>
-            <w:proofErr w:type="spellStart"/>
-            <w:r>
-              <w:rPr>
-                <w:rFonts w:ascii="Palatino Linotype" w:hAnsi="Palatino Linotype"/>
-                <w:b/>
-                <w:bCs/>
-                <w:sz w:val="20"/>
-                <w:szCs w:val="20"/>
-              </w:rPr>
-              <w:t>endfor</w:t>
-            </w:r>
-            <w:proofErr w:type="spellEnd"/>
-            <w:r>
-              <w:rPr>
-                <w:rFonts w:ascii="Palatino Linotype" w:hAnsi="Palatino Linotype"/>
-                <w:b/>
-                <w:bCs/>
-                <w:sz w:val="20"/>
-                <w:szCs w:val="20"/>
-              </w:rPr>
-              <w:t xml:space="preserve"> %}</w:t>
+              <w:t>{%tc endfor %}</w:t>
             </w:r>
           </w:p>
         </w:tc>
@@ -2020,51 +1390,7 @@
                 <w:sz w:val="20"/>
                 <w:szCs w:val="20"/>
               </w:rPr>
-              <w:t>{%</w:t>
-            </w:r>
-            <w:proofErr w:type="spellStart"/>
-            <w:r>
-              <w:rPr>
-                <w:rFonts w:ascii="Palatino Linotype" w:hAnsi="Palatino Linotype"/>
-                <w:b/>
-                <w:bCs/>
-                <w:sz w:val="20"/>
-                <w:szCs w:val="20"/>
-              </w:rPr>
-              <w:t>tc</w:t>
-            </w:r>
-            <w:proofErr w:type="spellEnd"/>
-            <w:r>
-              <w:rPr>
-                <w:rFonts w:ascii="Palatino Linotype" w:hAnsi="Palatino Linotype"/>
-                <w:b/>
-                <w:bCs/>
-                <w:sz w:val="20"/>
-                <w:szCs w:val="20"/>
-              </w:rPr>
-              <w:t xml:space="preserve"> for charge in </w:t>
-            </w:r>
-            <w:proofErr w:type="spellStart"/>
-            <w:r>
-              <w:rPr>
-                <w:rFonts w:ascii="Palatino Linotype" w:hAnsi="Palatino Linotype"/>
-                <w:b/>
-                <w:bCs/>
-                <w:sz w:val="20"/>
-                <w:szCs w:val="20"/>
-              </w:rPr>
-              <w:t>charges_list</w:t>
-            </w:r>
-            <w:proofErr w:type="spellEnd"/>
-            <w:r>
-              <w:rPr>
-                <w:rFonts w:ascii="Palatino Linotype" w:hAnsi="Palatino Linotype"/>
-                <w:b/>
-                <w:bCs/>
-                <w:sz w:val="20"/>
-                <w:szCs w:val="20"/>
-              </w:rPr>
-              <w:t xml:space="preserve"> %}</w:t>
+              <w:t>{%tc for charge in charges_list %}</w:t>
             </w:r>
           </w:p>
         </w:tc>
@@ -2102,29 +1428,7 @@
                 <w:sz w:val="20"/>
                 <w:szCs w:val="20"/>
               </w:rPr>
-              <w:t xml:space="preserve">{{ </w:t>
-            </w:r>
-            <w:proofErr w:type="spellStart"/>
-            <w:r>
-              <w:rPr>
-                <w:rFonts w:ascii="Palatino Linotype" w:hAnsi="Palatino Linotype"/>
-                <w:b/>
-                <w:bCs/>
-                <w:sz w:val="20"/>
-                <w:szCs w:val="20"/>
-              </w:rPr>
-              <w:t>charge.statute</w:t>
-            </w:r>
-            <w:proofErr w:type="spellEnd"/>
-            <w:r>
-              <w:rPr>
-                <w:rFonts w:ascii="Palatino Linotype" w:hAnsi="Palatino Linotype"/>
-                <w:b/>
-                <w:bCs/>
-                <w:sz w:val="20"/>
-                <w:szCs w:val="20"/>
-              </w:rPr>
-              <w:t xml:space="preserve"> }}</w:t>
+              <w:t>{{ charge.statute }}</w:t>
             </w:r>
           </w:p>
         </w:tc>
@@ -2162,51 +1466,7 @@
                 <w:sz w:val="20"/>
                 <w:szCs w:val="20"/>
               </w:rPr>
-              <w:t>{%</w:t>
-            </w:r>
-            <w:proofErr w:type="spellStart"/>
-            <w:r>
-              <w:rPr>
-                <w:rFonts w:ascii="Palatino Linotype" w:hAnsi="Palatino Linotype"/>
-                <w:b/>
-                <w:bCs/>
-                <w:sz w:val="20"/>
-                <w:szCs w:val="20"/>
-              </w:rPr>
-              <w:t>tc</w:t>
-            </w:r>
-            <w:proofErr w:type="spellEnd"/>
-            <w:r>
-              <w:rPr>
-                <w:rFonts w:ascii="Palatino Linotype" w:hAnsi="Palatino Linotype"/>
-                <w:b/>
-                <w:bCs/>
-                <w:sz w:val="20"/>
-                <w:szCs w:val="20"/>
-              </w:rPr>
-              <w:t xml:space="preserve"> </w:t>
-            </w:r>
-            <w:proofErr w:type="spellStart"/>
-            <w:r>
-              <w:rPr>
-                <w:rFonts w:ascii="Palatino Linotype" w:hAnsi="Palatino Linotype"/>
-                <w:b/>
-                <w:bCs/>
-                <w:sz w:val="20"/>
-                <w:szCs w:val="20"/>
-              </w:rPr>
-              <w:t>endfor</w:t>
-            </w:r>
-            <w:proofErr w:type="spellEnd"/>
-            <w:r>
-              <w:rPr>
-                <w:rFonts w:ascii="Palatino Linotype" w:hAnsi="Palatino Linotype"/>
-                <w:b/>
-                <w:bCs/>
-                <w:sz w:val="20"/>
-                <w:szCs w:val="20"/>
-              </w:rPr>
-              <w:t xml:space="preserve"> %}</w:t>
+              <w:t>{%tc endfor %}</w:t>
             </w:r>
           </w:p>
         </w:tc>
@@ -2287,51 +1547,7 @@
                 <w:sz w:val="20"/>
                 <w:szCs w:val="20"/>
               </w:rPr>
-              <w:t>{%</w:t>
-            </w:r>
-            <w:proofErr w:type="spellStart"/>
-            <w:r>
-              <w:rPr>
-                <w:rFonts w:ascii="Palatino Linotype" w:hAnsi="Palatino Linotype"/>
-                <w:b/>
-                <w:bCs/>
-                <w:sz w:val="20"/>
-                <w:szCs w:val="20"/>
-              </w:rPr>
-              <w:t>tc</w:t>
-            </w:r>
-            <w:proofErr w:type="spellEnd"/>
-            <w:r>
-              <w:rPr>
-                <w:rFonts w:ascii="Palatino Linotype" w:hAnsi="Palatino Linotype"/>
-                <w:b/>
-                <w:bCs/>
-                <w:sz w:val="20"/>
-                <w:szCs w:val="20"/>
-              </w:rPr>
-              <w:t xml:space="preserve"> for charge in </w:t>
-            </w:r>
-            <w:proofErr w:type="spellStart"/>
-            <w:r>
-              <w:rPr>
-                <w:rFonts w:ascii="Palatino Linotype" w:hAnsi="Palatino Linotype"/>
-                <w:b/>
-                <w:bCs/>
-                <w:sz w:val="20"/>
-                <w:szCs w:val="20"/>
-              </w:rPr>
-              <w:t>charges_list</w:t>
-            </w:r>
-            <w:proofErr w:type="spellEnd"/>
-            <w:r>
-              <w:rPr>
-                <w:rFonts w:ascii="Palatino Linotype" w:hAnsi="Palatino Linotype"/>
-                <w:b/>
-                <w:bCs/>
-                <w:sz w:val="20"/>
-                <w:szCs w:val="20"/>
-              </w:rPr>
-              <w:t xml:space="preserve"> %}</w:t>
+              <w:t>{%tc for charge in charges_list %}</w:t>
             </w:r>
           </w:p>
         </w:tc>
@@ -2369,29 +1585,7 @@
                 <w:sz w:val="20"/>
                 <w:szCs w:val="20"/>
               </w:rPr>
-              <w:t xml:space="preserve">{{ </w:t>
-            </w:r>
-            <w:proofErr w:type="spellStart"/>
-            <w:r>
-              <w:rPr>
-                <w:rFonts w:ascii="Palatino Linotype" w:hAnsi="Palatino Linotype"/>
-                <w:b/>
-                <w:bCs/>
-                <w:sz w:val="20"/>
-                <w:szCs w:val="20"/>
-              </w:rPr>
-              <w:t>charge.degree</w:t>
-            </w:r>
-            <w:proofErr w:type="spellEnd"/>
-            <w:r>
-              <w:rPr>
-                <w:rFonts w:ascii="Palatino Linotype" w:hAnsi="Palatino Linotype"/>
-                <w:b/>
-                <w:bCs/>
-                <w:sz w:val="20"/>
-                <w:szCs w:val="20"/>
-              </w:rPr>
-              <w:t xml:space="preserve"> }}</w:t>
+              <w:t>{{ charge.degree }}</w:t>
             </w:r>
           </w:p>
         </w:tc>
@@ -2429,51 +1623,7 @@
                 <w:sz w:val="20"/>
                 <w:szCs w:val="20"/>
               </w:rPr>
-              <w:t>{%</w:t>
-            </w:r>
-            <w:proofErr w:type="spellStart"/>
-            <w:r>
-              <w:rPr>
-                <w:rFonts w:ascii="Palatino Linotype" w:hAnsi="Palatino Linotype"/>
-                <w:b/>
-                <w:bCs/>
-                <w:sz w:val="20"/>
-                <w:szCs w:val="20"/>
-              </w:rPr>
-              <w:t>tc</w:t>
-            </w:r>
-            <w:proofErr w:type="spellEnd"/>
-            <w:r>
-              <w:rPr>
-                <w:rFonts w:ascii="Palatino Linotype" w:hAnsi="Palatino Linotype"/>
-                <w:b/>
-                <w:bCs/>
-                <w:sz w:val="20"/>
-                <w:szCs w:val="20"/>
-              </w:rPr>
-              <w:t xml:space="preserve"> </w:t>
-            </w:r>
-            <w:proofErr w:type="spellStart"/>
-            <w:r>
-              <w:rPr>
-                <w:rFonts w:ascii="Palatino Linotype" w:hAnsi="Palatino Linotype"/>
-                <w:b/>
-                <w:bCs/>
-                <w:sz w:val="20"/>
-                <w:szCs w:val="20"/>
-              </w:rPr>
-              <w:t>endfor</w:t>
-            </w:r>
-            <w:proofErr w:type="spellEnd"/>
-            <w:r>
-              <w:rPr>
-                <w:rFonts w:ascii="Palatino Linotype" w:hAnsi="Palatino Linotype"/>
-                <w:b/>
-                <w:bCs/>
-                <w:sz w:val="20"/>
-                <w:szCs w:val="20"/>
-              </w:rPr>
-              <w:t xml:space="preserve"> %}</w:t>
+              <w:t>{%tc endfor %}</w:t>
             </w:r>
           </w:p>
         </w:tc>
@@ -2554,29 +1704,7 @@
                 <w:sz w:val="20"/>
                 <w:szCs w:val="20"/>
               </w:rPr>
-              <w:t>{%</w:t>
-            </w:r>
-            <w:proofErr w:type="spellStart"/>
-            <w:r>
-              <w:rPr>
-                <w:rFonts w:ascii="Palatino Linotype" w:hAnsi="Palatino Linotype"/>
-                <w:b/>
-                <w:bCs/>
-                <w:sz w:val="20"/>
-                <w:szCs w:val="20"/>
-              </w:rPr>
-              <w:t>tc</w:t>
-            </w:r>
-            <w:proofErr w:type="spellEnd"/>
-            <w:r>
-              <w:rPr>
-                <w:rFonts w:ascii="Palatino Linotype" w:hAnsi="Palatino Linotype"/>
-                <w:b/>
-                <w:bCs/>
-                <w:sz w:val="20"/>
-                <w:szCs w:val="20"/>
-              </w:rPr>
-              <w:t xml:space="preserve"> for </w:t>
+              <w:t xml:space="preserve">{%tc for </w:t>
             </w:r>
             <w:r>
               <w:rPr>
@@ -2587,29 +1715,7 @@
                 <w:szCs w:val="20"/>
               </w:rPr>
               <w:lastRenderedPageBreak/>
-              <w:t xml:space="preserve">charge in </w:t>
-            </w:r>
-            <w:proofErr w:type="spellStart"/>
-            <w:r>
-              <w:rPr>
-                <w:rFonts w:ascii="Palatino Linotype" w:hAnsi="Palatino Linotype"/>
-                <w:b/>
-                <w:bCs/>
-                <w:sz w:val="20"/>
-                <w:szCs w:val="20"/>
-              </w:rPr>
-              <w:t>charges_list</w:t>
-            </w:r>
-            <w:proofErr w:type="spellEnd"/>
-            <w:r>
-              <w:rPr>
-                <w:rFonts w:ascii="Palatino Linotype" w:hAnsi="Palatino Linotype"/>
-                <w:b/>
-                <w:bCs/>
-                <w:sz w:val="20"/>
-                <w:szCs w:val="20"/>
-              </w:rPr>
-              <w:t xml:space="preserve"> %}</w:t>
+              <w:t>charge in charges_list %}</w:t>
             </w:r>
           </w:p>
         </w:tc>
@@ -2648,29 +1754,7 @@
                 <w:szCs w:val="20"/>
               </w:rPr>
               <w:lastRenderedPageBreak/>
-              <w:t xml:space="preserve">{{ </w:t>
-            </w:r>
-            <w:proofErr w:type="spellStart"/>
-            <w:r>
-              <w:rPr>
-                <w:rFonts w:ascii="Palatino Linotype" w:hAnsi="Palatino Linotype"/>
-                <w:b/>
-                <w:bCs/>
-                <w:sz w:val="20"/>
-                <w:szCs w:val="20"/>
-              </w:rPr>
-              <w:t>charge.plea</w:t>
-            </w:r>
-            <w:proofErr w:type="spellEnd"/>
-            <w:r>
-              <w:rPr>
-                <w:rFonts w:ascii="Palatino Linotype" w:hAnsi="Palatino Linotype"/>
-                <w:b/>
-                <w:bCs/>
-                <w:sz w:val="20"/>
-                <w:szCs w:val="20"/>
-              </w:rPr>
-              <w:t>}}</w:t>
+              <w:t>{{ charge.plea}}</w:t>
             </w:r>
           </w:p>
         </w:tc>
@@ -2708,51 +1792,7 @@
                 <w:sz w:val="20"/>
                 <w:szCs w:val="20"/>
               </w:rPr>
-              <w:t>{%</w:t>
-            </w:r>
-            <w:proofErr w:type="spellStart"/>
-            <w:r>
-              <w:rPr>
-                <w:rFonts w:ascii="Palatino Linotype" w:hAnsi="Palatino Linotype"/>
-                <w:b/>
-                <w:bCs/>
-                <w:sz w:val="20"/>
-                <w:szCs w:val="20"/>
-              </w:rPr>
-              <w:t>tc</w:t>
-            </w:r>
-            <w:proofErr w:type="spellEnd"/>
-            <w:r>
-              <w:rPr>
-                <w:rFonts w:ascii="Palatino Linotype" w:hAnsi="Palatino Linotype"/>
-                <w:b/>
-                <w:bCs/>
-                <w:sz w:val="20"/>
-                <w:szCs w:val="20"/>
-              </w:rPr>
-              <w:t xml:space="preserve"> </w:t>
-            </w:r>
-            <w:proofErr w:type="spellStart"/>
-            <w:r>
-              <w:rPr>
-                <w:rFonts w:ascii="Palatino Linotype" w:hAnsi="Palatino Linotype"/>
-                <w:b/>
-                <w:bCs/>
-                <w:sz w:val="20"/>
-                <w:szCs w:val="20"/>
-              </w:rPr>
-              <w:t>endfor</w:t>
-            </w:r>
-            <w:proofErr w:type="spellEnd"/>
-            <w:r>
-              <w:rPr>
-                <w:rFonts w:ascii="Palatino Linotype" w:hAnsi="Palatino Linotype"/>
-                <w:b/>
-                <w:bCs/>
-                <w:sz w:val="20"/>
-                <w:szCs w:val="20"/>
-              </w:rPr>
-              <w:t xml:space="preserve"> %}</w:t>
+              <w:t>{%tc endfor %}</w:t>
             </w:r>
           </w:p>
         </w:tc>
@@ -2833,51 +1873,7 @@
                 <w:sz w:val="20"/>
                 <w:szCs w:val="20"/>
               </w:rPr>
-              <w:t>{%</w:t>
-            </w:r>
-            <w:proofErr w:type="spellStart"/>
-            <w:r>
-              <w:rPr>
-                <w:rFonts w:ascii="Palatino Linotype" w:hAnsi="Palatino Linotype"/>
-                <w:b/>
-                <w:bCs/>
-                <w:sz w:val="20"/>
-                <w:szCs w:val="20"/>
-              </w:rPr>
-              <w:t>tc</w:t>
-            </w:r>
-            <w:proofErr w:type="spellEnd"/>
-            <w:r>
-              <w:rPr>
-                <w:rFonts w:ascii="Palatino Linotype" w:hAnsi="Palatino Linotype"/>
-                <w:b/>
-                <w:bCs/>
-                <w:sz w:val="20"/>
-                <w:szCs w:val="20"/>
-              </w:rPr>
-              <w:t xml:space="preserve"> for charge in </w:t>
-            </w:r>
-            <w:proofErr w:type="spellStart"/>
-            <w:r>
-              <w:rPr>
-                <w:rFonts w:ascii="Palatino Linotype" w:hAnsi="Palatino Linotype"/>
-                <w:b/>
-                <w:bCs/>
-                <w:sz w:val="20"/>
-                <w:szCs w:val="20"/>
-              </w:rPr>
-              <w:t>charges_list</w:t>
-            </w:r>
-            <w:proofErr w:type="spellEnd"/>
-            <w:r>
-              <w:rPr>
-                <w:rFonts w:ascii="Palatino Linotype" w:hAnsi="Palatino Linotype"/>
-                <w:b/>
-                <w:bCs/>
-                <w:sz w:val="20"/>
-                <w:szCs w:val="20"/>
-              </w:rPr>
-              <w:t xml:space="preserve"> %}</w:t>
+              <w:t>{%tc for charge in charges_list %}</w:t>
             </w:r>
           </w:p>
         </w:tc>
@@ -2915,29 +1911,7 @@
                 <w:sz w:val="20"/>
                 <w:szCs w:val="20"/>
               </w:rPr>
-              <w:t xml:space="preserve">{{ </w:t>
-            </w:r>
-            <w:proofErr w:type="spellStart"/>
-            <w:r>
-              <w:rPr>
-                <w:rFonts w:ascii="Palatino Linotype" w:hAnsi="Palatino Linotype"/>
-                <w:b/>
-                <w:bCs/>
-                <w:sz w:val="20"/>
-                <w:szCs w:val="20"/>
-              </w:rPr>
-              <w:t>charge.finding</w:t>
-            </w:r>
-            <w:proofErr w:type="spellEnd"/>
-            <w:r>
-              <w:rPr>
-                <w:rFonts w:ascii="Palatino Linotype" w:hAnsi="Palatino Linotype"/>
-                <w:b/>
-                <w:bCs/>
-                <w:sz w:val="20"/>
-                <w:szCs w:val="20"/>
-              </w:rPr>
-              <w:t xml:space="preserve"> }}</w:t>
+              <w:t>{{ charge.finding }}</w:t>
             </w:r>
           </w:p>
         </w:tc>
@@ -2975,51 +1949,7 @@
                 <w:sz w:val="20"/>
                 <w:szCs w:val="20"/>
               </w:rPr>
-              <w:t>{%</w:t>
-            </w:r>
-            <w:proofErr w:type="spellStart"/>
-            <w:r>
-              <w:rPr>
-                <w:rFonts w:ascii="Palatino Linotype" w:hAnsi="Palatino Linotype"/>
-                <w:b/>
-                <w:bCs/>
-                <w:sz w:val="20"/>
-                <w:szCs w:val="20"/>
-              </w:rPr>
-              <w:t>tc</w:t>
-            </w:r>
-            <w:proofErr w:type="spellEnd"/>
-            <w:r>
-              <w:rPr>
-                <w:rFonts w:ascii="Palatino Linotype" w:hAnsi="Palatino Linotype"/>
-                <w:b/>
-                <w:bCs/>
-                <w:sz w:val="20"/>
-                <w:szCs w:val="20"/>
-              </w:rPr>
-              <w:t xml:space="preserve"> </w:t>
-            </w:r>
-            <w:proofErr w:type="spellStart"/>
-            <w:r>
-              <w:rPr>
-                <w:rFonts w:ascii="Palatino Linotype" w:hAnsi="Palatino Linotype"/>
-                <w:b/>
-                <w:bCs/>
-                <w:sz w:val="20"/>
-                <w:szCs w:val="20"/>
-              </w:rPr>
-              <w:t>endfor</w:t>
-            </w:r>
-            <w:proofErr w:type="spellEnd"/>
-            <w:r>
-              <w:rPr>
-                <w:rFonts w:ascii="Palatino Linotype" w:hAnsi="Palatino Linotype"/>
-                <w:b/>
-                <w:bCs/>
-                <w:sz w:val="20"/>
-                <w:szCs w:val="20"/>
-              </w:rPr>
-              <w:t xml:space="preserve"> %}</w:t>
+              <w:t>{%tc endfor %}</w:t>
             </w:r>
           </w:p>
         </w:tc>
@@ -3100,51 +2030,7 @@
                 <w:sz w:val="20"/>
                 <w:szCs w:val="20"/>
               </w:rPr>
-              <w:t>{%</w:t>
-            </w:r>
-            <w:proofErr w:type="spellStart"/>
-            <w:r>
-              <w:rPr>
-                <w:rFonts w:ascii="Palatino Linotype" w:hAnsi="Palatino Linotype"/>
-                <w:b/>
-                <w:bCs/>
-                <w:sz w:val="20"/>
-                <w:szCs w:val="20"/>
-              </w:rPr>
-              <w:t>tc</w:t>
-            </w:r>
-            <w:proofErr w:type="spellEnd"/>
-            <w:r>
-              <w:rPr>
-                <w:rFonts w:ascii="Palatino Linotype" w:hAnsi="Palatino Linotype"/>
-                <w:b/>
-                <w:bCs/>
-                <w:sz w:val="20"/>
-                <w:szCs w:val="20"/>
-              </w:rPr>
-              <w:t xml:space="preserve"> for charge in </w:t>
-            </w:r>
-            <w:proofErr w:type="spellStart"/>
-            <w:r>
-              <w:rPr>
-                <w:rFonts w:ascii="Palatino Linotype" w:hAnsi="Palatino Linotype"/>
-                <w:b/>
-                <w:bCs/>
-                <w:sz w:val="20"/>
-                <w:szCs w:val="20"/>
-              </w:rPr>
-              <w:t>charges_list</w:t>
-            </w:r>
-            <w:proofErr w:type="spellEnd"/>
-            <w:r>
-              <w:rPr>
-                <w:rFonts w:ascii="Palatino Linotype" w:hAnsi="Palatino Linotype"/>
-                <w:b/>
-                <w:bCs/>
-                <w:sz w:val="20"/>
-                <w:szCs w:val="20"/>
-              </w:rPr>
-              <w:t xml:space="preserve"> %}</w:t>
+              <w:t>{%tc for charge in charges_list %}</w:t>
             </w:r>
           </w:p>
         </w:tc>
@@ -3182,29 +2068,7 @@
                 <w:sz w:val="20"/>
                 <w:szCs w:val="20"/>
               </w:rPr>
-              <w:t xml:space="preserve">{{ </w:t>
-            </w:r>
-            <w:proofErr w:type="spellStart"/>
-            <w:r>
-              <w:rPr>
-                <w:rFonts w:ascii="Palatino Linotype" w:hAnsi="Palatino Linotype"/>
-                <w:b/>
-                <w:bCs/>
-                <w:sz w:val="20"/>
-                <w:szCs w:val="20"/>
-              </w:rPr>
-              <w:t>charge.fines_amount</w:t>
-            </w:r>
-            <w:proofErr w:type="spellEnd"/>
-            <w:r>
-              <w:rPr>
-                <w:rFonts w:ascii="Palatino Linotype" w:hAnsi="Palatino Linotype"/>
-                <w:b/>
-                <w:bCs/>
-                <w:sz w:val="20"/>
-                <w:szCs w:val="20"/>
-              </w:rPr>
-              <w:t xml:space="preserve"> }}</w:t>
+              <w:t>{{ charge.fines_amount }}</w:t>
             </w:r>
           </w:p>
         </w:tc>
@@ -3242,51 +2106,7 @@
                 <w:sz w:val="20"/>
                 <w:szCs w:val="20"/>
               </w:rPr>
-              <w:t>{%</w:t>
-            </w:r>
-            <w:proofErr w:type="spellStart"/>
-            <w:r>
-              <w:rPr>
-                <w:rFonts w:ascii="Palatino Linotype" w:hAnsi="Palatino Linotype"/>
-                <w:b/>
-                <w:bCs/>
-                <w:sz w:val="20"/>
-                <w:szCs w:val="20"/>
-              </w:rPr>
-              <w:t>tc</w:t>
-            </w:r>
-            <w:proofErr w:type="spellEnd"/>
-            <w:r>
-              <w:rPr>
-                <w:rFonts w:ascii="Palatino Linotype" w:hAnsi="Palatino Linotype"/>
-                <w:b/>
-                <w:bCs/>
-                <w:sz w:val="20"/>
-                <w:szCs w:val="20"/>
-              </w:rPr>
-              <w:t xml:space="preserve"> </w:t>
-            </w:r>
-            <w:proofErr w:type="spellStart"/>
-            <w:r>
-              <w:rPr>
-                <w:rFonts w:ascii="Palatino Linotype" w:hAnsi="Palatino Linotype"/>
-                <w:b/>
-                <w:bCs/>
-                <w:sz w:val="20"/>
-                <w:szCs w:val="20"/>
-              </w:rPr>
-              <w:t>endfor</w:t>
-            </w:r>
-            <w:proofErr w:type="spellEnd"/>
-            <w:r>
-              <w:rPr>
-                <w:rFonts w:ascii="Palatino Linotype" w:hAnsi="Palatino Linotype"/>
-                <w:b/>
-                <w:bCs/>
-                <w:sz w:val="20"/>
-                <w:szCs w:val="20"/>
-              </w:rPr>
-              <w:t xml:space="preserve"> %}</w:t>
+              <w:t>{%tc endfor %}</w:t>
             </w:r>
           </w:p>
         </w:tc>
@@ -3387,51 +2207,7 @@
                 <w:sz w:val="20"/>
                 <w:szCs w:val="20"/>
               </w:rPr>
-              <w:t>{%</w:t>
-            </w:r>
-            <w:proofErr w:type="spellStart"/>
-            <w:r>
-              <w:rPr>
-                <w:rFonts w:ascii="Palatino Linotype" w:hAnsi="Palatino Linotype"/>
-                <w:b/>
-                <w:bCs/>
-                <w:sz w:val="20"/>
-                <w:szCs w:val="20"/>
-              </w:rPr>
-              <w:t>tc</w:t>
-            </w:r>
-            <w:proofErr w:type="spellEnd"/>
-            <w:r>
-              <w:rPr>
-                <w:rFonts w:ascii="Palatino Linotype" w:hAnsi="Palatino Linotype"/>
-                <w:b/>
-                <w:bCs/>
-                <w:sz w:val="20"/>
-                <w:szCs w:val="20"/>
-              </w:rPr>
-              <w:t xml:space="preserve"> for charge in </w:t>
-            </w:r>
-            <w:proofErr w:type="spellStart"/>
-            <w:r>
-              <w:rPr>
-                <w:rFonts w:ascii="Palatino Linotype" w:hAnsi="Palatino Linotype"/>
-                <w:b/>
-                <w:bCs/>
-                <w:sz w:val="20"/>
-                <w:szCs w:val="20"/>
-              </w:rPr>
-              <w:t>charges_list</w:t>
-            </w:r>
-            <w:proofErr w:type="spellEnd"/>
-            <w:r>
-              <w:rPr>
-                <w:rFonts w:ascii="Palatino Linotype" w:hAnsi="Palatino Linotype"/>
-                <w:b/>
-                <w:bCs/>
-                <w:sz w:val="20"/>
-                <w:szCs w:val="20"/>
-              </w:rPr>
-              <w:t xml:space="preserve"> %}</w:t>
+              <w:t>{%tc for charge in charges_list %}</w:t>
             </w:r>
           </w:p>
         </w:tc>
@@ -3469,29 +2245,7 @@
                 <w:sz w:val="20"/>
                 <w:szCs w:val="20"/>
               </w:rPr>
-              <w:t xml:space="preserve">{{ </w:t>
-            </w:r>
-            <w:proofErr w:type="spellStart"/>
-            <w:r>
-              <w:rPr>
-                <w:rFonts w:ascii="Palatino Linotype" w:hAnsi="Palatino Linotype"/>
-                <w:b/>
-                <w:bCs/>
-                <w:sz w:val="20"/>
-                <w:szCs w:val="20"/>
-              </w:rPr>
-              <w:t>charge.fines_suspended</w:t>
-            </w:r>
-            <w:proofErr w:type="spellEnd"/>
-            <w:r>
-              <w:rPr>
-                <w:rFonts w:ascii="Palatino Linotype" w:hAnsi="Palatino Linotype"/>
-                <w:b/>
-                <w:bCs/>
-                <w:sz w:val="20"/>
-                <w:szCs w:val="20"/>
-              </w:rPr>
-              <w:t xml:space="preserve"> }}</w:t>
+              <w:t>{{ charge.fines_suspended }}</w:t>
             </w:r>
           </w:p>
         </w:tc>
@@ -3529,51 +2283,7 @@
                 <w:sz w:val="20"/>
                 <w:szCs w:val="20"/>
               </w:rPr>
-              <w:t>{%</w:t>
-            </w:r>
-            <w:proofErr w:type="spellStart"/>
-            <w:r>
-              <w:rPr>
-                <w:rFonts w:ascii="Palatino Linotype" w:hAnsi="Palatino Linotype"/>
-                <w:b/>
-                <w:bCs/>
-                <w:sz w:val="20"/>
-                <w:szCs w:val="20"/>
-              </w:rPr>
-              <w:t>tc</w:t>
-            </w:r>
-            <w:proofErr w:type="spellEnd"/>
-            <w:r>
-              <w:rPr>
-                <w:rFonts w:ascii="Palatino Linotype" w:hAnsi="Palatino Linotype"/>
-                <w:b/>
-                <w:bCs/>
-                <w:sz w:val="20"/>
-                <w:szCs w:val="20"/>
-              </w:rPr>
-              <w:t xml:space="preserve"> </w:t>
-            </w:r>
-            <w:proofErr w:type="spellStart"/>
-            <w:r>
-              <w:rPr>
-                <w:rFonts w:ascii="Palatino Linotype" w:hAnsi="Palatino Linotype"/>
-                <w:b/>
-                <w:bCs/>
-                <w:sz w:val="20"/>
-                <w:szCs w:val="20"/>
-              </w:rPr>
-              <w:t>endfor</w:t>
-            </w:r>
-            <w:proofErr w:type="spellEnd"/>
-            <w:r>
-              <w:rPr>
-                <w:rFonts w:ascii="Palatino Linotype" w:hAnsi="Palatino Linotype"/>
-                <w:b/>
-                <w:bCs/>
-                <w:sz w:val="20"/>
-                <w:szCs w:val="20"/>
-              </w:rPr>
-              <w:t xml:space="preserve"> %}</w:t>
+              <w:t>{%tc endfor %}</w:t>
             </w:r>
           </w:p>
         </w:tc>
@@ -3654,51 +2364,7 @@
                 <w:sz w:val="20"/>
                 <w:szCs w:val="20"/>
               </w:rPr>
-              <w:t>{%</w:t>
-            </w:r>
-            <w:proofErr w:type="spellStart"/>
-            <w:r>
-              <w:rPr>
-                <w:rFonts w:ascii="Palatino Linotype" w:hAnsi="Palatino Linotype"/>
-                <w:b/>
-                <w:bCs/>
-                <w:sz w:val="20"/>
-                <w:szCs w:val="20"/>
-              </w:rPr>
-              <w:t>tc</w:t>
-            </w:r>
-            <w:proofErr w:type="spellEnd"/>
-            <w:r>
-              <w:rPr>
-                <w:rFonts w:ascii="Palatino Linotype" w:hAnsi="Palatino Linotype"/>
-                <w:b/>
-                <w:bCs/>
-                <w:sz w:val="20"/>
-                <w:szCs w:val="20"/>
-              </w:rPr>
-              <w:t xml:space="preserve"> for charge in </w:t>
-            </w:r>
-            <w:proofErr w:type="spellStart"/>
-            <w:r>
-              <w:rPr>
-                <w:rFonts w:ascii="Palatino Linotype" w:hAnsi="Palatino Linotype"/>
-                <w:b/>
-                <w:bCs/>
-                <w:sz w:val="20"/>
-                <w:szCs w:val="20"/>
-              </w:rPr>
-              <w:t>charges_list</w:t>
-            </w:r>
-            <w:proofErr w:type="spellEnd"/>
-            <w:r>
-              <w:rPr>
-                <w:rFonts w:ascii="Palatino Linotype" w:hAnsi="Palatino Linotype"/>
-                <w:b/>
-                <w:bCs/>
-                <w:sz w:val="20"/>
-                <w:szCs w:val="20"/>
-              </w:rPr>
-              <w:t xml:space="preserve"> %}</w:t>
+              <w:t>{%tc for charge in charges_list %}</w:t>
             </w:r>
           </w:p>
         </w:tc>
@@ -3736,18 +2402,7 @@
                 <w:sz w:val="20"/>
                 <w:szCs w:val="20"/>
               </w:rPr>
-              <w:t xml:space="preserve">{{ </w:t>
-            </w:r>
-            <w:proofErr w:type="spellStart"/>
-            <w:r>
-              <w:rPr>
-                <w:rFonts w:ascii="Palatino Linotype" w:hAnsi="Palatino Linotype"/>
-                <w:b/>
-                <w:bCs/>
-                <w:sz w:val="20"/>
-                <w:szCs w:val="20"/>
-              </w:rPr>
-              <w:t>charge.</w:t>
+              <w:t>{{ charge.</w:t>
             </w:r>
             <w:r>
               <w:rPr>
@@ -3759,7 +2414,6 @@
               </w:rPr>
               <w:t>jail_days</w:t>
             </w:r>
-            <w:proofErr w:type="spellEnd"/>
             <w:r>
               <w:rPr>
                 <w:rFonts w:ascii="Palatino Linotype" w:hAnsi="Palatino Linotype"/>
@@ -3806,51 +2460,7 @@
                 <w:sz w:val="20"/>
                 <w:szCs w:val="20"/>
               </w:rPr>
-              <w:t>{%</w:t>
-            </w:r>
-            <w:proofErr w:type="spellStart"/>
-            <w:r>
-              <w:rPr>
-                <w:rFonts w:ascii="Palatino Linotype" w:hAnsi="Palatino Linotype"/>
-                <w:b/>
-                <w:bCs/>
-                <w:sz w:val="20"/>
-                <w:szCs w:val="20"/>
-              </w:rPr>
-              <w:t>tc</w:t>
-            </w:r>
-            <w:proofErr w:type="spellEnd"/>
-            <w:r>
-              <w:rPr>
-                <w:rFonts w:ascii="Palatino Linotype" w:hAnsi="Palatino Linotype"/>
-                <w:b/>
-                <w:bCs/>
-                <w:sz w:val="20"/>
-                <w:szCs w:val="20"/>
-              </w:rPr>
-              <w:t xml:space="preserve"> </w:t>
-            </w:r>
-            <w:proofErr w:type="spellStart"/>
-            <w:r>
-              <w:rPr>
-                <w:rFonts w:ascii="Palatino Linotype" w:hAnsi="Palatino Linotype"/>
-                <w:b/>
-                <w:bCs/>
-                <w:sz w:val="20"/>
-                <w:szCs w:val="20"/>
-              </w:rPr>
-              <w:t>endfor</w:t>
-            </w:r>
-            <w:proofErr w:type="spellEnd"/>
-            <w:r>
-              <w:rPr>
-                <w:rFonts w:ascii="Palatino Linotype" w:hAnsi="Palatino Linotype"/>
-                <w:b/>
-                <w:bCs/>
-                <w:sz w:val="20"/>
-                <w:szCs w:val="20"/>
-              </w:rPr>
-              <w:t xml:space="preserve"> %}</w:t>
+              <w:t>{%tc endfor %}</w:t>
             </w:r>
           </w:p>
         </w:tc>
@@ -3951,51 +2561,7 @@
                 <w:sz w:val="20"/>
                 <w:szCs w:val="20"/>
               </w:rPr>
-              <w:t>{%</w:t>
-            </w:r>
-            <w:proofErr w:type="spellStart"/>
-            <w:r>
-              <w:rPr>
-                <w:rFonts w:ascii="Palatino Linotype" w:hAnsi="Palatino Linotype"/>
-                <w:b/>
-                <w:bCs/>
-                <w:sz w:val="20"/>
-                <w:szCs w:val="20"/>
-              </w:rPr>
-              <w:t>tc</w:t>
-            </w:r>
-            <w:proofErr w:type="spellEnd"/>
-            <w:r>
-              <w:rPr>
-                <w:rFonts w:ascii="Palatino Linotype" w:hAnsi="Palatino Linotype"/>
-                <w:b/>
-                <w:bCs/>
-                <w:sz w:val="20"/>
-                <w:szCs w:val="20"/>
-              </w:rPr>
-              <w:t xml:space="preserve"> for charge in </w:t>
-            </w:r>
-            <w:proofErr w:type="spellStart"/>
-            <w:r>
-              <w:rPr>
-                <w:rFonts w:ascii="Palatino Linotype" w:hAnsi="Palatino Linotype"/>
-                <w:b/>
-                <w:bCs/>
-                <w:sz w:val="20"/>
-                <w:szCs w:val="20"/>
-              </w:rPr>
-              <w:t>charges_list</w:t>
-            </w:r>
-            <w:proofErr w:type="spellEnd"/>
-            <w:r>
-              <w:rPr>
-                <w:rFonts w:ascii="Palatino Linotype" w:hAnsi="Palatino Linotype"/>
-                <w:b/>
-                <w:bCs/>
-                <w:sz w:val="20"/>
-                <w:szCs w:val="20"/>
-              </w:rPr>
-              <w:t xml:space="preserve"> %}</w:t>
+              <w:t>{%tc for charge in charges_list %}</w:t>
             </w:r>
           </w:p>
         </w:tc>
@@ -4033,18 +2599,7 @@
                 <w:sz w:val="20"/>
                 <w:szCs w:val="20"/>
               </w:rPr>
-              <w:t xml:space="preserve">{{ </w:t>
-            </w:r>
-            <w:proofErr w:type="spellStart"/>
-            <w:r>
-              <w:rPr>
-                <w:rFonts w:ascii="Palatino Linotype" w:hAnsi="Palatino Linotype"/>
-                <w:b/>
-                <w:bCs/>
-                <w:sz w:val="20"/>
-                <w:szCs w:val="20"/>
-              </w:rPr>
-              <w:t>charge.</w:t>
+              <w:t>{{ charge.</w:t>
             </w:r>
             <w:r>
               <w:rPr>
@@ -4064,18 +2619,7 @@
                 <w:sz w:val="20"/>
                 <w:szCs w:val="20"/>
               </w:rPr>
-              <w:t>_suspended</w:t>
-            </w:r>
-            <w:proofErr w:type="spellEnd"/>
-            <w:r>
-              <w:rPr>
-                <w:rFonts w:ascii="Palatino Linotype" w:hAnsi="Palatino Linotype"/>
-                <w:b/>
-                <w:bCs/>
-                <w:sz w:val="20"/>
-                <w:szCs w:val="20"/>
-              </w:rPr>
-              <w:t xml:space="preserve"> }}</w:t>
+              <w:t>_suspended }}</w:t>
             </w:r>
           </w:p>
         </w:tc>
@@ -4113,51 +2657,7 @@
                 <w:sz w:val="20"/>
                 <w:szCs w:val="20"/>
               </w:rPr>
-              <w:t>{%</w:t>
-            </w:r>
-            <w:proofErr w:type="spellStart"/>
-            <w:r>
-              <w:rPr>
-                <w:rFonts w:ascii="Palatino Linotype" w:hAnsi="Palatino Linotype"/>
-                <w:b/>
-                <w:bCs/>
-                <w:sz w:val="20"/>
-                <w:szCs w:val="20"/>
-              </w:rPr>
-              <w:t>tc</w:t>
-            </w:r>
-            <w:proofErr w:type="spellEnd"/>
-            <w:r>
-              <w:rPr>
-                <w:rFonts w:ascii="Palatino Linotype" w:hAnsi="Palatino Linotype"/>
-                <w:b/>
-                <w:bCs/>
-                <w:sz w:val="20"/>
-                <w:szCs w:val="20"/>
-              </w:rPr>
-              <w:t xml:space="preserve"> </w:t>
-            </w:r>
-            <w:proofErr w:type="spellStart"/>
-            <w:r>
-              <w:rPr>
-                <w:rFonts w:ascii="Palatino Linotype" w:hAnsi="Palatino Linotype"/>
-                <w:b/>
-                <w:bCs/>
-                <w:sz w:val="20"/>
-                <w:szCs w:val="20"/>
-              </w:rPr>
-              <w:t>endfor</w:t>
-            </w:r>
-            <w:proofErr w:type="spellEnd"/>
-            <w:r>
-              <w:rPr>
-                <w:rFonts w:ascii="Palatino Linotype" w:hAnsi="Palatino Linotype"/>
-                <w:b/>
-                <w:bCs/>
-                <w:sz w:val="20"/>
-                <w:szCs w:val="20"/>
-              </w:rPr>
-              <w:t xml:space="preserve"> %}</w:t>
+              <w:t>{%tc endfor %}</w:t>
             </w:r>
           </w:p>
         </w:tc>
@@ -4165,12 +2665,250 @@
     </w:tbl>
     <w:p>
       <w:pPr>
+        <w:jc w:val="both"/>
+        <w:rPr>
+          <w:rFonts w:ascii="Palatino Linotype" w:hAnsi="Palatino Linotype"/>
+          <w:sz w:val="20"/>
+          <w:szCs w:val="20"/>
+        </w:rPr>
+      </w:pPr>
+    </w:p>
+    <w:p>
+      <w:pPr>
+        <w:jc w:val="both"/>
+        <w:rPr>
+          <w:rFonts w:ascii="Palatino Linotype" w:hAnsi="Palatino Linotype"/>
+          <w:b/>
+          <w:sz w:val="20"/>
+          <w:szCs w:val="20"/>
+        </w:rPr>
+      </w:pPr>
+      <w:r>
+        <w:rPr>
+          <w:rFonts w:ascii="Palatino Linotype" w:hAnsi="Palatino Linotype"/>
+          <w:sz w:val="20"/>
+          <w:szCs w:val="20"/>
+        </w:rPr>
+        <w:t>{% if diversion.restitution_ordered is true %}</w:t>
+      </w:r>
+      <w:r>
+        <w:rPr>
+          <w:rFonts w:ascii="Palatino Linotype" w:hAnsi="Palatino Linotype"/>
+          <w:b/>
+          <w:bCs/>
+          <w:sz w:val="20"/>
+          <w:szCs w:val="20"/>
+        </w:rPr>
+        <w:t>Restitution.</w:t>
+      </w:r>
+      <w:r>
+        <w:rPr>
+          <w:rFonts w:ascii="Palatino Linotype" w:hAnsi="Palatino Linotype"/>
+          <w:sz w:val="20"/>
+          <w:szCs w:val="20"/>
+        </w:rPr>
+        <w:t xml:space="preserve"> The Defendant must pay restitution in the amount of {{ diversion.pay_restitution_amount }} to {{ diversion.pay_restitution_to }} no later than {{ diversion.diversion_fine_pay_date }} in order to successfully complete the diversion program. {{‘\n\n’}}{% endif %}</w:t>
+      </w:r>
+      <w:r>
+        <w:rPr>
+          <w:rFonts w:ascii="Palatino Linotype" w:hAnsi="Palatino Linotype"/>
+          <w:sz w:val="20"/>
+          <w:szCs w:val="20"/>
+        </w:rPr>
+        <w:t>{% if diversion.</w:t>
+      </w:r>
+      <w:r>
+        <w:rPr>
+          <w:rFonts w:ascii="Palatino Linotype" w:hAnsi="Palatino Linotype"/>
+          <w:sz w:val="20"/>
+          <w:szCs w:val="20"/>
+        </w:rPr>
+        <w:t>probation_ordered</w:t>
+      </w:r>
+      <w:r>
+        <w:rPr>
+          <w:rFonts w:ascii="Palatino Linotype" w:hAnsi="Palatino Linotype"/>
+          <w:sz w:val="20"/>
+          <w:szCs w:val="20"/>
+        </w:rPr>
+        <w:t xml:space="preserve"> is true %}</w:t>
+      </w:r>
+      <w:r>
+        <w:rPr>
+          <w:rFonts w:ascii="Palatino Linotype" w:hAnsi="Palatino Linotype"/>
+          <w:b/>
+          <w:sz w:val="20"/>
+          <w:szCs w:val="20"/>
+        </w:rPr>
+        <w:t>Community Control</w:t>
+      </w:r>
+      <w:r>
+        <w:rPr>
+          <w:rFonts w:ascii="Palatino Linotype" w:hAnsi="Palatino Linotype"/>
+          <w:b/>
+          <w:sz w:val="20"/>
+          <w:szCs w:val="20"/>
+        </w:rPr>
+        <w:t>.</w:t>
+      </w:r>
+      <w:r>
+        <w:rPr>
+          <w:rFonts w:ascii="Palatino Linotype" w:hAnsi="Palatino Linotype"/>
+          <w:b/>
+          <w:sz w:val="20"/>
+          <w:szCs w:val="20"/>
+        </w:rPr>
+        <w:t xml:space="preserve"> </w:t>
+      </w:r>
+      <w:r>
+        <w:rPr>
+          <w:rFonts w:ascii="Palatino Linotype" w:hAnsi="Palatino Linotype"/>
+          <w:b/>
+          <w:sz w:val="20"/>
+          <w:szCs w:val="20"/>
+          <w:u w:val="single"/>
+        </w:rPr>
+        <w:t>If Defendant fails to complete the Diversion program</w:t>
+      </w:r>
+      <w:r>
+        <w:rPr>
+          <w:rFonts w:ascii="Palatino Linotype" w:hAnsi="Palatino Linotype"/>
+          <w:b/>
+          <w:sz w:val="20"/>
+          <w:szCs w:val="20"/>
+        </w:rPr>
+        <w:t xml:space="preserve">, </w:t>
+      </w:r>
+      <w:r>
+        <w:rPr>
+          <w:rFonts w:ascii="Palatino Linotype" w:hAnsi="Palatino Linotype"/>
+          <w:bCs/>
+          <w:sz w:val="20"/>
+          <w:szCs w:val="20"/>
+        </w:rPr>
+        <w:t xml:space="preserve">then </w:t>
+      </w:r>
+      <w:r>
+        <w:rPr>
+          <w:rFonts w:ascii="Palatino Linotype" w:hAnsi="Palatino Linotype"/>
+          <w:sz w:val="20"/>
+          <w:szCs w:val="20"/>
+        </w:rPr>
+        <w:t>f</w:t>
+      </w:r>
+      <w:r>
+        <w:rPr>
+          <w:rFonts w:ascii="Palatino Linotype" w:hAnsi="Palatino Linotype"/>
+          <w:sz w:val="20"/>
+          <w:szCs w:val="20"/>
+        </w:rPr>
+        <w:t xml:space="preserve">or a period of </w:t>
+      </w:r>
+      <w:r>
+        <w:rPr>
+          <w:rFonts w:ascii="Palatino Linotype" w:hAnsi="Palatino Linotype"/>
+          <w:b/>
+          <w:sz w:val="20"/>
+          <w:szCs w:val="20"/>
+          <w:u w:val="single"/>
+        </w:rPr>
+        <w:t>one year</w:t>
+      </w:r>
+      <w:r>
+        <w:rPr>
+          <w:rFonts w:ascii="Palatino Linotype" w:hAnsi="Palatino Linotype"/>
+          <w:bCs/>
+          <w:sz w:val="20"/>
+          <w:szCs w:val="20"/>
+        </w:rPr>
+        <w:t xml:space="preserve"> </w:t>
+      </w:r>
+      <w:r>
+        <w:rPr>
+          <w:rFonts w:ascii="Palatino Linotype" w:hAnsi="Palatino Linotype"/>
+          <w:bCs/>
+          <w:sz w:val="20"/>
+          <w:szCs w:val="20"/>
+        </w:rPr>
+        <w:t xml:space="preserve">from the date of the entry indicating the Defendant failed to complete the Diversion Program, </w:t>
+      </w:r>
+      <w:r>
+        <w:rPr>
+          <w:rFonts w:ascii="Palatino Linotype" w:hAnsi="Palatino Linotype"/>
+          <w:bCs/>
+          <w:sz w:val="20"/>
+          <w:szCs w:val="20"/>
+        </w:rPr>
+        <w:t>Defendant</w:t>
+      </w:r>
+      <w:r>
+        <w:rPr>
+          <w:rFonts w:ascii="Palatino Linotype" w:hAnsi="Palatino Linotype"/>
+          <w:sz w:val="20"/>
+          <w:szCs w:val="20"/>
+        </w:rPr>
+        <w:t xml:space="preserve"> shall be under </w:t>
+      </w:r>
+      <w:r>
+        <w:rPr>
+          <w:rFonts w:ascii="Palatino Linotype" w:hAnsi="Palatino Linotype"/>
+          <w:b/>
+          <w:sz w:val="20"/>
+          <w:szCs w:val="20"/>
+          <w:u w:val="single"/>
+        </w:rPr>
+        <w:t>basic</w:t>
+      </w:r>
+      <w:r>
+        <w:rPr>
+          <w:rFonts w:ascii="Palatino Linotype" w:hAnsi="Palatino Linotype"/>
+          <w:b/>
+          <w:sz w:val="20"/>
+          <w:szCs w:val="20"/>
+          <w:u w:val="single"/>
+        </w:rPr>
+        <w:t xml:space="preserve"> supervision</w:t>
+      </w:r>
+      <w:r>
+        <w:rPr>
+          <w:rFonts w:ascii="Palatino Linotype" w:hAnsi="Palatino Linotype"/>
+          <w:sz w:val="20"/>
+          <w:szCs w:val="20"/>
+        </w:rPr>
+        <w:t xml:space="preserve"> </w:t>
+      </w:r>
+      <w:r>
+        <w:rPr>
+          <w:rFonts w:ascii="Palatino Linotype" w:hAnsi="Palatino Linotype"/>
+          <w:sz w:val="20"/>
+          <w:szCs w:val="20"/>
+        </w:rPr>
+        <w:t xml:space="preserve">with </w:t>
+      </w:r>
+      <w:r>
+        <w:rPr>
+          <w:rFonts w:ascii="Palatino Linotype" w:hAnsi="Palatino Linotype"/>
+          <w:sz w:val="20"/>
+          <w:szCs w:val="20"/>
+        </w:rPr>
+        <w:t>Community Control</w:t>
+      </w:r>
+      <w:r>
+        <w:rPr>
+          <w:rFonts w:ascii="Palatino Linotype" w:hAnsi="Palatino Linotype"/>
+          <w:sz w:val="20"/>
+          <w:szCs w:val="20"/>
+        </w:rPr>
+        <w:t>.  The Court advised Defendant that as a result of any failure to comply with the terms of community control, the Court may impose a longer term of community control up to a total of 5 years; impose a definite jail term to include any days stayed or otherwise authorized by law; and/or otherwise modify the terms of community control set forth below.</w:t>
+      </w:r>
+    </w:p>
+    <w:p>
+      <w:pPr>
         <w:spacing w:line="276" w:lineRule="auto"/>
         <w:jc w:val="both"/>
         <w:rPr>
           <w:rFonts w:ascii="Palatino Linotype" w:hAnsi="Palatino Linotype"/>
           <w:b/>
-          <w:bCs/>
           <w:sz w:val="20"/>
           <w:szCs w:val="20"/>
         </w:rPr>
@@ -4178,7 +2916,6 @@
     </w:p>
     <w:p>
       <w:pPr>
-        <w:spacing w:line="276" w:lineRule="auto"/>
         <w:jc w:val="both"/>
         <w:rPr>
           <w:rFonts w:ascii="Palatino Linotype" w:hAnsi="Palatino Linotype"/>
@@ -4192,325 +2929,15 @@
           <w:sz w:val="20"/>
           <w:szCs w:val="20"/>
         </w:rPr>
-        <w:t xml:space="preserve">{% if </w:t>
-      </w:r>
-      <w:proofErr w:type="spellStart"/>
-      <w:r>
-        <w:rPr>
-          <w:rFonts w:ascii="Palatino Linotype" w:hAnsi="Palatino Linotype"/>
-          <w:sz w:val="20"/>
-          <w:szCs w:val="20"/>
-        </w:rPr>
-        <w:t>diversion.restitution_ordered</w:t>
-      </w:r>
-      <w:proofErr w:type="spellEnd"/>
-      <w:r>
-        <w:rPr>
-          <w:rFonts w:ascii="Palatino Linotype" w:hAnsi="Palatino Linotype"/>
-          <w:sz w:val="20"/>
-          <w:szCs w:val="20"/>
-        </w:rPr>
-        <w:t xml:space="preserve"> is true %}</w:t>
-      </w:r>
-      <w:r>
-        <w:rPr>
-          <w:rFonts w:ascii="Palatino Linotype" w:hAnsi="Palatino Linotype"/>
-          <w:b/>
-          <w:bCs/>
-          <w:sz w:val="20"/>
-          <w:szCs w:val="20"/>
-        </w:rPr>
-        <w:t>Restitution.</w:t>
-      </w:r>
-      <w:r>
-        <w:rPr>
-          <w:rFonts w:ascii="Palatino Linotype" w:hAnsi="Palatino Linotype"/>
-          <w:sz w:val="20"/>
-          <w:szCs w:val="20"/>
-        </w:rPr>
-        <w:t xml:space="preserve"> The Defendant must pay restitution in the amount of {{ </w:t>
-      </w:r>
-      <w:proofErr w:type="spellStart"/>
-      <w:r>
-        <w:rPr>
-          <w:rFonts w:ascii="Palatino Linotype" w:hAnsi="Palatino Linotype"/>
-          <w:sz w:val="20"/>
-          <w:szCs w:val="20"/>
-        </w:rPr>
-        <w:t>diversion.pay_restitution_amount</w:t>
-      </w:r>
-      <w:proofErr w:type="spellEnd"/>
-      <w:r>
-        <w:rPr>
-          <w:rFonts w:ascii="Palatino Linotype" w:hAnsi="Palatino Linotype"/>
-          <w:sz w:val="20"/>
-          <w:szCs w:val="20"/>
-        </w:rPr>
-        <w:t xml:space="preserve"> }} to {{ </w:t>
-      </w:r>
-      <w:proofErr w:type="spellStart"/>
-      <w:r>
-        <w:rPr>
-          <w:rFonts w:ascii="Palatino Linotype" w:hAnsi="Palatino Linotype"/>
-          <w:sz w:val="20"/>
-          <w:szCs w:val="20"/>
-        </w:rPr>
-        <w:t>diversion.pay_restitution_to</w:t>
-      </w:r>
-      <w:proofErr w:type="spellEnd"/>
-      <w:r>
-        <w:rPr>
-          <w:rFonts w:ascii="Palatino Linotype" w:hAnsi="Palatino Linotype"/>
-          <w:sz w:val="20"/>
-          <w:szCs w:val="20"/>
-        </w:rPr>
-        <w:t xml:space="preserve"> }} no later than {{ </w:t>
-      </w:r>
-      <w:proofErr w:type="spellStart"/>
-      <w:r>
-        <w:rPr>
-          <w:rFonts w:ascii="Palatino Linotype" w:hAnsi="Palatino Linotype"/>
-          <w:sz w:val="20"/>
-          <w:szCs w:val="20"/>
-        </w:rPr>
-        <w:t>diversion.diversion_fine_pay_date</w:t>
-      </w:r>
-      <w:proofErr w:type="spellEnd"/>
-      <w:r>
-        <w:rPr>
-          <w:rFonts w:ascii="Palatino Linotype" w:hAnsi="Palatino Linotype"/>
-          <w:sz w:val="20"/>
-          <w:szCs w:val="20"/>
-        </w:rPr>
-        <w:t xml:space="preserve"> }} in order to successfully complete the diversion program. {{‘\n\n’}}{% endif %}</w:t>
-      </w:r>
-      <w:r>
-        <w:rPr>
-          <w:rFonts w:ascii="Palatino Linotype" w:hAnsi="Palatino Linotype"/>
-          <w:b/>
-          <w:bCs/>
-          <w:sz w:val="20"/>
-          <w:szCs w:val="20"/>
-        </w:rPr>
-        <w:t xml:space="preserve">Fines and Costs.  </w:t>
-      </w:r>
-      <w:r>
-        <w:rPr>
-          <w:rFonts w:ascii="Palatino Linotype" w:hAnsi="Palatino Linotype"/>
-          <w:sz w:val="20"/>
-          <w:szCs w:val="20"/>
-          <w:u w:val="single"/>
-        </w:rPr>
-        <w:t xml:space="preserve">The </w:t>
-      </w:r>
-      <w:r>
-        <w:rPr>
-          <w:rFonts w:ascii="Palatino Linotype" w:hAnsi="Palatino Linotype"/>
-          <w:sz w:val="20"/>
-          <w:szCs w:val="20"/>
-          <w:u w:val="single"/>
-        </w:rPr>
-        <w:t xml:space="preserve">Defendant </w:t>
-      </w:r>
-      <w:r>
-        <w:rPr>
-          <w:rFonts w:ascii="Palatino Linotype" w:hAnsi="Palatino Linotype"/>
-          <w:sz w:val="20"/>
-          <w:szCs w:val="20"/>
-          <w:u w:val="single"/>
-        </w:rPr>
-        <w:t xml:space="preserve">shall pay the diversion program fee and </w:t>
-      </w:r>
-      <w:r>
-        <w:rPr>
-          <w:rFonts w:ascii="Palatino Linotype" w:hAnsi="Palatino Linotype"/>
-          <w:sz w:val="20"/>
-          <w:szCs w:val="20"/>
-          <w:u w:val="single"/>
-        </w:rPr>
-        <w:t xml:space="preserve">does not owe the </w:t>
-      </w:r>
-      <w:r>
-        <w:rPr>
-          <w:rFonts w:ascii="Palatino Linotype" w:hAnsi="Palatino Linotype"/>
-          <w:sz w:val="20"/>
-          <w:szCs w:val="20"/>
-          <w:u w:val="single"/>
-        </w:rPr>
-        <w:t xml:space="preserve">fines and </w:t>
-      </w:r>
-      <w:r>
-        <w:rPr>
-          <w:rFonts w:ascii="Palatino Linotype" w:hAnsi="Palatino Linotype"/>
-          <w:sz w:val="20"/>
-          <w:szCs w:val="20"/>
-          <w:u w:val="single"/>
-        </w:rPr>
-        <w:t>court costs if</w:t>
-      </w:r>
-      <w:r>
-        <w:rPr>
-          <w:rFonts w:ascii="Palatino Linotype" w:hAnsi="Palatino Linotype"/>
-          <w:sz w:val="20"/>
-          <w:szCs w:val="20"/>
-          <w:u w:val="single"/>
-        </w:rPr>
-        <w:t xml:space="preserve"> </w:t>
-      </w:r>
-      <w:r>
-        <w:rPr>
-          <w:rFonts w:ascii="Palatino Linotype" w:hAnsi="Palatino Linotype"/>
-          <w:sz w:val="20"/>
-          <w:szCs w:val="20"/>
-          <w:u w:val="single"/>
-        </w:rPr>
-        <w:t xml:space="preserve">the {{ </w:t>
-      </w:r>
-      <w:proofErr w:type="spellStart"/>
-      <w:r>
-        <w:rPr>
-          <w:rFonts w:ascii="Palatino Linotype" w:hAnsi="Palatino Linotype"/>
-          <w:sz w:val="20"/>
-          <w:szCs w:val="20"/>
-          <w:u w:val="single"/>
-        </w:rPr>
-        <w:t>diversion.program_name</w:t>
-      </w:r>
-      <w:proofErr w:type="spellEnd"/>
-      <w:r>
-        <w:rPr>
-          <w:rFonts w:ascii="Palatino Linotype" w:hAnsi="Palatino Linotype"/>
-          <w:sz w:val="20"/>
-          <w:szCs w:val="20"/>
-          <w:u w:val="single"/>
-        </w:rPr>
-        <w:t xml:space="preserve"> }}</w:t>
-      </w:r>
-      <w:r>
-        <w:rPr>
-          <w:rFonts w:ascii="Palatino Linotype" w:hAnsi="Palatino Linotype"/>
-          <w:sz w:val="20"/>
-          <w:szCs w:val="20"/>
-          <w:u w:val="single"/>
-        </w:rPr>
-        <w:t xml:space="preserve"> is successfully completed</w:t>
-      </w:r>
-      <w:r>
-        <w:rPr>
-          <w:rFonts w:ascii="Palatino Linotype" w:hAnsi="Palatino Linotype"/>
-          <w:bCs/>
-          <w:sz w:val="20"/>
-          <w:szCs w:val="20"/>
-        </w:rPr>
-        <w:t>.</w:t>
-      </w:r>
-      <w:r>
-        <w:rPr>
-          <w:rFonts w:ascii="Palatino Linotype" w:hAnsi="Palatino Linotype"/>
-          <w:bCs/>
-          <w:sz w:val="20"/>
-          <w:szCs w:val="20"/>
-        </w:rPr>
-        <w:t xml:space="preserve"> If Defendant does not successfully complete the {{ </w:t>
-      </w:r>
-      <w:proofErr w:type="spellStart"/>
-      <w:r>
-        <w:rPr>
-          <w:rFonts w:ascii="Palatino Linotype" w:hAnsi="Palatino Linotype"/>
-          <w:bCs/>
-          <w:sz w:val="20"/>
-          <w:szCs w:val="20"/>
-        </w:rPr>
-        <w:t>diversion.program_name</w:t>
-      </w:r>
-      <w:proofErr w:type="spellEnd"/>
-      <w:r>
-        <w:rPr>
-          <w:rFonts w:ascii="Palatino Linotype" w:hAnsi="Palatino Linotype"/>
-          <w:bCs/>
-          <w:sz w:val="20"/>
-          <w:szCs w:val="20"/>
-        </w:rPr>
-        <w:t xml:space="preserve"> }}</w:t>
-      </w:r>
-      <w:r>
-        <w:rPr>
-          <w:rFonts w:ascii="Palatino Linotype" w:hAnsi="Palatino Linotype"/>
-          <w:bCs/>
-          <w:sz w:val="20"/>
-          <w:szCs w:val="20"/>
-        </w:rPr>
-        <w:t>,</w:t>
-      </w:r>
-      <w:r>
-        <w:rPr>
-          <w:rFonts w:ascii="Palatino Linotype" w:hAnsi="Palatino Linotype"/>
-          <w:bCs/>
-          <w:sz w:val="20"/>
-          <w:szCs w:val="20"/>
-        </w:rPr>
-        <w:t xml:space="preserve"> then the diversion program fee shall be applied to fines and costs.</w:t>
-      </w:r>
-      <w:r>
-        <w:rPr>
-          <w:rFonts w:ascii="Palatino Linotype" w:hAnsi="Palatino Linotype"/>
-          <w:bCs/>
-          <w:sz w:val="20"/>
-          <w:szCs w:val="20"/>
-        </w:rPr>
-        <w:t xml:space="preserve"> </w:t>
-      </w:r>
-      <w:r>
-        <w:rPr>
-          <w:rFonts w:ascii="Palatino Linotype" w:hAnsi="Palatino Linotype"/>
-          <w:sz w:val="20"/>
-          <w:szCs w:val="20"/>
-        </w:rPr>
-        <w:t xml:space="preserve">{% if </w:t>
-      </w:r>
-      <w:proofErr w:type="spellStart"/>
-      <w:r>
-        <w:rPr>
-          <w:rFonts w:ascii="Palatino Linotype" w:hAnsi="Palatino Linotype"/>
-          <w:sz w:val="20"/>
-          <w:szCs w:val="20"/>
-        </w:rPr>
-        <w:t>fra_in_file</w:t>
-      </w:r>
-      <w:proofErr w:type="spellEnd"/>
-      <w:r>
-        <w:rPr>
-          <w:rFonts w:ascii="Palatino Linotype" w:hAnsi="Palatino Linotype"/>
-          <w:sz w:val="20"/>
-          <w:szCs w:val="20"/>
-        </w:rPr>
-        <w:t xml:space="preserve"> is not none %}{% if </w:t>
-      </w:r>
-      <w:proofErr w:type="spellStart"/>
-      <w:r>
-        <w:rPr>
-          <w:rFonts w:ascii="Palatino Linotype" w:hAnsi="Palatino Linotype"/>
-          <w:sz w:val="20"/>
-          <w:szCs w:val="20"/>
-        </w:rPr>
-        <w:t>fra_in_court</w:t>
-      </w:r>
-      <w:proofErr w:type="spellEnd"/>
-      <w:r>
-        <w:rPr>
-          <w:rFonts w:ascii="Palatino Linotype" w:hAnsi="Palatino Linotype"/>
-          <w:sz w:val="20"/>
-          <w:szCs w:val="20"/>
-        </w:rPr>
-        <w:t xml:space="preserve"> is not none %}</w:t>
-      </w:r>
-      <w:r>
-        <w:rPr>
-          <w:rFonts w:ascii="Palatino Linotype" w:hAnsi="Palatino Linotype"/>
-          <w:sz w:val="20"/>
-          <w:szCs w:val="20"/>
-        </w:rPr>
-        <w:t>{{ ‘\n’ }}</w:t>
+        <w:t xml:space="preserve">While subject to </w:t>
+      </w:r>
+      <w:r>
+        <w:rPr>
+          <w:rFonts w:ascii="Palatino Linotype" w:hAnsi="Palatino Linotype"/>
+          <w:sz w:val="20"/>
+          <w:szCs w:val="20"/>
+        </w:rPr>
+        <w:t xml:space="preserve">community control, Defendant shall: </w:t>
       </w:r>
     </w:p>
     <w:p>
@@ -4522,181 +2949,61 @@
           <w:szCs w:val="20"/>
         </w:rPr>
       </w:pPr>
-      <w:r>
-        <w:rPr>
-          <w:rFonts w:ascii="Palatino Linotype" w:hAnsi="Palatino Linotype"/>
-          <w:b/>
-          <w:bCs/>
-          <w:sz w:val="20"/>
-          <w:szCs w:val="20"/>
-        </w:rPr>
-        <w:t xml:space="preserve">Proof of Financial Responsibility.  </w:t>
-      </w:r>
-      <w:r>
-        <w:rPr>
-          <w:rFonts w:ascii="Palatino Linotype" w:hAnsi="Palatino Linotype"/>
-          <w:bCs/>
-          <w:sz w:val="20"/>
-          <w:szCs w:val="20"/>
-        </w:rPr>
-        <w:t xml:space="preserve">{% if </w:t>
-      </w:r>
-      <w:proofErr w:type="spellStart"/>
-      <w:r>
-        <w:rPr>
-          <w:rFonts w:ascii="Palatino Linotype" w:hAnsi="Palatino Linotype"/>
-          <w:bCs/>
-          <w:sz w:val="20"/>
-          <w:szCs w:val="20"/>
-        </w:rPr>
-        <w:t>fra_in_file</w:t>
-      </w:r>
-      <w:proofErr w:type="spellEnd"/>
-      <w:r>
-        <w:rPr>
-          <w:rFonts w:ascii="Palatino Linotype" w:hAnsi="Palatino Linotype"/>
-          <w:bCs/>
-          <w:sz w:val="20"/>
-          <w:szCs w:val="20"/>
-        </w:rPr>
-        <w:t xml:space="preserve"> is true %} </w:t>
-      </w:r>
-      <w:r>
-        <w:rPr>
-          <w:rFonts w:ascii="Palatino Linotype" w:hAnsi="Palatino Linotype"/>
-          <w:sz w:val="20"/>
-          <w:szCs w:val="20"/>
-        </w:rPr>
-        <w:t>The Defendant showed proof of financial responsibility at the time of the offense.</w:t>
-      </w:r>
-      <w:r>
-        <w:rPr>
-          <w:rFonts w:ascii="Palatino Linotype" w:hAnsi="Palatino Linotype"/>
-          <w:bCs/>
-          <w:sz w:val="20"/>
-          <w:szCs w:val="20"/>
-        </w:rPr>
-        <w:t xml:space="preserve">{% endif %}{% if </w:t>
-      </w:r>
-      <w:proofErr w:type="spellStart"/>
-      <w:r>
-        <w:rPr>
-          <w:rFonts w:ascii="Palatino Linotype" w:hAnsi="Palatino Linotype"/>
-          <w:bCs/>
-          <w:sz w:val="20"/>
-          <w:szCs w:val="20"/>
-        </w:rPr>
-        <w:t>fra_in_court</w:t>
-      </w:r>
-      <w:proofErr w:type="spellEnd"/>
-      <w:r>
-        <w:rPr>
-          <w:rFonts w:ascii="Palatino Linotype" w:hAnsi="Palatino Linotype"/>
-          <w:bCs/>
-          <w:sz w:val="20"/>
-          <w:szCs w:val="20"/>
-        </w:rPr>
-        <w:t xml:space="preserve"> is true %} </w:t>
-      </w:r>
-      <w:r>
-        <w:rPr>
-          <w:rFonts w:ascii="Palatino Linotype" w:hAnsi="Palatino Linotype"/>
-          <w:sz w:val="20"/>
-          <w:szCs w:val="20"/>
-        </w:rPr>
-        <w:t>The Defendant showed the Court proof of responsibility during the proceeding.</w:t>
-      </w:r>
-      <w:r>
-        <w:rPr>
-          <w:rFonts w:ascii="Palatino Linotype" w:hAnsi="Palatino Linotype"/>
-          <w:bCs/>
-          <w:sz w:val="20"/>
-          <w:szCs w:val="20"/>
-        </w:rPr>
-        <w:t xml:space="preserve">{% endif %}{% if </w:t>
-      </w:r>
-      <w:proofErr w:type="spellStart"/>
-      <w:r>
-        <w:rPr>
-          <w:rFonts w:ascii="Palatino Linotype" w:hAnsi="Palatino Linotype"/>
-          <w:bCs/>
-          <w:sz w:val="20"/>
-          <w:szCs w:val="20"/>
-        </w:rPr>
-        <w:t>fra_in_file</w:t>
-      </w:r>
-      <w:proofErr w:type="spellEnd"/>
-      <w:r>
-        <w:rPr>
-          <w:rFonts w:ascii="Palatino Linotype" w:hAnsi="Palatino Linotype"/>
-          <w:bCs/>
-          <w:sz w:val="20"/>
-          <w:szCs w:val="20"/>
-        </w:rPr>
-        <w:t xml:space="preserve"> is false %}{% if </w:t>
-      </w:r>
-      <w:proofErr w:type="spellStart"/>
-      <w:r>
-        <w:rPr>
-          <w:rFonts w:ascii="Palatino Linotype" w:hAnsi="Palatino Linotype"/>
-          <w:bCs/>
-          <w:sz w:val="20"/>
-          <w:szCs w:val="20"/>
-        </w:rPr>
-        <w:t>fra_in_court</w:t>
-      </w:r>
-      <w:proofErr w:type="spellEnd"/>
-      <w:r>
-        <w:rPr>
-          <w:rFonts w:ascii="Palatino Linotype" w:hAnsi="Palatino Linotype"/>
-          <w:bCs/>
-          <w:sz w:val="20"/>
-          <w:szCs w:val="20"/>
-        </w:rPr>
-        <w:t xml:space="preserve"> is false %}</w:t>
-      </w:r>
-      <w:r>
-        <w:rPr>
-          <w:rFonts w:ascii="Palatino Linotype" w:hAnsi="Palatino Linotype"/>
-          <w:sz w:val="20"/>
-          <w:szCs w:val="20"/>
-        </w:rPr>
-        <w:t>The Defendant did not show proof of financial responsibility at the time of the offense or during the proceeding, but may show proof to Clerk of Court at any time prior to the submission of this matter to the Ohio Bureau of Motor Vehicles.{% endif %}{% endif %}</w:t>
-      </w:r>
-      <w:r>
-        <w:rPr>
-          <w:rFonts w:ascii="Palatino Linotype" w:hAnsi="Palatino Linotype"/>
-          <w:sz w:val="20"/>
-          <w:szCs w:val="20"/>
-        </w:rPr>
-        <w:t>{% endif %}{% endif %}</w:t>
-      </w:r>
     </w:p>
     <w:p>
       <w:pPr>
+        <w:ind w:firstLine="419"/>
         <w:jc w:val="both"/>
         <w:rPr>
           <w:rFonts w:ascii="Palatino Linotype" w:hAnsi="Palatino Linotype"/>
           <w:sz w:val="20"/>
           <w:szCs w:val="20"/>
-        </w:rPr>
-      </w:pPr>
-      <w:r>
-        <w:rPr>
-          <w:rFonts w:ascii="Palatino Linotype" w:hAnsi="Palatino Linotype"/>
-          <w:sz w:val="20"/>
-          <w:szCs w:val="20"/>
-        </w:rPr>
-        <w:t xml:space="preserve">{% if </w:t>
-      </w:r>
-      <w:proofErr w:type="spellStart"/>
-      <w:r>
-        <w:rPr>
-          <w:rFonts w:ascii="Palatino Linotype" w:hAnsi="Palatino Linotype"/>
-          <w:sz w:val="20"/>
-          <w:szCs w:val="20"/>
-        </w:rPr>
-        <w:t>diversion</w:t>
+          <w:u w:val="single"/>
+        </w:rPr>
+      </w:pPr>
+      <w:r>
+        <w:rPr>
+          <w:rFonts w:ascii="Palatino Linotype" w:hAnsi="Palatino Linotype"/>
+          <w:sz w:val="20"/>
+          <w:szCs w:val="20"/>
+          <w:u w:val="single"/>
+        </w:rPr>
+        <w:t>General Terms</w:t>
+      </w:r>
+    </w:p>
+    <w:p>
+      <w:pPr>
+        <w:pStyle w:val="ListParagraph"/>
+        <w:widowControl/>
+        <w:numPr>
+          <w:ilvl w:val="0"/>
+          <w:numId w:val="2"/>
+        </w:numPr>
+        <w:autoSpaceDE/>
+        <w:autoSpaceDN/>
+        <w:adjustRightInd/>
+        <w:jc w:val="both"/>
+        <w:rPr>
+          <w:rFonts w:ascii="Palatino Linotype" w:hAnsi="Palatino Linotype"/>
+          <w:sz w:val="20"/>
+          <w:szCs w:val="20"/>
+        </w:rPr>
+      </w:pPr>
+      <w:r>
+        <w:rPr>
+          <w:rFonts w:ascii="Palatino Linotype" w:hAnsi="Palatino Linotype"/>
+          <w:sz w:val="20"/>
+          <w:szCs w:val="20"/>
+        </w:rPr>
+        <w:t xml:space="preserve">Report forthwith to </w:t>
+      </w:r>
+      <w:r>
+        <w:rPr>
+          <w:rFonts w:ascii="Palatino Linotype" w:hAnsi="Palatino Linotype"/>
+          <w:sz w:val="20"/>
+          <w:szCs w:val="20"/>
+        </w:rPr>
+        <w:t>Community Control at 70 N. Union St., Delaware, OH 43015</w:t>
       </w:r>
       <w:r>
         <w:rPr>
@@ -4706,30 +3013,472 @@
         </w:rPr>
         <w:t>.</w:t>
       </w:r>
-      <w:r>
-        <w:rPr>
-          <w:rFonts w:ascii="Palatino Linotype" w:hAnsi="Palatino Linotype"/>
-          <w:sz w:val="20"/>
-          <w:szCs w:val="20"/>
-        </w:rPr>
-        <w:t>other_conditions_</w:t>
-      </w:r>
-      <w:r>
-        <w:rPr>
-          <w:rFonts w:ascii="Palatino Linotype" w:hAnsi="Palatino Linotype"/>
-          <w:sz w:val="20"/>
-          <w:szCs w:val="20"/>
-        </w:rPr>
-        <w:t>ordered</w:t>
-      </w:r>
-      <w:proofErr w:type="spellEnd"/>
-      <w:r>
-        <w:rPr>
-          <w:rFonts w:ascii="Palatino Linotype" w:hAnsi="Palatino Linotype"/>
-          <w:sz w:val="20"/>
-          <w:szCs w:val="20"/>
-        </w:rPr>
-        <w:t xml:space="preserve"> is true %}</w:t>
+    </w:p>
+    <w:p>
+      <w:pPr>
+        <w:pStyle w:val="ListParagraph"/>
+        <w:widowControl/>
+        <w:numPr>
+          <w:ilvl w:val="0"/>
+          <w:numId w:val="2"/>
+        </w:numPr>
+        <w:autoSpaceDE/>
+        <w:autoSpaceDN/>
+        <w:adjustRightInd/>
+        <w:jc w:val="both"/>
+        <w:rPr>
+          <w:rFonts w:ascii="Palatino Linotype" w:hAnsi="Palatino Linotype"/>
+          <w:sz w:val="20"/>
+          <w:szCs w:val="20"/>
+        </w:rPr>
+      </w:pPr>
+      <w:r>
+        <w:rPr>
+          <w:rFonts w:ascii="Palatino Linotype" w:hAnsi="Palatino Linotype"/>
+          <w:sz w:val="20"/>
+          <w:szCs w:val="20"/>
+        </w:rPr>
+        <w:t>Abide by the law, comply with the community control</w:t>
+      </w:r>
+      <w:r>
+        <w:rPr>
+          <w:rFonts w:ascii="Palatino Linotype" w:hAnsi="Palatino Linotype"/>
+          <w:sz w:val="20"/>
+          <w:szCs w:val="20"/>
+        </w:rPr>
+        <w:t xml:space="preserve"> terms set by Community Control</w:t>
+      </w:r>
+      <w:r>
+        <w:rPr>
+          <w:rFonts w:ascii="Palatino Linotype" w:hAnsi="Palatino Linotype"/>
+          <w:sz w:val="20"/>
+          <w:szCs w:val="20"/>
+        </w:rPr>
+        <w:t xml:space="preserve">, and not leave the state without the permission of the Court and/or </w:t>
+      </w:r>
+      <w:r>
+        <w:rPr>
+          <w:rFonts w:ascii="Palatino Linotype" w:hAnsi="Palatino Linotype"/>
+          <w:sz w:val="20"/>
+          <w:szCs w:val="20"/>
+        </w:rPr>
+        <w:t>Community Control</w:t>
+      </w:r>
+      <w:r>
+        <w:rPr>
+          <w:rFonts w:ascii="Palatino Linotype" w:hAnsi="Palatino Linotype"/>
+          <w:sz w:val="20"/>
+          <w:szCs w:val="20"/>
+        </w:rPr>
+        <w:t>.</w:t>
+      </w:r>
+    </w:p>
+    <w:p>
+      <w:pPr>
+        <w:pStyle w:val="ListParagraph"/>
+        <w:widowControl/>
+        <w:numPr>
+          <w:ilvl w:val="0"/>
+          <w:numId w:val="2"/>
+        </w:numPr>
+        <w:autoSpaceDE/>
+        <w:autoSpaceDN/>
+        <w:adjustRightInd/>
+        <w:jc w:val="both"/>
+        <w:rPr>
+          <w:rFonts w:ascii="Palatino Linotype" w:hAnsi="Palatino Linotype"/>
+          <w:b/>
+          <w:bCs/>
+          <w:sz w:val="20"/>
+          <w:szCs w:val="20"/>
+        </w:rPr>
+      </w:pPr>
+      <w:r>
+        <w:rPr>
+          <w:rFonts w:ascii="Palatino Linotype" w:hAnsi="Palatino Linotype"/>
+          <w:sz w:val="20"/>
+          <w:szCs w:val="20"/>
+        </w:rPr>
+        <w:t>Make all reasonable effort to obtain and maintain employment.  Defendant shall report any change in employment status immediately.</w:t>
+      </w:r>
+    </w:p>
+    <w:p>
+      <w:pPr>
+        <w:pStyle w:val="ListParagraph"/>
+        <w:widowControl/>
+        <w:numPr>
+          <w:ilvl w:val="0"/>
+          <w:numId w:val="2"/>
+        </w:numPr>
+        <w:autoSpaceDE/>
+        <w:autoSpaceDN/>
+        <w:adjustRightInd/>
+        <w:jc w:val="both"/>
+        <w:rPr>
+          <w:rFonts w:ascii="Palatino Linotype" w:hAnsi="Palatino Linotype"/>
+          <w:b/>
+          <w:bCs/>
+          <w:sz w:val="20"/>
+          <w:szCs w:val="20"/>
+        </w:rPr>
+      </w:pPr>
+      <w:r>
+        <w:rPr>
+          <w:rFonts w:ascii="Palatino Linotype" w:hAnsi="Palatino Linotype"/>
+          <w:sz w:val="20"/>
+          <w:szCs w:val="20"/>
+        </w:rPr>
+        <w:t>Comply with all requirements related to any driving privileges granted in this case.</w:t>
+      </w:r>
+    </w:p>
+    <w:p>
+      <w:pPr>
+        <w:pStyle w:val="ListParagraph"/>
+        <w:widowControl/>
+        <w:numPr>
+          <w:ilvl w:val="0"/>
+          <w:numId w:val="2"/>
+        </w:numPr>
+        <w:autoSpaceDE/>
+        <w:autoSpaceDN/>
+        <w:adjustRightInd/>
+        <w:jc w:val="both"/>
+        <w:rPr>
+          <w:rFonts w:ascii="Palatino Linotype" w:hAnsi="Palatino Linotype"/>
+          <w:b/>
+          <w:bCs/>
+          <w:sz w:val="20"/>
+          <w:szCs w:val="20"/>
+        </w:rPr>
+      </w:pPr>
+      <w:r>
+        <w:rPr>
+          <w:rFonts w:ascii="Palatino Linotype" w:hAnsi="Palatino Linotype"/>
+          <w:sz w:val="20"/>
+          <w:szCs w:val="20"/>
+        </w:rPr>
+        <w:t>Submit to alcohol/drug testing at the request of community control or any other law enforcement officer.</w:t>
+      </w:r>
+    </w:p>
+    <w:p>
+      <w:pPr>
+        <w:pStyle w:val="ListParagraph"/>
+        <w:widowControl/>
+        <w:numPr>
+          <w:ilvl w:val="0"/>
+          <w:numId w:val="2"/>
+        </w:numPr>
+        <w:autoSpaceDE/>
+        <w:autoSpaceDN/>
+        <w:adjustRightInd/>
+        <w:jc w:val="both"/>
+        <w:rPr>
+          <w:rFonts w:ascii="Palatino Linotype" w:hAnsi="Palatino Linotype"/>
+          <w:b/>
+          <w:bCs/>
+          <w:sz w:val="20"/>
+          <w:szCs w:val="20"/>
+        </w:rPr>
+      </w:pPr>
+      <w:bookmarkStart w:id="1" w:name="_Hlk116270476"/>
+      <w:r>
+        <w:rPr>
+          <w:rFonts w:ascii="Palatino Linotype" w:hAnsi="Palatino Linotype"/>
+          <w:sz w:val="20"/>
+          <w:szCs w:val="20"/>
+        </w:rPr>
+        <w:t>Not possess</w:t>
+      </w:r>
+      <w:r>
+        <w:rPr>
+          <w:rFonts w:ascii="Palatino Linotype" w:hAnsi="Palatino Linotype"/>
+          <w:sz w:val="20"/>
+          <w:szCs w:val="20"/>
+        </w:rPr>
+        <w:t xml:space="preserve">, </w:t>
+      </w:r>
+      <w:r>
+        <w:rPr>
+          <w:rFonts w:ascii="Palatino Linotype" w:hAnsi="Palatino Linotype"/>
+          <w:sz w:val="20"/>
+          <w:szCs w:val="20"/>
+        </w:rPr>
+        <w:t>consume</w:t>
+      </w:r>
+      <w:r>
+        <w:rPr>
+          <w:rFonts w:ascii="Palatino Linotype" w:hAnsi="Palatino Linotype"/>
+          <w:sz w:val="20"/>
+          <w:szCs w:val="20"/>
+        </w:rPr>
+        <w:t xml:space="preserve">, or </w:t>
+      </w:r>
+      <w:r>
+        <w:rPr>
+          <w:rFonts w:ascii="Palatino Linotype" w:hAnsi="Palatino Linotype"/>
+          <w:sz w:val="20"/>
+          <w:szCs w:val="20"/>
+        </w:rPr>
+        <w:t>purchase any alcoholic beverages or drugs of abuse.</w:t>
+      </w:r>
+    </w:p>
+    <w:p>
+      <w:pPr>
+        <w:pStyle w:val="ListParagraph"/>
+        <w:widowControl/>
+        <w:numPr>
+          <w:ilvl w:val="0"/>
+          <w:numId w:val="2"/>
+        </w:numPr>
+        <w:autoSpaceDE/>
+        <w:autoSpaceDN/>
+        <w:adjustRightInd/>
+        <w:jc w:val="both"/>
+        <w:rPr>
+          <w:rFonts w:ascii="Palatino Linotype" w:hAnsi="Palatino Linotype"/>
+          <w:b/>
+          <w:bCs/>
+          <w:sz w:val="20"/>
+          <w:szCs w:val="20"/>
+        </w:rPr>
+      </w:pPr>
+      <w:r>
+        <w:rPr>
+          <w:rFonts w:ascii="Palatino Linotype" w:hAnsi="Palatino Linotype"/>
+          <w:sz w:val="20"/>
+          <w:szCs w:val="20"/>
+        </w:rPr>
+        <w:t>Not</w:t>
+      </w:r>
+      <w:r>
+        <w:rPr>
+          <w:rFonts w:ascii="Palatino Linotype" w:hAnsi="Palatino Linotype"/>
+          <w:sz w:val="20"/>
+          <w:szCs w:val="20"/>
+        </w:rPr>
+        <w:t xml:space="preserve"> ship, transport, purcha</w:t>
+      </w:r>
+      <w:r>
+        <w:rPr>
+          <w:rFonts w:ascii="Palatino Linotype" w:hAnsi="Palatino Linotype"/>
+          <w:sz w:val="20"/>
+          <w:szCs w:val="20"/>
+        </w:rPr>
+        <w:t>se</w:t>
+      </w:r>
+      <w:r>
+        <w:rPr>
+          <w:rFonts w:ascii="Palatino Linotype" w:hAnsi="Palatino Linotype"/>
+          <w:sz w:val="20"/>
+          <w:szCs w:val="20"/>
+        </w:rPr>
+        <w:t>, possess, or own a firearm or ammunition.</w:t>
+      </w:r>
+    </w:p>
+    <w:bookmarkEnd w:id="1"/>
+    <w:p>
+      <w:pPr>
+        <w:jc w:val="both"/>
+        <w:rPr>
+          <w:rFonts w:ascii="Palatino Linotype" w:hAnsi="Palatino Linotype"/>
+          <w:sz w:val="20"/>
+          <w:szCs w:val="20"/>
+        </w:rPr>
+      </w:pPr>
+      <w:r>
+        <w:rPr>
+          <w:rFonts w:ascii="Palatino Linotype" w:hAnsi="Palatino Linotype"/>
+          <w:bCs/>
+          <w:sz w:val="20"/>
+          <w:szCs w:val="20"/>
+        </w:rPr>
+        <w:t>{{‘\n’}}</w:t>
+      </w:r>
+      <w:r>
+        <w:rPr>
+          <w:rFonts w:ascii="Palatino Linotype" w:hAnsi="Palatino Linotype"/>
+          <w:sz w:val="20"/>
+          <w:szCs w:val="20"/>
+        </w:rPr>
+        <w:t>{% endif %}</w:t>
+      </w:r>
+      <w:r>
+        <w:rPr>
+          <w:rFonts w:ascii="Palatino Linotype" w:hAnsi="Palatino Linotype"/>
+          <w:sz w:val="20"/>
+          <w:szCs w:val="20"/>
+        </w:rPr>
+        <w:t>{% if diversion.other_conditions_ordered is true %}{{ ‘\n’ }}</w:t>
+      </w:r>
+      <w:r>
+        <w:rPr>
+          <w:rFonts w:ascii="Palatino Linotype" w:hAnsi="Palatino Linotype"/>
+          <w:b/>
+          <w:sz w:val="20"/>
+          <w:szCs w:val="20"/>
+        </w:rPr>
+        <w:t xml:space="preserve">Other Conditions. </w:t>
+      </w:r>
+      <w:r>
+        <w:rPr>
+          <w:rFonts w:ascii="Palatino Linotype" w:hAnsi="Palatino Linotype"/>
+          <w:sz w:val="20"/>
+          <w:szCs w:val="20"/>
+        </w:rPr>
+        <w:t xml:space="preserve">{{ </w:t>
+      </w:r>
+      <w:r>
+        <w:rPr>
+          <w:rFonts w:ascii="Palatino Linotype" w:hAnsi="Palatino Linotype"/>
+          <w:sz w:val="20"/>
+          <w:szCs w:val="20"/>
+        </w:rPr>
+        <w:lastRenderedPageBreak/>
+        <w:t>diversion.other_conditions_text }}{% endif %}</w:t>
+      </w:r>
+      <w:r>
+        <w:rPr>
+          <w:rFonts w:ascii="Palatino Linotype" w:hAnsi="Palatino Linotype"/>
+          <w:b/>
+          <w:bCs/>
+          <w:sz w:val="20"/>
+          <w:szCs w:val="20"/>
+        </w:rPr>
+        <w:t xml:space="preserve">Fines and Costs.  </w:t>
+      </w:r>
+      <w:r>
+        <w:rPr>
+          <w:rFonts w:ascii="Palatino Linotype" w:hAnsi="Palatino Linotype"/>
+          <w:sz w:val="20"/>
+          <w:szCs w:val="20"/>
+          <w:u w:val="single"/>
+        </w:rPr>
+        <w:t xml:space="preserve">The </w:t>
+      </w:r>
+      <w:r>
+        <w:rPr>
+          <w:rFonts w:ascii="Palatino Linotype" w:hAnsi="Palatino Linotype"/>
+          <w:sz w:val="20"/>
+          <w:szCs w:val="20"/>
+          <w:u w:val="single"/>
+        </w:rPr>
+        <w:t xml:space="preserve">Defendant </w:t>
+      </w:r>
+      <w:r>
+        <w:rPr>
+          <w:rFonts w:ascii="Palatino Linotype" w:hAnsi="Palatino Linotype"/>
+          <w:sz w:val="20"/>
+          <w:szCs w:val="20"/>
+          <w:u w:val="single"/>
+        </w:rPr>
+        <w:t xml:space="preserve">shall pay the diversion program fee and </w:t>
+      </w:r>
+      <w:r>
+        <w:rPr>
+          <w:rFonts w:ascii="Palatino Linotype" w:hAnsi="Palatino Linotype"/>
+          <w:sz w:val="20"/>
+          <w:szCs w:val="20"/>
+          <w:u w:val="single"/>
+        </w:rPr>
+        <w:t xml:space="preserve">does not owe the </w:t>
+      </w:r>
+      <w:r>
+        <w:rPr>
+          <w:rFonts w:ascii="Palatino Linotype" w:hAnsi="Palatino Linotype"/>
+          <w:sz w:val="20"/>
+          <w:szCs w:val="20"/>
+          <w:u w:val="single"/>
+        </w:rPr>
+        <w:t xml:space="preserve">fines and </w:t>
+      </w:r>
+      <w:r>
+        <w:rPr>
+          <w:rFonts w:ascii="Palatino Linotype" w:hAnsi="Palatino Linotype"/>
+          <w:sz w:val="20"/>
+          <w:szCs w:val="20"/>
+          <w:u w:val="single"/>
+        </w:rPr>
+        <w:t>court costs if</w:t>
+      </w:r>
+      <w:r>
+        <w:rPr>
+          <w:rFonts w:ascii="Palatino Linotype" w:hAnsi="Palatino Linotype"/>
+          <w:sz w:val="20"/>
+          <w:szCs w:val="20"/>
+          <w:u w:val="single"/>
+        </w:rPr>
+        <w:t xml:space="preserve"> </w:t>
+      </w:r>
+      <w:r>
+        <w:rPr>
+          <w:rFonts w:ascii="Palatino Linotype" w:hAnsi="Palatino Linotype"/>
+          <w:sz w:val="20"/>
+          <w:szCs w:val="20"/>
+          <w:u w:val="single"/>
+        </w:rPr>
+        <w:t>the {{ diversion.program_name }}</w:t>
+      </w:r>
+      <w:r>
+        <w:rPr>
+          <w:rFonts w:ascii="Palatino Linotype" w:hAnsi="Palatino Linotype"/>
+          <w:sz w:val="20"/>
+          <w:szCs w:val="20"/>
+          <w:u w:val="single"/>
+        </w:rPr>
+        <w:t xml:space="preserve"> is successfully completed</w:t>
+      </w:r>
+      <w:r>
+        <w:rPr>
+          <w:rFonts w:ascii="Palatino Linotype" w:hAnsi="Palatino Linotype"/>
+          <w:bCs/>
+          <w:sz w:val="20"/>
+          <w:szCs w:val="20"/>
+        </w:rPr>
+        <w:t>.</w:t>
+      </w:r>
+      <w:r>
+        <w:rPr>
+          <w:rFonts w:ascii="Palatino Linotype" w:hAnsi="Palatino Linotype"/>
+          <w:bCs/>
+          <w:sz w:val="20"/>
+          <w:szCs w:val="20"/>
+        </w:rPr>
+        <w:t xml:space="preserve"> If Defendant does not successfully complete the {{ diversion.program_name }}</w:t>
+      </w:r>
+      <w:r>
+        <w:rPr>
+          <w:rFonts w:ascii="Palatino Linotype" w:hAnsi="Palatino Linotype"/>
+          <w:bCs/>
+          <w:sz w:val="20"/>
+          <w:szCs w:val="20"/>
+        </w:rPr>
+        <w:t>,</w:t>
+      </w:r>
+      <w:r>
+        <w:rPr>
+          <w:rFonts w:ascii="Palatino Linotype" w:hAnsi="Palatino Linotype"/>
+          <w:bCs/>
+          <w:sz w:val="20"/>
+          <w:szCs w:val="20"/>
+        </w:rPr>
+        <w:t xml:space="preserve"> then the diversion program fee shall be applied to fines and costs.</w:t>
+      </w:r>
+      <w:r>
+        <w:rPr>
+          <w:rFonts w:ascii="Palatino Linotype" w:hAnsi="Palatino Linotype"/>
+          <w:bCs/>
+          <w:sz w:val="20"/>
+          <w:szCs w:val="20"/>
+        </w:rPr>
+        <w:t xml:space="preserve"> </w:t>
+      </w:r>
+      <w:r>
+        <w:rPr>
+          <w:rFonts w:ascii="Palatino Linotype" w:hAnsi="Palatino Linotype"/>
+          <w:sz w:val="20"/>
+          <w:szCs w:val="20"/>
+        </w:rPr>
+        <w:t>{% if fra_in_file is not none %}{% if fra_in_court is not none %}</w:t>
       </w:r>
       <w:r>
         <w:rPr>
@@ -4739,57 +3488,84 @@
         </w:rPr>
         <w:t>{{ ‘\n’ }}</w:t>
       </w:r>
+    </w:p>
+    <w:p>
+      <w:pPr>
+        <w:jc w:val="both"/>
+        <w:rPr>
+          <w:rFonts w:ascii="Palatino Linotype" w:hAnsi="Palatino Linotype"/>
+          <w:sz w:val="20"/>
+          <w:szCs w:val="20"/>
+        </w:rPr>
+      </w:pPr>
       <w:r>
         <w:rPr>
           <w:rFonts w:ascii="Palatino Linotype" w:hAnsi="Palatino Linotype"/>
           <w:b/>
-          <w:sz w:val="20"/>
-          <w:szCs w:val="20"/>
-        </w:rPr>
-        <w:t>Other Conditions.</w:t>
-      </w:r>
-      <w:r>
-        <w:rPr>
-          <w:rFonts w:ascii="Palatino Linotype" w:hAnsi="Palatino Linotype"/>
-          <w:b/>
-          <w:sz w:val="20"/>
-          <w:szCs w:val="20"/>
-        </w:rPr>
-        <w:t xml:space="preserve"> </w:t>
-      </w:r>
-      <w:r>
-        <w:rPr>
-          <w:rFonts w:ascii="Palatino Linotype" w:hAnsi="Palatino Linotype"/>
-          <w:sz w:val="20"/>
-          <w:szCs w:val="20"/>
-        </w:rPr>
-        <w:t xml:space="preserve">{{ </w:t>
-      </w:r>
-      <w:proofErr w:type="spellStart"/>
-      <w:r>
-        <w:rPr>
-          <w:rFonts w:ascii="Palatino Linotype" w:hAnsi="Palatino Linotype"/>
-          <w:sz w:val="20"/>
-          <w:szCs w:val="20"/>
-        </w:rPr>
-        <w:t>diversion.other_conditions_text</w:t>
-      </w:r>
-      <w:proofErr w:type="spellEnd"/>
-      <w:r>
-        <w:rPr>
-          <w:rFonts w:ascii="Palatino Linotype" w:hAnsi="Palatino Linotype"/>
-          <w:sz w:val="20"/>
-          <w:szCs w:val="20"/>
-        </w:rPr>
-        <w:t xml:space="preserve"> }}</w:t>
-      </w:r>
-      <w:r>
-        <w:rPr>
-          <w:rFonts w:ascii="Palatino Linotype" w:hAnsi="Palatino Linotype"/>
-          <w:sz w:val="20"/>
-          <w:szCs w:val="20"/>
-        </w:rPr>
-        <w:t>{% endif %}</w:t>
+          <w:bCs/>
+          <w:sz w:val="20"/>
+          <w:szCs w:val="20"/>
+        </w:rPr>
+        <w:t xml:space="preserve">Proof of Financial Responsibility.  </w:t>
+      </w:r>
+      <w:r>
+        <w:rPr>
+          <w:rFonts w:ascii="Palatino Linotype" w:hAnsi="Palatino Linotype"/>
+          <w:bCs/>
+          <w:sz w:val="20"/>
+          <w:szCs w:val="20"/>
+        </w:rPr>
+        <w:t xml:space="preserve">{% if fra_in_file is true %} </w:t>
+      </w:r>
+      <w:r>
+        <w:rPr>
+          <w:rFonts w:ascii="Palatino Linotype" w:hAnsi="Palatino Linotype"/>
+          <w:sz w:val="20"/>
+          <w:szCs w:val="20"/>
+        </w:rPr>
+        <w:t>The Defendant showed proof of financial responsibility at the time of the offense.</w:t>
+      </w:r>
+      <w:r>
+        <w:rPr>
+          <w:rFonts w:ascii="Palatino Linotype" w:hAnsi="Palatino Linotype"/>
+          <w:bCs/>
+          <w:sz w:val="20"/>
+          <w:szCs w:val="20"/>
+        </w:rPr>
+        <w:t xml:space="preserve">{% endif %}{% if fra_in_court is true %} </w:t>
+      </w:r>
+      <w:r>
+        <w:rPr>
+          <w:rFonts w:ascii="Palatino Linotype" w:hAnsi="Palatino Linotype"/>
+          <w:sz w:val="20"/>
+          <w:szCs w:val="20"/>
+        </w:rPr>
+        <w:t>The Defendant showed the Court proof of responsibility during the proceeding.</w:t>
+      </w:r>
+      <w:r>
+        <w:rPr>
+          <w:rFonts w:ascii="Palatino Linotype" w:hAnsi="Palatino Linotype"/>
+          <w:bCs/>
+          <w:sz w:val="20"/>
+          <w:szCs w:val="20"/>
+        </w:rPr>
+        <w:t>{% endif %}{% if fra_in_file is false %}{% if fra_in_court is false %}</w:t>
+      </w:r>
+      <w:r>
+        <w:rPr>
+          <w:rFonts w:ascii="Palatino Linotype" w:hAnsi="Palatino Linotype"/>
+          <w:sz w:val="20"/>
+          <w:szCs w:val="20"/>
+        </w:rPr>
+        <w:t>The Defendant did not show proof of financial responsibility at the time of the offense or during the proceeding, but may show proof to Clerk of Court at any time prior to the submission of this matter to the Ohio Bureau of Motor Vehicles.{% endif %}{% endif %}</w:t>
+      </w:r>
+      <w:r>
+        <w:rPr>
+          <w:rFonts w:ascii="Palatino Linotype" w:hAnsi="Palatino Linotype"/>
+          <w:sz w:val="20"/>
+          <w:szCs w:val="20"/>
+        </w:rPr>
+        <w:t>{% endif %}{% endif %}</w:t>
       </w:r>
     </w:p>
     <w:p>
@@ -4890,7 +3666,7 @@
         </w:rPr>
         <w:tab/>
       </w:r>
-      <w:bookmarkStart w:id="1" w:name="_Hlk160191650"/>
+      <w:bookmarkStart w:id="2" w:name="_Hlk160191650"/>
       <w:r>
         <w:rPr>
           <w:rFonts w:ascii="Palatino Linotype" w:hAnsi="Palatino Linotype"/>
@@ -4950,7 +3726,7 @@
         </w:rPr>
         <w:fldChar w:fldCharType="end"/>
       </w:r>
-      <w:bookmarkEnd w:id="1"/>
+      <w:bookmarkEnd w:id="2"/>
     </w:p>
     <w:p>
       <w:pPr>
@@ -4988,26 +3764,40 @@
           <w:sz w:val="20"/>
           <w:szCs w:val="20"/>
         </w:rPr>
-        <w:t xml:space="preserve">{{ </w:t>
-      </w:r>
-      <w:proofErr w:type="spellStart"/>
-      <w:r>
-        <w:rPr>
-          <w:rFonts w:ascii="Palatino Linotype" w:hAnsi="Palatino Linotype"/>
-          <w:sz w:val="20"/>
-          <w:szCs w:val="20"/>
-        </w:rPr>
-        <w:t>judicial_officer.officer_</w:t>
-      </w:r>
-      <w:r>
-        <w:rPr>
-          <w:rFonts w:ascii="Palatino Linotype" w:hAnsi="Palatino Linotype"/>
-          <w:sz w:val="20"/>
-          <w:szCs w:val="20"/>
-        </w:rPr>
-        <w:t>type</w:t>
-      </w:r>
-      <w:proofErr w:type="spellEnd"/>
+        <w:t>{{ judicial_officer.officer_</w:t>
+      </w:r>
+      <w:r>
+        <w:rPr>
+          <w:rFonts w:ascii="Palatino Linotype" w:hAnsi="Palatino Linotype"/>
+          <w:sz w:val="20"/>
+          <w:szCs w:val="20"/>
+        </w:rPr>
+        <w:t>type }}</w:t>
+      </w:r>
+      <w:r>
+        <w:rPr>
+          <w:rFonts w:ascii="Palatino Linotype" w:hAnsi="Palatino Linotype"/>
+          <w:sz w:val="20"/>
+          <w:szCs w:val="20"/>
+        </w:rPr>
+        <w:t xml:space="preserve"> </w:t>
+      </w:r>
+      <w:r>
+        <w:rPr>
+          <w:rFonts w:ascii="Palatino Linotype" w:hAnsi="Palatino Linotype"/>
+          <w:sz w:val="20"/>
+          <w:szCs w:val="20"/>
+        </w:rPr>
+        <w:t>{{ judicial_officer</w:t>
+      </w:r>
+      <w:r>
+        <w:rPr>
+          <w:rFonts w:ascii="Palatino Linotype" w:hAnsi="Palatino Linotype"/>
+          <w:sz w:val="20"/>
+          <w:szCs w:val="20"/>
+        </w:rPr>
+        <w:t>.first_name</w:t>
+      </w:r>
       <w:r>
         <w:rPr>
           <w:rFonts w:ascii="Palatino Linotype" w:hAnsi="Palatino Linotype"/>
@@ -5030,58 +3820,7 @@
           <w:sz w:val="20"/>
           <w:szCs w:val="20"/>
         </w:rPr>
-        <w:t xml:space="preserve">{{ </w:t>
-      </w:r>
-      <w:proofErr w:type="spellStart"/>
-      <w:r>
-        <w:rPr>
-          <w:rFonts w:ascii="Palatino Linotype" w:hAnsi="Palatino Linotype"/>
-          <w:sz w:val="20"/>
-          <w:szCs w:val="20"/>
-        </w:rPr>
-        <w:t>judicial_officer</w:t>
-      </w:r>
-      <w:r>
-        <w:rPr>
-          <w:rFonts w:ascii="Palatino Linotype" w:hAnsi="Palatino Linotype"/>
-          <w:sz w:val="20"/>
-          <w:szCs w:val="20"/>
-        </w:rPr>
-        <w:t>.first_name</w:t>
-      </w:r>
-      <w:proofErr w:type="spellEnd"/>
-      <w:r>
-        <w:rPr>
-          <w:rFonts w:ascii="Palatino Linotype" w:hAnsi="Palatino Linotype"/>
-          <w:sz w:val="20"/>
-          <w:szCs w:val="20"/>
-        </w:rPr>
-        <w:t xml:space="preserve"> }}</w:t>
-      </w:r>
-      <w:r>
-        <w:rPr>
-          <w:rFonts w:ascii="Palatino Linotype" w:hAnsi="Palatino Linotype"/>
-          <w:sz w:val="20"/>
-          <w:szCs w:val="20"/>
-        </w:rPr>
-        <w:t xml:space="preserve"> </w:t>
-      </w:r>
-      <w:r>
-        <w:rPr>
-          <w:rFonts w:ascii="Palatino Linotype" w:hAnsi="Palatino Linotype"/>
-          <w:sz w:val="20"/>
-          <w:szCs w:val="20"/>
-        </w:rPr>
-        <w:t xml:space="preserve">{{ </w:t>
-      </w:r>
-      <w:proofErr w:type="spellStart"/>
-      <w:r>
-        <w:rPr>
-          <w:rFonts w:ascii="Palatino Linotype" w:hAnsi="Palatino Linotype"/>
-          <w:sz w:val="20"/>
-          <w:szCs w:val="20"/>
-        </w:rPr>
-        <w:t>judicial_officer</w:t>
+        <w:t>{{ judicial_officer</w:t>
       </w:r>
       <w:r>
         <w:rPr>
@@ -5091,7 +3830,6 @@
         </w:rPr>
         <w:t>.last_name</w:t>
       </w:r>
-      <w:proofErr w:type="spellEnd"/>
       <w:r>
         <w:rPr>
           <w:rFonts w:ascii="Palatino Linotype" w:hAnsi="Palatino Linotype"/>
@@ -5137,17 +3875,7 @@
           <w:sz w:val="20"/>
           <w:szCs w:val="20"/>
         </w:rPr>
-        <w:t xml:space="preserve">% if </w:t>
-      </w:r>
-      <w:proofErr w:type="spellStart"/>
-      <w:r>
-        <w:rPr>
-          <w:rFonts w:ascii="Palatino Linotype" w:hAnsi="Palatino Linotype"/>
-          <w:bCs/>
-          <w:sz w:val="20"/>
-          <w:szCs w:val="20"/>
-        </w:rPr>
-        <w:t>judicial_of</w:t>
+        <w:t>% if judicial_of</w:t>
       </w:r>
       <w:r>
         <w:rPr>
@@ -5174,17 +3902,7 @@
           <w:sz w:val="20"/>
           <w:szCs w:val="20"/>
         </w:rPr>
-        <w:t>_type</w:t>
-      </w:r>
-      <w:proofErr w:type="spellEnd"/>
-      <w:r>
-        <w:rPr>
-          <w:rFonts w:ascii="Palatino Linotype" w:hAnsi="Palatino Linotype"/>
-          <w:bCs/>
-          <w:sz w:val="20"/>
-          <w:szCs w:val="20"/>
-        </w:rPr>
-        <w:t xml:space="preserve">  ==  ‘Magistrate’ %}</w:t>
+        <w:t>_type  ==  ‘Magistrate’ %}</w:t>
       </w:r>
     </w:p>
     <w:p>
@@ -5244,19 +3962,7 @@
           <w:sz w:val="19"/>
           <w:szCs w:val="19"/>
         </w:rPr>
-        <w:t xml:space="preserve">A </w:t>
-      </w:r>
-      <w:r>
-        <w:rPr>
-          <w:rFonts w:ascii="Palatino Linotype" w:hAnsi="Palatino Linotype"/>
-          <w:b/>
-          <w:bCs/>
-          <w:i/>
-          <w:sz w:val="19"/>
-          <w:szCs w:val="19"/>
-        </w:rPr>
-        <w:lastRenderedPageBreak/>
-        <w:t xml:space="preserve">party shall not assign as error on appeal the court’s adoption of this decision unless the party timely </w:t>
+        <w:t xml:space="preserve">A party shall not assign as error on appeal the court’s adoption of this decision unless the party timely </w:t>
       </w:r>
       <w:r>
         <w:rPr>
@@ -5354,43 +4060,7 @@
           <w:sz w:val="16"/>
           <w:szCs w:val="16"/>
         </w:rPr>
-        <w:t xml:space="preserve">Prosecutor’s Office: PS    OM     EM; Defendant’s Attorney: PS     OM     EM; {{ </w:t>
-      </w:r>
-      <w:proofErr w:type="spellStart"/>
-      <w:r>
-        <w:rPr>
-          <w:rFonts w:ascii="Palatino Linotype" w:hAnsi="Palatino Linotype"/>
-          <w:sz w:val="16"/>
-          <w:szCs w:val="16"/>
-        </w:rPr>
-        <w:t>defendant.first_name</w:t>
-      </w:r>
-      <w:proofErr w:type="spellEnd"/>
-      <w:r>
-        <w:rPr>
-          <w:rFonts w:ascii="Palatino Linotype" w:hAnsi="Palatino Linotype"/>
-          <w:sz w:val="16"/>
-          <w:szCs w:val="16"/>
-        </w:rPr>
-        <w:t xml:space="preserve"> }} {{ </w:t>
-      </w:r>
-      <w:proofErr w:type="spellStart"/>
-      <w:r>
-        <w:rPr>
-          <w:rFonts w:ascii="Palatino Linotype" w:hAnsi="Palatino Linotype"/>
-          <w:sz w:val="16"/>
-          <w:szCs w:val="16"/>
-        </w:rPr>
-        <w:t>defendant.last_name</w:t>
-      </w:r>
-      <w:proofErr w:type="spellEnd"/>
-      <w:r>
-        <w:rPr>
-          <w:rFonts w:ascii="Palatino Linotype" w:hAnsi="Palatino Linotype"/>
-          <w:sz w:val="16"/>
-          <w:szCs w:val="16"/>
-        </w:rPr>
-        <w:t>}}: PS     OM     EM; Community Control: PS    EM; County Jail: PS   EM;</w:t>
+        <w:t>Prosecutor’s Office: PS    OM     EM; Defendant’s Attorney: PS     OM     EM; {{ defendant.first_name }} {{ defendant.last_name}}: PS     OM     EM; Community Control: PS    EM; County Jail: PS   EM;</w:t>
       </w:r>
     </w:p>
     <w:p>
@@ -5654,89 +4324,15 @@
                 <w:sz w:val="20"/>
                 <w:szCs w:val="20"/>
               </w:rPr>
-              <w:t xml:space="preserve">% if </w:t>
-            </w:r>
-            <w:proofErr w:type="spellStart"/>
-            <w:r>
-              <w:rPr>
-                <w:rFonts w:ascii="Palatino Linotype" w:hAnsi="Palatino Linotype"/>
-                <w:bCs/>
-                <w:sz w:val="20"/>
-                <w:szCs w:val="20"/>
-              </w:rPr>
-              <w:t>judicial_officer.officer_type</w:t>
-            </w:r>
-            <w:proofErr w:type="spellEnd"/>
-            <w:r>
-              <w:rPr>
-                <w:rFonts w:ascii="Palatino Linotype" w:hAnsi="Palatino Linotype"/>
-                <w:bCs/>
-                <w:sz w:val="20"/>
-                <w:szCs w:val="20"/>
-              </w:rPr>
-              <w:t xml:space="preserve">  ==  ‘Magistrate’ %}Magistrate Decision</w:t>
-            </w:r>
-            <w:r>
-              <w:rPr>
-                <w:rFonts w:ascii="Palatino Linotype" w:hAnsi="Palatino Linotype"/>
-                <w:sz w:val="20"/>
-                <w:szCs w:val="20"/>
-              </w:rPr>
-              <w:t xml:space="preserve">{% </w:t>
-            </w:r>
-            <w:proofErr w:type="spellStart"/>
-            <w:r>
-              <w:rPr>
-                <w:rFonts w:ascii="Palatino Linotype" w:hAnsi="Palatino Linotype"/>
-                <w:sz w:val="20"/>
-                <w:szCs w:val="20"/>
-              </w:rPr>
-              <w:t>elif</w:t>
-            </w:r>
-            <w:proofErr w:type="spellEnd"/>
-            <w:r>
-              <w:rPr>
-                <w:rFonts w:ascii="Palatino Linotype" w:hAnsi="Palatino Linotype"/>
-                <w:sz w:val="20"/>
-                <w:szCs w:val="20"/>
-              </w:rPr>
-              <w:t xml:space="preserve"> </w:t>
-            </w:r>
-            <w:proofErr w:type="spellStart"/>
-            <w:r>
-              <w:rPr>
-                <w:rFonts w:ascii="Palatino Linotype" w:hAnsi="Palatino Linotype"/>
-                <w:sz w:val="20"/>
-                <w:szCs w:val="20"/>
-              </w:rPr>
-              <w:t>judicial_officer.officer_type</w:t>
-            </w:r>
-            <w:proofErr w:type="spellEnd"/>
-            <w:r>
-              <w:rPr>
-                <w:rFonts w:ascii="Palatino Linotype" w:hAnsi="Palatino Linotype"/>
-                <w:sz w:val="20"/>
-                <w:szCs w:val="20"/>
-              </w:rPr>
-              <w:t xml:space="preserve"> == ‘Judge’ %}Final Judgment Entry{% endif %} {{ </w:t>
-            </w:r>
-            <w:proofErr w:type="spellStart"/>
-            <w:r>
-              <w:rPr>
-                <w:rFonts w:ascii="Palatino Linotype" w:hAnsi="Palatino Linotype"/>
-                <w:sz w:val="20"/>
-                <w:szCs w:val="20"/>
-              </w:rPr>
-              <w:t>case_number</w:t>
-            </w:r>
-            <w:proofErr w:type="spellEnd"/>
-            <w:r>
-              <w:rPr>
-                <w:rFonts w:ascii="Palatino Linotype" w:hAnsi="Palatino Linotype"/>
-                <w:sz w:val="20"/>
-                <w:szCs w:val="20"/>
-              </w:rPr>
-              <w:t xml:space="preserve"> }}</w:t>
+              <w:t>% if judicial_officer.officer_type  ==  ‘Magistrate’ %}Magistrate Decision</w:t>
+            </w:r>
+            <w:r>
+              <w:rPr>
+                <w:rFonts w:ascii="Palatino Linotype" w:hAnsi="Palatino Linotype"/>
+                <w:sz w:val="20"/>
+                <w:szCs w:val="20"/>
+              </w:rPr>
+              <w:t>{% elif judicial_officer.officer_type == ‘Judge’ %}Final Judgment Entry{% endif %} {{ case_number }}</w:t>
             </w:r>
           </w:p>
           <w:p>
@@ -5749,16 +4345,16 @@
                 <w:szCs w:val="12"/>
               </w:rPr>
             </w:pPr>
-            <w:bookmarkStart w:id="2" w:name="_Hlk160192029"/>
-            <w:bookmarkStart w:id="3" w:name="_Hlk160192028"/>
-            <w:bookmarkStart w:id="4" w:name="_Hlk160191722"/>
-            <w:bookmarkStart w:id="5" w:name="_Hlk160191721"/>
-            <w:bookmarkStart w:id="6" w:name="_Hlk160191579"/>
+            <w:bookmarkStart w:id="3" w:name="_Hlk160190315"/>
+            <w:bookmarkStart w:id="4" w:name="_Hlk160190316"/>
+            <w:bookmarkStart w:id="5" w:name="_Hlk160191569"/>
+            <w:bookmarkStart w:id="6" w:name="_Hlk160191570"/>
             <w:bookmarkStart w:id="7" w:name="_Hlk160191578"/>
-            <w:bookmarkStart w:id="8" w:name="_Hlk160191570"/>
-            <w:bookmarkStart w:id="9" w:name="_Hlk160191569"/>
-            <w:bookmarkStart w:id="10" w:name="_Hlk160190316"/>
-            <w:bookmarkStart w:id="11" w:name="_Hlk160190315"/>
+            <w:bookmarkStart w:id="8" w:name="_Hlk160191579"/>
+            <w:bookmarkStart w:id="9" w:name="_Hlk160191721"/>
+            <w:bookmarkStart w:id="10" w:name="_Hlk160191722"/>
+            <w:bookmarkStart w:id="11" w:name="_Hlk160192028"/>
+            <w:bookmarkStart w:id="12" w:name="_Hlk160192029"/>
             <w:r>
               <w:rPr>
                 <w:rFonts w:ascii="Palatino Linotype" w:hAnsi="Palatino Linotype"/>
@@ -5809,6 +4405,7 @@
               <w:fldChar w:fldCharType="end"/>
             </w:r>
           </w:p>
+          <w:bookmarkEnd w:id="12" w:displacedByCustomXml="next"/>
           <w:bookmarkEnd w:id="11" w:displacedByCustomXml="next"/>
           <w:bookmarkEnd w:id="10" w:displacedByCustomXml="next"/>
           <w:bookmarkEnd w:id="9" w:displacedByCustomXml="next"/>
@@ -5818,7 +4415,6 @@
           <w:bookmarkEnd w:id="5" w:displacedByCustomXml="next"/>
           <w:bookmarkEnd w:id="4" w:displacedByCustomXml="next"/>
           <w:bookmarkEnd w:id="3" w:displacedByCustomXml="next"/>
-          <w:bookmarkEnd w:id="2" w:displacedByCustomXml="next"/>
         </w:sdtContent>
       </w:sdt>
     </w:sdtContent>

</xml_diff>